<commit_message>
aggiornamento appunti e inizio del progetto alphashop
</commit_message>
<xml_diff>
--- a/teoria-del-corso/Appunti Spring.docx
+++ b/teoria-del-corso/Appunti Spring.docx
@@ -922,7 +922,1049 @@
         <w:t xml:space="preserve"> la sua vasta community e la sua ampia documentazione lo rendono uno strumento altamente accessibile e viene considerato come uno dei migliori framework disponibili per lo sviluppo di applicazioni Java.</w:t>
       </w:r>
     </w:p>
+    <w:p>
+      <w:pPr>
+        <w:pStyle w:val="Titolo2"/>
+      </w:pPr>
+    </w:p>
+    <w:p>
+      <w:pPr>
+        <w:pStyle w:val="Titolo2"/>
+      </w:pPr>
+      <w:r>
+        <w:t>Modi per creare un progetto con Spring Boot</w:t>
+      </w:r>
+    </w:p>
+    <w:p>
+      <w:pPr>
+        <w:pStyle w:val="Paragrafoelenco"/>
+        <w:numPr>
+          <w:ilvl w:val="0"/>
+          <w:numId w:val="1"/>
+        </w:numPr>
+      </w:pPr>
+      <w:r>
+        <w:t xml:space="preserve">Usare uno specifico sito web </w:t>
+      </w:r>
+      <w:r>
+        <w:sym w:font="Wingdings" w:char="F0E0"/>
+      </w:r>
+      <w:r>
+        <w:t xml:space="preserve"> </w:t>
+      </w:r>
+      <w:hyperlink r:id="rId5" w:history="1">
+        <w:r>
+          <w:rPr>
+            <w:rStyle w:val="Collegamentoipertestuale"/>
+          </w:rPr>
+          <w:t xml:space="preserve">Spring </w:t>
+        </w:r>
+        <w:proofErr w:type="spellStart"/>
+        <w:r>
+          <w:rPr>
+            <w:rStyle w:val="Collegamentoipertestuale"/>
+          </w:rPr>
+          <w:t>Initializr</w:t>
+        </w:r>
+        <w:proofErr w:type="spellEnd"/>
+      </w:hyperlink>
+    </w:p>
+    <w:p>
+      <w:pPr>
+        <w:pStyle w:val="Paragrafoelenco"/>
+        <w:numPr>
+          <w:ilvl w:val="0"/>
+          <w:numId w:val="1"/>
+        </w:numPr>
+      </w:pPr>
+      <w:r>
+        <w:t>Usare Eclipse</w:t>
+      </w:r>
+      <w:r>
+        <w:t xml:space="preserve"> (attraverso il pacchetto Spring Tool Suite)</w:t>
+      </w:r>
+    </w:p>
+    <w:p>
+      <w:r>
+        <w:t>Usando lo Spring Tool suite non c’è bisogno di scompattare il progetto altrove per poterlo usare subito.</w:t>
+      </w:r>
+    </w:p>
+    <w:p>
+      <w:r>
+        <w:t>Trattandosi di progetti Spring Boot 3 la versione di Java di partenza è per forza di cose la versione 17.</w:t>
+      </w:r>
+    </w:p>
+    <w:p>
+      <w:r>
+        <w:t>Le versioni di Spring Boot cambiano abbastanza velocemente e può succedere che da una versione all’altra non funzioni più un determinato tipo di codice, purtroppo non c’è una compatibilità verso il basso che viene mantenuta</w:t>
+      </w:r>
+      <w:r>
+        <w:t xml:space="preserve"> sempre.</w:t>
+      </w:r>
+    </w:p>
+    <w:p>
+      <w:r>
+        <w:t xml:space="preserve">Dipendenze </w:t>
+      </w:r>
+      <w:r>
+        <w:sym w:font="Wingdings" w:char="F0E0"/>
+      </w:r>
+      <w:r>
+        <w:t xml:space="preserve"> </w:t>
+      </w:r>
+      <w:r>
+        <w:t>elementi centrali del framework che permettono alla nostra web app di funzionare.</w:t>
+      </w:r>
+    </w:p>
     <w:p/>
+    <w:p>
+      <w:pPr>
+        <w:pStyle w:val="Titolo2"/>
+      </w:pPr>
+      <w:r>
+        <w:t>Analisi di un progetto Spring Boot</w:t>
+      </w:r>
+    </w:p>
+    <w:p>
+      <w:pPr>
+        <w:pStyle w:val="Paragrafoelenco"/>
+        <w:numPr>
+          <w:ilvl w:val="0"/>
+          <w:numId w:val="1"/>
+        </w:numPr>
+      </w:pPr>
+      <w:r>
+        <w:rPr>
+          <w:b/>
+          <w:bCs/>
+        </w:rPr>
+        <w:t>/</w:t>
+      </w:r>
+      <w:proofErr w:type="spellStart"/>
+      <w:r>
+        <w:rPr>
+          <w:b/>
+          <w:bCs/>
+        </w:rPr>
+        <w:t>src</w:t>
+      </w:r>
+      <w:proofErr w:type="spellEnd"/>
+      <w:r>
+        <w:rPr>
+          <w:b/>
+          <w:bCs/>
+        </w:rPr>
+        <w:t>/</w:t>
+      </w:r>
+      <w:proofErr w:type="spellStart"/>
+      <w:r>
+        <w:rPr>
+          <w:b/>
+          <w:bCs/>
+        </w:rPr>
+        <w:t>main</w:t>
+      </w:r>
+      <w:proofErr w:type="spellEnd"/>
+      <w:r>
+        <w:rPr>
+          <w:b/>
+          <w:bCs/>
+        </w:rPr>
+        <w:t>/java</w:t>
+      </w:r>
+      <w:r>
+        <w:t xml:space="preserve"> </w:t>
+      </w:r>
+      <w:r>
+        <w:sym w:font="Wingdings" w:char="F0E0"/>
+      </w:r>
+      <w:r>
+        <w:t xml:space="preserve"> </w:t>
+      </w:r>
+      <w:r>
+        <w:t>è la c</w:t>
+      </w:r>
+      <w:r>
+        <w:t>artella di base dove sono presenti tutti i packages del codice sorgente Java.</w:t>
+      </w:r>
+    </w:p>
+    <w:p>
+      <w:pPr>
+        <w:pStyle w:val="Paragrafoelenco"/>
+        <w:numPr>
+          <w:ilvl w:val="0"/>
+          <w:numId w:val="1"/>
+        </w:numPr>
+      </w:pPr>
+      <w:r>
+        <w:rPr>
+          <w:b/>
+          <w:bCs/>
+        </w:rPr>
+        <w:t xml:space="preserve">Classe Application </w:t>
+      </w:r>
+      <w:r>
+        <w:sym w:font="Wingdings" w:char="F0E0"/>
+      </w:r>
+      <w:r>
+        <w:t xml:space="preserve"> classe di entry point della nostra applicazione</w:t>
+      </w:r>
+      <w:r>
+        <w:t xml:space="preserve"> (possiamo modificare per convenzione il nome di questa classe e mettere soltanto Application.java)</w:t>
+      </w:r>
+    </w:p>
+    <w:p>
+      <w:pPr>
+        <w:pStyle w:val="Paragrafoelenco"/>
+        <w:numPr>
+          <w:ilvl w:val="0"/>
+          <w:numId w:val="1"/>
+        </w:numPr>
+      </w:pPr>
+      <w:r>
+        <w:rPr>
+          <w:b/>
+          <w:bCs/>
+        </w:rPr>
+        <w:t>/</w:t>
+      </w:r>
+      <w:proofErr w:type="spellStart"/>
+      <w:r>
+        <w:rPr>
+          <w:b/>
+          <w:bCs/>
+        </w:rPr>
+        <w:t>src</w:t>
+      </w:r>
+      <w:proofErr w:type="spellEnd"/>
+      <w:r>
+        <w:rPr>
+          <w:b/>
+          <w:bCs/>
+        </w:rPr>
+        <w:t>/</w:t>
+      </w:r>
+      <w:proofErr w:type="spellStart"/>
+      <w:r>
+        <w:rPr>
+          <w:b/>
+          <w:bCs/>
+        </w:rPr>
+        <w:t>main</w:t>
+      </w:r>
+      <w:proofErr w:type="spellEnd"/>
+      <w:r>
+        <w:rPr>
+          <w:b/>
+          <w:bCs/>
+        </w:rPr>
+        <w:t>/</w:t>
+      </w:r>
+      <w:proofErr w:type="spellStart"/>
+      <w:r>
+        <w:rPr>
+          <w:b/>
+          <w:bCs/>
+        </w:rPr>
+        <w:t>resources</w:t>
+      </w:r>
+      <w:proofErr w:type="spellEnd"/>
+      <w:r>
+        <w:rPr>
+          <w:b/>
+          <w:bCs/>
+        </w:rPr>
+        <w:t xml:space="preserve"> </w:t>
+      </w:r>
+      <w:r>
+        <w:sym w:font="Wingdings" w:char="F0E0"/>
+      </w:r>
+      <w:r>
+        <w:t xml:space="preserve"> </w:t>
+      </w:r>
+      <w:r>
+        <w:t>sono le risorse che</w:t>
+      </w:r>
+      <w:r>
+        <w:t xml:space="preserve"> servono per far funzionare il nostro progetto.</w:t>
+      </w:r>
+    </w:p>
+    <w:p>
+      <w:pPr>
+        <w:pStyle w:val="Paragrafoelenco"/>
+        <w:numPr>
+          <w:ilvl w:val="0"/>
+          <w:numId w:val="1"/>
+        </w:numPr>
+      </w:pPr>
+      <w:r>
+        <w:rPr>
+          <w:b/>
+          <w:bCs/>
+        </w:rPr>
+        <w:t>/</w:t>
+      </w:r>
+      <w:proofErr w:type="spellStart"/>
+      <w:r>
+        <w:rPr>
+          <w:b/>
+          <w:bCs/>
+        </w:rPr>
+        <w:t>src</w:t>
+      </w:r>
+      <w:proofErr w:type="spellEnd"/>
+      <w:r>
+        <w:rPr>
+          <w:b/>
+          <w:bCs/>
+        </w:rPr>
+        <w:t>/</w:t>
+      </w:r>
+      <w:proofErr w:type="spellStart"/>
+      <w:r>
+        <w:rPr>
+          <w:b/>
+          <w:bCs/>
+        </w:rPr>
+        <w:t>main</w:t>
+      </w:r>
+      <w:proofErr w:type="spellEnd"/>
+      <w:r>
+        <w:rPr>
+          <w:b/>
+          <w:bCs/>
+        </w:rPr>
+        <w:t>/</w:t>
+      </w:r>
+      <w:proofErr w:type="spellStart"/>
+      <w:r>
+        <w:rPr>
+          <w:b/>
+          <w:bCs/>
+        </w:rPr>
+        <w:t>resource</w:t>
+      </w:r>
+      <w:r>
+        <w:rPr>
+          <w:b/>
+          <w:bCs/>
+        </w:rPr>
+        <w:t>s</w:t>
+      </w:r>
+      <w:proofErr w:type="spellEnd"/>
+      <w:r>
+        <w:rPr>
+          <w:b/>
+          <w:bCs/>
+        </w:rPr>
+        <w:t>/</w:t>
+      </w:r>
+      <w:proofErr w:type="spellStart"/>
+      <w:r>
+        <w:rPr>
+          <w:b/>
+          <w:bCs/>
+        </w:rPr>
+        <w:t>static</w:t>
+      </w:r>
+      <w:proofErr w:type="spellEnd"/>
+      <w:r>
+        <w:rPr>
+          <w:b/>
+          <w:bCs/>
+        </w:rPr>
+        <w:t xml:space="preserve"> </w:t>
+      </w:r>
+      <w:r>
+        <w:rPr>
+          <w:b/>
+          <w:bCs/>
+        </w:rPr>
+        <w:sym w:font="Wingdings" w:char="F0E0"/>
+      </w:r>
+      <w:r>
+        <w:rPr>
+          <w:b/>
+          <w:bCs/>
+        </w:rPr>
+        <w:t xml:space="preserve"> </w:t>
+      </w:r>
+      <w:r>
+        <w:t>inizialmente vu</w:t>
+      </w:r>
+      <w:r>
+        <w:t xml:space="preserve">ote </w:t>
+      </w:r>
+      <w:r>
+        <w:t xml:space="preserve">conterrà le risorse statiche come i </w:t>
+      </w:r>
+      <w:proofErr w:type="spellStart"/>
+      <w:r>
+        <w:t>js</w:t>
+      </w:r>
+      <w:proofErr w:type="spellEnd"/>
+      <w:r>
+        <w:t xml:space="preserve"> o i </w:t>
+      </w:r>
+      <w:proofErr w:type="spellStart"/>
+      <w:r>
+        <w:t>css</w:t>
+      </w:r>
+      <w:proofErr w:type="spellEnd"/>
+      <w:r>
+        <w:t xml:space="preserve"> della mia applicazione</w:t>
+      </w:r>
+    </w:p>
+    <w:p>
+      <w:pPr>
+        <w:pStyle w:val="Paragrafoelenco"/>
+        <w:numPr>
+          <w:ilvl w:val="0"/>
+          <w:numId w:val="1"/>
+        </w:numPr>
+      </w:pPr>
+      <w:r>
+        <w:rPr>
+          <w:b/>
+          <w:bCs/>
+        </w:rPr>
+        <w:t>/</w:t>
+      </w:r>
+      <w:proofErr w:type="spellStart"/>
+      <w:r>
+        <w:rPr>
+          <w:b/>
+          <w:bCs/>
+        </w:rPr>
+        <w:t>src</w:t>
+      </w:r>
+      <w:proofErr w:type="spellEnd"/>
+      <w:r>
+        <w:rPr>
+          <w:b/>
+          <w:bCs/>
+        </w:rPr>
+        <w:t>/</w:t>
+      </w:r>
+      <w:proofErr w:type="spellStart"/>
+      <w:r>
+        <w:rPr>
+          <w:b/>
+          <w:bCs/>
+        </w:rPr>
+        <w:t>main</w:t>
+      </w:r>
+      <w:proofErr w:type="spellEnd"/>
+      <w:r>
+        <w:rPr>
+          <w:b/>
+          <w:bCs/>
+        </w:rPr>
+        <w:t>/</w:t>
+      </w:r>
+      <w:proofErr w:type="spellStart"/>
+      <w:r>
+        <w:rPr>
+          <w:b/>
+          <w:bCs/>
+        </w:rPr>
+        <w:t>resource</w:t>
+      </w:r>
+      <w:r>
+        <w:rPr>
+          <w:b/>
+          <w:bCs/>
+        </w:rPr>
+        <w:t>s</w:t>
+      </w:r>
+      <w:proofErr w:type="spellEnd"/>
+      <w:r>
+        <w:rPr>
+          <w:b/>
+          <w:bCs/>
+        </w:rPr>
+        <w:t>/</w:t>
+      </w:r>
+      <w:r>
+        <w:rPr>
+          <w:b/>
+          <w:bCs/>
+        </w:rPr>
+        <w:t>templates</w:t>
+      </w:r>
+      <w:r>
+        <w:rPr>
+          <w:b/>
+          <w:bCs/>
+        </w:rPr>
+        <w:t xml:space="preserve"> </w:t>
+      </w:r>
+      <w:r>
+        <w:rPr>
+          <w:b/>
+          <w:bCs/>
+        </w:rPr>
+        <w:sym w:font="Wingdings" w:char="F0E0"/>
+      </w:r>
+      <w:r>
+        <w:rPr>
+          <w:b/>
+          <w:bCs/>
+        </w:rPr>
+        <w:t xml:space="preserve"> </w:t>
+      </w:r>
+      <w:r>
+        <w:t>inizialmente vuote</w:t>
+      </w:r>
+      <w:r>
+        <w:t xml:space="preserve"> conte</w:t>
+      </w:r>
+      <w:r>
+        <w:t xml:space="preserve">rrà i files dei template html del </w:t>
+      </w:r>
+      <w:proofErr w:type="spellStart"/>
+      <w:r>
+        <w:t>frontend</w:t>
+      </w:r>
+      <w:proofErr w:type="spellEnd"/>
+      <w:r>
+        <w:t xml:space="preserve"> dell’applicazione</w:t>
+      </w:r>
+      <w:r>
+        <w:t xml:space="preserve"> </w:t>
+      </w:r>
+    </w:p>
+    <w:p>
+      <w:pPr>
+        <w:pStyle w:val="Paragrafoelenco"/>
+        <w:numPr>
+          <w:ilvl w:val="0"/>
+          <w:numId w:val="1"/>
+        </w:numPr>
+      </w:pPr>
+      <w:proofErr w:type="spellStart"/>
+      <w:proofErr w:type="gramStart"/>
+      <w:r>
+        <w:rPr>
+          <w:b/>
+          <w:bCs/>
+        </w:rPr>
+        <w:t>application.properties</w:t>
+      </w:r>
+      <w:proofErr w:type="spellEnd"/>
+      <w:proofErr w:type="gramEnd"/>
+      <w:r>
+        <w:t xml:space="preserve"> </w:t>
+      </w:r>
+      <w:r>
+        <w:sym w:font="Wingdings" w:char="F0E0"/>
+      </w:r>
+      <w:r>
+        <w:t xml:space="preserve"> </w:t>
+      </w:r>
+      <w:r>
+        <w:t xml:space="preserve">contiene le </w:t>
+      </w:r>
+      <w:proofErr w:type="spellStart"/>
+      <w:r>
+        <w:t>properties</w:t>
+      </w:r>
+      <w:proofErr w:type="spellEnd"/>
+      <w:r>
+        <w:t xml:space="preserve"> del nostro intero progetto è un file molto importante che posso convertire anche in </w:t>
+      </w:r>
+      <w:proofErr w:type="spellStart"/>
+      <w:r>
+        <w:t>application.yml</w:t>
+      </w:r>
+      <w:proofErr w:type="spellEnd"/>
+    </w:p>
+    <w:p>
+      <w:pPr>
+        <w:pStyle w:val="Paragrafoelenco"/>
+        <w:numPr>
+          <w:ilvl w:val="0"/>
+          <w:numId w:val="1"/>
+        </w:numPr>
+      </w:pPr>
+      <w:proofErr w:type="spellStart"/>
+      <w:r>
+        <w:rPr>
+          <w:b/>
+          <w:bCs/>
+        </w:rPr>
+        <w:t>src</w:t>
+      </w:r>
+      <w:proofErr w:type="spellEnd"/>
+      <w:r>
+        <w:rPr>
+          <w:b/>
+          <w:bCs/>
+        </w:rPr>
+        <w:t xml:space="preserve">/test/java </w:t>
+      </w:r>
+      <w:r>
+        <w:sym w:font="Wingdings" w:char="F0E0"/>
+      </w:r>
+      <w:r>
+        <w:t xml:space="preserve"> </w:t>
+      </w:r>
+      <w:r>
+        <w:t xml:space="preserve">contiene il codice sorgente dei </w:t>
+      </w:r>
+      <w:proofErr w:type="spellStart"/>
+      <w:r>
+        <w:t>junit</w:t>
+      </w:r>
+      <w:proofErr w:type="spellEnd"/>
+      <w:r>
+        <w:t xml:space="preserve"> test</w:t>
+      </w:r>
+    </w:p>
+    <w:p>
+      <w:pPr>
+        <w:pStyle w:val="Paragrafoelenco"/>
+        <w:numPr>
+          <w:ilvl w:val="0"/>
+          <w:numId w:val="1"/>
+        </w:numPr>
+      </w:pPr>
+      <w:r>
+        <w:rPr>
+          <w:b/>
+          <w:bCs/>
+        </w:rPr>
+        <w:t xml:space="preserve">JRE System Library </w:t>
+      </w:r>
+      <w:r>
+        <w:sym w:font="Wingdings" w:char="F0E0"/>
+      </w:r>
+      <w:r>
+        <w:t xml:space="preserve"> è il r</w:t>
+      </w:r>
+      <w:r>
+        <w:t>iferimento alla nostra versione di Java</w:t>
+      </w:r>
+    </w:p>
+    <w:p>
+      <w:pPr>
+        <w:pStyle w:val="Paragrafoelenco"/>
+        <w:numPr>
+          <w:ilvl w:val="0"/>
+          <w:numId w:val="1"/>
+        </w:numPr>
+      </w:pPr>
+      <w:proofErr w:type="spellStart"/>
+      <w:r>
+        <w:rPr>
+          <w:b/>
+          <w:bCs/>
+        </w:rPr>
+        <w:t>Maven</w:t>
+      </w:r>
+      <w:proofErr w:type="spellEnd"/>
+      <w:r>
+        <w:rPr>
+          <w:b/>
+          <w:bCs/>
+        </w:rPr>
+        <w:t xml:space="preserve"> </w:t>
+      </w:r>
+      <w:proofErr w:type="spellStart"/>
+      <w:r>
+        <w:rPr>
+          <w:b/>
+          <w:bCs/>
+        </w:rPr>
+        <w:t>Dependencies</w:t>
+      </w:r>
+      <w:proofErr w:type="spellEnd"/>
+      <w:r>
+        <w:rPr>
+          <w:b/>
+          <w:bCs/>
+        </w:rPr>
+        <w:t xml:space="preserve"> </w:t>
+      </w:r>
+      <w:r>
+        <w:sym w:font="Wingdings" w:char="F0E0"/>
+      </w:r>
+      <w:r>
+        <w:t xml:space="preserve"> è l’elenco complete del</w:t>
+      </w:r>
+      <w:r>
+        <w:t>le dipendenze del progetto importate dal pom.xml</w:t>
+      </w:r>
+    </w:p>
+    <w:p>
+      <w:pPr>
+        <w:pStyle w:val="Paragrafoelenco"/>
+        <w:numPr>
+          <w:ilvl w:val="0"/>
+          <w:numId w:val="1"/>
+        </w:numPr>
+      </w:pPr>
+      <w:r>
+        <w:rPr>
+          <w:b/>
+          <w:bCs/>
+        </w:rPr>
+        <w:t>Pom.xml</w:t>
+      </w:r>
+      <w:r>
+        <w:t xml:space="preserve"> </w:t>
+      </w:r>
+      <w:r>
+        <w:sym w:font="Wingdings" w:char="F0E0"/>
+      </w:r>
+      <w:r>
+        <w:t xml:space="preserve"> siccome si è selezionato il tool </w:t>
+      </w:r>
+      <w:proofErr w:type="spellStart"/>
+      <w:r>
+        <w:t>Maven</w:t>
+      </w:r>
+      <w:proofErr w:type="spellEnd"/>
+      <w:r>
+        <w:t xml:space="preserve">, viene configurato questo file, che contiene tutte le dipendenze, il file viene </w:t>
+      </w:r>
+      <w:proofErr w:type="spellStart"/>
+      <w:r>
+        <w:t>coompilato</w:t>
+      </w:r>
+      <w:proofErr w:type="spellEnd"/>
+      <w:r>
+        <w:t xml:space="preserve"> dal tool del </w:t>
+      </w:r>
+      <w:proofErr w:type="spellStart"/>
+      <w:r>
+        <w:t>Maven</w:t>
+      </w:r>
+      <w:proofErr w:type="spellEnd"/>
+      <w:r>
+        <w:t>, è un file .XML, che riguardano i metadati che abbiamo selezionato.</w:t>
+      </w:r>
+      <w:r>
+        <w:t xml:space="preserve"> Nel gruppo &lt;</w:t>
+      </w:r>
+      <w:proofErr w:type="spellStart"/>
+      <w:r>
+        <w:t>dependencies</w:t>
+      </w:r>
+      <w:proofErr w:type="spellEnd"/>
+      <w:r>
+        <w:t>&gt; vengono racchiuse le nostre dipendenze selezionate.</w:t>
+      </w:r>
+      <w:r>
+        <w:t xml:space="preserve"> Alcune vengono messe in automatico dal tool. Il gruppo &lt;build&gt; riguarda la parte di build del nostro progetto.</w:t>
+      </w:r>
+      <w:r>
+        <w:t xml:space="preserve"> </w:t>
+      </w:r>
+    </w:p>
+    <w:p/>
+    <w:p>
+      <w:pPr>
+        <w:pStyle w:val="Titolo2"/>
+      </w:pPr>
+      <w:r>
+        <w:t>Il modello MVC in Spring</w:t>
+      </w:r>
+    </w:p>
+    <w:p>
+      <w:r>
+        <w:t xml:space="preserve">È un design pattern che consente di strutturare una web app in modo equilibrato e strutturato. L’MVC si compone di: </w:t>
+      </w:r>
+    </w:p>
+    <w:p>
+      <w:pPr>
+        <w:pStyle w:val="Paragrafoelenco"/>
+        <w:numPr>
+          <w:ilvl w:val="0"/>
+          <w:numId w:val="1"/>
+        </w:numPr>
+      </w:pPr>
+      <w:r>
+        <w:rPr>
+          <w:b/>
+          <w:bCs/>
+        </w:rPr>
+        <w:lastRenderedPageBreak/>
+        <w:t>Model</w:t>
+      </w:r>
+      <w:r>
+        <w:t xml:space="preserve"> </w:t>
+      </w:r>
+      <w:r>
+        <w:sym w:font="Wingdings" w:char="F0E0"/>
+      </w:r>
+      <w:r>
+        <w:t xml:space="preserve"> il modello dei dati, la business </w:t>
+      </w:r>
+      <w:proofErr w:type="spellStart"/>
+      <w:r>
+        <w:t>logic</w:t>
+      </w:r>
+      <w:proofErr w:type="spellEnd"/>
+      <w:r>
+        <w:t xml:space="preserve"> della nostra applicazione e contiene i dati e le operazioni che possiamo eseguire sopra di essi, nel caso di Spring il model viene rappresentato da speciali classi di dominio note come </w:t>
+      </w:r>
+      <w:proofErr w:type="spellStart"/>
+      <w:r>
+        <w:t>Entity</w:t>
+      </w:r>
+      <w:proofErr w:type="spellEnd"/>
+      <w:r>
+        <w:t xml:space="preserve"> annotate come </w:t>
+      </w:r>
+      <w:r>
+        <w:rPr>
+          <w:b/>
+          <w:bCs/>
+        </w:rPr>
+        <w:t xml:space="preserve">@Entity </w:t>
+      </w:r>
+      <w:r>
+        <w:t>o semplici classi POJO</w:t>
+      </w:r>
+      <w:r>
+        <w:t>.</w:t>
+      </w:r>
+    </w:p>
+    <w:p>
+      <w:pPr>
+        <w:pStyle w:val="Paragrafoelenco"/>
+        <w:numPr>
+          <w:ilvl w:val="0"/>
+          <w:numId w:val="1"/>
+        </w:numPr>
+      </w:pPr>
+      <w:r>
+        <w:rPr>
+          <w:b/>
+          <w:bCs/>
+        </w:rPr>
+        <w:t xml:space="preserve">Vista </w:t>
+      </w:r>
+      <w:r>
+        <w:rPr>
+          <w:b/>
+          <w:bCs/>
+        </w:rPr>
+        <w:sym w:font="Wingdings" w:char="F0E0"/>
+      </w:r>
+      <w:r>
+        <w:rPr>
+          <w:b/>
+          <w:bCs/>
+        </w:rPr>
+        <w:t xml:space="preserve"> </w:t>
+      </w:r>
+      <w:r>
+        <w:t xml:space="preserve">sono template/viste basate su JSP o </w:t>
+      </w:r>
+      <w:proofErr w:type="spellStart"/>
+      <w:r>
+        <w:t>Thymeleaf</w:t>
+      </w:r>
+      <w:proofErr w:type="spellEnd"/>
+      <w:r>
+        <w:t xml:space="preserve"> e presentano i dati al client</w:t>
+      </w:r>
+    </w:p>
+    <w:p>
+      <w:pPr>
+        <w:pStyle w:val="Paragrafoelenco"/>
+        <w:numPr>
+          <w:ilvl w:val="0"/>
+          <w:numId w:val="1"/>
+        </w:numPr>
+      </w:pPr>
+      <w:r>
+        <w:rPr>
+          <w:b/>
+          <w:bCs/>
+        </w:rPr>
+        <w:t xml:space="preserve">Controller </w:t>
+      </w:r>
+      <w:r>
+        <w:rPr>
+          <w:b/>
+          <w:bCs/>
+        </w:rPr>
+        <w:sym w:font="Wingdings" w:char="F0E0"/>
+      </w:r>
+      <w:r>
+        <w:rPr>
+          <w:b/>
+          <w:bCs/>
+        </w:rPr>
+        <w:t xml:space="preserve"> </w:t>
+      </w:r>
+      <w:r>
+        <w:t>funge da intermediario tra vista e modello.</w:t>
+      </w:r>
+      <w:r>
+        <w:t xml:space="preserve"> Interroga il modello e li passa alla vista, nel caso di Spring i Controller sono gestiti dal modulo Spring MVC e annotati con l’</w:t>
+      </w:r>
+      <w:proofErr w:type="spellStart"/>
+      <w:r>
+        <w:t>annotation</w:t>
+      </w:r>
+      <w:proofErr w:type="spellEnd"/>
+      <w:r>
+        <w:t xml:space="preserve"> </w:t>
+      </w:r>
+      <w:r>
+        <w:rPr>
+          <w:b/>
+          <w:bCs/>
+        </w:rPr>
+        <w:t>@Controller</w:t>
+      </w:r>
+      <w:r>
+        <w:t>.</w:t>
+      </w:r>
+    </w:p>
+    <w:p>
+      <w:r>
+        <w:t>Quando una richiesta arriva al server, viene attivato il controller appropriato per gestire la richiesta.</w:t>
+      </w:r>
+    </w:p>
+    <w:p>
+      <w:r>
+        <w:t>In spring boot la classe Controller è</w:t>
+      </w:r>
+      <w:r>
+        <w:t xml:space="preserve"> componente chiave per la creazione delle nostre web app. </w:t>
+      </w:r>
+      <w:r>
+        <w:t>Rappresenta la logica della gestione delle richieste http.</w:t>
+      </w:r>
+      <w:r>
+        <w:t xml:space="preserve"> Quindi in Spring la classe Controller contiene la logica per la rappresentazione delle richieste http</w:t>
+      </w:r>
+      <w:r>
+        <w:t xml:space="preserve">, consentendo di definire la comunicazione tra il client e il server. </w:t>
+      </w:r>
+      <w:r>
+        <w:t xml:space="preserve">Nella pratica il compito del controller è quello di esporre una serie di endpoint REST http definendo la logica di business per esaudire </w:t>
+      </w:r>
+      <w:proofErr w:type="gramStart"/>
+      <w:r>
+        <w:t>al</w:t>
+      </w:r>
+      <w:proofErr w:type="gramEnd"/>
+      <w:r>
+        <w:t xml:space="preserve"> richiesta.</w:t>
+      </w:r>
+    </w:p>
+    <w:p>
+      <w:r>
+        <w:t xml:space="preserve">Una </w:t>
+      </w:r>
+      <w:r>
+        <w:rPr>
+          <w:b/>
+          <w:bCs/>
+        </w:rPr>
+        <w:t>classe controller</w:t>
+      </w:r>
+      <w:r>
+        <w:t xml:space="preserve"> si compone di:</w:t>
+      </w:r>
+    </w:p>
+    <w:p>
+      <w:pPr>
+        <w:pStyle w:val="Paragrafoelenco"/>
+        <w:numPr>
+          <w:ilvl w:val="0"/>
+          <w:numId w:val="1"/>
+        </w:numPr>
+      </w:pPr>
+      <w:proofErr w:type="spellStart"/>
+      <w:r>
+        <w:t>Annotation</w:t>
+      </w:r>
+      <w:proofErr w:type="spellEnd"/>
+      <w:r>
+        <w:t xml:space="preserve"> @Controller, una classe con questa </w:t>
+      </w:r>
+      <w:proofErr w:type="spellStart"/>
+      <w:r>
+        <w:t>annotation</w:t>
+      </w:r>
+      <w:proofErr w:type="spellEnd"/>
+      <w:r>
+        <w:t xml:space="preserve"> indica a Spring che si tratta di una classe Controller</w:t>
+      </w:r>
+    </w:p>
+    <w:p>
+      <w:pPr>
+        <w:pStyle w:val="Paragrafoelenco"/>
+        <w:numPr>
+          <w:ilvl w:val="0"/>
+          <w:numId w:val="1"/>
+        </w:numPr>
+      </w:pPr>
+      <w:r>
+        <w:t>Metodi annotati con l’</w:t>
+      </w:r>
+      <w:proofErr w:type="spellStart"/>
+      <w:r>
+        <w:t>annotation</w:t>
+      </w:r>
+      <w:proofErr w:type="spellEnd"/>
+      <w:r>
+        <w:t xml:space="preserve"> @RequestMapping, oppure @GetMapping </w:t>
+      </w:r>
+      <w:proofErr w:type="spellStart"/>
+      <w:r>
+        <w:t>ecc</w:t>
+      </w:r>
+      <w:proofErr w:type="spellEnd"/>
+      <w:r>
+        <w:t>… che indicano quale metodo http si vuole gestire</w:t>
+      </w:r>
+    </w:p>
+    <w:p>
+      <w:pPr>
+        <w:pStyle w:val="Paragrafoelenco"/>
+        <w:numPr>
+          <w:ilvl w:val="0"/>
+          <w:numId w:val="1"/>
+        </w:numPr>
+      </w:pPr>
+      <w:r>
+        <w:t xml:space="preserve">Parametri di metodi con </w:t>
+      </w:r>
+      <w:proofErr w:type="spellStart"/>
+      <w:r>
+        <w:t>annotations</w:t>
+      </w:r>
+      <w:proofErr w:type="spellEnd"/>
+      <w:r>
+        <w:t xml:space="preserve"> @PathVariable, @RequestParam, @RequestBody …</w:t>
+      </w:r>
+    </w:p>
+    <w:p>
+      <w:pPr>
+        <w:pStyle w:val="Paragrafoelenco"/>
+        <w:numPr>
+          <w:ilvl w:val="0"/>
+          <w:numId w:val="1"/>
+        </w:numPr>
+      </w:pPr>
+      <w:r>
+        <w:t>Restituzione dei dati con @ResponseBody</w:t>
+      </w:r>
+      <w:r>
+        <w:t xml:space="preserve"> </w:t>
+      </w:r>
+      <w:r>
+        <w:t>per restituire dati direttamente nel corpo della risposta.</w:t>
+      </w:r>
+    </w:p>
     <w:p/>
     <w:sectPr>
       <w:pgSz w:w="11906" w:h="16838"/>
@@ -1969,6 +3011,18 @@
       <w:spacing w:val="5"/>
     </w:rPr>
   </w:style>
+  <w:style w:type="character" w:styleId="Collegamentoipertestuale">
+    <w:name w:val="Hyperlink"/>
+    <w:basedOn w:val="Carpredefinitoparagrafo"/>
+    <w:uiPriority w:val="99"/>
+    <w:semiHidden/>
+    <w:unhideWhenUsed/>
+    <w:rsid w:val="00EC01F5"/>
+    <w:rPr>
+      <w:color w:val="0000FF"/>
+      <w:u w:val="single"/>
+    </w:rPr>
+  </w:style>
 </w:styles>
 </file>
 

</xml_diff>

<commit_message>
primo esempio di vista e controller con le JSP e teoria
</commit_message>
<xml_diff>
--- a/teoria-del-corso/Appunti Spring.docx
+++ b/teoria-del-corso/Appunti Spring.docx
@@ -1368,14 +1368,7 @@
           <w:b/>
           <w:bCs/>
         </w:rPr>
-        <w:t>resource</w:t>
-      </w:r>
-      <w:r>
-        <w:rPr>
-          <w:b/>
-          <w:bCs/>
-        </w:rPr>
-        <w:t>s</w:t>
+        <w:t>resources</w:t>
       </w:r>
       <w:proofErr w:type="spellEnd"/>
       <w:r>
@@ -1965,6 +1958,2798 @@
         <w:t>per restituire dati direttamente nel corpo della risposta.</w:t>
       </w:r>
     </w:p>
+    <w:p>
+      <w:r>
+        <w:t>Per comodità e ordine del codice creiamo sempre le nostre classi nuove dentro dei packages!</w:t>
+      </w:r>
+    </w:p>
+    <w:p>
+      <w:r>
+        <w:t>Primo esempio della prima classe Controller in Spring Boot:</w:t>
+      </w:r>
+    </w:p>
+    <w:p>
+      <w:pPr>
+        <w:pStyle w:val="Paragrafoelenco"/>
+        <w:numPr>
+          <w:ilvl w:val="0"/>
+          <w:numId w:val="1"/>
+        </w:numPr>
+      </w:pPr>
+      <w:r>
+        <w:t>Attraverso l’</w:t>
+      </w:r>
+      <w:proofErr w:type="spellStart"/>
+      <w:r>
+        <w:t>annotation</w:t>
+      </w:r>
+      <w:proofErr w:type="spellEnd"/>
+      <w:r>
+        <w:t xml:space="preserve"> </w:t>
+      </w:r>
+      <w:r>
+        <w:rPr>
+          <w:b/>
+          <w:bCs/>
+        </w:rPr>
+        <w:t>@Controller</w:t>
+      </w:r>
+      <w:r>
+        <w:t xml:space="preserve"> informiamo Spring che si tratta di un tipo di classe controller che quindi sarà in grado di gestire degli specifici endpoint</w:t>
+      </w:r>
+    </w:p>
+    <w:p>
+      <w:pPr>
+        <w:pStyle w:val="Paragrafoelenco"/>
+        <w:numPr>
+          <w:ilvl w:val="0"/>
+          <w:numId w:val="1"/>
+        </w:numPr>
+      </w:pPr>
+      <w:r>
+        <w:t>Attraverso l’</w:t>
+      </w:r>
+      <w:proofErr w:type="spellStart"/>
+      <w:r>
+        <w:t>annotation</w:t>
+      </w:r>
+      <w:proofErr w:type="spellEnd"/>
+      <w:r>
+        <w:t xml:space="preserve"> </w:t>
+      </w:r>
+      <w:r>
+        <w:rPr>
+          <w:b/>
+          <w:bCs/>
+        </w:rPr>
+        <w:t>@GetMapping</w:t>
+      </w:r>
+      <w:r>
+        <w:t xml:space="preserve"> indichiamo esplicitamente di quale tipo di endpoint http richiesta si tratta.</w:t>
+      </w:r>
+    </w:p>
+    <w:p>
+      <w:pPr>
+        <w:pStyle w:val="Paragrafoelenco"/>
+        <w:numPr>
+          <w:ilvl w:val="0"/>
+          <w:numId w:val="1"/>
+        </w:numPr>
+      </w:pPr>
+      <w:r>
+        <w:rPr>
+          <w:b/>
+          <w:bCs/>
+        </w:rPr>
+        <w:t>Model</w:t>
+      </w:r>
+      <w:r>
+        <w:t xml:space="preserve"> è una classe che produce dei tipi di oggetti che ci permettono di p</w:t>
+      </w:r>
+      <w:r>
+        <w:t>a</w:t>
+      </w:r>
+      <w:r>
+        <w:t>ssare dei dati alle nostre viste.</w:t>
+      </w:r>
+    </w:p>
+    <w:p>
+      <w:pPr>
+        <w:pStyle w:val="NormaleWeb"/>
+        <w:numPr>
+          <w:ilvl w:val="0"/>
+          <w:numId w:val="1"/>
+        </w:numPr>
+        <w:shd w:val="clear" w:color="auto" w:fill="191D1F"/>
+        <w:spacing w:before="0" w:beforeAutospacing="0" w:after="0" w:afterAutospacing="0"/>
+        <w:rPr>
+          <w:rFonts w:ascii="Courier New" w:hAnsi="Courier New" w:cs="Courier New"/>
+          <w:color w:val="C7CDD1"/>
+          <w:sz w:val="20"/>
+          <w:szCs w:val="20"/>
+        </w:rPr>
+      </w:pPr>
+      <w:r>
+        <w:rPr>
+          <w:rFonts w:ascii="Courier New" w:hAnsi="Courier New" w:cs="Courier New"/>
+          <w:color w:val="FFFFFF"/>
+          <w:sz w:val="20"/>
+          <w:szCs w:val="20"/>
+        </w:rPr>
+        <w:t>@Controller</w:t>
+      </w:r>
+    </w:p>
+    <w:p>
+      <w:pPr>
+        <w:pStyle w:val="NormaleWeb"/>
+        <w:numPr>
+          <w:ilvl w:val="0"/>
+          <w:numId w:val="1"/>
+        </w:numPr>
+        <w:shd w:val="clear" w:color="auto" w:fill="191D1F"/>
+        <w:spacing w:before="0" w:beforeAutospacing="0" w:after="0" w:afterAutospacing="0"/>
+        <w:rPr>
+          <w:rFonts w:ascii="Courier New" w:hAnsi="Courier New" w:cs="Courier New"/>
+          <w:color w:val="C7CDD1"/>
+          <w:sz w:val="20"/>
+          <w:szCs w:val="20"/>
+        </w:rPr>
+      </w:pPr>
+      <w:r>
+        <w:rPr>
+          <w:rFonts w:ascii="Courier New" w:hAnsi="Courier New" w:cs="Courier New"/>
+          <w:color w:val="8DCBE2"/>
+          <w:sz w:val="20"/>
+          <w:szCs w:val="20"/>
+        </w:rPr>
+        <w:t>public</w:t>
+      </w:r>
+      <w:r>
+        <w:rPr>
+          <w:rFonts w:ascii="Courier New" w:hAnsi="Courier New" w:cs="Courier New"/>
+          <w:color w:val="D8D8D8"/>
+          <w:sz w:val="20"/>
+          <w:szCs w:val="20"/>
+        </w:rPr>
+        <w:t xml:space="preserve"> </w:t>
+      </w:r>
+      <w:r>
+        <w:rPr>
+          <w:rFonts w:ascii="Courier New" w:hAnsi="Courier New" w:cs="Courier New"/>
+          <w:color w:val="8DCBE2"/>
+          <w:sz w:val="20"/>
+          <w:szCs w:val="20"/>
+        </w:rPr>
+        <w:t>class</w:t>
+      </w:r>
+      <w:r>
+        <w:rPr>
+          <w:rFonts w:ascii="Courier New" w:hAnsi="Courier New" w:cs="Courier New"/>
+          <w:color w:val="D8D8D8"/>
+          <w:sz w:val="20"/>
+          <w:szCs w:val="20"/>
+        </w:rPr>
+        <w:t xml:space="preserve"> </w:t>
+      </w:r>
+      <w:proofErr w:type="spellStart"/>
+      <w:r>
+        <w:rPr>
+          <w:rFonts w:ascii="Courier New" w:hAnsi="Courier New" w:cs="Courier New"/>
+          <w:color w:val="D25252"/>
+          <w:sz w:val="20"/>
+          <w:szCs w:val="20"/>
+        </w:rPr>
+        <w:t>IndexController</w:t>
+      </w:r>
+      <w:proofErr w:type="spellEnd"/>
+      <w:r>
+        <w:rPr>
+          <w:rFonts w:ascii="Courier New" w:hAnsi="Courier New" w:cs="Courier New"/>
+          <w:color w:val="D8D8D8"/>
+          <w:sz w:val="20"/>
+          <w:szCs w:val="20"/>
+        </w:rPr>
+        <w:t xml:space="preserve"> {</w:t>
+      </w:r>
+    </w:p>
+    <w:p>
+      <w:pPr>
+        <w:pStyle w:val="NormaleWeb"/>
+        <w:numPr>
+          <w:ilvl w:val="0"/>
+          <w:numId w:val="1"/>
+        </w:numPr>
+        <w:shd w:val="clear" w:color="auto" w:fill="191D1F"/>
+        <w:spacing w:before="0" w:beforeAutospacing="0" w:after="0" w:afterAutospacing="0"/>
+        <w:rPr>
+          <w:rFonts w:ascii="Courier New" w:hAnsi="Courier New" w:cs="Courier New"/>
+          <w:color w:val="C7CDD1"/>
+          <w:sz w:val="20"/>
+          <w:szCs w:val="20"/>
+        </w:rPr>
+      </w:pPr>
+      <w:r>
+        <w:rPr>
+          <w:rFonts w:ascii="Courier New" w:hAnsi="Courier New" w:cs="Courier New"/>
+          <w:color w:val="D8D8D8"/>
+          <w:sz w:val="20"/>
+          <w:szCs w:val="20"/>
+        </w:rPr>
+        <w:tab/>
+      </w:r>
+    </w:p>
+    <w:p>
+      <w:pPr>
+        <w:pStyle w:val="NormaleWeb"/>
+        <w:numPr>
+          <w:ilvl w:val="0"/>
+          <w:numId w:val="1"/>
+        </w:numPr>
+        <w:shd w:val="clear" w:color="auto" w:fill="191D1F"/>
+        <w:spacing w:before="0" w:beforeAutospacing="0" w:after="0" w:afterAutospacing="0"/>
+        <w:rPr>
+          <w:rFonts w:ascii="Courier New" w:hAnsi="Courier New" w:cs="Courier New"/>
+          <w:color w:val="C7CDD1"/>
+          <w:sz w:val="20"/>
+          <w:szCs w:val="20"/>
+        </w:rPr>
+      </w:pPr>
+      <w:r>
+        <w:rPr>
+          <w:rFonts w:ascii="Courier New" w:hAnsi="Courier New" w:cs="Courier New"/>
+          <w:color w:val="D8D8D8"/>
+          <w:sz w:val="20"/>
+          <w:szCs w:val="20"/>
+        </w:rPr>
+        <w:tab/>
+      </w:r>
+      <w:r>
+        <w:rPr>
+          <w:rFonts w:ascii="Courier New" w:hAnsi="Courier New" w:cs="Courier New"/>
+          <w:color w:val="8DCBE2"/>
+          <w:sz w:val="20"/>
+          <w:szCs w:val="20"/>
+        </w:rPr>
+        <w:t>public</w:t>
+      </w:r>
+      <w:r>
+        <w:rPr>
+          <w:rFonts w:ascii="Courier New" w:hAnsi="Courier New" w:cs="Courier New"/>
+          <w:color w:val="D8D8D8"/>
+          <w:sz w:val="20"/>
+          <w:szCs w:val="20"/>
+        </w:rPr>
+        <w:t xml:space="preserve"> </w:t>
+      </w:r>
+      <w:proofErr w:type="spellStart"/>
+      <w:r>
+        <w:rPr>
+          <w:rFonts w:ascii="Courier New" w:hAnsi="Courier New" w:cs="Courier New"/>
+          <w:color w:val="D25252"/>
+          <w:sz w:val="20"/>
+          <w:szCs w:val="20"/>
+        </w:rPr>
+        <w:t>String</w:t>
+      </w:r>
+      <w:proofErr w:type="spellEnd"/>
+      <w:r>
+        <w:rPr>
+          <w:rFonts w:ascii="Courier New" w:hAnsi="Courier New" w:cs="Courier New"/>
+          <w:color w:val="D8D8D8"/>
+          <w:sz w:val="20"/>
+          <w:szCs w:val="20"/>
+        </w:rPr>
+        <w:t xml:space="preserve"> </w:t>
+      </w:r>
+      <w:r>
+        <w:rPr>
+          <w:rFonts w:ascii="Courier New" w:hAnsi="Courier New" w:cs="Courier New"/>
+          <w:color w:val="BED6FF"/>
+          <w:sz w:val="20"/>
+          <w:szCs w:val="20"/>
+          <w:u w:val="single"/>
+        </w:rPr>
+        <w:t>saluti</w:t>
+      </w:r>
+      <w:r>
+        <w:rPr>
+          <w:rFonts w:ascii="Courier New" w:hAnsi="Courier New" w:cs="Courier New"/>
+          <w:color w:val="D8D8D8"/>
+          <w:sz w:val="20"/>
+          <w:szCs w:val="20"/>
+        </w:rPr>
+        <w:t xml:space="preserve"> = </w:t>
+      </w:r>
+      <w:r>
+        <w:rPr>
+          <w:rFonts w:ascii="Courier New" w:hAnsi="Courier New" w:cs="Courier New"/>
+          <w:color w:val="FFC600"/>
+          <w:sz w:val="20"/>
+          <w:szCs w:val="20"/>
+        </w:rPr>
+        <w:t>"Salve, sono la tua prima applicazione web creata in Spring Boot 3"</w:t>
+      </w:r>
+      <w:r>
+        <w:rPr>
+          <w:rFonts w:ascii="Courier New" w:hAnsi="Courier New" w:cs="Courier New"/>
+          <w:color w:val="D8D8D8"/>
+          <w:sz w:val="20"/>
+          <w:szCs w:val="20"/>
+        </w:rPr>
+        <w:t>;</w:t>
+      </w:r>
+    </w:p>
+    <w:p>
+      <w:pPr>
+        <w:pStyle w:val="NormaleWeb"/>
+        <w:numPr>
+          <w:ilvl w:val="0"/>
+          <w:numId w:val="1"/>
+        </w:numPr>
+        <w:shd w:val="clear" w:color="auto" w:fill="191D1F"/>
+        <w:spacing w:before="0" w:beforeAutospacing="0" w:after="0" w:afterAutospacing="0"/>
+        <w:rPr>
+          <w:rFonts w:ascii="Courier New" w:hAnsi="Courier New" w:cs="Courier New"/>
+          <w:color w:val="C7CDD1"/>
+          <w:sz w:val="20"/>
+          <w:szCs w:val="20"/>
+        </w:rPr>
+      </w:pPr>
+      <w:r>
+        <w:rPr>
+          <w:rFonts w:ascii="Courier New" w:hAnsi="Courier New" w:cs="Courier New"/>
+          <w:color w:val="D8D8D8"/>
+          <w:sz w:val="20"/>
+          <w:szCs w:val="20"/>
+        </w:rPr>
+        <w:tab/>
+      </w:r>
+    </w:p>
+    <w:p>
+      <w:pPr>
+        <w:pStyle w:val="NormaleWeb"/>
+        <w:numPr>
+          <w:ilvl w:val="0"/>
+          <w:numId w:val="1"/>
+        </w:numPr>
+        <w:shd w:val="clear" w:color="auto" w:fill="191D1F"/>
+        <w:spacing w:before="0" w:beforeAutospacing="0" w:after="0" w:afterAutospacing="0"/>
+        <w:rPr>
+          <w:rFonts w:ascii="Courier New" w:hAnsi="Courier New" w:cs="Courier New"/>
+          <w:color w:val="C7CDD1"/>
+          <w:sz w:val="20"/>
+          <w:szCs w:val="20"/>
+        </w:rPr>
+      </w:pPr>
+      <w:r>
+        <w:rPr>
+          <w:rFonts w:ascii="Courier New" w:hAnsi="Courier New" w:cs="Courier New"/>
+          <w:color w:val="D8D8D8"/>
+          <w:sz w:val="20"/>
+          <w:szCs w:val="20"/>
+        </w:rPr>
+        <w:tab/>
+      </w:r>
+      <w:r>
+        <w:rPr>
+          <w:rFonts w:ascii="Courier New" w:hAnsi="Courier New" w:cs="Courier New"/>
+          <w:color w:val="FFFFFF"/>
+          <w:sz w:val="20"/>
+          <w:szCs w:val="20"/>
+        </w:rPr>
+        <w:t>@</w:t>
+      </w:r>
+      <w:proofErr w:type="gramStart"/>
+      <w:r>
+        <w:rPr>
+          <w:rFonts w:ascii="Courier New" w:hAnsi="Courier New" w:cs="Courier New"/>
+          <w:color w:val="FFFFFF"/>
+          <w:sz w:val="20"/>
+          <w:szCs w:val="20"/>
+        </w:rPr>
+        <w:t>GetMapping</w:t>
+      </w:r>
+      <w:r>
+        <w:rPr>
+          <w:rFonts w:ascii="Courier New" w:hAnsi="Courier New" w:cs="Courier New"/>
+          <w:color w:val="D8D8D8"/>
+          <w:sz w:val="20"/>
+          <w:szCs w:val="20"/>
+        </w:rPr>
+        <w:t>(</w:t>
+      </w:r>
+      <w:proofErr w:type="gramEnd"/>
+      <w:r>
+        <w:rPr>
+          <w:rFonts w:ascii="Courier New" w:hAnsi="Courier New" w:cs="Courier New"/>
+          <w:color w:val="EB4B64"/>
+          <w:sz w:val="20"/>
+          <w:szCs w:val="20"/>
+        </w:rPr>
+        <w:t>value</w:t>
+      </w:r>
+      <w:r>
+        <w:rPr>
+          <w:rFonts w:ascii="Courier New" w:hAnsi="Courier New" w:cs="Courier New"/>
+          <w:color w:val="D8D8D8"/>
+          <w:sz w:val="20"/>
+          <w:szCs w:val="20"/>
+        </w:rPr>
+        <w:t xml:space="preserve"> = </w:t>
+      </w:r>
+      <w:r>
+        <w:rPr>
+          <w:rFonts w:ascii="Courier New" w:hAnsi="Courier New" w:cs="Courier New"/>
+          <w:color w:val="FFC600"/>
+          <w:sz w:val="20"/>
+          <w:szCs w:val="20"/>
+        </w:rPr>
+        <w:t>"/"</w:t>
+      </w:r>
+      <w:r>
+        <w:rPr>
+          <w:rFonts w:ascii="Courier New" w:hAnsi="Courier New" w:cs="Courier New"/>
+          <w:color w:val="D8D8D8"/>
+          <w:sz w:val="20"/>
+          <w:szCs w:val="20"/>
+        </w:rPr>
+        <w:t>)</w:t>
+      </w:r>
+    </w:p>
+    <w:p>
+      <w:pPr>
+        <w:pStyle w:val="NormaleWeb"/>
+        <w:numPr>
+          <w:ilvl w:val="0"/>
+          <w:numId w:val="1"/>
+        </w:numPr>
+        <w:shd w:val="clear" w:color="auto" w:fill="191D1F"/>
+        <w:spacing w:before="0" w:beforeAutospacing="0" w:after="0" w:afterAutospacing="0"/>
+        <w:rPr>
+          <w:rFonts w:ascii="Courier New" w:hAnsi="Courier New" w:cs="Courier New"/>
+          <w:color w:val="C7CDD1"/>
+          <w:sz w:val="20"/>
+          <w:szCs w:val="20"/>
+          <w:lang w:val="en-US"/>
+        </w:rPr>
+      </w:pPr>
+      <w:r>
+        <w:rPr>
+          <w:rFonts w:ascii="Courier New" w:hAnsi="Courier New" w:cs="Courier New"/>
+          <w:color w:val="D8D8D8"/>
+          <w:sz w:val="20"/>
+          <w:szCs w:val="20"/>
+          <w:lang w:val="en-US"/>
+        </w:rPr>
+        <w:tab/>
+      </w:r>
+      <w:r>
+        <w:rPr>
+          <w:rFonts w:ascii="Courier New" w:hAnsi="Courier New" w:cs="Courier New"/>
+          <w:color w:val="8DCBE2"/>
+          <w:sz w:val="20"/>
+          <w:szCs w:val="20"/>
+          <w:lang w:val="en-US"/>
+        </w:rPr>
+        <w:t>public</w:t>
+      </w:r>
+      <w:r>
+        <w:rPr>
+          <w:rFonts w:ascii="Courier New" w:hAnsi="Courier New" w:cs="Courier New"/>
+          <w:color w:val="D8D8D8"/>
+          <w:sz w:val="20"/>
+          <w:szCs w:val="20"/>
+          <w:lang w:val="en-US"/>
+        </w:rPr>
+        <w:t xml:space="preserve"> </w:t>
+      </w:r>
+      <w:r>
+        <w:rPr>
+          <w:rFonts w:ascii="Courier New" w:hAnsi="Courier New" w:cs="Courier New"/>
+          <w:color w:val="D25252"/>
+          <w:sz w:val="20"/>
+          <w:szCs w:val="20"/>
+          <w:lang w:val="en-US"/>
+        </w:rPr>
+        <w:t>String</w:t>
+      </w:r>
+      <w:r>
+        <w:rPr>
+          <w:rFonts w:ascii="Courier New" w:hAnsi="Courier New" w:cs="Courier New"/>
+          <w:color w:val="D8D8D8"/>
+          <w:sz w:val="20"/>
+          <w:szCs w:val="20"/>
+          <w:lang w:val="en-US"/>
+        </w:rPr>
+        <w:t xml:space="preserve"> </w:t>
+      </w:r>
+      <w:proofErr w:type="spellStart"/>
+      <w:proofErr w:type="gramStart"/>
+      <w:r>
+        <w:rPr>
+          <w:rFonts w:ascii="Courier New" w:hAnsi="Courier New" w:cs="Courier New"/>
+          <w:color w:val="BED6FF"/>
+          <w:sz w:val="20"/>
+          <w:szCs w:val="20"/>
+          <w:lang w:val="en-US"/>
+        </w:rPr>
+        <w:t>getWelcome</w:t>
+      </w:r>
+      <w:proofErr w:type="spellEnd"/>
+      <w:r>
+        <w:rPr>
+          <w:rFonts w:ascii="Courier New" w:hAnsi="Courier New" w:cs="Courier New"/>
+          <w:color w:val="D8D8D8"/>
+          <w:sz w:val="20"/>
+          <w:szCs w:val="20"/>
+          <w:lang w:val="en-US"/>
+        </w:rPr>
+        <w:t>(</w:t>
+      </w:r>
+      <w:proofErr w:type="gramEnd"/>
+      <w:r>
+        <w:rPr>
+          <w:rFonts w:ascii="Courier New" w:hAnsi="Courier New" w:cs="Courier New"/>
+          <w:color w:val="D197D9"/>
+          <w:sz w:val="20"/>
+          <w:szCs w:val="20"/>
+          <w:lang w:val="en-US"/>
+        </w:rPr>
+        <w:t>Model</w:t>
+      </w:r>
+      <w:r>
+        <w:rPr>
+          <w:rFonts w:ascii="Courier New" w:hAnsi="Courier New" w:cs="Courier New"/>
+          <w:color w:val="D8D8D8"/>
+          <w:sz w:val="20"/>
+          <w:szCs w:val="20"/>
+          <w:lang w:val="en-US"/>
+        </w:rPr>
+        <w:t xml:space="preserve"> </w:t>
+      </w:r>
+      <w:r>
+        <w:rPr>
+          <w:rFonts w:ascii="Courier New" w:hAnsi="Courier New" w:cs="Courier New"/>
+          <w:color w:val="79ABFF"/>
+          <w:sz w:val="20"/>
+          <w:szCs w:val="20"/>
+          <w:lang w:val="en-US"/>
+        </w:rPr>
+        <w:t>model</w:t>
+      </w:r>
+      <w:r>
+        <w:rPr>
+          <w:rFonts w:ascii="Courier New" w:hAnsi="Courier New" w:cs="Courier New"/>
+          <w:color w:val="D8D8D8"/>
+          <w:sz w:val="20"/>
+          <w:szCs w:val="20"/>
+          <w:lang w:val="en-US"/>
+        </w:rPr>
+        <w:t>) {</w:t>
+      </w:r>
+    </w:p>
+    <w:p>
+      <w:pPr>
+        <w:pStyle w:val="NormaleWeb"/>
+        <w:numPr>
+          <w:ilvl w:val="0"/>
+          <w:numId w:val="1"/>
+        </w:numPr>
+        <w:shd w:val="clear" w:color="auto" w:fill="191D1F"/>
+        <w:spacing w:before="0" w:beforeAutospacing="0" w:after="0" w:afterAutospacing="0"/>
+        <w:rPr>
+          <w:rFonts w:ascii="Courier New" w:hAnsi="Courier New" w:cs="Courier New"/>
+          <w:color w:val="C7CDD1"/>
+          <w:sz w:val="20"/>
+          <w:szCs w:val="20"/>
+        </w:rPr>
+      </w:pPr>
+      <w:r>
+        <w:rPr>
+          <w:rFonts w:ascii="Courier New" w:hAnsi="Courier New" w:cs="Courier New"/>
+          <w:color w:val="D8D8D8"/>
+          <w:sz w:val="20"/>
+          <w:szCs w:val="20"/>
+          <w:lang w:val="en-US"/>
+        </w:rPr>
+        <w:tab/>
+      </w:r>
+      <w:r>
+        <w:rPr>
+          <w:rFonts w:ascii="Courier New" w:hAnsi="Courier New" w:cs="Courier New"/>
+          <w:color w:val="D8D8D8"/>
+          <w:sz w:val="20"/>
+          <w:szCs w:val="20"/>
+          <w:lang w:val="en-US"/>
+        </w:rPr>
+        <w:tab/>
+      </w:r>
+      <w:proofErr w:type="spellStart"/>
+      <w:proofErr w:type="gramStart"/>
+      <w:r>
+        <w:rPr>
+          <w:rFonts w:ascii="Courier New" w:hAnsi="Courier New" w:cs="Courier New"/>
+          <w:color w:val="79ABFF"/>
+          <w:sz w:val="20"/>
+          <w:szCs w:val="20"/>
+        </w:rPr>
+        <w:t>model</w:t>
+      </w:r>
+      <w:r>
+        <w:rPr>
+          <w:rFonts w:ascii="Courier New" w:hAnsi="Courier New" w:cs="Courier New"/>
+          <w:color w:val="D8D8D8"/>
+          <w:sz w:val="20"/>
+          <w:szCs w:val="20"/>
+        </w:rPr>
+        <w:t>.</w:t>
+      </w:r>
+      <w:r>
+        <w:rPr>
+          <w:rFonts w:ascii="Courier New" w:hAnsi="Courier New" w:cs="Courier New"/>
+          <w:color w:val="BED6FF"/>
+          <w:sz w:val="20"/>
+          <w:szCs w:val="20"/>
+        </w:rPr>
+        <w:t>addAttribute</w:t>
+      </w:r>
+      <w:proofErr w:type="spellEnd"/>
+      <w:proofErr w:type="gramEnd"/>
+      <w:r>
+        <w:rPr>
+          <w:rFonts w:ascii="Courier New" w:hAnsi="Courier New" w:cs="Courier New"/>
+          <w:color w:val="D8D8D8"/>
+          <w:sz w:val="20"/>
+          <w:szCs w:val="20"/>
+        </w:rPr>
+        <w:t>(</w:t>
+      </w:r>
+      <w:r>
+        <w:rPr>
+          <w:rFonts w:ascii="Courier New" w:hAnsi="Courier New" w:cs="Courier New"/>
+          <w:color w:val="FFC600"/>
+          <w:sz w:val="20"/>
+          <w:szCs w:val="20"/>
+        </w:rPr>
+        <w:t>"intestazione"</w:t>
+      </w:r>
+      <w:r>
+        <w:rPr>
+          <w:rFonts w:ascii="Courier New" w:hAnsi="Courier New" w:cs="Courier New"/>
+          <w:color w:val="D8D8D8"/>
+          <w:sz w:val="20"/>
+          <w:szCs w:val="20"/>
+        </w:rPr>
+        <w:t xml:space="preserve">, </w:t>
+      </w:r>
+      <w:r>
+        <w:rPr>
+          <w:rFonts w:ascii="Courier New" w:hAnsi="Courier New" w:cs="Courier New"/>
+          <w:color w:val="FFC600"/>
+          <w:sz w:val="20"/>
+          <w:szCs w:val="20"/>
+        </w:rPr>
+        <w:t xml:space="preserve">"Benvenuti nella root page della </w:t>
+      </w:r>
+      <w:proofErr w:type="spellStart"/>
+      <w:r>
+        <w:rPr>
+          <w:rFonts w:ascii="Courier New" w:hAnsi="Courier New" w:cs="Courier New"/>
+          <w:color w:val="FFC600"/>
+          <w:sz w:val="20"/>
+          <w:szCs w:val="20"/>
+        </w:rPr>
+        <w:t>webapp</w:t>
+      </w:r>
+      <w:proofErr w:type="spellEnd"/>
+      <w:r>
+        <w:rPr>
+          <w:rFonts w:ascii="Courier New" w:hAnsi="Courier New" w:cs="Courier New"/>
+          <w:color w:val="FFC600"/>
+          <w:sz w:val="20"/>
+          <w:szCs w:val="20"/>
+        </w:rPr>
+        <w:t xml:space="preserve"> </w:t>
+      </w:r>
+      <w:proofErr w:type="spellStart"/>
+      <w:r>
+        <w:rPr>
+          <w:rFonts w:ascii="Courier New" w:hAnsi="Courier New" w:cs="Courier New"/>
+          <w:color w:val="FFC600"/>
+          <w:sz w:val="20"/>
+          <w:szCs w:val="20"/>
+        </w:rPr>
+        <w:t>Alphashop</w:t>
+      </w:r>
+      <w:proofErr w:type="spellEnd"/>
+      <w:r>
+        <w:rPr>
+          <w:rFonts w:ascii="Courier New" w:hAnsi="Courier New" w:cs="Courier New"/>
+          <w:color w:val="FFC600"/>
+          <w:sz w:val="20"/>
+          <w:szCs w:val="20"/>
+        </w:rPr>
+        <w:t>"</w:t>
+      </w:r>
+      <w:r>
+        <w:rPr>
+          <w:rFonts w:ascii="Courier New" w:hAnsi="Courier New" w:cs="Courier New"/>
+          <w:color w:val="D8D8D8"/>
+          <w:sz w:val="20"/>
+          <w:szCs w:val="20"/>
+        </w:rPr>
+        <w:t>);</w:t>
+      </w:r>
+    </w:p>
+    <w:p>
+      <w:pPr>
+        <w:pStyle w:val="NormaleWeb"/>
+        <w:numPr>
+          <w:ilvl w:val="0"/>
+          <w:numId w:val="1"/>
+        </w:numPr>
+        <w:shd w:val="clear" w:color="auto" w:fill="191D1F"/>
+        <w:spacing w:before="0" w:beforeAutospacing="0" w:after="0" w:afterAutospacing="0"/>
+        <w:rPr>
+          <w:rFonts w:ascii="Courier New" w:hAnsi="Courier New" w:cs="Courier New"/>
+          <w:color w:val="C7CDD1"/>
+          <w:sz w:val="20"/>
+          <w:szCs w:val="20"/>
+        </w:rPr>
+      </w:pPr>
+      <w:r>
+        <w:rPr>
+          <w:rFonts w:ascii="Courier New" w:hAnsi="Courier New" w:cs="Courier New"/>
+          <w:color w:val="D8D8D8"/>
+          <w:sz w:val="20"/>
+          <w:szCs w:val="20"/>
+        </w:rPr>
+        <w:tab/>
+      </w:r>
+      <w:r>
+        <w:rPr>
+          <w:rFonts w:ascii="Courier New" w:hAnsi="Courier New" w:cs="Courier New"/>
+          <w:color w:val="D8D8D8"/>
+          <w:sz w:val="20"/>
+          <w:szCs w:val="20"/>
+        </w:rPr>
+        <w:tab/>
+      </w:r>
+      <w:proofErr w:type="spellStart"/>
+      <w:proofErr w:type="gramStart"/>
+      <w:r>
+        <w:rPr>
+          <w:rFonts w:ascii="Courier New" w:hAnsi="Courier New" w:cs="Courier New"/>
+          <w:color w:val="79ABFF"/>
+          <w:sz w:val="20"/>
+          <w:szCs w:val="20"/>
+        </w:rPr>
+        <w:t>model</w:t>
+      </w:r>
+      <w:r>
+        <w:rPr>
+          <w:rFonts w:ascii="Courier New" w:hAnsi="Courier New" w:cs="Courier New"/>
+          <w:color w:val="D8D8D8"/>
+          <w:sz w:val="20"/>
+          <w:szCs w:val="20"/>
+        </w:rPr>
+        <w:t>.</w:t>
+      </w:r>
+      <w:r>
+        <w:rPr>
+          <w:rFonts w:ascii="Courier New" w:hAnsi="Courier New" w:cs="Courier New"/>
+          <w:color w:val="BED6FF"/>
+          <w:sz w:val="20"/>
+          <w:szCs w:val="20"/>
+        </w:rPr>
+        <w:t>addAttribute</w:t>
+      </w:r>
+      <w:proofErr w:type="spellEnd"/>
+      <w:proofErr w:type="gramEnd"/>
+      <w:r>
+        <w:rPr>
+          <w:rFonts w:ascii="Courier New" w:hAnsi="Courier New" w:cs="Courier New"/>
+          <w:color w:val="D8D8D8"/>
+          <w:sz w:val="20"/>
+          <w:szCs w:val="20"/>
+        </w:rPr>
+        <w:t>(</w:t>
+      </w:r>
+      <w:r>
+        <w:rPr>
+          <w:rFonts w:ascii="Courier New" w:hAnsi="Courier New" w:cs="Courier New"/>
+          <w:color w:val="FFC600"/>
+          <w:sz w:val="20"/>
+          <w:szCs w:val="20"/>
+        </w:rPr>
+        <w:t>"saluti"</w:t>
+      </w:r>
+      <w:r>
+        <w:rPr>
+          <w:rFonts w:ascii="Courier New" w:hAnsi="Courier New" w:cs="Courier New"/>
+          <w:color w:val="D8D8D8"/>
+          <w:sz w:val="20"/>
+          <w:szCs w:val="20"/>
+        </w:rPr>
+        <w:t xml:space="preserve">, </w:t>
+      </w:r>
+      <w:r>
+        <w:rPr>
+          <w:rFonts w:ascii="Courier New" w:hAnsi="Courier New" w:cs="Courier New"/>
+          <w:color w:val="BED6FF"/>
+          <w:sz w:val="20"/>
+          <w:szCs w:val="20"/>
+        </w:rPr>
+        <w:t>saluti</w:t>
+      </w:r>
+      <w:r>
+        <w:rPr>
+          <w:rFonts w:ascii="Courier New" w:hAnsi="Courier New" w:cs="Courier New"/>
+          <w:color w:val="D8D8D8"/>
+          <w:sz w:val="20"/>
+          <w:szCs w:val="20"/>
+        </w:rPr>
+        <w:t>);</w:t>
+      </w:r>
+    </w:p>
+    <w:p>
+      <w:pPr>
+        <w:pStyle w:val="NormaleWeb"/>
+        <w:numPr>
+          <w:ilvl w:val="0"/>
+          <w:numId w:val="1"/>
+        </w:numPr>
+        <w:shd w:val="clear" w:color="auto" w:fill="191D1F"/>
+        <w:spacing w:before="0" w:beforeAutospacing="0" w:after="0" w:afterAutospacing="0"/>
+        <w:rPr>
+          <w:rFonts w:ascii="Courier New" w:hAnsi="Courier New" w:cs="Courier New"/>
+          <w:color w:val="C7CDD1"/>
+          <w:sz w:val="20"/>
+          <w:szCs w:val="20"/>
+        </w:rPr>
+      </w:pPr>
+      <w:r>
+        <w:rPr>
+          <w:rFonts w:ascii="Courier New" w:hAnsi="Courier New" w:cs="Courier New"/>
+          <w:color w:val="D8D8D8"/>
+          <w:sz w:val="20"/>
+          <w:szCs w:val="20"/>
+        </w:rPr>
+        <w:tab/>
+      </w:r>
+      <w:r>
+        <w:rPr>
+          <w:rFonts w:ascii="Courier New" w:hAnsi="Courier New" w:cs="Courier New"/>
+          <w:color w:val="D8D8D8"/>
+          <w:sz w:val="20"/>
+          <w:szCs w:val="20"/>
+        </w:rPr>
+        <w:tab/>
+      </w:r>
+      <w:proofErr w:type="spellStart"/>
+      <w:r>
+        <w:rPr>
+          <w:rFonts w:ascii="Courier New" w:hAnsi="Courier New" w:cs="Courier New"/>
+          <w:color w:val="8DCBE2"/>
+          <w:sz w:val="20"/>
+          <w:szCs w:val="20"/>
+        </w:rPr>
+        <w:t>return</w:t>
+      </w:r>
+      <w:proofErr w:type="spellEnd"/>
+      <w:r>
+        <w:rPr>
+          <w:rFonts w:ascii="Courier New" w:hAnsi="Courier New" w:cs="Courier New"/>
+          <w:color w:val="D8D8D8"/>
+          <w:sz w:val="20"/>
+          <w:szCs w:val="20"/>
+        </w:rPr>
+        <w:t xml:space="preserve"> </w:t>
+      </w:r>
+      <w:r>
+        <w:rPr>
+          <w:rFonts w:ascii="Courier New" w:hAnsi="Courier New" w:cs="Courier New"/>
+          <w:color w:val="FFC600"/>
+          <w:sz w:val="20"/>
+          <w:szCs w:val="20"/>
+        </w:rPr>
+        <w:t>"index"</w:t>
+      </w:r>
+      <w:r>
+        <w:rPr>
+          <w:rFonts w:ascii="Courier New" w:hAnsi="Courier New" w:cs="Courier New"/>
+          <w:color w:val="D8D8D8"/>
+          <w:sz w:val="20"/>
+          <w:szCs w:val="20"/>
+        </w:rPr>
+        <w:t>;</w:t>
+      </w:r>
+    </w:p>
+    <w:p>
+      <w:pPr>
+        <w:pStyle w:val="NormaleWeb"/>
+        <w:numPr>
+          <w:ilvl w:val="0"/>
+          <w:numId w:val="1"/>
+        </w:numPr>
+        <w:shd w:val="clear" w:color="auto" w:fill="191D1F"/>
+        <w:spacing w:before="0" w:beforeAutospacing="0" w:after="0" w:afterAutospacing="0"/>
+        <w:rPr>
+          <w:rFonts w:ascii="Courier New" w:hAnsi="Courier New" w:cs="Courier New"/>
+          <w:color w:val="C7CDD1"/>
+          <w:sz w:val="20"/>
+          <w:szCs w:val="20"/>
+        </w:rPr>
+      </w:pPr>
+      <w:r>
+        <w:rPr>
+          <w:rFonts w:ascii="Courier New" w:hAnsi="Courier New" w:cs="Courier New"/>
+          <w:color w:val="D8D8D8"/>
+          <w:sz w:val="20"/>
+          <w:szCs w:val="20"/>
+        </w:rPr>
+        <w:tab/>
+        <w:t>}</w:t>
+      </w:r>
+    </w:p>
+    <w:p>
+      <w:pPr>
+        <w:pStyle w:val="NormaleWeb"/>
+        <w:numPr>
+          <w:ilvl w:val="0"/>
+          <w:numId w:val="1"/>
+        </w:numPr>
+        <w:shd w:val="clear" w:color="auto" w:fill="191D1F"/>
+        <w:spacing w:before="0" w:beforeAutospacing="0" w:after="0" w:afterAutospacing="0"/>
+        <w:rPr>
+          <w:rFonts w:ascii="Courier New" w:hAnsi="Courier New" w:cs="Courier New"/>
+          <w:color w:val="C7CDD1"/>
+          <w:sz w:val="20"/>
+          <w:szCs w:val="20"/>
+        </w:rPr>
+      </w:pPr>
+      <w:r>
+        <w:rPr>
+          <w:rFonts w:ascii="Courier New" w:hAnsi="Courier New" w:cs="Courier New"/>
+          <w:color w:val="D8D8D8"/>
+          <w:sz w:val="20"/>
+          <w:szCs w:val="20"/>
+        </w:rPr>
+        <w:t>}</w:t>
+      </w:r>
+    </w:p>
+    <w:p/>
+    <w:p/>
+    <w:p>
+      <w:pPr>
+        <w:pStyle w:val="Titolo2"/>
+      </w:pPr>
+      <w:r>
+        <w:lastRenderedPageBreak/>
+        <w:t>Attivare le viste</w:t>
+      </w:r>
+    </w:p>
+    <w:p>
+      <w:r>
+        <w:t>Abbiamo 2 alternative:</w:t>
+      </w:r>
+    </w:p>
+    <w:p>
+      <w:pPr>
+        <w:pStyle w:val="Paragrafoelenco"/>
+        <w:numPr>
+          <w:ilvl w:val="0"/>
+          <w:numId w:val="1"/>
+        </w:numPr>
+      </w:pPr>
+      <w:r>
+        <w:t>Pagine JSP</w:t>
+      </w:r>
+    </w:p>
+    <w:p>
+      <w:pPr>
+        <w:pStyle w:val="Paragrafoelenco"/>
+        <w:numPr>
+          <w:ilvl w:val="0"/>
+          <w:numId w:val="1"/>
+        </w:numPr>
+      </w:pPr>
+      <w:proofErr w:type="spellStart"/>
+      <w:r>
+        <w:t>Thymeleaf</w:t>
+      </w:r>
+      <w:proofErr w:type="spellEnd"/>
+    </w:p>
+    <w:p>
+      <w:pPr>
+        <w:pStyle w:val="Titolo2"/>
+      </w:pPr>
+      <w:r>
+        <w:t>Pagine JSP</w:t>
+      </w:r>
+    </w:p>
+    <w:p>
+      <w:r>
+        <w:t>Java Server Pages sono una tecnologia per creare delle pagine web in maniera dinamica.</w:t>
+      </w:r>
+      <w:r>
+        <w:t xml:space="preserve"> Sono pagine che uniscono html con java per creare dinamismo nelle pagine.</w:t>
+      </w:r>
+      <w:r>
+        <w:t xml:space="preserve"> </w:t>
+      </w:r>
+      <w:r>
+        <w:t xml:space="preserve">Le pagine </w:t>
+      </w:r>
+      <w:proofErr w:type="spellStart"/>
+      <w:r>
+        <w:t>jsp</w:t>
+      </w:r>
+      <w:proofErr w:type="spellEnd"/>
+      <w:r>
+        <w:t xml:space="preserve"> sono come pagine html</w:t>
+      </w:r>
+      <w:r>
+        <w:t xml:space="preserve">, </w:t>
+      </w:r>
+      <w:r>
+        <w:t>ma contengono codice java delimitato dal tag “&lt;% …. %&gt;”.</w:t>
+      </w:r>
+    </w:p>
+    <w:p>
+      <w:r>
+        <w:t xml:space="preserve">Il codice viene quindi letto ed eseguito dal server web quando la pagina viene richiesta dal client, ma quindi questo significa che il client non sa quale parte del codice della pagina </w:t>
+      </w:r>
+      <w:proofErr w:type="spellStart"/>
+      <w:r>
+        <w:t>jsp</w:t>
+      </w:r>
+      <w:proofErr w:type="spellEnd"/>
+      <w:r>
+        <w:t xml:space="preserve"> è generato e quale sia quello statico.</w:t>
+      </w:r>
+      <w:r>
+        <w:t xml:space="preserve"> Esiste tutta una classe di tag </w:t>
+      </w:r>
+      <w:proofErr w:type="spellStart"/>
+      <w:r>
+        <w:t>jstl</w:t>
+      </w:r>
+      <w:proofErr w:type="spellEnd"/>
+      <w:r>
+        <w:t xml:space="preserve"> per rendere dinamiche le nostre pagine.</w:t>
+      </w:r>
+    </w:p>
+    <w:p>
+      <w:r>
+        <w:t xml:space="preserve">Ma come si attivano dentro spring boot 3? Il primo passo è aprire il pom.xml e nelle dipendenze aggiungere la dipendenza: </w:t>
+      </w:r>
+    </w:p>
+    <w:p>
+      <w:pPr>
+        <w:pStyle w:val="NormaleWeb"/>
+        <w:shd w:val="clear" w:color="auto" w:fill="191D1F"/>
+        <w:spacing w:before="0" w:beforeAutospacing="0" w:after="0" w:afterAutospacing="0"/>
+        <w:rPr>
+          <w:rFonts w:ascii="Courier New" w:hAnsi="Courier New" w:cs="Courier New"/>
+          <w:color w:val="C7CDD1"/>
+          <w:sz w:val="20"/>
+          <w:szCs w:val="20"/>
+        </w:rPr>
+      </w:pPr>
+      <w:proofErr w:type="gramStart"/>
+      <w:r>
+        <w:rPr>
+          <w:rFonts w:ascii="Courier New" w:hAnsi="Courier New" w:cs="Courier New"/>
+          <w:color w:val="608B4E"/>
+          <w:sz w:val="20"/>
+          <w:szCs w:val="20"/>
+        </w:rPr>
+        <w:t>&lt;!--</w:t>
+      </w:r>
+      <w:proofErr w:type="gramEnd"/>
+      <w:r>
+        <w:rPr>
+          <w:rFonts w:ascii="Courier New" w:hAnsi="Courier New" w:cs="Courier New"/>
+          <w:color w:val="608B4E"/>
+          <w:sz w:val="20"/>
+          <w:szCs w:val="20"/>
+        </w:rPr>
+        <w:t xml:space="preserve"> https://mvnrepository.com/artifact/org.apache.tomcat.embed/tomcat-embed-jasper --&gt;</w:t>
+      </w:r>
+    </w:p>
+    <w:p>
+      <w:pPr>
+        <w:pStyle w:val="NormaleWeb"/>
+        <w:shd w:val="clear" w:color="auto" w:fill="191D1F"/>
+        <w:spacing w:before="0" w:beforeAutospacing="0" w:after="0" w:afterAutospacing="0"/>
+        <w:rPr>
+          <w:rFonts w:ascii="Courier New" w:hAnsi="Courier New" w:cs="Courier New"/>
+          <w:color w:val="C7CDD1"/>
+          <w:sz w:val="20"/>
+          <w:szCs w:val="20"/>
+          <w:lang w:val="en-US"/>
+        </w:rPr>
+      </w:pPr>
+      <w:r>
+        <w:rPr>
+          <w:rFonts w:ascii="Courier New" w:hAnsi="Courier New" w:cs="Courier New"/>
+          <w:color w:val="C7CDD1"/>
+          <w:sz w:val="20"/>
+          <w:szCs w:val="20"/>
+        </w:rPr>
+        <w:tab/>
+      </w:r>
+      <w:r>
+        <w:rPr>
+          <w:rFonts w:ascii="Courier New" w:hAnsi="Courier New" w:cs="Courier New"/>
+          <w:color w:val="C7CDD1"/>
+          <w:sz w:val="20"/>
+          <w:szCs w:val="20"/>
+        </w:rPr>
+        <w:tab/>
+      </w:r>
+      <w:r>
+        <w:rPr>
+          <w:rFonts w:ascii="Courier New" w:hAnsi="Courier New" w:cs="Courier New"/>
+          <w:color w:val="808080"/>
+          <w:sz w:val="20"/>
+          <w:szCs w:val="20"/>
+          <w:lang w:val="en-US"/>
+        </w:rPr>
+        <w:t>&lt;</w:t>
+      </w:r>
+      <w:r>
+        <w:rPr>
+          <w:rFonts w:ascii="Courier New" w:hAnsi="Courier New" w:cs="Courier New"/>
+          <w:color w:val="569CD6"/>
+          <w:sz w:val="20"/>
+          <w:szCs w:val="20"/>
+          <w:lang w:val="en-US"/>
+        </w:rPr>
+        <w:t>dependency</w:t>
+      </w:r>
+      <w:r>
+        <w:rPr>
+          <w:rFonts w:ascii="Courier New" w:hAnsi="Courier New" w:cs="Courier New"/>
+          <w:color w:val="808080"/>
+          <w:sz w:val="20"/>
+          <w:szCs w:val="20"/>
+          <w:lang w:val="en-US"/>
+        </w:rPr>
+        <w:t>&gt;</w:t>
+      </w:r>
+    </w:p>
+    <w:p>
+      <w:pPr>
+        <w:pStyle w:val="NormaleWeb"/>
+        <w:shd w:val="clear" w:color="auto" w:fill="191D1F"/>
+        <w:spacing w:before="0" w:beforeAutospacing="0" w:after="0" w:afterAutospacing="0"/>
+        <w:rPr>
+          <w:rFonts w:ascii="Courier New" w:hAnsi="Courier New" w:cs="Courier New"/>
+          <w:color w:val="C7CDD1"/>
+          <w:sz w:val="20"/>
+          <w:szCs w:val="20"/>
+          <w:lang w:val="en-US"/>
+        </w:rPr>
+      </w:pPr>
+      <w:r>
+        <w:rPr>
+          <w:rFonts w:ascii="Courier New" w:hAnsi="Courier New" w:cs="Courier New"/>
+          <w:color w:val="C7CDD1"/>
+          <w:sz w:val="20"/>
+          <w:szCs w:val="20"/>
+          <w:lang w:val="en-US"/>
+        </w:rPr>
+        <w:t xml:space="preserve">    </w:t>
+      </w:r>
+      <w:r>
+        <w:rPr>
+          <w:rFonts w:ascii="Courier New" w:hAnsi="Courier New" w:cs="Courier New"/>
+          <w:color w:val="C7CDD1"/>
+          <w:sz w:val="20"/>
+          <w:szCs w:val="20"/>
+          <w:lang w:val="en-US"/>
+        </w:rPr>
+        <w:tab/>
+      </w:r>
+      <w:r>
+        <w:rPr>
+          <w:rFonts w:ascii="Courier New" w:hAnsi="Courier New" w:cs="Courier New"/>
+          <w:color w:val="C7CDD1"/>
+          <w:sz w:val="20"/>
+          <w:szCs w:val="20"/>
+          <w:lang w:val="en-US"/>
+        </w:rPr>
+        <w:tab/>
+      </w:r>
+      <w:proofErr w:type="gramStart"/>
+      <w:r>
+        <w:rPr>
+          <w:rFonts w:ascii="Courier New" w:hAnsi="Courier New" w:cs="Courier New"/>
+          <w:color w:val="808080"/>
+          <w:sz w:val="20"/>
+          <w:szCs w:val="20"/>
+          <w:lang w:val="en-US"/>
+        </w:rPr>
+        <w:t>&lt;</w:t>
+      </w:r>
+      <w:proofErr w:type="spellStart"/>
+      <w:r>
+        <w:rPr>
+          <w:rFonts w:ascii="Courier New" w:hAnsi="Courier New" w:cs="Courier New"/>
+          <w:color w:val="569CD6"/>
+          <w:sz w:val="20"/>
+          <w:szCs w:val="20"/>
+          <w:lang w:val="en-US"/>
+        </w:rPr>
+        <w:t>groupId</w:t>
+      </w:r>
+      <w:proofErr w:type="spellEnd"/>
+      <w:r>
+        <w:rPr>
+          <w:rFonts w:ascii="Courier New" w:hAnsi="Courier New" w:cs="Courier New"/>
+          <w:color w:val="808080"/>
+          <w:sz w:val="20"/>
+          <w:szCs w:val="20"/>
+          <w:lang w:val="en-US"/>
+        </w:rPr>
+        <w:t>&gt;</w:t>
+      </w:r>
+      <w:proofErr w:type="spellStart"/>
+      <w:r>
+        <w:rPr>
+          <w:rFonts w:ascii="Courier New" w:hAnsi="Courier New" w:cs="Courier New"/>
+          <w:color w:val="C7CDD1"/>
+          <w:sz w:val="20"/>
+          <w:szCs w:val="20"/>
+          <w:lang w:val="en-US"/>
+        </w:rPr>
+        <w:t>org.apache.tomcat</w:t>
+      </w:r>
+      <w:proofErr w:type="gramEnd"/>
+      <w:r>
+        <w:rPr>
+          <w:rFonts w:ascii="Courier New" w:hAnsi="Courier New" w:cs="Courier New"/>
+          <w:color w:val="C7CDD1"/>
+          <w:sz w:val="20"/>
+          <w:szCs w:val="20"/>
+          <w:lang w:val="en-US"/>
+        </w:rPr>
+        <w:t>.embed</w:t>
+      </w:r>
+      <w:proofErr w:type="spellEnd"/>
+      <w:r>
+        <w:rPr>
+          <w:rFonts w:ascii="Courier New" w:hAnsi="Courier New" w:cs="Courier New"/>
+          <w:color w:val="808080"/>
+          <w:sz w:val="20"/>
+          <w:szCs w:val="20"/>
+          <w:lang w:val="en-US"/>
+        </w:rPr>
+        <w:t>&lt;/</w:t>
+      </w:r>
+      <w:proofErr w:type="spellStart"/>
+      <w:r>
+        <w:rPr>
+          <w:rFonts w:ascii="Courier New" w:hAnsi="Courier New" w:cs="Courier New"/>
+          <w:color w:val="569CD6"/>
+          <w:sz w:val="20"/>
+          <w:szCs w:val="20"/>
+          <w:lang w:val="en-US"/>
+        </w:rPr>
+        <w:t>groupId</w:t>
+      </w:r>
+      <w:proofErr w:type="spellEnd"/>
+      <w:r>
+        <w:rPr>
+          <w:rFonts w:ascii="Courier New" w:hAnsi="Courier New" w:cs="Courier New"/>
+          <w:color w:val="808080"/>
+          <w:sz w:val="20"/>
+          <w:szCs w:val="20"/>
+          <w:lang w:val="en-US"/>
+        </w:rPr>
+        <w:t>&gt;</w:t>
+      </w:r>
+    </w:p>
+    <w:p>
+      <w:pPr>
+        <w:pStyle w:val="NormaleWeb"/>
+        <w:shd w:val="clear" w:color="auto" w:fill="191D1F"/>
+        <w:spacing w:before="0" w:beforeAutospacing="0" w:after="0" w:afterAutospacing="0"/>
+        <w:rPr>
+          <w:rFonts w:ascii="Courier New" w:hAnsi="Courier New" w:cs="Courier New"/>
+          <w:color w:val="C7CDD1"/>
+          <w:sz w:val="20"/>
+          <w:szCs w:val="20"/>
+          <w:lang w:val="en-US"/>
+        </w:rPr>
+      </w:pPr>
+      <w:r>
+        <w:rPr>
+          <w:rFonts w:ascii="Courier New" w:hAnsi="Courier New" w:cs="Courier New"/>
+          <w:color w:val="C7CDD1"/>
+          <w:sz w:val="20"/>
+          <w:szCs w:val="20"/>
+          <w:lang w:val="en-US"/>
+        </w:rPr>
+        <w:t xml:space="preserve">    </w:t>
+      </w:r>
+      <w:r>
+        <w:rPr>
+          <w:rFonts w:ascii="Courier New" w:hAnsi="Courier New" w:cs="Courier New"/>
+          <w:color w:val="C7CDD1"/>
+          <w:sz w:val="20"/>
+          <w:szCs w:val="20"/>
+          <w:lang w:val="en-US"/>
+        </w:rPr>
+        <w:tab/>
+      </w:r>
+      <w:r>
+        <w:rPr>
+          <w:rFonts w:ascii="Courier New" w:hAnsi="Courier New" w:cs="Courier New"/>
+          <w:color w:val="C7CDD1"/>
+          <w:sz w:val="20"/>
+          <w:szCs w:val="20"/>
+          <w:lang w:val="en-US"/>
+        </w:rPr>
+        <w:tab/>
+      </w:r>
+      <w:r>
+        <w:rPr>
+          <w:rFonts w:ascii="Courier New" w:hAnsi="Courier New" w:cs="Courier New"/>
+          <w:color w:val="808080"/>
+          <w:sz w:val="20"/>
+          <w:szCs w:val="20"/>
+          <w:lang w:val="en-US"/>
+        </w:rPr>
+        <w:t>&lt;</w:t>
+      </w:r>
+      <w:proofErr w:type="spellStart"/>
+      <w:r>
+        <w:rPr>
+          <w:rFonts w:ascii="Courier New" w:hAnsi="Courier New" w:cs="Courier New"/>
+          <w:color w:val="569CD6"/>
+          <w:sz w:val="20"/>
+          <w:szCs w:val="20"/>
+          <w:lang w:val="en-US"/>
+        </w:rPr>
+        <w:t>artifactId</w:t>
+      </w:r>
+      <w:proofErr w:type="spellEnd"/>
+      <w:r>
+        <w:rPr>
+          <w:rFonts w:ascii="Courier New" w:hAnsi="Courier New" w:cs="Courier New"/>
+          <w:color w:val="808080"/>
+          <w:sz w:val="20"/>
+          <w:szCs w:val="20"/>
+          <w:lang w:val="en-US"/>
+        </w:rPr>
+        <w:t>&gt;</w:t>
+      </w:r>
+      <w:r>
+        <w:rPr>
+          <w:rFonts w:ascii="Courier New" w:hAnsi="Courier New" w:cs="Courier New"/>
+          <w:color w:val="C7CDD1"/>
+          <w:sz w:val="20"/>
+          <w:szCs w:val="20"/>
+          <w:lang w:val="en-US"/>
+        </w:rPr>
+        <w:t>tomcat-embed-jasper</w:t>
+      </w:r>
+      <w:r>
+        <w:rPr>
+          <w:rFonts w:ascii="Courier New" w:hAnsi="Courier New" w:cs="Courier New"/>
+          <w:color w:val="808080"/>
+          <w:sz w:val="20"/>
+          <w:szCs w:val="20"/>
+          <w:lang w:val="en-US"/>
+        </w:rPr>
+        <w:t>&lt;/</w:t>
+      </w:r>
+      <w:proofErr w:type="spellStart"/>
+      <w:r>
+        <w:rPr>
+          <w:rFonts w:ascii="Courier New" w:hAnsi="Courier New" w:cs="Courier New"/>
+          <w:color w:val="569CD6"/>
+          <w:sz w:val="20"/>
+          <w:szCs w:val="20"/>
+          <w:lang w:val="en-US"/>
+        </w:rPr>
+        <w:t>artifactId</w:t>
+      </w:r>
+      <w:proofErr w:type="spellEnd"/>
+      <w:r>
+        <w:rPr>
+          <w:rFonts w:ascii="Courier New" w:hAnsi="Courier New" w:cs="Courier New"/>
+          <w:color w:val="808080"/>
+          <w:sz w:val="20"/>
+          <w:szCs w:val="20"/>
+          <w:lang w:val="en-US"/>
+        </w:rPr>
+        <w:t>&gt;</w:t>
+      </w:r>
+    </w:p>
+    <w:p>
+      <w:pPr>
+        <w:pStyle w:val="NormaleWeb"/>
+        <w:shd w:val="clear" w:color="auto" w:fill="191D1F"/>
+        <w:spacing w:before="0" w:beforeAutospacing="0" w:after="0" w:afterAutospacing="0"/>
+        <w:rPr>
+          <w:rFonts w:ascii="Courier New" w:hAnsi="Courier New" w:cs="Courier New"/>
+          <w:color w:val="C7CDD1"/>
+          <w:sz w:val="20"/>
+          <w:szCs w:val="20"/>
+        </w:rPr>
+      </w:pPr>
+      <w:r>
+        <w:rPr>
+          <w:rFonts w:ascii="Courier New" w:hAnsi="Courier New" w:cs="Courier New"/>
+          <w:color w:val="C7CDD1"/>
+          <w:sz w:val="20"/>
+          <w:szCs w:val="20"/>
+          <w:lang w:val="en-US"/>
+        </w:rPr>
+        <w:tab/>
+      </w:r>
+      <w:r>
+        <w:rPr>
+          <w:rFonts w:ascii="Courier New" w:hAnsi="Courier New" w:cs="Courier New"/>
+          <w:color w:val="C7CDD1"/>
+          <w:sz w:val="20"/>
+          <w:szCs w:val="20"/>
+          <w:lang w:val="en-US"/>
+        </w:rPr>
+        <w:tab/>
+      </w:r>
+      <w:r>
+        <w:rPr>
+          <w:rFonts w:ascii="Courier New" w:hAnsi="Courier New" w:cs="Courier New"/>
+          <w:color w:val="808080"/>
+          <w:sz w:val="20"/>
+          <w:szCs w:val="20"/>
+        </w:rPr>
+        <w:t>&lt;/</w:t>
+      </w:r>
+      <w:proofErr w:type="spellStart"/>
+      <w:r>
+        <w:rPr>
+          <w:rFonts w:ascii="Courier New" w:hAnsi="Courier New" w:cs="Courier New"/>
+          <w:color w:val="569CD6"/>
+          <w:sz w:val="20"/>
+          <w:szCs w:val="20"/>
+        </w:rPr>
+        <w:t>dependency</w:t>
+      </w:r>
+      <w:proofErr w:type="spellEnd"/>
+      <w:r>
+        <w:rPr>
+          <w:rFonts w:ascii="Courier New" w:hAnsi="Courier New" w:cs="Courier New"/>
+          <w:color w:val="808080"/>
+          <w:sz w:val="20"/>
+          <w:szCs w:val="20"/>
+        </w:rPr>
+        <w:t>&gt;</w:t>
+      </w:r>
+    </w:p>
+    <w:p/>
+    <w:p>
+      <w:r>
+        <w:t>Poi dobbiamo andare ad inserire la nostra prima vista nel percorso:</w:t>
+      </w:r>
+    </w:p>
+    <w:p>
+      <w:pPr>
+        <w:pStyle w:val="Paragrafoelenco"/>
+        <w:numPr>
+          <w:ilvl w:val="0"/>
+          <w:numId w:val="1"/>
+        </w:numPr>
+      </w:pPr>
+      <w:r>
+        <w:t xml:space="preserve">Sotto il percorso delle </w:t>
+      </w:r>
+      <w:r>
+        <w:rPr>
+          <w:b/>
+          <w:bCs/>
+        </w:rPr>
+        <w:t>/</w:t>
+      </w:r>
+      <w:proofErr w:type="spellStart"/>
+      <w:r>
+        <w:rPr>
+          <w:b/>
+          <w:bCs/>
+        </w:rPr>
+        <w:t>resources</w:t>
+      </w:r>
+      <w:proofErr w:type="spellEnd"/>
+      <w:r>
+        <w:t xml:space="preserve"> e per la precisione </w:t>
+      </w:r>
+      <w:r>
+        <w:t xml:space="preserve">dentro il percorso che creiamo </w:t>
+      </w:r>
+      <w:r>
+        <w:rPr>
+          <w:b/>
+          <w:bCs/>
+        </w:rPr>
+        <w:t>/META-INF/</w:t>
+      </w:r>
+      <w:proofErr w:type="spellStart"/>
+      <w:r>
+        <w:rPr>
+          <w:b/>
+          <w:bCs/>
+        </w:rPr>
+        <w:t>resources</w:t>
+      </w:r>
+      <w:proofErr w:type="spellEnd"/>
+      <w:r>
+        <w:rPr>
+          <w:b/>
+          <w:bCs/>
+        </w:rPr>
+        <w:t>/WEB-INF/</w:t>
+      </w:r>
+      <w:proofErr w:type="spellStart"/>
+      <w:r>
+        <w:rPr>
+          <w:b/>
+          <w:bCs/>
+        </w:rPr>
+        <w:t>jsp</w:t>
+      </w:r>
+      <w:proofErr w:type="spellEnd"/>
+      <w:r>
+        <w:rPr>
+          <w:b/>
+          <w:bCs/>
+        </w:rPr>
+        <w:t xml:space="preserve"> </w:t>
+      </w:r>
+      <w:r>
+        <w:t>e qui dentro creiamo un file</w:t>
+      </w:r>
+      <w:r>
+        <w:rPr>
+          <w:b/>
+          <w:bCs/>
+        </w:rPr>
+        <w:t xml:space="preserve"> </w:t>
+      </w:r>
+      <w:proofErr w:type="spellStart"/>
+      <w:r>
+        <w:rPr>
+          <w:b/>
+          <w:bCs/>
+        </w:rPr>
+        <w:t>index.jsp</w:t>
+      </w:r>
+      <w:proofErr w:type="spellEnd"/>
+      <w:r>
+        <w:rPr>
+          <w:b/>
+          <w:bCs/>
+        </w:rPr>
+        <w:t xml:space="preserve"> </w:t>
+      </w:r>
+      <w:r>
+        <w:t xml:space="preserve">che si deve chiamare esattamente come il nome della stringa che ritorniamo nel nostro controller, cioè </w:t>
+      </w:r>
+      <w:proofErr w:type="spellStart"/>
+      <w:r>
+        <w:t>return</w:t>
+      </w:r>
+      <w:proofErr w:type="spellEnd"/>
+      <w:r>
+        <w:t xml:space="preserve"> “index”</w:t>
+      </w:r>
+    </w:p>
+    <w:p>
+      <w:r>
+        <w:t xml:space="preserve">Questa pagina contiene dello standard HTML, con in più le porzioni di codice che richiamano </w:t>
+      </w:r>
+      <w:proofErr w:type="gramStart"/>
+      <w:r>
+        <w:t>la parti</w:t>
+      </w:r>
+      <w:proofErr w:type="gramEnd"/>
+      <w:r>
+        <w:t xml:space="preserve"> dinamiche definite nel nostro Controller</w:t>
+      </w:r>
+      <w:r>
+        <w:t>, ad esempio per richiamare le parti dinamiche scriviamo così:</w:t>
+      </w:r>
+    </w:p>
+    <w:p>
+      <w:pPr>
+        <w:pStyle w:val="NormaleWeb"/>
+        <w:shd w:val="clear" w:color="auto" w:fill="191D1F"/>
+        <w:spacing w:before="0" w:beforeAutospacing="0" w:after="0" w:afterAutospacing="0"/>
+        <w:rPr>
+          <w:rFonts w:ascii="Courier New" w:hAnsi="Courier New" w:cs="Courier New"/>
+          <w:color w:val="C7CDD1"/>
+          <w:sz w:val="20"/>
+          <w:szCs w:val="20"/>
+          <w:lang w:val="en-US"/>
+        </w:rPr>
+      </w:pPr>
+      <w:r>
+        <w:rPr>
+          <w:rFonts w:ascii="Courier New" w:hAnsi="Courier New" w:cs="Courier New"/>
+          <w:color w:val="79ABFF"/>
+          <w:sz w:val="20"/>
+          <w:szCs w:val="20"/>
+          <w:lang w:val="en-US"/>
+        </w:rPr>
+        <w:t>&lt;</w:t>
+      </w:r>
+      <w:r>
+        <w:rPr>
+          <w:rFonts w:ascii="Courier New" w:hAnsi="Courier New" w:cs="Courier New"/>
+          <w:color w:val="BED6FF"/>
+          <w:sz w:val="20"/>
+          <w:szCs w:val="20"/>
+          <w:shd w:val="clear" w:color="auto" w:fill="414104"/>
+          <w:lang w:val="en-US"/>
+        </w:rPr>
+        <w:t>h1</w:t>
+      </w:r>
+      <w:r>
+        <w:rPr>
+          <w:rFonts w:ascii="Courier New" w:hAnsi="Courier New" w:cs="Courier New"/>
+          <w:color w:val="C7CDD1"/>
+          <w:sz w:val="20"/>
+          <w:szCs w:val="20"/>
+          <w:lang w:val="en-US"/>
+        </w:rPr>
+        <w:t xml:space="preserve"> </w:t>
+      </w:r>
+      <w:r>
+        <w:rPr>
+          <w:rFonts w:ascii="Courier New" w:hAnsi="Courier New" w:cs="Courier New"/>
+          <w:color w:val="BED6FF"/>
+          <w:sz w:val="20"/>
+          <w:szCs w:val="20"/>
+          <w:lang w:val="en-US"/>
+        </w:rPr>
+        <w:t>style</w:t>
+      </w:r>
+      <w:r>
+        <w:rPr>
+          <w:rFonts w:ascii="Courier New" w:hAnsi="Courier New" w:cs="Courier New"/>
+          <w:color w:val="D8D8D8"/>
+          <w:sz w:val="20"/>
+          <w:szCs w:val="20"/>
+          <w:lang w:val="en-US"/>
+        </w:rPr>
+        <w:t>=</w:t>
+      </w:r>
+      <w:r>
+        <w:rPr>
+          <w:rFonts w:ascii="Courier New" w:hAnsi="Courier New" w:cs="Courier New"/>
+          <w:color w:val="C7CDD1"/>
+          <w:sz w:val="20"/>
+          <w:szCs w:val="20"/>
+          <w:lang w:val="en-US"/>
+        </w:rPr>
+        <w:t>"</w:t>
+      </w:r>
+      <w:r>
+        <w:rPr>
+          <w:rFonts w:ascii="Courier New" w:hAnsi="Courier New" w:cs="Courier New"/>
+          <w:color w:val="BED6FF"/>
+          <w:sz w:val="20"/>
+          <w:szCs w:val="20"/>
+          <w:lang w:val="en-US"/>
+        </w:rPr>
+        <w:t>text-</w:t>
+      </w:r>
+      <w:proofErr w:type="gramStart"/>
+      <w:r>
+        <w:rPr>
+          <w:rFonts w:ascii="Courier New" w:hAnsi="Courier New" w:cs="Courier New"/>
+          <w:color w:val="BED6FF"/>
+          <w:sz w:val="20"/>
+          <w:szCs w:val="20"/>
+          <w:lang w:val="en-US"/>
+        </w:rPr>
+        <w:t>align</w:t>
+      </w:r>
+      <w:r>
+        <w:rPr>
+          <w:rFonts w:ascii="Courier New" w:hAnsi="Courier New" w:cs="Courier New"/>
+          <w:color w:val="D8D8D8"/>
+          <w:sz w:val="20"/>
+          <w:szCs w:val="20"/>
+          <w:lang w:val="en-US"/>
+        </w:rPr>
+        <w:t>:</w:t>
+      </w:r>
+      <w:r>
+        <w:rPr>
+          <w:rFonts w:ascii="Courier New" w:hAnsi="Courier New" w:cs="Courier New"/>
+          <w:color w:val="FFC600"/>
+          <w:sz w:val="20"/>
+          <w:szCs w:val="20"/>
+          <w:lang w:val="en-US"/>
+        </w:rPr>
+        <w:t>center</w:t>
+      </w:r>
+      <w:proofErr w:type="gramEnd"/>
+      <w:r>
+        <w:rPr>
+          <w:rFonts w:ascii="Courier New" w:hAnsi="Courier New" w:cs="Courier New"/>
+          <w:color w:val="D8D8D8"/>
+          <w:sz w:val="20"/>
+          <w:szCs w:val="20"/>
+          <w:lang w:val="en-US"/>
+        </w:rPr>
+        <w:t>;</w:t>
+      </w:r>
+      <w:r>
+        <w:rPr>
+          <w:rFonts w:ascii="Courier New" w:hAnsi="Courier New" w:cs="Courier New"/>
+          <w:color w:val="BED6FF"/>
+          <w:sz w:val="20"/>
+          <w:szCs w:val="20"/>
+          <w:lang w:val="en-US"/>
+        </w:rPr>
+        <w:t>display</w:t>
+      </w:r>
+      <w:r>
+        <w:rPr>
+          <w:rFonts w:ascii="Courier New" w:hAnsi="Courier New" w:cs="Courier New"/>
+          <w:color w:val="D8D8D8"/>
+          <w:sz w:val="20"/>
+          <w:szCs w:val="20"/>
+          <w:lang w:val="en-US"/>
+        </w:rPr>
+        <w:t>:</w:t>
+      </w:r>
+      <w:r>
+        <w:rPr>
+          <w:rFonts w:ascii="Courier New" w:hAnsi="Courier New" w:cs="Courier New"/>
+          <w:color w:val="FFC600"/>
+          <w:sz w:val="20"/>
+          <w:szCs w:val="20"/>
+          <w:lang w:val="en-US"/>
+        </w:rPr>
+        <w:t>block</w:t>
+      </w:r>
+      <w:r>
+        <w:rPr>
+          <w:rFonts w:ascii="Courier New" w:hAnsi="Courier New" w:cs="Courier New"/>
+          <w:color w:val="D8D8D8"/>
+          <w:sz w:val="20"/>
+          <w:szCs w:val="20"/>
+          <w:lang w:val="en-US"/>
+        </w:rPr>
+        <w:t>;</w:t>
+      </w:r>
+      <w:r>
+        <w:rPr>
+          <w:rFonts w:ascii="Courier New" w:hAnsi="Courier New" w:cs="Courier New"/>
+          <w:color w:val="BED6FF"/>
+          <w:sz w:val="20"/>
+          <w:szCs w:val="20"/>
+          <w:lang w:val="en-US"/>
+        </w:rPr>
+        <w:t>color</w:t>
+      </w:r>
+      <w:r>
+        <w:rPr>
+          <w:rFonts w:ascii="Courier New" w:hAnsi="Courier New" w:cs="Courier New"/>
+          <w:color w:val="D8D8D8"/>
+          <w:sz w:val="20"/>
+          <w:szCs w:val="20"/>
+          <w:lang w:val="en-US"/>
+        </w:rPr>
+        <w:t>:</w:t>
+      </w:r>
+      <w:r>
+        <w:rPr>
+          <w:rFonts w:ascii="Courier New" w:hAnsi="Courier New" w:cs="Courier New"/>
+          <w:color w:val="FFC600"/>
+          <w:sz w:val="20"/>
+          <w:szCs w:val="20"/>
+          <w:lang w:val="en-US"/>
+        </w:rPr>
+        <w:t>red</w:t>
+      </w:r>
+      <w:r>
+        <w:rPr>
+          <w:rFonts w:ascii="Courier New" w:hAnsi="Courier New" w:cs="Courier New"/>
+          <w:color w:val="D8D8D8"/>
+          <w:sz w:val="20"/>
+          <w:szCs w:val="20"/>
+          <w:lang w:val="en-US"/>
+        </w:rPr>
+        <w:t>;</w:t>
+      </w:r>
+      <w:r>
+        <w:rPr>
+          <w:rFonts w:ascii="Courier New" w:hAnsi="Courier New" w:cs="Courier New"/>
+          <w:color w:val="BED6FF"/>
+          <w:sz w:val="20"/>
+          <w:szCs w:val="20"/>
+          <w:lang w:val="en-US"/>
+        </w:rPr>
+        <w:t>margin</w:t>
+      </w:r>
+      <w:r>
+        <w:rPr>
+          <w:rFonts w:ascii="Courier New" w:hAnsi="Courier New" w:cs="Courier New"/>
+          <w:color w:val="D8D8D8"/>
+          <w:sz w:val="20"/>
+          <w:szCs w:val="20"/>
+          <w:lang w:val="en-US"/>
+        </w:rPr>
+        <w:t>:</w:t>
+      </w:r>
+      <w:r>
+        <w:rPr>
+          <w:rFonts w:ascii="Courier New" w:hAnsi="Courier New" w:cs="Courier New"/>
+          <w:color w:val="FFC600"/>
+          <w:sz w:val="20"/>
+          <w:szCs w:val="20"/>
+          <w:lang w:val="en-US"/>
+        </w:rPr>
+        <w:t>0px</w:t>
+      </w:r>
+      <w:r>
+        <w:rPr>
+          <w:rFonts w:ascii="Courier New" w:hAnsi="Courier New" w:cs="Courier New"/>
+          <w:b/>
+          <w:bCs/>
+          <w:color w:val="D8D8D8"/>
+          <w:sz w:val="20"/>
+          <w:szCs w:val="20"/>
+          <w:lang w:val="en-US"/>
+        </w:rPr>
+        <w:t>;</w:t>
+      </w:r>
+      <w:r>
+        <w:rPr>
+          <w:rFonts w:ascii="Courier New" w:hAnsi="Courier New" w:cs="Courier New"/>
+          <w:b/>
+          <w:bCs/>
+          <w:color w:val="C7CDD1"/>
+          <w:sz w:val="20"/>
+          <w:szCs w:val="20"/>
+          <w:lang w:val="en-US"/>
+        </w:rPr>
+        <w:t>"</w:t>
+      </w:r>
+      <w:r>
+        <w:rPr>
+          <w:rFonts w:ascii="Courier New" w:hAnsi="Courier New" w:cs="Courier New"/>
+          <w:b/>
+          <w:bCs/>
+          <w:color w:val="79ABFF"/>
+          <w:sz w:val="20"/>
+          <w:szCs w:val="20"/>
+          <w:lang w:val="en-US"/>
+        </w:rPr>
+        <w:t>&gt;</w:t>
+      </w:r>
+      <w:r>
+        <w:rPr>
+          <w:rFonts w:ascii="Courier New" w:hAnsi="Courier New" w:cs="Courier New"/>
+          <w:b/>
+          <w:bCs/>
+          <w:color w:val="D8D8D8"/>
+          <w:sz w:val="20"/>
+          <w:szCs w:val="20"/>
+          <w:lang w:val="en-US"/>
+        </w:rPr>
+        <w:t>${intestazione}</w:t>
+      </w:r>
+      <w:r>
+        <w:rPr>
+          <w:rFonts w:ascii="Courier New" w:hAnsi="Courier New" w:cs="Courier New"/>
+          <w:b/>
+          <w:bCs/>
+          <w:color w:val="79ABFF"/>
+          <w:sz w:val="20"/>
+          <w:szCs w:val="20"/>
+          <w:lang w:val="en-US"/>
+        </w:rPr>
+        <w:t>&lt;/</w:t>
+      </w:r>
+      <w:r>
+        <w:rPr>
+          <w:rFonts w:ascii="Courier New" w:hAnsi="Courier New" w:cs="Courier New"/>
+          <w:color w:val="BED6FF"/>
+          <w:sz w:val="20"/>
+          <w:szCs w:val="20"/>
+          <w:shd w:val="clear" w:color="auto" w:fill="414104"/>
+          <w:lang w:val="en-US"/>
+        </w:rPr>
+        <w:t>h1</w:t>
+      </w:r>
+      <w:r>
+        <w:rPr>
+          <w:rFonts w:ascii="Courier New" w:hAnsi="Courier New" w:cs="Courier New"/>
+          <w:color w:val="79ABFF"/>
+          <w:sz w:val="20"/>
+          <w:szCs w:val="20"/>
+          <w:lang w:val="en-US"/>
+        </w:rPr>
+        <w:t>&gt;</w:t>
+      </w:r>
+    </w:p>
+    <w:p>
+      <w:pPr>
+        <w:pStyle w:val="NormaleWeb"/>
+        <w:shd w:val="clear" w:color="auto" w:fill="191D1F"/>
+        <w:spacing w:before="0" w:beforeAutospacing="0" w:after="0" w:afterAutospacing="0"/>
+        <w:rPr>
+          <w:rFonts w:ascii="Courier New" w:hAnsi="Courier New" w:cs="Courier New"/>
+          <w:color w:val="C7CDD1"/>
+          <w:sz w:val="20"/>
+          <w:szCs w:val="20"/>
+          <w:lang w:val="en-US"/>
+        </w:rPr>
+      </w:pPr>
+      <w:r>
+        <w:rPr>
+          <w:rFonts w:ascii="Courier New" w:hAnsi="Courier New" w:cs="Courier New"/>
+          <w:color w:val="D8D8D8"/>
+          <w:sz w:val="20"/>
+          <w:szCs w:val="20"/>
+          <w:lang w:val="en-US"/>
+        </w:rPr>
+        <w:tab/>
+      </w:r>
+      <w:r>
+        <w:rPr>
+          <w:rFonts w:ascii="Courier New" w:hAnsi="Courier New" w:cs="Courier New"/>
+          <w:color w:val="D8D8D8"/>
+          <w:sz w:val="20"/>
+          <w:szCs w:val="20"/>
+          <w:lang w:val="en-US"/>
+        </w:rPr>
+        <w:tab/>
+      </w:r>
+      <w:r>
+        <w:rPr>
+          <w:rFonts w:ascii="Courier New" w:hAnsi="Courier New" w:cs="Courier New"/>
+          <w:color w:val="79ABFF"/>
+          <w:sz w:val="20"/>
+          <w:szCs w:val="20"/>
+          <w:lang w:val="en-US"/>
+        </w:rPr>
+        <w:t>&lt;</w:t>
+      </w:r>
+      <w:r>
+        <w:rPr>
+          <w:rFonts w:ascii="Courier New" w:hAnsi="Courier New" w:cs="Courier New"/>
+          <w:color w:val="BED6FF"/>
+          <w:sz w:val="20"/>
+          <w:szCs w:val="20"/>
+          <w:lang w:val="en-US"/>
+        </w:rPr>
+        <w:t>h3</w:t>
+      </w:r>
+      <w:r>
+        <w:rPr>
+          <w:rFonts w:ascii="Courier New" w:hAnsi="Courier New" w:cs="Courier New"/>
+          <w:color w:val="C7CDD1"/>
+          <w:sz w:val="20"/>
+          <w:szCs w:val="20"/>
+          <w:lang w:val="en-US"/>
+        </w:rPr>
+        <w:t xml:space="preserve"> </w:t>
+      </w:r>
+      <w:r>
+        <w:rPr>
+          <w:rFonts w:ascii="Courier New" w:hAnsi="Courier New" w:cs="Courier New"/>
+          <w:color w:val="BED6FF"/>
+          <w:sz w:val="20"/>
+          <w:szCs w:val="20"/>
+          <w:lang w:val="en-US"/>
+        </w:rPr>
+        <w:t>style</w:t>
+      </w:r>
+      <w:r>
+        <w:rPr>
+          <w:rFonts w:ascii="Courier New" w:hAnsi="Courier New" w:cs="Courier New"/>
+          <w:color w:val="D8D8D8"/>
+          <w:sz w:val="20"/>
+          <w:szCs w:val="20"/>
+          <w:lang w:val="en-US"/>
+        </w:rPr>
+        <w:t>=</w:t>
+      </w:r>
+      <w:r>
+        <w:rPr>
+          <w:rFonts w:ascii="Courier New" w:hAnsi="Courier New" w:cs="Courier New"/>
+          <w:color w:val="C7CDD1"/>
+          <w:sz w:val="20"/>
+          <w:szCs w:val="20"/>
+          <w:lang w:val="en-US"/>
+        </w:rPr>
+        <w:t>"</w:t>
+      </w:r>
+      <w:r>
+        <w:rPr>
+          <w:rFonts w:ascii="Courier New" w:hAnsi="Courier New" w:cs="Courier New"/>
+          <w:color w:val="BED6FF"/>
+          <w:sz w:val="20"/>
+          <w:szCs w:val="20"/>
+          <w:lang w:val="en-US"/>
+        </w:rPr>
+        <w:t>text-</w:t>
+      </w:r>
+      <w:proofErr w:type="gramStart"/>
+      <w:r>
+        <w:rPr>
+          <w:rFonts w:ascii="Courier New" w:hAnsi="Courier New" w:cs="Courier New"/>
+          <w:color w:val="BED6FF"/>
+          <w:sz w:val="20"/>
+          <w:szCs w:val="20"/>
+          <w:lang w:val="en-US"/>
+        </w:rPr>
+        <w:t>align</w:t>
+      </w:r>
+      <w:r>
+        <w:rPr>
+          <w:rFonts w:ascii="Courier New" w:hAnsi="Courier New" w:cs="Courier New"/>
+          <w:color w:val="D8D8D8"/>
+          <w:sz w:val="20"/>
+          <w:szCs w:val="20"/>
+          <w:lang w:val="en-US"/>
+        </w:rPr>
+        <w:t>:</w:t>
+      </w:r>
+      <w:r>
+        <w:rPr>
+          <w:rFonts w:ascii="Courier New" w:hAnsi="Courier New" w:cs="Courier New"/>
+          <w:color w:val="FFC600"/>
+          <w:sz w:val="20"/>
+          <w:szCs w:val="20"/>
+          <w:lang w:val="en-US"/>
+        </w:rPr>
+        <w:t>center</w:t>
+      </w:r>
+      <w:proofErr w:type="gramEnd"/>
+      <w:r>
+        <w:rPr>
+          <w:rFonts w:ascii="Courier New" w:hAnsi="Courier New" w:cs="Courier New"/>
+          <w:color w:val="D8D8D8"/>
+          <w:sz w:val="20"/>
+          <w:szCs w:val="20"/>
+          <w:lang w:val="en-US"/>
+        </w:rPr>
+        <w:t>;</w:t>
+      </w:r>
+      <w:r>
+        <w:rPr>
+          <w:rFonts w:ascii="Courier New" w:hAnsi="Courier New" w:cs="Courier New"/>
+          <w:color w:val="BED6FF"/>
+          <w:sz w:val="20"/>
+          <w:szCs w:val="20"/>
+          <w:lang w:val="en-US"/>
+        </w:rPr>
+        <w:t>display</w:t>
+      </w:r>
+      <w:r>
+        <w:rPr>
+          <w:rFonts w:ascii="Courier New" w:hAnsi="Courier New" w:cs="Courier New"/>
+          <w:color w:val="D8D8D8"/>
+          <w:sz w:val="20"/>
+          <w:szCs w:val="20"/>
+          <w:lang w:val="en-US"/>
+        </w:rPr>
+        <w:t>:</w:t>
+      </w:r>
+      <w:r>
+        <w:rPr>
+          <w:rFonts w:ascii="Courier New" w:hAnsi="Courier New" w:cs="Courier New"/>
+          <w:color w:val="FFC600"/>
+          <w:sz w:val="20"/>
+          <w:szCs w:val="20"/>
+          <w:lang w:val="en-US"/>
+        </w:rPr>
+        <w:t>block</w:t>
+      </w:r>
+      <w:r>
+        <w:rPr>
+          <w:rFonts w:ascii="Courier New" w:hAnsi="Courier New" w:cs="Courier New"/>
+          <w:color w:val="D8D8D8"/>
+          <w:sz w:val="20"/>
+          <w:szCs w:val="20"/>
+          <w:lang w:val="en-US"/>
+        </w:rPr>
+        <w:t>;</w:t>
+      </w:r>
+      <w:r>
+        <w:rPr>
+          <w:rFonts w:ascii="Courier New" w:hAnsi="Courier New" w:cs="Courier New"/>
+          <w:color w:val="BED6FF"/>
+          <w:sz w:val="20"/>
+          <w:szCs w:val="20"/>
+          <w:lang w:val="en-US"/>
+        </w:rPr>
+        <w:t>color</w:t>
+      </w:r>
+      <w:r>
+        <w:rPr>
+          <w:rFonts w:ascii="Courier New" w:hAnsi="Courier New" w:cs="Courier New"/>
+          <w:color w:val="D8D8D8"/>
+          <w:sz w:val="20"/>
+          <w:szCs w:val="20"/>
+          <w:lang w:val="en-US"/>
+        </w:rPr>
+        <w:t>:</w:t>
+      </w:r>
+      <w:r>
+        <w:rPr>
+          <w:rFonts w:ascii="Courier New" w:hAnsi="Courier New" w:cs="Courier New"/>
+          <w:color w:val="FFC600"/>
+          <w:sz w:val="20"/>
+          <w:szCs w:val="20"/>
+          <w:lang w:val="en-US"/>
+        </w:rPr>
+        <w:t>green</w:t>
+      </w:r>
+      <w:r>
+        <w:rPr>
+          <w:rFonts w:ascii="Courier New" w:hAnsi="Courier New" w:cs="Courier New"/>
+          <w:color w:val="D8D8D8"/>
+          <w:sz w:val="20"/>
+          <w:szCs w:val="20"/>
+          <w:lang w:val="en-US"/>
+        </w:rPr>
+        <w:t>;</w:t>
+      </w:r>
+      <w:r>
+        <w:rPr>
+          <w:rFonts w:ascii="Courier New" w:hAnsi="Courier New" w:cs="Courier New"/>
+          <w:color w:val="BED6FF"/>
+          <w:sz w:val="20"/>
+          <w:szCs w:val="20"/>
+          <w:lang w:val="en-US"/>
+        </w:rPr>
+        <w:t>margin</w:t>
+      </w:r>
+      <w:r>
+        <w:rPr>
+          <w:rFonts w:ascii="Courier New" w:hAnsi="Courier New" w:cs="Courier New"/>
+          <w:color w:val="D8D8D8"/>
+          <w:sz w:val="20"/>
+          <w:szCs w:val="20"/>
+          <w:lang w:val="en-US"/>
+        </w:rPr>
+        <w:t>:</w:t>
+      </w:r>
+      <w:r>
+        <w:rPr>
+          <w:rFonts w:ascii="Courier New" w:hAnsi="Courier New" w:cs="Courier New"/>
+          <w:color w:val="FFC600"/>
+          <w:sz w:val="20"/>
+          <w:szCs w:val="20"/>
+          <w:lang w:val="en-US"/>
+        </w:rPr>
+        <w:t>0px</w:t>
+      </w:r>
+      <w:r>
+        <w:rPr>
+          <w:rFonts w:ascii="Courier New" w:hAnsi="Courier New" w:cs="Courier New"/>
+          <w:color w:val="D8D8D8"/>
+          <w:sz w:val="20"/>
+          <w:szCs w:val="20"/>
+          <w:lang w:val="en-US"/>
+        </w:rPr>
+        <w:t>;</w:t>
+      </w:r>
+      <w:r>
+        <w:rPr>
+          <w:rFonts w:ascii="Courier New" w:hAnsi="Courier New" w:cs="Courier New"/>
+          <w:color w:val="C7CDD1"/>
+          <w:sz w:val="20"/>
+          <w:szCs w:val="20"/>
+          <w:lang w:val="en-US"/>
+        </w:rPr>
+        <w:t>"</w:t>
+      </w:r>
+      <w:r>
+        <w:rPr>
+          <w:rFonts w:ascii="Courier New" w:hAnsi="Courier New" w:cs="Courier New"/>
+          <w:color w:val="79ABFF"/>
+          <w:sz w:val="20"/>
+          <w:szCs w:val="20"/>
+          <w:lang w:val="en-US"/>
+        </w:rPr>
+        <w:t>&gt;</w:t>
+      </w:r>
+      <w:r>
+        <w:rPr>
+          <w:rFonts w:ascii="Courier New" w:hAnsi="Courier New" w:cs="Courier New"/>
+          <w:b/>
+          <w:bCs/>
+          <w:color w:val="D8D8D8"/>
+          <w:sz w:val="20"/>
+          <w:szCs w:val="20"/>
+          <w:lang w:val="en-US"/>
+        </w:rPr>
+        <w:t>${saluti}</w:t>
+      </w:r>
+      <w:r>
+        <w:rPr>
+          <w:rFonts w:ascii="Courier New" w:hAnsi="Courier New" w:cs="Courier New"/>
+          <w:b/>
+          <w:bCs/>
+          <w:color w:val="79ABFF"/>
+          <w:sz w:val="20"/>
+          <w:szCs w:val="20"/>
+          <w:lang w:val="en-US"/>
+        </w:rPr>
+        <w:t>&lt;/</w:t>
+      </w:r>
+      <w:r>
+        <w:rPr>
+          <w:rFonts w:ascii="Courier New" w:hAnsi="Courier New" w:cs="Courier New"/>
+          <w:color w:val="BED6FF"/>
+          <w:sz w:val="20"/>
+          <w:szCs w:val="20"/>
+          <w:lang w:val="en-US"/>
+        </w:rPr>
+        <w:t>h3</w:t>
+      </w:r>
+      <w:r>
+        <w:rPr>
+          <w:rFonts w:ascii="Courier New" w:hAnsi="Courier New" w:cs="Courier New"/>
+          <w:color w:val="79ABFF"/>
+          <w:sz w:val="20"/>
+          <w:szCs w:val="20"/>
+          <w:lang w:val="en-US"/>
+        </w:rPr>
+        <w:t>&gt;</w:t>
+      </w:r>
+    </w:p>
+    <w:p>
+      <w:r>
+        <w:t xml:space="preserve">Le parti </w:t>
+      </w:r>
+      <w:r>
+        <w:t>“</w:t>
+      </w:r>
+      <w:r>
+        <w:t>intestazione</w:t>
+      </w:r>
+      <w:r>
+        <w:t>”</w:t>
+      </w:r>
+      <w:r>
+        <w:t xml:space="preserve"> e </w:t>
+      </w:r>
+      <w:r>
+        <w:t>“</w:t>
+      </w:r>
+      <w:r>
+        <w:t>s</w:t>
+      </w:r>
+      <w:r>
+        <w:t>aluti</w:t>
+      </w:r>
+      <w:r>
+        <w:t>”</w:t>
+      </w:r>
+      <w:r>
+        <w:t xml:space="preserve"> sono state </w:t>
+      </w:r>
+      <w:proofErr w:type="spellStart"/>
+      <w:r>
+        <w:t>dinamicizzate</w:t>
+      </w:r>
+      <w:proofErr w:type="spellEnd"/>
+      <w:r>
+        <w:t xml:space="preserve"> nel nostro controller come detto sopra.</w:t>
+      </w:r>
+    </w:p>
+    <w:p>
+      <w:r>
+        <w:t>E poi dobbiamo agganciare i</w:t>
+      </w:r>
+      <w:r>
+        <w:t xml:space="preserve">l </w:t>
+      </w:r>
+      <w:proofErr w:type="spellStart"/>
+      <w:r>
+        <w:rPr>
+          <w:b/>
+          <w:bCs/>
+        </w:rPr>
+        <w:t>view</w:t>
+      </w:r>
+      <w:proofErr w:type="spellEnd"/>
+      <w:r>
+        <w:rPr>
+          <w:b/>
+          <w:bCs/>
+        </w:rPr>
+        <w:t xml:space="preserve"> </w:t>
+      </w:r>
+      <w:proofErr w:type="spellStart"/>
+      <w:r>
+        <w:rPr>
+          <w:b/>
+          <w:bCs/>
+        </w:rPr>
+        <w:t>resolver</w:t>
+      </w:r>
+      <w:proofErr w:type="spellEnd"/>
+      <w:r>
+        <w:t xml:space="preserve">, quindi andiamo a configurarlo nel file </w:t>
+      </w:r>
+      <w:proofErr w:type="spellStart"/>
+      <w:proofErr w:type="gramStart"/>
+      <w:r>
+        <w:t>application.yaml</w:t>
+      </w:r>
+      <w:proofErr w:type="spellEnd"/>
+      <w:proofErr w:type="gramEnd"/>
+      <w:r>
+        <w:t xml:space="preserve"> in questo modo:</w:t>
+      </w:r>
+    </w:p>
+    <w:p>
+      <w:pPr>
+        <w:pStyle w:val="NormaleWeb"/>
+        <w:shd w:val="clear" w:color="auto" w:fill="191D1F"/>
+        <w:spacing w:before="0" w:beforeAutospacing="0" w:after="0" w:afterAutospacing="0"/>
+        <w:rPr>
+          <w:rFonts w:ascii="Courier New" w:hAnsi="Courier New" w:cs="Courier New"/>
+          <w:color w:val="C7CDD1"/>
+          <w:sz w:val="20"/>
+          <w:szCs w:val="20"/>
+          <w:lang w:val="en-US"/>
+        </w:rPr>
+      </w:pPr>
+      <w:r>
+        <w:rPr>
+          <w:rFonts w:ascii="Courier New" w:hAnsi="Courier New" w:cs="Courier New"/>
+          <w:color w:val="569CD6"/>
+          <w:sz w:val="20"/>
+          <w:szCs w:val="20"/>
+          <w:lang w:val="en-US"/>
+        </w:rPr>
+        <w:t>spring</w:t>
+      </w:r>
+      <w:r>
+        <w:rPr>
+          <w:rFonts w:ascii="Courier New" w:hAnsi="Courier New" w:cs="Courier New"/>
+          <w:color w:val="C7CDD1"/>
+          <w:sz w:val="20"/>
+          <w:szCs w:val="20"/>
+          <w:lang w:val="en-US"/>
+        </w:rPr>
+        <w:t>:</w:t>
+      </w:r>
+    </w:p>
+    <w:p>
+      <w:pPr>
+        <w:pStyle w:val="NormaleWeb"/>
+        <w:shd w:val="clear" w:color="auto" w:fill="191D1F"/>
+        <w:spacing w:before="0" w:beforeAutospacing="0" w:after="0" w:afterAutospacing="0"/>
+        <w:rPr>
+          <w:rFonts w:ascii="Courier New" w:hAnsi="Courier New" w:cs="Courier New"/>
+          <w:color w:val="C7CDD1"/>
+          <w:sz w:val="20"/>
+          <w:szCs w:val="20"/>
+          <w:lang w:val="en-US"/>
+        </w:rPr>
+      </w:pPr>
+      <w:r>
+        <w:rPr>
+          <w:rFonts w:ascii="Courier New" w:hAnsi="Courier New" w:cs="Courier New"/>
+          <w:color w:val="C7CDD1"/>
+          <w:sz w:val="20"/>
+          <w:szCs w:val="20"/>
+          <w:lang w:val="en-US"/>
+        </w:rPr>
+        <w:t xml:space="preserve">  </w:t>
+      </w:r>
+      <w:r>
+        <w:rPr>
+          <w:rFonts w:ascii="Courier New" w:hAnsi="Courier New" w:cs="Courier New"/>
+          <w:color w:val="569CD6"/>
+          <w:sz w:val="20"/>
+          <w:szCs w:val="20"/>
+          <w:lang w:val="en-US"/>
+        </w:rPr>
+        <w:t>application</w:t>
+      </w:r>
+      <w:r>
+        <w:rPr>
+          <w:rFonts w:ascii="Courier New" w:hAnsi="Courier New" w:cs="Courier New"/>
+          <w:color w:val="C7CDD1"/>
+          <w:sz w:val="20"/>
+          <w:szCs w:val="20"/>
+          <w:lang w:val="en-US"/>
+        </w:rPr>
+        <w:t>:</w:t>
+      </w:r>
+    </w:p>
+    <w:p>
+      <w:pPr>
+        <w:pStyle w:val="NormaleWeb"/>
+        <w:shd w:val="clear" w:color="auto" w:fill="191D1F"/>
+        <w:spacing w:before="0" w:beforeAutospacing="0" w:after="0" w:afterAutospacing="0"/>
+        <w:rPr>
+          <w:rFonts w:ascii="Courier New" w:hAnsi="Courier New" w:cs="Courier New"/>
+          <w:color w:val="C7CDD1"/>
+          <w:sz w:val="20"/>
+          <w:szCs w:val="20"/>
+          <w:lang w:val="en-US"/>
+        </w:rPr>
+      </w:pPr>
+      <w:r>
+        <w:rPr>
+          <w:rFonts w:ascii="Courier New" w:hAnsi="Courier New" w:cs="Courier New"/>
+          <w:color w:val="C7CDD1"/>
+          <w:sz w:val="20"/>
+          <w:szCs w:val="20"/>
+          <w:lang w:val="en-US"/>
+        </w:rPr>
+        <w:t xml:space="preserve">    </w:t>
+      </w:r>
+      <w:r>
+        <w:rPr>
+          <w:rFonts w:ascii="Courier New" w:hAnsi="Courier New" w:cs="Courier New"/>
+          <w:color w:val="569CD6"/>
+          <w:sz w:val="20"/>
+          <w:szCs w:val="20"/>
+          <w:lang w:val="en-US"/>
+        </w:rPr>
+        <w:t>name</w:t>
+      </w:r>
+      <w:r>
+        <w:rPr>
+          <w:rFonts w:ascii="Courier New" w:hAnsi="Courier New" w:cs="Courier New"/>
+          <w:color w:val="C7CDD1"/>
+          <w:sz w:val="20"/>
+          <w:szCs w:val="20"/>
+          <w:lang w:val="en-US"/>
+        </w:rPr>
+        <w:t xml:space="preserve">: </w:t>
+      </w:r>
+      <w:proofErr w:type="spellStart"/>
+      <w:r>
+        <w:rPr>
+          <w:rFonts w:ascii="Courier New" w:hAnsi="Courier New" w:cs="Courier New"/>
+          <w:color w:val="CE9178"/>
+          <w:sz w:val="20"/>
+          <w:szCs w:val="20"/>
+          <w:lang w:val="en-US"/>
+        </w:rPr>
+        <w:t>alphashop</w:t>
+      </w:r>
+      <w:proofErr w:type="spellEnd"/>
+      <w:r>
+        <w:rPr>
+          <w:rFonts w:ascii="Courier New" w:hAnsi="Courier New" w:cs="Courier New"/>
+          <w:color w:val="C7CDD1"/>
+          <w:sz w:val="20"/>
+          <w:szCs w:val="20"/>
+          <w:lang w:val="en-US"/>
+        </w:rPr>
+        <w:t xml:space="preserve">    </w:t>
+      </w:r>
+    </w:p>
+    <w:p>
+      <w:pPr>
+        <w:pStyle w:val="NormaleWeb"/>
+        <w:shd w:val="clear" w:color="auto" w:fill="191D1F"/>
+        <w:spacing w:before="0" w:beforeAutospacing="0" w:after="0" w:afterAutospacing="0"/>
+        <w:rPr>
+          <w:rFonts w:ascii="Courier New" w:hAnsi="Courier New" w:cs="Courier New"/>
+          <w:color w:val="C7CDD1"/>
+          <w:sz w:val="20"/>
+          <w:szCs w:val="20"/>
+          <w:lang w:val="en-US"/>
+        </w:rPr>
+      </w:pPr>
+      <w:r>
+        <w:rPr>
+          <w:rFonts w:ascii="Courier New" w:hAnsi="Courier New" w:cs="Courier New"/>
+          <w:color w:val="C7CDD1"/>
+          <w:sz w:val="20"/>
+          <w:szCs w:val="20"/>
+          <w:lang w:val="en-US"/>
+        </w:rPr>
+        <w:t xml:space="preserve">  </w:t>
+      </w:r>
+      <w:proofErr w:type="spellStart"/>
+      <w:r>
+        <w:rPr>
+          <w:rFonts w:ascii="Courier New" w:hAnsi="Courier New" w:cs="Courier New"/>
+          <w:color w:val="569CD6"/>
+          <w:sz w:val="20"/>
+          <w:szCs w:val="20"/>
+          <w:lang w:val="en-US"/>
+        </w:rPr>
+        <w:t>mvc</w:t>
+      </w:r>
+      <w:proofErr w:type="spellEnd"/>
+      <w:r>
+        <w:rPr>
+          <w:rFonts w:ascii="Courier New" w:hAnsi="Courier New" w:cs="Courier New"/>
+          <w:color w:val="C7CDD1"/>
+          <w:sz w:val="20"/>
+          <w:szCs w:val="20"/>
+          <w:lang w:val="en-US"/>
+        </w:rPr>
+        <w:t>:</w:t>
+      </w:r>
+    </w:p>
+    <w:p>
+      <w:pPr>
+        <w:pStyle w:val="NormaleWeb"/>
+        <w:shd w:val="clear" w:color="auto" w:fill="191D1F"/>
+        <w:spacing w:before="0" w:beforeAutospacing="0" w:after="0" w:afterAutospacing="0"/>
+        <w:rPr>
+          <w:rFonts w:ascii="Courier New" w:hAnsi="Courier New" w:cs="Courier New"/>
+          <w:color w:val="C7CDD1"/>
+          <w:sz w:val="20"/>
+          <w:szCs w:val="20"/>
+          <w:lang w:val="en-US"/>
+        </w:rPr>
+      </w:pPr>
+      <w:r>
+        <w:rPr>
+          <w:rFonts w:ascii="Courier New" w:hAnsi="Courier New" w:cs="Courier New"/>
+          <w:color w:val="C7CDD1"/>
+          <w:sz w:val="20"/>
+          <w:szCs w:val="20"/>
+          <w:lang w:val="en-US"/>
+        </w:rPr>
+        <w:t xml:space="preserve">    </w:t>
+      </w:r>
+      <w:r>
+        <w:rPr>
+          <w:rFonts w:ascii="Courier New" w:hAnsi="Courier New" w:cs="Courier New"/>
+          <w:color w:val="569CD6"/>
+          <w:sz w:val="20"/>
+          <w:szCs w:val="20"/>
+          <w:lang w:val="en-US"/>
+        </w:rPr>
+        <w:t>view</w:t>
+      </w:r>
+      <w:r>
+        <w:rPr>
+          <w:rFonts w:ascii="Courier New" w:hAnsi="Courier New" w:cs="Courier New"/>
+          <w:color w:val="C7CDD1"/>
+          <w:sz w:val="20"/>
+          <w:szCs w:val="20"/>
+          <w:lang w:val="en-US"/>
+        </w:rPr>
+        <w:t>:</w:t>
+      </w:r>
+    </w:p>
+    <w:p>
+      <w:pPr>
+        <w:pStyle w:val="NormaleWeb"/>
+        <w:shd w:val="clear" w:color="auto" w:fill="191D1F"/>
+        <w:spacing w:before="0" w:beforeAutospacing="0" w:after="0" w:afterAutospacing="0"/>
+        <w:rPr>
+          <w:rFonts w:ascii="Courier New" w:hAnsi="Courier New" w:cs="Courier New"/>
+          <w:color w:val="C7CDD1"/>
+          <w:sz w:val="20"/>
+          <w:szCs w:val="20"/>
+          <w:lang w:val="en-US"/>
+        </w:rPr>
+      </w:pPr>
+      <w:r>
+        <w:rPr>
+          <w:rFonts w:ascii="Courier New" w:hAnsi="Courier New" w:cs="Courier New"/>
+          <w:color w:val="C7CDD1"/>
+          <w:sz w:val="20"/>
+          <w:szCs w:val="20"/>
+          <w:lang w:val="en-US"/>
+        </w:rPr>
+        <w:t xml:space="preserve">      </w:t>
+      </w:r>
+      <w:r>
+        <w:rPr>
+          <w:rFonts w:ascii="Courier New" w:hAnsi="Courier New" w:cs="Courier New"/>
+          <w:color w:val="569CD6"/>
+          <w:sz w:val="20"/>
+          <w:szCs w:val="20"/>
+          <w:lang w:val="en-US"/>
+        </w:rPr>
+        <w:t>prefix</w:t>
+      </w:r>
+      <w:r>
+        <w:rPr>
+          <w:rFonts w:ascii="Courier New" w:hAnsi="Courier New" w:cs="Courier New"/>
+          <w:color w:val="C7CDD1"/>
+          <w:sz w:val="20"/>
+          <w:szCs w:val="20"/>
+          <w:lang w:val="en-US"/>
+        </w:rPr>
+        <w:t xml:space="preserve">: </w:t>
+      </w:r>
+      <w:r>
+        <w:rPr>
+          <w:rFonts w:ascii="Courier New" w:hAnsi="Courier New" w:cs="Courier New"/>
+          <w:color w:val="CE9178"/>
+          <w:sz w:val="20"/>
+          <w:szCs w:val="20"/>
+          <w:lang w:val="en-US"/>
+        </w:rPr>
+        <w:t>/WEB-INF/</w:t>
+      </w:r>
+      <w:proofErr w:type="spellStart"/>
+      <w:r>
+        <w:rPr>
+          <w:rFonts w:ascii="Courier New" w:hAnsi="Courier New" w:cs="Courier New"/>
+          <w:color w:val="CE9178"/>
+          <w:sz w:val="20"/>
+          <w:szCs w:val="20"/>
+          <w:lang w:val="en-US"/>
+        </w:rPr>
+        <w:t>jsp</w:t>
+      </w:r>
+      <w:proofErr w:type="spellEnd"/>
+      <w:r>
+        <w:rPr>
+          <w:rFonts w:ascii="Courier New" w:hAnsi="Courier New" w:cs="Courier New"/>
+          <w:color w:val="CE9178"/>
+          <w:sz w:val="20"/>
+          <w:szCs w:val="20"/>
+          <w:lang w:val="en-US"/>
+        </w:rPr>
+        <w:t>/</w:t>
+      </w:r>
+    </w:p>
+    <w:p>
+      <w:pPr>
+        <w:pStyle w:val="NormaleWeb"/>
+        <w:shd w:val="clear" w:color="auto" w:fill="191D1F"/>
+        <w:spacing w:before="0" w:beforeAutospacing="0" w:after="0" w:afterAutospacing="0"/>
+        <w:rPr>
+          <w:rFonts w:ascii="Courier New" w:hAnsi="Courier New" w:cs="Courier New"/>
+          <w:color w:val="C7CDD1"/>
+          <w:sz w:val="20"/>
+          <w:szCs w:val="20"/>
+        </w:rPr>
+      </w:pPr>
+      <w:r>
+        <w:rPr>
+          <w:rFonts w:ascii="Courier New" w:hAnsi="Courier New" w:cs="Courier New"/>
+          <w:color w:val="C7CDD1"/>
+          <w:sz w:val="20"/>
+          <w:szCs w:val="20"/>
+          <w:lang w:val="en-US"/>
+        </w:rPr>
+        <w:t xml:space="preserve">      </w:t>
+      </w:r>
+      <w:proofErr w:type="spellStart"/>
+      <w:r>
+        <w:rPr>
+          <w:rFonts w:ascii="Courier New" w:hAnsi="Courier New" w:cs="Courier New"/>
+          <w:color w:val="569CD6"/>
+          <w:sz w:val="20"/>
+          <w:szCs w:val="20"/>
+        </w:rPr>
+        <w:t>suffix</w:t>
+      </w:r>
+      <w:proofErr w:type="spellEnd"/>
+      <w:r>
+        <w:rPr>
+          <w:rFonts w:ascii="Courier New" w:hAnsi="Courier New" w:cs="Courier New"/>
+          <w:color w:val="C7CDD1"/>
+          <w:sz w:val="20"/>
+          <w:szCs w:val="20"/>
+        </w:rPr>
+        <w:t xml:space="preserve">: </w:t>
+      </w:r>
+      <w:r>
+        <w:rPr>
+          <w:rFonts w:ascii="Courier New" w:hAnsi="Courier New" w:cs="Courier New"/>
+          <w:color w:val="CE9178"/>
+          <w:sz w:val="20"/>
+          <w:szCs w:val="20"/>
+        </w:rPr>
+        <w:t>.</w:t>
+      </w:r>
+      <w:proofErr w:type="spellStart"/>
+      <w:r>
+        <w:rPr>
+          <w:rFonts w:ascii="Courier New" w:hAnsi="Courier New" w:cs="Courier New"/>
+          <w:color w:val="CE9178"/>
+          <w:sz w:val="20"/>
+          <w:szCs w:val="20"/>
+        </w:rPr>
+        <w:t>jsp</w:t>
+      </w:r>
+      <w:proofErr w:type="spellEnd"/>
+    </w:p>
+    <w:p>
+      <w:r>
+        <w:t xml:space="preserve">A questo punto non ci resta che avviare il server </w:t>
+      </w:r>
+      <w:proofErr w:type="spellStart"/>
+      <w:r>
+        <w:t>tomcat</w:t>
+      </w:r>
+      <w:proofErr w:type="spellEnd"/>
+      <w:r>
+        <w:t xml:space="preserve"> e andare </w:t>
+      </w:r>
+      <w:proofErr w:type="spellStart"/>
+      <w:r>
+        <w:t>all’url</w:t>
+      </w:r>
+      <w:proofErr w:type="spellEnd"/>
+      <w:r>
+        <w:t xml:space="preserve"> </w:t>
+      </w:r>
+      <w:hyperlink r:id="rId6" w:history="1">
+        <w:r>
+          <w:rPr>
+            <w:rStyle w:val="Collegamentoipertestuale"/>
+          </w:rPr>
+          <w:t>http://localhost:8080</w:t>
+        </w:r>
+      </w:hyperlink>
+      <w:r>
+        <w:t xml:space="preserve"> dove sarà richiamata e visualizzata la nostra pagina di root del nostro progetto.</w:t>
+      </w:r>
+    </w:p>
+    <w:p/>
+    <w:p>
+      <w:r>
+        <w:lastRenderedPageBreak/>
+        <w:t>Ed ecco quello che dovrei vedere:</w:t>
+      </w:r>
+    </w:p>
+    <w:p>
+      <w:r>
+        <w:drawing>
+          <wp:inline distT="0" distB="0" distL="0" distR="0" wp14:anchorId="0A975EBA" wp14:editId="0F7D4F08">
+            <wp:extent cx="6120130" cy="4097020"/>
+            <wp:effectExtent l="0" t="0" r="0" b="0"/>
+            <wp:docPr id="1091052895" name="Immagine 1" descr="Immagine che contiene testo, schermata, software, Icona del computer&#10;&#10;Descrizione generata automaticamente"/>
+            <wp:cNvGraphicFramePr>
+              <a:graphicFrameLocks xmlns:a="http://schemas.openxmlformats.org/drawingml/2006/main" noChangeAspect="1"/>
+            </wp:cNvGraphicFramePr>
+            <a:graphic xmlns:a="http://schemas.openxmlformats.org/drawingml/2006/main">
+              <a:graphicData uri="http://schemas.openxmlformats.org/drawingml/2006/picture">
+                <pic:pic xmlns:pic="http://schemas.openxmlformats.org/drawingml/2006/picture">
+                  <pic:nvPicPr>
+                    <pic:cNvPr id="1091052895" name="Immagine 1" descr="Immagine che contiene testo, schermata, software, Icona del computer&#10;&#10;Descrizione generata automaticamente"/>
+                    <pic:cNvPicPr/>
+                  </pic:nvPicPr>
+                  <pic:blipFill>
+                    <a:blip r:embed="rId7"/>
+                    <a:stretch>
+                      <a:fillRect/>
+                    </a:stretch>
+                  </pic:blipFill>
+                  <pic:spPr>
+                    <a:xfrm>
+                      <a:off x="0" y="0"/>
+                      <a:ext cx="6120130" cy="4097020"/>
+                    </a:xfrm>
+                    <a:prstGeom prst="rect">
+                      <a:avLst/>
+                    </a:prstGeom>
+                  </pic:spPr>
+                </pic:pic>
+              </a:graphicData>
+            </a:graphic>
+          </wp:inline>
+        </w:drawing>
+      </w:r>
+    </w:p>
+    <w:p/>
     <w:p/>
     <w:sectPr>
       <w:pgSz w:w="11906" w:h="16838"/>
@@ -3015,12 +5800,41 @@
     <w:name w:val="Hyperlink"/>
     <w:basedOn w:val="Carpredefinitoparagrafo"/>
     <w:uiPriority w:val="99"/>
-    <w:semiHidden/>
     <w:unhideWhenUsed/>
     <w:rsid w:val="00EC01F5"/>
     <w:rPr>
       <w:color w:val="0000FF"/>
       <w:u w:val="single"/>
+    </w:rPr>
+  </w:style>
+  <w:style w:type="paragraph" w:styleId="NormaleWeb">
+    <w:name w:val="Normal (Web)"/>
+    <w:basedOn w:val="Normale"/>
+    <w:uiPriority w:val="99"/>
+    <w:unhideWhenUsed/>
+    <w:rsid w:val="00236A19"/>
+    <w:pPr>
+      <w:spacing w:before="100" w:beforeAutospacing="1" w:after="100" w:afterAutospacing="1" w:line="240" w:lineRule="auto"/>
+    </w:pPr>
+    <w:rPr>
+      <w:rFonts w:ascii="Times New Roman" w:eastAsia="Times New Roman" w:hAnsi="Times New Roman" w:cs="Times New Roman"/>
+      <w:kern w:val="0"/>
+      <w:sz w:val="24"/>
+      <w:szCs w:val="24"/>
+      <w:lang w:eastAsia="it-IT"/>
+      <w14:ligatures w14:val="none"/>
+    </w:rPr>
+  </w:style>
+  <w:style w:type="character" w:styleId="Menzionenonrisolta">
+    <w:name w:val="Unresolved Mention"/>
+    <w:basedOn w:val="Carpredefinitoparagrafo"/>
+    <w:uiPriority w:val="99"/>
+    <w:semiHidden/>
+    <w:unhideWhenUsed/>
+    <w:rsid w:val="00E12883"/>
+    <w:rPr>
+      <w:color w:val="605E5C"/>
+      <w:shd w:val="clear" w:color="auto" w:fill="E1DFDD"/>
     </w:rPr>
   </w:style>
 </w:styles>

</xml_diff>

<commit_message>
Aggiunta index controller e navbar
</commit_message>
<xml_diff>
--- a/teoria-del-corso/Appunti Spring.docx
+++ b/teoria-del-corso/Appunti Spring.docx
@@ -1959,6 +1959,18 @@
       </w:r>
     </w:p>
     <w:p>
+      <w:pPr>
+        <w:pStyle w:val="Paragrafoelenco"/>
+        <w:numPr>
+          <w:ilvl w:val="0"/>
+          <w:numId w:val="1"/>
+        </w:numPr>
+      </w:pPr>
+      <w:r>
+        <w:t>Possono esserci diversi metodi che implementano tanti controllers</w:t>
+      </w:r>
+    </w:p>
+    <w:p>
       <w:r>
         <w:t>Per comodità e ordine del codice creiamo sempre le nostre classi nuove dentro dei packages!</w:t>
       </w:r>
@@ -2925,7 +2937,6 @@
         <w:pStyle w:val="Titolo2"/>
       </w:pPr>
       <w:r>
-        <w:lastRenderedPageBreak/>
         <w:t>Attivare le viste</w:t>
       </w:r>
     </w:p>
@@ -4706,12 +4717,14 @@
     <w:p/>
     <w:p>
       <w:r>
-        <w:lastRenderedPageBreak/>
         <w:t>Ed ecco quello che dovrei vedere:</w:t>
       </w:r>
     </w:p>
     <w:p>
       <w:r>
+        <w:rPr>
+          <w:noProof/>
+        </w:rPr>
         <w:drawing>
           <wp:inline distT="0" distB="0" distL="0" distR="0" wp14:anchorId="0A975EBA" wp14:editId="0F7D4F08">
             <wp:extent cx="6120130" cy="4097020"/>
@@ -4749,6 +4762,121 @@
         </w:drawing>
       </w:r>
     </w:p>
+    <w:p>
+      <w:r>
+        <w:rPr>
+          <w:b/>
+          <w:bCs/>
+        </w:rPr>
+        <w:t>N.B</w:t>
+      </w:r>
+      <w:r>
+        <w:t xml:space="preserve">. Si definisce </w:t>
+      </w:r>
+      <w:proofErr w:type="spellStart"/>
+      <w:r>
+        <w:rPr>
+          <w:b/>
+          <w:bCs/>
+        </w:rPr>
+        <w:t>Whitelabel</w:t>
+      </w:r>
+      <w:proofErr w:type="spellEnd"/>
+      <w:r>
+        <w:rPr>
+          <w:b/>
+          <w:bCs/>
+        </w:rPr>
+        <w:t xml:space="preserve"> </w:t>
+      </w:r>
+      <w:proofErr w:type="spellStart"/>
+      <w:r>
+        <w:rPr>
+          <w:b/>
+          <w:bCs/>
+        </w:rPr>
+        <w:t>Error</w:t>
+      </w:r>
+      <w:proofErr w:type="spellEnd"/>
+      <w:r>
+        <w:rPr>
+          <w:b/>
+          <w:bCs/>
+        </w:rPr>
+        <w:t xml:space="preserve"> Page</w:t>
+      </w:r>
+      <w:r>
+        <w:t xml:space="preserve"> la pagina generica dello Spring Boot quando si tenta di accedere a delle risorse che un controller non è in grado di gestire.</w:t>
+      </w:r>
+      <w:r>
+        <w:t xml:space="preserve"> L’errore che viene ritornato è di solito un 404 Not </w:t>
+      </w:r>
+      <w:proofErr w:type="spellStart"/>
+      <w:r>
+        <w:t>Found</w:t>
+      </w:r>
+      <w:proofErr w:type="spellEnd"/>
+      <w:r>
+        <w:t xml:space="preserve"> in quanto non abbiamo gestito la risorsa da ritornare.</w:t>
+      </w:r>
+    </w:p>
+    <w:p>
+      <w:pPr>
+        <w:pStyle w:val="Titolo2"/>
+      </w:pPr>
+      <w:r>
+        <w:t>Creazione di una pagina di Login (esercizio)</w:t>
+      </w:r>
+    </w:p>
+    <w:p>
+      <w:pPr>
+        <w:pStyle w:val="Paragrafoelenco"/>
+        <w:numPr>
+          <w:ilvl w:val="0"/>
+          <w:numId w:val="1"/>
+        </w:numPr>
+      </w:pPr>
+      <w:r>
+        <w:t xml:space="preserve">Creare una classe </w:t>
+      </w:r>
+      <w:proofErr w:type="spellStart"/>
+      <w:r>
+        <w:t>LoginController</w:t>
+      </w:r>
+      <w:proofErr w:type="spellEnd"/>
+      <w:r>
+        <w:t xml:space="preserve"> in grado di gestire l’endpoint di login</w:t>
+      </w:r>
+    </w:p>
+    <w:p>
+      <w:pPr>
+        <w:pStyle w:val="Paragrafoelenco"/>
+        <w:numPr>
+          <w:ilvl w:val="0"/>
+          <w:numId w:val="1"/>
+        </w:numPr>
+      </w:pPr>
+      <w:r>
+        <w:t>Creare la relativa pagina .</w:t>
+      </w:r>
+      <w:proofErr w:type="spellStart"/>
+      <w:r>
+        <w:t>jsp</w:t>
+      </w:r>
+      <w:proofErr w:type="spellEnd"/>
+      <w:r>
+        <w:t xml:space="preserve"> che presenta il </w:t>
+      </w:r>
+      <w:proofErr w:type="spellStart"/>
+      <w:r>
+        <w:t>form</w:t>
+      </w:r>
+      <w:proofErr w:type="spellEnd"/>
+      <w:r>
+        <w:t xml:space="preserve"> di login</w:t>
+      </w:r>
+    </w:p>
+    <w:p/>
     <w:p/>
     <w:p/>
     <w:sectPr>

</xml_diff>

<commit_message>
Aggiunta della prima versione di una pagina con form di login
</commit_message>
<xml_diff>
--- a/teoria-del-corso/Appunti Spring.docx
+++ b/teoria-del-corso/Appunti Spring.docx
@@ -31,15 +31,7 @@
         <w:t xml:space="preserve"> framework</w:t>
       </w:r>
       <w:r>
-        <w:t xml:space="preserve"> è un insieme di librerie, strumenti e convenzioni pensate per facilitare lo sviluppo del </w:t>
-      </w:r>
-      <w:proofErr w:type="gramStart"/>
-      <w:r>
-        <w:t>software, quindi</w:t>
-      </w:r>
-      <w:proofErr w:type="gramEnd"/>
-      <w:r>
-        <w:t xml:space="preserve"> un framework è volto a facilitare l’attività dello sviluppatore. Il framework consente allo sviluppatore di concentrarsi soltanto sulla logica</w:t>
+        <w:t xml:space="preserve"> è un insieme di librerie, strumenti e convenzioni pensate per facilitare lo sviluppo del software, quindi un framework è volto a facilitare l’attività dello sviluppatore. Il framework consente allo sviluppatore di concentrarsi soltanto sulla logica</w:t>
       </w:r>
       <w:r>
         <w:t xml:space="preserve"> applicativa</w:t>
@@ -74,15 +66,7 @@
         <w:t xml:space="preserve"> Il codice sarà più ordinato e leggibile che è un vantaggio non da poco se più persone lavorano allo stesso progetto.</w:t>
       </w:r>
       <w:r>
-        <w:t xml:space="preserve"> Quindi il framework facilita quello che è lo sviluppo di lavoro in </w:t>
-      </w:r>
-      <w:proofErr w:type="gramStart"/>
-      <w:r>
-        <w:t>team</w:t>
-      </w:r>
-      <w:proofErr w:type="gramEnd"/>
-      <w:r>
-        <w:t xml:space="preserve">, l’iterazione con i databases, la </w:t>
+        <w:t xml:space="preserve"> Quindi il framework facilita quello che è lo sviluppo di lavoro in team, l’iterazione con i databases, la </w:t>
       </w:r>
       <w:proofErr w:type="spellStart"/>
       <w:r>
@@ -573,15 +557,7 @@
     </w:p>
     <w:p>
       <w:r>
-        <w:t xml:space="preserve">Si tratta di un complesso di elementi pronti all’uso per lo sviluppo di applicazioni con Java (vedremo che possiamo usare anche altri </w:t>
-      </w:r>
-      <w:proofErr w:type="gramStart"/>
-      <w:r>
-        <w:t>2</w:t>
-      </w:r>
-      <w:proofErr w:type="gramEnd"/>
-      <w:r>
-        <w:t xml:space="preserve"> tipi di linguaggi – </w:t>
+        <w:t xml:space="preserve">Si tratta di un complesso di elementi pronti all’uso per lo sviluppo di applicazioni con Java (vedremo che possiamo usare anche altri 2 tipi di linguaggi – </w:t>
       </w:r>
       <w:proofErr w:type="spellStart"/>
       <w:r>
@@ -798,15 +774,7 @@
         <w:t xml:space="preserve"> </w:t>
       </w:r>
       <w:r>
-        <w:t xml:space="preserve">Spring boot </w:t>
-      </w:r>
-      <w:proofErr w:type="gramStart"/>
-      <w:r>
-        <w:t>fornisce  un</w:t>
-      </w:r>
-      <w:proofErr w:type="gramEnd"/>
-      <w:r>
-        <w:t xml:space="preserve"> server web incorporato (Tomcat oppure </w:t>
+        <w:t xml:space="preserve">Spring boot fornisce  un server web incorporato (Tomcat oppure </w:t>
       </w:r>
       <w:proofErr w:type="spellStart"/>
       <w:r>
@@ -891,7 +859,6 @@
       </w:r>
     </w:p>
     <w:p>
-      <w:proofErr w:type="gramStart"/>
       <w:r>
         <w:rPr>
           <w:b/>
@@ -900,7 +867,6 @@
         <w:lastRenderedPageBreak/>
         <w:t>In sintesi</w:t>
       </w:r>
-      <w:proofErr w:type="gramEnd"/>
       <w:r>
         <w:t xml:space="preserve"> </w:t>
       </w:r>
@@ -913,13 +879,8 @@
       <w:r>
         <w:t xml:space="preserve">Spring boot è quindi un framework Java molto efficiente per la creazioni di applicazioni web altamente performanti e di qualità, che semplifica il processo di sviluppo ed evita del tutto la complessità delle configurazioni manuali iniziali. </w:t>
       </w:r>
-      <w:proofErr w:type="gramStart"/>
-      <w:r>
-        <w:t>Inoltre</w:t>
-      </w:r>
-      <w:proofErr w:type="gramEnd"/>
-      <w:r>
-        <w:t xml:space="preserve"> la sua vasta community e la sua ampia documentazione lo rendono uno strumento altamente accessibile e viene considerato come uno dei migliori framework disponibili per lo sviluppo di applicazioni Java.</w:t>
+      <w:r>
+        <w:t>Inoltre la sua vasta community e la sua ampia documentazione lo rendono uno strumento altamente accessibile e viene considerato come uno dei migliori framework disponibili per lo sviluppo di applicazioni Java.</w:t>
       </w:r>
     </w:p>
     <w:p>
@@ -1436,7 +1397,6 @@
         </w:numPr>
       </w:pPr>
       <w:proofErr w:type="spellStart"/>
-      <w:proofErr w:type="gramStart"/>
       <w:r>
         <w:rPr>
           <w:b/>
@@ -1445,7 +1405,6 @@
         <w:t>application.properties</w:t>
       </w:r>
       <w:proofErr w:type="spellEnd"/>
-      <w:proofErr w:type="gramEnd"/>
       <w:r>
         <w:t xml:space="preserve"> </w:t>
       </w:r>
@@ -1841,15 +1800,7 @@
         <w:t xml:space="preserve">, consentendo di definire la comunicazione tra il client e il server. </w:t>
       </w:r>
       <w:r>
-        <w:t xml:space="preserve">Nella pratica il compito del controller è quello di esporre una serie di endpoint REST http definendo la logica di business per esaudire </w:t>
-      </w:r>
-      <w:proofErr w:type="gramStart"/>
-      <w:r>
-        <w:t>al</w:t>
-      </w:r>
-      <w:proofErr w:type="gramEnd"/>
-      <w:r>
-        <w:t xml:space="preserve"> richiesta.</w:t>
+        <w:t>Nella pratica il compito del controller è quello di esporre una serie di endpoint REST http definendo la logica di business per esaudire al richiesta.</w:t>
       </w:r>
     </w:p>
     <w:p>
@@ -2349,17 +2300,7 @@
           <w:sz w:val="20"/>
           <w:szCs w:val="20"/>
         </w:rPr>
-        <w:t>@</w:t>
-      </w:r>
-      <w:proofErr w:type="gramStart"/>
-      <w:r>
-        <w:rPr>
-          <w:rFonts w:ascii="Courier New" w:hAnsi="Courier New" w:cs="Courier New"/>
-          <w:color w:val="FFFFFF"/>
-          <w:sz w:val="20"/>
-          <w:szCs w:val="20"/>
-        </w:rPr>
-        <w:t>GetMapping</w:t>
+        <w:t>@GetMapping</w:t>
       </w:r>
       <w:r>
         <w:rPr>
@@ -2370,7 +2311,6 @@
         </w:rPr>
         <w:t>(</w:t>
       </w:r>
-      <w:proofErr w:type="gramEnd"/>
       <w:r>
         <w:rPr>
           <w:rFonts w:ascii="Courier New" w:hAnsi="Courier New" w:cs="Courier New"/>
@@ -2476,7 +2416,6 @@
         <w:t xml:space="preserve"> </w:t>
       </w:r>
       <w:proofErr w:type="spellStart"/>
-      <w:proofErr w:type="gramStart"/>
       <w:r>
         <w:rPr>
           <w:rFonts w:ascii="Courier New" w:hAnsi="Courier New" w:cs="Courier New"/>
@@ -2498,7 +2437,6 @@
         </w:rPr>
         <w:t>(</w:t>
       </w:r>
-      <w:proofErr w:type="gramEnd"/>
       <w:r>
         <w:rPr>
           <w:rFonts w:ascii="Courier New" w:hAnsi="Courier New" w:cs="Courier New"/>
@@ -2577,7 +2515,6 @@
         <w:tab/>
       </w:r>
       <w:proofErr w:type="spellStart"/>
-      <w:proofErr w:type="gramStart"/>
       <w:r>
         <w:rPr>
           <w:rFonts w:ascii="Courier New" w:hAnsi="Courier New" w:cs="Courier New"/>
@@ -2606,7 +2543,6 @@
         <w:t>addAttribute</w:t>
       </w:r>
       <w:proofErr w:type="spellEnd"/>
-      <w:proofErr w:type="gramEnd"/>
       <w:r>
         <w:rPr>
           <w:rFonts w:ascii="Courier New" w:hAnsi="Courier New" w:cs="Courier New"/>
@@ -2728,7 +2664,6 @@
         <w:tab/>
       </w:r>
       <w:proofErr w:type="spellStart"/>
-      <w:proofErr w:type="gramStart"/>
       <w:r>
         <w:rPr>
           <w:rFonts w:ascii="Courier New" w:hAnsi="Courier New" w:cs="Courier New"/>
@@ -2757,7 +2692,6 @@
         <w:t>addAttribute</w:t>
       </w:r>
       <w:proofErr w:type="spellEnd"/>
-      <w:proofErr w:type="gramEnd"/>
       <w:r>
         <w:rPr>
           <w:rFonts w:ascii="Courier New" w:hAnsi="Courier New" w:cs="Courier New"/>
@@ -3048,7 +2982,6 @@
           <w:szCs w:val="20"/>
         </w:rPr>
       </w:pPr>
-      <w:proofErr w:type="gramStart"/>
       <w:r>
         <w:rPr>
           <w:rFonts w:ascii="Courier New" w:hAnsi="Courier New" w:cs="Courier New"/>
@@ -3056,17 +2989,7 @@
           <w:sz w:val="20"/>
           <w:szCs w:val="20"/>
         </w:rPr>
-        <w:t>&lt;!--</w:t>
-      </w:r>
-      <w:proofErr w:type="gramEnd"/>
-      <w:r>
-        <w:rPr>
-          <w:rFonts w:ascii="Courier New" w:hAnsi="Courier New" w:cs="Courier New"/>
-          <w:color w:val="608B4E"/>
-          <w:sz w:val="20"/>
-          <w:szCs w:val="20"/>
-        </w:rPr>
-        <w:t xml:space="preserve"> https://mvnrepository.com/artifact/org.apache.tomcat.embed/tomcat-embed-jasper --&gt;</w:t>
+        <w:t>&lt;!-- https://mvnrepository.com/artifact/org.apache.tomcat.embed/tomcat-embed-jasper --&gt;</w:t>
       </w:r>
     </w:p>
     <w:p>
@@ -3174,7 +3097,6 @@
         </w:rPr>
         <w:tab/>
       </w:r>
-      <w:proofErr w:type="gramStart"/>
       <w:r>
         <w:rPr>
           <w:rFonts w:ascii="Courier New" w:hAnsi="Courier New" w:cs="Courier New"/>
@@ -3216,18 +3138,7 @@
           <w:szCs w:val="20"/>
           <w:lang w:val="en-US"/>
         </w:rPr>
-        <w:t>org.apache.tomcat</w:t>
-      </w:r>
-      <w:proofErr w:type="gramEnd"/>
-      <w:r>
-        <w:rPr>
-          <w:rFonts w:ascii="Courier New" w:hAnsi="Courier New" w:cs="Courier New"/>
-          <w:color w:val="C7CDD1"/>
-          <w:sz w:val="20"/>
-          <w:szCs w:val="20"/>
-          <w:lang w:val="en-US"/>
-        </w:rPr>
-        <w:t>.embed</w:t>
+        <w:t>org.apache.tomcat.embed</w:t>
       </w:r>
       <w:proofErr w:type="spellEnd"/>
       <w:r>
@@ -3561,15 +3472,7 @@
     </w:p>
     <w:p>
       <w:r>
-        <w:t xml:space="preserve">Questa pagina contiene dello standard HTML, con in più le porzioni di codice che richiamano </w:t>
-      </w:r>
-      <w:proofErr w:type="gramStart"/>
-      <w:r>
-        <w:t>la parti</w:t>
-      </w:r>
-      <w:proofErr w:type="gramEnd"/>
-      <w:r>
-        <w:t xml:space="preserve"> dinamiche definite nel nostro Controller</w:t>
+        <w:t>Questa pagina contiene dello standard HTML, con in più le porzioni di codice che richiamano la parti dinamiche definite nel nostro Controller</w:t>
       </w:r>
       <w:r>
         <w:t>, ad esempio per richiamare le parti dinamiche scriviamo così:</w:t>
@@ -3657,18 +3560,7 @@
           <w:szCs w:val="20"/>
           <w:lang w:val="en-US"/>
         </w:rPr>
-        <w:t>text-</w:t>
-      </w:r>
-      <w:proofErr w:type="gramStart"/>
-      <w:r>
-        <w:rPr>
-          <w:rFonts w:ascii="Courier New" w:hAnsi="Courier New" w:cs="Courier New"/>
-          <w:color w:val="BED6FF"/>
-          <w:sz w:val="20"/>
-          <w:szCs w:val="20"/>
-          <w:lang w:val="en-US"/>
-        </w:rPr>
-        <w:t>align</w:t>
+        <w:t>text-align</w:t>
       </w:r>
       <w:r>
         <w:rPr>
@@ -3690,7 +3582,6 @@
         </w:rPr>
         <w:t>center</w:t>
       </w:r>
-      <w:proofErr w:type="gramEnd"/>
       <w:r>
         <w:rPr>
           <w:rFonts w:ascii="Courier New" w:hAnsi="Courier New" w:cs="Courier New"/>
@@ -3994,9 +3885,38 @@
           <w:szCs w:val="20"/>
           <w:lang w:val="en-US"/>
         </w:rPr>
-        <w:t>text-</w:t>
-      </w:r>
-      <w:proofErr w:type="gramStart"/>
+        <w:t>text-align</w:t>
+      </w:r>
+      <w:r>
+        <w:rPr>
+          <w:rFonts w:ascii="Courier New" w:hAnsi="Courier New" w:cs="Courier New"/>
+          <w:color w:val="D8D8D8"/>
+          <w:sz w:val="20"/>
+          <w:szCs w:val="20"/>
+          <w:lang w:val="en-US"/>
+        </w:rPr>
+        <w:t>:</w:t>
+      </w:r>
+      <w:r>
+        <w:rPr>
+          <w:rFonts w:ascii="Courier New" w:hAnsi="Courier New" w:cs="Courier New"/>
+          <w:color w:val="FFC600"/>
+          <w:sz w:val="20"/>
+          <w:szCs w:val="20"/>
+          <w:lang w:val="en-US"/>
+        </w:rPr>
+        <w:t>center</w:t>
+      </w:r>
+      <w:r>
+        <w:rPr>
+          <w:rFonts w:ascii="Courier New" w:hAnsi="Courier New" w:cs="Courier New"/>
+          <w:color w:val="D8D8D8"/>
+          <w:sz w:val="20"/>
+          <w:szCs w:val="20"/>
+          <w:lang w:val="en-US"/>
+        </w:rPr>
+        <w:t>;</w:t>
+      </w:r>
       <w:r>
         <w:rPr>
           <w:rFonts w:ascii="Courier New" w:hAnsi="Courier New" w:cs="Courier New"/>
@@ -4005,7 +3925,7 @@
           <w:szCs w:val="20"/>
           <w:lang w:val="en-US"/>
         </w:rPr>
-        <w:t>align</w:t>
+        <w:t>display</w:t>
       </w:r>
       <w:r>
         <w:rPr>
@@ -4025,9 +3945,8 @@
           <w:szCs w:val="20"/>
           <w:lang w:val="en-US"/>
         </w:rPr>
-        <w:t>center</w:t>
-      </w:r>
-      <w:proofErr w:type="gramEnd"/>
+        <w:t>block</w:t>
+      </w:r>
       <w:r>
         <w:rPr>
           <w:rFonts w:ascii="Courier New" w:hAnsi="Courier New" w:cs="Courier New"/>
@@ -4046,7 +3965,7 @@
           <w:szCs w:val="20"/>
           <w:lang w:val="en-US"/>
         </w:rPr>
-        <w:t>display</w:t>
+        <w:t>color</w:t>
       </w:r>
       <w:r>
         <w:rPr>
@@ -4066,7 +3985,7 @@
           <w:szCs w:val="20"/>
           <w:lang w:val="en-US"/>
         </w:rPr>
-        <w:t>block</w:t>
+        <w:t>green</w:t>
       </w:r>
       <w:r>
         <w:rPr>
@@ -4086,7 +4005,7 @@
           <w:szCs w:val="20"/>
           <w:lang w:val="en-US"/>
         </w:rPr>
-        <w:t>color</w:t>
+        <w:t>margin</w:t>
       </w:r>
       <w:r>
         <w:rPr>
@@ -4106,7 +4025,7 @@
           <w:szCs w:val="20"/>
           <w:lang w:val="en-US"/>
         </w:rPr>
-        <w:t>green</w:t>
+        <w:t>0px</w:t>
       </w:r>
       <w:r>
         <w:rPr>
@@ -4121,52 +4040,56 @@
       <w:r>
         <w:rPr>
           <w:rFonts w:ascii="Courier New" w:hAnsi="Courier New" w:cs="Courier New"/>
+          <w:color w:val="C7CDD1"/>
+          <w:sz w:val="20"/>
+          <w:szCs w:val="20"/>
+          <w:lang w:val="en-US"/>
+        </w:rPr>
+        <w:t>"</w:t>
+      </w:r>
+      <w:r>
+        <w:rPr>
+          <w:rFonts w:ascii="Courier New" w:hAnsi="Courier New" w:cs="Courier New"/>
+          <w:color w:val="79ABFF"/>
+          <w:sz w:val="20"/>
+          <w:szCs w:val="20"/>
+          <w:lang w:val="en-US"/>
+        </w:rPr>
+        <w:t>&gt;</w:t>
+      </w:r>
+      <w:r>
+        <w:rPr>
+          <w:rFonts w:ascii="Courier New" w:hAnsi="Courier New" w:cs="Courier New"/>
+          <w:b/>
+          <w:bCs/>
+          <w:color w:val="D8D8D8"/>
+          <w:sz w:val="20"/>
+          <w:szCs w:val="20"/>
+          <w:lang w:val="en-US"/>
+        </w:rPr>
+        <w:t>${saluti}</w:t>
+      </w:r>
+      <w:r>
+        <w:rPr>
+          <w:rFonts w:ascii="Courier New" w:hAnsi="Courier New" w:cs="Courier New"/>
+          <w:b/>
+          <w:bCs/>
+          <w:color w:val="79ABFF"/>
+          <w:sz w:val="20"/>
+          <w:szCs w:val="20"/>
+          <w:lang w:val="en-US"/>
+        </w:rPr>
+        <w:t>&lt;/</w:t>
+      </w:r>
+      <w:r>
+        <w:rPr>
+          <w:rFonts w:ascii="Courier New" w:hAnsi="Courier New" w:cs="Courier New"/>
           <w:color w:val="BED6FF"/>
           <w:sz w:val="20"/>
           <w:szCs w:val="20"/>
           <w:lang w:val="en-US"/>
         </w:rPr>
-        <w:t>margin</w:t>
-      </w:r>
-      <w:r>
-        <w:rPr>
-          <w:rFonts w:ascii="Courier New" w:hAnsi="Courier New" w:cs="Courier New"/>
-          <w:color w:val="D8D8D8"/>
-          <w:sz w:val="20"/>
-          <w:szCs w:val="20"/>
-          <w:lang w:val="en-US"/>
-        </w:rPr>
-        <w:t>:</w:t>
-      </w:r>
-      <w:r>
-        <w:rPr>
-          <w:rFonts w:ascii="Courier New" w:hAnsi="Courier New" w:cs="Courier New"/>
-          <w:color w:val="FFC600"/>
-          <w:sz w:val="20"/>
-          <w:szCs w:val="20"/>
-          <w:lang w:val="en-US"/>
-        </w:rPr>
-        <w:t>0px</w:t>
-      </w:r>
-      <w:r>
-        <w:rPr>
-          <w:rFonts w:ascii="Courier New" w:hAnsi="Courier New" w:cs="Courier New"/>
-          <w:color w:val="D8D8D8"/>
-          <w:sz w:val="20"/>
-          <w:szCs w:val="20"/>
-          <w:lang w:val="en-US"/>
-        </w:rPr>
-        <w:t>;</w:t>
-      </w:r>
-      <w:r>
-        <w:rPr>
-          <w:rFonts w:ascii="Courier New" w:hAnsi="Courier New" w:cs="Courier New"/>
-          <w:color w:val="C7CDD1"/>
-          <w:sz w:val="20"/>
-          <w:szCs w:val="20"/>
-          <w:lang w:val="en-US"/>
-        </w:rPr>
-        <w:t>"</w:t>
+        <w:t>h3</w:t>
       </w:r>
       <w:r>
         <w:rPr>
@@ -4178,50 +4101,6 @@
         </w:rPr>
         <w:t>&gt;</w:t>
       </w:r>
-      <w:r>
-        <w:rPr>
-          <w:rFonts w:ascii="Courier New" w:hAnsi="Courier New" w:cs="Courier New"/>
-          <w:b/>
-          <w:bCs/>
-          <w:color w:val="D8D8D8"/>
-          <w:sz w:val="20"/>
-          <w:szCs w:val="20"/>
-          <w:lang w:val="en-US"/>
-        </w:rPr>
-        <w:t>${saluti}</w:t>
-      </w:r>
-      <w:r>
-        <w:rPr>
-          <w:rFonts w:ascii="Courier New" w:hAnsi="Courier New" w:cs="Courier New"/>
-          <w:b/>
-          <w:bCs/>
-          <w:color w:val="79ABFF"/>
-          <w:sz w:val="20"/>
-          <w:szCs w:val="20"/>
-          <w:lang w:val="en-US"/>
-        </w:rPr>
-        <w:t>&lt;/</w:t>
-      </w:r>
-      <w:r>
-        <w:rPr>
-          <w:rFonts w:ascii="Courier New" w:hAnsi="Courier New" w:cs="Courier New"/>
-          <w:color w:val="BED6FF"/>
-          <w:sz w:val="20"/>
-          <w:szCs w:val="20"/>
-          <w:lang w:val="en-US"/>
-        </w:rPr>
-        <w:t>h3</w:t>
-      </w:r>
-      <w:r>
-        <w:rPr>
-          <w:rFonts w:ascii="Courier New" w:hAnsi="Courier New" w:cs="Courier New"/>
-          <w:color w:val="79ABFF"/>
-          <w:sz w:val="20"/>
-          <w:szCs w:val="20"/>
-          <w:lang w:val="en-US"/>
-        </w:rPr>
-        <w:t>&gt;</w:t>
-      </w:r>
     </w:p>
     <w:p>
       <w:r>
@@ -4299,12 +4178,10 @@
         <w:t xml:space="preserve">, quindi andiamo a configurarlo nel file </w:t>
       </w:r>
       <w:proofErr w:type="spellStart"/>
-      <w:proofErr w:type="gramStart"/>
       <w:r>
         <w:t>application.yaml</w:t>
       </w:r>
       <w:proofErr w:type="spellEnd"/>
-      <w:proofErr w:type="gramEnd"/>
       <w:r>
         <w:t xml:space="preserve"> in questo modo:</w:t>
       </w:r>
@@ -4837,13 +4714,11 @@
         </w:numPr>
       </w:pPr>
       <w:r>
-        <w:t xml:space="preserve">Creare una classe </w:t>
-      </w:r>
-      <w:proofErr w:type="spellStart"/>
-      <w:r>
-        <w:t>LoginController</w:t>
-      </w:r>
-      <w:proofErr w:type="spellEnd"/>
+        <w:t>Creare una classe LoginController</w:t>
+      </w:r>
+      <w:r>
+        <w:t>.java</w:t>
+      </w:r>
       <w:r>
         <w:t xml:space="preserve"> in grado di gestire l’endpoint di login</w:t>
       </w:r>
@@ -4857,11 +4732,14 @@
         </w:numPr>
       </w:pPr>
       <w:r>
-        <w:t>Creare la relativa pagina .</w:t>
-      </w:r>
-      <w:proofErr w:type="spellStart"/>
-      <w:r>
-        <w:t>jsp</w:t>
+        <w:t xml:space="preserve">Creare la relativa pagina </w:t>
+      </w:r>
+      <w:proofErr w:type="spellStart"/>
+      <w:r>
+        <w:t>login</w:t>
+      </w:r>
+      <w:r>
+        <w:t>.jsp</w:t>
       </w:r>
       <w:proofErr w:type="spellEnd"/>
       <w:r>
@@ -4876,6 +4754,15 @@
         <w:t xml:space="preserve"> di login</w:t>
       </w:r>
     </w:p>
+    <w:p/>
+    <w:p>
+      <w:r>
+        <w:t>Introduzione alla annotazione @RequestParam</w:t>
+      </w:r>
+    </w:p>
+    <w:p/>
+    <w:p/>
+    <w:p/>
     <w:p/>
     <w:p/>
     <w:p/>

</xml_diff>

<commit_message>
Esempio di passaggio di parametro con RequestParam e teoria
</commit_message>
<xml_diff>
--- a/teoria-del-corso/Appunti Spring.docx
+++ b/teoria-del-corso/Appunti Spring.docx
@@ -4756,10 +4756,814 @@
     </w:p>
     <w:p/>
     <w:p>
+      <w:pPr>
+        <w:pStyle w:val="Titolo2"/>
+      </w:pPr>
       <w:r>
         <w:t>Introduzione alla annotazione @RequestParam</w:t>
       </w:r>
     </w:p>
+    <w:p>
+      <w:r>
+        <w:t>Questa annotazione dello Spring Framework si utilizza per recuperare i parametri di una richiesta http</w:t>
+      </w:r>
+      <w:r>
+        <w:t xml:space="preserve"> </w:t>
+      </w:r>
+      <w:r>
+        <w:t xml:space="preserve">(da </w:t>
+      </w:r>
+      <w:proofErr w:type="spellStart"/>
+      <w:r>
+        <w:t>form</w:t>
+      </w:r>
+      <w:proofErr w:type="spellEnd"/>
+      <w:r>
+        <w:t xml:space="preserve"> o da </w:t>
+      </w:r>
+      <w:proofErr w:type="spellStart"/>
+      <w:r>
+        <w:t>url</w:t>
+      </w:r>
+      <w:proofErr w:type="spellEnd"/>
+      <w:r>
+        <w:t xml:space="preserve">) </w:t>
+      </w:r>
+      <w:r>
+        <w:t>e rimapparli come parametri di metodo nel controller.</w:t>
+      </w:r>
+      <w:r>
+        <w:t xml:space="preserve"> Quando con Spring definiamo un controller possiamo quindi servirci dell’</w:t>
+      </w:r>
+      <w:proofErr w:type="spellStart"/>
+      <w:r>
+        <w:t>annotations</w:t>
+      </w:r>
+      <w:proofErr w:type="spellEnd"/>
+      <w:r>
+        <w:t xml:space="preserve"> per dichiarare i parametri che si desidera estrarre dalla richiesta http.</w:t>
+      </w:r>
+      <w:r>
+        <w:t xml:space="preserve"> Questa annotazione permette a Spring di passare i parametri e leggerli al controller.</w:t>
+      </w:r>
+      <w:r>
+        <w:t xml:space="preserve"> </w:t>
+      </w:r>
+    </w:p>
+    <w:p>
+      <w:r>
+        <w:t>Esempio pratico</w:t>
+      </w:r>
+      <w:r>
+        <w:t xml:space="preserve"> (passaggio di un parametro nella URL con </w:t>
+      </w:r>
+      <w:proofErr w:type="spellStart"/>
+      <w:r>
+        <w:t>RequestParam</w:t>
+      </w:r>
+      <w:proofErr w:type="spellEnd"/>
+      <w:r>
+        <w:t>)</w:t>
+      </w:r>
+      <w:r>
+        <w:t>:</w:t>
+      </w:r>
+    </w:p>
+    <w:p>
+      <w:pPr>
+        <w:pStyle w:val="NormaleWeb"/>
+        <w:shd w:val="clear" w:color="auto" w:fill="F6FAFD"/>
+        <w:spacing w:before="0" w:beforeAutospacing="0" w:after="0" w:afterAutospacing="0"/>
+        <w:rPr>
+          <w:rFonts w:ascii="Courier New" w:hAnsi="Courier New" w:cs="Courier New"/>
+          <w:color w:val="0F3357"/>
+          <w:sz w:val="20"/>
+          <w:szCs w:val="20"/>
+          <w:lang w:val="en-US"/>
+        </w:rPr>
+      </w:pPr>
+      <w:r>
+        <w:rPr>
+          <w:rFonts w:ascii="Courier New" w:hAnsi="Courier New" w:cs="Courier New"/>
+          <w:color w:val="2B91AF"/>
+          <w:sz w:val="20"/>
+          <w:szCs w:val="20"/>
+          <w:lang w:val="en-US"/>
+        </w:rPr>
+        <w:t>@GetMapping</w:t>
+      </w:r>
+      <w:r>
+        <w:rPr>
+          <w:rFonts w:ascii="Courier New" w:hAnsi="Courier New" w:cs="Courier New"/>
+          <w:color w:val="000000"/>
+          <w:sz w:val="20"/>
+          <w:szCs w:val="20"/>
+          <w:lang w:val="en-US"/>
+        </w:rPr>
+        <w:t>(</w:t>
+      </w:r>
+      <w:r>
+        <w:rPr>
+          <w:rFonts w:ascii="Courier New" w:hAnsi="Courier New" w:cs="Courier New"/>
+          <w:color w:val="2B91AF"/>
+          <w:sz w:val="20"/>
+          <w:szCs w:val="20"/>
+          <w:lang w:val="en-US"/>
+        </w:rPr>
+        <w:t>value</w:t>
+      </w:r>
+      <w:r>
+        <w:rPr>
+          <w:rFonts w:ascii="Courier New" w:hAnsi="Courier New" w:cs="Courier New"/>
+          <w:color w:val="000000"/>
+          <w:sz w:val="20"/>
+          <w:szCs w:val="20"/>
+          <w:lang w:val="en-US"/>
+        </w:rPr>
+        <w:t xml:space="preserve"> = </w:t>
+      </w:r>
+      <w:r>
+        <w:rPr>
+          <w:rFonts w:ascii="Courier New" w:hAnsi="Courier New" w:cs="Courier New"/>
+          <w:color w:val="A31515"/>
+          <w:sz w:val="20"/>
+          <w:szCs w:val="20"/>
+          <w:lang w:val="en-US"/>
+        </w:rPr>
+        <w:t>"/index"</w:t>
+      </w:r>
+      <w:r>
+        <w:rPr>
+          <w:rFonts w:ascii="Courier New" w:hAnsi="Courier New" w:cs="Courier New"/>
+          <w:color w:val="000000"/>
+          <w:sz w:val="20"/>
+          <w:szCs w:val="20"/>
+          <w:lang w:val="en-US"/>
+        </w:rPr>
+        <w:t>)</w:t>
+      </w:r>
+    </w:p>
+    <w:p>
+      <w:pPr>
+        <w:pStyle w:val="NormaleWeb"/>
+        <w:shd w:val="clear" w:color="auto" w:fill="F6FAFD"/>
+        <w:spacing w:before="0" w:beforeAutospacing="0" w:after="0" w:afterAutospacing="0"/>
+        <w:rPr>
+          <w:rFonts w:ascii="Courier New" w:hAnsi="Courier New" w:cs="Courier New"/>
+          <w:color w:val="0F3357"/>
+          <w:sz w:val="20"/>
+          <w:szCs w:val="20"/>
+          <w:lang w:val="en-US"/>
+        </w:rPr>
+      </w:pPr>
+      <w:r>
+        <w:rPr>
+          <w:rFonts w:ascii="Courier New" w:hAnsi="Courier New" w:cs="Courier New"/>
+          <w:color w:val="000000"/>
+          <w:sz w:val="20"/>
+          <w:szCs w:val="20"/>
+          <w:lang w:val="en-US"/>
+        </w:rPr>
+        <w:tab/>
+      </w:r>
+      <w:r>
+        <w:rPr>
+          <w:rFonts w:ascii="Courier New" w:hAnsi="Courier New" w:cs="Courier New"/>
+          <w:b/>
+          <w:bCs/>
+          <w:color w:val="0000FF"/>
+          <w:sz w:val="20"/>
+          <w:szCs w:val="20"/>
+          <w:lang w:val="en-US"/>
+        </w:rPr>
+        <w:t>public</w:t>
+      </w:r>
+      <w:r>
+        <w:rPr>
+          <w:rFonts w:ascii="Courier New" w:hAnsi="Courier New" w:cs="Courier New"/>
+          <w:color w:val="000000"/>
+          <w:sz w:val="20"/>
+          <w:szCs w:val="20"/>
+          <w:lang w:val="en-US"/>
+        </w:rPr>
+        <w:t xml:space="preserve"> </w:t>
+      </w:r>
+      <w:r>
+        <w:rPr>
+          <w:rFonts w:ascii="Courier New" w:hAnsi="Courier New" w:cs="Courier New"/>
+          <w:color w:val="2B91AF"/>
+          <w:sz w:val="20"/>
+          <w:szCs w:val="20"/>
+          <w:lang w:val="en-US"/>
+        </w:rPr>
+        <w:t>String</w:t>
+      </w:r>
+      <w:r>
+        <w:rPr>
+          <w:rFonts w:ascii="Courier New" w:hAnsi="Courier New" w:cs="Courier New"/>
+          <w:color w:val="000000"/>
+          <w:sz w:val="20"/>
+          <w:szCs w:val="20"/>
+          <w:lang w:val="en-US"/>
+        </w:rPr>
+        <w:t xml:space="preserve"> getWelcome2(</w:t>
+      </w:r>
+      <w:r>
+        <w:rPr>
+          <w:rFonts w:ascii="Courier New" w:hAnsi="Courier New" w:cs="Courier New"/>
+          <w:color w:val="2B91AF"/>
+          <w:sz w:val="20"/>
+          <w:szCs w:val="20"/>
+          <w:lang w:val="en-US"/>
+        </w:rPr>
+        <w:t>Model</w:t>
+      </w:r>
+      <w:r>
+        <w:rPr>
+          <w:rFonts w:ascii="Courier New" w:hAnsi="Courier New" w:cs="Courier New"/>
+          <w:color w:val="000000"/>
+          <w:sz w:val="20"/>
+          <w:szCs w:val="20"/>
+          <w:lang w:val="en-US"/>
+        </w:rPr>
+        <w:t xml:space="preserve"> </w:t>
+      </w:r>
+      <w:proofErr w:type="spellStart"/>
+      <w:r>
+        <w:rPr>
+          <w:rFonts w:ascii="Courier New" w:hAnsi="Courier New" w:cs="Courier New"/>
+          <w:color w:val="2B91AF"/>
+          <w:sz w:val="20"/>
+          <w:szCs w:val="20"/>
+          <w:lang w:val="en-US"/>
+        </w:rPr>
+        <w:t>model</w:t>
+      </w:r>
+      <w:proofErr w:type="spellEnd"/>
+      <w:r>
+        <w:rPr>
+          <w:rFonts w:ascii="Courier New" w:hAnsi="Courier New" w:cs="Courier New"/>
+          <w:color w:val="000000"/>
+          <w:sz w:val="20"/>
+          <w:szCs w:val="20"/>
+          <w:lang w:val="en-US"/>
+        </w:rPr>
+        <w:t xml:space="preserve">, </w:t>
+      </w:r>
+      <w:r>
+        <w:rPr>
+          <w:rFonts w:ascii="Courier New" w:hAnsi="Courier New" w:cs="Courier New"/>
+          <w:color w:val="2B91AF"/>
+          <w:sz w:val="20"/>
+          <w:szCs w:val="20"/>
+          <w:lang w:val="en-US"/>
+        </w:rPr>
+        <w:t>@RequestParam</w:t>
+      </w:r>
+      <w:r>
+        <w:rPr>
+          <w:rFonts w:ascii="Courier New" w:hAnsi="Courier New" w:cs="Courier New"/>
+          <w:color w:val="000000"/>
+          <w:sz w:val="20"/>
+          <w:szCs w:val="20"/>
+          <w:lang w:val="en-US"/>
+        </w:rPr>
+        <w:t>(</w:t>
+      </w:r>
+      <w:r>
+        <w:rPr>
+          <w:rFonts w:ascii="Courier New" w:hAnsi="Courier New" w:cs="Courier New"/>
+          <w:color w:val="A31515"/>
+          <w:sz w:val="20"/>
+          <w:szCs w:val="20"/>
+          <w:lang w:val="en-US"/>
+        </w:rPr>
+        <w:t>"name"</w:t>
+      </w:r>
+      <w:r>
+        <w:rPr>
+          <w:rFonts w:ascii="Courier New" w:hAnsi="Courier New" w:cs="Courier New"/>
+          <w:color w:val="000000"/>
+          <w:sz w:val="20"/>
+          <w:szCs w:val="20"/>
+          <w:lang w:val="en-US"/>
+        </w:rPr>
+        <w:t xml:space="preserve">) </w:t>
+      </w:r>
+      <w:r>
+        <w:rPr>
+          <w:rFonts w:ascii="Courier New" w:hAnsi="Courier New" w:cs="Courier New"/>
+          <w:color w:val="2B91AF"/>
+          <w:sz w:val="20"/>
+          <w:szCs w:val="20"/>
+          <w:lang w:val="en-US"/>
+        </w:rPr>
+        <w:t>String</w:t>
+      </w:r>
+      <w:r>
+        <w:rPr>
+          <w:rFonts w:ascii="Courier New" w:hAnsi="Courier New" w:cs="Courier New"/>
+          <w:color w:val="000000"/>
+          <w:sz w:val="20"/>
+          <w:szCs w:val="20"/>
+          <w:lang w:val="en-US"/>
+        </w:rPr>
+        <w:t xml:space="preserve"> </w:t>
+      </w:r>
+      <w:r>
+        <w:rPr>
+          <w:rFonts w:ascii="Courier New" w:hAnsi="Courier New" w:cs="Courier New"/>
+          <w:color w:val="2B91AF"/>
+          <w:sz w:val="20"/>
+          <w:szCs w:val="20"/>
+          <w:lang w:val="en-US"/>
+        </w:rPr>
+        <w:t>name</w:t>
+      </w:r>
+      <w:r>
+        <w:rPr>
+          <w:rFonts w:ascii="Courier New" w:hAnsi="Courier New" w:cs="Courier New"/>
+          <w:color w:val="000000"/>
+          <w:sz w:val="20"/>
+          <w:szCs w:val="20"/>
+          <w:lang w:val="en-US"/>
+        </w:rPr>
+        <w:t>) {</w:t>
+      </w:r>
+    </w:p>
+    <w:p>
+      <w:pPr>
+        <w:pStyle w:val="NormaleWeb"/>
+        <w:shd w:val="clear" w:color="auto" w:fill="F6FAFD"/>
+        <w:spacing w:before="0" w:beforeAutospacing="0" w:after="0" w:afterAutospacing="0"/>
+        <w:rPr>
+          <w:rFonts w:ascii="Courier New" w:hAnsi="Courier New" w:cs="Courier New"/>
+          <w:color w:val="0F3357"/>
+          <w:sz w:val="20"/>
+          <w:szCs w:val="20"/>
+        </w:rPr>
+      </w:pPr>
+      <w:r>
+        <w:rPr>
+          <w:rFonts w:ascii="Courier New" w:hAnsi="Courier New" w:cs="Courier New"/>
+          <w:color w:val="000000"/>
+          <w:sz w:val="20"/>
+          <w:szCs w:val="20"/>
+          <w:lang w:val="en-US"/>
+        </w:rPr>
+        <w:tab/>
+      </w:r>
+      <w:r>
+        <w:rPr>
+          <w:rFonts w:ascii="Courier New" w:hAnsi="Courier New" w:cs="Courier New"/>
+          <w:color w:val="000000"/>
+          <w:sz w:val="20"/>
+          <w:szCs w:val="20"/>
+          <w:lang w:val="en-US"/>
+        </w:rPr>
+        <w:tab/>
+      </w:r>
+      <w:proofErr w:type="spellStart"/>
+      <w:r>
+        <w:rPr>
+          <w:rFonts w:ascii="Courier New" w:hAnsi="Courier New" w:cs="Courier New"/>
+          <w:color w:val="2B91AF"/>
+          <w:sz w:val="20"/>
+          <w:szCs w:val="20"/>
+        </w:rPr>
+        <w:t>model</w:t>
+      </w:r>
+      <w:r>
+        <w:rPr>
+          <w:rFonts w:ascii="Courier New" w:hAnsi="Courier New" w:cs="Courier New"/>
+          <w:color w:val="000000"/>
+          <w:sz w:val="20"/>
+          <w:szCs w:val="20"/>
+        </w:rPr>
+        <w:t>.addAttribute</w:t>
+      </w:r>
+      <w:proofErr w:type="spellEnd"/>
+      <w:r>
+        <w:rPr>
+          <w:rFonts w:ascii="Courier New" w:hAnsi="Courier New" w:cs="Courier New"/>
+          <w:color w:val="000000"/>
+          <w:sz w:val="20"/>
+          <w:szCs w:val="20"/>
+        </w:rPr>
+        <w:t>(</w:t>
+      </w:r>
+      <w:r>
+        <w:rPr>
+          <w:rFonts w:ascii="Courier New" w:hAnsi="Courier New" w:cs="Courier New"/>
+          <w:color w:val="A31515"/>
+          <w:sz w:val="20"/>
+          <w:szCs w:val="20"/>
+        </w:rPr>
+        <w:t>"intestazione"</w:t>
+      </w:r>
+      <w:r>
+        <w:rPr>
+          <w:rFonts w:ascii="Courier New" w:hAnsi="Courier New" w:cs="Courier New"/>
+          <w:color w:val="000000"/>
+          <w:sz w:val="20"/>
+          <w:szCs w:val="20"/>
+        </w:rPr>
+        <w:t xml:space="preserve">, </w:t>
+      </w:r>
+      <w:proofErr w:type="spellStart"/>
+      <w:r>
+        <w:rPr>
+          <w:rFonts w:ascii="Courier New" w:hAnsi="Courier New" w:cs="Courier New"/>
+          <w:color w:val="2B91AF"/>
+          <w:sz w:val="20"/>
+          <w:szCs w:val="20"/>
+        </w:rPr>
+        <w:t>String</w:t>
+      </w:r>
+      <w:r>
+        <w:rPr>
+          <w:rFonts w:ascii="Courier New" w:hAnsi="Courier New" w:cs="Courier New"/>
+          <w:color w:val="000000"/>
+          <w:sz w:val="20"/>
+          <w:szCs w:val="20"/>
+        </w:rPr>
+        <w:t>.format</w:t>
+      </w:r>
+      <w:proofErr w:type="spellEnd"/>
+      <w:r>
+        <w:rPr>
+          <w:rFonts w:ascii="Courier New" w:hAnsi="Courier New" w:cs="Courier New"/>
+          <w:color w:val="000000"/>
+          <w:sz w:val="20"/>
+          <w:szCs w:val="20"/>
+        </w:rPr>
+        <w:t>(</w:t>
+      </w:r>
+      <w:r>
+        <w:rPr>
+          <w:rFonts w:ascii="Courier New" w:hAnsi="Courier New" w:cs="Courier New"/>
+          <w:color w:val="A31515"/>
+          <w:sz w:val="20"/>
+          <w:szCs w:val="20"/>
+        </w:rPr>
+        <w:t xml:space="preserve">"Benvenuto %s nella index page della </w:t>
+      </w:r>
+      <w:proofErr w:type="spellStart"/>
+      <w:r>
+        <w:rPr>
+          <w:rFonts w:ascii="Courier New" w:hAnsi="Courier New" w:cs="Courier New"/>
+          <w:color w:val="A31515"/>
+          <w:sz w:val="20"/>
+          <w:szCs w:val="20"/>
+        </w:rPr>
+        <w:t>webapp</w:t>
+      </w:r>
+      <w:proofErr w:type="spellEnd"/>
+      <w:r>
+        <w:rPr>
+          <w:rFonts w:ascii="Courier New" w:hAnsi="Courier New" w:cs="Courier New"/>
+          <w:color w:val="A31515"/>
+          <w:sz w:val="20"/>
+          <w:szCs w:val="20"/>
+        </w:rPr>
+        <w:t xml:space="preserve"> </w:t>
+      </w:r>
+      <w:proofErr w:type="spellStart"/>
+      <w:r>
+        <w:rPr>
+          <w:rFonts w:ascii="Courier New" w:hAnsi="Courier New" w:cs="Courier New"/>
+          <w:color w:val="A31515"/>
+          <w:sz w:val="20"/>
+          <w:szCs w:val="20"/>
+        </w:rPr>
+        <w:t>Alphashop</w:t>
+      </w:r>
+      <w:proofErr w:type="spellEnd"/>
+      <w:r>
+        <w:rPr>
+          <w:rFonts w:ascii="Courier New" w:hAnsi="Courier New" w:cs="Courier New"/>
+          <w:color w:val="A31515"/>
+          <w:sz w:val="20"/>
+          <w:szCs w:val="20"/>
+        </w:rPr>
+        <w:t>"</w:t>
+      </w:r>
+      <w:r>
+        <w:rPr>
+          <w:rFonts w:ascii="Courier New" w:hAnsi="Courier New" w:cs="Courier New"/>
+          <w:color w:val="000000"/>
+          <w:sz w:val="20"/>
+          <w:szCs w:val="20"/>
+        </w:rPr>
+        <w:t xml:space="preserve">, </w:t>
+      </w:r>
+      <w:r>
+        <w:rPr>
+          <w:rFonts w:ascii="Courier New" w:hAnsi="Courier New" w:cs="Courier New"/>
+          <w:color w:val="2B91AF"/>
+          <w:sz w:val="20"/>
+          <w:szCs w:val="20"/>
+        </w:rPr>
+        <w:t>name</w:t>
+      </w:r>
+      <w:r>
+        <w:rPr>
+          <w:rFonts w:ascii="Courier New" w:hAnsi="Courier New" w:cs="Courier New"/>
+          <w:color w:val="000000"/>
+          <w:sz w:val="20"/>
+          <w:szCs w:val="20"/>
+        </w:rPr>
+        <w:t>));</w:t>
+      </w:r>
+    </w:p>
+    <w:p>
+      <w:pPr>
+        <w:pStyle w:val="NormaleWeb"/>
+        <w:shd w:val="clear" w:color="auto" w:fill="F6FAFD"/>
+        <w:spacing w:before="0" w:beforeAutospacing="0" w:after="0" w:afterAutospacing="0"/>
+        <w:rPr>
+          <w:rFonts w:ascii="Courier New" w:hAnsi="Courier New" w:cs="Courier New"/>
+          <w:color w:val="0F3357"/>
+          <w:sz w:val="20"/>
+          <w:szCs w:val="20"/>
+        </w:rPr>
+      </w:pPr>
+      <w:r>
+        <w:rPr>
+          <w:rFonts w:ascii="Courier New" w:hAnsi="Courier New" w:cs="Courier New"/>
+          <w:color w:val="000000"/>
+          <w:sz w:val="20"/>
+          <w:szCs w:val="20"/>
+        </w:rPr>
+        <w:tab/>
+      </w:r>
+      <w:r>
+        <w:rPr>
+          <w:rFonts w:ascii="Courier New" w:hAnsi="Courier New" w:cs="Courier New"/>
+          <w:color w:val="000000"/>
+          <w:sz w:val="20"/>
+          <w:szCs w:val="20"/>
+        </w:rPr>
+        <w:tab/>
+      </w:r>
+      <w:proofErr w:type="spellStart"/>
+      <w:r>
+        <w:rPr>
+          <w:rFonts w:ascii="Courier New" w:hAnsi="Courier New" w:cs="Courier New"/>
+          <w:color w:val="2B91AF"/>
+          <w:sz w:val="20"/>
+          <w:szCs w:val="20"/>
+        </w:rPr>
+        <w:t>model</w:t>
+      </w:r>
+      <w:r>
+        <w:rPr>
+          <w:rFonts w:ascii="Courier New" w:hAnsi="Courier New" w:cs="Courier New"/>
+          <w:color w:val="000000"/>
+          <w:sz w:val="20"/>
+          <w:szCs w:val="20"/>
+        </w:rPr>
+        <w:t>.addAttribute</w:t>
+      </w:r>
+      <w:proofErr w:type="spellEnd"/>
+      <w:r>
+        <w:rPr>
+          <w:rFonts w:ascii="Courier New" w:hAnsi="Courier New" w:cs="Courier New"/>
+          <w:color w:val="000000"/>
+          <w:sz w:val="20"/>
+          <w:szCs w:val="20"/>
+        </w:rPr>
+        <w:t>(</w:t>
+      </w:r>
+      <w:r>
+        <w:rPr>
+          <w:rFonts w:ascii="Courier New" w:hAnsi="Courier New" w:cs="Courier New"/>
+          <w:color w:val="A31515"/>
+          <w:sz w:val="20"/>
+          <w:szCs w:val="20"/>
+        </w:rPr>
+        <w:t>"saluti"</w:t>
+      </w:r>
+      <w:r>
+        <w:rPr>
+          <w:rFonts w:ascii="Courier New" w:hAnsi="Courier New" w:cs="Courier New"/>
+          <w:color w:val="000000"/>
+          <w:sz w:val="20"/>
+          <w:szCs w:val="20"/>
+        </w:rPr>
+        <w:t>, saluti);</w:t>
+      </w:r>
+    </w:p>
+    <w:p>
+      <w:pPr>
+        <w:pStyle w:val="NormaleWeb"/>
+        <w:shd w:val="clear" w:color="auto" w:fill="F6FAFD"/>
+        <w:spacing w:before="0" w:beforeAutospacing="0" w:after="0" w:afterAutospacing="0"/>
+        <w:rPr>
+          <w:rFonts w:ascii="Courier New" w:hAnsi="Courier New" w:cs="Courier New"/>
+          <w:color w:val="0F3357"/>
+          <w:sz w:val="20"/>
+          <w:szCs w:val="20"/>
+        </w:rPr>
+      </w:pPr>
+      <w:r>
+        <w:rPr>
+          <w:rFonts w:ascii="Courier New" w:hAnsi="Courier New" w:cs="Courier New"/>
+          <w:color w:val="000000"/>
+          <w:sz w:val="20"/>
+          <w:szCs w:val="20"/>
+        </w:rPr>
+        <w:lastRenderedPageBreak/>
+        <w:tab/>
+      </w:r>
+      <w:r>
+        <w:rPr>
+          <w:rFonts w:ascii="Courier New" w:hAnsi="Courier New" w:cs="Courier New"/>
+          <w:color w:val="000000"/>
+          <w:sz w:val="20"/>
+          <w:szCs w:val="20"/>
+        </w:rPr>
+        <w:tab/>
+      </w:r>
+      <w:proofErr w:type="spellStart"/>
+      <w:r>
+        <w:rPr>
+          <w:rFonts w:ascii="Courier New" w:hAnsi="Courier New" w:cs="Courier New"/>
+          <w:b/>
+          <w:bCs/>
+          <w:color w:val="0000FF"/>
+          <w:sz w:val="20"/>
+          <w:szCs w:val="20"/>
+        </w:rPr>
+        <w:t>return</w:t>
+      </w:r>
+      <w:proofErr w:type="spellEnd"/>
+      <w:r>
+        <w:rPr>
+          <w:rFonts w:ascii="Courier New" w:hAnsi="Courier New" w:cs="Courier New"/>
+          <w:color w:val="000000"/>
+          <w:sz w:val="20"/>
+          <w:szCs w:val="20"/>
+        </w:rPr>
+        <w:t xml:space="preserve"> </w:t>
+      </w:r>
+      <w:r>
+        <w:rPr>
+          <w:rFonts w:ascii="Courier New" w:hAnsi="Courier New" w:cs="Courier New"/>
+          <w:color w:val="A31515"/>
+          <w:sz w:val="20"/>
+          <w:szCs w:val="20"/>
+        </w:rPr>
+        <w:t>"index"</w:t>
+      </w:r>
+      <w:r>
+        <w:rPr>
+          <w:rFonts w:ascii="Courier New" w:hAnsi="Courier New" w:cs="Courier New"/>
+          <w:color w:val="000000"/>
+          <w:sz w:val="20"/>
+          <w:szCs w:val="20"/>
+        </w:rPr>
+        <w:t>;</w:t>
+      </w:r>
+    </w:p>
+    <w:p>
+      <w:pPr>
+        <w:pStyle w:val="NormaleWeb"/>
+        <w:shd w:val="clear" w:color="auto" w:fill="F6FAFD"/>
+        <w:spacing w:before="0" w:beforeAutospacing="0" w:after="0" w:afterAutospacing="0"/>
+        <w:rPr>
+          <w:rFonts w:ascii="Courier New" w:hAnsi="Courier New" w:cs="Courier New"/>
+          <w:color w:val="0F3357"/>
+          <w:sz w:val="20"/>
+          <w:szCs w:val="20"/>
+        </w:rPr>
+      </w:pPr>
+      <w:r>
+        <w:rPr>
+          <w:rFonts w:ascii="Courier New" w:hAnsi="Courier New" w:cs="Courier New"/>
+          <w:color w:val="000000"/>
+          <w:sz w:val="20"/>
+          <w:szCs w:val="20"/>
+        </w:rPr>
+        <w:tab/>
+        <w:t>}</w:t>
+      </w:r>
+    </w:p>
+    <w:p>
+      <w:pPr>
+        <w:pStyle w:val="Paragrafoelenco"/>
+        <w:numPr>
+          <w:ilvl w:val="0"/>
+          <w:numId w:val="1"/>
+        </w:numPr>
+      </w:pPr>
+      <w:r>
+        <w:t xml:space="preserve">In </w:t>
+      </w:r>
+      <w:proofErr w:type="spellStart"/>
+      <w:r>
+        <w:t>RequestParam</w:t>
+      </w:r>
+      <w:proofErr w:type="spellEnd"/>
+      <w:r>
+        <w:t xml:space="preserve"> non è obbligatorio specificare l’attributo “name”, che deve essere uguale alla variabile</w:t>
+      </w:r>
+    </w:p>
+    <w:p>
+      <w:pPr>
+        <w:pStyle w:val="Paragrafoelenco"/>
+        <w:numPr>
+          <w:ilvl w:val="0"/>
+          <w:numId w:val="1"/>
+        </w:numPr>
+      </w:pPr>
+      <w:r>
+        <w:t>Per usare il parametro name basta richiamarlo nel codice</w:t>
+      </w:r>
+    </w:p>
+    <w:p>
+      <w:pPr>
+        <w:pStyle w:val="Paragrafoelenco"/>
+        <w:numPr>
+          <w:ilvl w:val="0"/>
+          <w:numId w:val="1"/>
+        </w:numPr>
+      </w:pPr>
+      <w:r>
+        <w:t xml:space="preserve">Se andiamo </w:t>
+      </w:r>
+      <w:proofErr w:type="spellStart"/>
+      <w:r>
+        <w:t>all’url</w:t>
+      </w:r>
+      <w:proofErr w:type="spellEnd"/>
+      <w:r>
+        <w:t xml:space="preserve"> </w:t>
+      </w:r>
+      <w:hyperlink r:id="rId8" w:history="1">
+        <w:r>
+          <w:rPr>
+            <w:rStyle w:val="Collegamentoipertestuale"/>
+          </w:rPr>
+          <w:t>http://localhost:8080/index</w:t>
+        </w:r>
+      </w:hyperlink>
+      <w:r>
+        <w:t xml:space="preserve"> ci verrà ritornato un </w:t>
+      </w:r>
+      <w:proofErr w:type="spellStart"/>
+      <w:r>
+        <w:t>bad</w:t>
+      </w:r>
+      <w:proofErr w:type="spellEnd"/>
+      <w:r>
+        <w:t xml:space="preserve"> </w:t>
+      </w:r>
+      <w:proofErr w:type="spellStart"/>
+      <w:r>
+        <w:t>request</w:t>
+      </w:r>
+      <w:proofErr w:type="spellEnd"/>
+      <w:r>
+        <w:t xml:space="preserve"> 400 in quanto non stiamo passando il parametro, dobbiamo usare la query </w:t>
+      </w:r>
+      <w:proofErr w:type="spellStart"/>
+      <w:r>
+        <w:t>string</w:t>
+      </w:r>
+      <w:proofErr w:type="spellEnd"/>
+      <w:r>
+        <w:t xml:space="preserve"> per far funzionare la pagina e il passaggio di parametri ad esempio</w:t>
+      </w:r>
+      <w:r>
+        <w:sym w:font="Wingdings" w:char="F0E0"/>
+      </w:r>
+      <w:r>
+        <w:t xml:space="preserve"> </w:t>
+      </w:r>
+      <w:hyperlink r:id="rId9" w:history="1">
+        <w:r>
+          <w:rPr>
+            <w:rStyle w:val="Collegamentoipertestuale"/>
+          </w:rPr>
+          <w:t>http://localhost:8080/index?name=Roberto</w:t>
+        </w:r>
+      </w:hyperlink>
+    </w:p>
+    <w:p>
+      <w:r>
+        <w:t xml:space="preserve">Esempio pratico (passaggio di parametri in un FORM con </w:t>
+      </w:r>
+      <w:proofErr w:type="spellStart"/>
+      <w:r>
+        <w:t>RequestParam</w:t>
+      </w:r>
+      <w:proofErr w:type="spellEnd"/>
+      <w:r>
+        <w:t>):</w:t>
+      </w:r>
+    </w:p>
+    <w:p/>
     <w:p/>
     <w:p/>
     <w:p/>

</xml_diff>

<commit_message>
inclusione dei file statici in un progetto spring boot
</commit_message>
<xml_diff>
--- a/teoria-del-corso/Appunti Spring.docx
+++ b/teoria-del-corso/Appunti Spring.docx
@@ -31,15 +31,7 @@
         <w:t xml:space="preserve"> framework</w:t>
       </w:r>
       <w:r>
-        <w:t xml:space="preserve"> è un insieme di librerie, strumenti e convenzioni pensate per facilitare lo sviluppo del </w:t>
-      </w:r>
-      <w:proofErr w:type="gramStart"/>
-      <w:r>
-        <w:t>software, quindi</w:t>
-      </w:r>
-      <w:proofErr w:type="gramEnd"/>
-      <w:r>
-        <w:t xml:space="preserve"> un framework è volto a facilitare l’attività dello sviluppatore. Il framework consente allo sviluppatore di concentrarsi soltanto sulla logica</w:t>
+        <w:t xml:space="preserve"> è un insieme di librerie, strumenti e convenzioni pensate per facilitare lo sviluppo del software, quindi un framework è volto a facilitare l’attività dello sviluppatore. Il framework consente allo sviluppatore di concentrarsi soltanto sulla logica</w:t>
       </w:r>
       <w:r>
         <w:t xml:space="preserve"> applicativa</w:t>
@@ -74,15 +66,7 @@
         <w:t xml:space="preserve"> Il codice sarà più ordinato e leggibile che è un vantaggio non da poco se più persone lavorano allo stesso progetto.</w:t>
       </w:r>
       <w:r>
-        <w:t xml:space="preserve"> Quindi il framework facilita quello che è lo sviluppo di lavoro in </w:t>
-      </w:r>
-      <w:proofErr w:type="gramStart"/>
-      <w:r>
-        <w:t>team</w:t>
-      </w:r>
-      <w:proofErr w:type="gramEnd"/>
-      <w:r>
-        <w:t xml:space="preserve">, l’iterazione con i databases, la </w:t>
+        <w:t xml:space="preserve"> Quindi il framework facilita quello che è lo sviluppo di lavoro in team, l’iterazione con i databases, la </w:t>
       </w:r>
       <w:proofErr w:type="spellStart"/>
       <w:r>
@@ -573,15 +557,7 @@
     </w:p>
     <w:p>
       <w:r>
-        <w:t xml:space="preserve">Si tratta di un complesso di elementi pronti all’uso per lo sviluppo di applicazioni con Java (vedremo che possiamo usare anche altri </w:t>
-      </w:r>
-      <w:proofErr w:type="gramStart"/>
-      <w:r>
-        <w:t>2</w:t>
-      </w:r>
-      <w:proofErr w:type="gramEnd"/>
-      <w:r>
-        <w:t xml:space="preserve"> tipi di linguaggi – </w:t>
+        <w:t xml:space="preserve">Si tratta di un complesso di elementi pronti all’uso per lo sviluppo di applicazioni con Java (vedremo che possiamo usare anche altri 2 tipi di linguaggi – </w:t>
       </w:r>
       <w:proofErr w:type="spellStart"/>
       <w:r>
@@ -798,15 +774,7 @@
         <w:t xml:space="preserve"> </w:t>
       </w:r>
       <w:r>
-        <w:t xml:space="preserve">Spring boot </w:t>
-      </w:r>
-      <w:proofErr w:type="gramStart"/>
-      <w:r>
-        <w:t>fornisce  un</w:t>
-      </w:r>
-      <w:proofErr w:type="gramEnd"/>
-      <w:r>
-        <w:t xml:space="preserve"> server web incorporato (Tomcat oppure </w:t>
+        <w:t xml:space="preserve">Spring boot fornisce  un server web incorporato (Tomcat oppure </w:t>
       </w:r>
       <w:proofErr w:type="spellStart"/>
       <w:r>
@@ -891,7 +859,6 @@
       </w:r>
     </w:p>
     <w:p>
-      <w:proofErr w:type="gramStart"/>
       <w:r>
         <w:rPr>
           <w:b/>
@@ -900,7 +867,6 @@
         <w:lastRenderedPageBreak/>
         <w:t>In sintesi</w:t>
       </w:r>
-      <w:proofErr w:type="gramEnd"/>
       <w:r>
         <w:t xml:space="preserve"> </w:t>
       </w:r>
@@ -913,13 +879,8 @@
       <w:r>
         <w:t xml:space="preserve">Spring boot è quindi un framework Java molto efficiente per la creazioni di applicazioni web altamente performanti e di qualità, che semplifica il processo di sviluppo ed evita del tutto la complessità delle configurazioni manuali iniziali. </w:t>
       </w:r>
-      <w:proofErr w:type="gramStart"/>
-      <w:r>
-        <w:t>Inoltre</w:t>
-      </w:r>
-      <w:proofErr w:type="gramEnd"/>
-      <w:r>
-        <w:t xml:space="preserve"> la sua vasta community e la sua ampia documentazione lo rendono uno strumento altamente accessibile e viene considerato come uno dei migliori framework disponibili per lo sviluppo di applicazioni Java.</w:t>
+      <w:r>
+        <w:t>Inoltre la sua vasta community e la sua ampia documentazione lo rendono uno strumento altamente accessibile e viene considerato come uno dei migliori framework disponibili per lo sviluppo di applicazioni Java.</w:t>
       </w:r>
     </w:p>
     <w:p>
@@ -1436,7 +1397,6 @@
         </w:numPr>
       </w:pPr>
       <w:proofErr w:type="spellStart"/>
-      <w:proofErr w:type="gramStart"/>
       <w:r>
         <w:rPr>
           <w:b/>
@@ -1445,7 +1405,6 @@
         <w:t>application.properties</w:t>
       </w:r>
       <w:proofErr w:type="spellEnd"/>
-      <w:proofErr w:type="gramEnd"/>
       <w:r>
         <w:t xml:space="preserve"> </w:t>
       </w:r>
@@ -1841,15 +1800,7 @@
         <w:t xml:space="preserve">, consentendo di definire la comunicazione tra il client e il server. </w:t>
       </w:r>
       <w:r>
-        <w:t xml:space="preserve">Nella pratica il compito del controller è quello di esporre una serie di endpoint REST http definendo la logica di business per esaudire </w:t>
-      </w:r>
-      <w:proofErr w:type="gramStart"/>
-      <w:r>
-        <w:t>al</w:t>
-      </w:r>
-      <w:proofErr w:type="gramEnd"/>
-      <w:r>
-        <w:t xml:space="preserve"> richiesta.</w:t>
+        <w:t>Nella pratica il compito del controller è quello di esporre una serie di endpoint REST http definendo la logica di business per esaudire al richiesta.</w:t>
       </w:r>
     </w:p>
     <w:p>
@@ -2349,17 +2300,7 @@
           <w:sz w:val="20"/>
           <w:szCs w:val="20"/>
         </w:rPr>
-        <w:t>@</w:t>
-      </w:r>
-      <w:proofErr w:type="gramStart"/>
-      <w:r>
-        <w:rPr>
-          <w:rFonts w:ascii="Courier New" w:hAnsi="Courier New" w:cs="Courier New"/>
-          <w:color w:val="FFFFFF"/>
-          <w:sz w:val="20"/>
-          <w:szCs w:val="20"/>
-        </w:rPr>
-        <w:t>GetMapping</w:t>
+        <w:t>@GetMapping</w:t>
       </w:r>
       <w:r>
         <w:rPr>
@@ -2370,7 +2311,6 @@
         </w:rPr>
         <w:t>(</w:t>
       </w:r>
-      <w:proofErr w:type="gramEnd"/>
       <w:r>
         <w:rPr>
           <w:rFonts w:ascii="Courier New" w:hAnsi="Courier New" w:cs="Courier New"/>
@@ -2476,7 +2416,6 @@
         <w:t xml:space="preserve"> </w:t>
       </w:r>
       <w:proofErr w:type="spellStart"/>
-      <w:proofErr w:type="gramStart"/>
       <w:r>
         <w:rPr>
           <w:rFonts w:ascii="Courier New" w:hAnsi="Courier New" w:cs="Courier New"/>
@@ -2498,7 +2437,6 @@
         </w:rPr>
         <w:t>(</w:t>
       </w:r>
-      <w:proofErr w:type="gramEnd"/>
       <w:r>
         <w:rPr>
           <w:rFonts w:ascii="Courier New" w:hAnsi="Courier New" w:cs="Courier New"/>
@@ -2577,7 +2515,6 @@
         <w:tab/>
       </w:r>
       <w:proofErr w:type="spellStart"/>
-      <w:proofErr w:type="gramStart"/>
       <w:r>
         <w:rPr>
           <w:rFonts w:ascii="Courier New" w:hAnsi="Courier New" w:cs="Courier New"/>
@@ -2606,7 +2543,6 @@
         <w:t>addAttribute</w:t>
       </w:r>
       <w:proofErr w:type="spellEnd"/>
-      <w:proofErr w:type="gramEnd"/>
       <w:r>
         <w:rPr>
           <w:rFonts w:ascii="Courier New" w:hAnsi="Courier New" w:cs="Courier New"/>
@@ -2728,7 +2664,6 @@
         <w:tab/>
       </w:r>
       <w:proofErr w:type="spellStart"/>
-      <w:proofErr w:type="gramStart"/>
       <w:r>
         <w:rPr>
           <w:rFonts w:ascii="Courier New" w:hAnsi="Courier New" w:cs="Courier New"/>
@@ -2757,7 +2692,6 @@
         <w:t>addAttribute</w:t>
       </w:r>
       <w:proofErr w:type="spellEnd"/>
-      <w:proofErr w:type="gramEnd"/>
       <w:r>
         <w:rPr>
           <w:rFonts w:ascii="Courier New" w:hAnsi="Courier New" w:cs="Courier New"/>
@@ -3048,7 +2982,6 @@
           <w:szCs w:val="20"/>
         </w:rPr>
       </w:pPr>
-      <w:proofErr w:type="gramStart"/>
       <w:r>
         <w:rPr>
           <w:rFonts w:ascii="Courier New" w:hAnsi="Courier New" w:cs="Courier New"/>
@@ -3056,17 +2989,7 @@
           <w:sz w:val="20"/>
           <w:szCs w:val="20"/>
         </w:rPr>
-        <w:t>&lt;!--</w:t>
-      </w:r>
-      <w:proofErr w:type="gramEnd"/>
-      <w:r>
-        <w:rPr>
-          <w:rFonts w:ascii="Courier New" w:hAnsi="Courier New" w:cs="Courier New"/>
-          <w:color w:val="608B4E"/>
-          <w:sz w:val="20"/>
-          <w:szCs w:val="20"/>
-        </w:rPr>
-        <w:t xml:space="preserve"> https://mvnrepository.com/artifact/org.apache.tomcat.embed/tomcat-embed-jasper --&gt;</w:t>
+        <w:t>&lt;!-- https://mvnrepository.com/artifact/org.apache.tomcat.embed/tomcat-embed-jasper --&gt;</w:t>
       </w:r>
     </w:p>
     <w:p>
@@ -3174,7 +3097,6 @@
         </w:rPr>
         <w:tab/>
       </w:r>
-      <w:proofErr w:type="gramStart"/>
       <w:r>
         <w:rPr>
           <w:rFonts w:ascii="Courier New" w:hAnsi="Courier New" w:cs="Courier New"/>
@@ -3216,18 +3138,7 @@
           <w:szCs w:val="20"/>
           <w:lang w:val="en-US"/>
         </w:rPr>
-        <w:t>org.apache.tomcat</w:t>
-      </w:r>
-      <w:proofErr w:type="gramEnd"/>
-      <w:r>
-        <w:rPr>
-          <w:rFonts w:ascii="Courier New" w:hAnsi="Courier New" w:cs="Courier New"/>
-          <w:color w:val="C7CDD1"/>
-          <w:sz w:val="20"/>
-          <w:szCs w:val="20"/>
-          <w:lang w:val="en-US"/>
-        </w:rPr>
-        <w:t>.embed</w:t>
+        <w:t>org.apache.tomcat.embed</w:t>
       </w:r>
       <w:proofErr w:type="spellEnd"/>
       <w:r>
@@ -3561,15 +3472,7 @@
     </w:p>
     <w:p>
       <w:r>
-        <w:t xml:space="preserve">Questa pagina contiene dello standard HTML, con in più le porzioni di codice che richiamano </w:t>
-      </w:r>
-      <w:proofErr w:type="gramStart"/>
-      <w:r>
-        <w:t>la parti</w:t>
-      </w:r>
-      <w:proofErr w:type="gramEnd"/>
-      <w:r>
-        <w:t xml:space="preserve"> dinamiche definite nel nostro Controller</w:t>
+        <w:t>Questa pagina contiene dello standard HTML, con in più le porzioni di codice che richiamano la parti dinamiche definite nel nostro Controller</w:t>
       </w:r>
       <w:r>
         <w:t>, ad esempio per richiamare le parti dinamiche scriviamo così:</w:t>
@@ -3657,18 +3560,7 @@
           <w:szCs w:val="20"/>
           <w:lang w:val="en-US"/>
         </w:rPr>
-        <w:t>text-</w:t>
-      </w:r>
-      <w:proofErr w:type="gramStart"/>
-      <w:r>
-        <w:rPr>
-          <w:rFonts w:ascii="Courier New" w:hAnsi="Courier New" w:cs="Courier New"/>
-          <w:color w:val="BED6FF"/>
-          <w:sz w:val="20"/>
-          <w:szCs w:val="20"/>
-          <w:lang w:val="en-US"/>
-        </w:rPr>
-        <w:t>align</w:t>
+        <w:t>text-align</w:t>
       </w:r>
       <w:r>
         <w:rPr>
@@ -3690,7 +3582,6 @@
         </w:rPr>
         <w:t>center</w:t>
       </w:r>
-      <w:proofErr w:type="gramEnd"/>
       <w:r>
         <w:rPr>
           <w:rFonts w:ascii="Courier New" w:hAnsi="Courier New" w:cs="Courier New"/>
@@ -3994,18 +3885,7 @@
           <w:szCs w:val="20"/>
           <w:lang w:val="en-US"/>
         </w:rPr>
-        <w:t>text-</w:t>
-      </w:r>
-      <w:proofErr w:type="gramStart"/>
-      <w:r>
-        <w:rPr>
-          <w:rFonts w:ascii="Courier New" w:hAnsi="Courier New" w:cs="Courier New"/>
-          <w:color w:val="BED6FF"/>
-          <w:sz w:val="20"/>
-          <w:szCs w:val="20"/>
-          <w:lang w:val="en-US"/>
-        </w:rPr>
-        <w:t>align</w:t>
+        <w:t>text-align</w:t>
       </w:r>
       <w:r>
         <w:rPr>
@@ -4027,7 +3907,6 @@
         </w:rPr>
         <w:t>center</w:t>
       </w:r>
-      <w:proofErr w:type="gramEnd"/>
       <w:r>
         <w:rPr>
           <w:rFonts w:ascii="Courier New" w:hAnsi="Courier New" w:cs="Courier New"/>
@@ -4299,12 +4178,10 @@
         <w:t xml:space="preserve">, quindi andiamo a configurarlo nel file </w:t>
       </w:r>
       <w:proofErr w:type="spellStart"/>
-      <w:proofErr w:type="gramStart"/>
       <w:r>
         <w:t>application.yaml</w:t>
       </w:r>
       <w:proofErr w:type="spellEnd"/>
-      <w:proofErr w:type="gramEnd"/>
       <w:r>
         <w:t xml:space="preserve"> in questo modo:</w:t>
       </w:r>
@@ -4973,18 +4850,7 @@
           <w:szCs w:val="20"/>
           <w:lang w:val="en-US"/>
         </w:rPr>
-        <w:t>@</w:t>
-      </w:r>
-      <w:proofErr w:type="gramStart"/>
-      <w:r>
-        <w:rPr>
-          <w:rFonts w:ascii="Courier New" w:hAnsi="Courier New" w:cs="Courier New"/>
-          <w:color w:val="2B91AF"/>
-          <w:sz w:val="20"/>
-          <w:szCs w:val="20"/>
-          <w:lang w:val="en-US"/>
-        </w:rPr>
-        <w:t>GetMapping</w:t>
+        <w:t>@GetMapping</w:t>
       </w:r>
       <w:r>
         <w:rPr>
@@ -4996,7 +4862,6 @@
         </w:rPr>
         <w:t>(</w:t>
       </w:r>
-      <w:proofErr w:type="gramEnd"/>
       <w:r>
         <w:rPr>
           <w:rFonts w:ascii="Courier New" w:hAnsi="Courier New" w:cs="Courier New"/>
@@ -5259,7 +5124,6 @@
         <w:tab/>
       </w:r>
       <w:proofErr w:type="spellStart"/>
-      <w:proofErr w:type="gramStart"/>
       <w:r>
         <w:rPr>
           <w:rFonts w:ascii="Courier New" w:hAnsi="Courier New" w:cs="Courier New"/>
@@ -5279,7 +5143,6 @@
         <w:t>.addAttribute</w:t>
       </w:r>
       <w:proofErr w:type="spellEnd"/>
-      <w:proofErr w:type="gramEnd"/>
       <w:r>
         <w:rPr>
           <w:rFonts w:ascii="Courier New" w:hAnsi="Courier New" w:cs="Courier New"/>
@@ -5444,7 +5307,6 @@
         <w:tab/>
       </w:r>
       <w:proofErr w:type="spellStart"/>
-      <w:proofErr w:type="gramStart"/>
       <w:r>
         <w:rPr>
           <w:rFonts w:ascii="Courier New" w:hAnsi="Courier New" w:cs="Courier New"/>
@@ -5464,7 +5326,6 @@
         <w:t>.addAttribute</w:t>
       </w:r>
       <w:proofErr w:type="spellEnd"/>
-      <w:proofErr w:type="gramEnd"/>
       <w:r>
         <w:rPr>
           <w:rFonts w:ascii="Courier New" w:hAnsi="Courier New" w:cs="Courier New"/>
@@ -5723,18 +5584,7 @@
           <w:szCs w:val="28"/>
           <w:lang w:val="en-US"/>
         </w:rPr>
-        <w:t>@</w:t>
-      </w:r>
-      <w:proofErr w:type="gramStart"/>
-      <w:r>
-        <w:rPr>
-          <w:rFonts w:ascii="Courier New" w:hAnsi="Courier New" w:cs="Courier New"/>
-          <w:color w:val="FFFFFF"/>
-          <w:sz w:val="28"/>
-          <w:szCs w:val="28"/>
-          <w:lang w:val="en-US"/>
-        </w:rPr>
-        <w:t>PostMapping</w:t>
+        <w:t>@PostMapping</w:t>
       </w:r>
       <w:r>
         <w:rPr>
@@ -5746,7 +5596,6 @@
         </w:rPr>
         <w:t>(</w:t>
       </w:r>
-      <w:proofErr w:type="gramEnd"/>
       <w:r>
         <w:rPr>
           <w:rFonts w:ascii="Courier New" w:hAnsi="Courier New" w:cs="Courier New"/>
@@ -5853,7 +5702,6 @@
         <w:t xml:space="preserve"> </w:t>
       </w:r>
       <w:proofErr w:type="spellStart"/>
-      <w:proofErr w:type="gramStart"/>
       <w:r>
         <w:rPr>
           <w:rFonts w:ascii="Courier New" w:hAnsi="Courier New" w:cs="Courier New"/>
@@ -5875,7 +5723,6 @@
         </w:rPr>
         <w:t>(</w:t>
       </w:r>
-      <w:proofErr w:type="gramEnd"/>
     </w:p>
     <w:p>
       <w:pPr>
@@ -6354,11 +6201,7 @@
       </w:r>
       <w:proofErr w:type="spellEnd"/>
       <w:r>
-        <w:t xml:space="preserve"> è una classe dell’ecosistema dello Spring </w:t>
-      </w:r>
-      <w:proofErr w:type="gramStart"/>
-      <w:r>
-        <w:t>Fr</w:t>
+        <w:t xml:space="preserve"> è una classe dell’ecosistema dello Spring Fr</w:t>
       </w:r>
       <w:r>
         <w:t xml:space="preserve">amework </w:t>
@@ -6367,11 +6210,7 @@
         <w:t xml:space="preserve"> </w:t>
       </w:r>
       <w:r>
-        <w:t>usata</w:t>
-      </w:r>
-      <w:proofErr w:type="gramEnd"/>
-      <w:r>
-        <w:t xml:space="preserve"> per condividere dati tra le componenti del Controller e la vista, quindi per noi è da considerarsi come un contenitore di dati.</w:t>
+        <w:t>usata per condividere dati tra le componenti del Controller e la vista, quindi per noi è da considerarsi come un contenitore di dati.</w:t>
       </w:r>
     </w:p>
     <w:p>
@@ -6454,18 +6293,7 @@
           <w:szCs w:val="28"/>
           <w:lang w:val="en-US"/>
         </w:rPr>
-        <w:t>@</w:t>
-      </w:r>
-      <w:proofErr w:type="gramStart"/>
-      <w:r>
-        <w:rPr>
-          <w:rFonts w:ascii="Courier New" w:hAnsi="Courier New" w:cs="Courier New"/>
-          <w:color w:val="FFFFFF"/>
-          <w:sz w:val="28"/>
-          <w:szCs w:val="28"/>
-          <w:lang w:val="en-US"/>
-        </w:rPr>
-        <w:t>PostMapping</w:t>
+        <w:t>@PostMapping</w:t>
       </w:r>
       <w:r>
         <w:rPr>
@@ -6477,7 +6305,6 @@
         </w:rPr>
         <w:t>(</w:t>
       </w:r>
-      <w:proofErr w:type="gramEnd"/>
       <w:r>
         <w:rPr>
           <w:rFonts w:ascii="Courier New" w:hAnsi="Courier New" w:cs="Courier New"/>
@@ -6583,7 +6410,6 @@
         <w:t xml:space="preserve"> </w:t>
       </w:r>
       <w:proofErr w:type="spellStart"/>
-      <w:proofErr w:type="gramStart"/>
       <w:r>
         <w:rPr>
           <w:rFonts w:ascii="Courier New" w:hAnsi="Courier New" w:cs="Courier New"/>
@@ -6605,7 +6431,6 @@
         </w:rPr>
         <w:t>(</w:t>
       </w:r>
-      <w:proofErr w:type="gramEnd"/>
     </w:p>
     <w:p>
       <w:pPr>
@@ -7181,7 +7006,6 @@
         <w:tab/>
       </w:r>
       <w:proofErr w:type="spellStart"/>
-      <w:proofErr w:type="gramStart"/>
       <w:r>
         <w:rPr>
           <w:rFonts w:ascii="Courier New" w:hAnsi="Courier New" w:cs="Courier New"/>
@@ -7223,7 +7047,6 @@
         </w:rPr>
         <w:t>(</w:t>
       </w:r>
-      <w:proofErr w:type="gramEnd"/>
       <w:r>
         <w:rPr>
           <w:rFonts w:ascii="Courier New" w:hAnsi="Courier New" w:cs="Courier New"/>
@@ -7336,18 +7159,7 @@
           <w:szCs w:val="28"/>
           <w:lang w:val="en-US"/>
         </w:rPr>
-        <w:t>"welcome</w:t>
-      </w:r>
-      <w:proofErr w:type="gramStart"/>
-      <w:r>
-        <w:rPr>
-          <w:rFonts w:ascii="Courier New" w:hAnsi="Courier New" w:cs="Courier New"/>
-          <w:color w:val="FFC600"/>
-          <w:sz w:val="28"/>
-          <w:szCs w:val="28"/>
-          <w:lang w:val="en-US"/>
-        </w:rPr>
-        <w:t>"</w:t>
+        <w:t>"welcome"</w:t>
       </w:r>
       <w:r>
         <w:rPr>
@@ -7359,7 +7171,6 @@
         </w:rPr>
         <w:t>;</w:t>
       </w:r>
-      <w:proofErr w:type="gramEnd"/>
     </w:p>
     <w:p>
       <w:pPr>
@@ -7712,7 +7523,6 @@
         </w:rPr>
         <w:t xml:space="preserve"> </w:t>
       </w:r>
-      <w:proofErr w:type="gramStart"/>
       <w:r>
         <w:rPr>
           <w:rFonts w:ascii="Courier New" w:hAnsi="Courier New" w:cs="Courier New"/>
@@ -7733,7 +7543,6 @@
         </w:rPr>
         <w:t>(</w:t>
       </w:r>
-      <w:proofErr w:type="gramEnd"/>
       <w:r>
         <w:rPr>
           <w:rFonts w:ascii="Courier New" w:hAnsi="Courier New" w:cs="Courier New"/>
@@ -7893,7 +7702,6 @@
         <w:t xml:space="preserve"> = </w:t>
       </w:r>
       <w:proofErr w:type="spellStart"/>
-      <w:proofErr w:type="gramStart"/>
       <w:r>
         <w:rPr>
           <w:rFonts w:ascii="Courier New" w:hAnsi="Courier New" w:cs="Courier New"/>
@@ -7925,7 +7733,6 @@
         <w:t>equalsIgnoreCase</w:t>
       </w:r>
       <w:proofErr w:type="spellEnd"/>
-      <w:proofErr w:type="gramEnd"/>
       <w:r>
         <w:rPr>
           <w:rFonts w:ascii="Courier New" w:hAnsi="Courier New" w:cs="Courier New"/>
@@ -8035,7 +7842,6 @@
         <w:t xml:space="preserve"> = </w:t>
       </w:r>
       <w:proofErr w:type="spellStart"/>
-      <w:proofErr w:type="gramStart"/>
       <w:r>
         <w:rPr>
           <w:rFonts w:ascii="Courier New" w:hAnsi="Courier New" w:cs="Courier New"/>
@@ -8067,7 +7873,6 @@
         <w:t>equalsIgnoreCase</w:t>
       </w:r>
       <w:proofErr w:type="spellEnd"/>
-      <w:proofErr w:type="gramEnd"/>
       <w:r>
         <w:rPr>
           <w:rFonts w:ascii="Courier New" w:hAnsi="Courier New" w:cs="Courier New"/>
@@ -8209,7 +8014,6 @@
         <w:t xml:space="preserve"> &amp;&amp; </w:t>
       </w:r>
       <w:proofErr w:type="spellStart"/>
-      <w:proofErr w:type="gramStart"/>
       <w:r>
         <w:rPr>
           <w:rFonts w:ascii="Courier New" w:hAnsi="Courier New" w:cs="Courier New"/>
@@ -8231,7 +8035,6 @@
         </w:rPr>
         <w:t>;</w:t>
       </w:r>
-      <w:proofErr w:type="gramEnd"/>
     </w:p>
     <w:p>
       <w:pPr>
@@ -8289,15 +8092,7 @@
     </w:p>
     <w:p>
       <w:r>
-        <w:t xml:space="preserve">e poi per usare questo componente nel controller ho </w:t>
-      </w:r>
-      <w:proofErr w:type="gramStart"/>
-      <w:r>
-        <w:t>2</w:t>
-      </w:r>
-      <w:proofErr w:type="gramEnd"/>
-      <w:r>
-        <w:t xml:space="preserve"> modi per usare l’injection del componente:</w:t>
+        <w:t>e poi per usare questo componente nel controller ho 2 modi per usare l’injection del componente:</w:t>
       </w:r>
     </w:p>
     <w:p>
@@ -8420,7 +8215,6 @@
         <w:t xml:space="preserve"> </w:t>
       </w:r>
       <w:proofErr w:type="spellStart"/>
-      <w:proofErr w:type="gramStart"/>
       <w:r>
         <w:rPr>
           <w:rFonts w:ascii="Courier New" w:hAnsi="Courier New" w:cs="Courier New"/>
@@ -8442,7 +8236,6 @@
         </w:rPr>
         <w:t>;</w:t>
       </w:r>
-      <w:proofErr w:type="gramEnd"/>
     </w:p>
     <w:p>
       <w:pPr>
@@ -8496,7 +8289,6 @@
         <w:t xml:space="preserve">public </w:t>
       </w:r>
       <w:proofErr w:type="spellStart"/>
-      <w:proofErr w:type="gramStart"/>
       <w:r>
         <w:rPr>
           <w:rFonts w:ascii="Courier New" w:hAnsi="Courier New" w:cs="Courier New"/>
@@ -8521,7 +8313,6 @@
         <w:t>(</w:t>
       </w:r>
       <w:proofErr w:type="spellStart"/>
-      <w:proofErr w:type="gramEnd"/>
       <w:r>
         <w:rPr>
           <w:rFonts w:ascii="Courier New" w:hAnsi="Courier New" w:cs="Courier New"/>
@@ -8604,7 +8395,6 @@
         <w:tab/>
       </w:r>
       <w:proofErr w:type="spellStart"/>
-      <w:proofErr w:type="gramStart"/>
       <w:r>
         <w:rPr>
           <w:rFonts w:ascii="Courier New" w:hAnsi="Courier New" w:cs="Courier New"/>
@@ -8616,7 +8406,6 @@
         <w:t>this.authenticationService</w:t>
       </w:r>
       <w:proofErr w:type="spellEnd"/>
-      <w:proofErr w:type="gramEnd"/>
       <w:r>
         <w:rPr>
           <w:rFonts w:ascii="Courier New" w:hAnsi="Courier New" w:cs="Courier New"/>
@@ -8907,16 +8696,11 @@
       </w:r>
     </w:p>
     <w:p>
-      <w:proofErr w:type="gramStart"/>
       <w:r>
         <w:t>Lo strato di servizio</w:t>
       </w:r>
       <w:r>
-        <w:t>,</w:t>
-      </w:r>
-      <w:proofErr w:type="gramEnd"/>
-      <w:r>
-        <w:t xml:space="preserve"> normalmente è lo strato intermedio, tra lo strato della base dati (di persistenza</w:t>
+        <w:t>, normalmente è lo strato intermedio, tra lo strato della base dati (di persistenza</w:t>
       </w:r>
       <w:r>
         <w:t xml:space="preserve"> dei dati, dove si salvano i dati sul database</w:t>
@@ -8975,13 +8759,8 @@
         </w:numPr>
       </w:pPr>
       <w:proofErr w:type="spellStart"/>
-      <w:proofErr w:type="gramStart"/>
-      <w:r>
-        <w:t>com.demo</w:t>
-      </w:r>
-      <w:proofErr w:type="gramEnd"/>
-      <w:r>
-        <w:t>.example.services</w:t>
+      <w:r>
+        <w:t>com.demo.example.services</w:t>
       </w:r>
       <w:proofErr w:type="spellEnd"/>
     </w:p>
@@ -9024,7 +8803,6 @@
         <w:t xml:space="preserve"> </w:t>
       </w:r>
       <w:proofErr w:type="spellStart"/>
-      <w:proofErr w:type="gramStart"/>
       <w:r>
         <w:rPr>
           <w:rFonts w:ascii="Courier New" w:hAnsi="Courier New" w:cs="Courier New"/>
@@ -9033,18 +8811,7 @@
           <w:szCs w:val="32"/>
           <w:lang w:val="en-US"/>
         </w:rPr>
-        <w:t>com.demo</w:t>
-      </w:r>
-      <w:proofErr w:type="gramEnd"/>
-      <w:r>
-        <w:rPr>
-          <w:rFonts w:ascii="Courier New" w:hAnsi="Courier New" w:cs="Courier New"/>
-          <w:color w:val="D8D8D8"/>
-          <w:sz w:val="32"/>
-          <w:szCs w:val="32"/>
-          <w:lang w:val="en-US"/>
-        </w:rPr>
-        <w:t>.example.services</w:t>
+        <w:t>com.demo.example.services</w:t>
       </w:r>
       <w:proofErr w:type="spellEnd"/>
       <w:r>
@@ -9106,7 +8873,6 @@
         <w:t xml:space="preserve"> </w:t>
       </w:r>
       <w:proofErr w:type="spellStart"/>
-      <w:proofErr w:type="gramStart"/>
       <w:r>
         <w:rPr>
           <w:rFonts w:ascii="Courier New" w:hAnsi="Courier New" w:cs="Courier New"/>
@@ -9115,18 +8881,7 @@
           <w:szCs w:val="32"/>
           <w:lang w:val="en-US"/>
         </w:rPr>
-        <w:t>java.util</w:t>
-      </w:r>
-      <w:proofErr w:type="gramEnd"/>
-      <w:r>
-        <w:rPr>
-          <w:rFonts w:ascii="Courier New" w:hAnsi="Courier New" w:cs="Courier New"/>
-          <w:color w:val="D8D8D8"/>
-          <w:sz w:val="32"/>
-          <w:szCs w:val="32"/>
-          <w:lang w:val="en-US"/>
-        </w:rPr>
-        <w:t>.List</w:t>
+        <w:t>java.util.List</w:t>
       </w:r>
       <w:proofErr w:type="spellEnd"/>
       <w:r>
@@ -9174,7 +8929,6 @@
         <w:t xml:space="preserve"> </w:t>
       </w:r>
       <w:proofErr w:type="spellStart"/>
-      <w:proofErr w:type="gramStart"/>
       <w:r>
         <w:rPr>
           <w:rFonts w:ascii="Courier New" w:hAnsi="Courier New" w:cs="Courier New"/>
@@ -9183,18 +8937,7 @@
           <w:szCs w:val="32"/>
           <w:lang w:val="en-US"/>
         </w:rPr>
-        <w:t>com.demo</w:t>
-      </w:r>
-      <w:proofErr w:type="gramEnd"/>
-      <w:r>
-        <w:rPr>
-          <w:rFonts w:ascii="Courier New" w:hAnsi="Courier New" w:cs="Courier New"/>
-          <w:color w:val="D8D8D8"/>
-          <w:sz w:val="32"/>
-          <w:szCs w:val="32"/>
-          <w:lang w:val="en-US"/>
-        </w:rPr>
-        <w:t>.example.entities.Articoli</w:t>
+        <w:t>com.demo.example.entities.Articoli</w:t>
       </w:r>
       <w:proofErr w:type="spellEnd"/>
       <w:r>
@@ -9369,7 +9112,6 @@
         <w:t xml:space="preserve">&gt; </w:t>
       </w:r>
       <w:proofErr w:type="spellStart"/>
-      <w:proofErr w:type="gramStart"/>
       <w:r>
         <w:rPr>
           <w:rFonts w:ascii="Courier New" w:hAnsi="Courier New" w:cs="Courier New"/>
@@ -9387,17 +9129,7 @@
           <w:sz w:val="32"/>
           <w:szCs w:val="32"/>
         </w:rPr>
-        <w:t>(</w:t>
-      </w:r>
-      <w:proofErr w:type="gramEnd"/>
-      <w:r>
-        <w:rPr>
-          <w:rFonts w:ascii="Courier New" w:hAnsi="Courier New" w:cs="Courier New"/>
-          <w:color w:val="D8D8D8"/>
-          <w:sz w:val="32"/>
-          <w:szCs w:val="32"/>
-        </w:rPr>
-        <w:t>);</w:t>
+        <w:t>();</w:t>
       </w:r>
     </w:p>
     <w:p>
@@ -9437,13 +9169,8 @@
         </w:numPr>
       </w:pPr>
       <w:proofErr w:type="spellStart"/>
-      <w:proofErr w:type="gramStart"/>
-      <w:r>
-        <w:t>com.demo</w:t>
-      </w:r>
-      <w:proofErr w:type="gramEnd"/>
-      <w:r>
-        <w:t>.example.entities</w:t>
+      <w:r>
+        <w:t>com.demo.example.entities</w:t>
       </w:r>
       <w:proofErr w:type="spellEnd"/>
     </w:p>
@@ -10065,17 +9792,12 @@
         <w:t xml:space="preserve">, come i getter, i setter, costruttori, metodi </w:t>
       </w:r>
       <w:proofErr w:type="spellStart"/>
-      <w:proofErr w:type="gramStart"/>
       <w:r>
         <w:t>toString</w:t>
       </w:r>
       <w:proofErr w:type="spellEnd"/>
       <w:r>
-        <w:t>(</w:t>
-      </w:r>
-      <w:proofErr w:type="gramEnd"/>
-      <w:r>
-        <w:t xml:space="preserve">), </w:t>
+        <w:t xml:space="preserve">(), </w:t>
       </w:r>
       <w:proofErr w:type="spellStart"/>
       <w:r>
@@ -10569,7 +10291,6 @@
         <w:t>${</w:t>
       </w:r>
       <w:proofErr w:type="spellStart"/>
-      <w:proofErr w:type="gramStart"/>
       <w:r>
         <w:rPr>
           <w:rFonts w:ascii="Courier New" w:hAnsi="Courier New" w:cs="Courier New"/>
@@ -10581,7 +10302,6 @@
         <w:t>lombok.version</w:t>
       </w:r>
       <w:proofErr w:type="spellEnd"/>
-      <w:proofErr w:type="gramEnd"/>
       <w:r>
         <w:rPr>
           <w:rFonts w:ascii="Courier New" w:hAnsi="Courier New" w:cs="Courier New"/>
@@ -10846,13 +10566,8 @@
     </w:p>
     <w:p>
       <w:r>
-        <w:t xml:space="preserve">In Eclipse lo devo installare prima di poterlo </w:t>
-      </w:r>
-      <w:proofErr w:type="gramStart"/>
-      <w:r>
-        <w:t>usare )</w:t>
-      </w:r>
-      <w:proofErr w:type="gramEnd"/>
+        <w:t>In Eclipse lo devo installare prima di poterlo usare )</w:t>
+      </w:r>
       <w:r>
         <w:t xml:space="preserve"> </w:t>
       </w:r>
@@ -10931,15 +10646,7 @@
     </w:p>
     <w:p>
       <w:r>
-        <w:t xml:space="preserve">Adesso andiamo a creare la </w:t>
-      </w:r>
-      <w:proofErr w:type="gramStart"/>
-      <w:r>
-        <w:t>classe  di</w:t>
-      </w:r>
-      <w:proofErr w:type="gramEnd"/>
-      <w:r>
-        <w:t xml:space="preserve"> implementazione dello strato di servizio, la classe ArticoliServiceImpl.java.</w:t>
+        <w:t>Adesso andiamo a creare la classe  di implementazione dello strato di servizio, la classe ArticoliServiceImpl.java.</w:t>
       </w:r>
     </w:p>
     <w:p>
@@ -11183,15 +10890,7 @@
     </w:p>
     <w:p>
       <w:r>
-        <w:t xml:space="preserve">In più, per poter compilare correttamente questa classe, </w:t>
-      </w:r>
-      <w:proofErr w:type="gramStart"/>
-      <w:r>
-        <w:t>dobbiamo  fare</w:t>
-      </w:r>
-      <w:proofErr w:type="gramEnd"/>
-      <w:r>
-        <w:t xml:space="preserve"> l’</w:t>
+        <w:t>In più, per poter compilare correttamente questa classe, dobbiamo  fare l’</w:t>
       </w:r>
       <w:proofErr w:type="spellStart"/>
       <w:r>
@@ -11319,7 +11018,6 @@
         <w:t xml:space="preserve"> </w:t>
       </w:r>
       <w:proofErr w:type="spellStart"/>
-      <w:proofErr w:type="gramStart"/>
       <w:r>
         <w:rPr>
           <w:rFonts w:ascii="Courier New" w:hAnsi="Courier New" w:cs="Courier New"/>
@@ -11337,17 +11035,7 @@
           <w:sz w:val="28"/>
           <w:szCs w:val="28"/>
         </w:rPr>
-        <w:t>(</w:t>
-      </w:r>
-      <w:proofErr w:type="gramEnd"/>
-      <w:r>
-        <w:rPr>
-          <w:rFonts w:ascii="Courier New" w:hAnsi="Courier New" w:cs="Courier New"/>
-          <w:color w:val="F8E1AA"/>
-          <w:sz w:val="28"/>
-          <w:szCs w:val="28"/>
-        </w:rPr>
-        <w:t>) {</w:t>
+        <w:t>() {</w:t>
       </w:r>
     </w:p>
     <w:p>
@@ -11436,36 +11124,16 @@
           <w:sz w:val="28"/>
           <w:szCs w:val="28"/>
         </w:rPr>
-        <w:t>&lt;</w:t>
-      </w:r>
-      <w:proofErr w:type="gramStart"/>
-      <w:r>
-        <w:rPr>
-          <w:rFonts w:ascii="Courier New" w:hAnsi="Courier New" w:cs="Courier New"/>
-          <w:color w:val="D6C248"/>
-          <w:sz w:val="28"/>
-          <w:szCs w:val="28"/>
-        </w:rPr>
-        <w:t>&gt;</w:t>
-      </w:r>
-      <w:r>
-        <w:rPr>
-          <w:rFonts w:ascii="Courier New" w:hAnsi="Courier New" w:cs="Courier New"/>
-          <w:color w:val="F8E1AA"/>
-          <w:sz w:val="28"/>
-          <w:szCs w:val="28"/>
-        </w:rPr>
-        <w:t>(</w:t>
-      </w:r>
-      <w:proofErr w:type="gramEnd"/>
-      <w:r>
-        <w:rPr>
-          <w:rFonts w:ascii="Courier New" w:hAnsi="Courier New" w:cs="Courier New"/>
-          <w:color w:val="F8E1AA"/>
-          <w:sz w:val="28"/>
-          <w:szCs w:val="28"/>
-        </w:rPr>
-        <w:t>)</w:t>
+        <w:t>&lt;&gt;</w:t>
+      </w:r>
+      <w:r>
+        <w:rPr>
+          <w:rFonts w:ascii="Courier New" w:hAnsi="Courier New" w:cs="Courier New"/>
+          <w:color w:val="F8E1AA"/>
+          <w:sz w:val="28"/>
+          <w:szCs w:val="28"/>
+        </w:rPr>
+        <w:t>()</w:t>
       </w:r>
       <w:r>
         <w:rPr>
@@ -11835,7 +11503,6 @@
         <w:t xml:space="preserve"> </w:t>
       </w:r>
       <w:proofErr w:type="spellStart"/>
-      <w:proofErr w:type="gramStart"/>
       <w:r>
         <w:rPr>
           <w:rFonts w:ascii="Courier New" w:hAnsi="Courier New" w:cs="Courier New"/>
@@ -11853,17 +11520,7 @@
           <w:sz w:val="20"/>
           <w:szCs w:val="20"/>
         </w:rPr>
-        <w:t>(</w:t>
-      </w:r>
-      <w:proofErr w:type="gramEnd"/>
-      <w:r>
-        <w:rPr>
-          <w:rFonts w:ascii="Courier New" w:hAnsi="Courier New" w:cs="Courier New"/>
-          <w:color w:val="F8E1AA"/>
-          <w:sz w:val="20"/>
-          <w:szCs w:val="20"/>
-        </w:rPr>
-        <w:t>) {</w:t>
+        <w:t>() {</w:t>
       </w:r>
     </w:p>
     <w:p>
@@ -11997,36 +11654,16 @@
           <w:sz w:val="20"/>
           <w:szCs w:val="20"/>
         </w:rPr>
-        <w:t>&lt;</w:t>
-      </w:r>
-      <w:proofErr w:type="gramStart"/>
-      <w:r>
-        <w:rPr>
-          <w:rFonts w:ascii="Courier New" w:hAnsi="Courier New" w:cs="Courier New"/>
-          <w:color w:val="D6C248"/>
-          <w:sz w:val="20"/>
-          <w:szCs w:val="20"/>
-        </w:rPr>
-        <w:t>&gt;</w:t>
-      </w:r>
-      <w:r>
-        <w:rPr>
-          <w:rFonts w:ascii="Courier New" w:hAnsi="Courier New" w:cs="Courier New"/>
-          <w:color w:val="F8E1AA"/>
-          <w:sz w:val="20"/>
-          <w:szCs w:val="20"/>
-        </w:rPr>
-        <w:t>(</w:t>
-      </w:r>
-      <w:proofErr w:type="gramEnd"/>
-      <w:r>
-        <w:rPr>
-          <w:rFonts w:ascii="Courier New" w:hAnsi="Courier New" w:cs="Courier New"/>
-          <w:color w:val="F8E1AA"/>
-          <w:sz w:val="20"/>
-          <w:szCs w:val="20"/>
-        </w:rPr>
-        <w:t>)</w:t>
+        <w:t>&lt;&gt;</w:t>
+      </w:r>
+      <w:r>
+        <w:rPr>
+          <w:rFonts w:ascii="Courier New" w:hAnsi="Courier New" w:cs="Courier New"/>
+          <w:color w:val="F8E1AA"/>
+          <w:sz w:val="20"/>
+          <w:szCs w:val="20"/>
+        </w:rPr>
+        <w:t>()</w:t>
       </w:r>
       <w:r>
         <w:rPr>
@@ -12100,7 +11737,6 @@
         <w:tab/>
       </w:r>
       <w:proofErr w:type="spellStart"/>
-      <w:proofErr w:type="gramStart"/>
       <w:r>
         <w:rPr>
           <w:rFonts w:ascii="Courier New" w:hAnsi="Courier New" w:cs="Courier New"/>
@@ -12138,7 +11774,6 @@
         </w:rPr>
         <w:t>(</w:t>
       </w:r>
-      <w:proofErr w:type="gramEnd"/>
       <w:r>
         <w:rPr>
           <w:rFonts w:ascii="Courier New" w:hAnsi="Courier New" w:cs="Courier New"/>
@@ -12324,7 +11959,6 @@
         <w:tab/>
       </w:r>
       <w:proofErr w:type="spellStart"/>
-      <w:proofErr w:type="gramStart"/>
       <w:r>
         <w:rPr>
           <w:rFonts w:ascii="Courier New" w:hAnsi="Courier New" w:cs="Courier New"/>
@@ -12362,7 +11996,6 @@
         </w:rPr>
         <w:t>(</w:t>
       </w:r>
-      <w:proofErr w:type="gramEnd"/>
       <w:r>
         <w:rPr>
           <w:rFonts w:ascii="Courier New" w:hAnsi="Courier New" w:cs="Courier New"/>
@@ -12548,7 +12181,6 @@
         <w:tab/>
       </w:r>
       <w:proofErr w:type="spellStart"/>
-      <w:proofErr w:type="gramStart"/>
       <w:r>
         <w:rPr>
           <w:rFonts w:ascii="Courier New" w:hAnsi="Courier New" w:cs="Courier New"/>
@@ -12586,7 +12218,6 @@
         </w:rPr>
         <w:t>(</w:t>
       </w:r>
-      <w:proofErr w:type="gramEnd"/>
       <w:r>
         <w:rPr>
           <w:rFonts w:ascii="Courier New" w:hAnsi="Courier New" w:cs="Courier New"/>
@@ -12772,7 +12403,6 @@
         <w:tab/>
       </w:r>
       <w:proofErr w:type="spellStart"/>
-      <w:proofErr w:type="gramStart"/>
       <w:r>
         <w:rPr>
           <w:rFonts w:ascii="Courier New" w:hAnsi="Courier New" w:cs="Courier New"/>
@@ -12810,7 +12440,6 @@
         </w:rPr>
         <w:t>(</w:t>
       </w:r>
-      <w:proofErr w:type="gramEnd"/>
       <w:r>
         <w:rPr>
           <w:rFonts w:ascii="Courier New" w:hAnsi="Courier New" w:cs="Courier New"/>
@@ -13219,7 +12848,6 @@
         <w:t xml:space="preserve"> </w:t>
       </w:r>
       <w:proofErr w:type="spellStart"/>
-      <w:proofErr w:type="gramStart"/>
       <w:r>
         <w:rPr>
           <w:rFonts w:ascii="Courier New" w:hAnsi="Courier New" w:cs="Courier New"/>
@@ -13237,17 +12865,7 @@
           <w:sz w:val="20"/>
           <w:szCs w:val="20"/>
         </w:rPr>
-        <w:t>(</w:t>
-      </w:r>
-      <w:proofErr w:type="gramEnd"/>
-      <w:r>
-        <w:rPr>
-          <w:rFonts w:ascii="Courier New" w:hAnsi="Courier New" w:cs="Courier New"/>
-          <w:color w:val="F8E1AA"/>
-          <w:sz w:val="20"/>
-          <w:szCs w:val="20"/>
-        </w:rPr>
-        <w:t>) {</w:t>
+        <w:t>() {</w:t>
       </w:r>
     </w:p>
     <w:p>
@@ -13301,7 +12919,6 @@
         <w:t xml:space="preserve"> </w:t>
       </w:r>
       <w:proofErr w:type="spellStart"/>
-      <w:proofErr w:type="gramStart"/>
       <w:r>
         <w:rPr>
           <w:rFonts w:ascii="Courier New" w:hAnsi="Courier New" w:cs="Courier New"/>
@@ -13319,17 +12936,7 @@
           <w:sz w:val="20"/>
           <w:szCs w:val="20"/>
         </w:rPr>
-        <w:t>(</w:t>
-      </w:r>
-      <w:proofErr w:type="gramEnd"/>
-      <w:r>
-        <w:rPr>
-          <w:rFonts w:ascii="Courier New" w:hAnsi="Courier New" w:cs="Courier New"/>
-          <w:color w:val="F8E1AA"/>
-          <w:sz w:val="20"/>
-          <w:szCs w:val="20"/>
-        </w:rPr>
-        <w:t>)</w:t>
+        <w:t>()</w:t>
       </w:r>
       <w:r>
         <w:rPr>
@@ -13418,15 +13025,7 @@
       </w:r>
       <w:proofErr w:type="spellEnd"/>
       <w:r>
-        <w:t xml:space="preserve"> strato di </w:t>
-      </w:r>
-      <w:proofErr w:type="gramStart"/>
-      <w:r>
-        <w:t>Presentazione, quindi</w:t>
-      </w:r>
-      <w:proofErr w:type="gramEnd"/>
-      <w:r>
-        <w:t xml:space="preserve"> </w:t>
+        <w:t xml:space="preserve"> strato di Presentazione, quindi </w:t>
       </w:r>
       <w:r>
         <w:t>dobbiamo andare a modificare la classe ArticoliController.java</w:t>
@@ -13683,7 +13282,6 @@
         <w:t xml:space="preserve"> </w:t>
       </w:r>
       <w:proofErr w:type="spellStart"/>
-      <w:proofErr w:type="gramStart"/>
       <w:r>
         <w:rPr>
           <w:rFonts w:ascii="Courier New" w:hAnsi="Courier New" w:cs="Courier New"/>
@@ -13704,7 +13302,6 @@
         <w:t>(</w:t>
       </w:r>
       <w:proofErr w:type="spellStart"/>
-      <w:proofErr w:type="gramEnd"/>
       <w:r>
         <w:rPr>
           <w:rFonts w:ascii="Courier New" w:hAnsi="Courier New" w:cs="Courier New"/>
@@ -13779,7 +13376,6 @@
         <w:tab/>
       </w:r>
       <w:proofErr w:type="spellStart"/>
-      <w:proofErr w:type="gramStart"/>
       <w:r>
         <w:rPr>
           <w:rFonts w:ascii="Courier New" w:hAnsi="Courier New" w:cs="Courier New"/>
@@ -13811,7 +13407,6 @@
         <w:t>articoliService</w:t>
       </w:r>
       <w:proofErr w:type="spellEnd"/>
-      <w:proofErr w:type="gramEnd"/>
       <w:r>
         <w:rPr>
           <w:rFonts w:ascii="Courier New" w:hAnsi="Courier New" w:cs="Courier New"/>
@@ -13937,17 +13532,7 @@
           <w:sz w:val="20"/>
           <w:szCs w:val="20"/>
         </w:rPr>
-        <w:t>@</w:t>
-      </w:r>
-      <w:proofErr w:type="gramStart"/>
-      <w:r>
-        <w:rPr>
-          <w:rFonts w:ascii="Courier New" w:hAnsi="Courier New" w:cs="Courier New"/>
-          <w:color w:val="FFFFFF"/>
-          <w:sz w:val="20"/>
-          <w:szCs w:val="20"/>
-        </w:rPr>
-        <w:t>GetMapping</w:t>
+        <w:t>@GetMapping</w:t>
       </w:r>
       <w:r>
         <w:rPr>
@@ -13958,7 +13543,6 @@
         </w:rPr>
         <w:t>(</w:t>
       </w:r>
-      <w:proofErr w:type="gramEnd"/>
       <w:r>
         <w:rPr>
           <w:rFonts w:ascii="Courier New" w:hAnsi="Courier New" w:cs="Courier New"/>
@@ -14076,7 +13660,6 @@
         <w:t xml:space="preserve"> </w:t>
       </w:r>
       <w:proofErr w:type="spellStart"/>
-      <w:proofErr w:type="gramStart"/>
       <w:r>
         <w:rPr>
           <w:rFonts w:ascii="Courier New" w:hAnsi="Courier New" w:cs="Courier New"/>
@@ -14097,7 +13680,6 @@
         <w:t>(</w:t>
       </w:r>
       <w:proofErr w:type="spellStart"/>
-      <w:proofErr w:type="gramEnd"/>
       <w:r>
         <w:rPr>
           <w:rFonts w:ascii="Courier New" w:hAnsi="Courier New" w:cs="Courier New"/>
@@ -14557,15 +14139,7 @@
     </w:p>
     <w:p>
       <w:r>
-        <w:t xml:space="preserve">Però adesso dobbiamo visualizzare </w:t>
-      </w:r>
-      <w:proofErr w:type="gramStart"/>
-      <w:r>
-        <w:t>nello nostra</w:t>
-      </w:r>
-      <w:proofErr w:type="gramEnd"/>
-      <w:r>
-        <w:t xml:space="preserve"> vista una lista di articoli e in che modo possiamo farlo? Tramite il JSTL.</w:t>
+        <w:t>Però adesso dobbiamo visualizzare nello nostra vista una lista di articoli e in che modo possiamo farlo? Tramite il JSTL.</w:t>
       </w:r>
     </w:p>
     <w:p>
@@ -14623,15 +14197,7 @@
     </w:p>
     <w:p>
       <w:r>
-        <w:t xml:space="preserve">Per poter usare JSTL dentro il nostro progetto dobbiamo prima di tutto aggiungere </w:t>
-      </w:r>
-      <w:proofErr w:type="gramStart"/>
-      <w:r>
-        <w:t>2</w:t>
-      </w:r>
-      <w:proofErr w:type="gramEnd"/>
-      <w:r>
-        <w:t xml:space="preserve"> nuove dipendenze al nostro progetto:</w:t>
+        <w:t>Per poter usare JSTL dentro il nostro progetto dobbiamo prima di tutto aggiungere 2 nuove dipendenze al nostro progetto:</w:t>
       </w:r>
     </w:p>
     <w:p>
@@ -14646,7 +14212,6 @@
           <w:szCs w:val="20"/>
         </w:rPr>
       </w:pPr>
-      <w:proofErr w:type="gramStart"/>
       <w:r>
         <w:rPr>
           <w:rFonts w:ascii="Courier New" w:hAnsi="Courier New" w:cs="Courier New"/>
@@ -14654,17 +14219,7 @@
           <w:sz w:val="20"/>
           <w:szCs w:val="20"/>
         </w:rPr>
-        <w:t>&lt;!--</w:t>
-      </w:r>
-      <w:proofErr w:type="gramEnd"/>
-      <w:r>
-        <w:rPr>
-          <w:rFonts w:ascii="Courier New" w:hAnsi="Courier New" w:cs="Courier New"/>
-          <w:color w:val="608B4E"/>
-          <w:sz w:val="20"/>
-          <w:szCs w:val="20"/>
-        </w:rPr>
-        <w:t xml:space="preserve"> https://mvnrepository.com/artifact/org.eclipse.jetty/glassfish-jstl --&gt;</w:t>
+        <w:t>&lt;!-- https://mvnrepository.com/artifact/org.eclipse.jetty/glassfish-jstl --&gt;</w:t>
       </w:r>
     </w:p>
     <w:p>
@@ -14772,7 +14327,6 @@
         </w:rPr>
         <w:tab/>
       </w:r>
-      <w:proofErr w:type="gramStart"/>
       <w:r>
         <w:rPr>
           <w:rFonts w:ascii="Courier New" w:hAnsi="Courier New" w:cs="Courier New"/>
@@ -14817,7 +14371,6 @@
         <w:t>org.eclipse.jetty</w:t>
       </w:r>
       <w:proofErr w:type="spellEnd"/>
-      <w:proofErr w:type="gramEnd"/>
       <w:r>
         <w:rPr>
           <w:rFonts w:ascii="Courier New" w:hAnsi="Courier New" w:cs="Courier New"/>
@@ -15112,7 +14665,6 @@
         </w:rPr>
         <w:tab/>
       </w:r>
-      <w:proofErr w:type="gramStart"/>
       <w:r>
         <w:rPr>
           <w:rFonts w:ascii="Courier New" w:hAnsi="Courier New" w:cs="Courier New"/>
@@ -15121,18 +14673,7 @@
           <w:szCs w:val="20"/>
           <w:lang w:val="en-US"/>
         </w:rPr>
-        <w:t>&lt;!--</w:t>
-      </w:r>
-      <w:proofErr w:type="gramEnd"/>
-      <w:r>
-        <w:rPr>
-          <w:rFonts w:ascii="Courier New" w:hAnsi="Courier New" w:cs="Courier New"/>
-          <w:color w:val="608B4E"/>
-          <w:sz w:val="20"/>
-          <w:szCs w:val="20"/>
-          <w:lang w:val="en-US"/>
-        </w:rPr>
-        <w:t xml:space="preserve"> https://mvnrepository.com/artifact/org.glassfish.web/javax.servlet.jsp.jstl --&gt;</w:t>
+        <w:t>&lt;!-- https://mvnrepository.com/artifact/org.glassfish.web/javax.servlet.jsp.jstl --&gt;</w:t>
       </w:r>
     </w:p>
     <w:p>
@@ -16935,7 +16476,6 @@
         <w:t>&lt;</w:t>
       </w:r>
       <w:proofErr w:type="spellStart"/>
-      <w:proofErr w:type="gramStart"/>
       <w:r>
         <w:rPr>
           <w:rFonts w:ascii="Courier New" w:hAnsi="Courier New" w:cs="Courier New"/>
@@ -16950,7 +16490,6 @@
         <w:t>c:forEach</w:t>
       </w:r>
       <w:proofErr w:type="spellEnd"/>
-      <w:proofErr w:type="gramEnd"/>
       <w:r>
         <w:rPr>
           <w:rFonts w:ascii="Courier New" w:hAnsi="Courier New" w:cs="Courier New"/>
@@ -17228,7 +16767,6 @@
         <w:t>&lt;td&gt;${</w:t>
       </w:r>
       <w:proofErr w:type="spellStart"/>
-      <w:proofErr w:type="gramStart"/>
       <w:r>
         <w:rPr>
           <w:rFonts w:ascii="Courier New" w:hAnsi="Courier New" w:cs="Courier New"/>
@@ -17240,7 +16778,6 @@
         <w:t>article.codArt</w:t>
       </w:r>
       <w:proofErr w:type="spellEnd"/>
-      <w:proofErr w:type="gramEnd"/>
       <w:r>
         <w:rPr>
           <w:rFonts w:ascii="Courier New" w:hAnsi="Courier New" w:cs="Courier New"/>
@@ -17327,7 +16864,6 @@
         <w:t>&lt;td&gt;${</w:t>
       </w:r>
       <w:proofErr w:type="spellStart"/>
-      <w:proofErr w:type="gramStart"/>
       <w:r>
         <w:rPr>
           <w:rFonts w:ascii="Courier New" w:hAnsi="Courier New" w:cs="Courier New"/>
@@ -17339,7 +16875,6 @@
         <w:t>article.descrizione</w:t>
       </w:r>
       <w:proofErr w:type="spellEnd"/>
-      <w:proofErr w:type="gramEnd"/>
       <w:r>
         <w:rPr>
           <w:rFonts w:ascii="Courier New" w:hAnsi="Courier New" w:cs="Courier New"/>
@@ -17423,29 +16958,7 @@
           <w:lang w:val="en-US"/>
         </w:rPr>
         <w:tab/>
-        <w:t>&lt;td&gt;${</w:t>
-      </w:r>
-      <w:proofErr w:type="gramStart"/>
-      <w:r>
-        <w:rPr>
-          <w:rFonts w:ascii="Courier New" w:hAnsi="Courier New" w:cs="Courier New"/>
-          <w:color w:val="F8E1AA"/>
-          <w:sz w:val="20"/>
-          <w:szCs w:val="20"/>
-          <w:lang w:val="en-US"/>
-        </w:rPr>
-        <w:t>article.um}&lt;</w:t>
-      </w:r>
-      <w:proofErr w:type="gramEnd"/>
-      <w:r>
-        <w:rPr>
-          <w:rFonts w:ascii="Courier New" w:hAnsi="Courier New" w:cs="Courier New"/>
-          <w:color w:val="F8E1AA"/>
-          <w:sz w:val="20"/>
-          <w:szCs w:val="20"/>
-          <w:lang w:val="en-US"/>
-        </w:rPr>
-        <w:t>/td&gt;</w:t>
+        <w:t>&lt;td&gt;${article.um}&lt;/td&gt;</w:t>
       </w:r>
     </w:p>
     <w:p>
@@ -17523,7 +17036,6 @@
         <w:t>&lt;td&gt;${</w:t>
       </w:r>
       <w:proofErr w:type="spellStart"/>
-      <w:proofErr w:type="gramStart"/>
       <w:r>
         <w:rPr>
           <w:rFonts w:ascii="Courier New" w:hAnsi="Courier New" w:cs="Courier New"/>
@@ -17535,7 +17047,6 @@
         <w:t>article.pzcart</w:t>
       </w:r>
       <w:proofErr w:type="spellEnd"/>
-      <w:proofErr w:type="gramEnd"/>
       <w:r>
         <w:rPr>
           <w:rFonts w:ascii="Courier New" w:hAnsi="Courier New" w:cs="Courier New"/>
@@ -17622,7 +17133,6 @@
         <w:t>&lt;td&gt;${</w:t>
       </w:r>
       <w:proofErr w:type="spellStart"/>
-      <w:proofErr w:type="gramStart"/>
       <w:r>
         <w:rPr>
           <w:rFonts w:ascii="Courier New" w:hAnsi="Courier New" w:cs="Courier New"/>
@@ -17634,7 +17144,6 @@
         <w:t>article.pesonetto</w:t>
       </w:r>
       <w:proofErr w:type="spellEnd"/>
-      <w:proofErr w:type="gramEnd"/>
       <w:r>
         <w:rPr>
           <w:rFonts w:ascii="Courier New" w:hAnsi="Courier New" w:cs="Courier New"/>
@@ -17721,7 +17230,6 @@
         <w:t>&lt;td&gt;${</w:t>
       </w:r>
       <w:proofErr w:type="spellStart"/>
-      <w:proofErr w:type="gramStart"/>
       <w:r>
         <w:rPr>
           <w:rFonts w:ascii="Courier New" w:hAnsi="Courier New" w:cs="Courier New"/>
@@ -17733,7 +17241,6 @@
         <w:t>article.prezzo</w:t>
       </w:r>
       <w:proofErr w:type="spellEnd"/>
-      <w:proofErr w:type="gramEnd"/>
       <w:r>
         <w:rPr>
           <w:rFonts w:ascii="Courier New" w:hAnsi="Courier New" w:cs="Courier New"/>
@@ -17872,7 +17379,6 @@
         <w:t>&lt;/</w:t>
       </w:r>
       <w:proofErr w:type="spellStart"/>
-      <w:proofErr w:type="gramStart"/>
       <w:r>
         <w:rPr>
           <w:rFonts w:ascii="Courier New" w:hAnsi="Courier New" w:cs="Courier New"/>
@@ -17885,7 +17391,6 @@
         <w:t>c:forEach</w:t>
       </w:r>
       <w:proofErr w:type="spellEnd"/>
-      <w:proofErr w:type="gramEnd"/>
       <w:r>
         <w:rPr>
           <w:rFonts w:ascii="Courier New" w:hAnsi="Courier New" w:cs="Courier New"/>
@@ -18051,12 +17556,10 @@
         <w:t>&lt;</w:t>
       </w:r>
       <w:proofErr w:type="spellStart"/>
-      <w:proofErr w:type="gramStart"/>
       <w:r>
         <w:t>c:forEach</w:t>
       </w:r>
       <w:proofErr w:type="spellEnd"/>
-      <w:proofErr w:type="gramEnd"/>
       <w:r>
         <w:t>&gt; iterazioni</w:t>
       </w:r>
@@ -18079,7 +17582,6 @@
         <w:t>&lt;</w:t>
       </w:r>
       <w:proofErr w:type="spellStart"/>
-      <w:proofErr w:type="gramStart"/>
       <w:r>
         <w:rPr>
           <w:lang w:val="en-US"/>
@@ -18087,7 +17589,6 @@
         <w:t>c:if</w:t>
       </w:r>
       <w:proofErr w:type="spellEnd"/>
-      <w:proofErr w:type="gramEnd"/>
       <w:r>
         <w:rPr>
           <w:lang w:val="en-US"/>
@@ -18149,12 +17650,10 @@
         <w:t>&lt;</w:t>
       </w:r>
       <w:proofErr w:type="spellStart"/>
-      <w:proofErr w:type="gramStart"/>
       <w:r>
         <w:t>c:set</w:t>
       </w:r>
       <w:proofErr w:type="spellEnd"/>
-      <w:proofErr w:type="gramEnd"/>
       <w:r>
         <w:t>&gt; &lt;</w:t>
       </w:r>
@@ -18225,12 +17724,10 @@
         <w:t>&lt;</w:t>
       </w:r>
       <w:proofErr w:type="spellStart"/>
-      <w:proofErr w:type="gramStart"/>
       <w:r>
         <w:t>fmt:formatDate</w:t>
       </w:r>
       <w:proofErr w:type="spellEnd"/>
-      <w:proofErr w:type="gramEnd"/>
       <w:r>
         <w:t>&gt;</w:t>
       </w:r>
@@ -18262,12 +17759,10 @@
         <w:t>&lt;</w:t>
       </w:r>
       <w:proofErr w:type="spellStart"/>
-      <w:proofErr w:type="gramStart"/>
       <w:r>
         <w:t>x:parse</w:t>
       </w:r>
       <w:proofErr w:type="spellEnd"/>
-      <w:proofErr w:type="gramEnd"/>
       <w:r>
         <w:t>&gt;</w:t>
       </w:r>
@@ -18284,24 +17779,17 @@
         <w:t>&lt;</w:t>
       </w:r>
       <w:proofErr w:type="spellStart"/>
-      <w:proofErr w:type="gramStart"/>
       <w:r>
         <w:t>x:transform</w:t>
       </w:r>
       <w:proofErr w:type="spellEnd"/>
-      <w:proofErr w:type="gramEnd"/>
       <w:r>
         <w:t>&gt;</w:t>
       </w:r>
     </w:p>
     <w:p>
-      <w:proofErr w:type="gramStart"/>
-      <w:r>
-        <w:t>Inoltre</w:t>
-      </w:r>
-      <w:proofErr w:type="gramEnd"/>
-      <w:r>
-        <w:t xml:space="preserve"> prima di poter usare questi comandi bisogna dichiararne l’uso, come detto sopra importando il </w:t>
+      <w:r>
+        <w:t xml:space="preserve">Inoltre prima di poter usare questi comandi bisogna dichiararne l’uso, come detto sopra importando il </w:t>
       </w:r>
       <w:proofErr w:type="spellStart"/>
       <w:r>
@@ -18408,7 +17896,6 @@
         <w:t>prefix</w:t>
       </w:r>
       <w:proofErr w:type="spellEnd"/>
-      <w:proofErr w:type="gramStart"/>
       <w:r>
         <w:rPr>
           <w:b/>
@@ -18425,7 +17912,6 @@
         <w:t>fmt</w:t>
       </w:r>
       <w:proofErr w:type="spellEnd"/>
-      <w:proofErr w:type="gramEnd"/>
       <w:r>
         <w:rPr>
           <w:b/>
@@ -18630,7 +18116,6 @@
           <w:szCs w:val="20"/>
         </w:rPr>
       </w:pPr>
-      <w:proofErr w:type="gramStart"/>
       <w:r>
         <w:rPr>
           <w:rFonts w:ascii="Courier New" w:hAnsi="Courier New" w:cs="Courier New"/>
@@ -18638,17 +18123,7 @@
           <w:sz w:val="20"/>
           <w:szCs w:val="20"/>
         </w:rPr>
-        <w:t>&lt;!--</w:t>
-      </w:r>
-      <w:proofErr w:type="gramEnd"/>
-      <w:r>
-        <w:rPr>
-          <w:rFonts w:ascii="Courier New" w:hAnsi="Courier New" w:cs="Courier New"/>
-          <w:color w:val="608B4E"/>
-          <w:sz w:val="20"/>
-          <w:szCs w:val="20"/>
-        </w:rPr>
-        <w:t xml:space="preserve"> https://mvnrepository.com/artifact/org.springframework.boot/spring-boot-devtools --&gt;</w:t>
+        <w:t>&lt;!-- https://mvnrepository.com/artifact/org.springframework.boot/spring-boot-devtools --&gt;</w:t>
       </w:r>
     </w:p>
     <w:p>
@@ -18756,7 +18231,6 @@
         </w:rPr>
         <w:tab/>
       </w:r>
-      <w:proofErr w:type="gramStart"/>
       <w:r>
         <w:rPr>
           <w:rFonts w:ascii="Courier New" w:hAnsi="Courier New" w:cs="Courier New"/>
@@ -18801,7 +18275,6 @@
         <w:t>org.springframework.boot</w:t>
       </w:r>
       <w:proofErr w:type="spellEnd"/>
-      <w:proofErr w:type="gramEnd"/>
       <w:r>
         <w:rPr>
           <w:rFonts w:ascii="Courier New" w:hAnsi="Courier New" w:cs="Courier New"/>
@@ -19053,7 +18526,6 @@
         <w:t>${</w:t>
       </w:r>
       <w:proofErr w:type="spellStart"/>
-      <w:proofErr w:type="gramStart"/>
       <w:r>
         <w:rPr>
           <w:rFonts w:ascii="Courier New" w:hAnsi="Courier New" w:cs="Courier New"/>
@@ -19066,7 +18538,6 @@
         <w:t>devtools.version</w:t>
       </w:r>
       <w:proofErr w:type="spellEnd"/>
-      <w:proofErr w:type="gramEnd"/>
       <w:r>
         <w:rPr>
           <w:rFonts w:ascii="Courier New" w:hAnsi="Courier New" w:cs="Courier New"/>
@@ -19185,96 +18656,513 @@
     </w:p>
     <w:p>
       <w:pPr>
-        <w:rPr>
-          <w:lang w:val="en-US"/>
-        </w:rPr>
-      </w:pPr>
-    </w:p>
-    <w:p>
-      <w:pPr>
-        <w:rPr>
-          <w:lang w:val="en-US"/>
-        </w:rPr>
-      </w:pPr>
-    </w:p>
-    <w:p>
-      <w:pPr>
-        <w:rPr>
-          <w:lang w:val="en-US"/>
-        </w:rPr>
-      </w:pPr>
-    </w:p>
-    <w:p>
-      <w:pPr>
-        <w:rPr>
-          <w:lang w:val="en-US"/>
-        </w:rPr>
-      </w:pPr>
-    </w:p>
-    <w:p>
-      <w:pPr>
-        <w:rPr>
-          <w:lang w:val="en-US"/>
-        </w:rPr>
-      </w:pPr>
-    </w:p>
-    <w:p>
-      <w:pPr>
-        <w:rPr>
-          <w:lang w:val="en-US"/>
-        </w:rPr>
-      </w:pPr>
-    </w:p>
-    <w:p>
-      <w:pPr>
-        <w:rPr>
+        <w:pStyle w:val="Titolo2"/>
+      </w:pPr>
+      <w:r>
+        <w:t>Come includere file static</w:t>
+      </w:r>
+      <w:r>
+        <w:t>i</w:t>
+      </w:r>
+      <w:r>
+        <w:t xml:space="preserve"> i</w:t>
+      </w:r>
+      <w:r>
+        <w:t>n un progetto</w:t>
+      </w:r>
+    </w:p>
+    <w:p>
+      <w:r>
+        <w:t>Configurare Bootstrap senza usare la libreria online, ma solo quella locale:</w:t>
+      </w:r>
+    </w:p>
+    <w:p>
+      <w:r>
+        <w:t xml:space="preserve">per prima cosa andare sul sito di Bootstrap e scaricare tutti gli elementi che permettono il funzionamento del framework </w:t>
+      </w:r>
+      <w:proofErr w:type="spellStart"/>
+      <w:r>
+        <w:t>css</w:t>
+      </w:r>
+      <w:proofErr w:type="spellEnd"/>
+      <w:r>
+        <w:t>.</w:t>
+      </w:r>
+      <w:r>
+        <w:t xml:space="preserve"> Scarichiamo lo ZIP del framework</w:t>
+      </w:r>
+      <w:r>
+        <w:t xml:space="preserve"> a questo link </w:t>
+      </w:r>
+      <w:hyperlink r:id="rId12" w:history="1">
+        <w:r>
+          <w:rPr>
+            <w:rStyle w:val="Collegamentoipertestuale"/>
+          </w:rPr>
+          <w:t>Download · Bootstrap v5.3 (getbootstrap.com)</w:t>
+        </w:r>
+      </w:hyperlink>
+    </w:p>
+    <w:p>
+      <w:r>
+        <w:t>Una volta scaricato tutto il pacchetto ZIP devo andare a localizzare soltanto i file che mi servono a me per attivare Bootstrap:</w:t>
+      </w:r>
+    </w:p>
+    <w:p>
+      <w:pPr>
+        <w:pStyle w:val="Paragrafoelenco"/>
+        <w:numPr>
+          <w:ilvl w:val="0"/>
+          <w:numId w:val="1"/>
+        </w:numPr>
+      </w:pPr>
+      <w:r>
+        <w:t>Bootstrap.min.css</w:t>
+      </w:r>
+    </w:p>
+    <w:p>
+      <w:pPr>
+        <w:pStyle w:val="Paragrafoelenco"/>
+        <w:numPr>
+          <w:ilvl w:val="0"/>
+          <w:numId w:val="1"/>
+        </w:numPr>
+      </w:pPr>
+      <w:r>
+        <w:t>Bootstrap.bundle.min.js</w:t>
+      </w:r>
+    </w:p>
+    <w:p>
+      <w:r>
+        <w:t>Prendo questi due files e li devo andare ad inserire sempre sotto questo percorso:</w:t>
+      </w:r>
+    </w:p>
+    <w:p>
+      <w:pPr>
+        <w:pStyle w:val="Paragrafoelenco"/>
+        <w:numPr>
+          <w:ilvl w:val="0"/>
+          <w:numId w:val="1"/>
+        </w:numPr>
+        <w:rPr>
+          <w:b/>
+          <w:bCs/>
+          <w:lang w:val="en-US"/>
+        </w:rPr>
+      </w:pPr>
+      <w:proofErr w:type="spellStart"/>
+      <w:r>
+        <w:rPr>
+          <w:b/>
+          <w:bCs/>
+          <w:lang w:val="en-US"/>
+        </w:rPr>
+        <w:t>src</w:t>
+      </w:r>
+      <w:proofErr w:type="spellEnd"/>
+      <w:r>
+        <w:rPr>
+          <w:b/>
+          <w:bCs/>
+          <w:lang w:val="en-US"/>
+        </w:rPr>
+        <w:t>/main/resources/META-INF/resources/</w:t>
+      </w:r>
+    </w:p>
+    <w:p>
+      <w:r>
+        <w:t>creiamo quindi il nuovo p</w:t>
+      </w:r>
+      <w:r>
+        <w:t>ercorso /</w:t>
+      </w:r>
+      <w:proofErr w:type="spellStart"/>
+      <w:r>
+        <w:t>static</w:t>
+      </w:r>
+      <w:proofErr w:type="spellEnd"/>
+      <w:r>
+        <w:t>/</w:t>
+      </w:r>
+      <w:proofErr w:type="spellStart"/>
+      <w:r>
+        <w:t>css</w:t>
+      </w:r>
+      <w:proofErr w:type="spellEnd"/>
+      <w:r>
+        <w:t xml:space="preserve"> e /</w:t>
+      </w:r>
+      <w:proofErr w:type="spellStart"/>
+      <w:r>
+        <w:t>static</w:t>
+      </w:r>
+      <w:proofErr w:type="spellEnd"/>
+      <w:r>
+        <w:t>/</w:t>
+      </w:r>
+      <w:proofErr w:type="spellStart"/>
+      <w:r>
+        <w:t>js</w:t>
+      </w:r>
+      <w:proofErr w:type="spellEnd"/>
+    </w:p>
+    <w:p>
+      <w:r>
+        <w:t xml:space="preserve">Dentro queste due nuove cartelle ci copiamo il </w:t>
+      </w:r>
+      <w:proofErr w:type="spellStart"/>
+      <w:r>
+        <w:t>js</w:t>
+      </w:r>
+      <w:proofErr w:type="spellEnd"/>
+      <w:r>
+        <w:t xml:space="preserve"> e il </w:t>
+      </w:r>
+      <w:proofErr w:type="spellStart"/>
+      <w:r>
+        <w:t>css</w:t>
+      </w:r>
+      <w:proofErr w:type="spellEnd"/>
+      <w:r>
+        <w:t xml:space="preserve"> </w:t>
+      </w:r>
+      <w:proofErr w:type="spellStart"/>
+      <w:r>
+        <w:t>minificati</w:t>
+      </w:r>
+      <w:proofErr w:type="spellEnd"/>
+      <w:r>
+        <w:t xml:space="preserve"> di Bootstrap direttamente dallo ZIP che abbiamo scaricato.</w:t>
+      </w:r>
+      <w:r>
+        <w:t xml:space="preserve"> A questo punto apriamo le nostre pagine JSP e andiamo a sostituire i puntamenti ai rispettivi file del Bootstrap.</w:t>
+      </w:r>
+    </w:p>
+    <w:p>
+      <w:r>
+        <w:t>In questo modo:</w:t>
+      </w:r>
+    </w:p>
+    <w:p>
+      <w:pPr>
+        <w:pStyle w:val="Paragrafoelenco"/>
+        <w:numPr>
+          <w:ilvl w:val="0"/>
+          <w:numId w:val="1"/>
+        </w:numPr>
+      </w:pPr>
+      <w:r>
+        <w:t xml:space="preserve">usando le </w:t>
+      </w:r>
+      <w:proofErr w:type="spellStart"/>
+      <w:r>
+        <w:t>taglib</w:t>
+      </w:r>
+      <w:proofErr w:type="spellEnd"/>
+      <w:r>
+        <w:t xml:space="preserve"> con prefisso c </w:t>
+      </w:r>
+      <w:r>
+        <w:sym w:font="Wingdings" w:char="F0E0"/>
+      </w:r>
+      <w:r>
+        <w:t xml:space="preserve"> </w:t>
+      </w:r>
+      <w:r>
+        <w:rPr>
+          <w:rFonts w:ascii="Courier New" w:hAnsi="Courier New" w:cs="Courier New"/>
+          <w:color w:val="E0E2E4"/>
+          <w:sz w:val="28"/>
+          <w:szCs w:val="28"/>
+          <w:shd w:val="clear" w:color="auto" w:fill="0D0D26"/>
+        </w:rPr>
+        <w:t>&lt;link</w:t>
+      </w:r>
+      <w:r>
+        <w:rPr>
+          <w:rFonts w:ascii="Courier New" w:hAnsi="Courier New" w:cs="Courier New"/>
+          <w:color w:val="B3B3E6"/>
+          <w:sz w:val="28"/>
+          <w:szCs w:val="28"/>
+          <w:shd w:val="clear" w:color="auto" w:fill="0D0D26"/>
+        </w:rPr>
+        <w:t xml:space="preserve"> </w:t>
+      </w:r>
+      <w:proofErr w:type="spellStart"/>
+      <w:r>
+        <w:rPr>
+          <w:rFonts w:ascii="Courier New" w:hAnsi="Courier New" w:cs="Courier New"/>
+          <w:color w:val="678CB1"/>
+          <w:sz w:val="28"/>
+          <w:szCs w:val="28"/>
+          <w:shd w:val="clear" w:color="auto" w:fill="0D0D26"/>
+        </w:rPr>
+        <w:t>href</w:t>
+      </w:r>
+      <w:proofErr w:type="spellEnd"/>
+      <w:r>
+        <w:rPr>
+          <w:rFonts w:ascii="Courier New" w:hAnsi="Courier New" w:cs="Courier New"/>
+          <w:color w:val="E0E2E4"/>
+          <w:sz w:val="28"/>
+          <w:szCs w:val="28"/>
+          <w:shd w:val="clear" w:color="auto" w:fill="0D0D26"/>
+        </w:rPr>
+        <w:t>=</w:t>
+      </w:r>
+      <w:r>
+        <w:rPr>
+          <w:rFonts w:ascii="Courier New" w:hAnsi="Courier New" w:cs="Courier New"/>
+          <w:color w:val="EC7600"/>
+          <w:sz w:val="28"/>
+          <w:szCs w:val="28"/>
+          <w:shd w:val="clear" w:color="auto" w:fill="0D0D26"/>
+        </w:rPr>
+        <w:t>"</w:t>
+      </w:r>
+      <w:r>
+        <w:rPr>
+          <w:rFonts w:ascii="Courier New" w:hAnsi="Courier New" w:cs="Courier New"/>
+          <w:color w:val="E0E2E4"/>
+          <w:sz w:val="28"/>
+          <w:szCs w:val="28"/>
+          <w:shd w:val="clear" w:color="auto" w:fill="0D0D26"/>
+        </w:rPr>
+        <w:t>&lt;</w:t>
+      </w:r>
+      <w:proofErr w:type="spellStart"/>
+      <w:r>
+        <w:rPr>
+          <w:rFonts w:ascii="Courier New" w:hAnsi="Courier New" w:cs="Courier New"/>
+          <w:color w:val="E0E2E4"/>
+          <w:sz w:val="28"/>
+          <w:szCs w:val="28"/>
+          <w:shd w:val="clear" w:color="auto" w:fill="0D0D26"/>
+        </w:rPr>
+        <w:t>c:url</w:t>
+      </w:r>
+      <w:proofErr w:type="spellEnd"/>
+      <w:r>
+        <w:rPr>
+          <w:rFonts w:ascii="Courier New" w:hAnsi="Courier New" w:cs="Courier New"/>
+          <w:color w:val="B3B3E6"/>
+          <w:sz w:val="28"/>
+          <w:szCs w:val="28"/>
+          <w:shd w:val="clear" w:color="auto" w:fill="0D0D26"/>
+        </w:rPr>
+        <w:t xml:space="preserve"> </w:t>
+      </w:r>
+      <w:proofErr w:type="spellStart"/>
+      <w:r>
+        <w:rPr>
+          <w:rFonts w:ascii="Courier New" w:hAnsi="Courier New" w:cs="Courier New"/>
+          <w:color w:val="678CB1"/>
+          <w:sz w:val="28"/>
+          <w:szCs w:val="28"/>
+          <w:shd w:val="clear" w:color="auto" w:fill="0D0D26"/>
+        </w:rPr>
+        <w:t>value</w:t>
+      </w:r>
+      <w:proofErr w:type="spellEnd"/>
+      <w:r>
+        <w:rPr>
+          <w:rFonts w:ascii="Courier New" w:hAnsi="Courier New" w:cs="Courier New"/>
+          <w:color w:val="E0E2E4"/>
+          <w:sz w:val="28"/>
+          <w:szCs w:val="28"/>
+          <w:shd w:val="clear" w:color="auto" w:fill="0D0D26"/>
+        </w:rPr>
+        <w:t>=</w:t>
+      </w:r>
+      <w:r>
+        <w:rPr>
+          <w:rFonts w:ascii="Courier New" w:hAnsi="Courier New" w:cs="Courier New"/>
+          <w:color w:val="EC7600"/>
+          <w:sz w:val="28"/>
+          <w:szCs w:val="28"/>
+          <w:shd w:val="clear" w:color="auto" w:fill="0D0D26"/>
+        </w:rPr>
+        <w:t>"/</w:t>
+      </w:r>
+      <w:proofErr w:type="spellStart"/>
+      <w:r>
+        <w:rPr>
+          <w:rFonts w:ascii="Courier New" w:hAnsi="Courier New" w:cs="Courier New"/>
+          <w:color w:val="EC7600"/>
+          <w:sz w:val="28"/>
+          <w:szCs w:val="28"/>
+          <w:shd w:val="clear" w:color="auto" w:fill="0D0D26"/>
+        </w:rPr>
+        <w:t>static</w:t>
+      </w:r>
+      <w:proofErr w:type="spellEnd"/>
+      <w:r>
+        <w:rPr>
+          <w:rFonts w:ascii="Courier New" w:hAnsi="Courier New" w:cs="Courier New"/>
+          <w:color w:val="EC7600"/>
+          <w:sz w:val="28"/>
+          <w:szCs w:val="28"/>
+          <w:shd w:val="clear" w:color="auto" w:fill="0D0D26"/>
+        </w:rPr>
+        <w:t>/</w:t>
+      </w:r>
+      <w:proofErr w:type="spellStart"/>
+      <w:r>
+        <w:rPr>
+          <w:rFonts w:ascii="Courier New" w:hAnsi="Courier New" w:cs="Courier New"/>
+          <w:color w:val="EC7600"/>
+          <w:sz w:val="28"/>
+          <w:szCs w:val="28"/>
+          <w:shd w:val="clear" w:color="auto" w:fill="0D0D26"/>
+        </w:rPr>
+        <w:t>css</w:t>
+      </w:r>
+      <w:proofErr w:type="spellEnd"/>
+      <w:r>
+        <w:rPr>
+          <w:rFonts w:ascii="Courier New" w:hAnsi="Courier New" w:cs="Courier New"/>
+          <w:color w:val="EC7600"/>
+          <w:sz w:val="28"/>
+          <w:szCs w:val="28"/>
+          <w:shd w:val="clear" w:color="auto" w:fill="0D0D26"/>
+        </w:rPr>
+        <w:t>/bootstrap.min.css"</w:t>
+      </w:r>
+      <w:r>
+        <w:rPr>
+          <w:rFonts w:ascii="Courier New" w:hAnsi="Courier New" w:cs="Courier New"/>
+          <w:color w:val="B3B3E6"/>
+          <w:sz w:val="28"/>
+          <w:szCs w:val="28"/>
+          <w:shd w:val="clear" w:color="auto" w:fill="0D0D26"/>
+        </w:rPr>
+        <w:t xml:space="preserve"> </w:t>
+      </w:r>
+      <w:r>
+        <w:rPr>
+          <w:rFonts w:ascii="Courier New" w:hAnsi="Courier New" w:cs="Courier New"/>
+          <w:color w:val="E0E2E4"/>
+          <w:sz w:val="28"/>
+          <w:szCs w:val="28"/>
+          <w:shd w:val="clear" w:color="auto" w:fill="0D0D26"/>
+        </w:rPr>
+        <w:t>/&gt;</w:t>
+      </w:r>
+      <w:r>
+        <w:rPr>
+          <w:rFonts w:ascii="Courier New" w:hAnsi="Courier New" w:cs="Courier New"/>
+          <w:color w:val="EC7600"/>
+          <w:sz w:val="28"/>
+          <w:szCs w:val="28"/>
+          <w:shd w:val="clear" w:color="auto" w:fill="0D0D26"/>
+        </w:rPr>
+        <w:t xml:space="preserve"> </w:t>
+      </w:r>
+      <w:proofErr w:type="spellStart"/>
+      <w:r>
+        <w:rPr>
+          <w:rFonts w:ascii="Courier New" w:hAnsi="Courier New" w:cs="Courier New"/>
+          <w:color w:val="EC7600"/>
+          <w:sz w:val="28"/>
+          <w:szCs w:val="28"/>
+          <w:shd w:val="clear" w:color="auto" w:fill="0D0D26"/>
+        </w:rPr>
+        <w:t>rel</w:t>
+      </w:r>
+      <w:proofErr w:type="spellEnd"/>
+      <w:r>
+        <w:rPr>
+          <w:rFonts w:ascii="Courier New" w:hAnsi="Courier New" w:cs="Courier New"/>
+          <w:color w:val="EC7600"/>
+          <w:sz w:val="28"/>
+          <w:szCs w:val="28"/>
+          <w:shd w:val="clear" w:color="auto" w:fill="0D0D26"/>
+        </w:rPr>
+        <w:t>="</w:t>
+      </w:r>
+      <w:proofErr w:type="spellStart"/>
+      <w:r>
+        <w:rPr>
+          <w:rFonts w:ascii="Courier New" w:hAnsi="Courier New" w:cs="Courier New"/>
+          <w:color w:val="678CB1"/>
+          <w:sz w:val="28"/>
+          <w:szCs w:val="28"/>
           <w:u w:val="single"/>
-          <w:lang w:val="en-US"/>
-        </w:rPr>
-      </w:pPr>
-    </w:p>
-    <w:p>
-      <w:pPr>
-        <w:rPr>
-          <w:lang w:val="en-US"/>
-        </w:rPr>
-      </w:pPr>
-    </w:p>
-    <w:p>
-      <w:pPr>
-        <w:rPr>
-          <w:lang w:val="en-US"/>
-        </w:rPr>
-      </w:pPr>
-    </w:p>
-    <w:p>
-      <w:pPr>
-        <w:rPr>
-          <w:lang w:val="en-US"/>
-        </w:rPr>
-      </w:pPr>
-    </w:p>
-    <w:p>
-      <w:pPr>
-        <w:rPr>
-          <w:lang w:val="en-US"/>
-        </w:rPr>
-      </w:pPr>
-    </w:p>
-    <w:p>
-      <w:pPr>
-        <w:rPr>
-          <w:lang w:val="en-US"/>
-        </w:rPr>
-      </w:pPr>
-    </w:p>
-    <w:p>
-      <w:pPr>
-        <w:rPr>
-          <w:lang w:val="en-US"/>
-        </w:rPr>
-      </w:pPr>
-    </w:p>
+          <w:shd w:val="clear" w:color="auto" w:fill="0D0D26"/>
+        </w:rPr>
+        <w:t>stylesheet</w:t>
+      </w:r>
+      <w:proofErr w:type="spellEnd"/>
+      <w:r>
+        <w:rPr>
+          <w:rFonts w:ascii="Courier New" w:hAnsi="Courier New" w:cs="Courier New"/>
+          <w:color w:val="E0E2E4"/>
+          <w:sz w:val="28"/>
+          <w:szCs w:val="28"/>
+          <w:u w:val="single"/>
+          <w:shd w:val="clear" w:color="auto" w:fill="0D0D26"/>
+        </w:rPr>
+        <w:t>"</w:t>
+      </w:r>
+      <w:r>
+        <w:rPr>
+          <w:rFonts w:ascii="Courier New" w:hAnsi="Courier New" w:cs="Courier New"/>
+          <w:color w:val="E0E2E4"/>
+          <w:sz w:val="28"/>
+          <w:szCs w:val="28"/>
+          <w:shd w:val="clear" w:color="auto" w:fill="0D0D26"/>
+        </w:rPr>
+        <w:t>&gt;</w:t>
+      </w:r>
+    </w:p>
+    <w:p>
+      <w:r>
+        <w:t xml:space="preserve">La stessa identica cosa va fatta anche per la parte </w:t>
+      </w:r>
+      <w:proofErr w:type="spellStart"/>
+      <w:r>
+        <w:t>Javascript</w:t>
+      </w:r>
+      <w:proofErr w:type="spellEnd"/>
+      <w:r>
+        <w:t xml:space="preserve"> e ovviamente per tutti i files di immagine, fonts </w:t>
+      </w:r>
+      <w:proofErr w:type="spellStart"/>
+      <w:r>
+        <w:t>ecc</w:t>
+      </w:r>
+      <w:proofErr w:type="spellEnd"/>
+      <w:r>
+        <w:t>…</w:t>
+      </w:r>
+    </w:p>
+    <w:p/>
+    <w:p>
+      <w:r>
+        <w:lastRenderedPageBreak/>
+        <w:t>Uso dei frammenti nelle JSP</w:t>
+      </w:r>
+    </w:p>
+    <w:p/>
+    <w:p/>
+    <w:p/>
+    <w:p/>
+    <w:p/>
+    <w:p/>
+    <w:p/>
+    <w:p>
+      <w:pPr>
+        <w:rPr>
+          <w:u w:val="single"/>
+        </w:rPr>
+      </w:pPr>
+    </w:p>
+    <w:p/>
+    <w:p/>
+    <w:p/>
+    <w:p/>
+    <w:p/>
+    <w:p/>
     <w:sectPr>
       <w:pgSz w:w="11906" w:h="16838"/>
       <w:pgMar w:top="1417" w:right="1134" w:bottom="1134" w:left="1134" w:header="708" w:footer="708" w:gutter="0"/>

</xml_diff>

<commit_message>
Inclusione dei frammenti nelle pagine JSP e aggiornamento del PDF della teoria del corso
</commit_message>
<xml_diff>
--- a/teoria-del-corso/Appunti Spring.docx
+++ b/teoria-del-corso/Appunti Spring.docx
@@ -19138,25 +19138,316 @@
     </w:p>
     <w:p/>
     <w:p>
+      <w:pPr>
+        <w:pStyle w:val="Titolo2"/>
+      </w:pPr>
       <w:r>
         <w:lastRenderedPageBreak/>
         <w:t>Uso dei frammenti nelle JSP</w:t>
       </w:r>
     </w:p>
+    <w:p>
+      <w:r>
+        <w:t>Abbiamo la possibilità di iniettare delle porzioni di pagine di codice JSP direttamente sulle nostre pagine, in modo da migliorare la pulizia, la leggibilità e ridurre le porzioni ripetute di codice.</w:t>
+      </w:r>
+    </w:p>
+    <w:p>
+      <w:r>
+        <w:t>Per prima cosa andiamo a creare una nuova cartella dentro il percorso:</w:t>
+      </w:r>
+    </w:p>
+    <w:p>
+      <w:pPr>
+        <w:pStyle w:val="Paragrafoelenco"/>
+        <w:numPr>
+          <w:ilvl w:val="0"/>
+          <w:numId w:val="1"/>
+        </w:numPr>
+        <w:rPr>
+          <w:b/>
+          <w:bCs/>
+          <w:lang w:val="en-US"/>
+        </w:rPr>
+      </w:pPr>
+      <w:proofErr w:type="spellStart"/>
+      <w:r>
+        <w:rPr>
+          <w:b/>
+          <w:bCs/>
+          <w:lang w:val="en-US"/>
+        </w:rPr>
+        <w:t>src</w:t>
+      </w:r>
+      <w:proofErr w:type="spellEnd"/>
+      <w:r>
+        <w:rPr>
+          <w:b/>
+          <w:bCs/>
+          <w:lang w:val="en-US"/>
+        </w:rPr>
+        <w:t>/main/resources/META-INF/resources/WEB-INF/</w:t>
+      </w:r>
+      <w:proofErr w:type="spellStart"/>
+      <w:r>
+        <w:rPr>
+          <w:b/>
+          <w:bCs/>
+          <w:lang w:val="en-US"/>
+        </w:rPr>
+        <w:t>jsp</w:t>
+      </w:r>
+      <w:proofErr w:type="spellEnd"/>
+      <w:r>
+        <w:rPr>
+          <w:b/>
+          <w:bCs/>
+          <w:lang w:val="en-US"/>
+        </w:rPr>
+        <w:t>/</w:t>
+      </w:r>
+    </w:p>
+    <w:p>
+      <w:pPr>
+        <w:rPr>
+          <w:b/>
+          <w:bCs/>
+        </w:rPr>
+      </w:pPr>
+      <w:r>
+        <w:t xml:space="preserve">questa cartella la chiamiamo </w:t>
+      </w:r>
+      <w:r>
+        <w:rPr>
+          <w:b/>
+          <w:bCs/>
+        </w:rPr>
+        <w:t>/common</w:t>
+      </w:r>
+    </w:p>
+    <w:p>
+      <w:r>
+        <w:t xml:space="preserve">e dentro ci creiamo un nuovo file chiamato </w:t>
+      </w:r>
+      <w:r>
+        <w:sym w:font="Wingdings" w:char="F0E0"/>
+      </w:r>
+      <w:r>
+        <w:t xml:space="preserve"> </w:t>
+      </w:r>
+      <w:proofErr w:type="spellStart"/>
+      <w:r>
+        <w:t>navbar.jspf</w:t>
+      </w:r>
+      <w:proofErr w:type="spellEnd"/>
+    </w:p>
+    <w:p>
+      <w:r>
+        <w:t xml:space="preserve">dentro il file ci copiamo tutto il contenuto della </w:t>
+      </w:r>
+      <w:proofErr w:type="spellStart"/>
+      <w:r>
+        <w:t>navigation</w:t>
+      </w:r>
+      <w:proofErr w:type="spellEnd"/>
+      <w:r>
+        <w:t xml:space="preserve"> bar della nostra </w:t>
+      </w:r>
+      <w:proofErr w:type="spellStart"/>
+      <w:r>
+        <w:t>appllicazione</w:t>
+      </w:r>
+      <w:proofErr w:type="spellEnd"/>
+      <w:r>
+        <w:t>.</w:t>
+      </w:r>
+      <w:r>
+        <w:t xml:space="preserve"> </w:t>
+      </w:r>
+      <w:proofErr w:type="spellStart"/>
+      <w:r>
+        <w:t>Dopodichè</w:t>
+      </w:r>
+      <w:proofErr w:type="spellEnd"/>
+      <w:r>
+        <w:t xml:space="preserve"> andiamo ad iniettare il codice della </w:t>
+      </w:r>
+      <w:proofErr w:type="spellStart"/>
+      <w:r>
+        <w:t>navbar</w:t>
+      </w:r>
+      <w:proofErr w:type="spellEnd"/>
+      <w:r>
+        <w:t xml:space="preserve"> </w:t>
+      </w:r>
+      <w:proofErr w:type="spellStart"/>
+      <w:r>
+        <w:t>direttmente</w:t>
+      </w:r>
+      <w:proofErr w:type="spellEnd"/>
+      <w:r>
+        <w:t xml:space="preserve"> nella pagina dove l’abbiamo rimosso prima in questo modo:</w:t>
+      </w:r>
+    </w:p>
+    <w:p>
+      <w:pPr>
+        <w:rPr>
+          <w:rFonts w:ascii="Courier New" w:hAnsi="Courier New" w:cs="Courier New"/>
+          <w:color w:val="E8E2B7"/>
+          <w:sz w:val="20"/>
+          <w:szCs w:val="20"/>
+          <w:shd w:val="clear" w:color="auto" w:fill="0D0D26"/>
+          <w:lang w:val="en-US"/>
+        </w:rPr>
+      </w:pPr>
+      <w:r>
+        <w:rPr>
+          <w:rFonts w:ascii="Courier New" w:hAnsi="Courier New" w:cs="Courier New"/>
+          <w:color w:val="E8E2B7"/>
+          <w:sz w:val="20"/>
+          <w:szCs w:val="20"/>
+          <w:shd w:val="clear" w:color="auto" w:fill="0D0D26"/>
+          <w:lang w:val="en-US"/>
+        </w:rPr>
+        <w:t>&lt;%@</w:t>
+      </w:r>
+      <w:r>
+        <w:rPr>
+          <w:rFonts w:ascii="Courier New" w:hAnsi="Courier New" w:cs="Courier New"/>
+          <w:color w:val="B3B3E6"/>
+          <w:sz w:val="20"/>
+          <w:szCs w:val="20"/>
+          <w:shd w:val="clear" w:color="auto" w:fill="0D0D26"/>
+          <w:lang w:val="en-US"/>
+        </w:rPr>
+        <w:t xml:space="preserve"> </w:t>
+      </w:r>
+      <w:r>
+        <w:rPr>
+          <w:rFonts w:ascii="Courier New" w:hAnsi="Courier New" w:cs="Courier New"/>
+          <w:b/>
+          <w:bCs/>
+          <w:color w:val="03A8D8"/>
+          <w:sz w:val="20"/>
+          <w:szCs w:val="20"/>
+          <w:shd w:val="clear" w:color="auto" w:fill="0D0D26"/>
+          <w:lang w:val="en-US"/>
+        </w:rPr>
+        <w:t>include</w:t>
+      </w:r>
+      <w:r>
+        <w:rPr>
+          <w:rFonts w:ascii="Courier New" w:hAnsi="Courier New" w:cs="Courier New"/>
+          <w:color w:val="B3B3E6"/>
+          <w:sz w:val="20"/>
+          <w:szCs w:val="20"/>
+          <w:shd w:val="clear" w:color="auto" w:fill="0D0D26"/>
+          <w:lang w:val="en-US"/>
+        </w:rPr>
+        <w:t xml:space="preserve"> </w:t>
+      </w:r>
+      <w:r>
+        <w:rPr>
+          <w:rFonts w:ascii="Courier New" w:hAnsi="Courier New" w:cs="Courier New"/>
+          <w:color w:val="93C763"/>
+          <w:sz w:val="20"/>
+          <w:szCs w:val="20"/>
+          <w:shd w:val="clear" w:color="auto" w:fill="0D0D26"/>
+          <w:lang w:val="en-US"/>
+        </w:rPr>
+        <w:t>file</w:t>
+      </w:r>
+      <w:r>
+        <w:rPr>
+          <w:rFonts w:ascii="Courier New" w:hAnsi="Courier New" w:cs="Courier New"/>
+          <w:color w:val="E0E2E4"/>
+          <w:sz w:val="20"/>
+          <w:szCs w:val="20"/>
+          <w:shd w:val="clear" w:color="auto" w:fill="0D0D26"/>
+          <w:lang w:val="en-US"/>
+        </w:rPr>
+        <w:t>=</w:t>
+      </w:r>
+      <w:r>
+        <w:rPr>
+          <w:rFonts w:ascii="Courier New" w:hAnsi="Courier New" w:cs="Courier New"/>
+          <w:color w:val="EC7600"/>
+          <w:sz w:val="20"/>
+          <w:szCs w:val="20"/>
+          <w:shd w:val="clear" w:color="auto" w:fill="0D0D26"/>
+          <w:lang w:val="en-US"/>
+        </w:rPr>
+        <w:t>"common/</w:t>
+      </w:r>
+      <w:proofErr w:type="spellStart"/>
+      <w:r>
+        <w:rPr>
+          <w:rFonts w:ascii="Courier New" w:hAnsi="Courier New" w:cs="Courier New"/>
+          <w:color w:val="EC7600"/>
+          <w:sz w:val="20"/>
+          <w:szCs w:val="20"/>
+          <w:shd w:val="clear" w:color="auto" w:fill="0D0D26"/>
+          <w:lang w:val="en-US"/>
+        </w:rPr>
+        <w:t>navbar.jspf</w:t>
+      </w:r>
+      <w:proofErr w:type="spellEnd"/>
+      <w:r>
+        <w:rPr>
+          <w:rFonts w:ascii="Courier New" w:hAnsi="Courier New" w:cs="Courier New"/>
+          <w:color w:val="EC7600"/>
+          <w:sz w:val="20"/>
+          <w:szCs w:val="20"/>
+          <w:shd w:val="clear" w:color="auto" w:fill="0D0D26"/>
+          <w:lang w:val="en-US"/>
+        </w:rPr>
+        <w:t>"</w:t>
+      </w:r>
+      <w:r>
+        <w:rPr>
+          <w:rFonts w:ascii="Courier New" w:hAnsi="Courier New" w:cs="Courier New"/>
+          <w:color w:val="B3B3E6"/>
+          <w:sz w:val="20"/>
+          <w:szCs w:val="20"/>
+          <w:shd w:val="clear" w:color="auto" w:fill="0D0D26"/>
+          <w:lang w:val="en-US"/>
+        </w:rPr>
+        <w:t xml:space="preserve"> </w:t>
+      </w:r>
+      <w:r>
+        <w:rPr>
+          <w:rFonts w:ascii="Courier New" w:hAnsi="Courier New" w:cs="Courier New"/>
+          <w:color w:val="E8E2B7"/>
+          <w:sz w:val="20"/>
+          <w:szCs w:val="20"/>
+          <w:shd w:val="clear" w:color="auto" w:fill="0D0D26"/>
+          <w:lang w:val="en-US"/>
+        </w:rPr>
+        <w:t>%&gt;</w:t>
+      </w:r>
+    </w:p>
+    <w:p>
+      <w:pPr>
+        <w:rPr>
+          <w:lang w:val="en-US"/>
+        </w:rPr>
+      </w:pPr>
+    </w:p>
+    <w:p>
+      <w:r>
+        <w:t>Migliorare l’estetica della pagina d</w:t>
+      </w:r>
+      <w:r>
+        <w:t>i login</w:t>
+      </w:r>
+    </w:p>
+    <w:p>
+      <w:pPr>
+        <w:rPr>
+          <w:u w:val="single"/>
+        </w:rPr>
+      </w:pPr>
+    </w:p>
     <w:p/>
-    <w:p/>
-    <w:p/>
-    <w:p/>
-    <w:p/>
-    <w:p/>
-    <w:p/>
-    <w:p>
-      <w:pPr>
-        <w:rPr>
-          <w:u w:val="single"/>
-        </w:rPr>
-      </w:pPr>
-    </w:p>
     <w:p/>
     <w:p/>
     <w:p/>

</xml_diff>

<commit_message>
aggiornamento estetica della navigation bar
</commit_message>
<xml_diff>
--- a/teoria-del-corso/Appunti Spring.docx
+++ b/teoria-del-corso/Appunti Spring.docx
@@ -31,7 +31,15 @@
         <w:t xml:space="preserve"> framework</w:t>
       </w:r>
       <w:r>
-        <w:t xml:space="preserve"> è un insieme di librerie, strumenti e convenzioni pensate per facilitare lo sviluppo del software, quindi un framework è volto a facilitare l’attività dello sviluppatore. Il framework consente allo sviluppatore di concentrarsi soltanto sulla logica</w:t>
+        <w:t xml:space="preserve"> è un insieme di librerie, strumenti e convenzioni pensate per facilitare lo sviluppo del </w:t>
+      </w:r>
+      <w:proofErr w:type="gramStart"/>
+      <w:r>
+        <w:t>software, quindi</w:t>
+      </w:r>
+      <w:proofErr w:type="gramEnd"/>
+      <w:r>
+        <w:t xml:space="preserve"> un framework è volto a facilitare l’attività dello sviluppatore. Il framework consente allo sviluppatore di concentrarsi soltanto sulla logica</w:t>
       </w:r>
       <w:r>
         <w:t xml:space="preserve"> applicativa</w:t>
@@ -66,7 +74,15 @@
         <w:t xml:space="preserve"> Il codice sarà più ordinato e leggibile che è un vantaggio non da poco se più persone lavorano allo stesso progetto.</w:t>
       </w:r>
       <w:r>
-        <w:t xml:space="preserve"> Quindi il framework facilita quello che è lo sviluppo di lavoro in team, l’iterazione con i databases, la </w:t>
+        <w:t xml:space="preserve"> Quindi il framework facilita quello che è lo sviluppo di lavoro in </w:t>
+      </w:r>
+      <w:proofErr w:type="gramStart"/>
+      <w:r>
+        <w:t>team</w:t>
+      </w:r>
+      <w:proofErr w:type="gramEnd"/>
+      <w:r>
+        <w:t xml:space="preserve">, l’iterazione con i databases, la </w:t>
       </w:r>
       <w:proofErr w:type="spellStart"/>
       <w:r>
@@ -557,7 +573,15 @@
     </w:p>
     <w:p>
       <w:r>
-        <w:t xml:space="preserve">Si tratta di un complesso di elementi pronti all’uso per lo sviluppo di applicazioni con Java (vedremo che possiamo usare anche altri 2 tipi di linguaggi – </w:t>
+        <w:t xml:space="preserve">Si tratta di un complesso di elementi pronti all’uso per lo sviluppo di applicazioni con Java (vedremo che possiamo usare anche altri </w:t>
+      </w:r>
+      <w:proofErr w:type="gramStart"/>
+      <w:r>
+        <w:t>2</w:t>
+      </w:r>
+      <w:proofErr w:type="gramEnd"/>
+      <w:r>
+        <w:t xml:space="preserve"> tipi di linguaggi – </w:t>
       </w:r>
       <w:proofErr w:type="spellStart"/>
       <w:r>
@@ -774,7 +798,15 @@
         <w:t xml:space="preserve"> </w:t>
       </w:r>
       <w:r>
-        <w:t xml:space="preserve">Spring boot fornisce  un server web incorporato (Tomcat oppure </w:t>
+        <w:t xml:space="preserve">Spring boot </w:t>
+      </w:r>
+      <w:proofErr w:type="gramStart"/>
+      <w:r>
+        <w:t>fornisce  un</w:t>
+      </w:r>
+      <w:proofErr w:type="gramEnd"/>
+      <w:r>
+        <w:t xml:space="preserve"> server web incorporato (Tomcat oppure </w:t>
       </w:r>
       <w:proofErr w:type="spellStart"/>
       <w:r>
@@ -859,6 +891,7 @@
       </w:r>
     </w:p>
     <w:p>
+      <w:proofErr w:type="gramStart"/>
       <w:r>
         <w:rPr>
           <w:b/>
@@ -867,6 +900,7 @@
         <w:lastRenderedPageBreak/>
         <w:t>In sintesi</w:t>
       </w:r>
+      <w:proofErr w:type="gramEnd"/>
       <w:r>
         <w:t xml:space="preserve"> </w:t>
       </w:r>
@@ -879,8 +913,13 @@
       <w:r>
         <w:t xml:space="preserve">Spring boot è quindi un framework Java molto efficiente per la creazioni di applicazioni web altamente performanti e di qualità, che semplifica il processo di sviluppo ed evita del tutto la complessità delle configurazioni manuali iniziali. </w:t>
       </w:r>
-      <w:r>
-        <w:t>Inoltre la sua vasta community e la sua ampia documentazione lo rendono uno strumento altamente accessibile e viene considerato come uno dei migliori framework disponibili per lo sviluppo di applicazioni Java.</w:t>
+      <w:proofErr w:type="gramStart"/>
+      <w:r>
+        <w:t>Inoltre</w:t>
+      </w:r>
+      <w:proofErr w:type="gramEnd"/>
+      <w:r>
+        <w:t xml:space="preserve"> la sua vasta community e la sua ampia documentazione lo rendono uno strumento altamente accessibile e viene considerato come uno dei migliori framework disponibili per lo sviluppo di applicazioni Java.</w:t>
       </w:r>
     </w:p>
     <w:p>
@@ -1397,6 +1436,7 @@
         </w:numPr>
       </w:pPr>
       <w:proofErr w:type="spellStart"/>
+      <w:proofErr w:type="gramStart"/>
       <w:r>
         <w:rPr>
           <w:b/>
@@ -1405,6 +1445,7 @@
         <w:t>application.properties</w:t>
       </w:r>
       <w:proofErr w:type="spellEnd"/>
+      <w:proofErr w:type="gramEnd"/>
       <w:r>
         <w:t xml:space="preserve"> </w:t>
       </w:r>
@@ -1800,7 +1841,15 @@
         <w:t xml:space="preserve">, consentendo di definire la comunicazione tra il client e il server. </w:t>
       </w:r>
       <w:r>
-        <w:t>Nella pratica il compito del controller è quello di esporre una serie di endpoint REST http definendo la logica di business per esaudire al richiesta.</w:t>
+        <w:t xml:space="preserve">Nella pratica il compito del controller è quello di esporre una serie di endpoint REST http definendo la logica di business per esaudire </w:t>
+      </w:r>
+      <w:proofErr w:type="gramStart"/>
+      <w:r>
+        <w:t>al</w:t>
+      </w:r>
+      <w:proofErr w:type="gramEnd"/>
+      <w:r>
+        <w:t xml:space="preserve"> richiesta.</w:t>
       </w:r>
     </w:p>
     <w:p>
@@ -2300,7 +2349,17 @@
           <w:sz w:val="20"/>
           <w:szCs w:val="20"/>
         </w:rPr>
-        <w:t>@GetMapping</w:t>
+        <w:t>@</w:t>
+      </w:r>
+      <w:proofErr w:type="gramStart"/>
+      <w:r>
+        <w:rPr>
+          <w:rFonts w:ascii="Courier New" w:hAnsi="Courier New" w:cs="Courier New"/>
+          <w:color w:val="FFFFFF"/>
+          <w:sz w:val="20"/>
+          <w:szCs w:val="20"/>
+        </w:rPr>
+        <w:t>GetMapping</w:t>
       </w:r>
       <w:r>
         <w:rPr>
@@ -2311,6 +2370,7 @@
         </w:rPr>
         <w:t>(</w:t>
       </w:r>
+      <w:proofErr w:type="gramEnd"/>
       <w:r>
         <w:rPr>
           <w:rFonts w:ascii="Courier New" w:hAnsi="Courier New" w:cs="Courier New"/>
@@ -2416,6 +2476,7 @@
         <w:t xml:space="preserve"> </w:t>
       </w:r>
       <w:proofErr w:type="spellStart"/>
+      <w:proofErr w:type="gramStart"/>
       <w:r>
         <w:rPr>
           <w:rFonts w:ascii="Courier New" w:hAnsi="Courier New" w:cs="Courier New"/>
@@ -2437,6 +2498,7 @@
         </w:rPr>
         <w:t>(</w:t>
       </w:r>
+      <w:proofErr w:type="gramEnd"/>
       <w:r>
         <w:rPr>
           <w:rFonts w:ascii="Courier New" w:hAnsi="Courier New" w:cs="Courier New"/>
@@ -2515,6 +2577,7 @@
         <w:tab/>
       </w:r>
       <w:proofErr w:type="spellStart"/>
+      <w:proofErr w:type="gramStart"/>
       <w:r>
         <w:rPr>
           <w:rFonts w:ascii="Courier New" w:hAnsi="Courier New" w:cs="Courier New"/>
@@ -2543,6 +2606,7 @@
         <w:t>addAttribute</w:t>
       </w:r>
       <w:proofErr w:type="spellEnd"/>
+      <w:proofErr w:type="gramEnd"/>
       <w:r>
         <w:rPr>
           <w:rFonts w:ascii="Courier New" w:hAnsi="Courier New" w:cs="Courier New"/>
@@ -2664,6 +2728,7 @@
         <w:tab/>
       </w:r>
       <w:proofErr w:type="spellStart"/>
+      <w:proofErr w:type="gramStart"/>
       <w:r>
         <w:rPr>
           <w:rFonts w:ascii="Courier New" w:hAnsi="Courier New" w:cs="Courier New"/>
@@ -2692,6 +2757,7 @@
         <w:t>addAttribute</w:t>
       </w:r>
       <w:proofErr w:type="spellEnd"/>
+      <w:proofErr w:type="gramEnd"/>
       <w:r>
         <w:rPr>
           <w:rFonts w:ascii="Courier New" w:hAnsi="Courier New" w:cs="Courier New"/>
@@ -2982,6 +3048,7 @@
           <w:szCs w:val="20"/>
         </w:rPr>
       </w:pPr>
+      <w:proofErr w:type="gramStart"/>
       <w:r>
         <w:rPr>
           <w:rFonts w:ascii="Courier New" w:hAnsi="Courier New" w:cs="Courier New"/>
@@ -2989,7 +3056,17 @@
           <w:sz w:val="20"/>
           <w:szCs w:val="20"/>
         </w:rPr>
-        <w:t>&lt;!-- https://mvnrepository.com/artifact/org.apache.tomcat.embed/tomcat-embed-jasper --&gt;</w:t>
+        <w:t>&lt;!--</w:t>
+      </w:r>
+      <w:proofErr w:type="gramEnd"/>
+      <w:r>
+        <w:rPr>
+          <w:rFonts w:ascii="Courier New" w:hAnsi="Courier New" w:cs="Courier New"/>
+          <w:color w:val="608B4E"/>
+          <w:sz w:val="20"/>
+          <w:szCs w:val="20"/>
+        </w:rPr>
+        <w:t xml:space="preserve"> https://mvnrepository.com/artifact/org.apache.tomcat.embed/tomcat-embed-jasper --&gt;</w:t>
       </w:r>
     </w:p>
     <w:p>
@@ -3097,6 +3174,7 @@
         </w:rPr>
         <w:tab/>
       </w:r>
+      <w:proofErr w:type="gramStart"/>
       <w:r>
         <w:rPr>
           <w:rFonts w:ascii="Courier New" w:hAnsi="Courier New" w:cs="Courier New"/>
@@ -3138,7 +3216,18 @@
           <w:szCs w:val="20"/>
           <w:lang w:val="en-US"/>
         </w:rPr>
-        <w:t>org.apache.tomcat.embed</w:t>
+        <w:t>org.apache.tomcat</w:t>
+      </w:r>
+      <w:proofErr w:type="gramEnd"/>
+      <w:r>
+        <w:rPr>
+          <w:rFonts w:ascii="Courier New" w:hAnsi="Courier New" w:cs="Courier New"/>
+          <w:color w:val="C7CDD1"/>
+          <w:sz w:val="20"/>
+          <w:szCs w:val="20"/>
+          <w:lang w:val="en-US"/>
+        </w:rPr>
+        <w:t>.embed</w:t>
       </w:r>
       <w:proofErr w:type="spellEnd"/>
       <w:r>
@@ -3472,7 +3561,15 @@
     </w:p>
     <w:p>
       <w:r>
-        <w:t>Questa pagina contiene dello standard HTML, con in più le porzioni di codice che richiamano la parti dinamiche definite nel nostro Controller</w:t>
+        <w:t xml:space="preserve">Questa pagina contiene dello standard HTML, con in più le porzioni di codice che richiamano </w:t>
+      </w:r>
+      <w:proofErr w:type="gramStart"/>
+      <w:r>
+        <w:t>la parti</w:t>
+      </w:r>
+      <w:proofErr w:type="gramEnd"/>
+      <w:r>
+        <w:t xml:space="preserve"> dinamiche definite nel nostro Controller</w:t>
       </w:r>
       <w:r>
         <w:t>, ad esempio per richiamare le parti dinamiche scriviamo così:</w:t>
@@ -3560,7 +3657,18 @@
           <w:szCs w:val="20"/>
           <w:lang w:val="en-US"/>
         </w:rPr>
-        <w:t>text-align</w:t>
+        <w:t>text-</w:t>
+      </w:r>
+      <w:proofErr w:type="gramStart"/>
+      <w:r>
+        <w:rPr>
+          <w:rFonts w:ascii="Courier New" w:hAnsi="Courier New" w:cs="Courier New"/>
+          <w:color w:val="BED6FF"/>
+          <w:sz w:val="20"/>
+          <w:szCs w:val="20"/>
+          <w:lang w:val="en-US"/>
+        </w:rPr>
+        <w:t>align</w:t>
       </w:r>
       <w:r>
         <w:rPr>
@@ -3582,6 +3690,7 @@
         </w:rPr>
         <w:t>center</w:t>
       </w:r>
+      <w:proofErr w:type="gramEnd"/>
       <w:r>
         <w:rPr>
           <w:rFonts w:ascii="Courier New" w:hAnsi="Courier New" w:cs="Courier New"/>
@@ -3885,7 +3994,18 @@
           <w:szCs w:val="20"/>
           <w:lang w:val="en-US"/>
         </w:rPr>
-        <w:t>text-align</w:t>
+        <w:t>text-</w:t>
+      </w:r>
+      <w:proofErr w:type="gramStart"/>
+      <w:r>
+        <w:rPr>
+          <w:rFonts w:ascii="Courier New" w:hAnsi="Courier New" w:cs="Courier New"/>
+          <w:color w:val="BED6FF"/>
+          <w:sz w:val="20"/>
+          <w:szCs w:val="20"/>
+          <w:lang w:val="en-US"/>
+        </w:rPr>
+        <w:t>align</w:t>
       </w:r>
       <w:r>
         <w:rPr>
@@ -3907,6 +4027,7 @@
         </w:rPr>
         <w:t>center</w:t>
       </w:r>
+      <w:proofErr w:type="gramEnd"/>
       <w:r>
         <w:rPr>
           <w:rFonts w:ascii="Courier New" w:hAnsi="Courier New" w:cs="Courier New"/>
@@ -4178,10 +4299,12 @@
         <w:t xml:space="preserve">, quindi andiamo a configurarlo nel file </w:t>
       </w:r>
       <w:proofErr w:type="spellStart"/>
+      <w:proofErr w:type="gramStart"/>
       <w:r>
         <w:t>application.yaml</w:t>
       </w:r>
       <w:proofErr w:type="spellEnd"/>
+      <w:proofErr w:type="gramEnd"/>
       <w:r>
         <w:t xml:space="preserve"> in questo modo:</w:t>
       </w:r>
@@ -4850,7 +4973,18 @@
           <w:szCs w:val="20"/>
           <w:lang w:val="en-US"/>
         </w:rPr>
-        <w:t>@GetMapping</w:t>
+        <w:t>@</w:t>
+      </w:r>
+      <w:proofErr w:type="gramStart"/>
+      <w:r>
+        <w:rPr>
+          <w:rFonts w:ascii="Courier New" w:hAnsi="Courier New" w:cs="Courier New"/>
+          <w:color w:val="2B91AF"/>
+          <w:sz w:val="20"/>
+          <w:szCs w:val="20"/>
+          <w:lang w:val="en-US"/>
+        </w:rPr>
+        <w:t>GetMapping</w:t>
       </w:r>
       <w:r>
         <w:rPr>
@@ -4862,6 +4996,7 @@
         </w:rPr>
         <w:t>(</w:t>
       </w:r>
+      <w:proofErr w:type="gramEnd"/>
       <w:r>
         <w:rPr>
           <w:rFonts w:ascii="Courier New" w:hAnsi="Courier New" w:cs="Courier New"/>
@@ -5124,6 +5259,7 @@
         <w:tab/>
       </w:r>
       <w:proofErr w:type="spellStart"/>
+      <w:proofErr w:type="gramStart"/>
       <w:r>
         <w:rPr>
           <w:rFonts w:ascii="Courier New" w:hAnsi="Courier New" w:cs="Courier New"/>
@@ -5143,6 +5279,7 @@
         <w:t>.addAttribute</w:t>
       </w:r>
       <w:proofErr w:type="spellEnd"/>
+      <w:proofErr w:type="gramEnd"/>
       <w:r>
         <w:rPr>
           <w:rFonts w:ascii="Courier New" w:hAnsi="Courier New" w:cs="Courier New"/>
@@ -5307,6 +5444,7 @@
         <w:tab/>
       </w:r>
       <w:proofErr w:type="spellStart"/>
+      <w:proofErr w:type="gramStart"/>
       <w:r>
         <w:rPr>
           <w:rFonts w:ascii="Courier New" w:hAnsi="Courier New" w:cs="Courier New"/>
@@ -5326,6 +5464,7 @@
         <w:t>.addAttribute</w:t>
       </w:r>
       <w:proofErr w:type="spellEnd"/>
+      <w:proofErr w:type="gramEnd"/>
       <w:r>
         <w:rPr>
           <w:rFonts w:ascii="Courier New" w:hAnsi="Courier New" w:cs="Courier New"/>
@@ -5584,7 +5723,18 @@
           <w:szCs w:val="28"/>
           <w:lang w:val="en-US"/>
         </w:rPr>
-        <w:t>@PostMapping</w:t>
+        <w:t>@</w:t>
+      </w:r>
+      <w:proofErr w:type="gramStart"/>
+      <w:r>
+        <w:rPr>
+          <w:rFonts w:ascii="Courier New" w:hAnsi="Courier New" w:cs="Courier New"/>
+          <w:color w:val="FFFFFF"/>
+          <w:sz w:val="28"/>
+          <w:szCs w:val="28"/>
+          <w:lang w:val="en-US"/>
+        </w:rPr>
+        <w:t>PostMapping</w:t>
       </w:r>
       <w:r>
         <w:rPr>
@@ -5596,6 +5746,7 @@
         </w:rPr>
         <w:t>(</w:t>
       </w:r>
+      <w:proofErr w:type="gramEnd"/>
       <w:r>
         <w:rPr>
           <w:rFonts w:ascii="Courier New" w:hAnsi="Courier New" w:cs="Courier New"/>
@@ -5702,6 +5853,7 @@
         <w:t xml:space="preserve"> </w:t>
       </w:r>
       <w:proofErr w:type="spellStart"/>
+      <w:proofErr w:type="gramStart"/>
       <w:r>
         <w:rPr>
           <w:rFonts w:ascii="Courier New" w:hAnsi="Courier New" w:cs="Courier New"/>
@@ -5723,6 +5875,7 @@
         </w:rPr>
         <w:t>(</w:t>
       </w:r>
+      <w:proofErr w:type="gramEnd"/>
     </w:p>
     <w:p>
       <w:pPr>
@@ -6201,7 +6354,11 @@
       </w:r>
       <w:proofErr w:type="spellEnd"/>
       <w:r>
-        <w:t xml:space="preserve"> è una classe dell’ecosistema dello Spring Fr</w:t>
+        <w:t xml:space="preserve"> è una classe dell’ecosistema dello Spring </w:t>
+      </w:r>
+      <w:proofErr w:type="gramStart"/>
+      <w:r>
+        <w:t>Fr</w:t>
       </w:r>
       <w:r>
         <w:t xml:space="preserve">amework </w:t>
@@ -6210,7 +6367,11 @@
         <w:t xml:space="preserve"> </w:t>
       </w:r>
       <w:r>
-        <w:t>usata per condividere dati tra le componenti del Controller e la vista, quindi per noi è da considerarsi come un contenitore di dati.</w:t>
+        <w:t>usata</w:t>
+      </w:r>
+      <w:proofErr w:type="gramEnd"/>
+      <w:r>
+        <w:t xml:space="preserve"> per condividere dati tra le componenti del Controller e la vista, quindi per noi è da considerarsi come un contenitore di dati.</w:t>
       </w:r>
     </w:p>
     <w:p>
@@ -6293,7 +6454,18 @@
           <w:szCs w:val="28"/>
           <w:lang w:val="en-US"/>
         </w:rPr>
-        <w:t>@PostMapping</w:t>
+        <w:t>@</w:t>
+      </w:r>
+      <w:proofErr w:type="gramStart"/>
+      <w:r>
+        <w:rPr>
+          <w:rFonts w:ascii="Courier New" w:hAnsi="Courier New" w:cs="Courier New"/>
+          <w:color w:val="FFFFFF"/>
+          <w:sz w:val="28"/>
+          <w:szCs w:val="28"/>
+          <w:lang w:val="en-US"/>
+        </w:rPr>
+        <w:t>PostMapping</w:t>
       </w:r>
       <w:r>
         <w:rPr>
@@ -6305,6 +6477,7 @@
         </w:rPr>
         <w:t>(</w:t>
       </w:r>
+      <w:proofErr w:type="gramEnd"/>
       <w:r>
         <w:rPr>
           <w:rFonts w:ascii="Courier New" w:hAnsi="Courier New" w:cs="Courier New"/>
@@ -6410,6 +6583,7 @@
         <w:t xml:space="preserve"> </w:t>
       </w:r>
       <w:proofErr w:type="spellStart"/>
+      <w:proofErr w:type="gramStart"/>
       <w:r>
         <w:rPr>
           <w:rFonts w:ascii="Courier New" w:hAnsi="Courier New" w:cs="Courier New"/>
@@ -6431,6 +6605,7 @@
         </w:rPr>
         <w:t>(</w:t>
       </w:r>
+      <w:proofErr w:type="gramEnd"/>
     </w:p>
     <w:p>
       <w:pPr>
@@ -7006,6 +7181,7 @@
         <w:tab/>
       </w:r>
       <w:proofErr w:type="spellStart"/>
+      <w:proofErr w:type="gramStart"/>
       <w:r>
         <w:rPr>
           <w:rFonts w:ascii="Courier New" w:hAnsi="Courier New" w:cs="Courier New"/>
@@ -7047,6 +7223,7 @@
         </w:rPr>
         <w:t>(</w:t>
       </w:r>
+      <w:proofErr w:type="gramEnd"/>
       <w:r>
         <w:rPr>
           <w:rFonts w:ascii="Courier New" w:hAnsi="Courier New" w:cs="Courier New"/>
@@ -7159,7 +7336,18 @@
           <w:szCs w:val="28"/>
           <w:lang w:val="en-US"/>
         </w:rPr>
-        <w:t>"welcome"</w:t>
+        <w:t>"welcome</w:t>
+      </w:r>
+      <w:proofErr w:type="gramStart"/>
+      <w:r>
+        <w:rPr>
+          <w:rFonts w:ascii="Courier New" w:hAnsi="Courier New" w:cs="Courier New"/>
+          <w:color w:val="FFC600"/>
+          <w:sz w:val="28"/>
+          <w:szCs w:val="28"/>
+          <w:lang w:val="en-US"/>
+        </w:rPr>
+        <w:t>"</w:t>
       </w:r>
       <w:r>
         <w:rPr>
@@ -7171,6 +7359,7 @@
         </w:rPr>
         <w:t>;</w:t>
       </w:r>
+      <w:proofErr w:type="gramEnd"/>
     </w:p>
     <w:p>
       <w:pPr>
@@ -7523,6 +7712,7 @@
         </w:rPr>
         <w:t xml:space="preserve"> </w:t>
       </w:r>
+      <w:proofErr w:type="gramStart"/>
       <w:r>
         <w:rPr>
           <w:rFonts w:ascii="Courier New" w:hAnsi="Courier New" w:cs="Courier New"/>
@@ -7543,6 +7733,7 @@
         </w:rPr>
         <w:t>(</w:t>
       </w:r>
+      <w:proofErr w:type="gramEnd"/>
       <w:r>
         <w:rPr>
           <w:rFonts w:ascii="Courier New" w:hAnsi="Courier New" w:cs="Courier New"/>
@@ -7702,6 +7893,7 @@
         <w:t xml:space="preserve"> = </w:t>
       </w:r>
       <w:proofErr w:type="spellStart"/>
+      <w:proofErr w:type="gramStart"/>
       <w:r>
         <w:rPr>
           <w:rFonts w:ascii="Courier New" w:hAnsi="Courier New" w:cs="Courier New"/>
@@ -7733,6 +7925,7 @@
         <w:t>equalsIgnoreCase</w:t>
       </w:r>
       <w:proofErr w:type="spellEnd"/>
+      <w:proofErr w:type="gramEnd"/>
       <w:r>
         <w:rPr>
           <w:rFonts w:ascii="Courier New" w:hAnsi="Courier New" w:cs="Courier New"/>
@@ -7842,6 +8035,7 @@
         <w:t xml:space="preserve"> = </w:t>
       </w:r>
       <w:proofErr w:type="spellStart"/>
+      <w:proofErr w:type="gramStart"/>
       <w:r>
         <w:rPr>
           <w:rFonts w:ascii="Courier New" w:hAnsi="Courier New" w:cs="Courier New"/>
@@ -7873,6 +8067,7 @@
         <w:t>equalsIgnoreCase</w:t>
       </w:r>
       <w:proofErr w:type="spellEnd"/>
+      <w:proofErr w:type="gramEnd"/>
       <w:r>
         <w:rPr>
           <w:rFonts w:ascii="Courier New" w:hAnsi="Courier New" w:cs="Courier New"/>
@@ -8014,6 +8209,7 @@
         <w:t xml:space="preserve"> &amp;&amp; </w:t>
       </w:r>
       <w:proofErr w:type="spellStart"/>
+      <w:proofErr w:type="gramStart"/>
       <w:r>
         <w:rPr>
           <w:rFonts w:ascii="Courier New" w:hAnsi="Courier New" w:cs="Courier New"/>
@@ -8035,6 +8231,7 @@
         </w:rPr>
         <w:t>;</w:t>
       </w:r>
+      <w:proofErr w:type="gramEnd"/>
     </w:p>
     <w:p>
       <w:pPr>
@@ -8092,7 +8289,15 @@
     </w:p>
     <w:p>
       <w:r>
-        <w:t>e poi per usare questo componente nel controller ho 2 modi per usare l’injection del componente:</w:t>
+        <w:t xml:space="preserve">e poi per usare questo componente nel controller ho </w:t>
+      </w:r>
+      <w:proofErr w:type="gramStart"/>
+      <w:r>
+        <w:t>2</w:t>
+      </w:r>
+      <w:proofErr w:type="gramEnd"/>
+      <w:r>
+        <w:t xml:space="preserve"> modi per usare l’injection del componente:</w:t>
       </w:r>
     </w:p>
     <w:p>
@@ -8215,6 +8420,7 @@
         <w:t xml:space="preserve"> </w:t>
       </w:r>
       <w:proofErr w:type="spellStart"/>
+      <w:proofErr w:type="gramStart"/>
       <w:r>
         <w:rPr>
           <w:rFonts w:ascii="Courier New" w:hAnsi="Courier New" w:cs="Courier New"/>
@@ -8236,6 +8442,7 @@
         </w:rPr>
         <w:t>;</w:t>
       </w:r>
+      <w:proofErr w:type="gramEnd"/>
     </w:p>
     <w:p>
       <w:pPr>
@@ -8289,6 +8496,7 @@
         <w:t xml:space="preserve">public </w:t>
       </w:r>
       <w:proofErr w:type="spellStart"/>
+      <w:proofErr w:type="gramStart"/>
       <w:r>
         <w:rPr>
           <w:rFonts w:ascii="Courier New" w:hAnsi="Courier New" w:cs="Courier New"/>
@@ -8313,6 +8521,7 @@
         <w:t>(</w:t>
       </w:r>
       <w:proofErr w:type="spellStart"/>
+      <w:proofErr w:type="gramEnd"/>
       <w:r>
         <w:rPr>
           <w:rFonts w:ascii="Courier New" w:hAnsi="Courier New" w:cs="Courier New"/>
@@ -8395,6 +8604,7 @@
         <w:tab/>
       </w:r>
       <w:proofErr w:type="spellStart"/>
+      <w:proofErr w:type="gramStart"/>
       <w:r>
         <w:rPr>
           <w:rFonts w:ascii="Courier New" w:hAnsi="Courier New" w:cs="Courier New"/>
@@ -8406,6 +8616,7 @@
         <w:t>this.authenticationService</w:t>
       </w:r>
       <w:proofErr w:type="spellEnd"/>
+      <w:proofErr w:type="gramEnd"/>
       <w:r>
         <w:rPr>
           <w:rFonts w:ascii="Courier New" w:hAnsi="Courier New" w:cs="Courier New"/>
@@ -8696,11 +8907,16 @@
       </w:r>
     </w:p>
     <w:p>
+      <w:proofErr w:type="gramStart"/>
       <w:r>
         <w:t>Lo strato di servizio</w:t>
       </w:r>
       <w:r>
-        <w:t>, normalmente è lo strato intermedio, tra lo strato della base dati (di persistenza</w:t>
+        <w:t>,</w:t>
+      </w:r>
+      <w:proofErr w:type="gramEnd"/>
+      <w:r>
+        <w:t xml:space="preserve"> normalmente è lo strato intermedio, tra lo strato della base dati (di persistenza</w:t>
       </w:r>
       <w:r>
         <w:t xml:space="preserve"> dei dati, dove si salvano i dati sul database</w:t>
@@ -8759,8 +8975,13 @@
         </w:numPr>
       </w:pPr>
       <w:proofErr w:type="spellStart"/>
-      <w:r>
-        <w:t>com.demo.example.services</w:t>
+      <w:proofErr w:type="gramStart"/>
+      <w:r>
+        <w:t>com.demo</w:t>
+      </w:r>
+      <w:proofErr w:type="gramEnd"/>
+      <w:r>
+        <w:t>.example.services</w:t>
       </w:r>
       <w:proofErr w:type="spellEnd"/>
     </w:p>
@@ -8803,6 +9024,7 @@
         <w:t xml:space="preserve"> </w:t>
       </w:r>
       <w:proofErr w:type="spellStart"/>
+      <w:proofErr w:type="gramStart"/>
       <w:r>
         <w:rPr>
           <w:rFonts w:ascii="Courier New" w:hAnsi="Courier New" w:cs="Courier New"/>
@@ -8811,9 +9033,9 @@
           <w:szCs w:val="32"/>
           <w:lang w:val="en-US"/>
         </w:rPr>
-        <w:t>com.demo.example.services</w:t>
-      </w:r>
-      <w:proofErr w:type="spellEnd"/>
+        <w:t>com.demo</w:t>
+      </w:r>
+      <w:proofErr w:type="gramEnd"/>
       <w:r>
         <w:rPr>
           <w:rFonts w:ascii="Courier New" w:hAnsi="Courier New" w:cs="Courier New"/>
@@ -8822,6 +9044,17 @@
           <w:szCs w:val="32"/>
           <w:lang w:val="en-US"/>
         </w:rPr>
+        <w:t>.example.services</w:t>
+      </w:r>
+      <w:proofErr w:type="spellEnd"/>
+      <w:r>
+        <w:rPr>
+          <w:rFonts w:ascii="Courier New" w:hAnsi="Courier New" w:cs="Courier New"/>
+          <w:color w:val="D8D8D8"/>
+          <w:sz w:val="32"/>
+          <w:szCs w:val="32"/>
+          <w:lang w:val="en-US"/>
+        </w:rPr>
         <w:t>;</w:t>
       </w:r>
     </w:p>
@@ -8873,6 +9106,7 @@
         <w:t xml:space="preserve"> </w:t>
       </w:r>
       <w:proofErr w:type="spellStart"/>
+      <w:proofErr w:type="gramStart"/>
       <w:r>
         <w:rPr>
           <w:rFonts w:ascii="Courier New" w:hAnsi="Courier New" w:cs="Courier New"/>
@@ -8881,9 +9115,9 @@
           <w:szCs w:val="32"/>
           <w:lang w:val="en-US"/>
         </w:rPr>
-        <w:t>java.util.List</w:t>
-      </w:r>
-      <w:proofErr w:type="spellEnd"/>
+        <w:t>java.util</w:t>
+      </w:r>
+      <w:proofErr w:type="gramEnd"/>
       <w:r>
         <w:rPr>
           <w:rFonts w:ascii="Courier New" w:hAnsi="Courier New" w:cs="Courier New"/>
@@ -8892,6 +9126,17 @@
           <w:szCs w:val="32"/>
           <w:lang w:val="en-US"/>
         </w:rPr>
+        <w:t>.List</w:t>
+      </w:r>
+      <w:proofErr w:type="spellEnd"/>
+      <w:r>
+        <w:rPr>
+          <w:rFonts w:ascii="Courier New" w:hAnsi="Courier New" w:cs="Courier New"/>
+          <w:color w:val="D8D8D8"/>
+          <w:sz w:val="32"/>
+          <w:szCs w:val="32"/>
+          <w:lang w:val="en-US"/>
+        </w:rPr>
         <w:t>;</w:t>
       </w:r>
     </w:p>
@@ -8929,6 +9174,7 @@
         <w:t xml:space="preserve"> </w:t>
       </w:r>
       <w:proofErr w:type="spellStart"/>
+      <w:proofErr w:type="gramStart"/>
       <w:r>
         <w:rPr>
           <w:rFonts w:ascii="Courier New" w:hAnsi="Courier New" w:cs="Courier New"/>
@@ -8937,9 +9183,9 @@
           <w:szCs w:val="32"/>
           <w:lang w:val="en-US"/>
         </w:rPr>
-        <w:t>com.demo.example.entities.Articoli</w:t>
-      </w:r>
-      <w:proofErr w:type="spellEnd"/>
+        <w:t>com.demo</w:t>
+      </w:r>
+      <w:proofErr w:type="gramEnd"/>
       <w:r>
         <w:rPr>
           <w:rFonts w:ascii="Courier New" w:hAnsi="Courier New" w:cs="Courier New"/>
@@ -8948,6 +9194,17 @@
           <w:szCs w:val="32"/>
           <w:lang w:val="en-US"/>
         </w:rPr>
+        <w:t>.example.entities.Articoli</w:t>
+      </w:r>
+      <w:proofErr w:type="spellEnd"/>
+      <w:r>
+        <w:rPr>
+          <w:rFonts w:ascii="Courier New" w:hAnsi="Courier New" w:cs="Courier New"/>
+          <w:color w:val="D8D8D8"/>
+          <w:sz w:val="32"/>
+          <w:szCs w:val="32"/>
+          <w:lang w:val="en-US"/>
+        </w:rPr>
         <w:t>;</w:t>
       </w:r>
     </w:p>
@@ -9112,6 +9369,7 @@
         <w:t xml:space="preserve">&gt; </w:t>
       </w:r>
       <w:proofErr w:type="spellStart"/>
+      <w:proofErr w:type="gramStart"/>
       <w:r>
         <w:rPr>
           <w:rFonts w:ascii="Courier New" w:hAnsi="Courier New" w:cs="Courier New"/>
@@ -9129,7 +9387,17 @@
           <w:sz w:val="32"/>
           <w:szCs w:val="32"/>
         </w:rPr>
-        <w:t>();</w:t>
+        <w:t>(</w:t>
+      </w:r>
+      <w:proofErr w:type="gramEnd"/>
+      <w:r>
+        <w:rPr>
+          <w:rFonts w:ascii="Courier New" w:hAnsi="Courier New" w:cs="Courier New"/>
+          <w:color w:val="D8D8D8"/>
+          <w:sz w:val="32"/>
+          <w:szCs w:val="32"/>
+        </w:rPr>
+        <w:t>);</w:t>
       </w:r>
     </w:p>
     <w:p>
@@ -9169,8 +9437,13 @@
         </w:numPr>
       </w:pPr>
       <w:proofErr w:type="spellStart"/>
-      <w:r>
-        <w:t>com.demo.example.entities</w:t>
+      <w:proofErr w:type="gramStart"/>
+      <w:r>
+        <w:t>com.demo</w:t>
+      </w:r>
+      <w:proofErr w:type="gramEnd"/>
+      <w:r>
+        <w:t>.example.entities</w:t>
       </w:r>
       <w:proofErr w:type="spellEnd"/>
     </w:p>
@@ -9792,12 +10065,17 @@
         <w:t xml:space="preserve">, come i getter, i setter, costruttori, metodi </w:t>
       </w:r>
       <w:proofErr w:type="spellStart"/>
+      <w:proofErr w:type="gramStart"/>
       <w:r>
         <w:t>toString</w:t>
       </w:r>
       <w:proofErr w:type="spellEnd"/>
       <w:r>
-        <w:t xml:space="preserve">(), </w:t>
+        <w:t>(</w:t>
+      </w:r>
+      <w:proofErr w:type="gramEnd"/>
+      <w:r>
+        <w:t xml:space="preserve">), </w:t>
       </w:r>
       <w:proofErr w:type="spellStart"/>
       <w:r>
@@ -10291,6 +10569,7 @@
         <w:t>${</w:t>
       </w:r>
       <w:proofErr w:type="spellStart"/>
+      <w:proofErr w:type="gramStart"/>
       <w:r>
         <w:rPr>
           <w:rFonts w:ascii="Courier New" w:hAnsi="Courier New" w:cs="Courier New"/>
@@ -10302,6 +10581,7 @@
         <w:t>lombok.version</w:t>
       </w:r>
       <w:proofErr w:type="spellEnd"/>
+      <w:proofErr w:type="gramEnd"/>
       <w:r>
         <w:rPr>
           <w:rFonts w:ascii="Courier New" w:hAnsi="Courier New" w:cs="Courier New"/>
@@ -10566,8 +10846,13 @@
     </w:p>
     <w:p>
       <w:r>
-        <w:t>In Eclipse lo devo installare prima di poterlo usare )</w:t>
-      </w:r>
+        <w:t xml:space="preserve">In Eclipse lo devo installare prima di poterlo </w:t>
+      </w:r>
+      <w:proofErr w:type="gramStart"/>
+      <w:r>
+        <w:t>usare )</w:t>
+      </w:r>
+      <w:proofErr w:type="gramEnd"/>
       <w:r>
         <w:t xml:space="preserve"> </w:t>
       </w:r>
@@ -10646,7 +10931,15 @@
     </w:p>
     <w:p>
       <w:r>
-        <w:t>Adesso andiamo a creare la classe  di implementazione dello strato di servizio, la classe ArticoliServiceImpl.java.</w:t>
+        <w:t xml:space="preserve">Adesso andiamo a creare la </w:t>
+      </w:r>
+      <w:proofErr w:type="gramStart"/>
+      <w:r>
+        <w:t>classe  di</w:t>
+      </w:r>
+      <w:proofErr w:type="gramEnd"/>
+      <w:r>
+        <w:t xml:space="preserve"> implementazione dello strato di servizio, la classe ArticoliServiceImpl.java.</w:t>
       </w:r>
     </w:p>
     <w:p>
@@ -10890,7 +11183,15 @@
     </w:p>
     <w:p>
       <w:r>
-        <w:t>In più, per poter compilare correttamente questa classe, dobbiamo  fare l’</w:t>
+        <w:t xml:space="preserve">In più, per poter compilare correttamente questa classe, </w:t>
+      </w:r>
+      <w:proofErr w:type="gramStart"/>
+      <w:r>
+        <w:t>dobbiamo  fare</w:t>
+      </w:r>
+      <w:proofErr w:type="gramEnd"/>
+      <w:r>
+        <w:t xml:space="preserve"> l’</w:t>
       </w:r>
       <w:proofErr w:type="spellStart"/>
       <w:r>
@@ -11018,6 +11319,7 @@
         <w:t xml:space="preserve"> </w:t>
       </w:r>
       <w:proofErr w:type="spellStart"/>
+      <w:proofErr w:type="gramStart"/>
       <w:r>
         <w:rPr>
           <w:rFonts w:ascii="Courier New" w:hAnsi="Courier New" w:cs="Courier New"/>
@@ -11035,7 +11337,17 @@
           <w:sz w:val="28"/>
           <w:szCs w:val="28"/>
         </w:rPr>
-        <w:t>() {</w:t>
+        <w:t>(</w:t>
+      </w:r>
+      <w:proofErr w:type="gramEnd"/>
+      <w:r>
+        <w:rPr>
+          <w:rFonts w:ascii="Courier New" w:hAnsi="Courier New" w:cs="Courier New"/>
+          <w:color w:val="F8E1AA"/>
+          <w:sz w:val="28"/>
+          <w:szCs w:val="28"/>
+        </w:rPr>
+        <w:t>) {</w:t>
       </w:r>
     </w:p>
     <w:p>
@@ -11124,16 +11436,36 @@
           <w:sz w:val="28"/>
           <w:szCs w:val="28"/>
         </w:rPr>
-        <w:t>&lt;&gt;</w:t>
-      </w:r>
-      <w:r>
-        <w:rPr>
-          <w:rFonts w:ascii="Courier New" w:hAnsi="Courier New" w:cs="Courier New"/>
-          <w:color w:val="F8E1AA"/>
+        <w:t>&lt;</w:t>
+      </w:r>
+      <w:proofErr w:type="gramStart"/>
+      <w:r>
+        <w:rPr>
+          <w:rFonts w:ascii="Courier New" w:hAnsi="Courier New" w:cs="Courier New"/>
+          <w:color w:val="D6C248"/>
           <w:sz w:val="28"/>
           <w:szCs w:val="28"/>
         </w:rPr>
-        <w:t>()</w:t>
+        <w:t>&gt;</w:t>
+      </w:r>
+      <w:r>
+        <w:rPr>
+          <w:rFonts w:ascii="Courier New" w:hAnsi="Courier New" w:cs="Courier New"/>
+          <w:color w:val="F8E1AA"/>
+          <w:sz w:val="28"/>
+          <w:szCs w:val="28"/>
+        </w:rPr>
+        <w:t>(</w:t>
+      </w:r>
+      <w:proofErr w:type="gramEnd"/>
+      <w:r>
+        <w:rPr>
+          <w:rFonts w:ascii="Courier New" w:hAnsi="Courier New" w:cs="Courier New"/>
+          <w:color w:val="F8E1AA"/>
+          <w:sz w:val="28"/>
+          <w:szCs w:val="28"/>
+        </w:rPr>
+        <w:t>)</w:t>
       </w:r>
       <w:r>
         <w:rPr>
@@ -11503,6 +11835,7 @@
         <w:t xml:space="preserve"> </w:t>
       </w:r>
       <w:proofErr w:type="spellStart"/>
+      <w:proofErr w:type="gramStart"/>
       <w:r>
         <w:rPr>
           <w:rFonts w:ascii="Courier New" w:hAnsi="Courier New" w:cs="Courier New"/>
@@ -11520,7 +11853,17 @@
           <w:sz w:val="20"/>
           <w:szCs w:val="20"/>
         </w:rPr>
-        <w:t>() {</w:t>
+        <w:t>(</w:t>
+      </w:r>
+      <w:proofErr w:type="gramEnd"/>
+      <w:r>
+        <w:rPr>
+          <w:rFonts w:ascii="Courier New" w:hAnsi="Courier New" w:cs="Courier New"/>
+          <w:color w:val="F8E1AA"/>
+          <w:sz w:val="20"/>
+          <w:szCs w:val="20"/>
+        </w:rPr>
+        <w:t>) {</w:t>
       </w:r>
     </w:p>
     <w:p>
@@ -11654,16 +11997,36 @@
           <w:sz w:val="20"/>
           <w:szCs w:val="20"/>
         </w:rPr>
-        <w:t>&lt;&gt;</w:t>
-      </w:r>
-      <w:r>
-        <w:rPr>
-          <w:rFonts w:ascii="Courier New" w:hAnsi="Courier New" w:cs="Courier New"/>
-          <w:color w:val="F8E1AA"/>
-          <w:sz w:val="20"/>
-          <w:szCs w:val="20"/>
-        </w:rPr>
-        <w:t>()</w:t>
+        <w:t>&lt;</w:t>
+      </w:r>
+      <w:proofErr w:type="gramStart"/>
+      <w:r>
+        <w:rPr>
+          <w:rFonts w:ascii="Courier New" w:hAnsi="Courier New" w:cs="Courier New"/>
+          <w:color w:val="D6C248"/>
+          <w:sz w:val="20"/>
+          <w:szCs w:val="20"/>
+        </w:rPr>
+        <w:t>&gt;</w:t>
+      </w:r>
+      <w:r>
+        <w:rPr>
+          <w:rFonts w:ascii="Courier New" w:hAnsi="Courier New" w:cs="Courier New"/>
+          <w:color w:val="F8E1AA"/>
+          <w:sz w:val="20"/>
+          <w:szCs w:val="20"/>
+        </w:rPr>
+        <w:t>(</w:t>
+      </w:r>
+      <w:proofErr w:type="gramEnd"/>
+      <w:r>
+        <w:rPr>
+          <w:rFonts w:ascii="Courier New" w:hAnsi="Courier New" w:cs="Courier New"/>
+          <w:color w:val="F8E1AA"/>
+          <w:sz w:val="20"/>
+          <w:szCs w:val="20"/>
+        </w:rPr>
+        <w:t>)</w:t>
       </w:r>
       <w:r>
         <w:rPr>
@@ -11737,6 +12100,7 @@
         <w:tab/>
       </w:r>
       <w:proofErr w:type="spellStart"/>
+      <w:proofErr w:type="gramStart"/>
       <w:r>
         <w:rPr>
           <w:rFonts w:ascii="Courier New" w:hAnsi="Courier New" w:cs="Courier New"/>
@@ -11774,6 +12138,7 @@
         </w:rPr>
         <w:t>(</w:t>
       </w:r>
+      <w:proofErr w:type="gramEnd"/>
       <w:r>
         <w:rPr>
           <w:rFonts w:ascii="Courier New" w:hAnsi="Courier New" w:cs="Courier New"/>
@@ -11959,6 +12324,7 @@
         <w:tab/>
       </w:r>
       <w:proofErr w:type="spellStart"/>
+      <w:proofErr w:type="gramStart"/>
       <w:r>
         <w:rPr>
           <w:rFonts w:ascii="Courier New" w:hAnsi="Courier New" w:cs="Courier New"/>
@@ -11996,6 +12362,7 @@
         </w:rPr>
         <w:t>(</w:t>
       </w:r>
+      <w:proofErr w:type="gramEnd"/>
       <w:r>
         <w:rPr>
           <w:rFonts w:ascii="Courier New" w:hAnsi="Courier New" w:cs="Courier New"/>
@@ -12181,6 +12548,7 @@
         <w:tab/>
       </w:r>
       <w:proofErr w:type="spellStart"/>
+      <w:proofErr w:type="gramStart"/>
       <w:r>
         <w:rPr>
           <w:rFonts w:ascii="Courier New" w:hAnsi="Courier New" w:cs="Courier New"/>
@@ -12218,6 +12586,7 @@
         </w:rPr>
         <w:t>(</w:t>
       </w:r>
+      <w:proofErr w:type="gramEnd"/>
       <w:r>
         <w:rPr>
           <w:rFonts w:ascii="Courier New" w:hAnsi="Courier New" w:cs="Courier New"/>
@@ -12403,6 +12772,7 @@
         <w:tab/>
       </w:r>
       <w:proofErr w:type="spellStart"/>
+      <w:proofErr w:type="gramStart"/>
       <w:r>
         <w:rPr>
           <w:rFonts w:ascii="Courier New" w:hAnsi="Courier New" w:cs="Courier New"/>
@@ -12440,6 +12810,7 @@
         </w:rPr>
         <w:t>(</w:t>
       </w:r>
+      <w:proofErr w:type="gramEnd"/>
       <w:r>
         <w:rPr>
           <w:rFonts w:ascii="Courier New" w:hAnsi="Courier New" w:cs="Courier New"/>
@@ -12848,6 +13219,7 @@
         <w:t xml:space="preserve"> </w:t>
       </w:r>
       <w:proofErr w:type="spellStart"/>
+      <w:proofErr w:type="gramStart"/>
       <w:r>
         <w:rPr>
           <w:rFonts w:ascii="Courier New" w:hAnsi="Courier New" w:cs="Courier New"/>
@@ -12865,7 +13237,17 @@
           <w:sz w:val="20"/>
           <w:szCs w:val="20"/>
         </w:rPr>
-        <w:t>() {</w:t>
+        <w:t>(</w:t>
+      </w:r>
+      <w:proofErr w:type="gramEnd"/>
+      <w:r>
+        <w:rPr>
+          <w:rFonts w:ascii="Courier New" w:hAnsi="Courier New" w:cs="Courier New"/>
+          <w:color w:val="F8E1AA"/>
+          <w:sz w:val="20"/>
+          <w:szCs w:val="20"/>
+        </w:rPr>
+        <w:t>) {</w:t>
       </w:r>
     </w:p>
     <w:p>
@@ -12919,6 +13301,7 @@
         <w:t xml:space="preserve"> </w:t>
       </w:r>
       <w:proofErr w:type="spellStart"/>
+      <w:proofErr w:type="gramStart"/>
       <w:r>
         <w:rPr>
           <w:rFonts w:ascii="Courier New" w:hAnsi="Courier New" w:cs="Courier New"/>
@@ -12936,7 +13319,17 @@
           <w:sz w:val="20"/>
           <w:szCs w:val="20"/>
         </w:rPr>
-        <w:t>()</w:t>
+        <w:t>(</w:t>
+      </w:r>
+      <w:proofErr w:type="gramEnd"/>
+      <w:r>
+        <w:rPr>
+          <w:rFonts w:ascii="Courier New" w:hAnsi="Courier New" w:cs="Courier New"/>
+          <w:color w:val="F8E1AA"/>
+          <w:sz w:val="20"/>
+          <w:szCs w:val="20"/>
+        </w:rPr>
+        <w:t>)</w:t>
       </w:r>
       <w:r>
         <w:rPr>
@@ -13025,7 +13418,15 @@
       </w:r>
       <w:proofErr w:type="spellEnd"/>
       <w:r>
-        <w:t xml:space="preserve"> strato di Presentazione, quindi </w:t>
+        <w:t xml:space="preserve"> strato di </w:t>
+      </w:r>
+      <w:proofErr w:type="gramStart"/>
+      <w:r>
+        <w:t>Presentazione, quindi</w:t>
+      </w:r>
+      <w:proofErr w:type="gramEnd"/>
+      <w:r>
+        <w:t xml:space="preserve"> </w:t>
       </w:r>
       <w:r>
         <w:t>dobbiamo andare a modificare la classe ArticoliController.java</w:t>
@@ -13282,6 +13683,7 @@
         <w:t xml:space="preserve"> </w:t>
       </w:r>
       <w:proofErr w:type="spellStart"/>
+      <w:proofErr w:type="gramStart"/>
       <w:r>
         <w:rPr>
           <w:rFonts w:ascii="Courier New" w:hAnsi="Courier New" w:cs="Courier New"/>
@@ -13302,6 +13704,7 @@
         <w:t>(</w:t>
       </w:r>
       <w:proofErr w:type="spellStart"/>
+      <w:proofErr w:type="gramEnd"/>
       <w:r>
         <w:rPr>
           <w:rFonts w:ascii="Courier New" w:hAnsi="Courier New" w:cs="Courier New"/>
@@ -13376,6 +13779,7 @@
         <w:tab/>
       </w:r>
       <w:proofErr w:type="spellStart"/>
+      <w:proofErr w:type="gramStart"/>
       <w:r>
         <w:rPr>
           <w:rFonts w:ascii="Courier New" w:hAnsi="Courier New" w:cs="Courier New"/>
@@ -13407,6 +13811,7 @@
         <w:t>articoliService</w:t>
       </w:r>
       <w:proofErr w:type="spellEnd"/>
+      <w:proofErr w:type="gramEnd"/>
       <w:r>
         <w:rPr>
           <w:rFonts w:ascii="Courier New" w:hAnsi="Courier New" w:cs="Courier New"/>
@@ -13532,7 +13937,17 @@
           <w:sz w:val="20"/>
           <w:szCs w:val="20"/>
         </w:rPr>
-        <w:t>@GetMapping</w:t>
+        <w:t>@</w:t>
+      </w:r>
+      <w:proofErr w:type="gramStart"/>
+      <w:r>
+        <w:rPr>
+          <w:rFonts w:ascii="Courier New" w:hAnsi="Courier New" w:cs="Courier New"/>
+          <w:color w:val="FFFFFF"/>
+          <w:sz w:val="20"/>
+          <w:szCs w:val="20"/>
+        </w:rPr>
+        <w:t>GetMapping</w:t>
       </w:r>
       <w:r>
         <w:rPr>
@@ -13543,6 +13958,7 @@
         </w:rPr>
         <w:t>(</w:t>
       </w:r>
+      <w:proofErr w:type="gramEnd"/>
       <w:r>
         <w:rPr>
           <w:rFonts w:ascii="Courier New" w:hAnsi="Courier New" w:cs="Courier New"/>
@@ -13660,6 +14076,7 @@
         <w:t xml:space="preserve"> </w:t>
       </w:r>
       <w:proofErr w:type="spellStart"/>
+      <w:proofErr w:type="gramStart"/>
       <w:r>
         <w:rPr>
           <w:rFonts w:ascii="Courier New" w:hAnsi="Courier New" w:cs="Courier New"/>
@@ -13680,6 +14097,7 @@
         <w:t>(</w:t>
       </w:r>
       <w:proofErr w:type="spellStart"/>
+      <w:proofErr w:type="gramEnd"/>
       <w:r>
         <w:rPr>
           <w:rFonts w:ascii="Courier New" w:hAnsi="Courier New" w:cs="Courier New"/>
@@ -14139,7 +14557,15 @@
     </w:p>
     <w:p>
       <w:r>
-        <w:t>Però adesso dobbiamo visualizzare nello nostra vista una lista di articoli e in che modo possiamo farlo? Tramite il JSTL.</w:t>
+        <w:t xml:space="preserve">Però adesso dobbiamo visualizzare </w:t>
+      </w:r>
+      <w:proofErr w:type="gramStart"/>
+      <w:r>
+        <w:t>nello nostra</w:t>
+      </w:r>
+      <w:proofErr w:type="gramEnd"/>
+      <w:r>
+        <w:t xml:space="preserve"> vista una lista di articoli e in che modo possiamo farlo? Tramite il JSTL.</w:t>
       </w:r>
     </w:p>
     <w:p>
@@ -14197,7 +14623,15 @@
     </w:p>
     <w:p>
       <w:r>
-        <w:t>Per poter usare JSTL dentro il nostro progetto dobbiamo prima di tutto aggiungere 2 nuove dipendenze al nostro progetto:</w:t>
+        <w:t xml:space="preserve">Per poter usare JSTL dentro il nostro progetto dobbiamo prima di tutto aggiungere </w:t>
+      </w:r>
+      <w:proofErr w:type="gramStart"/>
+      <w:r>
+        <w:t>2</w:t>
+      </w:r>
+      <w:proofErr w:type="gramEnd"/>
+      <w:r>
+        <w:t xml:space="preserve"> nuove dipendenze al nostro progetto:</w:t>
       </w:r>
     </w:p>
     <w:p>
@@ -14212,6 +14646,7 @@
           <w:szCs w:val="20"/>
         </w:rPr>
       </w:pPr>
+      <w:proofErr w:type="gramStart"/>
       <w:r>
         <w:rPr>
           <w:rFonts w:ascii="Courier New" w:hAnsi="Courier New" w:cs="Courier New"/>
@@ -14219,7 +14654,17 @@
           <w:sz w:val="20"/>
           <w:szCs w:val="20"/>
         </w:rPr>
-        <w:t>&lt;!-- https://mvnrepository.com/artifact/org.eclipse.jetty/glassfish-jstl --&gt;</w:t>
+        <w:t>&lt;!--</w:t>
+      </w:r>
+      <w:proofErr w:type="gramEnd"/>
+      <w:r>
+        <w:rPr>
+          <w:rFonts w:ascii="Courier New" w:hAnsi="Courier New" w:cs="Courier New"/>
+          <w:color w:val="608B4E"/>
+          <w:sz w:val="20"/>
+          <w:szCs w:val="20"/>
+        </w:rPr>
+        <w:t xml:space="preserve"> https://mvnrepository.com/artifact/org.eclipse.jetty/glassfish-jstl --&gt;</w:t>
       </w:r>
     </w:p>
     <w:p>
@@ -14327,6 +14772,7 @@
         </w:rPr>
         <w:tab/>
       </w:r>
+      <w:proofErr w:type="gramStart"/>
       <w:r>
         <w:rPr>
           <w:rFonts w:ascii="Courier New" w:hAnsi="Courier New" w:cs="Courier New"/>
@@ -14371,6 +14817,7 @@
         <w:t>org.eclipse.jetty</w:t>
       </w:r>
       <w:proofErr w:type="spellEnd"/>
+      <w:proofErr w:type="gramEnd"/>
       <w:r>
         <w:rPr>
           <w:rFonts w:ascii="Courier New" w:hAnsi="Courier New" w:cs="Courier New"/>
@@ -14665,6 +15112,7 @@
         </w:rPr>
         <w:tab/>
       </w:r>
+      <w:proofErr w:type="gramStart"/>
       <w:r>
         <w:rPr>
           <w:rFonts w:ascii="Courier New" w:hAnsi="Courier New" w:cs="Courier New"/>
@@ -14673,7 +15121,18 @@
           <w:szCs w:val="20"/>
           <w:lang w:val="en-US"/>
         </w:rPr>
-        <w:t>&lt;!-- https://mvnrepository.com/artifact/org.glassfish.web/javax.servlet.jsp.jstl --&gt;</w:t>
+        <w:t>&lt;!--</w:t>
+      </w:r>
+      <w:proofErr w:type="gramEnd"/>
+      <w:r>
+        <w:rPr>
+          <w:rFonts w:ascii="Courier New" w:hAnsi="Courier New" w:cs="Courier New"/>
+          <w:color w:val="608B4E"/>
+          <w:sz w:val="20"/>
+          <w:szCs w:val="20"/>
+          <w:lang w:val="en-US"/>
+        </w:rPr>
+        <w:t xml:space="preserve"> https://mvnrepository.com/artifact/org.glassfish.web/javax.servlet.jsp.jstl --&gt;</w:t>
       </w:r>
     </w:p>
     <w:p>
@@ -16473,6 +16932,7 @@
         <w:t>&lt;</w:t>
       </w:r>
       <w:proofErr w:type="spellStart"/>
+      <w:proofErr w:type="gramStart"/>
       <w:r>
         <w:rPr>
           <w:rFonts w:ascii="Courier New" w:hAnsi="Courier New" w:cs="Courier New"/>
@@ -16487,6 +16947,7 @@
         <w:t>c:forEach</w:t>
       </w:r>
       <w:proofErr w:type="spellEnd"/>
+      <w:proofErr w:type="gramEnd"/>
       <w:r>
         <w:rPr>
           <w:rFonts w:ascii="Courier New" w:hAnsi="Courier New" w:cs="Courier New"/>
@@ -16764,6 +17225,7 @@
         <w:t>&lt;td&gt;${</w:t>
       </w:r>
       <w:proofErr w:type="spellStart"/>
+      <w:proofErr w:type="gramStart"/>
       <w:r>
         <w:rPr>
           <w:rFonts w:ascii="Courier New" w:hAnsi="Courier New" w:cs="Courier New"/>
@@ -16775,6 +17237,7 @@
         <w:t>article.codArt</w:t>
       </w:r>
       <w:proofErr w:type="spellEnd"/>
+      <w:proofErr w:type="gramEnd"/>
       <w:r>
         <w:rPr>
           <w:rFonts w:ascii="Courier New" w:hAnsi="Courier New" w:cs="Courier New"/>
@@ -16861,6 +17324,7 @@
         <w:t>&lt;td&gt;${</w:t>
       </w:r>
       <w:proofErr w:type="spellStart"/>
+      <w:proofErr w:type="gramStart"/>
       <w:r>
         <w:rPr>
           <w:rFonts w:ascii="Courier New" w:hAnsi="Courier New" w:cs="Courier New"/>
@@ -16872,6 +17336,7 @@
         <w:t>article.descrizione</w:t>
       </w:r>
       <w:proofErr w:type="spellEnd"/>
+      <w:proofErr w:type="gramEnd"/>
       <w:r>
         <w:rPr>
           <w:rFonts w:ascii="Courier New" w:hAnsi="Courier New" w:cs="Courier New"/>
@@ -16955,7 +17420,29 @@
           <w:lang w:val="en-US"/>
         </w:rPr>
         <w:tab/>
-        <w:t>&lt;td&gt;${article.um}&lt;/td&gt;</w:t>
+        <w:t>&lt;td&gt;${</w:t>
+      </w:r>
+      <w:proofErr w:type="gramStart"/>
+      <w:r>
+        <w:rPr>
+          <w:rFonts w:ascii="Courier New" w:hAnsi="Courier New" w:cs="Courier New"/>
+          <w:color w:val="F8E1AA"/>
+          <w:sz w:val="20"/>
+          <w:szCs w:val="20"/>
+          <w:lang w:val="en-US"/>
+        </w:rPr>
+        <w:t>article.um}&lt;</w:t>
+      </w:r>
+      <w:proofErr w:type="gramEnd"/>
+      <w:r>
+        <w:rPr>
+          <w:rFonts w:ascii="Courier New" w:hAnsi="Courier New" w:cs="Courier New"/>
+          <w:color w:val="F8E1AA"/>
+          <w:sz w:val="20"/>
+          <w:szCs w:val="20"/>
+          <w:lang w:val="en-US"/>
+        </w:rPr>
+        <w:t>/td&gt;</w:t>
       </w:r>
     </w:p>
     <w:p>
@@ -17033,6 +17520,7 @@
         <w:t>&lt;td&gt;${</w:t>
       </w:r>
       <w:proofErr w:type="spellStart"/>
+      <w:proofErr w:type="gramStart"/>
       <w:r>
         <w:rPr>
           <w:rFonts w:ascii="Courier New" w:hAnsi="Courier New" w:cs="Courier New"/>
@@ -17044,6 +17532,7 @@
         <w:t>article.pzcart</w:t>
       </w:r>
       <w:proofErr w:type="spellEnd"/>
+      <w:proofErr w:type="gramEnd"/>
       <w:r>
         <w:rPr>
           <w:rFonts w:ascii="Courier New" w:hAnsi="Courier New" w:cs="Courier New"/>
@@ -17130,6 +17619,7 @@
         <w:t>&lt;td&gt;${</w:t>
       </w:r>
       <w:proofErr w:type="spellStart"/>
+      <w:proofErr w:type="gramStart"/>
       <w:r>
         <w:rPr>
           <w:rFonts w:ascii="Courier New" w:hAnsi="Courier New" w:cs="Courier New"/>
@@ -17141,6 +17631,7 @@
         <w:t>article.pesonetto</w:t>
       </w:r>
       <w:proofErr w:type="spellEnd"/>
+      <w:proofErr w:type="gramEnd"/>
       <w:r>
         <w:rPr>
           <w:rFonts w:ascii="Courier New" w:hAnsi="Courier New" w:cs="Courier New"/>
@@ -17227,6 +17718,7 @@
         <w:t>&lt;td&gt;${</w:t>
       </w:r>
       <w:proofErr w:type="spellStart"/>
+      <w:proofErr w:type="gramStart"/>
       <w:r>
         <w:rPr>
           <w:rFonts w:ascii="Courier New" w:hAnsi="Courier New" w:cs="Courier New"/>
@@ -17238,6 +17730,7 @@
         <w:t>article.prezzo</w:t>
       </w:r>
       <w:proofErr w:type="spellEnd"/>
+      <w:proofErr w:type="gramEnd"/>
       <w:r>
         <w:rPr>
           <w:rFonts w:ascii="Courier New" w:hAnsi="Courier New" w:cs="Courier New"/>
@@ -17376,6 +17869,7 @@
         <w:t>&lt;/</w:t>
       </w:r>
       <w:proofErr w:type="spellStart"/>
+      <w:proofErr w:type="gramStart"/>
       <w:r>
         <w:rPr>
           <w:rFonts w:ascii="Courier New" w:hAnsi="Courier New" w:cs="Courier New"/>
@@ -17388,6 +17882,7 @@
         <w:t>c:forEach</w:t>
       </w:r>
       <w:proofErr w:type="spellEnd"/>
+      <w:proofErr w:type="gramEnd"/>
       <w:r>
         <w:rPr>
           <w:rFonts w:ascii="Courier New" w:hAnsi="Courier New" w:cs="Courier New"/>
@@ -17553,10 +18048,12 @@
         <w:t>&lt;</w:t>
       </w:r>
       <w:proofErr w:type="spellStart"/>
+      <w:proofErr w:type="gramStart"/>
       <w:r>
         <w:t>c:forEach</w:t>
       </w:r>
       <w:proofErr w:type="spellEnd"/>
+      <w:proofErr w:type="gramEnd"/>
       <w:r>
         <w:t>&gt; iterazioni</w:t>
       </w:r>
@@ -17579,6 +18076,7 @@
         <w:t>&lt;</w:t>
       </w:r>
       <w:proofErr w:type="spellStart"/>
+      <w:proofErr w:type="gramStart"/>
       <w:r>
         <w:rPr>
           <w:lang w:val="en-US"/>
@@ -17586,6 +18084,7 @@
         <w:t>c:if</w:t>
       </w:r>
       <w:proofErr w:type="spellEnd"/>
+      <w:proofErr w:type="gramEnd"/>
       <w:r>
         <w:rPr>
           <w:lang w:val="en-US"/>
@@ -17647,10 +18146,12 @@
         <w:t>&lt;</w:t>
       </w:r>
       <w:proofErr w:type="spellStart"/>
+      <w:proofErr w:type="gramStart"/>
       <w:r>
         <w:t>c:set</w:t>
       </w:r>
       <w:proofErr w:type="spellEnd"/>
+      <w:proofErr w:type="gramEnd"/>
       <w:r>
         <w:t>&gt; &lt;</w:t>
       </w:r>
@@ -17721,10 +18222,12 @@
         <w:t>&lt;</w:t>
       </w:r>
       <w:proofErr w:type="spellStart"/>
+      <w:proofErr w:type="gramStart"/>
       <w:r>
         <w:t>fmt:formatDate</w:t>
       </w:r>
       <w:proofErr w:type="spellEnd"/>
+      <w:proofErr w:type="gramEnd"/>
       <w:r>
         <w:t>&gt;</w:t>
       </w:r>
@@ -17756,10 +18259,12 @@
         <w:t>&lt;</w:t>
       </w:r>
       <w:proofErr w:type="spellStart"/>
+      <w:proofErr w:type="gramStart"/>
       <w:r>
         <w:t>x:parse</w:t>
       </w:r>
       <w:proofErr w:type="spellEnd"/>
+      <w:proofErr w:type="gramEnd"/>
       <w:r>
         <w:t>&gt;</w:t>
       </w:r>
@@ -17776,17 +18281,24 @@
         <w:t>&lt;</w:t>
       </w:r>
       <w:proofErr w:type="spellStart"/>
+      <w:proofErr w:type="gramStart"/>
       <w:r>
         <w:t>x:transform</w:t>
       </w:r>
       <w:proofErr w:type="spellEnd"/>
+      <w:proofErr w:type="gramEnd"/>
       <w:r>
         <w:t>&gt;</w:t>
       </w:r>
     </w:p>
     <w:p>
-      <w:r>
-        <w:t xml:space="preserve">Inoltre prima di poter usare questi comandi bisogna dichiararne l’uso, come detto sopra importando il </w:t>
+      <w:proofErr w:type="gramStart"/>
+      <w:r>
+        <w:t>Inoltre</w:t>
+      </w:r>
+      <w:proofErr w:type="gramEnd"/>
+      <w:r>
+        <w:t xml:space="preserve"> prima di poter usare questi comandi bisogna dichiararne l’uso, come detto sopra importando il </w:t>
       </w:r>
       <w:proofErr w:type="spellStart"/>
       <w:r>
@@ -17893,6 +18405,7 @@
         <w:t>prefix</w:t>
       </w:r>
       <w:proofErr w:type="spellEnd"/>
+      <w:proofErr w:type="gramStart"/>
       <w:r>
         <w:rPr>
           <w:b/>
@@ -17909,6 +18422,7 @@
         <w:t>fmt</w:t>
       </w:r>
       <w:proofErr w:type="spellEnd"/>
+      <w:proofErr w:type="gramEnd"/>
       <w:r>
         <w:rPr>
           <w:b/>
@@ -18092,6 +18606,7 @@
           <w:szCs w:val="20"/>
         </w:rPr>
       </w:pPr>
+      <w:proofErr w:type="gramStart"/>
       <w:r>
         <w:rPr>
           <w:rFonts w:ascii="Courier New" w:hAnsi="Courier New" w:cs="Courier New"/>
@@ -18099,7 +18614,17 @@
           <w:sz w:val="20"/>
           <w:szCs w:val="20"/>
         </w:rPr>
-        <w:t>&lt;!-- https://mvnrepository.com/artifact/org.springframework.boot/spring-boot-devtools --&gt;</w:t>
+        <w:t>&lt;!--</w:t>
+      </w:r>
+      <w:proofErr w:type="gramEnd"/>
+      <w:r>
+        <w:rPr>
+          <w:rFonts w:ascii="Courier New" w:hAnsi="Courier New" w:cs="Courier New"/>
+          <w:color w:val="608B4E"/>
+          <w:sz w:val="20"/>
+          <w:szCs w:val="20"/>
+        </w:rPr>
+        <w:t xml:space="preserve"> https://mvnrepository.com/artifact/org.springframework.boot/spring-boot-devtools --&gt;</w:t>
       </w:r>
     </w:p>
     <w:p>
@@ -18207,6 +18732,7 @@
         </w:rPr>
         <w:tab/>
       </w:r>
+      <w:proofErr w:type="gramStart"/>
       <w:r>
         <w:rPr>
           <w:rFonts w:ascii="Courier New" w:hAnsi="Courier New" w:cs="Courier New"/>
@@ -18251,6 +18777,7 @@
         <w:t>org.springframework.boot</w:t>
       </w:r>
       <w:proofErr w:type="spellEnd"/>
+      <w:proofErr w:type="gramEnd"/>
       <w:r>
         <w:rPr>
           <w:rFonts w:ascii="Courier New" w:hAnsi="Courier New" w:cs="Courier New"/>
@@ -18502,6 +19029,7 @@
         <w:t>${</w:t>
       </w:r>
       <w:proofErr w:type="spellStart"/>
+      <w:proofErr w:type="gramStart"/>
       <w:r>
         <w:rPr>
           <w:rFonts w:ascii="Courier New" w:hAnsi="Courier New" w:cs="Courier New"/>
@@ -18514,6 +19042,7 @@
         <w:t>devtools.version</w:t>
       </w:r>
       <w:proofErr w:type="spellEnd"/>
+      <w:proofErr w:type="gramEnd"/>
       <w:r>
         <w:rPr>
           <w:rFonts w:ascii="Courier New" w:hAnsi="Courier New" w:cs="Courier New"/>
@@ -19211,10 +19740,12 @@
         <w:t xml:space="preserve"> </w:t>
       </w:r>
       <w:proofErr w:type="spellStart"/>
+      <w:proofErr w:type="gramStart"/>
       <w:r>
         <w:t>navbar.jspf</w:t>
       </w:r>
       <w:proofErr w:type="spellEnd"/>
+      <w:proofErr w:type="gramEnd"/>
     </w:p>
     <w:p>
       <w:r>
@@ -19498,6 +20029,7 @@
         </w:numPr>
       </w:pPr>
       <w:proofErr w:type="spellStart"/>
+      <w:proofErr w:type="gramStart"/>
       <w:r>
         <w:rPr>
           <w:b/>
@@ -19506,6 +20038,7 @@
         <w:t>jumbotron.jspf</w:t>
       </w:r>
       <w:proofErr w:type="spellEnd"/>
+      <w:proofErr w:type="gramEnd"/>
       <w:r>
         <w:t xml:space="preserve"> (è l’intestazione della pagina di login)</w:t>
       </w:r>
@@ -19519,6 +20052,7 @@
         </w:numPr>
       </w:pPr>
       <w:proofErr w:type="spellStart"/>
+      <w:proofErr w:type="gramStart"/>
       <w:r>
         <w:rPr>
           <w:b/>
@@ -19527,6 +20061,7 @@
         <w:t>navbar.jspf</w:t>
       </w:r>
       <w:proofErr w:type="spellEnd"/>
+      <w:proofErr w:type="gramEnd"/>
       <w:r>
         <w:t xml:space="preserve"> (la </w:t>
       </w:r>
@@ -20395,6 +20930,7 @@
         </w:rPr>
         <w:tab/>
       </w:r>
+      <w:proofErr w:type="gramStart"/>
       <w:r>
         <w:rPr>
           <w:rFonts w:ascii="Courier New" w:hAnsi="Courier New" w:cs="Courier New"/>
@@ -20403,7 +20939,18 @@
           <w:szCs w:val="20"/>
           <w:lang w:val="en-US"/>
         </w:rPr>
-        <w:t>&lt;!-- Form Login --&gt;</w:t>
+        <w:t>&lt;!--</w:t>
+      </w:r>
+      <w:proofErr w:type="gramEnd"/>
+      <w:r>
+        <w:rPr>
+          <w:rFonts w:ascii="Courier New" w:hAnsi="Courier New" w:cs="Courier New"/>
+          <w:color w:val="99968B"/>
+          <w:sz w:val="20"/>
+          <w:szCs w:val="20"/>
+          <w:lang w:val="en-US"/>
+        </w:rPr>
+        <w:t xml:space="preserve"> Form Login --&gt;</w:t>
       </w:r>
     </w:p>
     <w:p>
@@ -22184,6 +22731,7 @@
         <w:t xml:space="preserve">Password </w:t>
       </w:r>
       <w:proofErr w:type="spellStart"/>
+      <w:proofErr w:type="gramStart"/>
       <w:r>
         <w:rPr>
           <w:rFonts w:ascii="Courier New" w:hAnsi="Courier New" w:cs="Courier New"/>
@@ -22214,7 +22762,18 @@
           <w:szCs w:val="20"/>
           <w:lang w:val="en-US"/>
         </w:rPr>
-        <w:t>&lt;/a&gt;</w:t>
+        <w:t>&lt;</w:t>
+      </w:r>
+      <w:proofErr w:type="gramEnd"/>
+      <w:r>
+        <w:rPr>
+          <w:rFonts w:ascii="Courier New" w:hAnsi="Courier New" w:cs="Courier New"/>
+          <w:color w:val="D4C4A9"/>
+          <w:sz w:val="20"/>
+          <w:szCs w:val="20"/>
+          <w:lang w:val="en-US"/>
+        </w:rPr>
+        <w:t>/a&gt;</w:t>
       </w:r>
     </w:p>
     <w:p>
@@ -22307,6 +22866,7 @@
         <w:t>&lt;</w:t>
       </w:r>
       <w:proofErr w:type="spellStart"/>
+      <w:proofErr w:type="gramStart"/>
       <w:r>
         <w:rPr>
           <w:rFonts w:ascii="Courier New" w:hAnsi="Courier New" w:cs="Courier New"/>
@@ -22320,6 +22880,7 @@
         <w:t>c:if</w:t>
       </w:r>
       <w:proofErr w:type="spellEnd"/>
+      <w:proofErr w:type="gramEnd"/>
       <w:r>
         <w:rPr>
           <w:rFonts w:ascii="Courier New" w:hAnsi="Courier New" w:cs="Courier New"/>
@@ -22685,6 +23246,7 @@
         <w:t>&lt;/</w:t>
       </w:r>
       <w:proofErr w:type="spellStart"/>
+      <w:proofErr w:type="gramStart"/>
       <w:r>
         <w:rPr>
           <w:rFonts w:ascii="Courier New" w:hAnsi="Courier New" w:cs="Courier New"/>
@@ -22698,6 +23260,7 @@
         <w:t>c:if</w:t>
       </w:r>
       <w:proofErr w:type="spellEnd"/>
+      <w:proofErr w:type="gramEnd"/>
       <w:r>
         <w:rPr>
           <w:rFonts w:ascii="Courier New" w:hAnsi="Courier New" w:cs="Courier New"/>
@@ -23102,10 +23665,12 @@
         <w:t>particolarmente interessante l’introduzione del TAG &lt;</w:t>
       </w:r>
       <w:proofErr w:type="spellStart"/>
+      <w:proofErr w:type="gramStart"/>
       <w:r>
         <w:t>c:if</w:t>
       </w:r>
       <w:proofErr w:type="spellEnd"/>
+      <w:proofErr w:type="gramEnd"/>
       <w:r>
         <w:t xml:space="preserve"> …&gt; dove gestiamo la situazione in cui un utente possa inserire le credenziali errate, viene emesso un messaggio di errore, che valorizziamo nella classe LoginController.java</w:t>
       </w:r>
@@ -23136,7 +23701,18 @@
           <w:szCs w:val="16"/>
           <w:lang w:val="en-US"/>
         </w:rPr>
-        <w:t>@GetMapping</w:t>
+        <w:t>@</w:t>
+      </w:r>
+      <w:proofErr w:type="gramStart"/>
+      <w:r>
+        <w:rPr>
+          <w:rFonts w:ascii="Courier New" w:hAnsi="Courier New" w:cs="Courier New"/>
+          <w:color w:val="808080"/>
+          <w:sz w:val="16"/>
+          <w:szCs w:val="16"/>
+          <w:lang w:val="en-US"/>
+        </w:rPr>
+        <w:t>GetMapping</w:t>
       </w:r>
       <w:r>
         <w:rPr>
@@ -23148,6 +23724,7 @@
         </w:rPr>
         <w:t>(</w:t>
       </w:r>
+      <w:proofErr w:type="gramEnd"/>
       <w:r>
         <w:rPr>
           <w:rFonts w:ascii="Courier New" w:hAnsi="Courier New" w:cs="Courier New"/>
@@ -23273,6 +23850,7 @@
         <w:t xml:space="preserve"> </w:t>
       </w:r>
       <w:proofErr w:type="spellStart"/>
+      <w:proofErr w:type="gramStart"/>
       <w:r>
         <w:rPr>
           <w:rFonts w:ascii="Courier New" w:hAnsi="Courier New" w:cs="Courier New"/>
@@ -23294,6 +23872,7 @@
         </w:rPr>
         <w:t>(</w:t>
       </w:r>
+      <w:proofErr w:type="gramEnd"/>
       <w:r>
         <w:rPr>
           <w:rFonts w:ascii="Courier New" w:hAnsi="Courier New" w:cs="Courier New"/>
@@ -23388,6 +23967,7 @@
         <w:tab/>
       </w:r>
       <w:proofErr w:type="spellStart"/>
+      <w:proofErr w:type="gramStart"/>
       <w:r>
         <w:rPr>
           <w:rFonts w:ascii="Courier New" w:hAnsi="Courier New" w:cs="Courier New"/>
@@ -23407,6 +23987,7 @@
         <w:t>.addAttribute</w:t>
       </w:r>
       <w:proofErr w:type="spellEnd"/>
+      <w:proofErr w:type="gramEnd"/>
       <w:r>
         <w:rPr>
           <w:rFonts w:ascii="Courier New" w:hAnsi="Courier New" w:cs="Courier New"/>
@@ -23493,6 +24074,7 @@
         <w:tab/>
       </w:r>
       <w:proofErr w:type="spellStart"/>
+      <w:proofErr w:type="gramStart"/>
       <w:r>
         <w:rPr>
           <w:rFonts w:ascii="Courier New" w:hAnsi="Courier New" w:cs="Courier New"/>
@@ -23512,6 +24094,7 @@
         <w:t>.addAttribute</w:t>
       </w:r>
       <w:proofErr w:type="spellEnd"/>
+      <w:proofErr w:type="gramEnd"/>
       <w:r>
         <w:rPr>
           <w:rFonts w:ascii="Courier New" w:hAnsi="Courier New" w:cs="Courier New"/>
@@ -23598,6 +24181,7 @@
         <w:tab/>
       </w:r>
       <w:proofErr w:type="spellStart"/>
+      <w:proofErr w:type="gramStart"/>
       <w:r>
         <w:rPr>
           <w:rFonts w:ascii="Courier New" w:hAnsi="Courier New" w:cs="Courier New"/>
@@ -23617,6 +24201,7 @@
         <w:t>.addAttribute</w:t>
       </w:r>
       <w:proofErr w:type="spellEnd"/>
+      <w:proofErr w:type="gramEnd"/>
       <w:r>
         <w:rPr>
           <w:rFonts w:ascii="Courier New" w:hAnsi="Courier New" w:cs="Courier New"/>
@@ -23703,6 +24288,7 @@
         <w:tab/>
       </w:r>
       <w:proofErr w:type="spellStart"/>
+      <w:proofErr w:type="gramStart"/>
       <w:r>
         <w:rPr>
           <w:rFonts w:ascii="Courier New" w:hAnsi="Courier New" w:cs="Courier New"/>
@@ -23722,6 +24308,7 @@
         <w:t>.addAttribute</w:t>
       </w:r>
       <w:proofErr w:type="spellEnd"/>
+      <w:proofErr w:type="gramEnd"/>
       <w:r>
         <w:rPr>
           <w:rFonts w:ascii="Courier New" w:hAnsi="Courier New" w:cs="Courier New"/>
@@ -23809,6 +24396,7 @@
         <w:tab/>
       </w:r>
       <w:proofErr w:type="spellStart"/>
+      <w:proofErr w:type="gramStart"/>
       <w:r>
         <w:rPr>
           <w:rFonts w:ascii="Courier New" w:hAnsi="Courier New" w:cs="Courier New"/>
@@ -23830,6 +24418,7 @@
         <w:t>.addAttribute</w:t>
       </w:r>
       <w:proofErr w:type="spellEnd"/>
+      <w:proofErr w:type="gramEnd"/>
       <w:r>
         <w:rPr>
           <w:rFonts w:ascii="Courier New" w:hAnsi="Courier New" w:cs="Courier New"/>
@@ -24010,7 +24599,18 @@
           <w:szCs w:val="16"/>
           <w:lang w:val="en-US"/>
         </w:rPr>
-        <w:t>"login"</w:t>
+        <w:t>"login</w:t>
+      </w:r>
+      <w:proofErr w:type="gramStart"/>
+      <w:r>
+        <w:rPr>
+          <w:rFonts w:ascii="Courier New" w:hAnsi="Courier New" w:cs="Courier New"/>
+          <w:color w:val="95E454"/>
+          <w:sz w:val="16"/>
+          <w:szCs w:val="16"/>
+          <w:lang w:val="en-US"/>
+        </w:rPr>
+        <w:t>"</w:t>
       </w:r>
       <w:r>
         <w:rPr>
@@ -24022,6 +24622,7 @@
         </w:rPr>
         <w:t>;</w:t>
       </w:r>
+      <w:proofErr w:type="gramEnd"/>
     </w:p>
     <w:p>
       <w:pPr>
@@ -24136,7 +24737,18 @@
           <w:szCs w:val="16"/>
           <w:lang w:val="en-US"/>
         </w:rPr>
-        <w:t>@PostMapping</w:t>
+        <w:t>@</w:t>
+      </w:r>
+      <w:proofErr w:type="gramStart"/>
+      <w:r>
+        <w:rPr>
+          <w:rFonts w:ascii="Courier New" w:hAnsi="Courier New" w:cs="Courier New"/>
+          <w:color w:val="808080"/>
+          <w:sz w:val="16"/>
+          <w:szCs w:val="16"/>
+          <w:lang w:val="en-US"/>
+        </w:rPr>
+        <w:t>PostMapping</w:t>
       </w:r>
       <w:r>
         <w:rPr>
@@ -24148,6 +24760,7 @@
         </w:rPr>
         <w:t>(</w:t>
       </w:r>
+      <w:proofErr w:type="gramEnd"/>
       <w:r>
         <w:rPr>
           <w:rFonts w:ascii="Courier New" w:hAnsi="Courier New" w:cs="Courier New"/>
@@ -24273,6 +24886,7 @@
         <w:t xml:space="preserve"> </w:t>
       </w:r>
       <w:proofErr w:type="spellStart"/>
+      <w:proofErr w:type="gramStart"/>
       <w:r>
         <w:rPr>
           <w:rFonts w:ascii="Courier New" w:hAnsi="Courier New" w:cs="Courier New"/>
@@ -24294,6 +24908,7 @@
         </w:rPr>
         <w:t>(</w:t>
       </w:r>
+      <w:proofErr w:type="gramEnd"/>
     </w:p>
     <w:p>
       <w:pPr>
@@ -24967,6 +25582,7 @@
         <w:tab/>
       </w:r>
       <w:proofErr w:type="spellStart"/>
+      <w:proofErr w:type="gramStart"/>
       <w:r>
         <w:rPr>
           <w:rFonts w:ascii="Courier New" w:hAnsi="Courier New" w:cs="Courier New"/>
@@ -24998,6 +25614,7 @@
         </w:rPr>
         <w:t>(</w:t>
       </w:r>
+      <w:proofErr w:type="gramEnd"/>
       <w:r>
         <w:rPr>
           <w:rFonts w:ascii="Courier New" w:hAnsi="Courier New" w:cs="Courier New"/>
@@ -25120,7 +25737,18 @@
           <w:szCs w:val="16"/>
           <w:lang w:val="en-US"/>
         </w:rPr>
-        <w:t>"welcome"</w:t>
+        <w:t>"welcome</w:t>
+      </w:r>
+      <w:proofErr w:type="gramStart"/>
+      <w:r>
+        <w:rPr>
+          <w:rFonts w:ascii="Courier New" w:hAnsi="Courier New" w:cs="Courier New"/>
+          <w:color w:val="95E454"/>
+          <w:sz w:val="16"/>
+          <w:szCs w:val="16"/>
+          <w:lang w:val="en-US"/>
+        </w:rPr>
+        <w:t>"</w:t>
       </w:r>
       <w:r>
         <w:rPr>
@@ -25132,6 +25760,7 @@
         </w:rPr>
         <w:t>;</w:t>
       </w:r>
+      <w:proofErr w:type="gramEnd"/>
     </w:p>
     <w:p>
       <w:pPr>
@@ -25294,6 +25923,7 @@
         <w:t>nologged</w:t>
       </w:r>
       <w:proofErr w:type="spellEnd"/>
+      <w:proofErr w:type="gramStart"/>
       <w:r>
         <w:rPr>
           <w:rFonts w:ascii="Courier New" w:hAnsi="Courier New" w:cs="Courier New"/>
@@ -25314,6 +25944,7 @@
         </w:rPr>
         <w:t>;</w:t>
       </w:r>
+      <w:proofErr w:type="gramEnd"/>
     </w:p>
     <w:p>
       <w:pPr>
@@ -25872,6 +26503,9 @@
     </w:p>
     <w:p/>
     <w:p>
+      <w:pPr>
+        <w:pStyle w:val="Titolo2"/>
+      </w:pPr>
       <w:r>
         <w:lastRenderedPageBreak/>
         <w:t xml:space="preserve">Migliorare l’estetica della </w:t>
@@ -25885,14 +26519,1984 @@
         <w:t xml:space="preserve"> bar</w:t>
       </w:r>
     </w:p>
+    <w:p>
+      <w:r>
+        <w:t xml:space="preserve">Usiamo le </w:t>
+      </w:r>
+      <w:proofErr w:type="spellStart"/>
+      <w:r>
+        <w:t>Material</w:t>
+      </w:r>
+      <w:proofErr w:type="spellEnd"/>
+      <w:r>
+        <w:t xml:space="preserve"> </w:t>
+      </w:r>
+      <w:proofErr w:type="spellStart"/>
+      <w:r>
+        <w:t>Icons</w:t>
+      </w:r>
+      <w:proofErr w:type="spellEnd"/>
+      <w:r>
+        <w:t xml:space="preserve"> di uso per poter visualizzare le icone sulle voci di menù della nostra web </w:t>
+      </w:r>
+      <w:proofErr w:type="spellStart"/>
+      <w:r>
+        <w:t>application</w:t>
+      </w:r>
+      <w:proofErr w:type="spellEnd"/>
+      <w:r>
+        <w:t>.</w:t>
+      </w:r>
+    </w:p>
+    <w:p>
+      <w:pPr>
+        <w:rPr>
+          <w:u w:val="single"/>
+        </w:rPr>
+      </w:pPr>
+      <w:r>
+        <w:rPr>
+          <w:u w:val="single"/>
+        </w:rPr>
+        <w:drawing>
+          <wp:inline distT="0" distB="0" distL="0" distR="0" wp14:anchorId="37A26E53" wp14:editId="5F5E6BCC">
+            <wp:extent cx="3153215" cy="3143689"/>
+            <wp:effectExtent l="0" t="0" r="9525" b="0"/>
+            <wp:docPr id="1582566114" name="Immagine 1" descr="Immagine che contiene testo, schermata, grafica, Carattere&#10;&#10;Descrizione generata automaticamente"/>
+            <wp:cNvGraphicFramePr>
+              <a:graphicFrameLocks xmlns:a="http://schemas.openxmlformats.org/drawingml/2006/main" noChangeAspect="1"/>
+            </wp:cNvGraphicFramePr>
+            <a:graphic xmlns:a="http://schemas.openxmlformats.org/drawingml/2006/main">
+              <a:graphicData uri="http://schemas.openxmlformats.org/drawingml/2006/picture">
+                <pic:pic xmlns:pic="http://schemas.openxmlformats.org/drawingml/2006/picture">
+                  <pic:nvPicPr>
+                    <pic:cNvPr id="1582566114" name="Immagine 1" descr="Immagine che contiene testo, schermata, grafica, Carattere&#10;&#10;Descrizione generata automaticamente"/>
+                    <pic:cNvPicPr/>
+                  </pic:nvPicPr>
+                  <pic:blipFill>
+                    <a:blip r:embed="rId13"/>
+                    <a:stretch>
+                      <a:fillRect/>
+                    </a:stretch>
+                  </pic:blipFill>
+                  <pic:spPr>
+                    <a:xfrm>
+                      <a:off x="0" y="0"/>
+                      <a:ext cx="3153215" cy="3143689"/>
+                    </a:xfrm>
+                    <a:prstGeom prst="rect">
+                      <a:avLst/>
+                    </a:prstGeom>
+                  </pic:spPr>
+                </pic:pic>
+              </a:graphicData>
+            </a:graphic>
+          </wp:inline>
+        </w:drawing>
+      </w:r>
+    </w:p>
+    <w:p>
+      <w:r>
+        <w:t xml:space="preserve">Abbiamo aggiunto </w:t>
+      </w:r>
+      <w:proofErr w:type="gramStart"/>
+      <w:r>
+        <w:t>3</w:t>
+      </w:r>
+      <w:proofErr w:type="gramEnd"/>
+      <w:r>
+        <w:t xml:space="preserve"> files nel percorso /</w:t>
+      </w:r>
+      <w:proofErr w:type="spellStart"/>
+      <w:r>
+        <w:t>static</w:t>
+      </w:r>
+      <w:proofErr w:type="spellEnd"/>
+      <w:r>
+        <w:t xml:space="preserve">/fonts per poter usare le </w:t>
+      </w:r>
+      <w:proofErr w:type="spellStart"/>
+      <w:r>
+        <w:t>Material</w:t>
+      </w:r>
+      <w:proofErr w:type="spellEnd"/>
+      <w:r>
+        <w:t xml:space="preserve"> </w:t>
+      </w:r>
+      <w:proofErr w:type="spellStart"/>
+      <w:r>
+        <w:t>Icons</w:t>
+      </w:r>
+      <w:proofErr w:type="spellEnd"/>
+      <w:r>
+        <w:t>.</w:t>
+      </w:r>
+      <w:r>
+        <w:t xml:space="preserve"> </w:t>
+      </w:r>
+      <w:proofErr w:type="gramStart"/>
+      <w:r>
+        <w:t>Inoltre</w:t>
+      </w:r>
+      <w:proofErr w:type="gramEnd"/>
+      <w:r>
+        <w:t xml:space="preserve"> abbiamo copiato e incollato dal progetto sotto il percorso /</w:t>
+      </w:r>
+      <w:proofErr w:type="spellStart"/>
+      <w:r>
+        <w:t>static</w:t>
+      </w:r>
+      <w:proofErr w:type="spellEnd"/>
+      <w:r>
+        <w:t>/</w:t>
+      </w:r>
+      <w:proofErr w:type="spellStart"/>
+      <w:r>
+        <w:t>css</w:t>
+      </w:r>
+      <w:proofErr w:type="spellEnd"/>
+      <w:r>
+        <w:t xml:space="preserve"> </w:t>
+      </w:r>
+      <w:r>
+        <w:t>due</w:t>
+      </w:r>
+      <w:r>
+        <w:t xml:space="preserve"> nuov</w:t>
+      </w:r>
+      <w:r>
+        <w:t>i</w:t>
+      </w:r>
+      <w:r>
+        <w:t xml:space="preserve"> fogli di stile “round.css”</w:t>
+      </w:r>
+      <w:r>
+        <w:t xml:space="preserve"> e “navbar.css”, ricordandosi sempre di linkarli correttamente nella nostra head:</w:t>
+      </w:r>
+    </w:p>
+    <w:p>
+      <w:pPr>
+        <w:pStyle w:val="NormaleWeb"/>
+        <w:shd w:val="clear" w:color="auto" w:fill="1C1C1C"/>
+        <w:spacing w:before="0" w:beforeAutospacing="0" w:after="0" w:afterAutospacing="0"/>
+        <w:rPr>
+          <w:rFonts w:ascii="Courier New" w:hAnsi="Courier New" w:cs="Courier New"/>
+          <w:color w:val="CCCCCC"/>
+          <w:sz w:val="16"/>
+          <w:szCs w:val="16"/>
+          <w:lang w:val="en-US"/>
+        </w:rPr>
+      </w:pPr>
+      <w:r>
+        <w:rPr>
+          <w:rFonts w:ascii="Courier New" w:hAnsi="Courier New" w:cs="Courier New"/>
+          <w:color w:val="D4C4A9"/>
+          <w:sz w:val="16"/>
+          <w:szCs w:val="16"/>
+          <w:lang w:val="en-US"/>
+        </w:rPr>
+        <w:t>&lt;</w:t>
+      </w:r>
+      <w:r>
+        <w:rPr>
+          <w:rFonts w:ascii="Courier New" w:hAnsi="Courier New" w:cs="Courier New"/>
+          <w:color w:val="D4C4A9"/>
+          <w:sz w:val="16"/>
+          <w:szCs w:val="16"/>
+          <w:shd w:val="clear" w:color="auto" w:fill="393904"/>
+          <w:lang w:val="en-US"/>
+        </w:rPr>
+        <w:t>head</w:t>
+      </w:r>
+      <w:r>
+        <w:rPr>
+          <w:rFonts w:ascii="Courier New" w:hAnsi="Courier New" w:cs="Courier New"/>
+          <w:color w:val="D4C4A9"/>
+          <w:sz w:val="16"/>
+          <w:szCs w:val="16"/>
+          <w:lang w:val="en-US"/>
+        </w:rPr>
+        <w:t>&gt;</w:t>
+      </w:r>
+    </w:p>
+    <w:p>
+      <w:pPr>
+        <w:pStyle w:val="NormaleWeb"/>
+        <w:shd w:val="clear" w:color="auto" w:fill="1C1C1C"/>
+        <w:spacing w:before="0" w:beforeAutospacing="0" w:after="0" w:afterAutospacing="0"/>
+        <w:rPr>
+          <w:rFonts w:ascii="Courier New" w:hAnsi="Courier New" w:cs="Courier New"/>
+          <w:color w:val="CCCCCC"/>
+          <w:sz w:val="16"/>
+          <w:szCs w:val="16"/>
+          <w:lang w:val="en-US"/>
+        </w:rPr>
+      </w:pPr>
+      <w:r>
+        <w:rPr>
+          <w:rFonts w:ascii="Courier New" w:hAnsi="Courier New" w:cs="Courier New"/>
+          <w:color w:val="F6F3E8"/>
+          <w:sz w:val="16"/>
+          <w:szCs w:val="16"/>
+          <w:lang w:val="en-US"/>
+        </w:rPr>
+        <w:tab/>
+      </w:r>
+      <w:r>
+        <w:rPr>
+          <w:rFonts w:ascii="Courier New" w:hAnsi="Courier New" w:cs="Courier New"/>
+          <w:color w:val="F6F3E8"/>
+          <w:sz w:val="16"/>
+          <w:szCs w:val="16"/>
+          <w:lang w:val="en-US"/>
+        </w:rPr>
+        <w:tab/>
+      </w:r>
+      <w:proofErr w:type="gramStart"/>
+      <w:r>
+        <w:rPr>
+          <w:rFonts w:ascii="Courier New" w:hAnsi="Courier New" w:cs="Courier New"/>
+          <w:color w:val="99968B"/>
+          <w:sz w:val="16"/>
+          <w:szCs w:val="16"/>
+          <w:lang w:val="en-US"/>
+        </w:rPr>
+        <w:t>&lt;!--</w:t>
+      </w:r>
+      <w:proofErr w:type="gramEnd"/>
+      <w:r>
+        <w:rPr>
+          <w:rFonts w:ascii="Courier New" w:hAnsi="Courier New" w:cs="Courier New"/>
+          <w:color w:val="99968B"/>
+          <w:sz w:val="16"/>
+          <w:szCs w:val="16"/>
+          <w:lang w:val="en-US"/>
+        </w:rPr>
+        <w:t xml:space="preserve"> Required meta tags --&gt;</w:t>
+      </w:r>
+    </w:p>
+    <w:p>
+      <w:pPr>
+        <w:pStyle w:val="NormaleWeb"/>
+        <w:shd w:val="clear" w:color="auto" w:fill="1C1C1C"/>
+        <w:spacing w:before="0" w:beforeAutospacing="0" w:after="0" w:afterAutospacing="0"/>
+        <w:rPr>
+          <w:rFonts w:ascii="Courier New" w:hAnsi="Courier New" w:cs="Courier New"/>
+          <w:color w:val="CCCCCC"/>
+          <w:sz w:val="16"/>
+          <w:szCs w:val="16"/>
+          <w:lang w:val="en-US"/>
+        </w:rPr>
+      </w:pPr>
+      <w:r>
+        <w:rPr>
+          <w:rFonts w:ascii="Courier New" w:hAnsi="Courier New" w:cs="Courier New"/>
+          <w:color w:val="F6F3E8"/>
+          <w:sz w:val="16"/>
+          <w:szCs w:val="16"/>
+          <w:lang w:val="en-US"/>
+        </w:rPr>
+        <w:t xml:space="preserve">    </w:t>
+      </w:r>
+      <w:r>
+        <w:rPr>
+          <w:rFonts w:ascii="Courier New" w:hAnsi="Courier New" w:cs="Courier New"/>
+          <w:color w:val="F6F3E8"/>
+          <w:sz w:val="16"/>
+          <w:szCs w:val="16"/>
+          <w:lang w:val="en-US"/>
+        </w:rPr>
+        <w:tab/>
+      </w:r>
+      <w:r>
+        <w:rPr>
+          <w:rFonts w:ascii="Courier New" w:hAnsi="Courier New" w:cs="Courier New"/>
+          <w:color w:val="D4C4A9"/>
+          <w:sz w:val="16"/>
+          <w:szCs w:val="16"/>
+          <w:lang w:val="en-US"/>
+        </w:rPr>
+        <w:t>&lt;meta</w:t>
+      </w:r>
+      <w:r>
+        <w:rPr>
+          <w:rFonts w:ascii="Courier New" w:hAnsi="Courier New" w:cs="Courier New"/>
+          <w:color w:val="CCCCCC"/>
+          <w:sz w:val="16"/>
+          <w:szCs w:val="16"/>
+          <w:lang w:val="en-US"/>
+        </w:rPr>
+        <w:t xml:space="preserve"> </w:t>
+      </w:r>
+      <w:r>
+        <w:rPr>
+          <w:rFonts w:ascii="Courier New" w:hAnsi="Courier New" w:cs="Courier New"/>
+          <w:color w:val="CAE682"/>
+          <w:sz w:val="16"/>
+          <w:szCs w:val="16"/>
+          <w:lang w:val="en-US"/>
+        </w:rPr>
+        <w:t>charset</w:t>
+      </w:r>
+      <w:r>
+        <w:rPr>
+          <w:rFonts w:ascii="Courier New" w:hAnsi="Courier New" w:cs="Courier New"/>
+          <w:color w:val="F6F3E8"/>
+          <w:sz w:val="16"/>
+          <w:szCs w:val="16"/>
+          <w:lang w:val="en-US"/>
+        </w:rPr>
+        <w:t>=</w:t>
+      </w:r>
+      <w:r>
+        <w:rPr>
+          <w:rFonts w:ascii="Courier New" w:hAnsi="Courier New" w:cs="Courier New"/>
+          <w:color w:val="95E454"/>
+          <w:sz w:val="16"/>
+          <w:szCs w:val="16"/>
+          <w:lang w:val="en-US"/>
+        </w:rPr>
+        <w:t>"utf-8"</w:t>
+      </w:r>
+      <w:r>
+        <w:rPr>
+          <w:rFonts w:ascii="Courier New" w:hAnsi="Courier New" w:cs="Courier New"/>
+          <w:color w:val="D4C4A9"/>
+          <w:sz w:val="16"/>
+          <w:szCs w:val="16"/>
+          <w:lang w:val="en-US"/>
+        </w:rPr>
+        <w:t>&gt;</w:t>
+      </w:r>
+    </w:p>
+    <w:p>
+      <w:pPr>
+        <w:pStyle w:val="NormaleWeb"/>
+        <w:shd w:val="clear" w:color="auto" w:fill="1C1C1C"/>
+        <w:spacing w:before="0" w:beforeAutospacing="0" w:after="0" w:afterAutospacing="0"/>
+        <w:rPr>
+          <w:rFonts w:ascii="Courier New" w:hAnsi="Courier New" w:cs="Courier New"/>
+          <w:color w:val="CCCCCC"/>
+          <w:sz w:val="16"/>
+          <w:szCs w:val="16"/>
+          <w:lang w:val="en-US"/>
+        </w:rPr>
+      </w:pPr>
+      <w:r>
+        <w:rPr>
+          <w:rFonts w:ascii="Courier New" w:hAnsi="Courier New" w:cs="Courier New"/>
+          <w:color w:val="F6F3E8"/>
+          <w:sz w:val="16"/>
+          <w:szCs w:val="16"/>
+          <w:lang w:val="en-US"/>
+        </w:rPr>
+        <w:t xml:space="preserve">    </w:t>
+      </w:r>
+      <w:r>
+        <w:rPr>
+          <w:rFonts w:ascii="Courier New" w:hAnsi="Courier New" w:cs="Courier New"/>
+          <w:color w:val="F6F3E8"/>
+          <w:sz w:val="16"/>
+          <w:szCs w:val="16"/>
+          <w:lang w:val="en-US"/>
+        </w:rPr>
+        <w:tab/>
+      </w:r>
+      <w:r>
+        <w:rPr>
+          <w:rFonts w:ascii="Courier New" w:hAnsi="Courier New" w:cs="Courier New"/>
+          <w:color w:val="D4C4A9"/>
+          <w:sz w:val="16"/>
+          <w:szCs w:val="16"/>
+          <w:lang w:val="en-US"/>
+        </w:rPr>
+        <w:t>&lt;meta</w:t>
+      </w:r>
+      <w:r>
+        <w:rPr>
+          <w:rFonts w:ascii="Courier New" w:hAnsi="Courier New" w:cs="Courier New"/>
+          <w:color w:val="CCCCCC"/>
+          <w:sz w:val="16"/>
+          <w:szCs w:val="16"/>
+          <w:lang w:val="en-US"/>
+        </w:rPr>
+        <w:t xml:space="preserve"> </w:t>
+      </w:r>
+      <w:r>
+        <w:rPr>
+          <w:rFonts w:ascii="Courier New" w:hAnsi="Courier New" w:cs="Courier New"/>
+          <w:color w:val="CAE682"/>
+          <w:sz w:val="16"/>
+          <w:szCs w:val="16"/>
+          <w:lang w:val="en-US"/>
+        </w:rPr>
+        <w:t>name</w:t>
+      </w:r>
+      <w:r>
+        <w:rPr>
+          <w:rFonts w:ascii="Courier New" w:hAnsi="Courier New" w:cs="Courier New"/>
+          <w:color w:val="F6F3E8"/>
+          <w:sz w:val="16"/>
+          <w:szCs w:val="16"/>
+          <w:lang w:val="en-US"/>
+        </w:rPr>
+        <w:t>=</w:t>
+      </w:r>
+      <w:r>
+        <w:rPr>
+          <w:rFonts w:ascii="Courier New" w:hAnsi="Courier New" w:cs="Courier New"/>
+          <w:color w:val="95E454"/>
+          <w:sz w:val="16"/>
+          <w:szCs w:val="16"/>
+          <w:lang w:val="en-US"/>
+        </w:rPr>
+        <w:t>"viewport"</w:t>
+      </w:r>
+      <w:r>
+        <w:rPr>
+          <w:rFonts w:ascii="Courier New" w:hAnsi="Courier New" w:cs="Courier New"/>
+          <w:color w:val="CCCCCC"/>
+          <w:sz w:val="16"/>
+          <w:szCs w:val="16"/>
+          <w:lang w:val="en-US"/>
+        </w:rPr>
+        <w:t xml:space="preserve"> </w:t>
+      </w:r>
+      <w:r>
+        <w:rPr>
+          <w:rFonts w:ascii="Courier New" w:hAnsi="Courier New" w:cs="Courier New"/>
+          <w:color w:val="CAE682"/>
+          <w:sz w:val="16"/>
+          <w:szCs w:val="16"/>
+          <w:lang w:val="en-US"/>
+        </w:rPr>
+        <w:t>content</w:t>
+      </w:r>
+      <w:r>
+        <w:rPr>
+          <w:rFonts w:ascii="Courier New" w:hAnsi="Courier New" w:cs="Courier New"/>
+          <w:color w:val="F6F3E8"/>
+          <w:sz w:val="16"/>
+          <w:szCs w:val="16"/>
+          <w:lang w:val="en-US"/>
+        </w:rPr>
+        <w:t>=</w:t>
+      </w:r>
+      <w:r>
+        <w:rPr>
+          <w:rFonts w:ascii="Courier New" w:hAnsi="Courier New" w:cs="Courier New"/>
+          <w:color w:val="95E454"/>
+          <w:sz w:val="16"/>
+          <w:szCs w:val="16"/>
+          <w:lang w:val="en-US"/>
+        </w:rPr>
+        <w:t>"width=device-width, initial-scale=1, shrink-to-fit=no"</w:t>
+      </w:r>
+      <w:r>
+        <w:rPr>
+          <w:rFonts w:ascii="Courier New" w:hAnsi="Courier New" w:cs="Courier New"/>
+          <w:color w:val="D4C4A9"/>
+          <w:sz w:val="16"/>
+          <w:szCs w:val="16"/>
+          <w:lang w:val="en-US"/>
+        </w:rPr>
+        <w:t>&gt;</w:t>
+      </w:r>
+    </w:p>
+    <w:p>
+      <w:pPr>
+        <w:pStyle w:val="NormaleWeb"/>
+        <w:shd w:val="clear" w:color="auto" w:fill="1C1C1C"/>
+        <w:spacing w:before="0" w:beforeAutospacing="0" w:after="0" w:afterAutospacing="0"/>
+        <w:rPr>
+          <w:rFonts w:ascii="Courier New" w:hAnsi="Courier New" w:cs="Courier New"/>
+          <w:color w:val="CCCCCC"/>
+          <w:sz w:val="16"/>
+          <w:szCs w:val="16"/>
+          <w:lang w:val="en-US"/>
+        </w:rPr>
+      </w:pPr>
+      <w:r>
+        <w:rPr>
+          <w:rFonts w:ascii="Courier New" w:hAnsi="Courier New" w:cs="Courier New"/>
+          <w:color w:val="F6F3E8"/>
+          <w:sz w:val="16"/>
+          <w:szCs w:val="16"/>
+          <w:lang w:val="en-US"/>
+        </w:rPr>
+        <w:t xml:space="preserve">    </w:t>
+      </w:r>
+      <w:r>
+        <w:rPr>
+          <w:rFonts w:ascii="Courier New" w:hAnsi="Courier New" w:cs="Courier New"/>
+          <w:color w:val="F6F3E8"/>
+          <w:sz w:val="16"/>
+          <w:szCs w:val="16"/>
+          <w:lang w:val="en-US"/>
+        </w:rPr>
+        <w:tab/>
+      </w:r>
+      <w:proofErr w:type="gramStart"/>
+      <w:r>
+        <w:rPr>
+          <w:rFonts w:ascii="Courier New" w:hAnsi="Courier New" w:cs="Courier New"/>
+          <w:color w:val="99968B"/>
+          <w:sz w:val="16"/>
+          <w:szCs w:val="16"/>
+          <w:lang w:val="en-US"/>
+        </w:rPr>
+        <w:t>&lt;!--</w:t>
+      </w:r>
+      <w:proofErr w:type="gramEnd"/>
+      <w:r>
+        <w:rPr>
+          <w:rFonts w:ascii="Courier New" w:hAnsi="Courier New" w:cs="Courier New"/>
+          <w:color w:val="99968B"/>
+          <w:sz w:val="16"/>
+          <w:szCs w:val="16"/>
+          <w:lang w:val="en-US"/>
+        </w:rPr>
+        <w:t xml:space="preserve"> Bootstrap CSS --&gt;</w:t>
+      </w:r>
+    </w:p>
+    <w:p>
+      <w:pPr>
+        <w:pStyle w:val="NormaleWeb"/>
+        <w:shd w:val="clear" w:color="auto" w:fill="1C1C1C"/>
+        <w:spacing w:before="0" w:beforeAutospacing="0" w:after="0" w:afterAutospacing="0"/>
+        <w:rPr>
+          <w:rFonts w:ascii="Courier New" w:hAnsi="Courier New" w:cs="Courier New"/>
+          <w:color w:val="CCCCCC"/>
+          <w:sz w:val="16"/>
+          <w:szCs w:val="16"/>
+          <w:lang w:val="en-US"/>
+        </w:rPr>
+      </w:pPr>
+      <w:r>
+        <w:rPr>
+          <w:rFonts w:ascii="Courier New" w:hAnsi="Courier New" w:cs="Courier New"/>
+          <w:color w:val="F6F3E8"/>
+          <w:sz w:val="16"/>
+          <w:szCs w:val="16"/>
+          <w:lang w:val="en-US"/>
+        </w:rPr>
+        <w:t xml:space="preserve">    </w:t>
+      </w:r>
+      <w:r>
+        <w:rPr>
+          <w:rFonts w:ascii="Courier New" w:hAnsi="Courier New" w:cs="Courier New"/>
+          <w:color w:val="F6F3E8"/>
+          <w:sz w:val="16"/>
+          <w:szCs w:val="16"/>
+          <w:lang w:val="en-US"/>
+        </w:rPr>
+        <w:tab/>
+      </w:r>
+      <w:r>
+        <w:rPr>
+          <w:rFonts w:ascii="Courier New" w:hAnsi="Courier New" w:cs="Courier New"/>
+          <w:color w:val="D4C4A9"/>
+          <w:sz w:val="16"/>
+          <w:szCs w:val="16"/>
+          <w:lang w:val="en-US"/>
+        </w:rPr>
+        <w:t>&lt;link</w:t>
+      </w:r>
+      <w:r>
+        <w:rPr>
+          <w:rFonts w:ascii="Courier New" w:hAnsi="Courier New" w:cs="Courier New"/>
+          <w:color w:val="CCCCCC"/>
+          <w:sz w:val="16"/>
+          <w:szCs w:val="16"/>
+          <w:lang w:val="en-US"/>
+        </w:rPr>
+        <w:t xml:space="preserve"> </w:t>
+      </w:r>
+      <w:proofErr w:type="spellStart"/>
+      <w:r>
+        <w:rPr>
+          <w:rFonts w:ascii="Courier New" w:hAnsi="Courier New" w:cs="Courier New"/>
+          <w:color w:val="CAE682"/>
+          <w:sz w:val="16"/>
+          <w:szCs w:val="16"/>
+          <w:lang w:val="en-US"/>
+        </w:rPr>
+        <w:t>href</w:t>
+      </w:r>
+      <w:proofErr w:type="spellEnd"/>
+      <w:r>
+        <w:rPr>
+          <w:rFonts w:ascii="Courier New" w:hAnsi="Courier New" w:cs="Courier New"/>
+          <w:color w:val="F6F3E8"/>
+          <w:sz w:val="16"/>
+          <w:szCs w:val="16"/>
+          <w:lang w:val="en-US"/>
+        </w:rPr>
+        <w:t>=</w:t>
+      </w:r>
+      <w:r>
+        <w:rPr>
+          <w:rFonts w:ascii="Courier New" w:hAnsi="Courier New" w:cs="Courier New"/>
+          <w:color w:val="95E454"/>
+          <w:sz w:val="16"/>
+          <w:szCs w:val="16"/>
+          <w:lang w:val="en-US"/>
+        </w:rPr>
+        <w:t>"</w:t>
+      </w:r>
+      <w:r>
+        <w:rPr>
+          <w:rFonts w:ascii="Courier New" w:hAnsi="Courier New" w:cs="Courier New"/>
+          <w:color w:val="D4C4A9"/>
+          <w:sz w:val="16"/>
+          <w:szCs w:val="16"/>
+          <w:lang w:val="en-US"/>
+        </w:rPr>
+        <w:t>&lt;</w:t>
+      </w:r>
+      <w:proofErr w:type="spellStart"/>
+      <w:r>
+        <w:rPr>
+          <w:rFonts w:ascii="Courier New" w:hAnsi="Courier New" w:cs="Courier New"/>
+          <w:color w:val="D4C4A9"/>
+          <w:sz w:val="16"/>
+          <w:szCs w:val="16"/>
+          <w:lang w:val="en-US"/>
+        </w:rPr>
+        <w:t>c:url</w:t>
+      </w:r>
+      <w:proofErr w:type="spellEnd"/>
+      <w:r>
+        <w:rPr>
+          <w:rFonts w:ascii="Courier New" w:hAnsi="Courier New" w:cs="Courier New"/>
+          <w:color w:val="CCCCCC"/>
+          <w:sz w:val="16"/>
+          <w:szCs w:val="16"/>
+          <w:lang w:val="en-US"/>
+        </w:rPr>
+        <w:t xml:space="preserve"> </w:t>
+      </w:r>
+      <w:r>
+        <w:rPr>
+          <w:rFonts w:ascii="Courier New" w:hAnsi="Courier New" w:cs="Courier New"/>
+          <w:color w:val="CAE682"/>
+          <w:sz w:val="16"/>
+          <w:szCs w:val="16"/>
+          <w:lang w:val="en-US"/>
+        </w:rPr>
+        <w:t>value</w:t>
+      </w:r>
+      <w:r>
+        <w:rPr>
+          <w:rFonts w:ascii="Courier New" w:hAnsi="Courier New" w:cs="Courier New"/>
+          <w:color w:val="F6F3E8"/>
+          <w:sz w:val="16"/>
+          <w:szCs w:val="16"/>
+          <w:lang w:val="en-US"/>
+        </w:rPr>
+        <w:t>=</w:t>
+      </w:r>
+      <w:r>
+        <w:rPr>
+          <w:rFonts w:ascii="Courier New" w:hAnsi="Courier New" w:cs="Courier New"/>
+          <w:color w:val="95E454"/>
+          <w:sz w:val="16"/>
+          <w:szCs w:val="16"/>
+          <w:lang w:val="en-US"/>
+        </w:rPr>
+        <w:t>"/static/</w:t>
+      </w:r>
+      <w:proofErr w:type="spellStart"/>
+      <w:r>
+        <w:rPr>
+          <w:rFonts w:ascii="Courier New" w:hAnsi="Courier New" w:cs="Courier New"/>
+          <w:color w:val="95E454"/>
+          <w:sz w:val="16"/>
+          <w:szCs w:val="16"/>
+          <w:lang w:val="en-US"/>
+        </w:rPr>
+        <w:t>css</w:t>
+      </w:r>
+      <w:proofErr w:type="spellEnd"/>
+      <w:r>
+        <w:rPr>
+          <w:rFonts w:ascii="Courier New" w:hAnsi="Courier New" w:cs="Courier New"/>
+          <w:color w:val="95E454"/>
+          <w:sz w:val="16"/>
+          <w:szCs w:val="16"/>
+          <w:lang w:val="en-US"/>
+        </w:rPr>
+        <w:t>/bootstrap.min.css"</w:t>
+      </w:r>
+      <w:r>
+        <w:rPr>
+          <w:rFonts w:ascii="Courier New" w:hAnsi="Courier New" w:cs="Courier New"/>
+          <w:color w:val="CCCCCC"/>
+          <w:sz w:val="16"/>
+          <w:szCs w:val="16"/>
+          <w:lang w:val="en-US"/>
+        </w:rPr>
+        <w:t xml:space="preserve"> </w:t>
+      </w:r>
+      <w:r>
+        <w:rPr>
+          <w:rFonts w:ascii="Courier New" w:hAnsi="Courier New" w:cs="Courier New"/>
+          <w:color w:val="D4C4A9"/>
+          <w:sz w:val="16"/>
+          <w:szCs w:val="16"/>
+          <w:lang w:val="en-US"/>
+        </w:rPr>
+        <w:t>/&gt;</w:t>
+      </w:r>
+      <w:r>
+        <w:rPr>
+          <w:rFonts w:ascii="Courier New" w:hAnsi="Courier New" w:cs="Courier New"/>
+          <w:color w:val="95E454"/>
+          <w:sz w:val="16"/>
+          <w:szCs w:val="16"/>
+          <w:lang w:val="en-US"/>
+        </w:rPr>
+        <w:t>"</w:t>
+      </w:r>
+      <w:r>
+        <w:rPr>
+          <w:rFonts w:ascii="Courier New" w:hAnsi="Courier New" w:cs="Courier New"/>
+          <w:color w:val="CCCCCC"/>
+          <w:sz w:val="16"/>
+          <w:szCs w:val="16"/>
+          <w:lang w:val="en-US"/>
+        </w:rPr>
+        <w:t xml:space="preserve"> </w:t>
+      </w:r>
+      <w:proofErr w:type="spellStart"/>
+      <w:r>
+        <w:rPr>
+          <w:rFonts w:ascii="Courier New" w:hAnsi="Courier New" w:cs="Courier New"/>
+          <w:color w:val="CAE682"/>
+          <w:sz w:val="16"/>
+          <w:szCs w:val="16"/>
+          <w:lang w:val="en-US"/>
+        </w:rPr>
+        <w:t>rel</w:t>
+      </w:r>
+      <w:proofErr w:type="spellEnd"/>
+      <w:r>
+        <w:rPr>
+          <w:rFonts w:ascii="Courier New" w:hAnsi="Courier New" w:cs="Courier New"/>
+          <w:color w:val="F6F3E8"/>
+          <w:sz w:val="16"/>
+          <w:szCs w:val="16"/>
+          <w:lang w:val="en-US"/>
+        </w:rPr>
+        <w:t>=</w:t>
+      </w:r>
+      <w:r>
+        <w:rPr>
+          <w:rFonts w:ascii="Courier New" w:hAnsi="Courier New" w:cs="Courier New"/>
+          <w:color w:val="95E454"/>
+          <w:sz w:val="16"/>
+          <w:szCs w:val="16"/>
+          <w:lang w:val="en-US"/>
+        </w:rPr>
+        <w:t>"stylesheet"</w:t>
+      </w:r>
+      <w:r>
+        <w:rPr>
+          <w:rFonts w:ascii="Courier New" w:hAnsi="Courier New" w:cs="Courier New"/>
+          <w:color w:val="D4C4A9"/>
+          <w:sz w:val="16"/>
+          <w:szCs w:val="16"/>
+          <w:lang w:val="en-US"/>
+        </w:rPr>
+        <w:t>&gt;</w:t>
+      </w:r>
+    </w:p>
+    <w:p>
+      <w:pPr>
+        <w:pStyle w:val="NormaleWeb"/>
+        <w:shd w:val="clear" w:color="auto" w:fill="1C1C1C"/>
+        <w:spacing w:before="0" w:beforeAutospacing="0" w:after="0" w:afterAutospacing="0"/>
+        <w:rPr>
+          <w:rFonts w:ascii="Courier New" w:hAnsi="Courier New" w:cs="Courier New"/>
+          <w:color w:val="CCCCCC"/>
+          <w:sz w:val="16"/>
+          <w:szCs w:val="16"/>
+          <w:lang w:val="en-US"/>
+        </w:rPr>
+      </w:pPr>
+      <w:r>
+        <w:rPr>
+          <w:rFonts w:ascii="Courier New" w:hAnsi="Courier New" w:cs="Courier New"/>
+          <w:color w:val="F6F3E8"/>
+          <w:sz w:val="16"/>
+          <w:szCs w:val="16"/>
+          <w:lang w:val="en-US"/>
+        </w:rPr>
+        <w:t xml:space="preserve">    </w:t>
+      </w:r>
+      <w:r>
+        <w:rPr>
+          <w:rFonts w:ascii="Courier New" w:hAnsi="Courier New" w:cs="Courier New"/>
+          <w:color w:val="F6F3E8"/>
+          <w:sz w:val="16"/>
+          <w:szCs w:val="16"/>
+          <w:lang w:val="en-US"/>
+        </w:rPr>
+        <w:tab/>
+      </w:r>
+      <w:r>
+        <w:rPr>
+          <w:rFonts w:ascii="Courier New" w:hAnsi="Courier New" w:cs="Courier New"/>
+          <w:color w:val="D4C4A9"/>
+          <w:sz w:val="16"/>
+          <w:szCs w:val="16"/>
+          <w:lang w:val="en-US"/>
+        </w:rPr>
+        <w:t>&lt;link</w:t>
+      </w:r>
+      <w:r>
+        <w:rPr>
+          <w:rFonts w:ascii="Courier New" w:hAnsi="Courier New" w:cs="Courier New"/>
+          <w:color w:val="CCCCCC"/>
+          <w:sz w:val="16"/>
+          <w:szCs w:val="16"/>
+          <w:lang w:val="en-US"/>
+        </w:rPr>
+        <w:t xml:space="preserve"> </w:t>
+      </w:r>
+      <w:proofErr w:type="spellStart"/>
+      <w:r>
+        <w:rPr>
+          <w:rFonts w:ascii="Courier New" w:hAnsi="Courier New" w:cs="Courier New"/>
+          <w:color w:val="CAE682"/>
+          <w:sz w:val="16"/>
+          <w:szCs w:val="16"/>
+          <w:lang w:val="en-US"/>
+        </w:rPr>
+        <w:t>href</w:t>
+      </w:r>
+      <w:proofErr w:type="spellEnd"/>
+      <w:r>
+        <w:rPr>
+          <w:rFonts w:ascii="Courier New" w:hAnsi="Courier New" w:cs="Courier New"/>
+          <w:color w:val="F6F3E8"/>
+          <w:sz w:val="16"/>
+          <w:szCs w:val="16"/>
+          <w:lang w:val="en-US"/>
+        </w:rPr>
+        <w:t>=</w:t>
+      </w:r>
+      <w:r>
+        <w:rPr>
+          <w:rFonts w:ascii="Courier New" w:hAnsi="Courier New" w:cs="Courier New"/>
+          <w:color w:val="95E454"/>
+          <w:sz w:val="16"/>
+          <w:szCs w:val="16"/>
+          <w:lang w:val="en-US"/>
+        </w:rPr>
+        <w:t>"</w:t>
+      </w:r>
+      <w:r>
+        <w:rPr>
+          <w:rFonts w:ascii="Courier New" w:hAnsi="Courier New" w:cs="Courier New"/>
+          <w:color w:val="D4C4A9"/>
+          <w:sz w:val="16"/>
+          <w:szCs w:val="16"/>
+          <w:lang w:val="en-US"/>
+        </w:rPr>
+        <w:t>&lt;</w:t>
+      </w:r>
+      <w:proofErr w:type="spellStart"/>
+      <w:r>
+        <w:rPr>
+          <w:rFonts w:ascii="Courier New" w:hAnsi="Courier New" w:cs="Courier New"/>
+          <w:color w:val="D4C4A9"/>
+          <w:sz w:val="16"/>
+          <w:szCs w:val="16"/>
+          <w:lang w:val="en-US"/>
+        </w:rPr>
+        <w:t>c:url</w:t>
+      </w:r>
+      <w:proofErr w:type="spellEnd"/>
+      <w:r>
+        <w:rPr>
+          <w:rFonts w:ascii="Courier New" w:hAnsi="Courier New" w:cs="Courier New"/>
+          <w:color w:val="CCCCCC"/>
+          <w:sz w:val="16"/>
+          <w:szCs w:val="16"/>
+          <w:lang w:val="en-US"/>
+        </w:rPr>
+        <w:t xml:space="preserve"> </w:t>
+      </w:r>
+      <w:r>
+        <w:rPr>
+          <w:rFonts w:ascii="Courier New" w:hAnsi="Courier New" w:cs="Courier New"/>
+          <w:color w:val="CAE682"/>
+          <w:sz w:val="16"/>
+          <w:szCs w:val="16"/>
+          <w:lang w:val="en-US"/>
+        </w:rPr>
+        <w:t>value</w:t>
+      </w:r>
+      <w:r>
+        <w:rPr>
+          <w:rFonts w:ascii="Courier New" w:hAnsi="Courier New" w:cs="Courier New"/>
+          <w:color w:val="F6F3E8"/>
+          <w:sz w:val="16"/>
+          <w:szCs w:val="16"/>
+          <w:lang w:val="en-US"/>
+        </w:rPr>
+        <w:t>=</w:t>
+      </w:r>
+      <w:r>
+        <w:rPr>
+          <w:rFonts w:ascii="Courier New" w:hAnsi="Courier New" w:cs="Courier New"/>
+          <w:color w:val="95E454"/>
+          <w:sz w:val="16"/>
+          <w:szCs w:val="16"/>
+          <w:lang w:val="en-US"/>
+        </w:rPr>
+        <w:t>"/static/</w:t>
+      </w:r>
+      <w:proofErr w:type="spellStart"/>
+      <w:r>
+        <w:rPr>
+          <w:rFonts w:ascii="Courier New" w:hAnsi="Courier New" w:cs="Courier New"/>
+          <w:color w:val="95E454"/>
+          <w:sz w:val="16"/>
+          <w:szCs w:val="16"/>
+          <w:lang w:val="en-US"/>
+        </w:rPr>
+        <w:t>css</w:t>
+      </w:r>
+      <w:proofErr w:type="spellEnd"/>
+      <w:r>
+        <w:rPr>
+          <w:rFonts w:ascii="Courier New" w:hAnsi="Courier New" w:cs="Courier New"/>
+          <w:color w:val="95E454"/>
+          <w:sz w:val="16"/>
+          <w:szCs w:val="16"/>
+          <w:lang w:val="en-US"/>
+        </w:rPr>
+        <w:t>/jumbotron.css"</w:t>
+      </w:r>
+      <w:r>
+        <w:rPr>
+          <w:rFonts w:ascii="Courier New" w:hAnsi="Courier New" w:cs="Courier New"/>
+          <w:color w:val="CCCCCC"/>
+          <w:sz w:val="16"/>
+          <w:szCs w:val="16"/>
+          <w:lang w:val="en-US"/>
+        </w:rPr>
+        <w:t xml:space="preserve"> </w:t>
+      </w:r>
+      <w:r>
+        <w:rPr>
+          <w:rFonts w:ascii="Courier New" w:hAnsi="Courier New" w:cs="Courier New"/>
+          <w:color w:val="D4C4A9"/>
+          <w:sz w:val="16"/>
+          <w:szCs w:val="16"/>
+          <w:lang w:val="en-US"/>
+        </w:rPr>
+        <w:t>/&gt;</w:t>
+      </w:r>
+      <w:r>
+        <w:rPr>
+          <w:rFonts w:ascii="Courier New" w:hAnsi="Courier New" w:cs="Courier New"/>
+          <w:color w:val="95E454"/>
+          <w:sz w:val="16"/>
+          <w:szCs w:val="16"/>
+          <w:lang w:val="en-US"/>
+        </w:rPr>
+        <w:t>"</w:t>
+      </w:r>
+      <w:r>
+        <w:rPr>
+          <w:rFonts w:ascii="Courier New" w:hAnsi="Courier New" w:cs="Courier New"/>
+          <w:color w:val="CCCCCC"/>
+          <w:sz w:val="16"/>
+          <w:szCs w:val="16"/>
+          <w:lang w:val="en-US"/>
+        </w:rPr>
+        <w:t xml:space="preserve"> </w:t>
+      </w:r>
+      <w:proofErr w:type="spellStart"/>
+      <w:r>
+        <w:rPr>
+          <w:rFonts w:ascii="Courier New" w:hAnsi="Courier New" w:cs="Courier New"/>
+          <w:color w:val="CAE682"/>
+          <w:sz w:val="16"/>
+          <w:szCs w:val="16"/>
+          <w:lang w:val="en-US"/>
+        </w:rPr>
+        <w:t>rel</w:t>
+      </w:r>
+      <w:proofErr w:type="spellEnd"/>
+      <w:r>
+        <w:rPr>
+          <w:rFonts w:ascii="Courier New" w:hAnsi="Courier New" w:cs="Courier New"/>
+          <w:color w:val="F6F3E8"/>
+          <w:sz w:val="16"/>
+          <w:szCs w:val="16"/>
+          <w:lang w:val="en-US"/>
+        </w:rPr>
+        <w:t>=</w:t>
+      </w:r>
+      <w:r>
+        <w:rPr>
+          <w:rFonts w:ascii="Courier New" w:hAnsi="Courier New" w:cs="Courier New"/>
+          <w:color w:val="95E454"/>
+          <w:sz w:val="16"/>
+          <w:szCs w:val="16"/>
+          <w:lang w:val="en-US"/>
+        </w:rPr>
+        <w:t>"stylesheet"</w:t>
+      </w:r>
+      <w:r>
+        <w:rPr>
+          <w:rFonts w:ascii="Courier New" w:hAnsi="Courier New" w:cs="Courier New"/>
+          <w:color w:val="D4C4A9"/>
+          <w:sz w:val="16"/>
+          <w:szCs w:val="16"/>
+          <w:lang w:val="en-US"/>
+        </w:rPr>
+        <w:t>&gt;</w:t>
+      </w:r>
+    </w:p>
+    <w:p>
+      <w:pPr>
+        <w:pStyle w:val="NormaleWeb"/>
+        <w:shd w:val="clear" w:color="auto" w:fill="1C1C1C"/>
+        <w:spacing w:before="0" w:beforeAutospacing="0" w:after="0" w:afterAutospacing="0"/>
+        <w:rPr>
+          <w:rFonts w:ascii="Courier New" w:hAnsi="Courier New" w:cs="Courier New"/>
+          <w:color w:val="CCCCCC"/>
+          <w:sz w:val="16"/>
+          <w:szCs w:val="16"/>
+          <w:lang w:val="en-US"/>
+        </w:rPr>
+      </w:pPr>
+      <w:r>
+        <w:rPr>
+          <w:rFonts w:ascii="Courier New" w:hAnsi="Courier New" w:cs="Courier New"/>
+          <w:color w:val="F6F3E8"/>
+          <w:sz w:val="16"/>
+          <w:szCs w:val="16"/>
+          <w:lang w:val="en-US"/>
+        </w:rPr>
+        <w:t xml:space="preserve">    </w:t>
+      </w:r>
+      <w:r>
+        <w:rPr>
+          <w:rFonts w:ascii="Courier New" w:hAnsi="Courier New" w:cs="Courier New"/>
+          <w:color w:val="F6F3E8"/>
+          <w:sz w:val="16"/>
+          <w:szCs w:val="16"/>
+          <w:lang w:val="en-US"/>
+        </w:rPr>
+        <w:tab/>
+      </w:r>
+      <w:r>
+        <w:rPr>
+          <w:rFonts w:ascii="Courier New" w:hAnsi="Courier New" w:cs="Courier New"/>
+          <w:color w:val="D4C4A9"/>
+          <w:sz w:val="16"/>
+          <w:szCs w:val="16"/>
+          <w:lang w:val="en-US"/>
+        </w:rPr>
+        <w:t>&lt;link</w:t>
+      </w:r>
+      <w:r>
+        <w:rPr>
+          <w:rFonts w:ascii="Courier New" w:hAnsi="Courier New" w:cs="Courier New"/>
+          <w:color w:val="CCCCCC"/>
+          <w:sz w:val="16"/>
+          <w:szCs w:val="16"/>
+          <w:lang w:val="en-US"/>
+        </w:rPr>
+        <w:t xml:space="preserve"> </w:t>
+      </w:r>
+      <w:proofErr w:type="spellStart"/>
+      <w:r>
+        <w:rPr>
+          <w:rFonts w:ascii="Courier New" w:hAnsi="Courier New" w:cs="Courier New"/>
+          <w:color w:val="CAE682"/>
+          <w:sz w:val="16"/>
+          <w:szCs w:val="16"/>
+          <w:lang w:val="en-US"/>
+        </w:rPr>
+        <w:t>href</w:t>
+      </w:r>
+      <w:proofErr w:type="spellEnd"/>
+      <w:r>
+        <w:rPr>
+          <w:rFonts w:ascii="Courier New" w:hAnsi="Courier New" w:cs="Courier New"/>
+          <w:color w:val="F6F3E8"/>
+          <w:sz w:val="16"/>
+          <w:szCs w:val="16"/>
+          <w:lang w:val="en-US"/>
+        </w:rPr>
+        <w:t>=</w:t>
+      </w:r>
+      <w:r>
+        <w:rPr>
+          <w:rFonts w:ascii="Courier New" w:hAnsi="Courier New" w:cs="Courier New"/>
+          <w:color w:val="95E454"/>
+          <w:sz w:val="16"/>
+          <w:szCs w:val="16"/>
+          <w:lang w:val="en-US"/>
+        </w:rPr>
+        <w:t>"</w:t>
+      </w:r>
+      <w:r>
+        <w:rPr>
+          <w:rFonts w:ascii="Courier New" w:hAnsi="Courier New" w:cs="Courier New"/>
+          <w:color w:val="D4C4A9"/>
+          <w:sz w:val="16"/>
+          <w:szCs w:val="16"/>
+          <w:lang w:val="en-US"/>
+        </w:rPr>
+        <w:t>&lt;</w:t>
+      </w:r>
+      <w:proofErr w:type="spellStart"/>
+      <w:r>
+        <w:rPr>
+          <w:rFonts w:ascii="Courier New" w:hAnsi="Courier New" w:cs="Courier New"/>
+          <w:color w:val="D4C4A9"/>
+          <w:sz w:val="16"/>
+          <w:szCs w:val="16"/>
+          <w:lang w:val="en-US"/>
+        </w:rPr>
+        <w:t>c:url</w:t>
+      </w:r>
+      <w:proofErr w:type="spellEnd"/>
+      <w:r>
+        <w:rPr>
+          <w:rFonts w:ascii="Courier New" w:hAnsi="Courier New" w:cs="Courier New"/>
+          <w:color w:val="CCCCCC"/>
+          <w:sz w:val="16"/>
+          <w:szCs w:val="16"/>
+          <w:lang w:val="en-US"/>
+        </w:rPr>
+        <w:t xml:space="preserve"> </w:t>
+      </w:r>
+      <w:r>
+        <w:rPr>
+          <w:rFonts w:ascii="Courier New" w:hAnsi="Courier New" w:cs="Courier New"/>
+          <w:color w:val="CAE682"/>
+          <w:sz w:val="16"/>
+          <w:szCs w:val="16"/>
+          <w:lang w:val="en-US"/>
+        </w:rPr>
+        <w:t>value</w:t>
+      </w:r>
+      <w:r>
+        <w:rPr>
+          <w:rFonts w:ascii="Courier New" w:hAnsi="Courier New" w:cs="Courier New"/>
+          <w:color w:val="F6F3E8"/>
+          <w:sz w:val="16"/>
+          <w:szCs w:val="16"/>
+          <w:lang w:val="en-US"/>
+        </w:rPr>
+        <w:t>=</w:t>
+      </w:r>
+      <w:r>
+        <w:rPr>
+          <w:rFonts w:ascii="Courier New" w:hAnsi="Courier New" w:cs="Courier New"/>
+          <w:color w:val="95E454"/>
+          <w:sz w:val="16"/>
+          <w:szCs w:val="16"/>
+          <w:lang w:val="en-US"/>
+        </w:rPr>
+        <w:t>"/static/</w:t>
+      </w:r>
+      <w:proofErr w:type="spellStart"/>
+      <w:r>
+        <w:rPr>
+          <w:rFonts w:ascii="Courier New" w:hAnsi="Courier New" w:cs="Courier New"/>
+          <w:color w:val="95E454"/>
+          <w:sz w:val="16"/>
+          <w:szCs w:val="16"/>
+          <w:lang w:val="en-US"/>
+        </w:rPr>
+        <w:t>css</w:t>
+      </w:r>
+      <w:proofErr w:type="spellEnd"/>
+      <w:r>
+        <w:rPr>
+          <w:rFonts w:ascii="Courier New" w:hAnsi="Courier New" w:cs="Courier New"/>
+          <w:color w:val="95E454"/>
+          <w:sz w:val="16"/>
+          <w:szCs w:val="16"/>
+          <w:lang w:val="en-US"/>
+        </w:rPr>
+        <w:t>/login.css"</w:t>
+      </w:r>
+      <w:r>
+        <w:rPr>
+          <w:rFonts w:ascii="Courier New" w:hAnsi="Courier New" w:cs="Courier New"/>
+          <w:color w:val="CCCCCC"/>
+          <w:sz w:val="16"/>
+          <w:szCs w:val="16"/>
+          <w:lang w:val="en-US"/>
+        </w:rPr>
+        <w:t xml:space="preserve"> </w:t>
+      </w:r>
+      <w:r>
+        <w:rPr>
+          <w:rFonts w:ascii="Courier New" w:hAnsi="Courier New" w:cs="Courier New"/>
+          <w:color w:val="D4C4A9"/>
+          <w:sz w:val="16"/>
+          <w:szCs w:val="16"/>
+          <w:lang w:val="en-US"/>
+        </w:rPr>
+        <w:t>/&gt;</w:t>
+      </w:r>
+      <w:r>
+        <w:rPr>
+          <w:rFonts w:ascii="Courier New" w:hAnsi="Courier New" w:cs="Courier New"/>
+          <w:color w:val="95E454"/>
+          <w:sz w:val="16"/>
+          <w:szCs w:val="16"/>
+          <w:lang w:val="en-US"/>
+        </w:rPr>
+        <w:t>"</w:t>
+      </w:r>
+      <w:r>
+        <w:rPr>
+          <w:rFonts w:ascii="Courier New" w:hAnsi="Courier New" w:cs="Courier New"/>
+          <w:color w:val="CCCCCC"/>
+          <w:sz w:val="16"/>
+          <w:szCs w:val="16"/>
+          <w:lang w:val="en-US"/>
+        </w:rPr>
+        <w:t xml:space="preserve"> </w:t>
+      </w:r>
+      <w:proofErr w:type="spellStart"/>
+      <w:r>
+        <w:rPr>
+          <w:rFonts w:ascii="Courier New" w:hAnsi="Courier New" w:cs="Courier New"/>
+          <w:color w:val="CAE682"/>
+          <w:sz w:val="16"/>
+          <w:szCs w:val="16"/>
+          <w:lang w:val="en-US"/>
+        </w:rPr>
+        <w:t>rel</w:t>
+      </w:r>
+      <w:proofErr w:type="spellEnd"/>
+      <w:r>
+        <w:rPr>
+          <w:rFonts w:ascii="Courier New" w:hAnsi="Courier New" w:cs="Courier New"/>
+          <w:color w:val="F6F3E8"/>
+          <w:sz w:val="16"/>
+          <w:szCs w:val="16"/>
+          <w:lang w:val="en-US"/>
+        </w:rPr>
+        <w:t>=</w:t>
+      </w:r>
+      <w:r>
+        <w:rPr>
+          <w:rFonts w:ascii="Courier New" w:hAnsi="Courier New" w:cs="Courier New"/>
+          <w:color w:val="95E454"/>
+          <w:sz w:val="16"/>
+          <w:szCs w:val="16"/>
+          <w:lang w:val="en-US"/>
+        </w:rPr>
+        <w:t>"stylesheet"</w:t>
+      </w:r>
+      <w:r>
+        <w:rPr>
+          <w:rFonts w:ascii="Courier New" w:hAnsi="Courier New" w:cs="Courier New"/>
+          <w:color w:val="D4C4A9"/>
+          <w:sz w:val="16"/>
+          <w:szCs w:val="16"/>
+          <w:lang w:val="en-US"/>
+        </w:rPr>
+        <w:t>&gt;</w:t>
+      </w:r>
+    </w:p>
+    <w:p>
+      <w:pPr>
+        <w:pStyle w:val="NormaleWeb"/>
+        <w:shd w:val="clear" w:color="auto" w:fill="1C1C1C"/>
+        <w:spacing w:before="0" w:beforeAutospacing="0" w:after="0" w:afterAutospacing="0"/>
+        <w:rPr>
+          <w:rFonts w:ascii="Courier New" w:hAnsi="Courier New" w:cs="Courier New"/>
+          <w:color w:val="CCCCCC"/>
+          <w:sz w:val="16"/>
+          <w:szCs w:val="16"/>
+          <w:lang w:val="en-US"/>
+        </w:rPr>
+      </w:pPr>
+      <w:r>
+        <w:rPr>
+          <w:rFonts w:ascii="Courier New" w:hAnsi="Courier New" w:cs="Courier New"/>
+          <w:color w:val="F6F3E8"/>
+          <w:sz w:val="16"/>
+          <w:szCs w:val="16"/>
+          <w:lang w:val="en-US"/>
+        </w:rPr>
+        <w:t xml:space="preserve">    </w:t>
+      </w:r>
+      <w:r>
+        <w:rPr>
+          <w:rFonts w:ascii="Courier New" w:hAnsi="Courier New" w:cs="Courier New"/>
+          <w:color w:val="F6F3E8"/>
+          <w:sz w:val="16"/>
+          <w:szCs w:val="16"/>
+          <w:lang w:val="en-US"/>
+        </w:rPr>
+        <w:tab/>
+      </w:r>
+      <w:r>
+        <w:rPr>
+          <w:rFonts w:ascii="Courier New" w:hAnsi="Courier New" w:cs="Courier New"/>
+          <w:color w:val="D4C4A9"/>
+          <w:sz w:val="16"/>
+          <w:szCs w:val="16"/>
+          <w:lang w:val="en-US"/>
+        </w:rPr>
+        <w:t>&lt;link</w:t>
+      </w:r>
+      <w:r>
+        <w:rPr>
+          <w:rFonts w:ascii="Courier New" w:hAnsi="Courier New" w:cs="Courier New"/>
+          <w:color w:val="CCCCCC"/>
+          <w:sz w:val="16"/>
+          <w:szCs w:val="16"/>
+          <w:lang w:val="en-US"/>
+        </w:rPr>
+        <w:t xml:space="preserve"> </w:t>
+      </w:r>
+      <w:proofErr w:type="spellStart"/>
+      <w:r>
+        <w:rPr>
+          <w:rFonts w:ascii="Courier New" w:hAnsi="Courier New" w:cs="Courier New"/>
+          <w:color w:val="CAE682"/>
+          <w:sz w:val="16"/>
+          <w:szCs w:val="16"/>
+          <w:lang w:val="en-US"/>
+        </w:rPr>
+        <w:t>href</w:t>
+      </w:r>
+      <w:proofErr w:type="spellEnd"/>
+      <w:r>
+        <w:rPr>
+          <w:rFonts w:ascii="Courier New" w:hAnsi="Courier New" w:cs="Courier New"/>
+          <w:color w:val="F6F3E8"/>
+          <w:sz w:val="16"/>
+          <w:szCs w:val="16"/>
+          <w:lang w:val="en-US"/>
+        </w:rPr>
+        <w:t>=</w:t>
+      </w:r>
+      <w:r>
+        <w:rPr>
+          <w:rFonts w:ascii="Courier New" w:hAnsi="Courier New" w:cs="Courier New"/>
+          <w:color w:val="95E454"/>
+          <w:sz w:val="16"/>
+          <w:szCs w:val="16"/>
+          <w:lang w:val="en-US"/>
+        </w:rPr>
+        <w:t>"</w:t>
+      </w:r>
+      <w:r>
+        <w:rPr>
+          <w:rFonts w:ascii="Courier New" w:hAnsi="Courier New" w:cs="Courier New"/>
+          <w:color w:val="D4C4A9"/>
+          <w:sz w:val="16"/>
+          <w:szCs w:val="16"/>
+          <w:lang w:val="en-US"/>
+        </w:rPr>
+        <w:t>&lt;</w:t>
+      </w:r>
+      <w:proofErr w:type="spellStart"/>
+      <w:r>
+        <w:rPr>
+          <w:rFonts w:ascii="Courier New" w:hAnsi="Courier New" w:cs="Courier New"/>
+          <w:color w:val="D4C4A9"/>
+          <w:sz w:val="16"/>
+          <w:szCs w:val="16"/>
+          <w:lang w:val="en-US"/>
+        </w:rPr>
+        <w:t>c:url</w:t>
+      </w:r>
+      <w:proofErr w:type="spellEnd"/>
+      <w:r>
+        <w:rPr>
+          <w:rFonts w:ascii="Courier New" w:hAnsi="Courier New" w:cs="Courier New"/>
+          <w:color w:val="CCCCCC"/>
+          <w:sz w:val="16"/>
+          <w:szCs w:val="16"/>
+          <w:lang w:val="en-US"/>
+        </w:rPr>
+        <w:t xml:space="preserve"> </w:t>
+      </w:r>
+      <w:r>
+        <w:rPr>
+          <w:rFonts w:ascii="Courier New" w:hAnsi="Courier New" w:cs="Courier New"/>
+          <w:color w:val="CAE682"/>
+          <w:sz w:val="16"/>
+          <w:szCs w:val="16"/>
+          <w:lang w:val="en-US"/>
+        </w:rPr>
+        <w:t>value</w:t>
+      </w:r>
+      <w:r>
+        <w:rPr>
+          <w:rFonts w:ascii="Courier New" w:hAnsi="Courier New" w:cs="Courier New"/>
+          <w:color w:val="F6F3E8"/>
+          <w:sz w:val="16"/>
+          <w:szCs w:val="16"/>
+          <w:lang w:val="en-US"/>
+        </w:rPr>
+        <w:t>=</w:t>
+      </w:r>
+      <w:r>
+        <w:rPr>
+          <w:rFonts w:ascii="Courier New" w:hAnsi="Courier New" w:cs="Courier New"/>
+          <w:color w:val="95E454"/>
+          <w:sz w:val="16"/>
+          <w:szCs w:val="16"/>
+          <w:lang w:val="en-US"/>
+        </w:rPr>
+        <w:t>"/static/</w:t>
+      </w:r>
+      <w:proofErr w:type="spellStart"/>
+      <w:r>
+        <w:rPr>
+          <w:rFonts w:ascii="Courier New" w:hAnsi="Courier New" w:cs="Courier New"/>
+          <w:color w:val="95E454"/>
+          <w:sz w:val="16"/>
+          <w:szCs w:val="16"/>
+          <w:lang w:val="en-US"/>
+        </w:rPr>
+        <w:t>css</w:t>
+      </w:r>
+      <w:proofErr w:type="spellEnd"/>
+      <w:r>
+        <w:rPr>
+          <w:rFonts w:ascii="Courier New" w:hAnsi="Courier New" w:cs="Courier New"/>
+          <w:color w:val="95E454"/>
+          <w:sz w:val="16"/>
+          <w:szCs w:val="16"/>
+          <w:lang w:val="en-US"/>
+        </w:rPr>
+        <w:t>/round.css"</w:t>
+      </w:r>
+      <w:r>
+        <w:rPr>
+          <w:rFonts w:ascii="Courier New" w:hAnsi="Courier New" w:cs="Courier New"/>
+          <w:color w:val="CCCCCC"/>
+          <w:sz w:val="16"/>
+          <w:szCs w:val="16"/>
+          <w:lang w:val="en-US"/>
+        </w:rPr>
+        <w:t xml:space="preserve"> </w:t>
+      </w:r>
+      <w:r>
+        <w:rPr>
+          <w:rFonts w:ascii="Courier New" w:hAnsi="Courier New" w:cs="Courier New"/>
+          <w:color w:val="D4C4A9"/>
+          <w:sz w:val="16"/>
+          <w:szCs w:val="16"/>
+          <w:lang w:val="en-US"/>
+        </w:rPr>
+        <w:t>/&gt;</w:t>
+      </w:r>
+      <w:r>
+        <w:rPr>
+          <w:rFonts w:ascii="Courier New" w:hAnsi="Courier New" w:cs="Courier New"/>
+          <w:color w:val="95E454"/>
+          <w:sz w:val="16"/>
+          <w:szCs w:val="16"/>
+          <w:lang w:val="en-US"/>
+        </w:rPr>
+        <w:t>"</w:t>
+      </w:r>
+      <w:r>
+        <w:rPr>
+          <w:rFonts w:ascii="Courier New" w:hAnsi="Courier New" w:cs="Courier New"/>
+          <w:color w:val="CCCCCC"/>
+          <w:sz w:val="16"/>
+          <w:szCs w:val="16"/>
+          <w:lang w:val="en-US"/>
+        </w:rPr>
+        <w:t xml:space="preserve"> </w:t>
+      </w:r>
+      <w:proofErr w:type="spellStart"/>
+      <w:r>
+        <w:rPr>
+          <w:rFonts w:ascii="Courier New" w:hAnsi="Courier New" w:cs="Courier New"/>
+          <w:color w:val="CAE682"/>
+          <w:sz w:val="16"/>
+          <w:szCs w:val="16"/>
+          <w:lang w:val="en-US"/>
+        </w:rPr>
+        <w:t>rel</w:t>
+      </w:r>
+      <w:proofErr w:type="spellEnd"/>
+      <w:r>
+        <w:rPr>
+          <w:rFonts w:ascii="Courier New" w:hAnsi="Courier New" w:cs="Courier New"/>
+          <w:color w:val="F6F3E8"/>
+          <w:sz w:val="16"/>
+          <w:szCs w:val="16"/>
+          <w:lang w:val="en-US"/>
+        </w:rPr>
+        <w:t>=</w:t>
+      </w:r>
+      <w:r>
+        <w:rPr>
+          <w:rFonts w:ascii="Courier New" w:hAnsi="Courier New" w:cs="Courier New"/>
+          <w:color w:val="95E454"/>
+          <w:sz w:val="16"/>
+          <w:szCs w:val="16"/>
+          <w:lang w:val="en-US"/>
+        </w:rPr>
+        <w:t>"stylesheet"</w:t>
+      </w:r>
+      <w:r>
+        <w:rPr>
+          <w:rFonts w:ascii="Courier New" w:hAnsi="Courier New" w:cs="Courier New"/>
+          <w:color w:val="D4C4A9"/>
+          <w:sz w:val="16"/>
+          <w:szCs w:val="16"/>
+          <w:lang w:val="en-US"/>
+        </w:rPr>
+        <w:t>&gt;</w:t>
+      </w:r>
+    </w:p>
+    <w:p>
+      <w:pPr>
+        <w:pStyle w:val="NormaleWeb"/>
+        <w:shd w:val="clear" w:color="auto" w:fill="1C1C1C"/>
+        <w:spacing w:before="0" w:beforeAutospacing="0" w:after="0" w:afterAutospacing="0"/>
+        <w:rPr>
+          <w:rFonts w:ascii="Courier New" w:hAnsi="Courier New" w:cs="Courier New"/>
+          <w:color w:val="CCCCCC"/>
+          <w:sz w:val="16"/>
+          <w:szCs w:val="16"/>
+          <w:lang w:val="en-US"/>
+        </w:rPr>
+      </w:pPr>
+      <w:r>
+        <w:rPr>
+          <w:rFonts w:ascii="Courier New" w:hAnsi="Courier New" w:cs="Courier New"/>
+          <w:color w:val="F6F3E8"/>
+          <w:sz w:val="16"/>
+          <w:szCs w:val="16"/>
+          <w:lang w:val="en-US"/>
+        </w:rPr>
+        <w:t xml:space="preserve">    </w:t>
+      </w:r>
+      <w:r>
+        <w:rPr>
+          <w:rFonts w:ascii="Courier New" w:hAnsi="Courier New" w:cs="Courier New"/>
+          <w:color w:val="F6F3E8"/>
+          <w:sz w:val="16"/>
+          <w:szCs w:val="16"/>
+          <w:lang w:val="en-US"/>
+        </w:rPr>
+        <w:tab/>
+      </w:r>
+      <w:r>
+        <w:rPr>
+          <w:rFonts w:ascii="Courier New" w:hAnsi="Courier New" w:cs="Courier New"/>
+          <w:color w:val="D4C4A9"/>
+          <w:sz w:val="16"/>
+          <w:szCs w:val="16"/>
+          <w:lang w:val="en-US"/>
+        </w:rPr>
+        <w:t>&lt;link</w:t>
+      </w:r>
+      <w:r>
+        <w:rPr>
+          <w:rFonts w:ascii="Courier New" w:hAnsi="Courier New" w:cs="Courier New"/>
+          <w:color w:val="CCCCCC"/>
+          <w:sz w:val="16"/>
+          <w:szCs w:val="16"/>
+          <w:lang w:val="en-US"/>
+        </w:rPr>
+        <w:t xml:space="preserve"> </w:t>
+      </w:r>
+      <w:proofErr w:type="spellStart"/>
+      <w:r>
+        <w:rPr>
+          <w:rFonts w:ascii="Courier New" w:hAnsi="Courier New" w:cs="Courier New"/>
+          <w:color w:val="CAE682"/>
+          <w:sz w:val="16"/>
+          <w:szCs w:val="16"/>
+          <w:lang w:val="en-US"/>
+        </w:rPr>
+        <w:t>href</w:t>
+      </w:r>
+      <w:proofErr w:type="spellEnd"/>
+      <w:r>
+        <w:rPr>
+          <w:rFonts w:ascii="Courier New" w:hAnsi="Courier New" w:cs="Courier New"/>
+          <w:color w:val="F6F3E8"/>
+          <w:sz w:val="16"/>
+          <w:szCs w:val="16"/>
+          <w:lang w:val="en-US"/>
+        </w:rPr>
+        <w:t>=</w:t>
+      </w:r>
+      <w:r>
+        <w:rPr>
+          <w:rFonts w:ascii="Courier New" w:hAnsi="Courier New" w:cs="Courier New"/>
+          <w:color w:val="95E454"/>
+          <w:sz w:val="16"/>
+          <w:szCs w:val="16"/>
+          <w:lang w:val="en-US"/>
+        </w:rPr>
+        <w:t>"</w:t>
+      </w:r>
+      <w:r>
+        <w:rPr>
+          <w:rFonts w:ascii="Courier New" w:hAnsi="Courier New" w:cs="Courier New"/>
+          <w:color w:val="D4C4A9"/>
+          <w:sz w:val="16"/>
+          <w:szCs w:val="16"/>
+          <w:lang w:val="en-US"/>
+        </w:rPr>
+        <w:t>&lt;</w:t>
+      </w:r>
+      <w:proofErr w:type="spellStart"/>
+      <w:r>
+        <w:rPr>
+          <w:rFonts w:ascii="Courier New" w:hAnsi="Courier New" w:cs="Courier New"/>
+          <w:color w:val="D4C4A9"/>
+          <w:sz w:val="16"/>
+          <w:szCs w:val="16"/>
+          <w:lang w:val="en-US"/>
+        </w:rPr>
+        <w:t>c:url</w:t>
+      </w:r>
+      <w:proofErr w:type="spellEnd"/>
+      <w:r>
+        <w:rPr>
+          <w:rFonts w:ascii="Courier New" w:hAnsi="Courier New" w:cs="Courier New"/>
+          <w:color w:val="CCCCCC"/>
+          <w:sz w:val="16"/>
+          <w:szCs w:val="16"/>
+          <w:lang w:val="en-US"/>
+        </w:rPr>
+        <w:t xml:space="preserve"> </w:t>
+      </w:r>
+      <w:r>
+        <w:rPr>
+          <w:rFonts w:ascii="Courier New" w:hAnsi="Courier New" w:cs="Courier New"/>
+          <w:color w:val="CAE682"/>
+          <w:sz w:val="16"/>
+          <w:szCs w:val="16"/>
+          <w:lang w:val="en-US"/>
+        </w:rPr>
+        <w:t>value</w:t>
+      </w:r>
+      <w:r>
+        <w:rPr>
+          <w:rFonts w:ascii="Courier New" w:hAnsi="Courier New" w:cs="Courier New"/>
+          <w:color w:val="F6F3E8"/>
+          <w:sz w:val="16"/>
+          <w:szCs w:val="16"/>
+          <w:lang w:val="en-US"/>
+        </w:rPr>
+        <w:t>=</w:t>
+      </w:r>
+      <w:r>
+        <w:rPr>
+          <w:rFonts w:ascii="Courier New" w:hAnsi="Courier New" w:cs="Courier New"/>
+          <w:color w:val="95E454"/>
+          <w:sz w:val="16"/>
+          <w:szCs w:val="16"/>
+          <w:lang w:val="en-US"/>
+        </w:rPr>
+        <w:t>"/static/</w:t>
+      </w:r>
+      <w:proofErr w:type="spellStart"/>
+      <w:r>
+        <w:rPr>
+          <w:rFonts w:ascii="Courier New" w:hAnsi="Courier New" w:cs="Courier New"/>
+          <w:color w:val="95E454"/>
+          <w:sz w:val="16"/>
+          <w:szCs w:val="16"/>
+          <w:lang w:val="en-US"/>
+        </w:rPr>
+        <w:t>css</w:t>
+      </w:r>
+      <w:proofErr w:type="spellEnd"/>
+      <w:r>
+        <w:rPr>
+          <w:rFonts w:ascii="Courier New" w:hAnsi="Courier New" w:cs="Courier New"/>
+          <w:color w:val="95E454"/>
+          <w:sz w:val="16"/>
+          <w:szCs w:val="16"/>
+          <w:lang w:val="en-US"/>
+        </w:rPr>
+        <w:t>/navbar.css"</w:t>
+      </w:r>
+      <w:r>
+        <w:rPr>
+          <w:rFonts w:ascii="Courier New" w:hAnsi="Courier New" w:cs="Courier New"/>
+          <w:color w:val="CCCCCC"/>
+          <w:sz w:val="16"/>
+          <w:szCs w:val="16"/>
+          <w:lang w:val="en-US"/>
+        </w:rPr>
+        <w:t xml:space="preserve"> </w:t>
+      </w:r>
+      <w:r>
+        <w:rPr>
+          <w:rFonts w:ascii="Courier New" w:hAnsi="Courier New" w:cs="Courier New"/>
+          <w:color w:val="D4C4A9"/>
+          <w:sz w:val="16"/>
+          <w:szCs w:val="16"/>
+          <w:lang w:val="en-US"/>
+        </w:rPr>
+        <w:t>/&gt;</w:t>
+      </w:r>
+      <w:r>
+        <w:rPr>
+          <w:rFonts w:ascii="Courier New" w:hAnsi="Courier New" w:cs="Courier New"/>
+          <w:color w:val="95E454"/>
+          <w:sz w:val="16"/>
+          <w:szCs w:val="16"/>
+          <w:lang w:val="en-US"/>
+        </w:rPr>
+        <w:t>"</w:t>
+      </w:r>
+      <w:r>
+        <w:rPr>
+          <w:rFonts w:ascii="Courier New" w:hAnsi="Courier New" w:cs="Courier New"/>
+          <w:color w:val="CCCCCC"/>
+          <w:sz w:val="16"/>
+          <w:szCs w:val="16"/>
+          <w:lang w:val="en-US"/>
+        </w:rPr>
+        <w:t xml:space="preserve"> </w:t>
+      </w:r>
+      <w:proofErr w:type="spellStart"/>
+      <w:r>
+        <w:rPr>
+          <w:rFonts w:ascii="Courier New" w:hAnsi="Courier New" w:cs="Courier New"/>
+          <w:color w:val="CAE682"/>
+          <w:sz w:val="16"/>
+          <w:szCs w:val="16"/>
+          <w:lang w:val="en-US"/>
+        </w:rPr>
+        <w:t>rel</w:t>
+      </w:r>
+      <w:proofErr w:type="spellEnd"/>
+      <w:r>
+        <w:rPr>
+          <w:rFonts w:ascii="Courier New" w:hAnsi="Courier New" w:cs="Courier New"/>
+          <w:color w:val="F6F3E8"/>
+          <w:sz w:val="16"/>
+          <w:szCs w:val="16"/>
+          <w:lang w:val="en-US"/>
+        </w:rPr>
+        <w:t>=</w:t>
+      </w:r>
+      <w:r>
+        <w:rPr>
+          <w:rFonts w:ascii="Courier New" w:hAnsi="Courier New" w:cs="Courier New"/>
+          <w:color w:val="95E454"/>
+          <w:sz w:val="16"/>
+          <w:szCs w:val="16"/>
+          <w:lang w:val="en-US"/>
+        </w:rPr>
+        <w:t>"stylesheet"</w:t>
+      </w:r>
+      <w:r>
+        <w:rPr>
+          <w:rFonts w:ascii="Courier New" w:hAnsi="Courier New" w:cs="Courier New"/>
+          <w:color w:val="D4C4A9"/>
+          <w:sz w:val="16"/>
+          <w:szCs w:val="16"/>
+          <w:lang w:val="en-US"/>
+        </w:rPr>
+        <w:t>&gt;</w:t>
+      </w:r>
+    </w:p>
+    <w:p>
+      <w:pPr>
+        <w:pStyle w:val="NormaleWeb"/>
+        <w:shd w:val="clear" w:color="auto" w:fill="1C1C1C"/>
+        <w:spacing w:before="0" w:beforeAutospacing="0" w:after="0" w:afterAutospacing="0"/>
+        <w:rPr>
+          <w:rFonts w:ascii="Courier New" w:hAnsi="Courier New" w:cs="Courier New"/>
+          <w:color w:val="CCCCCC"/>
+          <w:sz w:val="16"/>
+          <w:szCs w:val="16"/>
+        </w:rPr>
+      </w:pPr>
+      <w:r>
+        <w:rPr>
+          <w:rFonts w:ascii="Courier New" w:hAnsi="Courier New" w:cs="Courier New"/>
+          <w:color w:val="F6F3E8"/>
+          <w:sz w:val="16"/>
+          <w:szCs w:val="16"/>
+          <w:lang w:val="en-US"/>
+        </w:rPr>
+        <w:tab/>
+      </w:r>
+      <w:r>
+        <w:rPr>
+          <w:rFonts w:ascii="Courier New" w:hAnsi="Courier New" w:cs="Courier New"/>
+          <w:color w:val="F6F3E8"/>
+          <w:sz w:val="16"/>
+          <w:szCs w:val="16"/>
+          <w:lang w:val="en-US"/>
+        </w:rPr>
+        <w:tab/>
+      </w:r>
+      <w:r>
+        <w:rPr>
+          <w:rFonts w:ascii="Courier New" w:hAnsi="Courier New" w:cs="Courier New"/>
+          <w:color w:val="D4C4A9"/>
+          <w:sz w:val="16"/>
+          <w:szCs w:val="16"/>
+        </w:rPr>
+        <w:t>&lt;</w:t>
+      </w:r>
+      <w:proofErr w:type="spellStart"/>
+      <w:r>
+        <w:rPr>
+          <w:rFonts w:ascii="Courier New" w:hAnsi="Courier New" w:cs="Courier New"/>
+          <w:color w:val="D4C4A9"/>
+          <w:sz w:val="16"/>
+          <w:szCs w:val="16"/>
+        </w:rPr>
+        <w:t>title</w:t>
+      </w:r>
+      <w:proofErr w:type="spellEnd"/>
+      <w:r>
+        <w:rPr>
+          <w:rFonts w:ascii="Courier New" w:hAnsi="Courier New" w:cs="Courier New"/>
+          <w:color w:val="D4C4A9"/>
+          <w:sz w:val="16"/>
+          <w:szCs w:val="16"/>
+        </w:rPr>
+        <w:t>&gt;</w:t>
+      </w:r>
+      <w:r>
+        <w:rPr>
+          <w:rFonts w:ascii="Courier New" w:hAnsi="Courier New" w:cs="Courier New"/>
+          <w:color w:val="F6F3E8"/>
+          <w:sz w:val="16"/>
+          <w:szCs w:val="16"/>
+        </w:rPr>
+        <w:t>${</w:t>
+      </w:r>
+      <w:proofErr w:type="spellStart"/>
+      <w:r>
+        <w:rPr>
+          <w:rFonts w:ascii="Courier New" w:hAnsi="Courier New" w:cs="Courier New"/>
+          <w:color w:val="F6F3E8"/>
+          <w:sz w:val="16"/>
+          <w:szCs w:val="16"/>
+        </w:rPr>
+        <w:t>title</w:t>
+      </w:r>
+      <w:proofErr w:type="spellEnd"/>
+      <w:r>
+        <w:rPr>
+          <w:rFonts w:ascii="Courier New" w:hAnsi="Courier New" w:cs="Courier New"/>
+          <w:color w:val="F6F3E8"/>
+          <w:sz w:val="16"/>
+          <w:szCs w:val="16"/>
+        </w:rPr>
+        <w:t>}</w:t>
+      </w:r>
+      <w:r>
+        <w:rPr>
+          <w:rFonts w:ascii="Courier New" w:hAnsi="Courier New" w:cs="Courier New"/>
+          <w:color w:val="D4C4A9"/>
+          <w:sz w:val="16"/>
+          <w:szCs w:val="16"/>
+        </w:rPr>
+        <w:t>&lt;/</w:t>
+      </w:r>
+      <w:proofErr w:type="spellStart"/>
+      <w:r>
+        <w:rPr>
+          <w:rFonts w:ascii="Courier New" w:hAnsi="Courier New" w:cs="Courier New"/>
+          <w:color w:val="D4C4A9"/>
+          <w:sz w:val="16"/>
+          <w:szCs w:val="16"/>
+        </w:rPr>
+        <w:t>title</w:t>
+      </w:r>
+      <w:proofErr w:type="spellEnd"/>
+      <w:r>
+        <w:rPr>
+          <w:rFonts w:ascii="Courier New" w:hAnsi="Courier New" w:cs="Courier New"/>
+          <w:color w:val="D4C4A9"/>
+          <w:sz w:val="16"/>
+          <w:szCs w:val="16"/>
+        </w:rPr>
+        <w:t>&gt;</w:t>
+      </w:r>
+    </w:p>
+    <w:p>
+      <w:pPr>
+        <w:pStyle w:val="NormaleWeb"/>
+        <w:shd w:val="clear" w:color="auto" w:fill="1C1C1C"/>
+        <w:spacing w:before="0" w:beforeAutospacing="0" w:after="0" w:afterAutospacing="0"/>
+        <w:rPr>
+          <w:rFonts w:ascii="Courier New" w:hAnsi="Courier New" w:cs="Courier New"/>
+          <w:color w:val="CCCCCC"/>
+          <w:sz w:val="16"/>
+          <w:szCs w:val="16"/>
+        </w:rPr>
+      </w:pPr>
+      <w:r>
+        <w:rPr>
+          <w:rFonts w:ascii="Courier New" w:hAnsi="Courier New" w:cs="Courier New"/>
+          <w:color w:val="F6F3E8"/>
+          <w:sz w:val="16"/>
+          <w:szCs w:val="16"/>
+        </w:rPr>
+        <w:tab/>
+      </w:r>
+      <w:r>
+        <w:rPr>
+          <w:rFonts w:ascii="Courier New" w:hAnsi="Courier New" w:cs="Courier New"/>
+          <w:color w:val="D4C4A9"/>
+          <w:sz w:val="16"/>
+          <w:szCs w:val="16"/>
+        </w:rPr>
+        <w:t>&lt;/</w:t>
+      </w:r>
+      <w:r>
+        <w:rPr>
+          <w:rFonts w:ascii="Courier New" w:hAnsi="Courier New" w:cs="Courier New"/>
+          <w:color w:val="D4C4A9"/>
+          <w:sz w:val="16"/>
+          <w:szCs w:val="16"/>
+          <w:shd w:val="clear" w:color="auto" w:fill="393904"/>
+        </w:rPr>
+        <w:t>head</w:t>
+      </w:r>
+      <w:r>
+        <w:rPr>
+          <w:rFonts w:ascii="Courier New" w:hAnsi="Courier New" w:cs="Courier New"/>
+          <w:color w:val="D4C4A9"/>
+          <w:sz w:val="16"/>
+          <w:szCs w:val="16"/>
+        </w:rPr>
+        <w:t>&gt;</w:t>
+      </w:r>
+    </w:p>
     <w:p/>
     <w:p>
-      <w:pPr>
-        <w:rPr>
-          <w:u w:val="single"/>
-        </w:rPr>
-      </w:pPr>
-    </w:p>
+      <w:r>
+        <w:t>Migliorare l’estetica dell’elenco degli articoli</w:t>
+      </w:r>
+    </w:p>
+    <w:p/>
+    <w:p/>
     <w:p/>
     <w:p/>
     <w:p/>

</xml_diff>

<commit_message>
aggiornamento della vista degli articoli
</commit_message>
<xml_diff>
--- a/teoria-del-corso/Appunti Spring.docx
+++ b/teoria-del-corso/Appunti Spring.docx
@@ -31,15 +31,7 @@
         <w:t xml:space="preserve"> framework</w:t>
       </w:r>
       <w:r>
-        <w:t xml:space="preserve"> è un insieme di librerie, strumenti e convenzioni pensate per facilitare lo sviluppo del </w:t>
-      </w:r>
-      <w:proofErr w:type="gramStart"/>
-      <w:r>
-        <w:t>software, quindi</w:t>
-      </w:r>
-      <w:proofErr w:type="gramEnd"/>
-      <w:r>
-        <w:t xml:space="preserve"> un framework è volto a facilitare l’attività dello sviluppatore. Il framework consente allo sviluppatore di concentrarsi soltanto sulla logica</w:t>
+        <w:t xml:space="preserve"> è un insieme di librerie, strumenti e convenzioni pensate per facilitare lo sviluppo del software, quindi un framework è volto a facilitare l’attività dello sviluppatore. Il framework consente allo sviluppatore di concentrarsi soltanto sulla logica</w:t>
       </w:r>
       <w:r>
         <w:t xml:space="preserve"> applicativa</w:t>
@@ -74,15 +66,7 @@
         <w:t xml:space="preserve"> Il codice sarà più ordinato e leggibile che è un vantaggio non da poco se più persone lavorano allo stesso progetto.</w:t>
       </w:r>
       <w:r>
-        <w:t xml:space="preserve"> Quindi il framework facilita quello che è lo sviluppo di lavoro in </w:t>
-      </w:r>
-      <w:proofErr w:type="gramStart"/>
-      <w:r>
-        <w:t>team</w:t>
-      </w:r>
-      <w:proofErr w:type="gramEnd"/>
-      <w:r>
-        <w:t xml:space="preserve">, l’iterazione con i databases, la </w:t>
+        <w:t xml:space="preserve"> Quindi il framework facilita quello che è lo sviluppo di lavoro in team, l’iterazione con i databases, la </w:t>
       </w:r>
       <w:proofErr w:type="spellStart"/>
       <w:r>
@@ -573,15 +557,7 @@
     </w:p>
     <w:p>
       <w:r>
-        <w:t xml:space="preserve">Si tratta di un complesso di elementi pronti all’uso per lo sviluppo di applicazioni con Java (vedremo che possiamo usare anche altri </w:t>
-      </w:r>
-      <w:proofErr w:type="gramStart"/>
-      <w:r>
-        <w:t>2</w:t>
-      </w:r>
-      <w:proofErr w:type="gramEnd"/>
-      <w:r>
-        <w:t xml:space="preserve"> tipi di linguaggi – </w:t>
+        <w:t xml:space="preserve">Si tratta di un complesso di elementi pronti all’uso per lo sviluppo di applicazioni con Java (vedremo che possiamo usare anche altri 2 tipi di linguaggi – </w:t>
       </w:r>
       <w:proofErr w:type="spellStart"/>
       <w:r>
@@ -798,15 +774,7 @@
         <w:t xml:space="preserve"> </w:t>
       </w:r>
       <w:r>
-        <w:t xml:space="preserve">Spring boot </w:t>
-      </w:r>
-      <w:proofErr w:type="gramStart"/>
-      <w:r>
-        <w:t>fornisce  un</w:t>
-      </w:r>
-      <w:proofErr w:type="gramEnd"/>
-      <w:r>
-        <w:t xml:space="preserve"> server web incorporato (Tomcat oppure </w:t>
+        <w:t xml:space="preserve">Spring boot fornisce  un server web incorporato (Tomcat oppure </w:t>
       </w:r>
       <w:proofErr w:type="spellStart"/>
       <w:r>
@@ -891,7 +859,6 @@
       </w:r>
     </w:p>
     <w:p>
-      <w:proofErr w:type="gramStart"/>
       <w:r>
         <w:rPr>
           <w:b/>
@@ -900,7 +867,6 @@
         <w:lastRenderedPageBreak/>
         <w:t>In sintesi</w:t>
       </w:r>
-      <w:proofErr w:type="gramEnd"/>
       <w:r>
         <w:t xml:space="preserve"> </w:t>
       </w:r>
@@ -913,13 +879,8 @@
       <w:r>
         <w:t xml:space="preserve">Spring boot è quindi un framework Java molto efficiente per la creazioni di applicazioni web altamente performanti e di qualità, che semplifica il processo di sviluppo ed evita del tutto la complessità delle configurazioni manuali iniziali. </w:t>
       </w:r>
-      <w:proofErr w:type="gramStart"/>
-      <w:r>
-        <w:t>Inoltre</w:t>
-      </w:r>
-      <w:proofErr w:type="gramEnd"/>
-      <w:r>
-        <w:t xml:space="preserve"> la sua vasta community e la sua ampia documentazione lo rendono uno strumento altamente accessibile e viene considerato come uno dei migliori framework disponibili per lo sviluppo di applicazioni Java.</w:t>
+      <w:r>
+        <w:t>Inoltre la sua vasta community e la sua ampia documentazione lo rendono uno strumento altamente accessibile e viene considerato come uno dei migliori framework disponibili per lo sviluppo di applicazioni Java.</w:t>
       </w:r>
     </w:p>
     <w:p>
@@ -1436,7 +1397,6 @@
         </w:numPr>
       </w:pPr>
       <w:proofErr w:type="spellStart"/>
-      <w:proofErr w:type="gramStart"/>
       <w:r>
         <w:rPr>
           <w:b/>
@@ -1445,7 +1405,6 @@
         <w:t>application.properties</w:t>
       </w:r>
       <w:proofErr w:type="spellEnd"/>
-      <w:proofErr w:type="gramEnd"/>
       <w:r>
         <w:t xml:space="preserve"> </w:t>
       </w:r>
@@ -1841,15 +1800,7 @@
         <w:t xml:space="preserve">, consentendo di definire la comunicazione tra il client e il server. </w:t>
       </w:r>
       <w:r>
-        <w:t xml:space="preserve">Nella pratica il compito del controller è quello di esporre una serie di endpoint REST http definendo la logica di business per esaudire </w:t>
-      </w:r>
-      <w:proofErr w:type="gramStart"/>
-      <w:r>
-        <w:t>al</w:t>
-      </w:r>
-      <w:proofErr w:type="gramEnd"/>
-      <w:r>
-        <w:t xml:space="preserve"> richiesta.</w:t>
+        <w:t>Nella pratica il compito del controller è quello di esporre una serie di endpoint REST http definendo la logica di business per esaudire al richiesta.</w:t>
       </w:r>
     </w:p>
     <w:p>
@@ -2349,17 +2300,7 @@
           <w:sz w:val="20"/>
           <w:szCs w:val="20"/>
         </w:rPr>
-        <w:t>@</w:t>
-      </w:r>
-      <w:proofErr w:type="gramStart"/>
-      <w:r>
-        <w:rPr>
-          <w:rFonts w:ascii="Courier New" w:hAnsi="Courier New" w:cs="Courier New"/>
-          <w:color w:val="FFFFFF"/>
-          <w:sz w:val="20"/>
-          <w:szCs w:val="20"/>
-        </w:rPr>
-        <w:t>GetMapping</w:t>
+        <w:t>@GetMapping</w:t>
       </w:r>
       <w:r>
         <w:rPr>
@@ -2370,7 +2311,6 @@
         </w:rPr>
         <w:t>(</w:t>
       </w:r>
-      <w:proofErr w:type="gramEnd"/>
       <w:r>
         <w:rPr>
           <w:rFonts w:ascii="Courier New" w:hAnsi="Courier New" w:cs="Courier New"/>
@@ -2476,7 +2416,6 @@
         <w:t xml:space="preserve"> </w:t>
       </w:r>
       <w:proofErr w:type="spellStart"/>
-      <w:proofErr w:type="gramStart"/>
       <w:r>
         <w:rPr>
           <w:rFonts w:ascii="Courier New" w:hAnsi="Courier New" w:cs="Courier New"/>
@@ -2498,7 +2437,6 @@
         </w:rPr>
         <w:t>(</w:t>
       </w:r>
-      <w:proofErr w:type="gramEnd"/>
       <w:r>
         <w:rPr>
           <w:rFonts w:ascii="Courier New" w:hAnsi="Courier New" w:cs="Courier New"/>
@@ -2577,7 +2515,6 @@
         <w:tab/>
       </w:r>
       <w:proofErr w:type="spellStart"/>
-      <w:proofErr w:type="gramStart"/>
       <w:r>
         <w:rPr>
           <w:rFonts w:ascii="Courier New" w:hAnsi="Courier New" w:cs="Courier New"/>
@@ -2606,7 +2543,6 @@
         <w:t>addAttribute</w:t>
       </w:r>
       <w:proofErr w:type="spellEnd"/>
-      <w:proofErr w:type="gramEnd"/>
       <w:r>
         <w:rPr>
           <w:rFonts w:ascii="Courier New" w:hAnsi="Courier New" w:cs="Courier New"/>
@@ -2728,7 +2664,6 @@
         <w:tab/>
       </w:r>
       <w:proofErr w:type="spellStart"/>
-      <w:proofErr w:type="gramStart"/>
       <w:r>
         <w:rPr>
           <w:rFonts w:ascii="Courier New" w:hAnsi="Courier New" w:cs="Courier New"/>
@@ -2757,7 +2692,6 @@
         <w:t>addAttribute</w:t>
       </w:r>
       <w:proofErr w:type="spellEnd"/>
-      <w:proofErr w:type="gramEnd"/>
       <w:r>
         <w:rPr>
           <w:rFonts w:ascii="Courier New" w:hAnsi="Courier New" w:cs="Courier New"/>
@@ -3048,7 +2982,6 @@
           <w:szCs w:val="20"/>
         </w:rPr>
       </w:pPr>
-      <w:proofErr w:type="gramStart"/>
       <w:r>
         <w:rPr>
           <w:rFonts w:ascii="Courier New" w:hAnsi="Courier New" w:cs="Courier New"/>
@@ -3056,17 +2989,7 @@
           <w:sz w:val="20"/>
           <w:szCs w:val="20"/>
         </w:rPr>
-        <w:t>&lt;!--</w:t>
-      </w:r>
-      <w:proofErr w:type="gramEnd"/>
-      <w:r>
-        <w:rPr>
-          <w:rFonts w:ascii="Courier New" w:hAnsi="Courier New" w:cs="Courier New"/>
-          <w:color w:val="608B4E"/>
-          <w:sz w:val="20"/>
-          <w:szCs w:val="20"/>
-        </w:rPr>
-        <w:t xml:space="preserve"> https://mvnrepository.com/artifact/org.apache.tomcat.embed/tomcat-embed-jasper --&gt;</w:t>
+        <w:t>&lt;!-- https://mvnrepository.com/artifact/org.apache.tomcat.embed/tomcat-embed-jasper --&gt;</w:t>
       </w:r>
     </w:p>
     <w:p>
@@ -3174,7 +3097,6 @@
         </w:rPr>
         <w:tab/>
       </w:r>
-      <w:proofErr w:type="gramStart"/>
       <w:r>
         <w:rPr>
           <w:rFonts w:ascii="Courier New" w:hAnsi="Courier New" w:cs="Courier New"/>
@@ -3216,18 +3138,7 @@
           <w:szCs w:val="20"/>
           <w:lang w:val="en-US"/>
         </w:rPr>
-        <w:t>org.apache.tomcat</w:t>
-      </w:r>
-      <w:proofErr w:type="gramEnd"/>
-      <w:r>
-        <w:rPr>
-          <w:rFonts w:ascii="Courier New" w:hAnsi="Courier New" w:cs="Courier New"/>
-          <w:color w:val="C7CDD1"/>
-          <w:sz w:val="20"/>
-          <w:szCs w:val="20"/>
-          <w:lang w:val="en-US"/>
-        </w:rPr>
-        <w:t>.embed</w:t>
+        <w:t>org.apache.tomcat.embed</w:t>
       </w:r>
       <w:proofErr w:type="spellEnd"/>
       <w:r>
@@ -3561,15 +3472,7 @@
     </w:p>
     <w:p>
       <w:r>
-        <w:t xml:space="preserve">Questa pagina contiene dello standard HTML, con in più le porzioni di codice che richiamano </w:t>
-      </w:r>
-      <w:proofErr w:type="gramStart"/>
-      <w:r>
-        <w:t>la parti</w:t>
-      </w:r>
-      <w:proofErr w:type="gramEnd"/>
-      <w:r>
-        <w:t xml:space="preserve"> dinamiche definite nel nostro Controller</w:t>
+        <w:t>Questa pagina contiene dello standard HTML, con in più le porzioni di codice che richiamano la parti dinamiche definite nel nostro Controller</w:t>
       </w:r>
       <w:r>
         <w:t>, ad esempio per richiamare le parti dinamiche scriviamo così:</w:t>
@@ -3657,18 +3560,7 @@
           <w:szCs w:val="20"/>
           <w:lang w:val="en-US"/>
         </w:rPr>
-        <w:t>text-</w:t>
-      </w:r>
-      <w:proofErr w:type="gramStart"/>
-      <w:r>
-        <w:rPr>
-          <w:rFonts w:ascii="Courier New" w:hAnsi="Courier New" w:cs="Courier New"/>
-          <w:color w:val="BED6FF"/>
-          <w:sz w:val="20"/>
-          <w:szCs w:val="20"/>
-          <w:lang w:val="en-US"/>
-        </w:rPr>
-        <w:t>align</w:t>
+        <w:t>text-align</w:t>
       </w:r>
       <w:r>
         <w:rPr>
@@ -3690,7 +3582,6 @@
         </w:rPr>
         <w:t>center</w:t>
       </w:r>
-      <w:proofErr w:type="gramEnd"/>
       <w:r>
         <w:rPr>
           <w:rFonts w:ascii="Courier New" w:hAnsi="Courier New" w:cs="Courier New"/>
@@ -3994,18 +3885,7 @@
           <w:szCs w:val="20"/>
           <w:lang w:val="en-US"/>
         </w:rPr>
-        <w:t>text-</w:t>
-      </w:r>
-      <w:proofErr w:type="gramStart"/>
-      <w:r>
-        <w:rPr>
-          <w:rFonts w:ascii="Courier New" w:hAnsi="Courier New" w:cs="Courier New"/>
-          <w:color w:val="BED6FF"/>
-          <w:sz w:val="20"/>
-          <w:szCs w:val="20"/>
-          <w:lang w:val="en-US"/>
-        </w:rPr>
-        <w:t>align</w:t>
+        <w:t>text-align</w:t>
       </w:r>
       <w:r>
         <w:rPr>
@@ -4027,7 +3907,6 @@
         </w:rPr>
         <w:t>center</w:t>
       </w:r>
-      <w:proofErr w:type="gramEnd"/>
       <w:r>
         <w:rPr>
           <w:rFonts w:ascii="Courier New" w:hAnsi="Courier New" w:cs="Courier New"/>
@@ -4299,12 +4178,10 @@
         <w:t xml:space="preserve">, quindi andiamo a configurarlo nel file </w:t>
       </w:r>
       <w:proofErr w:type="spellStart"/>
-      <w:proofErr w:type="gramStart"/>
       <w:r>
         <w:t>application.yaml</w:t>
       </w:r>
       <w:proofErr w:type="spellEnd"/>
-      <w:proofErr w:type="gramEnd"/>
       <w:r>
         <w:t xml:space="preserve"> in questo modo:</w:t>
       </w:r>
@@ -4973,18 +4850,7 @@
           <w:szCs w:val="20"/>
           <w:lang w:val="en-US"/>
         </w:rPr>
-        <w:t>@</w:t>
-      </w:r>
-      <w:proofErr w:type="gramStart"/>
-      <w:r>
-        <w:rPr>
-          <w:rFonts w:ascii="Courier New" w:hAnsi="Courier New" w:cs="Courier New"/>
-          <w:color w:val="2B91AF"/>
-          <w:sz w:val="20"/>
-          <w:szCs w:val="20"/>
-          <w:lang w:val="en-US"/>
-        </w:rPr>
-        <w:t>GetMapping</w:t>
+        <w:t>@GetMapping</w:t>
       </w:r>
       <w:r>
         <w:rPr>
@@ -4996,7 +4862,6 @@
         </w:rPr>
         <w:t>(</w:t>
       </w:r>
-      <w:proofErr w:type="gramEnd"/>
       <w:r>
         <w:rPr>
           <w:rFonts w:ascii="Courier New" w:hAnsi="Courier New" w:cs="Courier New"/>
@@ -5259,7 +5124,6 @@
         <w:tab/>
       </w:r>
       <w:proofErr w:type="spellStart"/>
-      <w:proofErr w:type="gramStart"/>
       <w:r>
         <w:rPr>
           <w:rFonts w:ascii="Courier New" w:hAnsi="Courier New" w:cs="Courier New"/>
@@ -5279,7 +5143,6 @@
         <w:t>.addAttribute</w:t>
       </w:r>
       <w:proofErr w:type="spellEnd"/>
-      <w:proofErr w:type="gramEnd"/>
       <w:r>
         <w:rPr>
           <w:rFonts w:ascii="Courier New" w:hAnsi="Courier New" w:cs="Courier New"/>
@@ -5444,7 +5307,6 @@
         <w:tab/>
       </w:r>
       <w:proofErr w:type="spellStart"/>
-      <w:proofErr w:type="gramStart"/>
       <w:r>
         <w:rPr>
           <w:rFonts w:ascii="Courier New" w:hAnsi="Courier New" w:cs="Courier New"/>
@@ -5464,7 +5326,6 @@
         <w:t>.addAttribute</w:t>
       </w:r>
       <w:proofErr w:type="spellEnd"/>
-      <w:proofErr w:type="gramEnd"/>
       <w:r>
         <w:rPr>
           <w:rFonts w:ascii="Courier New" w:hAnsi="Courier New" w:cs="Courier New"/>
@@ -5723,18 +5584,7 @@
           <w:szCs w:val="28"/>
           <w:lang w:val="en-US"/>
         </w:rPr>
-        <w:t>@</w:t>
-      </w:r>
-      <w:proofErr w:type="gramStart"/>
-      <w:r>
-        <w:rPr>
-          <w:rFonts w:ascii="Courier New" w:hAnsi="Courier New" w:cs="Courier New"/>
-          <w:color w:val="FFFFFF"/>
-          <w:sz w:val="28"/>
-          <w:szCs w:val="28"/>
-          <w:lang w:val="en-US"/>
-        </w:rPr>
-        <w:t>PostMapping</w:t>
+        <w:t>@PostMapping</w:t>
       </w:r>
       <w:r>
         <w:rPr>
@@ -5746,7 +5596,6 @@
         </w:rPr>
         <w:t>(</w:t>
       </w:r>
-      <w:proofErr w:type="gramEnd"/>
       <w:r>
         <w:rPr>
           <w:rFonts w:ascii="Courier New" w:hAnsi="Courier New" w:cs="Courier New"/>
@@ -5853,7 +5702,6 @@
         <w:t xml:space="preserve"> </w:t>
       </w:r>
       <w:proofErr w:type="spellStart"/>
-      <w:proofErr w:type="gramStart"/>
       <w:r>
         <w:rPr>
           <w:rFonts w:ascii="Courier New" w:hAnsi="Courier New" w:cs="Courier New"/>
@@ -5875,7 +5723,6 @@
         </w:rPr>
         <w:t>(</w:t>
       </w:r>
-      <w:proofErr w:type="gramEnd"/>
     </w:p>
     <w:p>
       <w:pPr>
@@ -6354,11 +6201,7 @@
       </w:r>
       <w:proofErr w:type="spellEnd"/>
       <w:r>
-        <w:t xml:space="preserve"> è una classe dell’ecosistema dello Spring </w:t>
-      </w:r>
-      <w:proofErr w:type="gramStart"/>
-      <w:r>
-        <w:t>Fr</w:t>
+        <w:t xml:space="preserve"> è una classe dell’ecosistema dello Spring Fr</w:t>
       </w:r>
       <w:r>
         <w:t xml:space="preserve">amework </w:t>
@@ -6367,11 +6210,7 @@
         <w:t xml:space="preserve"> </w:t>
       </w:r>
       <w:r>
-        <w:t>usata</w:t>
-      </w:r>
-      <w:proofErr w:type="gramEnd"/>
-      <w:r>
-        <w:t xml:space="preserve"> per condividere dati tra le componenti del Controller e la vista, quindi per noi è da considerarsi come un contenitore di dati.</w:t>
+        <w:t>usata per condividere dati tra le componenti del Controller e la vista, quindi per noi è da considerarsi come un contenitore di dati.</w:t>
       </w:r>
     </w:p>
     <w:p>
@@ -6454,9 +6293,188 @@
           <w:szCs w:val="28"/>
           <w:lang w:val="en-US"/>
         </w:rPr>
-        <w:t>@</w:t>
-      </w:r>
-      <w:proofErr w:type="gramStart"/>
+        <w:t>@PostMapping</w:t>
+      </w:r>
+      <w:r>
+        <w:rPr>
+          <w:rFonts w:ascii="Courier New" w:hAnsi="Courier New" w:cs="Courier New"/>
+          <w:color w:val="D8D8D8"/>
+          <w:sz w:val="28"/>
+          <w:szCs w:val="28"/>
+          <w:lang w:val="en-US"/>
+        </w:rPr>
+        <w:t>(</w:t>
+      </w:r>
+      <w:r>
+        <w:rPr>
+          <w:rFonts w:ascii="Courier New" w:hAnsi="Courier New" w:cs="Courier New"/>
+          <w:color w:val="EB4B64"/>
+          <w:sz w:val="28"/>
+          <w:szCs w:val="28"/>
+          <w:lang w:val="en-US"/>
+        </w:rPr>
+        <w:t>value</w:t>
+      </w:r>
+      <w:r>
+        <w:rPr>
+          <w:rFonts w:ascii="Courier New" w:hAnsi="Courier New" w:cs="Courier New"/>
+          <w:color w:val="D8D8D8"/>
+          <w:sz w:val="28"/>
+          <w:szCs w:val="28"/>
+          <w:lang w:val="en-US"/>
+        </w:rPr>
+        <w:t xml:space="preserve"> = </w:t>
+      </w:r>
+      <w:r>
+        <w:rPr>
+          <w:rFonts w:ascii="Courier New" w:hAnsi="Courier New" w:cs="Courier New"/>
+          <w:color w:val="FFC600"/>
+          <w:sz w:val="28"/>
+          <w:szCs w:val="28"/>
+          <w:lang w:val="en-US"/>
+        </w:rPr>
+        <w:t>"/login"</w:t>
+      </w:r>
+      <w:r>
+        <w:rPr>
+          <w:rFonts w:ascii="Courier New" w:hAnsi="Courier New" w:cs="Courier New"/>
+          <w:color w:val="D8D8D8"/>
+          <w:sz w:val="28"/>
+          <w:szCs w:val="28"/>
+          <w:lang w:val="en-US"/>
+        </w:rPr>
+        <w:t>)</w:t>
+      </w:r>
+    </w:p>
+    <w:p>
+      <w:pPr>
+        <w:pStyle w:val="NormaleWeb"/>
+        <w:shd w:val="clear" w:color="auto" w:fill="010101"/>
+        <w:spacing w:before="0" w:beforeAutospacing="0" w:after="0" w:afterAutospacing="0"/>
+        <w:rPr>
+          <w:rFonts w:ascii="Courier New" w:hAnsi="Courier New" w:cs="Courier New"/>
+          <w:color w:val="CCCCCC"/>
+          <w:sz w:val="28"/>
+          <w:szCs w:val="28"/>
+          <w:lang w:val="en-US"/>
+        </w:rPr>
+      </w:pPr>
+      <w:r>
+        <w:rPr>
+          <w:rFonts w:ascii="Courier New" w:hAnsi="Courier New" w:cs="Courier New"/>
+          <w:color w:val="D8D8D8"/>
+          <w:sz w:val="28"/>
+          <w:szCs w:val="28"/>
+          <w:lang w:val="en-US"/>
+        </w:rPr>
+        <w:tab/>
+      </w:r>
+      <w:r>
+        <w:rPr>
+          <w:rFonts w:ascii="Courier New" w:hAnsi="Courier New" w:cs="Courier New"/>
+          <w:color w:val="8DCBE2"/>
+          <w:sz w:val="28"/>
+          <w:szCs w:val="28"/>
+          <w:lang w:val="en-US"/>
+        </w:rPr>
+        <w:t>public</w:t>
+      </w:r>
+      <w:r>
+        <w:rPr>
+          <w:rFonts w:ascii="Courier New" w:hAnsi="Courier New" w:cs="Courier New"/>
+          <w:color w:val="D8D8D8"/>
+          <w:sz w:val="28"/>
+          <w:szCs w:val="28"/>
+          <w:lang w:val="en-US"/>
+        </w:rPr>
+        <w:t xml:space="preserve"> </w:t>
+      </w:r>
+      <w:r>
+        <w:rPr>
+          <w:rFonts w:ascii="Courier New" w:hAnsi="Courier New" w:cs="Courier New"/>
+          <w:color w:val="D25252"/>
+          <w:sz w:val="28"/>
+          <w:szCs w:val="28"/>
+          <w:lang w:val="en-US"/>
+        </w:rPr>
+        <w:t>String</w:t>
+      </w:r>
+      <w:r>
+        <w:rPr>
+          <w:rFonts w:ascii="Courier New" w:hAnsi="Courier New" w:cs="Courier New"/>
+          <w:color w:val="D8D8D8"/>
+          <w:sz w:val="28"/>
+          <w:szCs w:val="28"/>
+          <w:lang w:val="en-US"/>
+        </w:rPr>
+        <w:t xml:space="preserve"> </w:t>
+      </w:r>
+      <w:proofErr w:type="spellStart"/>
+      <w:r>
+        <w:rPr>
+          <w:rFonts w:ascii="Courier New" w:hAnsi="Courier New" w:cs="Courier New"/>
+          <w:color w:val="BED6FF"/>
+          <w:sz w:val="28"/>
+          <w:szCs w:val="28"/>
+          <w:lang w:val="en-US"/>
+        </w:rPr>
+        <w:t>goToWelcomePage</w:t>
+      </w:r>
+      <w:proofErr w:type="spellEnd"/>
+      <w:r>
+        <w:rPr>
+          <w:rFonts w:ascii="Courier New" w:hAnsi="Courier New" w:cs="Courier New"/>
+          <w:color w:val="D8D8D8"/>
+          <w:sz w:val="28"/>
+          <w:szCs w:val="28"/>
+          <w:lang w:val="en-US"/>
+        </w:rPr>
+        <w:t>(</w:t>
+      </w:r>
+    </w:p>
+    <w:p>
+      <w:pPr>
+        <w:pStyle w:val="NormaleWeb"/>
+        <w:shd w:val="clear" w:color="auto" w:fill="010101"/>
+        <w:spacing w:before="0" w:beforeAutospacing="0" w:after="0" w:afterAutospacing="0"/>
+        <w:rPr>
+          <w:rFonts w:ascii="Courier New" w:hAnsi="Courier New" w:cs="Courier New"/>
+          <w:color w:val="CCCCCC"/>
+          <w:sz w:val="28"/>
+          <w:szCs w:val="28"/>
+          <w:lang w:val="en-US"/>
+        </w:rPr>
+      </w:pPr>
+      <w:r>
+        <w:rPr>
+          <w:rFonts w:ascii="Courier New" w:hAnsi="Courier New" w:cs="Courier New"/>
+          <w:color w:val="D8D8D8"/>
+          <w:sz w:val="28"/>
+          <w:szCs w:val="28"/>
+          <w:lang w:val="en-US"/>
+        </w:rPr>
+        <w:tab/>
+      </w:r>
+      <w:r>
+        <w:rPr>
+          <w:rFonts w:ascii="Courier New" w:hAnsi="Courier New" w:cs="Courier New"/>
+          <w:color w:val="D8D8D8"/>
+          <w:sz w:val="28"/>
+          <w:szCs w:val="28"/>
+          <w:lang w:val="en-US"/>
+        </w:rPr>
+        <w:tab/>
+      </w:r>
+      <w:r>
+        <w:rPr>
+          <w:rFonts w:ascii="Courier New" w:hAnsi="Courier New" w:cs="Courier New"/>
+          <w:color w:val="D8D8D8"/>
+          <w:sz w:val="28"/>
+          <w:szCs w:val="28"/>
+          <w:lang w:val="en-US"/>
+        </w:rPr>
+        <w:tab/>
+      </w:r>
       <w:r>
         <w:rPr>
           <w:rFonts w:ascii="Courier New" w:hAnsi="Courier New" w:cs="Courier New"/>
@@ -6465,7 +6483,7 @@
           <w:szCs w:val="28"/>
           <w:lang w:val="en-US"/>
         </w:rPr>
-        <w:t>PostMapping</w:t>
+        <w:t>@RequestParam</w:t>
       </w:r>
       <w:r>
         <w:rPr>
@@ -6477,16 +6495,15 @@
         </w:rPr>
         <w:t>(</w:t>
       </w:r>
-      <w:proofErr w:type="gramEnd"/>
-      <w:r>
-        <w:rPr>
-          <w:rFonts w:ascii="Courier New" w:hAnsi="Courier New" w:cs="Courier New"/>
-          <w:color w:val="EB4B64"/>
+      <w:r>
+        <w:rPr>
+          <w:rFonts w:ascii="Courier New" w:hAnsi="Courier New" w:cs="Courier New"/>
+          <w:color w:val="FFC600"/>
           <w:sz w:val="28"/>
           <w:szCs w:val="28"/>
           <w:lang w:val="en-US"/>
         </w:rPr>
-        <w:t>value</w:t>
+        <w:t>"name"</w:t>
       </w:r>
       <w:r>
         <w:rPr>
@@ -6496,7 +6513,111 @@
           <w:szCs w:val="28"/>
           <w:lang w:val="en-US"/>
         </w:rPr>
-        <w:t xml:space="preserve"> = </w:t>
+        <w:t xml:space="preserve">) </w:t>
+      </w:r>
+      <w:r>
+        <w:rPr>
+          <w:rFonts w:ascii="Courier New" w:hAnsi="Courier New" w:cs="Courier New"/>
+          <w:color w:val="D25252"/>
+          <w:sz w:val="28"/>
+          <w:szCs w:val="28"/>
+          <w:lang w:val="en-US"/>
+        </w:rPr>
+        <w:t>String</w:t>
+      </w:r>
+      <w:r>
+        <w:rPr>
+          <w:rFonts w:ascii="Courier New" w:hAnsi="Courier New" w:cs="Courier New"/>
+          <w:color w:val="D8D8D8"/>
+          <w:sz w:val="28"/>
+          <w:szCs w:val="28"/>
+          <w:lang w:val="en-US"/>
+        </w:rPr>
+        <w:t xml:space="preserve"> </w:t>
+      </w:r>
+      <w:r>
+        <w:rPr>
+          <w:rFonts w:ascii="Courier New" w:hAnsi="Courier New" w:cs="Courier New"/>
+          <w:color w:val="79ABFF"/>
+          <w:sz w:val="28"/>
+          <w:szCs w:val="28"/>
+          <w:lang w:val="en-US"/>
+        </w:rPr>
+        <w:t>name</w:t>
+      </w:r>
+      <w:r>
+        <w:rPr>
+          <w:rFonts w:ascii="Courier New" w:hAnsi="Courier New" w:cs="Courier New"/>
+          <w:color w:val="D8D8D8"/>
+          <w:sz w:val="28"/>
+          <w:szCs w:val="28"/>
+          <w:lang w:val="en-US"/>
+        </w:rPr>
+        <w:t xml:space="preserve">, </w:t>
+      </w:r>
+    </w:p>
+    <w:p>
+      <w:pPr>
+        <w:pStyle w:val="NormaleWeb"/>
+        <w:shd w:val="clear" w:color="auto" w:fill="010101"/>
+        <w:spacing w:before="0" w:beforeAutospacing="0" w:after="0" w:afterAutospacing="0"/>
+        <w:rPr>
+          <w:rFonts w:ascii="Courier New" w:hAnsi="Courier New" w:cs="Courier New"/>
+          <w:color w:val="CCCCCC"/>
+          <w:sz w:val="28"/>
+          <w:szCs w:val="28"/>
+          <w:lang w:val="en-US"/>
+        </w:rPr>
+      </w:pPr>
+      <w:r>
+        <w:rPr>
+          <w:rFonts w:ascii="Courier New" w:hAnsi="Courier New" w:cs="Courier New"/>
+          <w:color w:val="D8D8D8"/>
+          <w:sz w:val="28"/>
+          <w:szCs w:val="28"/>
+          <w:lang w:val="en-US"/>
+        </w:rPr>
+        <w:tab/>
+      </w:r>
+      <w:r>
+        <w:rPr>
+          <w:rFonts w:ascii="Courier New" w:hAnsi="Courier New" w:cs="Courier New"/>
+          <w:color w:val="D8D8D8"/>
+          <w:sz w:val="28"/>
+          <w:szCs w:val="28"/>
+          <w:lang w:val="en-US"/>
+        </w:rPr>
+        <w:tab/>
+      </w:r>
+      <w:r>
+        <w:rPr>
+          <w:rFonts w:ascii="Courier New" w:hAnsi="Courier New" w:cs="Courier New"/>
+          <w:color w:val="D8D8D8"/>
+          <w:sz w:val="28"/>
+          <w:szCs w:val="28"/>
+          <w:lang w:val="en-US"/>
+        </w:rPr>
+        <w:tab/>
+      </w:r>
+      <w:r>
+        <w:rPr>
+          <w:rFonts w:ascii="Courier New" w:hAnsi="Courier New" w:cs="Courier New"/>
+          <w:color w:val="FFFFFF"/>
+          <w:sz w:val="28"/>
+          <w:szCs w:val="28"/>
+          <w:lang w:val="en-US"/>
+        </w:rPr>
+        <w:t>@RequestParam</w:t>
+      </w:r>
+      <w:r>
+        <w:rPr>
+          <w:rFonts w:ascii="Courier New" w:hAnsi="Courier New" w:cs="Courier New"/>
+          <w:color w:val="D8D8D8"/>
+          <w:sz w:val="28"/>
+          <w:szCs w:val="28"/>
+          <w:lang w:val="en-US"/>
+        </w:rPr>
+        <w:t>(</w:t>
       </w:r>
       <w:r>
         <w:rPr>
@@ -6506,7 +6627,7 @@
           <w:szCs w:val="28"/>
           <w:lang w:val="en-US"/>
         </w:rPr>
-        <w:t>"/login"</w:t>
+        <w:t>"password"</w:t>
       </w:r>
       <w:r>
         <w:rPr>
@@ -6516,7 +6637,47 @@
           <w:szCs w:val="28"/>
           <w:lang w:val="en-US"/>
         </w:rPr>
-        <w:t>)</w:t>
+        <w:t xml:space="preserve">) </w:t>
+      </w:r>
+      <w:r>
+        <w:rPr>
+          <w:rFonts w:ascii="Courier New" w:hAnsi="Courier New" w:cs="Courier New"/>
+          <w:color w:val="D25252"/>
+          <w:sz w:val="28"/>
+          <w:szCs w:val="28"/>
+          <w:lang w:val="en-US"/>
+        </w:rPr>
+        <w:t>String</w:t>
+      </w:r>
+      <w:r>
+        <w:rPr>
+          <w:rFonts w:ascii="Courier New" w:hAnsi="Courier New" w:cs="Courier New"/>
+          <w:color w:val="D8D8D8"/>
+          <w:sz w:val="28"/>
+          <w:szCs w:val="28"/>
+          <w:lang w:val="en-US"/>
+        </w:rPr>
+        <w:t xml:space="preserve"> </w:t>
+      </w:r>
+      <w:r>
+        <w:rPr>
+          <w:rFonts w:ascii="Courier New" w:hAnsi="Courier New" w:cs="Courier New"/>
+          <w:color w:val="79ABFF"/>
+          <w:sz w:val="28"/>
+          <w:szCs w:val="28"/>
+          <w:lang w:val="en-US"/>
+        </w:rPr>
+        <w:t>password</w:t>
+      </w:r>
+      <w:r>
+        <w:rPr>
+          <w:rFonts w:ascii="Courier New" w:hAnsi="Courier New" w:cs="Courier New"/>
+          <w:color w:val="D8D8D8"/>
+          <w:sz w:val="28"/>
+          <w:szCs w:val="28"/>
+          <w:lang w:val="en-US"/>
+        </w:rPr>
+        <w:t xml:space="preserve">, </w:t>
       </w:r>
     </w:p>
     <w:p>
@@ -6545,12 +6706,168 @@
       <w:r>
         <w:rPr>
           <w:rFonts w:ascii="Courier New" w:hAnsi="Courier New" w:cs="Courier New"/>
+          <w:color w:val="D8D8D8"/>
+          <w:sz w:val="28"/>
+          <w:szCs w:val="28"/>
+          <w:lang w:val="en-US"/>
+        </w:rPr>
+        <w:tab/>
+      </w:r>
+      <w:r>
+        <w:rPr>
+          <w:rFonts w:ascii="Courier New" w:hAnsi="Courier New" w:cs="Courier New"/>
+          <w:color w:val="D8D8D8"/>
+          <w:sz w:val="28"/>
+          <w:szCs w:val="28"/>
+          <w:lang w:val="en-US"/>
+        </w:rPr>
+        <w:tab/>
+      </w:r>
+      <w:proofErr w:type="spellStart"/>
+      <w:r>
+        <w:rPr>
+          <w:rFonts w:ascii="Courier New" w:hAnsi="Courier New" w:cs="Courier New"/>
+          <w:color w:val="D25252"/>
+          <w:sz w:val="28"/>
+          <w:szCs w:val="28"/>
+          <w:lang w:val="en-US"/>
+        </w:rPr>
+        <w:t>ModelMap</w:t>
+      </w:r>
+      <w:proofErr w:type="spellEnd"/>
+      <w:r>
+        <w:rPr>
+          <w:rFonts w:ascii="Courier New" w:hAnsi="Courier New" w:cs="Courier New"/>
+          <w:color w:val="D8D8D8"/>
+          <w:sz w:val="28"/>
+          <w:szCs w:val="28"/>
+          <w:lang w:val="en-US"/>
+        </w:rPr>
+        <w:t xml:space="preserve"> </w:t>
+      </w:r>
+      <w:r>
+        <w:rPr>
+          <w:rFonts w:ascii="Courier New" w:hAnsi="Courier New" w:cs="Courier New"/>
+          <w:color w:val="79ABFF"/>
+          <w:sz w:val="28"/>
+          <w:szCs w:val="28"/>
+          <w:lang w:val="en-US"/>
+        </w:rPr>
+        <w:t>model</w:t>
+      </w:r>
+    </w:p>
+    <w:p>
+      <w:pPr>
+        <w:pStyle w:val="NormaleWeb"/>
+        <w:shd w:val="clear" w:color="auto" w:fill="010101"/>
+        <w:spacing w:before="0" w:beforeAutospacing="0" w:after="0" w:afterAutospacing="0"/>
+        <w:rPr>
+          <w:rFonts w:ascii="Courier New" w:hAnsi="Courier New" w:cs="Courier New"/>
+          <w:color w:val="CCCCCC"/>
+          <w:sz w:val="28"/>
+          <w:szCs w:val="28"/>
+          <w:lang w:val="en-US"/>
+        </w:rPr>
+      </w:pPr>
+      <w:r>
+        <w:rPr>
+          <w:rFonts w:ascii="Courier New" w:hAnsi="Courier New" w:cs="Courier New"/>
+          <w:color w:val="D8D8D8"/>
+          <w:sz w:val="28"/>
+          <w:szCs w:val="28"/>
+          <w:lang w:val="en-US"/>
+        </w:rPr>
+        <w:tab/>
+      </w:r>
+      <w:r>
+        <w:rPr>
+          <w:rFonts w:ascii="Courier New" w:hAnsi="Courier New" w:cs="Courier New"/>
+          <w:color w:val="D8D8D8"/>
+          <w:sz w:val="28"/>
+          <w:szCs w:val="28"/>
+          <w:lang w:val="en-US"/>
+        </w:rPr>
+        <w:tab/>
+      </w:r>
+      <w:r>
+        <w:rPr>
+          <w:rFonts w:ascii="Courier New" w:hAnsi="Courier New" w:cs="Courier New"/>
+          <w:color w:val="D8D8D8"/>
+          <w:sz w:val="28"/>
+          <w:szCs w:val="28"/>
+          <w:lang w:val="en-US"/>
+        </w:rPr>
+        <w:tab/>
+        <w:t xml:space="preserve">) </w:t>
+      </w:r>
+    </w:p>
+    <w:p>
+      <w:pPr>
+        <w:pStyle w:val="NormaleWeb"/>
+        <w:shd w:val="clear" w:color="auto" w:fill="010101"/>
+        <w:spacing w:before="0" w:beforeAutospacing="0" w:after="0" w:afterAutospacing="0"/>
+        <w:rPr>
+          <w:rFonts w:ascii="Courier New" w:hAnsi="Courier New" w:cs="Courier New"/>
+          <w:color w:val="CCCCCC"/>
+          <w:sz w:val="28"/>
+          <w:szCs w:val="28"/>
+          <w:lang w:val="en-US"/>
+        </w:rPr>
+      </w:pPr>
+      <w:r>
+        <w:rPr>
+          <w:rFonts w:ascii="Courier New" w:hAnsi="Courier New" w:cs="Courier New"/>
+          <w:color w:val="D8D8D8"/>
+          <w:sz w:val="28"/>
+          <w:szCs w:val="28"/>
+          <w:lang w:val="en-US"/>
+        </w:rPr>
+        <w:tab/>
+        <w:t>{</w:t>
+      </w:r>
+    </w:p>
+    <w:p>
+      <w:pPr>
+        <w:pStyle w:val="NormaleWeb"/>
+        <w:shd w:val="clear" w:color="auto" w:fill="010101"/>
+        <w:spacing w:before="0" w:beforeAutospacing="0" w:after="0" w:afterAutospacing="0"/>
+        <w:rPr>
+          <w:rFonts w:ascii="Courier New" w:hAnsi="Courier New" w:cs="Courier New"/>
+          <w:color w:val="CCCCCC"/>
+          <w:sz w:val="28"/>
+          <w:szCs w:val="28"/>
+          <w:lang w:val="en-US"/>
+        </w:rPr>
+      </w:pPr>
+      <w:r>
+        <w:rPr>
+          <w:rFonts w:ascii="Courier New" w:hAnsi="Courier New" w:cs="Courier New"/>
+          <w:color w:val="D8D8D8"/>
+          <w:sz w:val="28"/>
+          <w:szCs w:val="28"/>
+          <w:lang w:val="en-US"/>
+        </w:rPr>
+        <w:tab/>
+      </w:r>
+      <w:r>
+        <w:rPr>
+          <w:rFonts w:ascii="Courier New" w:hAnsi="Courier New" w:cs="Courier New"/>
+          <w:color w:val="D8D8D8"/>
+          <w:sz w:val="28"/>
+          <w:szCs w:val="28"/>
+          <w:lang w:val="en-US"/>
+        </w:rPr>
+        <w:tab/>
+      </w:r>
+      <w:r>
+        <w:rPr>
+          <w:rFonts w:ascii="Courier New" w:hAnsi="Courier New" w:cs="Courier New"/>
           <w:color w:val="8DCBE2"/>
           <w:sz w:val="28"/>
           <w:szCs w:val="28"/>
           <w:lang w:val="en-US"/>
         </w:rPr>
-        <w:t>public</w:t>
+        <w:t>if</w:t>
       </w:r>
       <w:r>
         <w:rPr>
@@ -6560,17 +6877,18 @@
           <w:szCs w:val="28"/>
           <w:lang w:val="en-US"/>
         </w:rPr>
-        <w:t xml:space="preserve"> </w:t>
-      </w:r>
-      <w:r>
-        <w:rPr>
-          <w:rFonts w:ascii="Courier New" w:hAnsi="Courier New" w:cs="Courier New"/>
-          <w:color w:val="D25252"/>
+        <w:t xml:space="preserve"> (</w:t>
+      </w:r>
+      <w:proofErr w:type="spellStart"/>
+      <w:r>
+        <w:rPr>
+          <w:rFonts w:ascii="Courier New" w:hAnsi="Courier New" w:cs="Courier New"/>
+          <w:color w:val="BED6FF"/>
           <w:sz w:val="28"/>
           <w:szCs w:val="28"/>
           <w:lang w:val="en-US"/>
         </w:rPr>
-        <w:t>String</w:t>
+        <w:t>authenticationService</w:t>
       </w:r>
       <w:r>
         <w:rPr>
@@ -6580,19 +6898,17 @@
           <w:szCs w:val="28"/>
           <w:lang w:val="en-US"/>
         </w:rPr>
-        <w:t xml:space="preserve"> </w:t>
-      </w:r>
-      <w:proofErr w:type="spellStart"/>
-      <w:proofErr w:type="gramStart"/>
-      <w:r>
-        <w:rPr>
-          <w:rFonts w:ascii="Courier New" w:hAnsi="Courier New" w:cs="Courier New"/>
-          <w:color w:val="BED6FF"/>
+        <w:t>.</w:t>
+      </w:r>
+      <w:r>
+        <w:rPr>
+          <w:rFonts w:ascii="Courier New" w:hAnsi="Courier New" w:cs="Courier New"/>
+          <w:color w:val="FFFFFF"/>
           <w:sz w:val="28"/>
           <w:szCs w:val="28"/>
           <w:lang w:val="en-US"/>
         </w:rPr>
-        <w:t>goToWelcomePage</w:t>
+        <w:t>auth</w:t>
       </w:r>
       <w:proofErr w:type="spellEnd"/>
       <w:r>
@@ -6605,7 +6921,46 @@
         </w:rPr>
         <w:t>(</w:t>
       </w:r>
-      <w:proofErr w:type="gramEnd"/>
+      <w:r>
+        <w:rPr>
+          <w:rFonts w:ascii="Courier New" w:hAnsi="Courier New" w:cs="Courier New"/>
+          <w:color w:val="79ABFF"/>
+          <w:sz w:val="28"/>
+          <w:szCs w:val="28"/>
+          <w:lang w:val="en-US"/>
+        </w:rPr>
+        <w:t>name</w:t>
+      </w:r>
+      <w:r>
+        <w:rPr>
+          <w:rFonts w:ascii="Courier New" w:hAnsi="Courier New" w:cs="Courier New"/>
+          <w:color w:val="D8D8D8"/>
+          <w:sz w:val="28"/>
+          <w:szCs w:val="28"/>
+          <w:lang w:val="en-US"/>
+        </w:rPr>
+        <w:t xml:space="preserve">, </w:t>
+      </w:r>
+      <w:r>
+        <w:rPr>
+          <w:rFonts w:ascii="Courier New" w:hAnsi="Courier New" w:cs="Courier New"/>
+          <w:color w:val="79ABFF"/>
+          <w:sz w:val="28"/>
+          <w:szCs w:val="28"/>
+          <w:lang w:val="en-US"/>
+        </w:rPr>
+        <w:t>password</w:t>
+      </w:r>
+      <w:r>
+        <w:rPr>
+          <w:rFonts w:ascii="Courier New" w:hAnsi="Courier New" w:cs="Courier New"/>
+          <w:color w:val="D8D8D8"/>
+          <w:sz w:val="28"/>
+          <w:szCs w:val="28"/>
+          <w:lang w:val="en-US"/>
+        </w:rPr>
+        <w:t>)) {</w:t>
+      </w:r>
     </w:p>
     <w:p>
       <w:pPr>
@@ -6650,6 +7005,27 @@
         </w:rPr>
         <w:tab/>
       </w:r>
+      <w:proofErr w:type="spellStart"/>
+      <w:r>
+        <w:rPr>
+          <w:rFonts w:ascii="Courier New" w:hAnsi="Courier New" w:cs="Courier New"/>
+          <w:color w:val="79ABFF"/>
+          <w:sz w:val="28"/>
+          <w:szCs w:val="28"/>
+          <w:lang w:val="en-US"/>
+        </w:rPr>
+        <w:t>model</w:t>
+      </w:r>
+      <w:r>
+        <w:rPr>
+          <w:rFonts w:ascii="Courier New" w:hAnsi="Courier New" w:cs="Courier New"/>
+          <w:color w:val="D8D8D8"/>
+          <w:sz w:val="28"/>
+          <w:szCs w:val="28"/>
+          <w:lang w:val="en-US"/>
+        </w:rPr>
+        <w:t>.</w:t>
+      </w:r>
       <w:r>
         <w:rPr>
           <w:rFonts w:ascii="Courier New" w:hAnsi="Courier New" w:cs="Courier New"/>
@@ -6658,8 +7034,9 @@
           <w:szCs w:val="28"/>
           <w:lang w:val="en-US"/>
         </w:rPr>
-        <w:t>@RequestParam</w:t>
-      </w:r>
+        <w:t>put</w:t>
+      </w:r>
+      <w:proofErr w:type="spellEnd"/>
       <w:r>
         <w:rPr>
           <w:rFonts w:ascii="Courier New" w:hAnsi="Courier New" w:cs="Courier New"/>
@@ -6688,17 +7065,17 @@
           <w:szCs w:val="28"/>
           <w:lang w:val="en-US"/>
         </w:rPr>
-        <w:t xml:space="preserve">) </w:t>
-      </w:r>
-      <w:r>
-        <w:rPr>
-          <w:rFonts w:ascii="Courier New" w:hAnsi="Courier New" w:cs="Courier New"/>
-          <w:color w:val="D25252"/>
+        <w:t xml:space="preserve">, </w:t>
+      </w:r>
+      <w:r>
+        <w:rPr>
+          <w:rFonts w:ascii="Courier New" w:hAnsi="Courier New" w:cs="Courier New"/>
+          <w:color w:val="79ABFF"/>
           <w:sz w:val="28"/>
           <w:szCs w:val="28"/>
           <w:lang w:val="en-US"/>
         </w:rPr>
-        <w:t>String</w:t>
+        <w:t>name</w:t>
       </w:r>
       <w:r>
         <w:rPr>
@@ -6708,18 +7085,22 @@
           <w:szCs w:val="28"/>
           <w:lang w:val="en-US"/>
         </w:rPr>
-        <w:t xml:space="preserve"> </w:t>
-      </w:r>
-      <w:r>
-        <w:rPr>
-          <w:rFonts w:ascii="Courier New" w:hAnsi="Courier New" w:cs="Courier New"/>
-          <w:color w:val="79ABFF"/>
+        <w:t>);</w:t>
+      </w:r>
+    </w:p>
+    <w:p>
+      <w:pPr>
+        <w:pStyle w:val="NormaleWeb"/>
+        <w:shd w:val="clear" w:color="auto" w:fill="010101"/>
+        <w:spacing w:before="0" w:beforeAutospacing="0" w:after="0" w:afterAutospacing="0"/>
+        <w:rPr>
+          <w:rFonts w:ascii="Courier New" w:hAnsi="Courier New" w:cs="Courier New"/>
+          <w:color w:val="CCCCCC"/>
           <w:sz w:val="28"/>
           <w:szCs w:val="28"/>
           <w:lang w:val="en-US"/>
         </w:rPr>
-        <w:t>name</w:t>
-      </w:r>
+      </w:pPr>
       <w:r>
         <w:rPr>
           <w:rFonts w:ascii="Courier New" w:hAnsi="Courier New" w:cs="Courier New"/>
@@ -6728,22 +7109,8 @@
           <w:szCs w:val="28"/>
           <w:lang w:val="en-US"/>
         </w:rPr>
-        <w:t xml:space="preserve">, </w:t>
-      </w:r>
-    </w:p>
-    <w:p>
-      <w:pPr>
-        <w:pStyle w:val="NormaleWeb"/>
-        <w:shd w:val="clear" w:color="auto" w:fill="010101"/>
-        <w:spacing w:before="0" w:beforeAutospacing="0" w:after="0" w:afterAutospacing="0"/>
-        <w:rPr>
-          <w:rFonts w:ascii="Courier New" w:hAnsi="Courier New" w:cs="Courier New"/>
-          <w:color w:val="CCCCCC"/>
-          <w:sz w:val="28"/>
-          <w:szCs w:val="28"/>
-          <w:lang w:val="en-US"/>
-        </w:rPr>
-      </w:pPr>
+        <w:tab/>
+      </w:r>
       <w:r>
         <w:rPr>
           <w:rFonts w:ascii="Courier New" w:hAnsi="Courier New" w:cs="Courier New"/>
@@ -6767,22 +7134,32 @@
       <w:r>
         <w:rPr>
           <w:rFonts w:ascii="Courier New" w:hAnsi="Courier New" w:cs="Courier New"/>
+          <w:color w:val="8DCBE2"/>
+          <w:sz w:val="28"/>
+          <w:szCs w:val="28"/>
+          <w:lang w:val="en-US"/>
+        </w:rPr>
+        <w:t>return</w:t>
+      </w:r>
+      <w:r>
+        <w:rPr>
+          <w:rFonts w:ascii="Courier New" w:hAnsi="Courier New" w:cs="Courier New"/>
           <w:color w:val="D8D8D8"/>
           <w:sz w:val="28"/>
           <w:szCs w:val="28"/>
           <w:lang w:val="en-US"/>
         </w:rPr>
-        <w:tab/>
-      </w:r>
-      <w:r>
-        <w:rPr>
-          <w:rFonts w:ascii="Courier New" w:hAnsi="Courier New" w:cs="Courier New"/>
-          <w:color w:val="FFFFFF"/>
+        <w:t xml:space="preserve"> </w:t>
+      </w:r>
+      <w:r>
+        <w:rPr>
+          <w:rFonts w:ascii="Courier New" w:hAnsi="Courier New" w:cs="Courier New"/>
+          <w:color w:val="FFC600"/>
           <w:sz w:val="28"/>
           <w:szCs w:val="28"/>
           <w:lang w:val="en-US"/>
         </w:rPr>
-        <w:t>@RequestParam</w:t>
+        <w:t>"welcome"</w:t>
       </w:r>
       <w:r>
         <w:rPr>
@@ -6792,574 +7169,8 @@
           <w:szCs w:val="28"/>
           <w:lang w:val="en-US"/>
         </w:rPr>
-        <w:t>(</w:t>
-      </w:r>
-      <w:r>
-        <w:rPr>
-          <w:rFonts w:ascii="Courier New" w:hAnsi="Courier New" w:cs="Courier New"/>
-          <w:color w:val="FFC600"/>
-          <w:sz w:val="28"/>
-          <w:szCs w:val="28"/>
-          <w:lang w:val="en-US"/>
-        </w:rPr>
-        <w:t>"password"</w:t>
-      </w:r>
-      <w:r>
-        <w:rPr>
-          <w:rFonts w:ascii="Courier New" w:hAnsi="Courier New" w:cs="Courier New"/>
-          <w:color w:val="D8D8D8"/>
-          <w:sz w:val="28"/>
-          <w:szCs w:val="28"/>
-          <w:lang w:val="en-US"/>
-        </w:rPr>
-        <w:t xml:space="preserve">) </w:t>
-      </w:r>
-      <w:r>
-        <w:rPr>
-          <w:rFonts w:ascii="Courier New" w:hAnsi="Courier New" w:cs="Courier New"/>
-          <w:color w:val="D25252"/>
-          <w:sz w:val="28"/>
-          <w:szCs w:val="28"/>
-          <w:lang w:val="en-US"/>
-        </w:rPr>
-        <w:t>String</w:t>
-      </w:r>
-      <w:r>
-        <w:rPr>
-          <w:rFonts w:ascii="Courier New" w:hAnsi="Courier New" w:cs="Courier New"/>
-          <w:color w:val="D8D8D8"/>
-          <w:sz w:val="28"/>
-          <w:szCs w:val="28"/>
-          <w:lang w:val="en-US"/>
-        </w:rPr>
-        <w:t xml:space="preserve"> </w:t>
-      </w:r>
-      <w:r>
-        <w:rPr>
-          <w:rFonts w:ascii="Courier New" w:hAnsi="Courier New" w:cs="Courier New"/>
-          <w:color w:val="79ABFF"/>
-          <w:sz w:val="28"/>
-          <w:szCs w:val="28"/>
-          <w:lang w:val="en-US"/>
-        </w:rPr>
-        <w:t>password</w:t>
-      </w:r>
-      <w:r>
-        <w:rPr>
-          <w:rFonts w:ascii="Courier New" w:hAnsi="Courier New" w:cs="Courier New"/>
-          <w:color w:val="D8D8D8"/>
-          <w:sz w:val="28"/>
-          <w:szCs w:val="28"/>
-          <w:lang w:val="en-US"/>
-        </w:rPr>
-        <w:t xml:space="preserve">, </w:t>
-      </w:r>
-    </w:p>
-    <w:p>
-      <w:pPr>
-        <w:pStyle w:val="NormaleWeb"/>
-        <w:shd w:val="clear" w:color="auto" w:fill="010101"/>
-        <w:spacing w:before="0" w:beforeAutospacing="0" w:after="0" w:afterAutospacing="0"/>
-        <w:rPr>
-          <w:rFonts w:ascii="Courier New" w:hAnsi="Courier New" w:cs="Courier New"/>
-          <w:color w:val="CCCCCC"/>
-          <w:sz w:val="28"/>
-          <w:szCs w:val="28"/>
-          <w:lang w:val="en-US"/>
-        </w:rPr>
-      </w:pPr>
-      <w:r>
-        <w:rPr>
-          <w:rFonts w:ascii="Courier New" w:hAnsi="Courier New" w:cs="Courier New"/>
-          <w:color w:val="D8D8D8"/>
-          <w:sz w:val="28"/>
-          <w:szCs w:val="28"/>
-          <w:lang w:val="en-US"/>
-        </w:rPr>
-        <w:tab/>
-      </w:r>
-      <w:r>
-        <w:rPr>
-          <w:rFonts w:ascii="Courier New" w:hAnsi="Courier New" w:cs="Courier New"/>
-          <w:color w:val="D8D8D8"/>
-          <w:sz w:val="28"/>
-          <w:szCs w:val="28"/>
-          <w:lang w:val="en-US"/>
-        </w:rPr>
-        <w:tab/>
-      </w:r>
-      <w:r>
-        <w:rPr>
-          <w:rFonts w:ascii="Courier New" w:hAnsi="Courier New" w:cs="Courier New"/>
-          <w:color w:val="D8D8D8"/>
-          <w:sz w:val="28"/>
-          <w:szCs w:val="28"/>
-          <w:lang w:val="en-US"/>
-        </w:rPr>
-        <w:tab/>
-      </w:r>
-      <w:proofErr w:type="spellStart"/>
-      <w:r>
-        <w:rPr>
-          <w:rFonts w:ascii="Courier New" w:hAnsi="Courier New" w:cs="Courier New"/>
-          <w:color w:val="D25252"/>
-          <w:sz w:val="28"/>
-          <w:szCs w:val="28"/>
-          <w:lang w:val="en-US"/>
-        </w:rPr>
-        <w:t>ModelMap</w:t>
-      </w:r>
-      <w:proofErr w:type="spellEnd"/>
-      <w:r>
-        <w:rPr>
-          <w:rFonts w:ascii="Courier New" w:hAnsi="Courier New" w:cs="Courier New"/>
-          <w:color w:val="D8D8D8"/>
-          <w:sz w:val="28"/>
-          <w:szCs w:val="28"/>
-          <w:lang w:val="en-US"/>
-        </w:rPr>
-        <w:t xml:space="preserve"> </w:t>
-      </w:r>
-      <w:r>
-        <w:rPr>
-          <w:rFonts w:ascii="Courier New" w:hAnsi="Courier New" w:cs="Courier New"/>
-          <w:color w:val="79ABFF"/>
-          <w:sz w:val="28"/>
-          <w:szCs w:val="28"/>
-          <w:lang w:val="en-US"/>
-        </w:rPr>
-        <w:t>model</w:t>
-      </w:r>
-    </w:p>
-    <w:p>
-      <w:pPr>
-        <w:pStyle w:val="NormaleWeb"/>
-        <w:shd w:val="clear" w:color="auto" w:fill="010101"/>
-        <w:spacing w:before="0" w:beforeAutospacing="0" w:after="0" w:afterAutospacing="0"/>
-        <w:rPr>
-          <w:rFonts w:ascii="Courier New" w:hAnsi="Courier New" w:cs="Courier New"/>
-          <w:color w:val="CCCCCC"/>
-          <w:sz w:val="28"/>
-          <w:szCs w:val="28"/>
-          <w:lang w:val="en-US"/>
-        </w:rPr>
-      </w:pPr>
-      <w:r>
-        <w:rPr>
-          <w:rFonts w:ascii="Courier New" w:hAnsi="Courier New" w:cs="Courier New"/>
-          <w:color w:val="D8D8D8"/>
-          <w:sz w:val="28"/>
-          <w:szCs w:val="28"/>
-          <w:lang w:val="en-US"/>
-        </w:rPr>
-        <w:tab/>
-      </w:r>
-      <w:r>
-        <w:rPr>
-          <w:rFonts w:ascii="Courier New" w:hAnsi="Courier New" w:cs="Courier New"/>
-          <w:color w:val="D8D8D8"/>
-          <w:sz w:val="28"/>
-          <w:szCs w:val="28"/>
-          <w:lang w:val="en-US"/>
-        </w:rPr>
-        <w:tab/>
-      </w:r>
-      <w:r>
-        <w:rPr>
-          <w:rFonts w:ascii="Courier New" w:hAnsi="Courier New" w:cs="Courier New"/>
-          <w:color w:val="D8D8D8"/>
-          <w:sz w:val="28"/>
-          <w:szCs w:val="28"/>
-          <w:lang w:val="en-US"/>
-        </w:rPr>
-        <w:tab/>
-        <w:t xml:space="preserve">) </w:t>
-      </w:r>
-    </w:p>
-    <w:p>
-      <w:pPr>
-        <w:pStyle w:val="NormaleWeb"/>
-        <w:shd w:val="clear" w:color="auto" w:fill="010101"/>
-        <w:spacing w:before="0" w:beforeAutospacing="0" w:after="0" w:afterAutospacing="0"/>
-        <w:rPr>
-          <w:rFonts w:ascii="Courier New" w:hAnsi="Courier New" w:cs="Courier New"/>
-          <w:color w:val="CCCCCC"/>
-          <w:sz w:val="28"/>
-          <w:szCs w:val="28"/>
-          <w:lang w:val="en-US"/>
-        </w:rPr>
-      </w:pPr>
-      <w:r>
-        <w:rPr>
-          <w:rFonts w:ascii="Courier New" w:hAnsi="Courier New" w:cs="Courier New"/>
-          <w:color w:val="D8D8D8"/>
-          <w:sz w:val="28"/>
-          <w:szCs w:val="28"/>
-          <w:lang w:val="en-US"/>
-        </w:rPr>
-        <w:tab/>
-        <w:t>{</w:t>
-      </w:r>
-    </w:p>
-    <w:p>
-      <w:pPr>
-        <w:pStyle w:val="NormaleWeb"/>
-        <w:shd w:val="clear" w:color="auto" w:fill="010101"/>
-        <w:spacing w:before="0" w:beforeAutospacing="0" w:after="0" w:afterAutospacing="0"/>
-        <w:rPr>
-          <w:rFonts w:ascii="Courier New" w:hAnsi="Courier New" w:cs="Courier New"/>
-          <w:color w:val="CCCCCC"/>
-          <w:sz w:val="28"/>
-          <w:szCs w:val="28"/>
-          <w:lang w:val="en-US"/>
-        </w:rPr>
-      </w:pPr>
-      <w:r>
-        <w:rPr>
-          <w:rFonts w:ascii="Courier New" w:hAnsi="Courier New" w:cs="Courier New"/>
-          <w:color w:val="D8D8D8"/>
-          <w:sz w:val="28"/>
-          <w:szCs w:val="28"/>
-          <w:lang w:val="en-US"/>
-        </w:rPr>
-        <w:tab/>
-      </w:r>
-      <w:r>
-        <w:rPr>
-          <w:rFonts w:ascii="Courier New" w:hAnsi="Courier New" w:cs="Courier New"/>
-          <w:color w:val="D8D8D8"/>
-          <w:sz w:val="28"/>
-          <w:szCs w:val="28"/>
-          <w:lang w:val="en-US"/>
-        </w:rPr>
-        <w:tab/>
-      </w:r>
-      <w:r>
-        <w:rPr>
-          <w:rFonts w:ascii="Courier New" w:hAnsi="Courier New" w:cs="Courier New"/>
-          <w:color w:val="8DCBE2"/>
-          <w:sz w:val="28"/>
-          <w:szCs w:val="28"/>
-          <w:lang w:val="en-US"/>
-        </w:rPr>
-        <w:t>if</w:t>
-      </w:r>
-      <w:r>
-        <w:rPr>
-          <w:rFonts w:ascii="Courier New" w:hAnsi="Courier New" w:cs="Courier New"/>
-          <w:color w:val="D8D8D8"/>
-          <w:sz w:val="28"/>
-          <w:szCs w:val="28"/>
-          <w:lang w:val="en-US"/>
-        </w:rPr>
-        <w:t xml:space="preserve"> (</w:t>
-      </w:r>
-      <w:proofErr w:type="spellStart"/>
-      <w:r>
-        <w:rPr>
-          <w:rFonts w:ascii="Courier New" w:hAnsi="Courier New" w:cs="Courier New"/>
-          <w:color w:val="BED6FF"/>
-          <w:sz w:val="28"/>
-          <w:szCs w:val="28"/>
-          <w:lang w:val="en-US"/>
-        </w:rPr>
-        <w:t>authenticationService</w:t>
-      </w:r>
-      <w:r>
-        <w:rPr>
-          <w:rFonts w:ascii="Courier New" w:hAnsi="Courier New" w:cs="Courier New"/>
-          <w:color w:val="D8D8D8"/>
-          <w:sz w:val="28"/>
-          <w:szCs w:val="28"/>
-          <w:lang w:val="en-US"/>
-        </w:rPr>
-        <w:t>.</w:t>
-      </w:r>
-      <w:r>
-        <w:rPr>
-          <w:rFonts w:ascii="Courier New" w:hAnsi="Courier New" w:cs="Courier New"/>
-          <w:color w:val="FFFFFF"/>
-          <w:sz w:val="28"/>
-          <w:szCs w:val="28"/>
-          <w:lang w:val="en-US"/>
-        </w:rPr>
-        <w:t>auth</w:t>
-      </w:r>
-      <w:proofErr w:type="spellEnd"/>
-      <w:r>
-        <w:rPr>
-          <w:rFonts w:ascii="Courier New" w:hAnsi="Courier New" w:cs="Courier New"/>
-          <w:color w:val="D8D8D8"/>
-          <w:sz w:val="28"/>
-          <w:szCs w:val="28"/>
-          <w:lang w:val="en-US"/>
-        </w:rPr>
-        <w:t>(</w:t>
-      </w:r>
-      <w:r>
-        <w:rPr>
-          <w:rFonts w:ascii="Courier New" w:hAnsi="Courier New" w:cs="Courier New"/>
-          <w:color w:val="79ABFF"/>
-          <w:sz w:val="28"/>
-          <w:szCs w:val="28"/>
-          <w:lang w:val="en-US"/>
-        </w:rPr>
-        <w:t>name</w:t>
-      </w:r>
-      <w:r>
-        <w:rPr>
-          <w:rFonts w:ascii="Courier New" w:hAnsi="Courier New" w:cs="Courier New"/>
-          <w:color w:val="D8D8D8"/>
-          <w:sz w:val="28"/>
-          <w:szCs w:val="28"/>
-          <w:lang w:val="en-US"/>
-        </w:rPr>
-        <w:t xml:space="preserve">, </w:t>
-      </w:r>
-      <w:r>
-        <w:rPr>
-          <w:rFonts w:ascii="Courier New" w:hAnsi="Courier New" w:cs="Courier New"/>
-          <w:color w:val="79ABFF"/>
-          <w:sz w:val="28"/>
-          <w:szCs w:val="28"/>
-          <w:lang w:val="en-US"/>
-        </w:rPr>
-        <w:t>password</w:t>
-      </w:r>
-      <w:r>
-        <w:rPr>
-          <w:rFonts w:ascii="Courier New" w:hAnsi="Courier New" w:cs="Courier New"/>
-          <w:color w:val="D8D8D8"/>
-          <w:sz w:val="28"/>
-          <w:szCs w:val="28"/>
-          <w:lang w:val="en-US"/>
-        </w:rPr>
-        <w:t>)) {</w:t>
-      </w:r>
-    </w:p>
-    <w:p>
-      <w:pPr>
-        <w:pStyle w:val="NormaleWeb"/>
-        <w:shd w:val="clear" w:color="auto" w:fill="010101"/>
-        <w:spacing w:before="0" w:beforeAutospacing="0" w:after="0" w:afterAutospacing="0"/>
-        <w:rPr>
-          <w:rFonts w:ascii="Courier New" w:hAnsi="Courier New" w:cs="Courier New"/>
-          <w:color w:val="CCCCCC"/>
-          <w:sz w:val="28"/>
-          <w:szCs w:val="28"/>
-          <w:lang w:val="en-US"/>
-        </w:rPr>
-      </w:pPr>
-      <w:r>
-        <w:rPr>
-          <w:rFonts w:ascii="Courier New" w:hAnsi="Courier New" w:cs="Courier New"/>
-          <w:color w:val="D8D8D8"/>
-          <w:sz w:val="28"/>
-          <w:szCs w:val="28"/>
-          <w:lang w:val="en-US"/>
-        </w:rPr>
-        <w:tab/>
-      </w:r>
-      <w:r>
-        <w:rPr>
-          <w:rFonts w:ascii="Courier New" w:hAnsi="Courier New" w:cs="Courier New"/>
-          <w:color w:val="D8D8D8"/>
-          <w:sz w:val="28"/>
-          <w:szCs w:val="28"/>
-          <w:lang w:val="en-US"/>
-        </w:rPr>
-        <w:tab/>
-      </w:r>
-      <w:r>
-        <w:rPr>
-          <w:rFonts w:ascii="Courier New" w:hAnsi="Courier New" w:cs="Courier New"/>
-          <w:color w:val="D8D8D8"/>
-          <w:sz w:val="28"/>
-          <w:szCs w:val="28"/>
-          <w:lang w:val="en-US"/>
-        </w:rPr>
-        <w:tab/>
-      </w:r>
-      <w:proofErr w:type="spellStart"/>
-      <w:proofErr w:type="gramStart"/>
-      <w:r>
-        <w:rPr>
-          <w:rFonts w:ascii="Courier New" w:hAnsi="Courier New" w:cs="Courier New"/>
-          <w:color w:val="79ABFF"/>
-          <w:sz w:val="28"/>
-          <w:szCs w:val="28"/>
-          <w:lang w:val="en-US"/>
-        </w:rPr>
-        <w:t>model</w:t>
-      </w:r>
-      <w:r>
-        <w:rPr>
-          <w:rFonts w:ascii="Courier New" w:hAnsi="Courier New" w:cs="Courier New"/>
-          <w:color w:val="D8D8D8"/>
-          <w:sz w:val="28"/>
-          <w:szCs w:val="28"/>
-          <w:lang w:val="en-US"/>
-        </w:rPr>
-        <w:t>.</w:t>
-      </w:r>
-      <w:r>
-        <w:rPr>
-          <w:rFonts w:ascii="Courier New" w:hAnsi="Courier New" w:cs="Courier New"/>
-          <w:color w:val="FFFFFF"/>
-          <w:sz w:val="28"/>
-          <w:szCs w:val="28"/>
-          <w:lang w:val="en-US"/>
-        </w:rPr>
-        <w:t>put</w:t>
-      </w:r>
-      <w:proofErr w:type="spellEnd"/>
-      <w:r>
-        <w:rPr>
-          <w:rFonts w:ascii="Courier New" w:hAnsi="Courier New" w:cs="Courier New"/>
-          <w:color w:val="D8D8D8"/>
-          <w:sz w:val="28"/>
-          <w:szCs w:val="28"/>
-          <w:lang w:val="en-US"/>
-        </w:rPr>
-        <w:t>(</w:t>
-      </w:r>
-      <w:proofErr w:type="gramEnd"/>
-      <w:r>
-        <w:rPr>
-          <w:rFonts w:ascii="Courier New" w:hAnsi="Courier New" w:cs="Courier New"/>
-          <w:color w:val="FFC600"/>
-          <w:sz w:val="28"/>
-          <w:szCs w:val="28"/>
-          <w:lang w:val="en-US"/>
-        </w:rPr>
-        <w:t>"name"</w:t>
-      </w:r>
-      <w:r>
-        <w:rPr>
-          <w:rFonts w:ascii="Courier New" w:hAnsi="Courier New" w:cs="Courier New"/>
-          <w:color w:val="D8D8D8"/>
-          <w:sz w:val="28"/>
-          <w:szCs w:val="28"/>
-          <w:lang w:val="en-US"/>
-        </w:rPr>
-        <w:t xml:space="preserve">, </w:t>
-      </w:r>
-      <w:r>
-        <w:rPr>
-          <w:rFonts w:ascii="Courier New" w:hAnsi="Courier New" w:cs="Courier New"/>
-          <w:color w:val="79ABFF"/>
-          <w:sz w:val="28"/>
-          <w:szCs w:val="28"/>
-          <w:lang w:val="en-US"/>
-        </w:rPr>
-        <w:t>name</w:t>
-      </w:r>
-      <w:r>
-        <w:rPr>
-          <w:rFonts w:ascii="Courier New" w:hAnsi="Courier New" w:cs="Courier New"/>
-          <w:color w:val="D8D8D8"/>
-          <w:sz w:val="28"/>
-          <w:szCs w:val="28"/>
-          <w:lang w:val="en-US"/>
-        </w:rPr>
-        <w:t>);</w:t>
-      </w:r>
-    </w:p>
-    <w:p>
-      <w:pPr>
-        <w:pStyle w:val="NormaleWeb"/>
-        <w:shd w:val="clear" w:color="auto" w:fill="010101"/>
-        <w:spacing w:before="0" w:beforeAutospacing="0" w:after="0" w:afterAutospacing="0"/>
-        <w:rPr>
-          <w:rFonts w:ascii="Courier New" w:hAnsi="Courier New" w:cs="Courier New"/>
-          <w:color w:val="CCCCCC"/>
-          <w:sz w:val="28"/>
-          <w:szCs w:val="28"/>
-          <w:lang w:val="en-US"/>
-        </w:rPr>
-      </w:pPr>
-      <w:r>
-        <w:rPr>
-          <w:rFonts w:ascii="Courier New" w:hAnsi="Courier New" w:cs="Courier New"/>
-          <w:color w:val="D8D8D8"/>
-          <w:sz w:val="28"/>
-          <w:szCs w:val="28"/>
-          <w:lang w:val="en-US"/>
-        </w:rPr>
-        <w:tab/>
-      </w:r>
-      <w:r>
-        <w:rPr>
-          <w:rFonts w:ascii="Courier New" w:hAnsi="Courier New" w:cs="Courier New"/>
-          <w:color w:val="D8D8D8"/>
-          <w:sz w:val="28"/>
-          <w:szCs w:val="28"/>
-          <w:lang w:val="en-US"/>
-        </w:rPr>
-        <w:tab/>
-      </w:r>
-      <w:r>
-        <w:rPr>
-          <w:rFonts w:ascii="Courier New" w:hAnsi="Courier New" w:cs="Courier New"/>
-          <w:color w:val="D8D8D8"/>
-          <w:sz w:val="28"/>
-          <w:szCs w:val="28"/>
-          <w:lang w:val="en-US"/>
-        </w:rPr>
-        <w:tab/>
-      </w:r>
-      <w:r>
-        <w:rPr>
-          <w:rFonts w:ascii="Courier New" w:hAnsi="Courier New" w:cs="Courier New"/>
-          <w:color w:val="8DCBE2"/>
-          <w:sz w:val="28"/>
-          <w:szCs w:val="28"/>
-          <w:lang w:val="en-US"/>
-        </w:rPr>
-        <w:t>return</w:t>
-      </w:r>
-      <w:r>
-        <w:rPr>
-          <w:rFonts w:ascii="Courier New" w:hAnsi="Courier New" w:cs="Courier New"/>
-          <w:color w:val="D8D8D8"/>
-          <w:sz w:val="28"/>
-          <w:szCs w:val="28"/>
-          <w:lang w:val="en-US"/>
-        </w:rPr>
-        <w:t xml:space="preserve"> </w:t>
-      </w:r>
-      <w:r>
-        <w:rPr>
-          <w:rFonts w:ascii="Courier New" w:hAnsi="Courier New" w:cs="Courier New"/>
-          <w:color w:val="FFC600"/>
-          <w:sz w:val="28"/>
-          <w:szCs w:val="28"/>
-          <w:lang w:val="en-US"/>
-        </w:rPr>
-        <w:t>"welcome</w:t>
-      </w:r>
-      <w:proofErr w:type="gramStart"/>
-      <w:r>
-        <w:rPr>
-          <w:rFonts w:ascii="Courier New" w:hAnsi="Courier New" w:cs="Courier New"/>
-          <w:color w:val="FFC600"/>
-          <w:sz w:val="28"/>
-          <w:szCs w:val="28"/>
-          <w:lang w:val="en-US"/>
-        </w:rPr>
-        <w:t>"</w:t>
-      </w:r>
-      <w:r>
-        <w:rPr>
-          <w:rFonts w:ascii="Courier New" w:hAnsi="Courier New" w:cs="Courier New"/>
-          <w:color w:val="D8D8D8"/>
-          <w:sz w:val="28"/>
-          <w:szCs w:val="28"/>
-          <w:lang w:val="en-US"/>
-        </w:rPr>
         <w:t>;</w:t>
       </w:r>
-      <w:proofErr w:type="gramEnd"/>
     </w:p>
     <w:p>
       <w:pPr>
@@ -7712,7 +7523,6 @@
         </w:rPr>
         <w:t xml:space="preserve"> </w:t>
       </w:r>
-      <w:proofErr w:type="gramStart"/>
       <w:r>
         <w:rPr>
           <w:rFonts w:ascii="Courier New" w:hAnsi="Courier New" w:cs="Courier New"/>
@@ -7733,7 +7543,6 @@
         </w:rPr>
         <w:t>(</w:t>
       </w:r>
-      <w:proofErr w:type="gramEnd"/>
       <w:r>
         <w:rPr>
           <w:rFonts w:ascii="Courier New" w:hAnsi="Courier New" w:cs="Courier New"/>
@@ -7893,7 +7702,6 @@
         <w:t xml:space="preserve"> = </w:t>
       </w:r>
       <w:proofErr w:type="spellStart"/>
-      <w:proofErr w:type="gramStart"/>
       <w:r>
         <w:rPr>
           <w:rFonts w:ascii="Courier New" w:hAnsi="Courier New" w:cs="Courier New"/>
@@ -7925,7 +7733,6 @@
         <w:t>equalsIgnoreCase</w:t>
       </w:r>
       <w:proofErr w:type="spellEnd"/>
-      <w:proofErr w:type="gramEnd"/>
       <w:r>
         <w:rPr>
           <w:rFonts w:ascii="Courier New" w:hAnsi="Courier New" w:cs="Courier New"/>
@@ -8035,7 +7842,6 @@
         <w:t xml:space="preserve"> = </w:t>
       </w:r>
       <w:proofErr w:type="spellStart"/>
-      <w:proofErr w:type="gramStart"/>
       <w:r>
         <w:rPr>
           <w:rFonts w:ascii="Courier New" w:hAnsi="Courier New" w:cs="Courier New"/>
@@ -8067,7 +7873,6 @@
         <w:t>equalsIgnoreCase</w:t>
       </w:r>
       <w:proofErr w:type="spellEnd"/>
-      <w:proofErr w:type="gramEnd"/>
       <w:r>
         <w:rPr>
           <w:rFonts w:ascii="Courier New" w:hAnsi="Courier New" w:cs="Courier New"/>
@@ -8209,7 +8014,6 @@
         <w:t xml:space="preserve"> &amp;&amp; </w:t>
       </w:r>
       <w:proofErr w:type="spellStart"/>
-      <w:proofErr w:type="gramStart"/>
       <w:r>
         <w:rPr>
           <w:rFonts w:ascii="Courier New" w:hAnsi="Courier New" w:cs="Courier New"/>
@@ -8231,7 +8035,6 @@
         </w:rPr>
         <w:t>;</w:t>
       </w:r>
-      <w:proofErr w:type="gramEnd"/>
     </w:p>
     <w:p>
       <w:pPr>
@@ -8289,15 +8092,7 @@
     </w:p>
     <w:p>
       <w:r>
-        <w:t xml:space="preserve">e poi per usare questo componente nel controller ho </w:t>
-      </w:r>
-      <w:proofErr w:type="gramStart"/>
-      <w:r>
-        <w:t>2</w:t>
-      </w:r>
-      <w:proofErr w:type="gramEnd"/>
-      <w:r>
-        <w:t xml:space="preserve"> modi per usare l’injection del componente:</w:t>
+        <w:t>e poi per usare questo componente nel controller ho 2 modi per usare l’injection del componente:</w:t>
       </w:r>
     </w:p>
     <w:p>
@@ -8420,7 +8215,6 @@
         <w:t xml:space="preserve"> </w:t>
       </w:r>
       <w:proofErr w:type="spellStart"/>
-      <w:proofErr w:type="gramStart"/>
       <w:r>
         <w:rPr>
           <w:rFonts w:ascii="Courier New" w:hAnsi="Courier New" w:cs="Courier New"/>
@@ -8442,7 +8236,6 @@
         </w:rPr>
         <w:t>;</w:t>
       </w:r>
-      <w:proofErr w:type="gramEnd"/>
     </w:p>
     <w:p>
       <w:pPr>
@@ -8496,7 +8289,6 @@
         <w:t xml:space="preserve">public </w:t>
       </w:r>
       <w:proofErr w:type="spellStart"/>
-      <w:proofErr w:type="gramStart"/>
       <w:r>
         <w:rPr>
           <w:rFonts w:ascii="Courier New" w:hAnsi="Courier New" w:cs="Courier New"/>
@@ -8521,7 +8313,6 @@
         <w:t>(</w:t>
       </w:r>
       <w:proofErr w:type="spellStart"/>
-      <w:proofErr w:type="gramEnd"/>
       <w:r>
         <w:rPr>
           <w:rFonts w:ascii="Courier New" w:hAnsi="Courier New" w:cs="Courier New"/>
@@ -8604,7 +8395,6 @@
         <w:tab/>
       </w:r>
       <w:proofErr w:type="spellStart"/>
-      <w:proofErr w:type="gramStart"/>
       <w:r>
         <w:rPr>
           <w:rFonts w:ascii="Courier New" w:hAnsi="Courier New" w:cs="Courier New"/>
@@ -8616,7 +8406,6 @@
         <w:t>this.authenticationService</w:t>
       </w:r>
       <w:proofErr w:type="spellEnd"/>
-      <w:proofErr w:type="gramEnd"/>
       <w:r>
         <w:rPr>
           <w:rFonts w:ascii="Courier New" w:hAnsi="Courier New" w:cs="Courier New"/>
@@ -8907,16 +8696,11 @@
       </w:r>
     </w:p>
     <w:p>
-      <w:proofErr w:type="gramStart"/>
       <w:r>
         <w:t>Lo strato di servizio</w:t>
       </w:r>
       <w:r>
-        <w:t>,</w:t>
-      </w:r>
-      <w:proofErr w:type="gramEnd"/>
-      <w:r>
-        <w:t xml:space="preserve"> normalmente è lo strato intermedio, tra lo strato della base dati (di persistenza</w:t>
+        <w:t>, normalmente è lo strato intermedio, tra lo strato della base dati (di persistenza</w:t>
       </w:r>
       <w:r>
         <w:t xml:space="preserve"> dei dati, dove si salvano i dati sul database</w:t>
@@ -8975,13 +8759,8 @@
         </w:numPr>
       </w:pPr>
       <w:proofErr w:type="spellStart"/>
-      <w:proofErr w:type="gramStart"/>
-      <w:r>
-        <w:t>com.demo</w:t>
-      </w:r>
-      <w:proofErr w:type="gramEnd"/>
-      <w:r>
-        <w:t>.example.services</w:t>
+      <w:r>
+        <w:t>com.demo.example.services</w:t>
       </w:r>
       <w:proofErr w:type="spellEnd"/>
     </w:p>
@@ -9024,7 +8803,6 @@
         <w:t xml:space="preserve"> </w:t>
       </w:r>
       <w:proofErr w:type="spellStart"/>
-      <w:proofErr w:type="gramStart"/>
       <w:r>
         <w:rPr>
           <w:rFonts w:ascii="Courier New" w:hAnsi="Courier New" w:cs="Courier New"/>
@@ -9033,9 +8811,9 @@
           <w:szCs w:val="32"/>
           <w:lang w:val="en-US"/>
         </w:rPr>
-        <w:t>com.demo</w:t>
-      </w:r>
-      <w:proofErr w:type="gramEnd"/>
+        <w:t>com.demo.example.services</w:t>
+      </w:r>
+      <w:proofErr w:type="spellEnd"/>
       <w:r>
         <w:rPr>
           <w:rFonts w:ascii="Courier New" w:hAnsi="Courier New" w:cs="Courier New"/>
@@ -9044,9 +8822,46 @@
           <w:szCs w:val="32"/>
           <w:lang w:val="en-US"/>
         </w:rPr>
-        <w:t>.example.services</w:t>
-      </w:r>
-      <w:proofErr w:type="spellEnd"/>
+        <w:t>;</w:t>
+      </w:r>
+    </w:p>
+    <w:p>
+      <w:pPr>
+        <w:pStyle w:val="NormaleWeb"/>
+        <w:shd w:val="clear" w:color="auto" w:fill="010101"/>
+        <w:spacing w:before="0" w:beforeAutospacing="0" w:after="0" w:afterAutospacing="0"/>
+        <w:rPr>
+          <w:rFonts w:ascii="Courier New" w:hAnsi="Courier New" w:cs="Courier New"/>
+          <w:color w:val="CCCCCC"/>
+          <w:sz w:val="32"/>
+          <w:szCs w:val="32"/>
+          <w:lang w:val="en-US"/>
+        </w:rPr>
+      </w:pPr>
+    </w:p>
+    <w:p>
+      <w:pPr>
+        <w:pStyle w:val="NormaleWeb"/>
+        <w:shd w:val="clear" w:color="auto" w:fill="010101"/>
+        <w:spacing w:before="0" w:beforeAutospacing="0" w:after="0" w:afterAutospacing="0"/>
+        <w:rPr>
+          <w:rFonts w:ascii="Courier New" w:hAnsi="Courier New" w:cs="Courier New"/>
+          <w:color w:val="CCCCCC"/>
+          <w:sz w:val="32"/>
+          <w:szCs w:val="32"/>
+          <w:lang w:val="en-US"/>
+        </w:rPr>
+      </w:pPr>
+      <w:r>
+        <w:rPr>
+          <w:rFonts w:ascii="Courier New" w:hAnsi="Courier New" w:cs="Courier New"/>
+          <w:color w:val="8DCBE2"/>
+          <w:sz w:val="32"/>
+          <w:szCs w:val="32"/>
+          <w:lang w:val="en-US"/>
+        </w:rPr>
+        <w:t>import</w:t>
+      </w:r>
       <w:r>
         <w:rPr>
           <w:rFonts w:ascii="Courier New" w:hAnsi="Courier New" w:cs="Courier New"/>
@@ -9055,6 +8870,28 @@
           <w:szCs w:val="32"/>
           <w:lang w:val="en-US"/>
         </w:rPr>
+        <w:t xml:space="preserve"> </w:t>
+      </w:r>
+      <w:proofErr w:type="spellStart"/>
+      <w:r>
+        <w:rPr>
+          <w:rFonts w:ascii="Courier New" w:hAnsi="Courier New" w:cs="Courier New"/>
+          <w:color w:val="D8D8D8"/>
+          <w:sz w:val="32"/>
+          <w:szCs w:val="32"/>
+          <w:lang w:val="en-US"/>
+        </w:rPr>
+        <w:t>java.util.List</w:t>
+      </w:r>
+      <w:proofErr w:type="spellEnd"/>
+      <w:r>
+        <w:rPr>
+          <w:rFonts w:ascii="Courier New" w:hAnsi="Courier New" w:cs="Courier New"/>
+          <w:color w:val="D8D8D8"/>
+          <w:sz w:val="32"/>
+          <w:szCs w:val="32"/>
+          <w:lang w:val="en-US"/>
+        </w:rPr>
         <w:t>;</w:t>
       </w:r>
     </w:p>
@@ -9071,6 +8908,48 @@
           <w:lang w:val="en-US"/>
         </w:rPr>
       </w:pPr>
+      <w:r>
+        <w:rPr>
+          <w:rFonts w:ascii="Courier New" w:hAnsi="Courier New" w:cs="Courier New"/>
+          <w:color w:val="8DCBE2"/>
+          <w:sz w:val="32"/>
+          <w:szCs w:val="32"/>
+          <w:lang w:val="en-US"/>
+        </w:rPr>
+        <w:t>import</w:t>
+      </w:r>
+      <w:r>
+        <w:rPr>
+          <w:rFonts w:ascii="Courier New" w:hAnsi="Courier New" w:cs="Courier New"/>
+          <w:color w:val="D8D8D8"/>
+          <w:sz w:val="32"/>
+          <w:szCs w:val="32"/>
+          <w:lang w:val="en-US"/>
+        </w:rPr>
+        <w:t xml:space="preserve"> </w:t>
+      </w:r>
+      <w:proofErr w:type="spellStart"/>
+      <w:r>
+        <w:rPr>
+          <w:rFonts w:ascii="Courier New" w:hAnsi="Courier New" w:cs="Courier New"/>
+          <w:color w:val="D8D8D8"/>
+          <w:sz w:val="32"/>
+          <w:szCs w:val="32"/>
+          <w:lang w:val="en-US"/>
+        </w:rPr>
+        <w:t>com.demo.example.entities.Articoli</w:t>
+      </w:r>
+      <w:proofErr w:type="spellEnd"/>
+      <w:r>
+        <w:rPr>
+          <w:rFonts w:ascii="Courier New" w:hAnsi="Courier New" w:cs="Courier New"/>
+          <w:color w:val="D8D8D8"/>
+          <w:sz w:val="32"/>
+          <w:szCs w:val="32"/>
+          <w:lang w:val="en-US"/>
+        </w:rPr>
+        <w:t>;</w:t>
+      </w:r>
     </w:p>
     <w:p>
       <w:pPr>
@@ -9085,15 +8964,27 @@
           <w:lang w:val="en-US"/>
         </w:rPr>
       </w:pPr>
+    </w:p>
+    <w:p>
+      <w:pPr>
+        <w:pStyle w:val="NormaleWeb"/>
+        <w:shd w:val="clear" w:color="auto" w:fill="010101"/>
+        <w:spacing w:before="0" w:beforeAutospacing="0" w:after="0" w:afterAutospacing="0"/>
+        <w:rPr>
+          <w:rFonts w:ascii="Courier New" w:hAnsi="Courier New" w:cs="Courier New"/>
+          <w:color w:val="CCCCCC"/>
+          <w:sz w:val="32"/>
+          <w:szCs w:val="32"/>
+        </w:rPr>
+      </w:pPr>
       <w:r>
         <w:rPr>
           <w:rFonts w:ascii="Courier New" w:hAnsi="Courier New" w:cs="Courier New"/>
           <w:color w:val="8DCBE2"/>
           <w:sz w:val="32"/>
           <w:szCs w:val="32"/>
-          <w:lang w:val="en-US"/>
-        </w:rPr>
-        <w:t>import</w:t>
+        </w:rPr>
+        <w:t>public</w:t>
       </w:r>
       <w:r>
         <w:rPr>
@@ -9101,67 +8992,79 @@
           <w:color w:val="D8D8D8"/>
           <w:sz w:val="32"/>
           <w:szCs w:val="32"/>
-          <w:lang w:val="en-US"/>
-        </w:rPr>
-        <w:t xml:space="preserve"> </w:t>
-      </w:r>
-      <w:proofErr w:type="spellStart"/>
-      <w:proofErr w:type="gramStart"/>
+        </w:rPr>
+        <w:t xml:space="preserve"> </w:t>
+      </w:r>
+      <w:proofErr w:type="spellStart"/>
+      <w:r>
+        <w:rPr>
+          <w:rFonts w:ascii="Courier New" w:hAnsi="Courier New" w:cs="Courier New"/>
+          <w:color w:val="8DCBE2"/>
+          <w:sz w:val="32"/>
+          <w:szCs w:val="32"/>
+        </w:rPr>
+        <w:t>interface</w:t>
+      </w:r>
+      <w:proofErr w:type="spellEnd"/>
       <w:r>
         <w:rPr>
           <w:rFonts w:ascii="Courier New" w:hAnsi="Courier New" w:cs="Courier New"/>
           <w:color w:val="D8D8D8"/>
           <w:sz w:val="32"/>
           <w:szCs w:val="32"/>
-          <w:lang w:val="en-US"/>
-        </w:rPr>
-        <w:t>java.util</w:t>
-      </w:r>
-      <w:proofErr w:type="gramEnd"/>
+        </w:rPr>
+        <w:t xml:space="preserve"> </w:t>
+      </w:r>
+      <w:proofErr w:type="spellStart"/>
+      <w:r>
+        <w:rPr>
+          <w:rFonts w:ascii="Courier New" w:hAnsi="Courier New" w:cs="Courier New"/>
+          <w:color w:val="D197D9"/>
+          <w:sz w:val="32"/>
+          <w:szCs w:val="32"/>
+        </w:rPr>
+        <w:t>ArticoliService</w:t>
+      </w:r>
+      <w:proofErr w:type="spellEnd"/>
       <w:r>
         <w:rPr>
           <w:rFonts w:ascii="Courier New" w:hAnsi="Courier New" w:cs="Courier New"/>
           <w:color w:val="D8D8D8"/>
           <w:sz w:val="32"/>
           <w:szCs w:val="32"/>
-          <w:lang w:val="en-US"/>
-        </w:rPr>
-        <w:t>.List</w:t>
-      </w:r>
-      <w:proofErr w:type="spellEnd"/>
+        </w:rPr>
+        <w:t xml:space="preserve"> {</w:t>
+      </w:r>
+    </w:p>
+    <w:p>
+      <w:pPr>
+        <w:pStyle w:val="NormaleWeb"/>
+        <w:shd w:val="clear" w:color="auto" w:fill="010101"/>
+        <w:spacing w:before="0" w:beforeAutospacing="0" w:after="0" w:afterAutospacing="0"/>
+        <w:rPr>
+          <w:rFonts w:ascii="Courier New" w:hAnsi="Courier New" w:cs="Courier New"/>
+          <w:color w:val="CCCCCC"/>
+          <w:sz w:val="32"/>
+          <w:szCs w:val="32"/>
+        </w:rPr>
+      </w:pPr>
       <w:r>
         <w:rPr>
           <w:rFonts w:ascii="Courier New" w:hAnsi="Courier New" w:cs="Courier New"/>
           <w:color w:val="D8D8D8"/>
           <w:sz w:val="32"/>
           <w:szCs w:val="32"/>
-          <w:lang w:val="en-US"/>
-        </w:rPr>
-        <w:t>;</w:t>
-      </w:r>
-    </w:p>
-    <w:p>
-      <w:pPr>
-        <w:pStyle w:val="NormaleWeb"/>
-        <w:shd w:val="clear" w:color="auto" w:fill="010101"/>
-        <w:spacing w:before="0" w:beforeAutospacing="0" w:after="0" w:afterAutospacing="0"/>
-        <w:rPr>
-          <w:rFonts w:ascii="Courier New" w:hAnsi="Courier New" w:cs="Courier New"/>
-          <w:color w:val="CCCCCC"/>
-          <w:sz w:val="32"/>
-          <w:szCs w:val="32"/>
-          <w:lang w:val="en-US"/>
-        </w:rPr>
-      </w:pPr>
+        </w:rPr>
+        <w:tab/>
+      </w:r>
       <w:r>
         <w:rPr>
           <w:rFonts w:ascii="Courier New" w:hAnsi="Courier New" w:cs="Courier New"/>
           <w:color w:val="8DCBE2"/>
           <w:sz w:val="32"/>
           <w:szCs w:val="32"/>
-          <w:lang w:val="en-US"/>
-        </w:rPr>
-        <w:t>import</w:t>
+        </w:rPr>
+        <w:t>public</w:t>
       </w:r>
       <w:r>
         <w:rPr>
@@ -9169,32 +9072,54 @@
           <w:color w:val="D8D8D8"/>
           <w:sz w:val="32"/>
           <w:szCs w:val="32"/>
-          <w:lang w:val="en-US"/>
-        </w:rPr>
-        <w:t xml:space="preserve"> </w:t>
-      </w:r>
-      <w:proofErr w:type="spellStart"/>
-      <w:proofErr w:type="gramStart"/>
+        </w:rPr>
+        <w:t xml:space="preserve"> </w:t>
+      </w:r>
+      <w:r>
+        <w:rPr>
+          <w:rFonts w:ascii="Courier New" w:hAnsi="Courier New" w:cs="Courier New"/>
+          <w:color w:val="D197D9"/>
+          <w:sz w:val="32"/>
+          <w:szCs w:val="32"/>
+        </w:rPr>
+        <w:t>List</w:t>
+      </w:r>
       <w:r>
         <w:rPr>
           <w:rFonts w:ascii="Courier New" w:hAnsi="Courier New" w:cs="Courier New"/>
           <w:color w:val="D8D8D8"/>
           <w:sz w:val="32"/>
           <w:szCs w:val="32"/>
-          <w:lang w:val="en-US"/>
-        </w:rPr>
-        <w:t>com.demo</w:t>
-      </w:r>
-      <w:proofErr w:type="gramEnd"/>
+        </w:rPr>
+        <w:t>&lt;</w:t>
+      </w:r>
+      <w:r>
+        <w:rPr>
+          <w:rFonts w:ascii="Courier New" w:hAnsi="Courier New" w:cs="Courier New"/>
+          <w:color w:val="BFA4A4"/>
+          <w:sz w:val="32"/>
+          <w:szCs w:val="32"/>
+        </w:rPr>
+        <w:t>Articoli</w:t>
+      </w:r>
       <w:r>
         <w:rPr>
           <w:rFonts w:ascii="Courier New" w:hAnsi="Courier New" w:cs="Courier New"/>
           <w:color w:val="D8D8D8"/>
           <w:sz w:val="32"/>
           <w:szCs w:val="32"/>
-          <w:lang w:val="en-US"/>
-        </w:rPr>
-        <w:t>.example.entities.Articoli</w:t>
+        </w:rPr>
+        <w:t xml:space="preserve">&gt; </w:t>
+      </w:r>
+      <w:proofErr w:type="spellStart"/>
+      <w:r>
+        <w:rPr>
+          <w:rFonts w:ascii="Courier New" w:hAnsi="Courier New" w:cs="Courier New"/>
+          <w:color w:val="BED6FF"/>
+          <w:sz w:val="32"/>
+          <w:szCs w:val="32"/>
+        </w:rPr>
+        <w:t>selAll</w:t>
       </w:r>
       <w:proofErr w:type="spellEnd"/>
       <w:r>
@@ -9203,201 +9128,8 @@
           <w:color w:val="D8D8D8"/>
           <w:sz w:val="32"/>
           <w:szCs w:val="32"/>
-          <w:lang w:val="en-US"/>
-        </w:rPr>
-        <w:t>;</w:t>
-      </w:r>
-    </w:p>
-    <w:p>
-      <w:pPr>
-        <w:pStyle w:val="NormaleWeb"/>
-        <w:shd w:val="clear" w:color="auto" w:fill="010101"/>
-        <w:spacing w:before="0" w:beforeAutospacing="0" w:after="0" w:afterAutospacing="0"/>
-        <w:rPr>
-          <w:rFonts w:ascii="Courier New" w:hAnsi="Courier New" w:cs="Courier New"/>
-          <w:color w:val="CCCCCC"/>
-          <w:sz w:val="32"/>
-          <w:szCs w:val="32"/>
-          <w:lang w:val="en-US"/>
-        </w:rPr>
-      </w:pPr>
-    </w:p>
-    <w:p>
-      <w:pPr>
-        <w:pStyle w:val="NormaleWeb"/>
-        <w:shd w:val="clear" w:color="auto" w:fill="010101"/>
-        <w:spacing w:before="0" w:beforeAutospacing="0" w:after="0" w:afterAutospacing="0"/>
-        <w:rPr>
-          <w:rFonts w:ascii="Courier New" w:hAnsi="Courier New" w:cs="Courier New"/>
-          <w:color w:val="CCCCCC"/>
-          <w:sz w:val="32"/>
-          <w:szCs w:val="32"/>
-        </w:rPr>
-      </w:pPr>
-      <w:r>
-        <w:rPr>
-          <w:rFonts w:ascii="Courier New" w:hAnsi="Courier New" w:cs="Courier New"/>
-          <w:color w:val="8DCBE2"/>
-          <w:sz w:val="32"/>
-          <w:szCs w:val="32"/>
-        </w:rPr>
-        <w:t>public</w:t>
-      </w:r>
-      <w:r>
-        <w:rPr>
-          <w:rFonts w:ascii="Courier New" w:hAnsi="Courier New" w:cs="Courier New"/>
-          <w:color w:val="D8D8D8"/>
-          <w:sz w:val="32"/>
-          <w:szCs w:val="32"/>
-        </w:rPr>
-        <w:t xml:space="preserve"> </w:t>
-      </w:r>
-      <w:proofErr w:type="spellStart"/>
-      <w:r>
-        <w:rPr>
-          <w:rFonts w:ascii="Courier New" w:hAnsi="Courier New" w:cs="Courier New"/>
-          <w:color w:val="8DCBE2"/>
-          <w:sz w:val="32"/>
-          <w:szCs w:val="32"/>
-        </w:rPr>
-        <w:t>interface</w:t>
-      </w:r>
-      <w:proofErr w:type="spellEnd"/>
-      <w:r>
-        <w:rPr>
-          <w:rFonts w:ascii="Courier New" w:hAnsi="Courier New" w:cs="Courier New"/>
-          <w:color w:val="D8D8D8"/>
-          <w:sz w:val="32"/>
-          <w:szCs w:val="32"/>
-        </w:rPr>
-        <w:t xml:space="preserve"> </w:t>
-      </w:r>
-      <w:proofErr w:type="spellStart"/>
-      <w:r>
-        <w:rPr>
-          <w:rFonts w:ascii="Courier New" w:hAnsi="Courier New" w:cs="Courier New"/>
-          <w:color w:val="D197D9"/>
-          <w:sz w:val="32"/>
-          <w:szCs w:val="32"/>
-        </w:rPr>
-        <w:t>ArticoliService</w:t>
-      </w:r>
-      <w:proofErr w:type="spellEnd"/>
-      <w:r>
-        <w:rPr>
-          <w:rFonts w:ascii="Courier New" w:hAnsi="Courier New" w:cs="Courier New"/>
-          <w:color w:val="D8D8D8"/>
-          <w:sz w:val="32"/>
-          <w:szCs w:val="32"/>
-        </w:rPr>
-        <w:t xml:space="preserve"> {</w:t>
-      </w:r>
-    </w:p>
-    <w:p>
-      <w:pPr>
-        <w:pStyle w:val="NormaleWeb"/>
-        <w:shd w:val="clear" w:color="auto" w:fill="010101"/>
-        <w:spacing w:before="0" w:beforeAutospacing="0" w:after="0" w:afterAutospacing="0"/>
-        <w:rPr>
-          <w:rFonts w:ascii="Courier New" w:hAnsi="Courier New" w:cs="Courier New"/>
-          <w:color w:val="CCCCCC"/>
-          <w:sz w:val="32"/>
-          <w:szCs w:val="32"/>
-        </w:rPr>
-      </w:pPr>
-      <w:r>
-        <w:rPr>
-          <w:rFonts w:ascii="Courier New" w:hAnsi="Courier New" w:cs="Courier New"/>
-          <w:color w:val="D8D8D8"/>
-          <w:sz w:val="32"/>
-          <w:szCs w:val="32"/>
-        </w:rPr>
-        <w:tab/>
-      </w:r>
-      <w:r>
-        <w:rPr>
-          <w:rFonts w:ascii="Courier New" w:hAnsi="Courier New" w:cs="Courier New"/>
-          <w:color w:val="8DCBE2"/>
-          <w:sz w:val="32"/>
-          <w:szCs w:val="32"/>
-        </w:rPr>
-        <w:t>public</w:t>
-      </w:r>
-      <w:r>
-        <w:rPr>
-          <w:rFonts w:ascii="Courier New" w:hAnsi="Courier New" w:cs="Courier New"/>
-          <w:color w:val="D8D8D8"/>
-          <w:sz w:val="32"/>
-          <w:szCs w:val="32"/>
-        </w:rPr>
-        <w:t xml:space="preserve"> </w:t>
-      </w:r>
-      <w:r>
-        <w:rPr>
-          <w:rFonts w:ascii="Courier New" w:hAnsi="Courier New" w:cs="Courier New"/>
-          <w:color w:val="D197D9"/>
-          <w:sz w:val="32"/>
-          <w:szCs w:val="32"/>
-        </w:rPr>
-        <w:t>List</w:t>
-      </w:r>
-      <w:r>
-        <w:rPr>
-          <w:rFonts w:ascii="Courier New" w:hAnsi="Courier New" w:cs="Courier New"/>
-          <w:color w:val="D8D8D8"/>
-          <w:sz w:val="32"/>
-          <w:szCs w:val="32"/>
-        </w:rPr>
-        <w:t>&lt;</w:t>
-      </w:r>
-      <w:r>
-        <w:rPr>
-          <w:rFonts w:ascii="Courier New" w:hAnsi="Courier New" w:cs="Courier New"/>
-          <w:color w:val="BFA4A4"/>
-          <w:sz w:val="32"/>
-          <w:szCs w:val="32"/>
-        </w:rPr>
-        <w:t>Articoli</w:t>
-      </w:r>
-      <w:r>
-        <w:rPr>
-          <w:rFonts w:ascii="Courier New" w:hAnsi="Courier New" w:cs="Courier New"/>
-          <w:color w:val="D8D8D8"/>
-          <w:sz w:val="32"/>
-          <w:szCs w:val="32"/>
-        </w:rPr>
-        <w:t xml:space="preserve">&gt; </w:t>
-      </w:r>
-      <w:proofErr w:type="spellStart"/>
-      <w:proofErr w:type="gramStart"/>
-      <w:r>
-        <w:rPr>
-          <w:rFonts w:ascii="Courier New" w:hAnsi="Courier New" w:cs="Courier New"/>
-          <w:color w:val="BED6FF"/>
-          <w:sz w:val="32"/>
-          <w:szCs w:val="32"/>
-        </w:rPr>
-        <w:t>selAll</w:t>
-      </w:r>
-      <w:proofErr w:type="spellEnd"/>
-      <w:r>
-        <w:rPr>
-          <w:rFonts w:ascii="Courier New" w:hAnsi="Courier New" w:cs="Courier New"/>
-          <w:color w:val="D8D8D8"/>
-          <w:sz w:val="32"/>
-          <w:szCs w:val="32"/>
-        </w:rPr>
-        <w:t>(</w:t>
-      </w:r>
-      <w:proofErr w:type="gramEnd"/>
-      <w:r>
-        <w:rPr>
-          <w:rFonts w:ascii="Courier New" w:hAnsi="Courier New" w:cs="Courier New"/>
-          <w:color w:val="D8D8D8"/>
-          <w:sz w:val="32"/>
-          <w:szCs w:val="32"/>
-        </w:rPr>
-        <w:t>);</w:t>
+        </w:rPr>
+        <w:t>();</w:t>
       </w:r>
     </w:p>
     <w:p>
@@ -9437,13 +9169,8 @@
         </w:numPr>
       </w:pPr>
       <w:proofErr w:type="spellStart"/>
-      <w:proofErr w:type="gramStart"/>
-      <w:r>
-        <w:t>com.demo</w:t>
-      </w:r>
-      <w:proofErr w:type="gramEnd"/>
-      <w:r>
-        <w:t>.example.entities</w:t>
+      <w:r>
+        <w:t>com.demo.example.entities</w:t>
       </w:r>
       <w:proofErr w:type="spellEnd"/>
     </w:p>
@@ -10065,17 +9792,12 @@
         <w:t xml:space="preserve">, come i getter, i setter, costruttori, metodi </w:t>
       </w:r>
       <w:proofErr w:type="spellStart"/>
-      <w:proofErr w:type="gramStart"/>
       <w:r>
         <w:t>toString</w:t>
       </w:r>
       <w:proofErr w:type="spellEnd"/>
       <w:r>
-        <w:t>(</w:t>
-      </w:r>
-      <w:proofErr w:type="gramEnd"/>
-      <w:r>
-        <w:t xml:space="preserve">), </w:t>
+        <w:t xml:space="preserve">(), </w:t>
       </w:r>
       <w:proofErr w:type="spellStart"/>
       <w:r>
@@ -10569,7 +10291,6 @@
         <w:t>${</w:t>
       </w:r>
       <w:proofErr w:type="spellStart"/>
-      <w:proofErr w:type="gramStart"/>
       <w:r>
         <w:rPr>
           <w:rFonts w:ascii="Courier New" w:hAnsi="Courier New" w:cs="Courier New"/>
@@ -10581,7 +10302,6 @@
         <w:t>lombok.version</w:t>
       </w:r>
       <w:proofErr w:type="spellEnd"/>
-      <w:proofErr w:type="gramEnd"/>
       <w:r>
         <w:rPr>
           <w:rFonts w:ascii="Courier New" w:hAnsi="Courier New" w:cs="Courier New"/>
@@ -10846,13 +10566,8 @@
     </w:p>
     <w:p>
       <w:r>
-        <w:t xml:space="preserve">In Eclipse lo devo installare prima di poterlo </w:t>
-      </w:r>
-      <w:proofErr w:type="gramStart"/>
-      <w:r>
-        <w:t>usare )</w:t>
-      </w:r>
-      <w:proofErr w:type="gramEnd"/>
+        <w:t>In Eclipse lo devo installare prima di poterlo usare )</w:t>
+      </w:r>
       <w:r>
         <w:t xml:space="preserve"> </w:t>
       </w:r>
@@ -10931,15 +10646,7 @@
     </w:p>
     <w:p>
       <w:r>
-        <w:t xml:space="preserve">Adesso andiamo a creare la </w:t>
-      </w:r>
-      <w:proofErr w:type="gramStart"/>
-      <w:r>
-        <w:t>classe  di</w:t>
-      </w:r>
-      <w:proofErr w:type="gramEnd"/>
-      <w:r>
-        <w:t xml:space="preserve"> implementazione dello strato di servizio, la classe ArticoliServiceImpl.java.</w:t>
+        <w:t>Adesso andiamo a creare la classe  di implementazione dello strato di servizio, la classe ArticoliServiceImpl.java.</w:t>
       </w:r>
     </w:p>
     <w:p>
@@ -11183,15 +10890,7 @@
     </w:p>
     <w:p>
       <w:r>
-        <w:t xml:space="preserve">In più, per poter compilare correttamente questa classe, </w:t>
-      </w:r>
-      <w:proofErr w:type="gramStart"/>
-      <w:r>
-        <w:t>dobbiamo  fare</w:t>
-      </w:r>
-      <w:proofErr w:type="gramEnd"/>
-      <w:r>
-        <w:t xml:space="preserve"> l’</w:t>
+        <w:t>In più, per poter compilare correttamente questa classe, dobbiamo  fare l’</w:t>
       </w:r>
       <w:proofErr w:type="spellStart"/>
       <w:r>
@@ -11319,7 +11018,6 @@
         <w:t xml:space="preserve"> </w:t>
       </w:r>
       <w:proofErr w:type="spellStart"/>
-      <w:proofErr w:type="gramStart"/>
       <w:r>
         <w:rPr>
           <w:rFonts w:ascii="Courier New" w:hAnsi="Courier New" w:cs="Courier New"/>
@@ -11337,17 +11035,7 @@
           <w:sz w:val="28"/>
           <w:szCs w:val="28"/>
         </w:rPr>
-        <w:t>(</w:t>
-      </w:r>
-      <w:proofErr w:type="gramEnd"/>
-      <w:r>
-        <w:rPr>
-          <w:rFonts w:ascii="Courier New" w:hAnsi="Courier New" w:cs="Courier New"/>
-          <w:color w:val="F8E1AA"/>
-          <w:sz w:val="28"/>
-          <w:szCs w:val="28"/>
-        </w:rPr>
-        <w:t>) {</w:t>
+        <w:t>() {</w:t>
       </w:r>
     </w:p>
     <w:p>
@@ -11436,36 +11124,16 @@
           <w:sz w:val="28"/>
           <w:szCs w:val="28"/>
         </w:rPr>
-        <w:t>&lt;</w:t>
-      </w:r>
-      <w:proofErr w:type="gramStart"/>
-      <w:r>
-        <w:rPr>
-          <w:rFonts w:ascii="Courier New" w:hAnsi="Courier New" w:cs="Courier New"/>
-          <w:color w:val="D6C248"/>
+        <w:t>&lt;&gt;</w:t>
+      </w:r>
+      <w:r>
+        <w:rPr>
+          <w:rFonts w:ascii="Courier New" w:hAnsi="Courier New" w:cs="Courier New"/>
+          <w:color w:val="F8E1AA"/>
           <w:sz w:val="28"/>
           <w:szCs w:val="28"/>
         </w:rPr>
-        <w:t>&gt;</w:t>
-      </w:r>
-      <w:r>
-        <w:rPr>
-          <w:rFonts w:ascii="Courier New" w:hAnsi="Courier New" w:cs="Courier New"/>
-          <w:color w:val="F8E1AA"/>
-          <w:sz w:val="28"/>
-          <w:szCs w:val="28"/>
-        </w:rPr>
-        <w:t>(</w:t>
-      </w:r>
-      <w:proofErr w:type="gramEnd"/>
-      <w:r>
-        <w:rPr>
-          <w:rFonts w:ascii="Courier New" w:hAnsi="Courier New" w:cs="Courier New"/>
-          <w:color w:val="F8E1AA"/>
-          <w:sz w:val="28"/>
-          <w:szCs w:val="28"/>
-        </w:rPr>
-        <w:t>)</w:t>
+        <w:t>()</w:t>
       </w:r>
       <w:r>
         <w:rPr>
@@ -11835,7 +11503,6 @@
         <w:t xml:space="preserve"> </w:t>
       </w:r>
       <w:proofErr w:type="spellStart"/>
-      <w:proofErr w:type="gramStart"/>
       <w:r>
         <w:rPr>
           <w:rFonts w:ascii="Courier New" w:hAnsi="Courier New" w:cs="Courier New"/>
@@ -11853,17 +11520,7 @@
           <w:sz w:val="20"/>
           <w:szCs w:val="20"/>
         </w:rPr>
-        <w:t>(</w:t>
-      </w:r>
-      <w:proofErr w:type="gramEnd"/>
-      <w:r>
-        <w:rPr>
-          <w:rFonts w:ascii="Courier New" w:hAnsi="Courier New" w:cs="Courier New"/>
-          <w:color w:val="F8E1AA"/>
-          <w:sz w:val="20"/>
-          <w:szCs w:val="20"/>
-        </w:rPr>
-        <w:t>) {</w:t>
+        <w:t>() {</w:t>
       </w:r>
     </w:p>
     <w:p>
@@ -11997,36 +11654,16 @@
           <w:sz w:val="20"/>
           <w:szCs w:val="20"/>
         </w:rPr>
-        <w:t>&lt;</w:t>
-      </w:r>
-      <w:proofErr w:type="gramStart"/>
-      <w:r>
-        <w:rPr>
-          <w:rFonts w:ascii="Courier New" w:hAnsi="Courier New" w:cs="Courier New"/>
-          <w:color w:val="D6C248"/>
-          <w:sz w:val="20"/>
-          <w:szCs w:val="20"/>
-        </w:rPr>
-        <w:t>&gt;</w:t>
-      </w:r>
-      <w:r>
-        <w:rPr>
-          <w:rFonts w:ascii="Courier New" w:hAnsi="Courier New" w:cs="Courier New"/>
-          <w:color w:val="F8E1AA"/>
-          <w:sz w:val="20"/>
-          <w:szCs w:val="20"/>
-        </w:rPr>
-        <w:t>(</w:t>
-      </w:r>
-      <w:proofErr w:type="gramEnd"/>
-      <w:r>
-        <w:rPr>
-          <w:rFonts w:ascii="Courier New" w:hAnsi="Courier New" w:cs="Courier New"/>
-          <w:color w:val="F8E1AA"/>
-          <w:sz w:val="20"/>
-          <w:szCs w:val="20"/>
-        </w:rPr>
-        <w:t>)</w:t>
+        <w:t>&lt;&gt;</w:t>
+      </w:r>
+      <w:r>
+        <w:rPr>
+          <w:rFonts w:ascii="Courier New" w:hAnsi="Courier New" w:cs="Courier New"/>
+          <w:color w:val="F8E1AA"/>
+          <w:sz w:val="20"/>
+          <w:szCs w:val="20"/>
+        </w:rPr>
+        <w:t>()</w:t>
       </w:r>
       <w:r>
         <w:rPr>
@@ -12100,7 +11737,6 @@
         <w:tab/>
       </w:r>
       <w:proofErr w:type="spellStart"/>
-      <w:proofErr w:type="gramStart"/>
       <w:r>
         <w:rPr>
           <w:rFonts w:ascii="Courier New" w:hAnsi="Courier New" w:cs="Courier New"/>
@@ -12138,7 +11774,6 @@
         </w:rPr>
         <w:t>(</w:t>
       </w:r>
-      <w:proofErr w:type="gramEnd"/>
       <w:r>
         <w:rPr>
           <w:rFonts w:ascii="Courier New" w:hAnsi="Courier New" w:cs="Courier New"/>
@@ -12324,7 +11959,6 @@
         <w:tab/>
       </w:r>
       <w:proofErr w:type="spellStart"/>
-      <w:proofErr w:type="gramStart"/>
       <w:r>
         <w:rPr>
           <w:rFonts w:ascii="Courier New" w:hAnsi="Courier New" w:cs="Courier New"/>
@@ -12362,7 +11996,6 @@
         </w:rPr>
         <w:t>(</w:t>
       </w:r>
-      <w:proofErr w:type="gramEnd"/>
       <w:r>
         <w:rPr>
           <w:rFonts w:ascii="Courier New" w:hAnsi="Courier New" w:cs="Courier New"/>
@@ -12548,7 +12181,6 @@
         <w:tab/>
       </w:r>
       <w:proofErr w:type="spellStart"/>
-      <w:proofErr w:type="gramStart"/>
       <w:r>
         <w:rPr>
           <w:rFonts w:ascii="Courier New" w:hAnsi="Courier New" w:cs="Courier New"/>
@@ -12586,7 +12218,6 @@
         </w:rPr>
         <w:t>(</w:t>
       </w:r>
-      <w:proofErr w:type="gramEnd"/>
       <w:r>
         <w:rPr>
           <w:rFonts w:ascii="Courier New" w:hAnsi="Courier New" w:cs="Courier New"/>
@@ -12772,7 +12403,6 @@
         <w:tab/>
       </w:r>
       <w:proofErr w:type="spellStart"/>
-      <w:proofErr w:type="gramStart"/>
       <w:r>
         <w:rPr>
           <w:rFonts w:ascii="Courier New" w:hAnsi="Courier New" w:cs="Courier New"/>
@@ -12810,7 +12440,6 @@
         </w:rPr>
         <w:t>(</w:t>
       </w:r>
-      <w:proofErr w:type="gramEnd"/>
       <w:r>
         <w:rPr>
           <w:rFonts w:ascii="Courier New" w:hAnsi="Courier New" w:cs="Courier New"/>
@@ -13219,7 +12848,6 @@
         <w:t xml:space="preserve"> </w:t>
       </w:r>
       <w:proofErr w:type="spellStart"/>
-      <w:proofErr w:type="gramStart"/>
       <w:r>
         <w:rPr>
           <w:rFonts w:ascii="Courier New" w:hAnsi="Courier New" w:cs="Courier New"/>
@@ -13237,17 +12865,7 @@
           <w:sz w:val="20"/>
           <w:szCs w:val="20"/>
         </w:rPr>
-        <w:t>(</w:t>
-      </w:r>
-      <w:proofErr w:type="gramEnd"/>
-      <w:r>
-        <w:rPr>
-          <w:rFonts w:ascii="Courier New" w:hAnsi="Courier New" w:cs="Courier New"/>
-          <w:color w:val="F8E1AA"/>
-          <w:sz w:val="20"/>
-          <w:szCs w:val="20"/>
-        </w:rPr>
-        <w:t>) {</w:t>
+        <w:t>() {</w:t>
       </w:r>
     </w:p>
     <w:p>
@@ -13301,7 +12919,6 @@
         <w:t xml:space="preserve"> </w:t>
       </w:r>
       <w:proofErr w:type="spellStart"/>
-      <w:proofErr w:type="gramStart"/>
       <w:r>
         <w:rPr>
           <w:rFonts w:ascii="Courier New" w:hAnsi="Courier New" w:cs="Courier New"/>
@@ -13319,17 +12936,7 @@
           <w:sz w:val="20"/>
           <w:szCs w:val="20"/>
         </w:rPr>
-        <w:t>(</w:t>
-      </w:r>
-      <w:proofErr w:type="gramEnd"/>
-      <w:r>
-        <w:rPr>
-          <w:rFonts w:ascii="Courier New" w:hAnsi="Courier New" w:cs="Courier New"/>
-          <w:color w:val="F8E1AA"/>
-          <w:sz w:val="20"/>
-          <w:szCs w:val="20"/>
-        </w:rPr>
-        <w:t>)</w:t>
+        <w:t>()</w:t>
       </w:r>
       <w:r>
         <w:rPr>
@@ -13418,15 +13025,7 @@
       </w:r>
       <w:proofErr w:type="spellEnd"/>
       <w:r>
-        <w:t xml:space="preserve"> strato di </w:t>
-      </w:r>
-      <w:proofErr w:type="gramStart"/>
-      <w:r>
-        <w:t>Presentazione, quindi</w:t>
-      </w:r>
-      <w:proofErr w:type="gramEnd"/>
-      <w:r>
-        <w:t xml:space="preserve"> </w:t>
+        <w:t xml:space="preserve"> strato di Presentazione, quindi </w:t>
       </w:r>
       <w:r>
         <w:t>dobbiamo andare a modificare la classe ArticoliController.java</w:t>
@@ -13683,7 +13282,6 @@
         <w:t xml:space="preserve"> </w:t>
       </w:r>
       <w:proofErr w:type="spellStart"/>
-      <w:proofErr w:type="gramStart"/>
       <w:r>
         <w:rPr>
           <w:rFonts w:ascii="Courier New" w:hAnsi="Courier New" w:cs="Courier New"/>
@@ -13704,7 +13302,6 @@
         <w:t>(</w:t>
       </w:r>
       <w:proofErr w:type="spellStart"/>
-      <w:proofErr w:type="gramEnd"/>
       <w:r>
         <w:rPr>
           <w:rFonts w:ascii="Courier New" w:hAnsi="Courier New" w:cs="Courier New"/>
@@ -13779,7 +13376,6 @@
         <w:tab/>
       </w:r>
       <w:proofErr w:type="spellStart"/>
-      <w:proofErr w:type="gramStart"/>
       <w:r>
         <w:rPr>
           <w:rFonts w:ascii="Courier New" w:hAnsi="Courier New" w:cs="Courier New"/>
@@ -13811,7 +13407,6 @@
         <w:t>articoliService</w:t>
       </w:r>
       <w:proofErr w:type="spellEnd"/>
-      <w:proofErr w:type="gramEnd"/>
       <w:r>
         <w:rPr>
           <w:rFonts w:ascii="Courier New" w:hAnsi="Courier New" w:cs="Courier New"/>
@@ -13937,17 +13532,7 @@
           <w:sz w:val="20"/>
           <w:szCs w:val="20"/>
         </w:rPr>
-        <w:t>@</w:t>
-      </w:r>
-      <w:proofErr w:type="gramStart"/>
-      <w:r>
-        <w:rPr>
-          <w:rFonts w:ascii="Courier New" w:hAnsi="Courier New" w:cs="Courier New"/>
-          <w:color w:val="FFFFFF"/>
-          <w:sz w:val="20"/>
-          <w:szCs w:val="20"/>
-        </w:rPr>
-        <w:t>GetMapping</w:t>
+        <w:t>@GetMapping</w:t>
       </w:r>
       <w:r>
         <w:rPr>
@@ -13958,7 +13543,6 @@
         </w:rPr>
         <w:t>(</w:t>
       </w:r>
-      <w:proofErr w:type="gramEnd"/>
       <w:r>
         <w:rPr>
           <w:rFonts w:ascii="Courier New" w:hAnsi="Courier New" w:cs="Courier New"/>
@@ -14076,7 +13660,6 @@
         <w:t xml:space="preserve"> </w:t>
       </w:r>
       <w:proofErr w:type="spellStart"/>
-      <w:proofErr w:type="gramStart"/>
       <w:r>
         <w:rPr>
           <w:rFonts w:ascii="Courier New" w:hAnsi="Courier New" w:cs="Courier New"/>
@@ -14097,7 +13680,6 @@
         <w:t>(</w:t>
       </w:r>
       <w:proofErr w:type="spellStart"/>
-      <w:proofErr w:type="gramEnd"/>
       <w:r>
         <w:rPr>
           <w:rFonts w:ascii="Courier New" w:hAnsi="Courier New" w:cs="Courier New"/>
@@ -14557,15 +14139,7 @@
     </w:p>
     <w:p>
       <w:r>
-        <w:t xml:space="preserve">Però adesso dobbiamo visualizzare </w:t>
-      </w:r>
-      <w:proofErr w:type="gramStart"/>
-      <w:r>
-        <w:t>nello nostra</w:t>
-      </w:r>
-      <w:proofErr w:type="gramEnd"/>
-      <w:r>
-        <w:t xml:space="preserve"> vista una lista di articoli e in che modo possiamo farlo? Tramite il JSTL.</w:t>
+        <w:t>Però adesso dobbiamo visualizzare nello nostra vista una lista di articoli e in che modo possiamo farlo? Tramite il JSTL.</w:t>
       </w:r>
     </w:p>
     <w:p>
@@ -14623,15 +14197,7 @@
     </w:p>
     <w:p>
       <w:r>
-        <w:t xml:space="preserve">Per poter usare JSTL dentro il nostro progetto dobbiamo prima di tutto aggiungere </w:t>
-      </w:r>
-      <w:proofErr w:type="gramStart"/>
-      <w:r>
-        <w:t>2</w:t>
-      </w:r>
-      <w:proofErr w:type="gramEnd"/>
-      <w:r>
-        <w:t xml:space="preserve"> nuove dipendenze al nostro progetto:</w:t>
+        <w:t>Per poter usare JSTL dentro il nostro progetto dobbiamo prima di tutto aggiungere 2 nuove dipendenze al nostro progetto:</w:t>
       </w:r>
     </w:p>
     <w:p>
@@ -14646,7 +14212,6 @@
           <w:szCs w:val="20"/>
         </w:rPr>
       </w:pPr>
-      <w:proofErr w:type="gramStart"/>
       <w:r>
         <w:rPr>
           <w:rFonts w:ascii="Courier New" w:hAnsi="Courier New" w:cs="Courier New"/>
@@ -14654,17 +14219,7 @@
           <w:sz w:val="20"/>
           <w:szCs w:val="20"/>
         </w:rPr>
-        <w:t>&lt;!--</w:t>
-      </w:r>
-      <w:proofErr w:type="gramEnd"/>
-      <w:r>
-        <w:rPr>
-          <w:rFonts w:ascii="Courier New" w:hAnsi="Courier New" w:cs="Courier New"/>
-          <w:color w:val="608B4E"/>
-          <w:sz w:val="20"/>
-          <w:szCs w:val="20"/>
-        </w:rPr>
-        <w:t xml:space="preserve"> https://mvnrepository.com/artifact/org.eclipse.jetty/glassfish-jstl --&gt;</w:t>
+        <w:t>&lt;!-- https://mvnrepository.com/artifact/org.eclipse.jetty/glassfish-jstl --&gt;</w:t>
       </w:r>
     </w:p>
     <w:p>
@@ -14772,7 +14327,6 @@
         </w:rPr>
         <w:tab/>
       </w:r>
-      <w:proofErr w:type="gramStart"/>
       <w:r>
         <w:rPr>
           <w:rFonts w:ascii="Courier New" w:hAnsi="Courier New" w:cs="Courier New"/>
@@ -14817,7 +14371,6 @@
         <w:t>org.eclipse.jetty</w:t>
       </w:r>
       <w:proofErr w:type="spellEnd"/>
-      <w:proofErr w:type="gramEnd"/>
       <w:r>
         <w:rPr>
           <w:rFonts w:ascii="Courier New" w:hAnsi="Courier New" w:cs="Courier New"/>
@@ -15112,7 +14665,6 @@
         </w:rPr>
         <w:tab/>
       </w:r>
-      <w:proofErr w:type="gramStart"/>
       <w:r>
         <w:rPr>
           <w:rFonts w:ascii="Courier New" w:hAnsi="Courier New" w:cs="Courier New"/>
@@ -15121,18 +14673,7 @@
           <w:szCs w:val="20"/>
           <w:lang w:val="en-US"/>
         </w:rPr>
-        <w:t>&lt;!--</w:t>
-      </w:r>
-      <w:proofErr w:type="gramEnd"/>
-      <w:r>
-        <w:rPr>
-          <w:rFonts w:ascii="Courier New" w:hAnsi="Courier New" w:cs="Courier New"/>
-          <w:color w:val="608B4E"/>
-          <w:sz w:val="20"/>
-          <w:szCs w:val="20"/>
-          <w:lang w:val="en-US"/>
-        </w:rPr>
-        <w:t xml:space="preserve"> https://mvnrepository.com/artifact/org.glassfish.web/javax.servlet.jsp.jstl --&gt;</w:t>
+        <w:t>&lt;!-- https://mvnrepository.com/artifact/org.glassfish.web/javax.servlet.jsp.jstl --&gt;</w:t>
       </w:r>
     </w:p>
     <w:p>
@@ -16932,7 +16473,6 @@
         <w:t>&lt;</w:t>
       </w:r>
       <w:proofErr w:type="spellStart"/>
-      <w:proofErr w:type="gramStart"/>
       <w:r>
         <w:rPr>
           <w:rFonts w:ascii="Courier New" w:hAnsi="Courier New" w:cs="Courier New"/>
@@ -16947,7 +16487,6 @@
         <w:t>c:forEach</w:t>
       </w:r>
       <w:proofErr w:type="spellEnd"/>
-      <w:proofErr w:type="gramEnd"/>
       <w:r>
         <w:rPr>
           <w:rFonts w:ascii="Courier New" w:hAnsi="Courier New" w:cs="Courier New"/>
@@ -17225,7 +16764,6 @@
         <w:t>&lt;td&gt;${</w:t>
       </w:r>
       <w:proofErr w:type="spellStart"/>
-      <w:proofErr w:type="gramStart"/>
       <w:r>
         <w:rPr>
           <w:rFonts w:ascii="Courier New" w:hAnsi="Courier New" w:cs="Courier New"/>
@@ -17237,7 +16775,6 @@
         <w:t>article.codArt</w:t>
       </w:r>
       <w:proofErr w:type="spellEnd"/>
-      <w:proofErr w:type="gramEnd"/>
       <w:r>
         <w:rPr>
           <w:rFonts w:ascii="Courier New" w:hAnsi="Courier New" w:cs="Courier New"/>
@@ -17324,7 +16861,6 @@
         <w:t>&lt;td&gt;${</w:t>
       </w:r>
       <w:proofErr w:type="spellStart"/>
-      <w:proofErr w:type="gramStart"/>
       <w:r>
         <w:rPr>
           <w:rFonts w:ascii="Courier New" w:hAnsi="Courier New" w:cs="Courier New"/>
@@ -17336,7 +16872,6 @@
         <w:t>article.descrizione</w:t>
       </w:r>
       <w:proofErr w:type="spellEnd"/>
-      <w:proofErr w:type="gramEnd"/>
       <w:r>
         <w:rPr>
           <w:rFonts w:ascii="Courier New" w:hAnsi="Courier New" w:cs="Courier New"/>
@@ -17420,29 +16955,7 @@
           <w:lang w:val="en-US"/>
         </w:rPr>
         <w:tab/>
-        <w:t>&lt;td&gt;${</w:t>
-      </w:r>
-      <w:proofErr w:type="gramStart"/>
-      <w:r>
-        <w:rPr>
-          <w:rFonts w:ascii="Courier New" w:hAnsi="Courier New" w:cs="Courier New"/>
-          <w:color w:val="F8E1AA"/>
-          <w:sz w:val="20"/>
-          <w:szCs w:val="20"/>
-          <w:lang w:val="en-US"/>
-        </w:rPr>
-        <w:t>article.um}&lt;</w:t>
-      </w:r>
-      <w:proofErr w:type="gramEnd"/>
-      <w:r>
-        <w:rPr>
-          <w:rFonts w:ascii="Courier New" w:hAnsi="Courier New" w:cs="Courier New"/>
-          <w:color w:val="F8E1AA"/>
-          <w:sz w:val="20"/>
-          <w:szCs w:val="20"/>
-          <w:lang w:val="en-US"/>
-        </w:rPr>
-        <w:t>/td&gt;</w:t>
+        <w:t>&lt;td&gt;${article.um}&lt;/td&gt;</w:t>
       </w:r>
     </w:p>
     <w:p>
@@ -17520,7 +17033,6 @@
         <w:t>&lt;td&gt;${</w:t>
       </w:r>
       <w:proofErr w:type="spellStart"/>
-      <w:proofErr w:type="gramStart"/>
       <w:r>
         <w:rPr>
           <w:rFonts w:ascii="Courier New" w:hAnsi="Courier New" w:cs="Courier New"/>
@@ -17532,7 +17044,6 @@
         <w:t>article.pzcart</w:t>
       </w:r>
       <w:proofErr w:type="spellEnd"/>
-      <w:proofErr w:type="gramEnd"/>
       <w:r>
         <w:rPr>
           <w:rFonts w:ascii="Courier New" w:hAnsi="Courier New" w:cs="Courier New"/>
@@ -17619,7 +17130,6 @@
         <w:t>&lt;td&gt;${</w:t>
       </w:r>
       <w:proofErr w:type="spellStart"/>
-      <w:proofErr w:type="gramStart"/>
       <w:r>
         <w:rPr>
           <w:rFonts w:ascii="Courier New" w:hAnsi="Courier New" w:cs="Courier New"/>
@@ -17631,7 +17141,6 @@
         <w:t>article.pesonetto</w:t>
       </w:r>
       <w:proofErr w:type="spellEnd"/>
-      <w:proofErr w:type="gramEnd"/>
       <w:r>
         <w:rPr>
           <w:rFonts w:ascii="Courier New" w:hAnsi="Courier New" w:cs="Courier New"/>
@@ -17718,7 +17227,6 @@
         <w:t>&lt;td&gt;${</w:t>
       </w:r>
       <w:proofErr w:type="spellStart"/>
-      <w:proofErr w:type="gramStart"/>
       <w:r>
         <w:rPr>
           <w:rFonts w:ascii="Courier New" w:hAnsi="Courier New" w:cs="Courier New"/>
@@ -17730,7 +17238,6 @@
         <w:t>article.prezzo</w:t>
       </w:r>
       <w:proofErr w:type="spellEnd"/>
-      <w:proofErr w:type="gramEnd"/>
       <w:r>
         <w:rPr>
           <w:rFonts w:ascii="Courier New" w:hAnsi="Courier New" w:cs="Courier New"/>
@@ -17869,7 +17376,6 @@
         <w:t>&lt;/</w:t>
       </w:r>
       <w:proofErr w:type="spellStart"/>
-      <w:proofErr w:type="gramStart"/>
       <w:r>
         <w:rPr>
           <w:rFonts w:ascii="Courier New" w:hAnsi="Courier New" w:cs="Courier New"/>
@@ -17882,7 +17388,6 @@
         <w:t>c:forEach</w:t>
       </w:r>
       <w:proofErr w:type="spellEnd"/>
-      <w:proofErr w:type="gramEnd"/>
       <w:r>
         <w:rPr>
           <w:rFonts w:ascii="Courier New" w:hAnsi="Courier New" w:cs="Courier New"/>
@@ -18048,12 +17553,10 @@
         <w:t>&lt;</w:t>
       </w:r>
       <w:proofErr w:type="spellStart"/>
-      <w:proofErr w:type="gramStart"/>
       <w:r>
         <w:t>c:forEach</w:t>
       </w:r>
       <w:proofErr w:type="spellEnd"/>
-      <w:proofErr w:type="gramEnd"/>
       <w:r>
         <w:t>&gt; iterazioni</w:t>
       </w:r>
@@ -18076,7 +17579,6 @@
         <w:t>&lt;</w:t>
       </w:r>
       <w:proofErr w:type="spellStart"/>
-      <w:proofErr w:type="gramStart"/>
       <w:r>
         <w:rPr>
           <w:lang w:val="en-US"/>
@@ -18084,7 +17586,6 @@
         <w:t>c:if</w:t>
       </w:r>
       <w:proofErr w:type="spellEnd"/>
-      <w:proofErr w:type="gramEnd"/>
       <w:r>
         <w:rPr>
           <w:lang w:val="en-US"/>
@@ -18146,12 +17647,10 @@
         <w:t>&lt;</w:t>
       </w:r>
       <w:proofErr w:type="spellStart"/>
-      <w:proofErr w:type="gramStart"/>
       <w:r>
         <w:t>c:set</w:t>
       </w:r>
       <w:proofErr w:type="spellEnd"/>
-      <w:proofErr w:type="gramEnd"/>
       <w:r>
         <w:t>&gt; &lt;</w:t>
       </w:r>
@@ -18222,12 +17721,10 @@
         <w:t>&lt;</w:t>
       </w:r>
       <w:proofErr w:type="spellStart"/>
-      <w:proofErr w:type="gramStart"/>
       <w:r>
         <w:t>fmt:formatDate</w:t>
       </w:r>
       <w:proofErr w:type="spellEnd"/>
-      <w:proofErr w:type="gramEnd"/>
       <w:r>
         <w:t>&gt;</w:t>
       </w:r>
@@ -18259,12 +17756,10 @@
         <w:t>&lt;</w:t>
       </w:r>
       <w:proofErr w:type="spellStart"/>
-      <w:proofErr w:type="gramStart"/>
       <w:r>
         <w:t>x:parse</w:t>
       </w:r>
       <w:proofErr w:type="spellEnd"/>
-      <w:proofErr w:type="gramEnd"/>
       <w:r>
         <w:t>&gt;</w:t>
       </w:r>
@@ -18281,24 +17776,17 @@
         <w:t>&lt;</w:t>
       </w:r>
       <w:proofErr w:type="spellStart"/>
-      <w:proofErr w:type="gramStart"/>
       <w:r>
         <w:t>x:transform</w:t>
       </w:r>
       <w:proofErr w:type="spellEnd"/>
-      <w:proofErr w:type="gramEnd"/>
       <w:r>
         <w:t>&gt;</w:t>
       </w:r>
     </w:p>
     <w:p>
-      <w:proofErr w:type="gramStart"/>
-      <w:r>
-        <w:t>Inoltre</w:t>
-      </w:r>
-      <w:proofErr w:type="gramEnd"/>
-      <w:r>
-        <w:t xml:space="preserve"> prima di poter usare questi comandi bisogna dichiararne l’uso, come detto sopra importando il </w:t>
+      <w:r>
+        <w:t xml:space="preserve">Inoltre prima di poter usare questi comandi bisogna dichiararne l’uso, come detto sopra importando il </w:t>
       </w:r>
       <w:proofErr w:type="spellStart"/>
       <w:r>
@@ -18405,7 +17893,6 @@
         <w:t>prefix</w:t>
       </w:r>
       <w:proofErr w:type="spellEnd"/>
-      <w:proofErr w:type="gramStart"/>
       <w:r>
         <w:rPr>
           <w:b/>
@@ -18422,7 +17909,6 @@
         <w:t>fmt</w:t>
       </w:r>
       <w:proofErr w:type="spellEnd"/>
-      <w:proofErr w:type="gramEnd"/>
       <w:r>
         <w:rPr>
           <w:b/>
@@ -18606,7 +18092,6 @@
           <w:szCs w:val="20"/>
         </w:rPr>
       </w:pPr>
-      <w:proofErr w:type="gramStart"/>
       <w:r>
         <w:rPr>
           <w:rFonts w:ascii="Courier New" w:hAnsi="Courier New" w:cs="Courier New"/>
@@ -18614,17 +18099,7 @@
           <w:sz w:val="20"/>
           <w:szCs w:val="20"/>
         </w:rPr>
-        <w:t>&lt;!--</w:t>
-      </w:r>
-      <w:proofErr w:type="gramEnd"/>
-      <w:r>
-        <w:rPr>
-          <w:rFonts w:ascii="Courier New" w:hAnsi="Courier New" w:cs="Courier New"/>
-          <w:color w:val="608B4E"/>
-          <w:sz w:val="20"/>
-          <w:szCs w:val="20"/>
-        </w:rPr>
-        <w:t xml:space="preserve"> https://mvnrepository.com/artifact/org.springframework.boot/spring-boot-devtools --&gt;</w:t>
+        <w:t>&lt;!-- https://mvnrepository.com/artifact/org.springframework.boot/spring-boot-devtools --&gt;</w:t>
       </w:r>
     </w:p>
     <w:p>
@@ -18732,7 +18207,6 @@
         </w:rPr>
         <w:tab/>
       </w:r>
-      <w:proofErr w:type="gramStart"/>
       <w:r>
         <w:rPr>
           <w:rFonts w:ascii="Courier New" w:hAnsi="Courier New" w:cs="Courier New"/>
@@ -18777,7 +18251,6 @@
         <w:t>org.springframework.boot</w:t>
       </w:r>
       <w:proofErr w:type="spellEnd"/>
-      <w:proofErr w:type="gramEnd"/>
       <w:r>
         <w:rPr>
           <w:rFonts w:ascii="Courier New" w:hAnsi="Courier New" w:cs="Courier New"/>
@@ -19029,7 +18502,6 @@
         <w:t>${</w:t>
       </w:r>
       <w:proofErr w:type="spellStart"/>
-      <w:proofErr w:type="gramStart"/>
       <w:r>
         <w:rPr>
           <w:rFonts w:ascii="Courier New" w:hAnsi="Courier New" w:cs="Courier New"/>
@@ -19042,7 +18514,6 @@
         <w:t>devtools.version</w:t>
       </w:r>
       <w:proofErr w:type="spellEnd"/>
-      <w:proofErr w:type="gramEnd"/>
       <w:r>
         <w:rPr>
           <w:rFonts w:ascii="Courier New" w:hAnsi="Courier New" w:cs="Courier New"/>
@@ -19740,12 +19211,10 @@
         <w:t xml:space="preserve"> </w:t>
       </w:r>
       <w:proofErr w:type="spellStart"/>
-      <w:proofErr w:type="gramStart"/>
       <w:r>
         <w:t>navbar.jspf</w:t>
       </w:r>
       <w:proofErr w:type="spellEnd"/>
-      <w:proofErr w:type="gramEnd"/>
     </w:p>
     <w:p>
       <w:r>
@@ -20029,7 +19498,6 @@
         </w:numPr>
       </w:pPr>
       <w:proofErr w:type="spellStart"/>
-      <w:proofErr w:type="gramStart"/>
       <w:r>
         <w:rPr>
           <w:b/>
@@ -20038,7 +19506,6 @@
         <w:t>jumbotron.jspf</w:t>
       </w:r>
       <w:proofErr w:type="spellEnd"/>
-      <w:proofErr w:type="gramEnd"/>
       <w:r>
         <w:t xml:space="preserve"> (è l’intestazione della pagina di login)</w:t>
       </w:r>
@@ -20052,7 +19519,6 @@
         </w:numPr>
       </w:pPr>
       <w:proofErr w:type="spellStart"/>
-      <w:proofErr w:type="gramStart"/>
       <w:r>
         <w:rPr>
           <w:b/>
@@ -20061,7 +19527,6 @@
         <w:t>navbar.jspf</w:t>
       </w:r>
       <w:proofErr w:type="spellEnd"/>
-      <w:proofErr w:type="gramEnd"/>
       <w:r>
         <w:t xml:space="preserve"> (la </w:t>
       </w:r>
@@ -20930,7 +20395,6 @@
         </w:rPr>
         <w:tab/>
       </w:r>
-      <w:proofErr w:type="gramStart"/>
       <w:r>
         <w:rPr>
           <w:rFonts w:ascii="Courier New" w:hAnsi="Courier New" w:cs="Courier New"/>
@@ -20939,18 +20403,7 @@
           <w:szCs w:val="20"/>
           <w:lang w:val="en-US"/>
         </w:rPr>
-        <w:t>&lt;!--</w:t>
-      </w:r>
-      <w:proofErr w:type="gramEnd"/>
-      <w:r>
-        <w:rPr>
-          <w:rFonts w:ascii="Courier New" w:hAnsi="Courier New" w:cs="Courier New"/>
-          <w:color w:val="99968B"/>
-          <w:sz w:val="20"/>
-          <w:szCs w:val="20"/>
-          <w:lang w:val="en-US"/>
-        </w:rPr>
-        <w:t xml:space="preserve"> Form Login --&gt;</w:t>
+        <w:t>&lt;!-- Form Login --&gt;</w:t>
       </w:r>
     </w:p>
     <w:p>
@@ -22731,7 +22184,6 @@
         <w:t xml:space="preserve">Password </w:t>
       </w:r>
       <w:proofErr w:type="spellStart"/>
-      <w:proofErr w:type="gramStart"/>
       <w:r>
         <w:rPr>
           <w:rFonts w:ascii="Courier New" w:hAnsi="Courier New" w:cs="Courier New"/>
@@ -22762,18 +22214,7 @@
           <w:szCs w:val="20"/>
           <w:lang w:val="en-US"/>
         </w:rPr>
-        <w:t>&lt;</w:t>
-      </w:r>
-      <w:proofErr w:type="gramEnd"/>
-      <w:r>
-        <w:rPr>
-          <w:rFonts w:ascii="Courier New" w:hAnsi="Courier New" w:cs="Courier New"/>
-          <w:color w:val="D4C4A9"/>
-          <w:sz w:val="20"/>
-          <w:szCs w:val="20"/>
-          <w:lang w:val="en-US"/>
-        </w:rPr>
-        <w:t>/a&gt;</w:t>
+        <w:t>&lt;/a&gt;</w:t>
       </w:r>
     </w:p>
     <w:p>
@@ -22866,7 +22307,6 @@
         <w:t>&lt;</w:t>
       </w:r>
       <w:proofErr w:type="spellStart"/>
-      <w:proofErr w:type="gramStart"/>
       <w:r>
         <w:rPr>
           <w:rFonts w:ascii="Courier New" w:hAnsi="Courier New" w:cs="Courier New"/>
@@ -22880,7 +22320,6 @@
         <w:t>c:if</w:t>
       </w:r>
       <w:proofErr w:type="spellEnd"/>
-      <w:proofErr w:type="gramEnd"/>
       <w:r>
         <w:rPr>
           <w:rFonts w:ascii="Courier New" w:hAnsi="Courier New" w:cs="Courier New"/>
@@ -23246,7 +22685,6 @@
         <w:t>&lt;/</w:t>
       </w:r>
       <w:proofErr w:type="spellStart"/>
-      <w:proofErr w:type="gramStart"/>
       <w:r>
         <w:rPr>
           <w:rFonts w:ascii="Courier New" w:hAnsi="Courier New" w:cs="Courier New"/>
@@ -23260,7 +22698,6 @@
         <w:t>c:if</w:t>
       </w:r>
       <w:proofErr w:type="spellEnd"/>
-      <w:proofErr w:type="gramEnd"/>
       <w:r>
         <w:rPr>
           <w:rFonts w:ascii="Courier New" w:hAnsi="Courier New" w:cs="Courier New"/>
@@ -23665,12 +23102,10 @@
         <w:t>particolarmente interessante l’introduzione del TAG &lt;</w:t>
       </w:r>
       <w:proofErr w:type="spellStart"/>
-      <w:proofErr w:type="gramStart"/>
       <w:r>
         <w:t>c:if</w:t>
       </w:r>
       <w:proofErr w:type="spellEnd"/>
-      <w:proofErr w:type="gramEnd"/>
       <w:r>
         <w:t xml:space="preserve"> …&gt; dove gestiamo la situazione in cui un utente possa inserire le credenziali errate, viene emesso un messaggio di errore, che valorizziamo nella classe LoginController.java</w:t>
       </w:r>
@@ -23701,18 +23136,7 @@
           <w:szCs w:val="16"/>
           <w:lang w:val="en-US"/>
         </w:rPr>
-        <w:t>@</w:t>
-      </w:r>
-      <w:proofErr w:type="gramStart"/>
-      <w:r>
-        <w:rPr>
-          <w:rFonts w:ascii="Courier New" w:hAnsi="Courier New" w:cs="Courier New"/>
-          <w:color w:val="808080"/>
-          <w:sz w:val="16"/>
-          <w:szCs w:val="16"/>
-          <w:lang w:val="en-US"/>
-        </w:rPr>
-        <w:t>GetMapping</w:t>
+        <w:t>@GetMapping</w:t>
       </w:r>
       <w:r>
         <w:rPr>
@@ -23724,7 +23148,6 @@
         </w:rPr>
         <w:t>(</w:t>
       </w:r>
-      <w:proofErr w:type="gramEnd"/>
       <w:r>
         <w:rPr>
           <w:rFonts w:ascii="Courier New" w:hAnsi="Courier New" w:cs="Courier New"/>
@@ -23850,7 +23273,6 @@
         <w:t xml:space="preserve"> </w:t>
       </w:r>
       <w:proofErr w:type="spellStart"/>
-      <w:proofErr w:type="gramStart"/>
       <w:r>
         <w:rPr>
           <w:rFonts w:ascii="Courier New" w:hAnsi="Courier New" w:cs="Courier New"/>
@@ -23872,7 +23294,6 @@
         </w:rPr>
         <w:t>(</w:t>
       </w:r>
-      <w:proofErr w:type="gramEnd"/>
       <w:r>
         <w:rPr>
           <w:rFonts w:ascii="Courier New" w:hAnsi="Courier New" w:cs="Courier New"/>
@@ -23967,7 +23388,6 @@
         <w:tab/>
       </w:r>
       <w:proofErr w:type="spellStart"/>
-      <w:proofErr w:type="gramStart"/>
       <w:r>
         <w:rPr>
           <w:rFonts w:ascii="Courier New" w:hAnsi="Courier New" w:cs="Courier New"/>
@@ -23987,7 +23407,6 @@
         <w:t>.addAttribute</w:t>
       </w:r>
       <w:proofErr w:type="spellEnd"/>
-      <w:proofErr w:type="gramEnd"/>
       <w:r>
         <w:rPr>
           <w:rFonts w:ascii="Courier New" w:hAnsi="Courier New" w:cs="Courier New"/>
@@ -24074,7 +23493,6 @@
         <w:tab/>
       </w:r>
       <w:proofErr w:type="spellStart"/>
-      <w:proofErr w:type="gramStart"/>
       <w:r>
         <w:rPr>
           <w:rFonts w:ascii="Courier New" w:hAnsi="Courier New" w:cs="Courier New"/>
@@ -24094,7 +23512,6 @@
         <w:t>.addAttribute</w:t>
       </w:r>
       <w:proofErr w:type="spellEnd"/>
-      <w:proofErr w:type="gramEnd"/>
       <w:r>
         <w:rPr>
           <w:rFonts w:ascii="Courier New" w:hAnsi="Courier New" w:cs="Courier New"/>
@@ -24181,7 +23598,6 @@
         <w:tab/>
       </w:r>
       <w:proofErr w:type="spellStart"/>
-      <w:proofErr w:type="gramStart"/>
       <w:r>
         <w:rPr>
           <w:rFonts w:ascii="Courier New" w:hAnsi="Courier New" w:cs="Courier New"/>
@@ -24201,7 +23617,6 @@
         <w:t>.addAttribute</w:t>
       </w:r>
       <w:proofErr w:type="spellEnd"/>
-      <w:proofErr w:type="gramEnd"/>
       <w:r>
         <w:rPr>
           <w:rFonts w:ascii="Courier New" w:hAnsi="Courier New" w:cs="Courier New"/>
@@ -24288,7 +23703,6 @@
         <w:tab/>
       </w:r>
       <w:proofErr w:type="spellStart"/>
-      <w:proofErr w:type="gramStart"/>
       <w:r>
         <w:rPr>
           <w:rFonts w:ascii="Courier New" w:hAnsi="Courier New" w:cs="Courier New"/>
@@ -24308,7 +23722,6 @@
         <w:t>.addAttribute</w:t>
       </w:r>
       <w:proofErr w:type="spellEnd"/>
-      <w:proofErr w:type="gramEnd"/>
       <w:r>
         <w:rPr>
           <w:rFonts w:ascii="Courier New" w:hAnsi="Courier New" w:cs="Courier New"/>
@@ -24396,7 +23809,6 @@
         <w:tab/>
       </w:r>
       <w:proofErr w:type="spellStart"/>
-      <w:proofErr w:type="gramStart"/>
       <w:r>
         <w:rPr>
           <w:rFonts w:ascii="Courier New" w:hAnsi="Courier New" w:cs="Courier New"/>
@@ -24418,7 +23830,6 @@
         <w:t>.addAttribute</w:t>
       </w:r>
       <w:proofErr w:type="spellEnd"/>
-      <w:proofErr w:type="gramEnd"/>
       <w:r>
         <w:rPr>
           <w:rFonts w:ascii="Courier New" w:hAnsi="Courier New" w:cs="Courier New"/>
@@ -24599,18 +24010,7 @@
           <w:szCs w:val="16"/>
           <w:lang w:val="en-US"/>
         </w:rPr>
-        <w:t>"login</w:t>
-      </w:r>
-      <w:proofErr w:type="gramStart"/>
-      <w:r>
-        <w:rPr>
-          <w:rFonts w:ascii="Courier New" w:hAnsi="Courier New" w:cs="Courier New"/>
-          <w:color w:val="95E454"/>
-          <w:sz w:val="16"/>
-          <w:szCs w:val="16"/>
-          <w:lang w:val="en-US"/>
-        </w:rPr>
-        <w:t>"</w:t>
+        <w:t>"login"</w:t>
       </w:r>
       <w:r>
         <w:rPr>
@@ -24622,7 +24022,6 @@
         </w:rPr>
         <w:t>;</w:t>
       </w:r>
-      <w:proofErr w:type="gramEnd"/>
     </w:p>
     <w:p>
       <w:pPr>
@@ -24737,18 +24136,7 @@
           <w:szCs w:val="16"/>
           <w:lang w:val="en-US"/>
         </w:rPr>
-        <w:t>@</w:t>
-      </w:r>
-      <w:proofErr w:type="gramStart"/>
-      <w:r>
-        <w:rPr>
-          <w:rFonts w:ascii="Courier New" w:hAnsi="Courier New" w:cs="Courier New"/>
-          <w:color w:val="808080"/>
-          <w:sz w:val="16"/>
-          <w:szCs w:val="16"/>
-          <w:lang w:val="en-US"/>
-        </w:rPr>
-        <w:t>PostMapping</w:t>
+        <w:t>@PostMapping</w:t>
       </w:r>
       <w:r>
         <w:rPr>
@@ -24760,7 +24148,6 @@
         </w:rPr>
         <w:t>(</w:t>
       </w:r>
-      <w:proofErr w:type="gramEnd"/>
       <w:r>
         <w:rPr>
           <w:rFonts w:ascii="Courier New" w:hAnsi="Courier New" w:cs="Courier New"/>
@@ -24886,7 +24273,6 @@
         <w:t xml:space="preserve"> </w:t>
       </w:r>
       <w:proofErr w:type="spellStart"/>
-      <w:proofErr w:type="gramStart"/>
       <w:r>
         <w:rPr>
           <w:rFonts w:ascii="Courier New" w:hAnsi="Courier New" w:cs="Courier New"/>
@@ -24908,7 +24294,6 @@
         </w:rPr>
         <w:t>(</w:t>
       </w:r>
-      <w:proofErr w:type="gramEnd"/>
     </w:p>
     <w:p>
       <w:pPr>
@@ -25582,7 +24967,6 @@
         <w:tab/>
       </w:r>
       <w:proofErr w:type="spellStart"/>
-      <w:proofErr w:type="gramStart"/>
       <w:r>
         <w:rPr>
           <w:rFonts w:ascii="Courier New" w:hAnsi="Courier New" w:cs="Courier New"/>
@@ -25614,7 +24998,6 @@
         </w:rPr>
         <w:t>(</w:t>
       </w:r>
-      <w:proofErr w:type="gramEnd"/>
       <w:r>
         <w:rPr>
           <w:rFonts w:ascii="Courier New" w:hAnsi="Courier New" w:cs="Courier New"/>
@@ -25737,18 +25120,7 @@
           <w:szCs w:val="16"/>
           <w:lang w:val="en-US"/>
         </w:rPr>
-        <w:t>"welcome</w:t>
-      </w:r>
-      <w:proofErr w:type="gramStart"/>
-      <w:r>
-        <w:rPr>
-          <w:rFonts w:ascii="Courier New" w:hAnsi="Courier New" w:cs="Courier New"/>
-          <w:color w:val="95E454"/>
-          <w:sz w:val="16"/>
-          <w:szCs w:val="16"/>
-          <w:lang w:val="en-US"/>
-        </w:rPr>
-        <w:t>"</w:t>
+        <w:t>"welcome"</w:t>
       </w:r>
       <w:r>
         <w:rPr>
@@ -25760,7 +25132,6 @@
         </w:rPr>
         <w:t>;</w:t>
       </w:r>
-      <w:proofErr w:type="gramEnd"/>
     </w:p>
     <w:p>
       <w:pPr>
@@ -25923,7 +25294,6 @@
         <w:t>nologged</w:t>
       </w:r>
       <w:proofErr w:type="spellEnd"/>
-      <w:proofErr w:type="gramStart"/>
       <w:r>
         <w:rPr>
           <w:rFonts w:ascii="Courier New" w:hAnsi="Courier New" w:cs="Courier New"/>
@@ -25944,7 +25314,6 @@
         </w:rPr>
         <w:t>;</w:t>
       </w:r>
-      <w:proofErr w:type="gramEnd"/>
     </w:p>
     <w:p>
       <w:pPr>
@@ -26597,15 +25966,7 @@
     </w:p>
     <w:p>
       <w:r>
-        <w:t xml:space="preserve">Abbiamo aggiunto </w:t>
-      </w:r>
-      <w:proofErr w:type="gramStart"/>
-      <w:r>
-        <w:t>3</w:t>
-      </w:r>
-      <w:proofErr w:type="gramEnd"/>
-      <w:r>
-        <w:t xml:space="preserve"> files nel percorso /</w:t>
+        <w:t>Abbiamo aggiunto 3 files nel percorso /</w:t>
       </w:r>
       <w:proofErr w:type="spellStart"/>
       <w:r>
@@ -26632,15 +25993,7 @@
         <w:t>.</w:t>
       </w:r>
       <w:r>
-        <w:t xml:space="preserve"> </w:t>
-      </w:r>
-      <w:proofErr w:type="gramStart"/>
-      <w:r>
-        <w:t>Inoltre</w:t>
-      </w:r>
-      <w:proofErr w:type="gramEnd"/>
-      <w:r>
-        <w:t xml:space="preserve"> abbiamo copiato e incollato dal progetto sotto il percorso /</w:t>
+        <w:t xml:space="preserve"> Inoltre abbiamo copiato e incollato dal progetto sotto il percorso /</w:t>
       </w:r>
       <w:proofErr w:type="spellStart"/>
       <w:r>
@@ -26752,7 +26105,6 @@
         </w:rPr>
         <w:tab/>
       </w:r>
-      <w:proofErr w:type="gramStart"/>
       <w:r>
         <w:rPr>
           <w:rFonts w:ascii="Courier New" w:hAnsi="Courier New" w:cs="Courier New"/>
@@ -26761,18 +26113,7 @@
           <w:szCs w:val="16"/>
           <w:lang w:val="en-US"/>
         </w:rPr>
-        <w:t>&lt;!--</w:t>
-      </w:r>
-      <w:proofErr w:type="gramEnd"/>
-      <w:r>
-        <w:rPr>
-          <w:rFonts w:ascii="Courier New" w:hAnsi="Courier New" w:cs="Courier New"/>
-          <w:color w:val="99968B"/>
-          <w:sz w:val="16"/>
-          <w:szCs w:val="16"/>
-          <w:lang w:val="en-US"/>
-        </w:rPr>
-        <w:t xml:space="preserve"> Required meta tags --&gt;</w:t>
+        <w:t>&lt;!-- Required meta tags --&gt;</w:t>
       </w:r>
     </w:p>
     <w:p>
@@ -27036,7 +26377,6 @@
         </w:rPr>
         <w:tab/>
       </w:r>
-      <w:proofErr w:type="gramStart"/>
       <w:r>
         <w:rPr>
           <w:rFonts w:ascii="Courier New" w:hAnsi="Courier New" w:cs="Courier New"/>
@@ -27045,18 +26385,7 @@
           <w:szCs w:val="16"/>
           <w:lang w:val="en-US"/>
         </w:rPr>
-        <w:t>&lt;!--</w:t>
-      </w:r>
-      <w:proofErr w:type="gramEnd"/>
-      <w:r>
-        <w:rPr>
-          <w:rFonts w:ascii="Courier New" w:hAnsi="Courier New" w:cs="Courier New"/>
-          <w:color w:val="99968B"/>
-          <w:sz w:val="16"/>
-          <w:szCs w:val="16"/>
-          <w:lang w:val="en-US"/>
-        </w:rPr>
-        <w:t xml:space="preserve"> Bootstrap CSS --&gt;</w:t>
+        <w:t>&lt;!-- Bootstrap CSS --&gt;</w:t>
       </w:r>
     </w:p>
     <w:p>
@@ -28491,10 +27820,376 @@
     </w:p>
     <w:p/>
     <w:p>
+      <w:pPr>
+        <w:pStyle w:val="Titolo2"/>
+      </w:pPr>
       <w:r>
         <w:t>Migliorare l’estetica dell’elenco degli articoli</w:t>
       </w:r>
     </w:p>
+    <w:p>
+      <w:pPr>
+        <w:pStyle w:val="Paragrafoelenco"/>
+        <w:numPr>
+          <w:ilvl w:val="0"/>
+          <w:numId w:val="1"/>
+        </w:numPr>
+      </w:pPr>
+      <w:r>
+        <w:t xml:space="preserve">aggiunti i seguenti file </w:t>
+      </w:r>
+      <w:proofErr w:type="spellStart"/>
+      <w:r>
+        <w:t>css</w:t>
+      </w:r>
+      <w:proofErr w:type="spellEnd"/>
+      <w:r>
+        <w:t xml:space="preserve"> </w:t>
+      </w:r>
+      <w:r>
+        <w:sym w:font="Wingdings" w:char="F0E0"/>
+      </w:r>
+      <w:r>
+        <w:t xml:space="preserve"> main.css e articoli </w:t>
+      </w:r>
+      <w:proofErr w:type="spellStart"/>
+      <w:r>
+        <w:t>css</w:t>
+      </w:r>
+      <w:proofErr w:type="spellEnd"/>
+    </w:p>
+    <w:p>
+      <w:pPr>
+        <w:pStyle w:val="Paragrafoelenco"/>
+        <w:numPr>
+          <w:ilvl w:val="0"/>
+          <w:numId w:val="1"/>
+        </w:numPr>
+      </w:pPr>
+      <w:r>
+        <w:t xml:space="preserve">linkati al solito modo dentro il file </w:t>
+      </w:r>
+      <w:proofErr w:type="spellStart"/>
+      <w:r>
+        <w:t>head.jspf</w:t>
+      </w:r>
+      <w:proofErr w:type="spellEnd"/>
+    </w:p>
+    <w:p>
+      <w:pPr>
+        <w:pStyle w:val="Paragrafoelenco"/>
+        <w:numPr>
+          <w:ilvl w:val="0"/>
+          <w:numId w:val="1"/>
+        </w:numPr>
+      </w:pPr>
+      <w:r>
+        <w:t xml:space="preserve">modifica della </w:t>
+      </w:r>
+      <w:proofErr w:type="spellStart"/>
+      <w:r>
+        <w:t>jsp</w:t>
+      </w:r>
+      <w:proofErr w:type="spellEnd"/>
+      <w:r>
+        <w:t xml:space="preserve"> della </w:t>
+      </w:r>
+      <w:proofErr w:type="spellStart"/>
+      <w:r>
+        <w:t>view</w:t>
+      </w:r>
+      <w:proofErr w:type="spellEnd"/>
+      <w:r>
+        <w:t xml:space="preserve"> degli articoli introducendo nuovo codice html e </w:t>
+      </w:r>
+      <w:proofErr w:type="spellStart"/>
+      <w:r>
+        <w:t>jstl</w:t>
+      </w:r>
+      <w:proofErr w:type="spellEnd"/>
+      <w:r>
+        <w:t xml:space="preserve"> in particolare </w:t>
+      </w:r>
+      <w:r>
+        <w:sym w:font="Wingdings" w:char="F0E0"/>
+      </w:r>
+      <w:r>
+        <w:t xml:space="preserve"> </w:t>
+      </w:r>
+      <w:r>
+        <w:rPr>
+          <w:rFonts w:ascii="Courier New" w:hAnsi="Courier New" w:cs="Courier New"/>
+          <w:color w:val="D4C4A9"/>
+          <w:sz w:val="16"/>
+          <w:szCs w:val="16"/>
+          <w:u w:val="single"/>
+          <w:shd w:val="clear" w:color="auto" w:fill="1C1C1C"/>
+        </w:rPr>
+        <w:t>&lt;</w:t>
+      </w:r>
+      <w:proofErr w:type="spellStart"/>
+      <w:r>
+        <w:rPr>
+          <w:rFonts w:ascii="Courier New" w:hAnsi="Courier New" w:cs="Courier New"/>
+          <w:color w:val="D4C4A9"/>
+          <w:sz w:val="16"/>
+          <w:szCs w:val="16"/>
+          <w:u w:val="single"/>
+          <w:shd w:val="clear" w:color="auto" w:fill="1C1C1C"/>
+        </w:rPr>
+        <w:t>fmt:formatNumber</w:t>
+      </w:r>
+      <w:proofErr w:type="spellEnd"/>
+      <w:r>
+        <w:rPr>
+          <w:rFonts w:ascii="Courier New" w:hAnsi="Courier New" w:cs="Courier New"/>
+          <w:color w:val="CCCCCC"/>
+          <w:sz w:val="16"/>
+          <w:szCs w:val="16"/>
+          <w:u w:val="single"/>
+          <w:shd w:val="clear" w:color="auto" w:fill="1C1C1C"/>
+        </w:rPr>
+        <w:t xml:space="preserve"> </w:t>
+      </w:r>
+      <w:proofErr w:type="spellStart"/>
+      <w:r>
+        <w:rPr>
+          <w:rFonts w:ascii="Courier New" w:hAnsi="Courier New" w:cs="Courier New"/>
+          <w:color w:val="CAE682"/>
+          <w:sz w:val="16"/>
+          <w:szCs w:val="16"/>
+          <w:u w:val="single"/>
+          <w:shd w:val="clear" w:color="auto" w:fill="1C1C1C"/>
+        </w:rPr>
+        <w:t>value</w:t>
+      </w:r>
+      <w:proofErr w:type="spellEnd"/>
+      <w:r>
+        <w:rPr>
+          <w:rFonts w:ascii="Courier New" w:hAnsi="Courier New" w:cs="Courier New"/>
+          <w:color w:val="F6F3E8"/>
+          <w:sz w:val="16"/>
+          <w:szCs w:val="16"/>
+          <w:u w:val="single"/>
+          <w:shd w:val="clear" w:color="auto" w:fill="1C1C1C"/>
+        </w:rPr>
+        <w:t>=</w:t>
+      </w:r>
+      <w:r>
+        <w:rPr>
+          <w:rFonts w:ascii="Courier New" w:hAnsi="Courier New" w:cs="Courier New"/>
+          <w:color w:val="CCCCCC"/>
+          <w:sz w:val="16"/>
+          <w:szCs w:val="16"/>
+          <w:u w:val="single"/>
+          <w:shd w:val="clear" w:color="auto" w:fill="1C1C1C"/>
+        </w:rPr>
+        <w:t>"</w:t>
+      </w:r>
+      <w:r>
+        <w:rPr>
+          <w:rFonts w:ascii="Courier New" w:hAnsi="Courier New" w:cs="Courier New"/>
+          <w:color w:val="F6F3E8"/>
+          <w:sz w:val="16"/>
+          <w:szCs w:val="16"/>
+          <w:u w:val="single"/>
+          <w:shd w:val="clear" w:color="auto" w:fill="1C1C1C"/>
+        </w:rPr>
+        <w:t>${</w:t>
+      </w:r>
+      <w:proofErr w:type="spellStart"/>
+      <w:r>
+        <w:rPr>
+          <w:rFonts w:ascii="Courier New" w:hAnsi="Courier New" w:cs="Courier New"/>
+          <w:color w:val="F6F3E8"/>
+          <w:sz w:val="16"/>
+          <w:szCs w:val="16"/>
+          <w:u w:val="single"/>
+          <w:shd w:val="clear" w:color="auto" w:fill="1C1C1C"/>
+        </w:rPr>
+        <w:t>article.prezzo</w:t>
+      </w:r>
+      <w:proofErr w:type="spellEnd"/>
+      <w:r>
+        <w:rPr>
+          <w:rFonts w:ascii="Courier New" w:hAnsi="Courier New" w:cs="Courier New"/>
+          <w:color w:val="F6F3E8"/>
+          <w:sz w:val="16"/>
+          <w:szCs w:val="16"/>
+          <w:u w:val="single"/>
+          <w:shd w:val="clear" w:color="auto" w:fill="1C1C1C"/>
+        </w:rPr>
+        <w:t>}</w:t>
+      </w:r>
+      <w:r>
+        <w:rPr>
+          <w:rFonts w:ascii="Courier New" w:hAnsi="Courier New" w:cs="Courier New"/>
+          <w:color w:val="CCCCCC"/>
+          <w:sz w:val="16"/>
+          <w:szCs w:val="16"/>
+          <w:u w:val="single"/>
+          <w:shd w:val="clear" w:color="auto" w:fill="1C1C1C"/>
+        </w:rPr>
+        <w:t xml:space="preserve">" </w:t>
+      </w:r>
+      <w:proofErr w:type="spellStart"/>
+      <w:r>
+        <w:rPr>
+          <w:rFonts w:ascii="Courier New" w:hAnsi="Courier New" w:cs="Courier New"/>
+          <w:color w:val="CAE682"/>
+          <w:sz w:val="16"/>
+          <w:szCs w:val="16"/>
+          <w:u w:val="single"/>
+          <w:shd w:val="clear" w:color="auto" w:fill="1C1C1C"/>
+        </w:rPr>
+        <w:t>type</w:t>
+      </w:r>
+      <w:proofErr w:type="spellEnd"/>
+      <w:r>
+        <w:rPr>
+          <w:rFonts w:ascii="Courier New" w:hAnsi="Courier New" w:cs="Courier New"/>
+          <w:color w:val="F6F3E8"/>
+          <w:sz w:val="16"/>
+          <w:szCs w:val="16"/>
+          <w:u w:val="single"/>
+          <w:shd w:val="clear" w:color="auto" w:fill="1C1C1C"/>
+        </w:rPr>
+        <w:t>=</w:t>
+      </w:r>
+      <w:r>
+        <w:rPr>
+          <w:rFonts w:ascii="Courier New" w:hAnsi="Courier New" w:cs="Courier New"/>
+          <w:color w:val="95E454"/>
+          <w:sz w:val="16"/>
+          <w:szCs w:val="16"/>
+          <w:u w:val="single"/>
+          <w:shd w:val="clear" w:color="auto" w:fill="1C1C1C"/>
+        </w:rPr>
+        <w:t>"</w:t>
+      </w:r>
+      <w:proofErr w:type="spellStart"/>
+      <w:r>
+        <w:rPr>
+          <w:rFonts w:ascii="Courier New" w:hAnsi="Courier New" w:cs="Courier New"/>
+          <w:color w:val="95E454"/>
+          <w:sz w:val="16"/>
+          <w:szCs w:val="16"/>
+          <w:u w:val="single"/>
+          <w:shd w:val="clear" w:color="auto" w:fill="1C1C1C"/>
+        </w:rPr>
+        <w:t>currency</w:t>
+      </w:r>
+      <w:proofErr w:type="spellEnd"/>
+      <w:r>
+        <w:rPr>
+          <w:rFonts w:ascii="Courier New" w:hAnsi="Courier New" w:cs="Courier New"/>
+          <w:color w:val="95E454"/>
+          <w:sz w:val="16"/>
+          <w:szCs w:val="16"/>
+          <w:u w:val="single"/>
+          <w:shd w:val="clear" w:color="auto" w:fill="1C1C1C"/>
+        </w:rPr>
+        <w:t>"</w:t>
+      </w:r>
+      <w:r>
+        <w:rPr>
+          <w:rFonts w:ascii="Courier New" w:hAnsi="Courier New" w:cs="Courier New"/>
+          <w:color w:val="CCCCCC"/>
+          <w:sz w:val="16"/>
+          <w:szCs w:val="16"/>
+          <w:u w:val="single"/>
+          <w:shd w:val="clear" w:color="auto" w:fill="1C1C1C"/>
+        </w:rPr>
+        <w:t xml:space="preserve"> </w:t>
+      </w:r>
+      <w:proofErr w:type="spellStart"/>
+      <w:r>
+        <w:rPr>
+          <w:rFonts w:ascii="Courier New" w:hAnsi="Courier New" w:cs="Courier New"/>
+          <w:color w:val="CAE682"/>
+          <w:sz w:val="16"/>
+          <w:szCs w:val="16"/>
+          <w:u w:val="single"/>
+          <w:shd w:val="clear" w:color="auto" w:fill="1C1C1C"/>
+        </w:rPr>
+        <w:t>currencyCode</w:t>
+      </w:r>
+      <w:proofErr w:type="spellEnd"/>
+      <w:r>
+        <w:rPr>
+          <w:rFonts w:ascii="Courier New" w:hAnsi="Courier New" w:cs="Courier New"/>
+          <w:color w:val="F6F3E8"/>
+          <w:sz w:val="16"/>
+          <w:szCs w:val="16"/>
+          <w:u w:val="single"/>
+          <w:shd w:val="clear" w:color="auto" w:fill="1C1C1C"/>
+        </w:rPr>
+        <w:t>=</w:t>
+      </w:r>
+      <w:r>
+        <w:rPr>
+          <w:rFonts w:ascii="Courier New" w:hAnsi="Courier New" w:cs="Courier New"/>
+          <w:color w:val="95E454"/>
+          <w:sz w:val="16"/>
+          <w:szCs w:val="16"/>
+          <w:u w:val="single"/>
+          <w:shd w:val="clear" w:color="auto" w:fill="1C1C1C"/>
+        </w:rPr>
+        <w:t>"USD"</w:t>
+      </w:r>
+      <w:r>
+        <w:rPr>
+          <w:rFonts w:ascii="Courier New" w:hAnsi="Courier New" w:cs="Courier New"/>
+          <w:color w:val="CCCCCC"/>
+          <w:sz w:val="16"/>
+          <w:szCs w:val="16"/>
+          <w:u w:val="single"/>
+          <w:shd w:val="clear" w:color="auto" w:fill="1C1C1C"/>
+        </w:rPr>
+        <w:t xml:space="preserve"> </w:t>
+      </w:r>
+      <w:r>
+        <w:rPr>
+          <w:rFonts w:ascii="Courier New" w:hAnsi="Courier New" w:cs="Courier New"/>
+          <w:color w:val="D4C4A9"/>
+          <w:sz w:val="16"/>
+          <w:szCs w:val="16"/>
+          <w:u w:val="single"/>
+          <w:shd w:val="clear" w:color="auto" w:fill="1C1C1C"/>
+        </w:rPr>
+        <w:t>/&gt;</w:t>
+      </w:r>
+    </w:p>
+    <w:p>
+      <w:r>
+        <w:t xml:space="preserve">Importante </w:t>
+      </w:r>
+      <w:r>
+        <w:sym w:font="Wingdings" w:char="F0E0"/>
+      </w:r>
+      <w:r>
+        <w:t xml:space="preserve"> &lt;</w:t>
+      </w:r>
+      <w:proofErr w:type="spellStart"/>
+      <w:r>
+        <w:t>fmt:formatNumber</w:t>
+      </w:r>
+      <w:proofErr w:type="spellEnd"/>
+      <w:r>
+        <w:t xml:space="preserve"> … &gt; è il tag JSTL che possiamo usare per la formattazione, in questo caso della valuta.</w:t>
+      </w:r>
+    </w:p>
+    <w:p/>
+    <w:p/>
+    <w:p/>
+    <w:p/>
+    <w:p>
+      <w:r>
+        <w:lastRenderedPageBreak/>
+        <w:t>Introduzione ai Database</w:t>
+      </w:r>
+    </w:p>
+    <w:p/>
     <w:p/>
     <w:p/>
     <w:p/>

</xml_diff>

<commit_message>
appunti teoria del corso aggiornati e aggiornamento del PDF del corso
</commit_message>
<xml_diff>
--- a/teoria-del-corso/Appunti Spring.docx
+++ b/teoria-del-corso/Appunti Spring.docx
@@ -31,7 +31,15 @@
         <w:t xml:space="preserve"> framework</w:t>
       </w:r>
       <w:r>
-        <w:t xml:space="preserve"> è un insieme di librerie, strumenti e convenzioni pensate per facilitare lo sviluppo del software, quindi un framework è volto a facilitare l’attività dello sviluppatore. Il framework consente allo sviluppatore di concentrarsi soltanto sulla logica</w:t>
+        <w:t xml:space="preserve"> è un insieme di librerie, strumenti e convenzioni pensate per facilitare lo sviluppo del </w:t>
+      </w:r>
+      <w:proofErr w:type="gramStart"/>
+      <w:r>
+        <w:t>software, quindi</w:t>
+      </w:r>
+      <w:proofErr w:type="gramEnd"/>
+      <w:r>
+        <w:t xml:space="preserve"> un framework è volto a facilitare l’attività dello sviluppatore. Il framework consente allo sviluppatore di concentrarsi soltanto sulla logica</w:t>
       </w:r>
       <w:r>
         <w:t xml:space="preserve"> applicativa</w:t>
@@ -66,7 +74,15 @@
         <w:t xml:space="preserve"> Il codice sarà più ordinato e leggibile che è un vantaggio non da poco se più persone lavorano allo stesso progetto.</w:t>
       </w:r>
       <w:r>
-        <w:t xml:space="preserve"> Quindi il framework facilita quello che è lo sviluppo di lavoro in team, l’iterazione con i databases, la </w:t>
+        <w:t xml:space="preserve"> Quindi il framework facilita quello che è lo sviluppo di lavoro in </w:t>
+      </w:r>
+      <w:proofErr w:type="gramStart"/>
+      <w:r>
+        <w:t>team</w:t>
+      </w:r>
+      <w:proofErr w:type="gramEnd"/>
+      <w:r>
+        <w:t xml:space="preserve">, l’iterazione con i databases, la </w:t>
       </w:r>
       <w:proofErr w:type="spellStart"/>
       <w:r>
@@ -557,7 +573,15 @@
     </w:p>
     <w:p>
       <w:r>
-        <w:t xml:space="preserve">Si tratta di un complesso di elementi pronti all’uso per lo sviluppo di applicazioni con Java (vedremo che possiamo usare anche altri 2 tipi di linguaggi – </w:t>
+        <w:t xml:space="preserve">Si tratta di un complesso di elementi pronti all’uso per lo sviluppo di applicazioni con Java (vedremo che possiamo usare anche altri </w:t>
+      </w:r>
+      <w:proofErr w:type="gramStart"/>
+      <w:r>
+        <w:t>2</w:t>
+      </w:r>
+      <w:proofErr w:type="gramEnd"/>
+      <w:r>
+        <w:t xml:space="preserve"> tipi di linguaggi – </w:t>
       </w:r>
       <w:proofErr w:type="spellStart"/>
       <w:r>
@@ -774,7 +798,15 @@
         <w:t xml:space="preserve"> </w:t>
       </w:r>
       <w:r>
-        <w:t xml:space="preserve">Spring boot fornisce  un server web incorporato (Tomcat oppure </w:t>
+        <w:t xml:space="preserve">Spring boot </w:t>
+      </w:r>
+      <w:proofErr w:type="gramStart"/>
+      <w:r>
+        <w:t>fornisce  un</w:t>
+      </w:r>
+      <w:proofErr w:type="gramEnd"/>
+      <w:r>
+        <w:t xml:space="preserve"> server web incorporato (Tomcat oppure </w:t>
       </w:r>
       <w:proofErr w:type="spellStart"/>
       <w:r>
@@ -859,6 +891,7 @@
       </w:r>
     </w:p>
     <w:p>
+      <w:proofErr w:type="gramStart"/>
       <w:r>
         <w:rPr>
           <w:b/>
@@ -867,6 +900,7 @@
         <w:lastRenderedPageBreak/>
         <w:t>In sintesi</w:t>
       </w:r>
+      <w:proofErr w:type="gramEnd"/>
       <w:r>
         <w:t xml:space="preserve"> </w:t>
       </w:r>
@@ -879,8 +913,13 @@
       <w:r>
         <w:t xml:space="preserve">Spring boot è quindi un framework Java molto efficiente per la creazioni di applicazioni web altamente performanti e di qualità, che semplifica il processo di sviluppo ed evita del tutto la complessità delle configurazioni manuali iniziali. </w:t>
       </w:r>
-      <w:r>
-        <w:t>Inoltre la sua vasta community e la sua ampia documentazione lo rendono uno strumento altamente accessibile e viene considerato come uno dei migliori framework disponibili per lo sviluppo di applicazioni Java.</w:t>
+      <w:proofErr w:type="gramStart"/>
+      <w:r>
+        <w:t>Inoltre</w:t>
+      </w:r>
+      <w:proofErr w:type="gramEnd"/>
+      <w:r>
+        <w:t xml:space="preserve"> la sua vasta community e la sua ampia documentazione lo rendono uno strumento altamente accessibile e viene considerato come uno dei migliori framework disponibili per lo sviluppo di applicazioni Java.</w:t>
       </w:r>
     </w:p>
     <w:p>
@@ -1397,6 +1436,7 @@
         </w:numPr>
       </w:pPr>
       <w:proofErr w:type="spellStart"/>
+      <w:proofErr w:type="gramStart"/>
       <w:r>
         <w:rPr>
           <w:b/>
@@ -1405,6 +1445,7 @@
         <w:t>application.properties</w:t>
       </w:r>
       <w:proofErr w:type="spellEnd"/>
+      <w:proofErr w:type="gramEnd"/>
       <w:r>
         <w:t xml:space="preserve"> </w:t>
       </w:r>
@@ -1800,7 +1841,15 @@
         <w:t xml:space="preserve">, consentendo di definire la comunicazione tra il client e il server. </w:t>
       </w:r>
       <w:r>
-        <w:t>Nella pratica il compito del controller è quello di esporre una serie di endpoint REST http definendo la logica di business per esaudire al richiesta.</w:t>
+        <w:t xml:space="preserve">Nella pratica il compito del controller è quello di esporre una serie di endpoint REST http definendo la logica di business per esaudire </w:t>
+      </w:r>
+      <w:proofErr w:type="gramStart"/>
+      <w:r>
+        <w:t>al</w:t>
+      </w:r>
+      <w:proofErr w:type="gramEnd"/>
+      <w:r>
+        <w:t xml:space="preserve"> richiesta.</w:t>
       </w:r>
     </w:p>
     <w:p>
@@ -2300,7 +2349,17 @@
           <w:sz w:val="20"/>
           <w:szCs w:val="20"/>
         </w:rPr>
-        <w:t>@GetMapping</w:t>
+        <w:t>@</w:t>
+      </w:r>
+      <w:proofErr w:type="gramStart"/>
+      <w:r>
+        <w:rPr>
+          <w:rFonts w:ascii="Courier New" w:hAnsi="Courier New" w:cs="Courier New"/>
+          <w:color w:val="FFFFFF"/>
+          <w:sz w:val="20"/>
+          <w:szCs w:val="20"/>
+        </w:rPr>
+        <w:t>GetMapping</w:t>
       </w:r>
       <w:r>
         <w:rPr>
@@ -2311,6 +2370,7 @@
         </w:rPr>
         <w:t>(</w:t>
       </w:r>
+      <w:proofErr w:type="gramEnd"/>
       <w:r>
         <w:rPr>
           <w:rFonts w:ascii="Courier New" w:hAnsi="Courier New" w:cs="Courier New"/>
@@ -2416,6 +2476,7 @@
         <w:t xml:space="preserve"> </w:t>
       </w:r>
       <w:proofErr w:type="spellStart"/>
+      <w:proofErr w:type="gramStart"/>
       <w:r>
         <w:rPr>
           <w:rFonts w:ascii="Courier New" w:hAnsi="Courier New" w:cs="Courier New"/>
@@ -2437,6 +2498,7 @@
         </w:rPr>
         <w:t>(</w:t>
       </w:r>
+      <w:proofErr w:type="gramEnd"/>
       <w:r>
         <w:rPr>
           <w:rFonts w:ascii="Courier New" w:hAnsi="Courier New" w:cs="Courier New"/>
@@ -2515,6 +2577,7 @@
         <w:tab/>
       </w:r>
       <w:proofErr w:type="spellStart"/>
+      <w:proofErr w:type="gramStart"/>
       <w:r>
         <w:rPr>
           <w:rFonts w:ascii="Courier New" w:hAnsi="Courier New" w:cs="Courier New"/>
@@ -2543,6 +2606,7 @@
         <w:t>addAttribute</w:t>
       </w:r>
       <w:proofErr w:type="spellEnd"/>
+      <w:proofErr w:type="gramEnd"/>
       <w:r>
         <w:rPr>
           <w:rFonts w:ascii="Courier New" w:hAnsi="Courier New" w:cs="Courier New"/>
@@ -2664,6 +2728,7 @@
         <w:tab/>
       </w:r>
       <w:proofErr w:type="spellStart"/>
+      <w:proofErr w:type="gramStart"/>
       <w:r>
         <w:rPr>
           <w:rFonts w:ascii="Courier New" w:hAnsi="Courier New" w:cs="Courier New"/>
@@ -2692,6 +2757,7 @@
         <w:t>addAttribute</w:t>
       </w:r>
       <w:proofErr w:type="spellEnd"/>
+      <w:proofErr w:type="gramEnd"/>
       <w:r>
         <w:rPr>
           <w:rFonts w:ascii="Courier New" w:hAnsi="Courier New" w:cs="Courier New"/>
@@ -2982,6 +3048,7 @@
           <w:szCs w:val="20"/>
         </w:rPr>
       </w:pPr>
+      <w:proofErr w:type="gramStart"/>
       <w:r>
         <w:rPr>
           <w:rFonts w:ascii="Courier New" w:hAnsi="Courier New" w:cs="Courier New"/>
@@ -2989,7 +3056,17 @@
           <w:sz w:val="20"/>
           <w:szCs w:val="20"/>
         </w:rPr>
-        <w:t>&lt;!-- https://mvnrepository.com/artifact/org.apache.tomcat.embed/tomcat-embed-jasper --&gt;</w:t>
+        <w:t>&lt;!--</w:t>
+      </w:r>
+      <w:proofErr w:type="gramEnd"/>
+      <w:r>
+        <w:rPr>
+          <w:rFonts w:ascii="Courier New" w:hAnsi="Courier New" w:cs="Courier New"/>
+          <w:color w:val="608B4E"/>
+          <w:sz w:val="20"/>
+          <w:szCs w:val="20"/>
+        </w:rPr>
+        <w:t xml:space="preserve"> https://mvnrepository.com/artifact/org.apache.tomcat.embed/tomcat-embed-jasper --&gt;</w:t>
       </w:r>
     </w:p>
     <w:p>
@@ -3097,6 +3174,7 @@
         </w:rPr>
         <w:tab/>
       </w:r>
+      <w:proofErr w:type="gramStart"/>
       <w:r>
         <w:rPr>
           <w:rFonts w:ascii="Courier New" w:hAnsi="Courier New" w:cs="Courier New"/>
@@ -3138,7 +3216,18 @@
           <w:szCs w:val="20"/>
           <w:lang w:val="en-US"/>
         </w:rPr>
-        <w:t>org.apache.tomcat.embed</w:t>
+        <w:t>org.apache.tomcat</w:t>
+      </w:r>
+      <w:proofErr w:type="gramEnd"/>
+      <w:r>
+        <w:rPr>
+          <w:rFonts w:ascii="Courier New" w:hAnsi="Courier New" w:cs="Courier New"/>
+          <w:color w:val="C7CDD1"/>
+          <w:sz w:val="20"/>
+          <w:szCs w:val="20"/>
+          <w:lang w:val="en-US"/>
+        </w:rPr>
+        <w:t>.embed</w:t>
       </w:r>
       <w:proofErr w:type="spellEnd"/>
       <w:r>
@@ -3472,7 +3561,15 @@
     </w:p>
     <w:p>
       <w:r>
-        <w:t>Questa pagina contiene dello standard HTML, con in più le porzioni di codice che richiamano la parti dinamiche definite nel nostro Controller</w:t>
+        <w:t xml:space="preserve">Questa pagina contiene dello standard HTML, con in più le porzioni di codice che richiamano </w:t>
+      </w:r>
+      <w:proofErr w:type="gramStart"/>
+      <w:r>
+        <w:t>la parti</w:t>
+      </w:r>
+      <w:proofErr w:type="gramEnd"/>
+      <w:r>
+        <w:t xml:space="preserve"> dinamiche definite nel nostro Controller</w:t>
       </w:r>
       <w:r>
         <w:t>, ad esempio per richiamare le parti dinamiche scriviamo così:</w:t>
@@ -3560,7 +3657,18 @@
           <w:szCs w:val="20"/>
           <w:lang w:val="en-US"/>
         </w:rPr>
-        <w:t>text-align</w:t>
+        <w:t>text-</w:t>
+      </w:r>
+      <w:proofErr w:type="gramStart"/>
+      <w:r>
+        <w:rPr>
+          <w:rFonts w:ascii="Courier New" w:hAnsi="Courier New" w:cs="Courier New"/>
+          <w:color w:val="BED6FF"/>
+          <w:sz w:val="20"/>
+          <w:szCs w:val="20"/>
+          <w:lang w:val="en-US"/>
+        </w:rPr>
+        <w:t>align</w:t>
       </w:r>
       <w:r>
         <w:rPr>
@@ -3582,6 +3690,7 @@
         </w:rPr>
         <w:t>center</w:t>
       </w:r>
+      <w:proofErr w:type="gramEnd"/>
       <w:r>
         <w:rPr>
           <w:rFonts w:ascii="Courier New" w:hAnsi="Courier New" w:cs="Courier New"/>
@@ -3885,7 +3994,18 @@
           <w:szCs w:val="20"/>
           <w:lang w:val="en-US"/>
         </w:rPr>
-        <w:t>text-align</w:t>
+        <w:t>text-</w:t>
+      </w:r>
+      <w:proofErr w:type="gramStart"/>
+      <w:r>
+        <w:rPr>
+          <w:rFonts w:ascii="Courier New" w:hAnsi="Courier New" w:cs="Courier New"/>
+          <w:color w:val="BED6FF"/>
+          <w:sz w:val="20"/>
+          <w:szCs w:val="20"/>
+          <w:lang w:val="en-US"/>
+        </w:rPr>
+        <w:t>align</w:t>
       </w:r>
       <w:r>
         <w:rPr>
@@ -3907,6 +4027,7 @@
         </w:rPr>
         <w:t>center</w:t>
       </w:r>
+      <w:proofErr w:type="gramEnd"/>
       <w:r>
         <w:rPr>
           <w:rFonts w:ascii="Courier New" w:hAnsi="Courier New" w:cs="Courier New"/>
@@ -4178,10 +4299,12 @@
         <w:t xml:space="preserve">, quindi andiamo a configurarlo nel file </w:t>
       </w:r>
       <w:proofErr w:type="spellStart"/>
+      <w:proofErr w:type="gramStart"/>
       <w:r>
         <w:t>application.yaml</w:t>
       </w:r>
       <w:proofErr w:type="spellEnd"/>
+      <w:proofErr w:type="gramEnd"/>
       <w:r>
         <w:t xml:space="preserve"> in questo modo:</w:t>
       </w:r>
@@ -4850,7 +4973,18 @@
           <w:szCs w:val="20"/>
           <w:lang w:val="en-US"/>
         </w:rPr>
-        <w:t>@GetMapping</w:t>
+        <w:t>@</w:t>
+      </w:r>
+      <w:proofErr w:type="gramStart"/>
+      <w:r>
+        <w:rPr>
+          <w:rFonts w:ascii="Courier New" w:hAnsi="Courier New" w:cs="Courier New"/>
+          <w:color w:val="2B91AF"/>
+          <w:sz w:val="20"/>
+          <w:szCs w:val="20"/>
+          <w:lang w:val="en-US"/>
+        </w:rPr>
+        <w:t>GetMapping</w:t>
       </w:r>
       <w:r>
         <w:rPr>
@@ -4862,6 +4996,7 @@
         </w:rPr>
         <w:t>(</w:t>
       </w:r>
+      <w:proofErr w:type="gramEnd"/>
       <w:r>
         <w:rPr>
           <w:rFonts w:ascii="Courier New" w:hAnsi="Courier New" w:cs="Courier New"/>
@@ -5124,6 +5259,7 @@
         <w:tab/>
       </w:r>
       <w:proofErr w:type="spellStart"/>
+      <w:proofErr w:type="gramStart"/>
       <w:r>
         <w:rPr>
           <w:rFonts w:ascii="Courier New" w:hAnsi="Courier New" w:cs="Courier New"/>
@@ -5143,6 +5279,7 @@
         <w:t>.addAttribute</w:t>
       </w:r>
       <w:proofErr w:type="spellEnd"/>
+      <w:proofErr w:type="gramEnd"/>
       <w:r>
         <w:rPr>
           <w:rFonts w:ascii="Courier New" w:hAnsi="Courier New" w:cs="Courier New"/>
@@ -5307,6 +5444,7 @@
         <w:tab/>
       </w:r>
       <w:proofErr w:type="spellStart"/>
+      <w:proofErr w:type="gramStart"/>
       <w:r>
         <w:rPr>
           <w:rFonts w:ascii="Courier New" w:hAnsi="Courier New" w:cs="Courier New"/>
@@ -5326,6 +5464,7 @@
         <w:t>.addAttribute</w:t>
       </w:r>
       <w:proofErr w:type="spellEnd"/>
+      <w:proofErr w:type="gramEnd"/>
       <w:r>
         <w:rPr>
           <w:rFonts w:ascii="Courier New" w:hAnsi="Courier New" w:cs="Courier New"/>
@@ -5584,7 +5723,18 @@
           <w:szCs w:val="28"/>
           <w:lang w:val="en-US"/>
         </w:rPr>
-        <w:t>@PostMapping</w:t>
+        <w:t>@</w:t>
+      </w:r>
+      <w:proofErr w:type="gramStart"/>
+      <w:r>
+        <w:rPr>
+          <w:rFonts w:ascii="Courier New" w:hAnsi="Courier New" w:cs="Courier New"/>
+          <w:color w:val="FFFFFF"/>
+          <w:sz w:val="28"/>
+          <w:szCs w:val="28"/>
+          <w:lang w:val="en-US"/>
+        </w:rPr>
+        <w:t>PostMapping</w:t>
       </w:r>
       <w:r>
         <w:rPr>
@@ -5596,6 +5746,7 @@
         </w:rPr>
         <w:t>(</w:t>
       </w:r>
+      <w:proofErr w:type="gramEnd"/>
       <w:r>
         <w:rPr>
           <w:rFonts w:ascii="Courier New" w:hAnsi="Courier New" w:cs="Courier New"/>
@@ -5702,6 +5853,7 @@
         <w:t xml:space="preserve"> </w:t>
       </w:r>
       <w:proofErr w:type="spellStart"/>
+      <w:proofErr w:type="gramStart"/>
       <w:r>
         <w:rPr>
           <w:rFonts w:ascii="Courier New" w:hAnsi="Courier New" w:cs="Courier New"/>
@@ -5723,6 +5875,7 @@
         </w:rPr>
         <w:t>(</w:t>
       </w:r>
+      <w:proofErr w:type="gramEnd"/>
     </w:p>
     <w:p>
       <w:pPr>
@@ -6201,7 +6354,11 @@
       </w:r>
       <w:proofErr w:type="spellEnd"/>
       <w:r>
-        <w:t xml:space="preserve"> è una classe dell’ecosistema dello Spring Fr</w:t>
+        <w:t xml:space="preserve"> è una classe dell’ecosistema dello Spring </w:t>
+      </w:r>
+      <w:proofErr w:type="gramStart"/>
+      <w:r>
+        <w:t>Fr</w:t>
       </w:r>
       <w:r>
         <w:t xml:space="preserve">amework </w:t>
@@ -6210,7 +6367,11 @@
         <w:t xml:space="preserve"> </w:t>
       </w:r>
       <w:r>
-        <w:t>usata per condividere dati tra le componenti del Controller e la vista, quindi per noi è da considerarsi come un contenitore di dati.</w:t>
+        <w:t>usata</w:t>
+      </w:r>
+      <w:proofErr w:type="gramEnd"/>
+      <w:r>
+        <w:t xml:space="preserve"> per condividere dati tra le componenti del Controller e la vista, quindi per noi è da considerarsi come un contenitore di dati.</w:t>
       </w:r>
     </w:p>
     <w:p>
@@ -6293,7 +6454,18 @@
           <w:szCs w:val="28"/>
           <w:lang w:val="en-US"/>
         </w:rPr>
-        <w:t>@PostMapping</w:t>
+        <w:t>@</w:t>
+      </w:r>
+      <w:proofErr w:type="gramStart"/>
+      <w:r>
+        <w:rPr>
+          <w:rFonts w:ascii="Courier New" w:hAnsi="Courier New" w:cs="Courier New"/>
+          <w:color w:val="FFFFFF"/>
+          <w:sz w:val="28"/>
+          <w:szCs w:val="28"/>
+          <w:lang w:val="en-US"/>
+        </w:rPr>
+        <w:t>PostMapping</w:t>
       </w:r>
       <w:r>
         <w:rPr>
@@ -6305,6 +6477,7 @@
         </w:rPr>
         <w:t>(</w:t>
       </w:r>
+      <w:proofErr w:type="gramEnd"/>
       <w:r>
         <w:rPr>
           <w:rFonts w:ascii="Courier New" w:hAnsi="Courier New" w:cs="Courier New"/>
@@ -6410,6 +6583,7 @@
         <w:t xml:space="preserve"> </w:t>
       </w:r>
       <w:proofErr w:type="spellStart"/>
+      <w:proofErr w:type="gramStart"/>
       <w:r>
         <w:rPr>
           <w:rFonts w:ascii="Courier New" w:hAnsi="Courier New" w:cs="Courier New"/>
@@ -6431,6 +6605,7 @@
         </w:rPr>
         <w:t>(</w:t>
       </w:r>
+      <w:proofErr w:type="gramEnd"/>
     </w:p>
     <w:p>
       <w:pPr>
@@ -7006,6 +7181,7 @@
         <w:tab/>
       </w:r>
       <w:proofErr w:type="spellStart"/>
+      <w:proofErr w:type="gramStart"/>
       <w:r>
         <w:rPr>
           <w:rFonts w:ascii="Courier New" w:hAnsi="Courier New" w:cs="Courier New"/>
@@ -7047,6 +7223,7 @@
         </w:rPr>
         <w:t>(</w:t>
       </w:r>
+      <w:proofErr w:type="gramEnd"/>
       <w:r>
         <w:rPr>
           <w:rFonts w:ascii="Courier New" w:hAnsi="Courier New" w:cs="Courier New"/>
@@ -7159,7 +7336,18 @@
           <w:szCs w:val="28"/>
           <w:lang w:val="en-US"/>
         </w:rPr>
-        <w:t>"welcome"</w:t>
+        <w:t>"welcome</w:t>
+      </w:r>
+      <w:proofErr w:type="gramStart"/>
+      <w:r>
+        <w:rPr>
+          <w:rFonts w:ascii="Courier New" w:hAnsi="Courier New" w:cs="Courier New"/>
+          <w:color w:val="FFC600"/>
+          <w:sz w:val="28"/>
+          <w:szCs w:val="28"/>
+          <w:lang w:val="en-US"/>
+        </w:rPr>
+        <w:t>"</w:t>
       </w:r>
       <w:r>
         <w:rPr>
@@ -7171,6 +7359,7 @@
         </w:rPr>
         <w:t>;</w:t>
       </w:r>
+      <w:proofErr w:type="gramEnd"/>
     </w:p>
     <w:p>
       <w:pPr>
@@ -7523,6 +7712,7 @@
         </w:rPr>
         <w:t xml:space="preserve"> </w:t>
       </w:r>
+      <w:proofErr w:type="gramStart"/>
       <w:r>
         <w:rPr>
           <w:rFonts w:ascii="Courier New" w:hAnsi="Courier New" w:cs="Courier New"/>
@@ -7543,6 +7733,7 @@
         </w:rPr>
         <w:t>(</w:t>
       </w:r>
+      <w:proofErr w:type="gramEnd"/>
       <w:r>
         <w:rPr>
           <w:rFonts w:ascii="Courier New" w:hAnsi="Courier New" w:cs="Courier New"/>
@@ -7702,6 +7893,7 @@
         <w:t xml:space="preserve"> = </w:t>
       </w:r>
       <w:proofErr w:type="spellStart"/>
+      <w:proofErr w:type="gramStart"/>
       <w:r>
         <w:rPr>
           <w:rFonts w:ascii="Courier New" w:hAnsi="Courier New" w:cs="Courier New"/>
@@ -7733,6 +7925,7 @@
         <w:t>equalsIgnoreCase</w:t>
       </w:r>
       <w:proofErr w:type="spellEnd"/>
+      <w:proofErr w:type="gramEnd"/>
       <w:r>
         <w:rPr>
           <w:rFonts w:ascii="Courier New" w:hAnsi="Courier New" w:cs="Courier New"/>
@@ -7842,6 +8035,7 @@
         <w:t xml:space="preserve"> = </w:t>
       </w:r>
       <w:proofErr w:type="spellStart"/>
+      <w:proofErr w:type="gramStart"/>
       <w:r>
         <w:rPr>
           <w:rFonts w:ascii="Courier New" w:hAnsi="Courier New" w:cs="Courier New"/>
@@ -7873,6 +8067,7 @@
         <w:t>equalsIgnoreCase</w:t>
       </w:r>
       <w:proofErr w:type="spellEnd"/>
+      <w:proofErr w:type="gramEnd"/>
       <w:r>
         <w:rPr>
           <w:rFonts w:ascii="Courier New" w:hAnsi="Courier New" w:cs="Courier New"/>
@@ -8014,6 +8209,7 @@
         <w:t xml:space="preserve"> &amp;&amp; </w:t>
       </w:r>
       <w:proofErr w:type="spellStart"/>
+      <w:proofErr w:type="gramStart"/>
       <w:r>
         <w:rPr>
           <w:rFonts w:ascii="Courier New" w:hAnsi="Courier New" w:cs="Courier New"/>
@@ -8035,6 +8231,7 @@
         </w:rPr>
         <w:t>;</w:t>
       </w:r>
+      <w:proofErr w:type="gramEnd"/>
     </w:p>
     <w:p>
       <w:pPr>
@@ -8092,7 +8289,15 @@
     </w:p>
     <w:p>
       <w:r>
-        <w:t>e poi per usare questo componente nel controller ho 2 modi per usare l’injection del componente:</w:t>
+        <w:t xml:space="preserve">e poi per usare questo componente nel controller ho </w:t>
+      </w:r>
+      <w:proofErr w:type="gramStart"/>
+      <w:r>
+        <w:t>2</w:t>
+      </w:r>
+      <w:proofErr w:type="gramEnd"/>
+      <w:r>
+        <w:t xml:space="preserve"> modi per usare l’injection del componente:</w:t>
       </w:r>
     </w:p>
     <w:p>
@@ -8215,6 +8420,7 @@
         <w:t xml:space="preserve"> </w:t>
       </w:r>
       <w:proofErr w:type="spellStart"/>
+      <w:proofErr w:type="gramStart"/>
       <w:r>
         <w:rPr>
           <w:rFonts w:ascii="Courier New" w:hAnsi="Courier New" w:cs="Courier New"/>
@@ -8236,6 +8442,7 @@
         </w:rPr>
         <w:t>;</w:t>
       </w:r>
+      <w:proofErr w:type="gramEnd"/>
     </w:p>
     <w:p>
       <w:pPr>
@@ -8289,6 +8496,7 @@
         <w:t xml:space="preserve">public </w:t>
       </w:r>
       <w:proofErr w:type="spellStart"/>
+      <w:proofErr w:type="gramStart"/>
       <w:r>
         <w:rPr>
           <w:rFonts w:ascii="Courier New" w:hAnsi="Courier New" w:cs="Courier New"/>
@@ -8313,6 +8521,7 @@
         <w:t>(</w:t>
       </w:r>
       <w:proofErr w:type="spellStart"/>
+      <w:proofErr w:type="gramEnd"/>
       <w:r>
         <w:rPr>
           <w:rFonts w:ascii="Courier New" w:hAnsi="Courier New" w:cs="Courier New"/>
@@ -8395,6 +8604,7 @@
         <w:tab/>
       </w:r>
       <w:proofErr w:type="spellStart"/>
+      <w:proofErr w:type="gramStart"/>
       <w:r>
         <w:rPr>
           <w:rFonts w:ascii="Courier New" w:hAnsi="Courier New" w:cs="Courier New"/>
@@ -8406,6 +8616,7 @@
         <w:t>this.authenticationService</w:t>
       </w:r>
       <w:proofErr w:type="spellEnd"/>
+      <w:proofErr w:type="gramEnd"/>
       <w:r>
         <w:rPr>
           <w:rFonts w:ascii="Courier New" w:hAnsi="Courier New" w:cs="Courier New"/>
@@ -8696,11 +8907,16 @@
       </w:r>
     </w:p>
     <w:p>
+      <w:proofErr w:type="gramStart"/>
       <w:r>
         <w:t>Lo strato di servizio</w:t>
       </w:r>
       <w:r>
-        <w:t>, normalmente è lo strato intermedio, tra lo strato della base dati (di persistenza</w:t>
+        <w:t>,</w:t>
+      </w:r>
+      <w:proofErr w:type="gramEnd"/>
+      <w:r>
+        <w:t xml:space="preserve"> normalmente è lo strato intermedio, tra lo strato della base dati (di persistenza</w:t>
       </w:r>
       <w:r>
         <w:t xml:space="preserve"> dei dati, dove si salvano i dati sul database</w:t>
@@ -8759,8 +8975,13 @@
         </w:numPr>
       </w:pPr>
       <w:proofErr w:type="spellStart"/>
-      <w:r>
-        <w:t>com.demo.example.services</w:t>
+      <w:proofErr w:type="gramStart"/>
+      <w:r>
+        <w:t>com.demo</w:t>
+      </w:r>
+      <w:proofErr w:type="gramEnd"/>
+      <w:r>
+        <w:t>.example.services</w:t>
       </w:r>
       <w:proofErr w:type="spellEnd"/>
     </w:p>
@@ -8803,6 +9024,7 @@
         <w:t xml:space="preserve"> </w:t>
       </w:r>
       <w:proofErr w:type="spellStart"/>
+      <w:proofErr w:type="gramStart"/>
       <w:r>
         <w:rPr>
           <w:rFonts w:ascii="Courier New" w:hAnsi="Courier New" w:cs="Courier New"/>
@@ -8811,9 +9033,9 @@
           <w:szCs w:val="32"/>
           <w:lang w:val="en-US"/>
         </w:rPr>
-        <w:t>com.demo.example.services</w:t>
-      </w:r>
-      <w:proofErr w:type="spellEnd"/>
+        <w:t>com.demo</w:t>
+      </w:r>
+      <w:proofErr w:type="gramEnd"/>
       <w:r>
         <w:rPr>
           <w:rFonts w:ascii="Courier New" w:hAnsi="Courier New" w:cs="Courier New"/>
@@ -8822,6 +9044,17 @@
           <w:szCs w:val="32"/>
           <w:lang w:val="en-US"/>
         </w:rPr>
+        <w:t>.example.services</w:t>
+      </w:r>
+      <w:proofErr w:type="spellEnd"/>
+      <w:r>
+        <w:rPr>
+          <w:rFonts w:ascii="Courier New" w:hAnsi="Courier New" w:cs="Courier New"/>
+          <w:color w:val="D8D8D8"/>
+          <w:sz w:val="32"/>
+          <w:szCs w:val="32"/>
+          <w:lang w:val="en-US"/>
+        </w:rPr>
         <w:t>;</w:t>
       </w:r>
     </w:p>
@@ -8873,6 +9106,7 @@
         <w:t xml:space="preserve"> </w:t>
       </w:r>
       <w:proofErr w:type="spellStart"/>
+      <w:proofErr w:type="gramStart"/>
       <w:r>
         <w:rPr>
           <w:rFonts w:ascii="Courier New" w:hAnsi="Courier New" w:cs="Courier New"/>
@@ -8881,9 +9115,9 @@
           <w:szCs w:val="32"/>
           <w:lang w:val="en-US"/>
         </w:rPr>
-        <w:t>java.util.List</w:t>
-      </w:r>
-      <w:proofErr w:type="spellEnd"/>
+        <w:t>java.util</w:t>
+      </w:r>
+      <w:proofErr w:type="gramEnd"/>
       <w:r>
         <w:rPr>
           <w:rFonts w:ascii="Courier New" w:hAnsi="Courier New" w:cs="Courier New"/>
@@ -8892,6 +9126,17 @@
           <w:szCs w:val="32"/>
           <w:lang w:val="en-US"/>
         </w:rPr>
+        <w:t>.List</w:t>
+      </w:r>
+      <w:proofErr w:type="spellEnd"/>
+      <w:r>
+        <w:rPr>
+          <w:rFonts w:ascii="Courier New" w:hAnsi="Courier New" w:cs="Courier New"/>
+          <w:color w:val="D8D8D8"/>
+          <w:sz w:val="32"/>
+          <w:szCs w:val="32"/>
+          <w:lang w:val="en-US"/>
+        </w:rPr>
         <w:t>;</w:t>
       </w:r>
     </w:p>
@@ -8929,6 +9174,7 @@
         <w:t xml:space="preserve"> </w:t>
       </w:r>
       <w:proofErr w:type="spellStart"/>
+      <w:proofErr w:type="gramStart"/>
       <w:r>
         <w:rPr>
           <w:rFonts w:ascii="Courier New" w:hAnsi="Courier New" w:cs="Courier New"/>
@@ -8937,9 +9183,9 @@
           <w:szCs w:val="32"/>
           <w:lang w:val="en-US"/>
         </w:rPr>
-        <w:t>com.demo.example.entities.Articoli</w:t>
-      </w:r>
-      <w:proofErr w:type="spellEnd"/>
+        <w:t>com.demo</w:t>
+      </w:r>
+      <w:proofErr w:type="gramEnd"/>
       <w:r>
         <w:rPr>
           <w:rFonts w:ascii="Courier New" w:hAnsi="Courier New" w:cs="Courier New"/>
@@ -8948,6 +9194,17 @@
           <w:szCs w:val="32"/>
           <w:lang w:val="en-US"/>
         </w:rPr>
+        <w:t>.example.entities.Articoli</w:t>
+      </w:r>
+      <w:proofErr w:type="spellEnd"/>
+      <w:r>
+        <w:rPr>
+          <w:rFonts w:ascii="Courier New" w:hAnsi="Courier New" w:cs="Courier New"/>
+          <w:color w:val="D8D8D8"/>
+          <w:sz w:val="32"/>
+          <w:szCs w:val="32"/>
+          <w:lang w:val="en-US"/>
+        </w:rPr>
         <w:t>;</w:t>
       </w:r>
     </w:p>
@@ -9112,6 +9369,7 @@
         <w:t xml:space="preserve">&gt; </w:t>
       </w:r>
       <w:proofErr w:type="spellStart"/>
+      <w:proofErr w:type="gramStart"/>
       <w:r>
         <w:rPr>
           <w:rFonts w:ascii="Courier New" w:hAnsi="Courier New" w:cs="Courier New"/>
@@ -9129,7 +9387,17 @@
           <w:sz w:val="32"/>
           <w:szCs w:val="32"/>
         </w:rPr>
-        <w:t>();</w:t>
+        <w:t>(</w:t>
+      </w:r>
+      <w:proofErr w:type="gramEnd"/>
+      <w:r>
+        <w:rPr>
+          <w:rFonts w:ascii="Courier New" w:hAnsi="Courier New" w:cs="Courier New"/>
+          <w:color w:val="D8D8D8"/>
+          <w:sz w:val="32"/>
+          <w:szCs w:val="32"/>
+        </w:rPr>
+        <w:t>);</w:t>
       </w:r>
     </w:p>
     <w:p>
@@ -9169,8 +9437,13 @@
         </w:numPr>
       </w:pPr>
       <w:proofErr w:type="spellStart"/>
-      <w:r>
-        <w:t>com.demo.example.entities</w:t>
+      <w:proofErr w:type="gramStart"/>
+      <w:r>
+        <w:t>com.demo</w:t>
+      </w:r>
+      <w:proofErr w:type="gramEnd"/>
+      <w:r>
+        <w:t>.example.entities</w:t>
       </w:r>
       <w:proofErr w:type="spellEnd"/>
     </w:p>
@@ -9792,12 +10065,17 @@
         <w:t xml:space="preserve">, come i getter, i setter, costruttori, metodi </w:t>
       </w:r>
       <w:proofErr w:type="spellStart"/>
+      <w:proofErr w:type="gramStart"/>
       <w:r>
         <w:t>toString</w:t>
       </w:r>
       <w:proofErr w:type="spellEnd"/>
       <w:r>
-        <w:t xml:space="preserve">(), </w:t>
+        <w:t>(</w:t>
+      </w:r>
+      <w:proofErr w:type="gramEnd"/>
+      <w:r>
+        <w:t xml:space="preserve">), </w:t>
       </w:r>
       <w:proofErr w:type="spellStart"/>
       <w:r>
@@ -10291,6 +10569,7 @@
         <w:t>${</w:t>
       </w:r>
       <w:proofErr w:type="spellStart"/>
+      <w:proofErr w:type="gramStart"/>
       <w:r>
         <w:rPr>
           <w:rFonts w:ascii="Courier New" w:hAnsi="Courier New" w:cs="Courier New"/>
@@ -10302,6 +10581,7 @@
         <w:t>lombok.version</w:t>
       </w:r>
       <w:proofErr w:type="spellEnd"/>
+      <w:proofErr w:type="gramEnd"/>
       <w:r>
         <w:rPr>
           <w:rFonts w:ascii="Courier New" w:hAnsi="Courier New" w:cs="Courier New"/>
@@ -10566,8 +10846,13 @@
     </w:p>
     <w:p>
       <w:r>
-        <w:t>In Eclipse lo devo installare prima di poterlo usare )</w:t>
-      </w:r>
+        <w:t xml:space="preserve">In Eclipse lo devo installare prima di poterlo </w:t>
+      </w:r>
+      <w:proofErr w:type="gramStart"/>
+      <w:r>
+        <w:t>usare )</w:t>
+      </w:r>
+      <w:proofErr w:type="gramEnd"/>
       <w:r>
         <w:t xml:space="preserve"> </w:t>
       </w:r>
@@ -10646,7 +10931,15 @@
     </w:p>
     <w:p>
       <w:r>
-        <w:t>Adesso andiamo a creare la classe  di implementazione dello strato di servizio, la classe ArticoliServiceImpl.java.</w:t>
+        <w:t xml:space="preserve">Adesso andiamo a creare la </w:t>
+      </w:r>
+      <w:proofErr w:type="gramStart"/>
+      <w:r>
+        <w:t>classe  di</w:t>
+      </w:r>
+      <w:proofErr w:type="gramEnd"/>
+      <w:r>
+        <w:t xml:space="preserve"> implementazione dello strato di servizio, la classe ArticoliServiceImpl.java.</w:t>
       </w:r>
     </w:p>
     <w:p>
@@ -10890,7 +11183,15 @@
     </w:p>
     <w:p>
       <w:r>
-        <w:t>In più, per poter compilare correttamente questa classe, dobbiamo  fare l’</w:t>
+        <w:t xml:space="preserve">In più, per poter compilare correttamente questa classe, </w:t>
+      </w:r>
+      <w:proofErr w:type="gramStart"/>
+      <w:r>
+        <w:t>dobbiamo  fare</w:t>
+      </w:r>
+      <w:proofErr w:type="gramEnd"/>
+      <w:r>
+        <w:t xml:space="preserve"> l’</w:t>
       </w:r>
       <w:proofErr w:type="spellStart"/>
       <w:r>
@@ -11018,6 +11319,7 @@
         <w:t xml:space="preserve"> </w:t>
       </w:r>
       <w:proofErr w:type="spellStart"/>
+      <w:proofErr w:type="gramStart"/>
       <w:r>
         <w:rPr>
           <w:rFonts w:ascii="Courier New" w:hAnsi="Courier New" w:cs="Courier New"/>
@@ -11035,7 +11337,17 @@
           <w:sz w:val="28"/>
           <w:szCs w:val="28"/>
         </w:rPr>
-        <w:t>() {</w:t>
+        <w:t>(</w:t>
+      </w:r>
+      <w:proofErr w:type="gramEnd"/>
+      <w:r>
+        <w:rPr>
+          <w:rFonts w:ascii="Courier New" w:hAnsi="Courier New" w:cs="Courier New"/>
+          <w:color w:val="F8E1AA"/>
+          <w:sz w:val="28"/>
+          <w:szCs w:val="28"/>
+        </w:rPr>
+        <w:t>) {</w:t>
       </w:r>
     </w:p>
     <w:p>
@@ -11124,16 +11436,36 @@
           <w:sz w:val="28"/>
           <w:szCs w:val="28"/>
         </w:rPr>
-        <w:t>&lt;&gt;</w:t>
-      </w:r>
-      <w:r>
-        <w:rPr>
-          <w:rFonts w:ascii="Courier New" w:hAnsi="Courier New" w:cs="Courier New"/>
-          <w:color w:val="F8E1AA"/>
+        <w:t>&lt;</w:t>
+      </w:r>
+      <w:proofErr w:type="gramStart"/>
+      <w:r>
+        <w:rPr>
+          <w:rFonts w:ascii="Courier New" w:hAnsi="Courier New" w:cs="Courier New"/>
+          <w:color w:val="D6C248"/>
           <w:sz w:val="28"/>
           <w:szCs w:val="28"/>
         </w:rPr>
-        <w:t>()</w:t>
+        <w:t>&gt;</w:t>
+      </w:r>
+      <w:r>
+        <w:rPr>
+          <w:rFonts w:ascii="Courier New" w:hAnsi="Courier New" w:cs="Courier New"/>
+          <w:color w:val="F8E1AA"/>
+          <w:sz w:val="28"/>
+          <w:szCs w:val="28"/>
+        </w:rPr>
+        <w:t>(</w:t>
+      </w:r>
+      <w:proofErr w:type="gramEnd"/>
+      <w:r>
+        <w:rPr>
+          <w:rFonts w:ascii="Courier New" w:hAnsi="Courier New" w:cs="Courier New"/>
+          <w:color w:val="F8E1AA"/>
+          <w:sz w:val="28"/>
+          <w:szCs w:val="28"/>
+        </w:rPr>
+        <w:t>)</w:t>
       </w:r>
       <w:r>
         <w:rPr>
@@ -11503,6 +11835,7 @@
         <w:t xml:space="preserve"> </w:t>
       </w:r>
       <w:proofErr w:type="spellStart"/>
+      <w:proofErr w:type="gramStart"/>
       <w:r>
         <w:rPr>
           <w:rFonts w:ascii="Courier New" w:hAnsi="Courier New" w:cs="Courier New"/>
@@ -11520,7 +11853,17 @@
           <w:sz w:val="20"/>
           <w:szCs w:val="20"/>
         </w:rPr>
-        <w:t>() {</w:t>
+        <w:t>(</w:t>
+      </w:r>
+      <w:proofErr w:type="gramEnd"/>
+      <w:r>
+        <w:rPr>
+          <w:rFonts w:ascii="Courier New" w:hAnsi="Courier New" w:cs="Courier New"/>
+          <w:color w:val="F8E1AA"/>
+          <w:sz w:val="20"/>
+          <w:szCs w:val="20"/>
+        </w:rPr>
+        <w:t>) {</w:t>
       </w:r>
     </w:p>
     <w:p>
@@ -11654,16 +11997,36 @@
           <w:sz w:val="20"/>
           <w:szCs w:val="20"/>
         </w:rPr>
-        <w:t>&lt;&gt;</w:t>
-      </w:r>
-      <w:r>
-        <w:rPr>
-          <w:rFonts w:ascii="Courier New" w:hAnsi="Courier New" w:cs="Courier New"/>
-          <w:color w:val="F8E1AA"/>
-          <w:sz w:val="20"/>
-          <w:szCs w:val="20"/>
-        </w:rPr>
-        <w:t>()</w:t>
+        <w:t>&lt;</w:t>
+      </w:r>
+      <w:proofErr w:type="gramStart"/>
+      <w:r>
+        <w:rPr>
+          <w:rFonts w:ascii="Courier New" w:hAnsi="Courier New" w:cs="Courier New"/>
+          <w:color w:val="D6C248"/>
+          <w:sz w:val="20"/>
+          <w:szCs w:val="20"/>
+        </w:rPr>
+        <w:t>&gt;</w:t>
+      </w:r>
+      <w:r>
+        <w:rPr>
+          <w:rFonts w:ascii="Courier New" w:hAnsi="Courier New" w:cs="Courier New"/>
+          <w:color w:val="F8E1AA"/>
+          <w:sz w:val="20"/>
+          <w:szCs w:val="20"/>
+        </w:rPr>
+        <w:t>(</w:t>
+      </w:r>
+      <w:proofErr w:type="gramEnd"/>
+      <w:r>
+        <w:rPr>
+          <w:rFonts w:ascii="Courier New" w:hAnsi="Courier New" w:cs="Courier New"/>
+          <w:color w:val="F8E1AA"/>
+          <w:sz w:val="20"/>
+          <w:szCs w:val="20"/>
+        </w:rPr>
+        <w:t>)</w:t>
       </w:r>
       <w:r>
         <w:rPr>
@@ -11737,6 +12100,7 @@
         <w:tab/>
       </w:r>
       <w:proofErr w:type="spellStart"/>
+      <w:proofErr w:type="gramStart"/>
       <w:r>
         <w:rPr>
           <w:rFonts w:ascii="Courier New" w:hAnsi="Courier New" w:cs="Courier New"/>
@@ -11774,6 +12138,7 @@
         </w:rPr>
         <w:t>(</w:t>
       </w:r>
+      <w:proofErr w:type="gramEnd"/>
       <w:r>
         <w:rPr>
           <w:rFonts w:ascii="Courier New" w:hAnsi="Courier New" w:cs="Courier New"/>
@@ -11959,6 +12324,7 @@
         <w:tab/>
       </w:r>
       <w:proofErr w:type="spellStart"/>
+      <w:proofErr w:type="gramStart"/>
       <w:r>
         <w:rPr>
           <w:rFonts w:ascii="Courier New" w:hAnsi="Courier New" w:cs="Courier New"/>
@@ -11996,6 +12362,7 @@
         </w:rPr>
         <w:t>(</w:t>
       </w:r>
+      <w:proofErr w:type="gramEnd"/>
       <w:r>
         <w:rPr>
           <w:rFonts w:ascii="Courier New" w:hAnsi="Courier New" w:cs="Courier New"/>
@@ -12181,6 +12548,7 @@
         <w:tab/>
       </w:r>
       <w:proofErr w:type="spellStart"/>
+      <w:proofErr w:type="gramStart"/>
       <w:r>
         <w:rPr>
           <w:rFonts w:ascii="Courier New" w:hAnsi="Courier New" w:cs="Courier New"/>
@@ -12218,6 +12586,7 @@
         </w:rPr>
         <w:t>(</w:t>
       </w:r>
+      <w:proofErr w:type="gramEnd"/>
       <w:r>
         <w:rPr>
           <w:rFonts w:ascii="Courier New" w:hAnsi="Courier New" w:cs="Courier New"/>
@@ -12403,6 +12772,7 @@
         <w:tab/>
       </w:r>
       <w:proofErr w:type="spellStart"/>
+      <w:proofErr w:type="gramStart"/>
       <w:r>
         <w:rPr>
           <w:rFonts w:ascii="Courier New" w:hAnsi="Courier New" w:cs="Courier New"/>
@@ -12440,6 +12810,7 @@
         </w:rPr>
         <w:t>(</w:t>
       </w:r>
+      <w:proofErr w:type="gramEnd"/>
       <w:r>
         <w:rPr>
           <w:rFonts w:ascii="Courier New" w:hAnsi="Courier New" w:cs="Courier New"/>
@@ -12848,6 +13219,7 @@
         <w:t xml:space="preserve"> </w:t>
       </w:r>
       <w:proofErr w:type="spellStart"/>
+      <w:proofErr w:type="gramStart"/>
       <w:r>
         <w:rPr>
           <w:rFonts w:ascii="Courier New" w:hAnsi="Courier New" w:cs="Courier New"/>
@@ -12865,7 +13237,17 @@
           <w:sz w:val="20"/>
           <w:szCs w:val="20"/>
         </w:rPr>
-        <w:t>() {</w:t>
+        <w:t>(</w:t>
+      </w:r>
+      <w:proofErr w:type="gramEnd"/>
+      <w:r>
+        <w:rPr>
+          <w:rFonts w:ascii="Courier New" w:hAnsi="Courier New" w:cs="Courier New"/>
+          <w:color w:val="F8E1AA"/>
+          <w:sz w:val="20"/>
+          <w:szCs w:val="20"/>
+        </w:rPr>
+        <w:t>) {</w:t>
       </w:r>
     </w:p>
     <w:p>
@@ -12919,6 +13301,7 @@
         <w:t xml:space="preserve"> </w:t>
       </w:r>
       <w:proofErr w:type="spellStart"/>
+      <w:proofErr w:type="gramStart"/>
       <w:r>
         <w:rPr>
           <w:rFonts w:ascii="Courier New" w:hAnsi="Courier New" w:cs="Courier New"/>
@@ -12936,7 +13319,17 @@
           <w:sz w:val="20"/>
           <w:szCs w:val="20"/>
         </w:rPr>
-        <w:t>()</w:t>
+        <w:t>(</w:t>
+      </w:r>
+      <w:proofErr w:type="gramEnd"/>
+      <w:r>
+        <w:rPr>
+          <w:rFonts w:ascii="Courier New" w:hAnsi="Courier New" w:cs="Courier New"/>
+          <w:color w:val="F8E1AA"/>
+          <w:sz w:val="20"/>
+          <w:szCs w:val="20"/>
+        </w:rPr>
+        <w:t>)</w:t>
       </w:r>
       <w:r>
         <w:rPr>
@@ -13025,7 +13418,15 @@
       </w:r>
       <w:proofErr w:type="spellEnd"/>
       <w:r>
-        <w:t xml:space="preserve"> strato di Presentazione, quindi </w:t>
+        <w:t xml:space="preserve"> strato di </w:t>
+      </w:r>
+      <w:proofErr w:type="gramStart"/>
+      <w:r>
+        <w:t>Presentazione, quindi</w:t>
+      </w:r>
+      <w:proofErr w:type="gramEnd"/>
+      <w:r>
+        <w:t xml:space="preserve"> </w:t>
       </w:r>
       <w:r>
         <w:t>dobbiamo andare a modificare la classe ArticoliController.java</w:t>
@@ -13282,6 +13683,7 @@
         <w:t xml:space="preserve"> </w:t>
       </w:r>
       <w:proofErr w:type="spellStart"/>
+      <w:proofErr w:type="gramStart"/>
       <w:r>
         <w:rPr>
           <w:rFonts w:ascii="Courier New" w:hAnsi="Courier New" w:cs="Courier New"/>
@@ -13302,6 +13704,7 @@
         <w:t>(</w:t>
       </w:r>
       <w:proofErr w:type="spellStart"/>
+      <w:proofErr w:type="gramEnd"/>
       <w:r>
         <w:rPr>
           <w:rFonts w:ascii="Courier New" w:hAnsi="Courier New" w:cs="Courier New"/>
@@ -13376,6 +13779,7 @@
         <w:tab/>
       </w:r>
       <w:proofErr w:type="spellStart"/>
+      <w:proofErr w:type="gramStart"/>
       <w:r>
         <w:rPr>
           <w:rFonts w:ascii="Courier New" w:hAnsi="Courier New" w:cs="Courier New"/>
@@ -13407,6 +13811,7 @@
         <w:t>articoliService</w:t>
       </w:r>
       <w:proofErr w:type="spellEnd"/>
+      <w:proofErr w:type="gramEnd"/>
       <w:r>
         <w:rPr>
           <w:rFonts w:ascii="Courier New" w:hAnsi="Courier New" w:cs="Courier New"/>
@@ -13532,7 +13937,17 @@
           <w:sz w:val="20"/>
           <w:szCs w:val="20"/>
         </w:rPr>
-        <w:t>@GetMapping</w:t>
+        <w:t>@</w:t>
+      </w:r>
+      <w:proofErr w:type="gramStart"/>
+      <w:r>
+        <w:rPr>
+          <w:rFonts w:ascii="Courier New" w:hAnsi="Courier New" w:cs="Courier New"/>
+          <w:color w:val="FFFFFF"/>
+          <w:sz w:val="20"/>
+          <w:szCs w:val="20"/>
+        </w:rPr>
+        <w:t>GetMapping</w:t>
       </w:r>
       <w:r>
         <w:rPr>
@@ -13543,6 +13958,7 @@
         </w:rPr>
         <w:t>(</w:t>
       </w:r>
+      <w:proofErr w:type="gramEnd"/>
       <w:r>
         <w:rPr>
           <w:rFonts w:ascii="Courier New" w:hAnsi="Courier New" w:cs="Courier New"/>
@@ -13660,6 +14076,7 @@
         <w:t xml:space="preserve"> </w:t>
       </w:r>
       <w:proofErr w:type="spellStart"/>
+      <w:proofErr w:type="gramStart"/>
       <w:r>
         <w:rPr>
           <w:rFonts w:ascii="Courier New" w:hAnsi="Courier New" w:cs="Courier New"/>
@@ -13680,6 +14097,7 @@
         <w:t>(</w:t>
       </w:r>
       <w:proofErr w:type="spellStart"/>
+      <w:proofErr w:type="gramEnd"/>
       <w:r>
         <w:rPr>
           <w:rFonts w:ascii="Courier New" w:hAnsi="Courier New" w:cs="Courier New"/>
@@ -14139,7 +14557,20 @@
     </w:p>
     <w:p>
       <w:r>
-        <w:t>Però adesso dobbiamo visualizzare nello nostra vista una lista di articoli e in che modo possiamo farlo? Tramite il JSTL.</w:t>
+        <w:t xml:space="preserve">Però adesso dobbiamo visualizzare </w:t>
+      </w:r>
+      <w:proofErr w:type="spellStart"/>
+      <w:proofErr w:type="gramStart"/>
+      <w:r>
+        <w:t>nello</w:t>
+      </w:r>
+      <w:proofErr w:type="spellEnd"/>
+      <w:r>
+        <w:t xml:space="preserve"> nostra</w:t>
+      </w:r>
+      <w:proofErr w:type="gramEnd"/>
+      <w:r>
+        <w:t xml:space="preserve"> vista una lista di articoli e in che modo possiamo farlo? Tramite il JSTL.</w:t>
       </w:r>
     </w:p>
     <w:p>
@@ -14197,7 +14628,15 @@
     </w:p>
     <w:p>
       <w:r>
-        <w:t>Per poter usare JSTL dentro il nostro progetto dobbiamo prima di tutto aggiungere 2 nuove dipendenze al nostro progetto:</w:t>
+        <w:t xml:space="preserve">Per poter usare JSTL dentro il nostro progetto dobbiamo prima di tutto aggiungere </w:t>
+      </w:r>
+      <w:proofErr w:type="gramStart"/>
+      <w:r>
+        <w:t>2</w:t>
+      </w:r>
+      <w:proofErr w:type="gramEnd"/>
+      <w:r>
+        <w:t xml:space="preserve"> nuove dipendenze al nostro progetto:</w:t>
       </w:r>
     </w:p>
     <w:p>
@@ -14212,6 +14651,7 @@
           <w:szCs w:val="20"/>
         </w:rPr>
       </w:pPr>
+      <w:proofErr w:type="gramStart"/>
       <w:r>
         <w:rPr>
           <w:rFonts w:ascii="Courier New" w:hAnsi="Courier New" w:cs="Courier New"/>
@@ -14219,7 +14659,17 @@
           <w:sz w:val="20"/>
           <w:szCs w:val="20"/>
         </w:rPr>
-        <w:t>&lt;!-- https://mvnrepository.com/artifact/org.eclipse.jetty/glassfish-jstl --&gt;</w:t>
+        <w:t>&lt;!--</w:t>
+      </w:r>
+      <w:proofErr w:type="gramEnd"/>
+      <w:r>
+        <w:rPr>
+          <w:rFonts w:ascii="Courier New" w:hAnsi="Courier New" w:cs="Courier New"/>
+          <w:color w:val="608B4E"/>
+          <w:sz w:val="20"/>
+          <w:szCs w:val="20"/>
+        </w:rPr>
+        <w:t xml:space="preserve"> https://mvnrepository.com/artifact/org.eclipse.jetty/glassfish-jstl --&gt;</w:t>
       </w:r>
     </w:p>
     <w:p>
@@ -14327,6 +14777,7 @@
         </w:rPr>
         <w:tab/>
       </w:r>
+      <w:proofErr w:type="gramStart"/>
       <w:r>
         <w:rPr>
           <w:rFonts w:ascii="Courier New" w:hAnsi="Courier New" w:cs="Courier New"/>
@@ -14371,6 +14822,7 @@
         <w:t>org.eclipse.jetty</w:t>
       </w:r>
       <w:proofErr w:type="spellEnd"/>
+      <w:proofErr w:type="gramEnd"/>
       <w:r>
         <w:rPr>
           <w:rFonts w:ascii="Courier New" w:hAnsi="Courier New" w:cs="Courier New"/>
@@ -14665,6 +15117,7 @@
         </w:rPr>
         <w:tab/>
       </w:r>
+      <w:proofErr w:type="gramStart"/>
       <w:r>
         <w:rPr>
           <w:rFonts w:ascii="Courier New" w:hAnsi="Courier New" w:cs="Courier New"/>
@@ -14673,7 +15126,18 @@
           <w:szCs w:val="20"/>
           <w:lang w:val="en-US"/>
         </w:rPr>
-        <w:t>&lt;!-- https://mvnrepository.com/artifact/org.glassfish.web/javax.servlet.jsp.jstl --&gt;</w:t>
+        <w:t>&lt;!--</w:t>
+      </w:r>
+      <w:proofErr w:type="gramEnd"/>
+      <w:r>
+        <w:rPr>
+          <w:rFonts w:ascii="Courier New" w:hAnsi="Courier New" w:cs="Courier New"/>
+          <w:color w:val="608B4E"/>
+          <w:sz w:val="20"/>
+          <w:szCs w:val="20"/>
+          <w:lang w:val="en-US"/>
+        </w:rPr>
+        <w:t xml:space="preserve"> https://mvnrepository.com/artifact/org.glassfish.web/javax.servlet.jsp.jstl --&gt;</w:t>
       </w:r>
     </w:p>
     <w:p>
@@ -16473,6 +16937,7 @@
         <w:t>&lt;</w:t>
       </w:r>
       <w:proofErr w:type="spellStart"/>
+      <w:proofErr w:type="gramStart"/>
       <w:r>
         <w:rPr>
           <w:rFonts w:ascii="Courier New" w:hAnsi="Courier New" w:cs="Courier New"/>
@@ -16487,6 +16952,7 @@
         <w:t>c:forEach</w:t>
       </w:r>
       <w:proofErr w:type="spellEnd"/>
+      <w:proofErr w:type="gramEnd"/>
       <w:r>
         <w:rPr>
           <w:rFonts w:ascii="Courier New" w:hAnsi="Courier New" w:cs="Courier New"/>
@@ -16764,6 +17230,7 @@
         <w:t>&lt;td&gt;${</w:t>
       </w:r>
       <w:proofErr w:type="spellStart"/>
+      <w:proofErr w:type="gramStart"/>
       <w:r>
         <w:rPr>
           <w:rFonts w:ascii="Courier New" w:hAnsi="Courier New" w:cs="Courier New"/>
@@ -16775,6 +17242,7 @@
         <w:t>article.codArt</w:t>
       </w:r>
       <w:proofErr w:type="spellEnd"/>
+      <w:proofErr w:type="gramEnd"/>
       <w:r>
         <w:rPr>
           <w:rFonts w:ascii="Courier New" w:hAnsi="Courier New" w:cs="Courier New"/>
@@ -16861,6 +17329,7 @@
         <w:t>&lt;td&gt;${</w:t>
       </w:r>
       <w:proofErr w:type="spellStart"/>
+      <w:proofErr w:type="gramStart"/>
       <w:r>
         <w:rPr>
           <w:rFonts w:ascii="Courier New" w:hAnsi="Courier New" w:cs="Courier New"/>
@@ -16872,6 +17341,7 @@
         <w:t>article.descrizione</w:t>
       </w:r>
       <w:proofErr w:type="spellEnd"/>
+      <w:proofErr w:type="gramEnd"/>
       <w:r>
         <w:rPr>
           <w:rFonts w:ascii="Courier New" w:hAnsi="Courier New" w:cs="Courier New"/>
@@ -16955,7 +17425,29 @@
           <w:lang w:val="en-US"/>
         </w:rPr>
         <w:tab/>
-        <w:t>&lt;td&gt;${article.um}&lt;/td&gt;</w:t>
+        <w:t>&lt;td&gt;${</w:t>
+      </w:r>
+      <w:proofErr w:type="gramStart"/>
+      <w:r>
+        <w:rPr>
+          <w:rFonts w:ascii="Courier New" w:hAnsi="Courier New" w:cs="Courier New"/>
+          <w:color w:val="F8E1AA"/>
+          <w:sz w:val="20"/>
+          <w:szCs w:val="20"/>
+          <w:lang w:val="en-US"/>
+        </w:rPr>
+        <w:t>article.um}&lt;</w:t>
+      </w:r>
+      <w:proofErr w:type="gramEnd"/>
+      <w:r>
+        <w:rPr>
+          <w:rFonts w:ascii="Courier New" w:hAnsi="Courier New" w:cs="Courier New"/>
+          <w:color w:val="F8E1AA"/>
+          <w:sz w:val="20"/>
+          <w:szCs w:val="20"/>
+          <w:lang w:val="en-US"/>
+        </w:rPr>
+        <w:t>/td&gt;</w:t>
       </w:r>
     </w:p>
     <w:p>
@@ -17033,6 +17525,7 @@
         <w:t>&lt;td&gt;${</w:t>
       </w:r>
       <w:proofErr w:type="spellStart"/>
+      <w:proofErr w:type="gramStart"/>
       <w:r>
         <w:rPr>
           <w:rFonts w:ascii="Courier New" w:hAnsi="Courier New" w:cs="Courier New"/>
@@ -17044,6 +17537,7 @@
         <w:t>article.pzcart</w:t>
       </w:r>
       <w:proofErr w:type="spellEnd"/>
+      <w:proofErr w:type="gramEnd"/>
       <w:r>
         <w:rPr>
           <w:rFonts w:ascii="Courier New" w:hAnsi="Courier New" w:cs="Courier New"/>
@@ -17130,6 +17624,7 @@
         <w:t>&lt;td&gt;${</w:t>
       </w:r>
       <w:proofErr w:type="spellStart"/>
+      <w:proofErr w:type="gramStart"/>
       <w:r>
         <w:rPr>
           <w:rFonts w:ascii="Courier New" w:hAnsi="Courier New" w:cs="Courier New"/>
@@ -17141,6 +17636,7 @@
         <w:t>article.pesonetto</w:t>
       </w:r>
       <w:proofErr w:type="spellEnd"/>
+      <w:proofErr w:type="gramEnd"/>
       <w:r>
         <w:rPr>
           <w:rFonts w:ascii="Courier New" w:hAnsi="Courier New" w:cs="Courier New"/>
@@ -17227,6 +17723,7 @@
         <w:t>&lt;td&gt;${</w:t>
       </w:r>
       <w:proofErr w:type="spellStart"/>
+      <w:proofErr w:type="gramStart"/>
       <w:r>
         <w:rPr>
           <w:rFonts w:ascii="Courier New" w:hAnsi="Courier New" w:cs="Courier New"/>
@@ -17238,6 +17735,7 @@
         <w:t>article.prezzo</w:t>
       </w:r>
       <w:proofErr w:type="spellEnd"/>
+      <w:proofErr w:type="gramEnd"/>
       <w:r>
         <w:rPr>
           <w:rFonts w:ascii="Courier New" w:hAnsi="Courier New" w:cs="Courier New"/>
@@ -17376,6 +17874,7 @@
         <w:t>&lt;/</w:t>
       </w:r>
       <w:proofErr w:type="spellStart"/>
+      <w:proofErr w:type="gramStart"/>
       <w:r>
         <w:rPr>
           <w:rFonts w:ascii="Courier New" w:hAnsi="Courier New" w:cs="Courier New"/>
@@ -17388,6 +17887,7 @@
         <w:t>c:forEach</w:t>
       </w:r>
       <w:proofErr w:type="spellEnd"/>
+      <w:proofErr w:type="gramEnd"/>
       <w:r>
         <w:rPr>
           <w:rFonts w:ascii="Courier New" w:hAnsi="Courier New" w:cs="Courier New"/>
@@ -17553,10 +18053,12 @@
         <w:t>&lt;</w:t>
       </w:r>
       <w:proofErr w:type="spellStart"/>
+      <w:proofErr w:type="gramStart"/>
       <w:r>
         <w:t>c:forEach</w:t>
       </w:r>
       <w:proofErr w:type="spellEnd"/>
+      <w:proofErr w:type="gramEnd"/>
       <w:r>
         <w:t>&gt; iterazioni</w:t>
       </w:r>
@@ -17579,6 +18081,7 @@
         <w:t>&lt;</w:t>
       </w:r>
       <w:proofErr w:type="spellStart"/>
+      <w:proofErr w:type="gramStart"/>
       <w:r>
         <w:rPr>
           <w:lang w:val="en-US"/>
@@ -17586,6 +18089,7 @@
         <w:t>c:if</w:t>
       </w:r>
       <w:proofErr w:type="spellEnd"/>
+      <w:proofErr w:type="gramEnd"/>
       <w:r>
         <w:rPr>
           <w:lang w:val="en-US"/>
@@ -17647,10 +18151,12 @@
         <w:t>&lt;</w:t>
       </w:r>
       <w:proofErr w:type="spellStart"/>
+      <w:proofErr w:type="gramStart"/>
       <w:r>
         <w:t>c:set</w:t>
       </w:r>
       <w:proofErr w:type="spellEnd"/>
+      <w:proofErr w:type="gramEnd"/>
       <w:r>
         <w:t>&gt; &lt;</w:t>
       </w:r>
@@ -17721,10 +18227,12 @@
         <w:t>&lt;</w:t>
       </w:r>
       <w:proofErr w:type="spellStart"/>
+      <w:proofErr w:type="gramStart"/>
       <w:r>
         <w:t>fmt:formatDate</w:t>
       </w:r>
       <w:proofErr w:type="spellEnd"/>
+      <w:proofErr w:type="gramEnd"/>
       <w:r>
         <w:t>&gt;</w:t>
       </w:r>
@@ -17756,10 +18264,12 @@
         <w:t>&lt;</w:t>
       </w:r>
       <w:proofErr w:type="spellStart"/>
+      <w:proofErr w:type="gramStart"/>
       <w:r>
         <w:t>x:parse</w:t>
       </w:r>
       <w:proofErr w:type="spellEnd"/>
+      <w:proofErr w:type="gramEnd"/>
       <w:r>
         <w:t>&gt;</w:t>
       </w:r>
@@ -17776,17 +18286,24 @@
         <w:t>&lt;</w:t>
       </w:r>
       <w:proofErr w:type="spellStart"/>
+      <w:proofErr w:type="gramStart"/>
       <w:r>
         <w:t>x:transform</w:t>
       </w:r>
       <w:proofErr w:type="spellEnd"/>
+      <w:proofErr w:type="gramEnd"/>
       <w:r>
         <w:t>&gt;</w:t>
       </w:r>
     </w:p>
     <w:p>
-      <w:r>
-        <w:t xml:space="preserve">Inoltre prima di poter usare questi comandi bisogna dichiararne l’uso, come detto sopra importando il </w:t>
+      <w:proofErr w:type="gramStart"/>
+      <w:r>
+        <w:t>Inoltre</w:t>
+      </w:r>
+      <w:proofErr w:type="gramEnd"/>
+      <w:r>
+        <w:t xml:space="preserve"> prima di poter usare questi comandi bisogna dichiararne l’uso, come detto sopra importando il </w:t>
       </w:r>
       <w:proofErr w:type="spellStart"/>
       <w:r>
@@ -17893,6 +18410,7 @@
         <w:t>prefix</w:t>
       </w:r>
       <w:proofErr w:type="spellEnd"/>
+      <w:proofErr w:type="gramStart"/>
       <w:r>
         <w:rPr>
           <w:b/>
@@ -17909,6 +18427,7 @@
         <w:t>fmt</w:t>
       </w:r>
       <w:proofErr w:type="spellEnd"/>
+      <w:proofErr w:type="gramEnd"/>
       <w:r>
         <w:rPr>
           <w:b/>
@@ -18092,6 +18611,7 @@
           <w:szCs w:val="20"/>
         </w:rPr>
       </w:pPr>
+      <w:proofErr w:type="gramStart"/>
       <w:r>
         <w:rPr>
           <w:rFonts w:ascii="Courier New" w:hAnsi="Courier New" w:cs="Courier New"/>
@@ -18099,7 +18619,17 @@
           <w:sz w:val="20"/>
           <w:szCs w:val="20"/>
         </w:rPr>
-        <w:t>&lt;!-- https://mvnrepository.com/artifact/org.springframework.boot/spring-boot-devtools --&gt;</w:t>
+        <w:t>&lt;!--</w:t>
+      </w:r>
+      <w:proofErr w:type="gramEnd"/>
+      <w:r>
+        <w:rPr>
+          <w:rFonts w:ascii="Courier New" w:hAnsi="Courier New" w:cs="Courier New"/>
+          <w:color w:val="608B4E"/>
+          <w:sz w:val="20"/>
+          <w:szCs w:val="20"/>
+        </w:rPr>
+        <w:t xml:space="preserve"> https://mvnrepository.com/artifact/org.springframework.boot/spring-boot-devtools --&gt;</w:t>
       </w:r>
     </w:p>
     <w:p>
@@ -18207,6 +18737,7 @@
         </w:rPr>
         <w:tab/>
       </w:r>
+      <w:proofErr w:type="gramStart"/>
       <w:r>
         <w:rPr>
           <w:rFonts w:ascii="Courier New" w:hAnsi="Courier New" w:cs="Courier New"/>
@@ -18251,6 +18782,7 @@
         <w:t>org.springframework.boot</w:t>
       </w:r>
       <w:proofErr w:type="spellEnd"/>
+      <w:proofErr w:type="gramEnd"/>
       <w:r>
         <w:rPr>
           <w:rFonts w:ascii="Courier New" w:hAnsi="Courier New" w:cs="Courier New"/>
@@ -18502,6 +19034,7 @@
         <w:t>${</w:t>
       </w:r>
       <w:proofErr w:type="spellStart"/>
+      <w:proofErr w:type="gramStart"/>
       <w:r>
         <w:rPr>
           <w:rFonts w:ascii="Courier New" w:hAnsi="Courier New" w:cs="Courier New"/>
@@ -18514,6 +19047,7 @@
         <w:t>devtools.version</w:t>
       </w:r>
       <w:proofErr w:type="spellEnd"/>
+      <w:proofErr w:type="gramEnd"/>
       <w:r>
         <w:rPr>
           <w:rFonts w:ascii="Courier New" w:hAnsi="Courier New" w:cs="Courier New"/>
@@ -19211,10 +19745,12 @@
         <w:t xml:space="preserve"> </w:t>
       </w:r>
       <w:proofErr w:type="spellStart"/>
+      <w:proofErr w:type="gramStart"/>
       <w:r>
         <w:t>navbar.jspf</w:t>
       </w:r>
       <w:proofErr w:type="spellEnd"/>
+      <w:proofErr w:type="gramEnd"/>
     </w:p>
     <w:p>
       <w:r>
@@ -19498,6 +20034,7 @@
         </w:numPr>
       </w:pPr>
       <w:proofErr w:type="spellStart"/>
+      <w:proofErr w:type="gramStart"/>
       <w:r>
         <w:rPr>
           <w:b/>
@@ -19506,6 +20043,7 @@
         <w:t>jumbotron.jspf</w:t>
       </w:r>
       <w:proofErr w:type="spellEnd"/>
+      <w:proofErr w:type="gramEnd"/>
       <w:r>
         <w:t xml:space="preserve"> (è l’intestazione della pagina di login)</w:t>
       </w:r>
@@ -19519,6 +20057,7 @@
         </w:numPr>
       </w:pPr>
       <w:proofErr w:type="spellStart"/>
+      <w:proofErr w:type="gramStart"/>
       <w:r>
         <w:rPr>
           <w:b/>
@@ -19527,6 +20066,7 @@
         <w:t>navbar.jspf</w:t>
       </w:r>
       <w:proofErr w:type="spellEnd"/>
+      <w:proofErr w:type="gramEnd"/>
       <w:r>
         <w:t xml:space="preserve"> (la </w:t>
       </w:r>
@@ -20395,6 +20935,7 @@
         </w:rPr>
         <w:tab/>
       </w:r>
+      <w:proofErr w:type="gramStart"/>
       <w:r>
         <w:rPr>
           <w:rFonts w:ascii="Courier New" w:hAnsi="Courier New" w:cs="Courier New"/>
@@ -20403,7 +20944,18 @@
           <w:szCs w:val="20"/>
           <w:lang w:val="en-US"/>
         </w:rPr>
-        <w:t>&lt;!-- Form Login --&gt;</w:t>
+        <w:t>&lt;!--</w:t>
+      </w:r>
+      <w:proofErr w:type="gramEnd"/>
+      <w:r>
+        <w:rPr>
+          <w:rFonts w:ascii="Courier New" w:hAnsi="Courier New" w:cs="Courier New"/>
+          <w:color w:val="99968B"/>
+          <w:sz w:val="20"/>
+          <w:szCs w:val="20"/>
+          <w:lang w:val="en-US"/>
+        </w:rPr>
+        <w:t xml:space="preserve"> Form Login --&gt;</w:t>
       </w:r>
     </w:p>
     <w:p>
@@ -22184,6 +22736,7 @@
         <w:t xml:space="preserve">Password </w:t>
       </w:r>
       <w:proofErr w:type="spellStart"/>
+      <w:proofErr w:type="gramStart"/>
       <w:r>
         <w:rPr>
           <w:rFonts w:ascii="Courier New" w:hAnsi="Courier New" w:cs="Courier New"/>
@@ -22214,7 +22767,18 @@
           <w:szCs w:val="20"/>
           <w:lang w:val="en-US"/>
         </w:rPr>
-        <w:t>&lt;/a&gt;</w:t>
+        <w:t>&lt;</w:t>
+      </w:r>
+      <w:proofErr w:type="gramEnd"/>
+      <w:r>
+        <w:rPr>
+          <w:rFonts w:ascii="Courier New" w:hAnsi="Courier New" w:cs="Courier New"/>
+          <w:color w:val="D4C4A9"/>
+          <w:sz w:val="20"/>
+          <w:szCs w:val="20"/>
+          <w:lang w:val="en-US"/>
+        </w:rPr>
+        <w:t>/a&gt;</w:t>
       </w:r>
     </w:p>
     <w:p>
@@ -22307,6 +22871,7 @@
         <w:t>&lt;</w:t>
       </w:r>
       <w:proofErr w:type="spellStart"/>
+      <w:proofErr w:type="gramStart"/>
       <w:r>
         <w:rPr>
           <w:rFonts w:ascii="Courier New" w:hAnsi="Courier New" w:cs="Courier New"/>
@@ -22320,6 +22885,7 @@
         <w:t>c:if</w:t>
       </w:r>
       <w:proofErr w:type="spellEnd"/>
+      <w:proofErr w:type="gramEnd"/>
       <w:r>
         <w:rPr>
           <w:rFonts w:ascii="Courier New" w:hAnsi="Courier New" w:cs="Courier New"/>
@@ -22685,6 +23251,7 @@
         <w:t>&lt;/</w:t>
       </w:r>
       <w:proofErr w:type="spellStart"/>
+      <w:proofErr w:type="gramStart"/>
       <w:r>
         <w:rPr>
           <w:rFonts w:ascii="Courier New" w:hAnsi="Courier New" w:cs="Courier New"/>
@@ -22698,6 +23265,7 @@
         <w:t>c:if</w:t>
       </w:r>
       <w:proofErr w:type="spellEnd"/>
+      <w:proofErr w:type="gramEnd"/>
       <w:r>
         <w:rPr>
           <w:rFonts w:ascii="Courier New" w:hAnsi="Courier New" w:cs="Courier New"/>
@@ -23102,10 +23670,12 @@
         <w:t>particolarmente interessante l’introduzione del TAG &lt;</w:t>
       </w:r>
       <w:proofErr w:type="spellStart"/>
+      <w:proofErr w:type="gramStart"/>
       <w:r>
         <w:t>c:if</w:t>
       </w:r>
       <w:proofErr w:type="spellEnd"/>
+      <w:proofErr w:type="gramEnd"/>
       <w:r>
         <w:t xml:space="preserve"> …&gt; dove gestiamo la situazione in cui un utente possa inserire le credenziali errate, viene emesso un messaggio di errore, che valorizziamo nella classe LoginController.java</w:t>
       </w:r>
@@ -23136,7 +23706,18 @@
           <w:szCs w:val="16"/>
           <w:lang w:val="en-US"/>
         </w:rPr>
-        <w:t>@GetMapping</w:t>
+        <w:t>@</w:t>
+      </w:r>
+      <w:proofErr w:type="gramStart"/>
+      <w:r>
+        <w:rPr>
+          <w:rFonts w:ascii="Courier New" w:hAnsi="Courier New" w:cs="Courier New"/>
+          <w:color w:val="808080"/>
+          <w:sz w:val="16"/>
+          <w:szCs w:val="16"/>
+          <w:lang w:val="en-US"/>
+        </w:rPr>
+        <w:t>GetMapping</w:t>
       </w:r>
       <w:r>
         <w:rPr>
@@ -23148,6 +23729,7 @@
         </w:rPr>
         <w:t>(</w:t>
       </w:r>
+      <w:proofErr w:type="gramEnd"/>
       <w:r>
         <w:rPr>
           <w:rFonts w:ascii="Courier New" w:hAnsi="Courier New" w:cs="Courier New"/>
@@ -23273,6 +23855,7 @@
         <w:t xml:space="preserve"> </w:t>
       </w:r>
       <w:proofErr w:type="spellStart"/>
+      <w:proofErr w:type="gramStart"/>
       <w:r>
         <w:rPr>
           <w:rFonts w:ascii="Courier New" w:hAnsi="Courier New" w:cs="Courier New"/>
@@ -23294,6 +23877,7 @@
         </w:rPr>
         <w:t>(</w:t>
       </w:r>
+      <w:proofErr w:type="gramEnd"/>
       <w:r>
         <w:rPr>
           <w:rFonts w:ascii="Courier New" w:hAnsi="Courier New" w:cs="Courier New"/>
@@ -23388,6 +23972,7 @@
         <w:tab/>
       </w:r>
       <w:proofErr w:type="spellStart"/>
+      <w:proofErr w:type="gramStart"/>
       <w:r>
         <w:rPr>
           <w:rFonts w:ascii="Courier New" w:hAnsi="Courier New" w:cs="Courier New"/>
@@ -23407,6 +23992,7 @@
         <w:t>.addAttribute</w:t>
       </w:r>
       <w:proofErr w:type="spellEnd"/>
+      <w:proofErr w:type="gramEnd"/>
       <w:r>
         <w:rPr>
           <w:rFonts w:ascii="Courier New" w:hAnsi="Courier New" w:cs="Courier New"/>
@@ -23493,6 +24079,7 @@
         <w:tab/>
       </w:r>
       <w:proofErr w:type="spellStart"/>
+      <w:proofErr w:type="gramStart"/>
       <w:r>
         <w:rPr>
           <w:rFonts w:ascii="Courier New" w:hAnsi="Courier New" w:cs="Courier New"/>
@@ -23512,6 +24099,7 @@
         <w:t>.addAttribute</w:t>
       </w:r>
       <w:proofErr w:type="spellEnd"/>
+      <w:proofErr w:type="gramEnd"/>
       <w:r>
         <w:rPr>
           <w:rFonts w:ascii="Courier New" w:hAnsi="Courier New" w:cs="Courier New"/>
@@ -23598,6 +24186,7 @@
         <w:tab/>
       </w:r>
       <w:proofErr w:type="spellStart"/>
+      <w:proofErr w:type="gramStart"/>
       <w:r>
         <w:rPr>
           <w:rFonts w:ascii="Courier New" w:hAnsi="Courier New" w:cs="Courier New"/>
@@ -23617,6 +24206,7 @@
         <w:t>.addAttribute</w:t>
       </w:r>
       <w:proofErr w:type="spellEnd"/>
+      <w:proofErr w:type="gramEnd"/>
       <w:r>
         <w:rPr>
           <w:rFonts w:ascii="Courier New" w:hAnsi="Courier New" w:cs="Courier New"/>
@@ -23703,6 +24293,7 @@
         <w:tab/>
       </w:r>
       <w:proofErr w:type="spellStart"/>
+      <w:proofErr w:type="gramStart"/>
       <w:r>
         <w:rPr>
           <w:rFonts w:ascii="Courier New" w:hAnsi="Courier New" w:cs="Courier New"/>
@@ -23722,6 +24313,7 @@
         <w:t>.addAttribute</w:t>
       </w:r>
       <w:proofErr w:type="spellEnd"/>
+      <w:proofErr w:type="gramEnd"/>
       <w:r>
         <w:rPr>
           <w:rFonts w:ascii="Courier New" w:hAnsi="Courier New" w:cs="Courier New"/>
@@ -23809,6 +24401,7 @@
         <w:tab/>
       </w:r>
       <w:proofErr w:type="spellStart"/>
+      <w:proofErr w:type="gramStart"/>
       <w:r>
         <w:rPr>
           <w:rFonts w:ascii="Courier New" w:hAnsi="Courier New" w:cs="Courier New"/>
@@ -23830,6 +24423,7 @@
         <w:t>.addAttribute</w:t>
       </w:r>
       <w:proofErr w:type="spellEnd"/>
+      <w:proofErr w:type="gramEnd"/>
       <w:r>
         <w:rPr>
           <w:rFonts w:ascii="Courier New" w:hAnsi="Courier New" w:cs="Courier New"/>
@@ -24010,7 +24604,18 @@
           <w:szCs w:val="16"/>
           <w:lang w:val="en-US"/>
         </w:rPr>
-        <w:t>"login"</w:t>
+        <w:t>"login</w:t>
+      </w:r>
+      <w:proofErr w:type="gramStart"/>
+      <w:r>
+        <w:rPr>
+          <w:rFonts w:ascii="Courier New" w:hAnsi="Courier New" w:cs="Courier New"/>
+          <w:color w:val="95E454"/>
+          <w:sz w:val="16"/>
+          <w:szCs w:val="16"/>
+          <w:lang w:val="en-US"/>
+        </w:rPr>
+        <w:t>"</w:t>
       </w:r>
       <w:r>
         <w:rPr>
@@ -24022,6 +24627,7 @@
         </w:rPr>
         <w:t>;</w:t>
       </w:r>
+      <w:proofErr w:type="gramEnd"/>
     </w:p>
     <w:p>
       <w:pPr>
@@ -24136,7 +24742,18 @@
           <w:szCs w:val="16"/>
           <w:lang w:val="en-US"/>
         </w:rPr>
-        <w:t>@PostMapping</w:t>
+        <w:t>@</w:t>
+      </w:r>
+      <w:proofErr w:type="gramStart"/>
+      <w:r>
+        <w:rPr>
+          <w:rFonts w:ascii="Courier New" w:hAnsi="Courier New" w:cs="Courier New"/>
+          <w:color w:val="808080"/>
+          <w:sz w:val="16"/>
+          <w:szCs w:val="16"/>
+          <w:lang w:val="en-US"/>
+        </w:rPr>
+        <w:t>PostMapping</w:t>
       </w:r>
       <w:r>
         <w:rPr>
@@ -24148,6 +24765,7 @@
         </w:rPr>
         <w:t>(</w:t>
       </w:r>
+      <w:proofErr w:type="gramEnd"/>
       <w:r>
         <w:rPr>
           <w:rFonts w:ascii="Courier New" w:hAnsi="Courier New" w:cs="Courier New"/>
@@ -24273,6 +24891,7 @@
         <w:t xml:space="preserve"> </w:t>
       </w:r>
       <w:proofErr w:type="spellStart"/>
+      <w:proofErr w:type="gramStart"/>
       <w:r>
         <w:rPr>
           <w:rFonts w:ascii="Courier New" w:hAnsi="Courier New" w:cs="Courier New"/>
@@ -24294,6 +24913,7 @@
         </w:rPr>
         <w:t>(</w:t>
       </w:r>
+      <w:proofErr w:type="gramEnd"/>
     </w:p>
     <w:p>
       <w:pPr>
@@ -24967,6 +25587,7 @@
         <w:tab/>
       </w:r>
       <w:proofErr w:type="spellStart"/>
+      <w:proofErr w:type="gramStart"/>
       <w:r>
         <w:rPr>
           <w:rFonts w:ascii="Courier New" w:hAnsi="Courier New" w:cs="Courier New"/>
@@ -24998,6 +25619,7 @@
         </w:rPr>
         <w:t>(</w:t>
       </w:r>
+      <w:proofErr w:type="gramEnd"/>
       <w:r>
         <w:rPr>
           <w:rFonts w:ascii="Courier New" w:hAnsi="Courier New" w:cs="Courier New"/>
@@ -25120,7 +25742,18 @@
           <w:szCs w:val="16"/>
           <w:lang w:val="en-US"/>
         </w:rPr>
-        <w:t>"welcome"</w:t>
+        <w:t>"welcome</w:t>
+      </w:r>
+      <w:proofErr w:type="gramStart"/>
+      <w:r>
+        <w:rPr>
+          <w:rFonts w:ascii="Courier New" w:hAnsi="Courier New" w:cs="Courier New"/>
+          <w:color w:val="95E454"/>
+          <w:sz w:val="16"/>
+          <w:szCs w:val="16"/>
+          <w:lang w:val="en-US"/>
+        </w:rPr>
+        <w:t>"</w:t>
       </w:r>
       <w:r>
         <w:rPr>
@@ -25132,6 +25765,7 @@
         </w:rPr>
         <w:t>;</w:t>
       </w:r>
+      <w:proofErr w:type="gramEnd"/>
     </w:p>
     <w:p>
       <w:pPr>
@@ -25294,6 +25928,7 @@
         <w:t>nologged</w:t>
       </w:r>
       <w:proofErr w:type="spellEnd"/>
+      <w:proofErr w:type="gramStart"/>
       <w:r>
         <w:rPr>
           <w:rFonts w:ascii="Courier New" w:hAnsi="Courier New" w:cs="Courier New"/>
@@ -25314,6 +25949,7 @@
         </w:rPr>
         <w:t>;</w:t>
       </w:r>
+      <w:proofErr w:type="gramEnd"/>
     </w:p>
     <w:p>
       <w:pPr>
@@ -25906,7 +26542,15 @@
       </w:r>
       <w:proofErr w:type="spellEnd"/>
       <w:r>
-        <w:t xml:space="preserve"> di uso per poter visualizzare le icone sulle voci di menù della nostra web </w:t>
+        <w:t xml:space="preserve"> di uso per poter visualizzare le icone sulle voci di </w:t>
+      </w:r>
+      <w:proofErr w:type="spellStart"/>
+      <w:r>
+        <w:t>menù</w:t>
+      </w:r>
+      <w:proofErr w:type="spellEnd"/>
+      <w:r>
+        <w:t xml:space="preserve"> della nostra web </w:t>
       </w:r>
       <w:proofErr w:type="spellStart"/>
       <w:r>
@@ -25925,6 +26569,7 @@
       </w:pPr>
       <w:r>
         <w:rPr>
+          <w:noProof/>
           <w:u w:val="single"/>
         </w:rPr>
         <w:drawing>
@@ -25966,7 +26611,15 @@
     </w:p>
     <w:p>
       <w:r>
-        <w:t>Abbiamo aggiunto 3 files nel percorso /</w:t>
+        <w:t xml:space="preserve">Abbiamo aggiunto </w:t>
+      </w:r>
+      <w:proofErr w:type="gramStart"/>
+      <w:r>
+        <w:t>3</w:t>
+      </w:r>
+      <w:proofErr w:type="gramEnd"/>
+      <w:r>
+        <w:t xml:space="preserve"> files nel percorso /</w:t>
       </w:r>
       <w:proofErr w:type="spellStart"/>
       <w:r>
@@ -25993,7 +26646,15 @@
         <w:t>.</w:t>
       </w:r>
       <w:r>
-        <w:t xml:space="preserve"> Inoltre abbiamo copiato e incollato dal progetto sotto il percorso /</w:t>
+        <w:t xml:space="preserve"> </w:t>
+      </w:r>
+      <w:proofErr w:type="gramStart"/>
+      <w:r>
+        <w:t>Inoltre</w:t>
+      </w:r>
+      <w:proofErr w:type="gramEnd"/>
+      <w:r>
+        <w:t xml:space="preserve"> abbiamo copiato e incollato dal progetto sotto il percorso /</w:t>
       </w:r>
       <w:proofErr w:type="spellStart"/>
       <w:r>
@@ -26105,6 +26766,7 @@
         </w:rPr>
         <w:tab/>
       </w:r>
+      <w:proofErr w:type="gramStart"/>
       <w:r>
         <w:rPr>
           <w:rFonts w:ascii="Courier New" w:hAnsi="Courier New" w:cs="Courier New"/>
@@ -26113,7 +26775,18 @@
           <w:szCs w:val="16"/>
           <w:lang w:val="en-US"/>
         </w:rPr>
-        <w:t>&lt;!-- Required meta tags --&gt;</w:t>
+        <w:t>&lt;!--</w:t>
+      </w:r>
+      <w:proofErr w:type="gramEnd"/>
+      <w:r>
+        <w:rPr>
+          <w:rFonts w:ascii="Courier New" w:hAnsi="Courier New" w:cs="Courier New"/>
+          <w:color w:val="99968B"/>
+          <w:sz w:val="16"/>
+          <w:szCs w:val="16"/>
+          <w:lang w:val="en-US"/>
+        </w:rPr>
+        <w:t xml:space="preserve"> Required meta tags --&gt;</w:t>
       </w:r>
     </w:p>
     <w:p>
@@ -26377,6 +27050,7 @@
         </w:rPr>
         <w:tab/>
       </w:r>
+      <w:proofErr w:type="gramStart"/>
       <w:r>
         <w:rPr>
           <w:rFonts w:ascii="Courier New" w:hAnsi="Courier New" w:cs="Courier New"/>
@@ -26385,7 +27059,18 @@
           <w:szCs w:val="16"/>
           <w:lang w:val="en-US"/>
         </w:rPr>
-        <w:t>&lt;!-- Bootstrap CSS --&gt;</w:t>
+        <w:t>&lt;!--</w:t>
+      </w:r>
+      <w:proofErr w:type="gramEnd"/>
+      <w:r>
+        <w:rPr>
+          <w:rFonts w:ascii="Courier New" w:hAnsi="Courier New" w:cs="Courier New"/>
+          <w:color w:val="99968B"/>
+          <w:sz w:val="16"/>
+          <w:szCs w:val="16"/>
+          <w:lang w:val="en-US"/>
+        </w:rPr>
+        <w:t xml:space="preserve"> Bootstrap CSS --&gt;</w:t>
       </w:r>
     </w:p>
     <w:p>
@@ -27928,6 +28613,7 @@
         <w:t>&lt;</w:t>
       </w:r>
       <w:proofErr w:type="spellStart"/>
+      <w:proofErr w:type="gramStart"/>
       <w:r>
         <w:rPr>
           <w:rFonts w:ascii="Courier New" w:hAnsi="Courier New" w:cs="Courier New"/>
@@ -27940,6 +28626,7 @@
         <w:t>fmt:formatNumber</w:t>
       </w:r>
       <w:proofErr w:type="spellEnd"/>
+      <w:proofErr w:type="gramEnd"/>
       <w:r>
         <w:rPr>
           <w:rFonts w:ascii="Courier New" w:hAnsi="Courier New" w:cs="Courier New"/>
@@ -28171,10 +28858,12 @@
         <w:t xml:space="preserve"> &lt;</w:t>
       </w:r>
       <w:proofErr w:type="spellStart"/>
+      <w:proofErr w:type="gramStart"/>
       <w:r>
         <w:t>fmt:formatNumber</w:t>
       </w:r>
       <w:proofErr w:type="spellEnd"/>
+      <w:proofErr w:type="gramEnd"/>
       <w:r>
         <w:t xml:space="preserve"> … &gt; è il tag JSTL che possiamo usare per la formattazione, in questo caso della valuta.</w:t>
       </w:r>
@@ -28184,9 +28873,640 @@
     <w:p/>
     <w:p/>
     <w:p>
+      <w:pPr>
+        <w:pStyle w:val="Titolo2"/>
+      </w:pPr>
       <w:r>
         <w:lastRenderedPageBreak/>
         <w:t>Introduzione ai Database</w:t>
+      </w:r>
+    </w:p>
+    <w:p>
+      <w:r>
+        <w:t xml:space="preserve">Cosa sono i database </w:t>
+      </w:r>
+      <w:r>
+        <w:sym w:font="Wingdings" w:char="F0E0"/>
+      </w:r>
+      <w:r>
+        <w:t xml:space="preserve"> sono dei software che memorizzano e gestiscono quantità di dati. I </w:t>
+      </w:r>
+      <w:proofErr w:type="spellStart"/>
+      <w:r>
+        <w:t>db</w:t>
+      </w:r>
+      <w:proofErr w:type="spellEnd"/>
+      <w:r>
+        <w:t xml:space="preserve"> strutturano i dati in specifiche entità chiamate tabelle, documenti, permettono l’inserimento di indici in uno o più campi chiave e minimizzano i tempi di ricerca del dato. Permettono di impiegare uno specifico linguaggio (ad esempio: SQL) o l’uso di software creati ad hoc per gestire i dati in maniera strutturata e flessibile. </w:t>
+      </w:r>
+      <w:r>
+        <w:t xml:space="preserve">I </w:t>
+      </w:r>
+      <w:proofErr w:type="spellStart"/>
+      <w:r>
+        <w:t>db</w:t>
+      </w:r>
+      <w:proofErr w:type="spellEnd"/>
+      <w:r>
+        <w:t xml:space="preserve"> sono usati per uno specifico scopo e possono essere di diverse tipologie</w:t>
+      </w:r>
+      <w:r>
+        <w:t xml:space="preserve"> </w:t>
+      </w:r>
+      <w:r>
+        <w:sym w:font="Wingdings" w:char="F0E0"/>
+      </w:r>
+      <w:r>
+        <w:t xml:space="preserve"> relazionali, </w:t>
+      </w:r>
+      <w:proofErr w:type="spellStart"/>
+      <w:r>
+        <w:t>nosql</w:t>
+      </w:r>
+      <w:proofErr w:type="spellEnd"/>
+      <w:r>
+        <w:t xml:space="preserve"> …</w:t>
+      </w:r>
+    </w:p>
+    <w:p>
+      <w:r>
+        <w:t xml:space="preserve">Obiettivo dei database </w:t>
+      </w:r>
+      <w:r>
+        <w:sym w:font="Wingdings" w:char="F0E0"/>
+      </w:r>
+      <w:r>
+        <w:t xml:space="preserve"> ottenere i dati velocemente in maniera strutturata.</w:t>
+      </w:r>
+    </w:p>
+    <w:p>
+      <w:r>
+        <w:t xml:space="preserve">Database relazionali </w:t>
+      </w:r>
+      <w:r>
+        <w:sym w:font="Wingdings" w:char="F0E0"/>
+      </w:r>
+      <w:r>
+        <w:t xml:space="preserve"> concetto che risale alla fine degli anni 70, ma al momento è il tipo di database più diffuso ed usato, si basa sul modello relazionale, un modello dove i dati sono organizzati all’interno in forma di tabelle. </w:t>
+      </w:r>
+      <w:r>
+        <w:t>Le tabelle sono composte da righe e colonne. Ogni tabella ha un chiave primaria</w:t>
+      </w:r>
+      <w:r>
+        <w:t xml:space="preserve"> per identificare i dati</w:t>
+      </w:r>
+      <w:r>
+        <w:t>, una riga di una tabella rappresenta una singola istanza, mentre le colonne rappresentano gli attributi o campi dei dati.</w:t>
+      </w:r>
+      <w:r>
+        <w:t xml:space="preserve"> La relazione tra le varie tabelle si realizza attraverso quella che si chiama “chiave esterna”, che è un campo che fa riferimento ad un campo chiave di un’altra tabella.</w:t>
+      </w:r>
+      <w:r>
+        <w:t xml:space="preserve"> L’accesso ai dati avviene tramite il linguaggio SQL.</w:t>
+      </w:r>
+      <w:r>
+        <w:t xml:space="preserve"> Questo linguaggio permette la manipolazione del dato e l’interrogazione dello stesso. </w:t>
+      </w:r>
+    </w:p>
+    <w:p>
+      <w:r>
+        <w:t xml:space="preserve">Limite </w:t>
+      </w:r>
+      <w:r>
+        <w:sym w:font="Wingdings" w:char="F0E0"/>
+      </w:r>
+      <w:r>
+        <w:t xml:space="preserve"> una volta deciso come organizzare i dati, e dopo averli inseriti nelle tabelle non c’è modo di avere una struttura dinamica, in quanto se volessi cambiare la definizione dei dati </w:t>
+      </w:r>
+      <w:proofErr w:type="gramStart"/>
+      <w:r>
+        <w:t>devo riadattarli</w:t>
+      </w:r>
+      <w:proofErr w:type="gramEnd"/>
+      <w:r>
+        <w:t xml:space="preserve"> da capo.</w:t>
+      </w:r>
+    </w:p>
+    <w:p>
+      <w:r>
+        <w:t xml:space="preserve">Database NOSQL </w:t>
+      </w:r>
+      <w:r>
+        <w:sym w:font="Wingdings" w:char="F0E0"/>
+      </w:r>
+      <w:r>
+        <w:t xml:space="preserve"> </w:t>
+      </w:r>
+      <w:r>
+        <w:t xml:space="preserve">quando si ha l’esigenza di avere maggiore flessibilità nella struttura dei dati conviene usare i </w:t>
+      </w:r>
+      <w:proofErr w:type="spellStart"/>
+      <w:r>
+        <w:t>db</w:t>
+      </w:r>
+      <w:proofErr w:type="spellEnd"/>
+      <w:r>
+        <w:t xml:space="preserve"> </w:t>
+      </w:r>
+      <w:proofErr w:type="spellStart"/>
+      <w:r>
+        <w:t>nosql</w:t>
+      </w:r>
+      <w:proofErr w:type="spellEnd"/>
+      <w:r>
+        <w:t>, progettati per gestire grandi quantità di dati non strutturati e difficili da organizzare in schemi tabellari.</w:t>
+      </w:r>
+    </w:p>
+    <w:p>
+      <w:pPr>
+        <w:pStyle w:val="Titolo2"/>
+      </w:pPr>
+      <w:r>
+        <w:t xml:space="preserve">Introduzione a </w:t>
+      </w:r>
+      <w:proofErr w:type="spellStart"/>
+      <w:r>
+        <w:t>PostgreSQL</w:t>
+      </w:r>
+      <w:proofErr w:type="spellEnd"/>
+    </w:p>
+    <w:p>
+      <w:proofErr w:type="spellStart"/>
+      <w:r>
+        <w:t>PostgreSQL</w:t>
+      </w:r>
+      <w:proofErr w:type="spellEnd"/>
+      <w:r>
+        <w:t xml:space="preserve"> </w:t>
+      </w:r>
+      <w:r>
+        <w:sym w:font="Wingdings" w:char="F0E0"/>
+      </w:r>
+      <w:r>
+        <w:t xml:space="preserve"> è un RDBMS open source e gra</w:t>
+      </w:r>
+      <w:r>
+        <w:t>tuito, che offre una vasta gamma di caratteristiche:</w:t>
+      </w:r>
+    </w:p>
+    <w:p>
+      <w:pPr>
+        <w:pStyle w:val="Paragrafoelenco"/>
+        <w:numPr>
+          <w:ilvl w:val="0"/>
+          <w:numId w:val="1"/>
+        </w:numPr>
+      </w:pPr>
+      <w:r>
+        <w:t>open source</w:t>
+      </w:r>
+    </w:p>
+    <w:p>
+      <w:pPr>
+        <w:pStyle w:val="Paragrafoelenco"/>
+        <w:numPr>
+          <w:ilvl w:val="0"/>
+          <w:numId w:val="1"/>
+        </w:numPr>
+      </w:pPr>
+      <w:r>
+        <w:t>uso gratuito</w:t>
+      </w:r>
+    </w:p>
+    <w:p>
+      <w:pPr>
+        <w:pStyle w:val="Paragrafoelenco"/>
+        <w:numPr>
+          <w:ilvl w:val="0"/>
+          <w:numId w:val="1"/>
+        </w:numPr>
+      </w:pPr>
+      <w:r>
+        <w:t>modifica e distribuzione del software</w:t>
+      </w:r>
+    </w:p>
+    <w:p>
+      <w:pPr>
+        <w:pStyle w:val="Paragrafoelenco"/>
+        <w:numPr>
+          <w:ilvl w:val="0"/>
+          <w:numId w:val="1"/>
+        </w:numPr>
+      </w:pPr>
+      <w:r>
+        <w:t>basato sull’architettura client/server</w:t>
+      </w:r>
+    </w:p>
+    <w:p>
+      <w:r>
+        <w:t>Supporto per dati strutturati e non strutturati (</w:t>
+      </w:r>
+      <w:proofErr w:type="spellStart"/>
+      <w:r>
+        <w:t>json</w:t>
+      </w:r>
+      <w:proofErr w:type="spellEnd"/>
+      <w:r>
+        <w:t xml:space="preserve"> e xml).</w:t>
+      </w:r>
+    </w:p>
+    <w:p>
+      <w:r>
+        <w:t xml:space="preserve">Le </w:t>
+      </w:r>
+      <w:r>
+        <w:t>Transazioni</w:t>
+      </w:r>
+      <w:r>
+        <w:t xml:space="preserve"> sono</w:t>
+      </w:r>
+      <w:r>
+        <w:t xml:space="preserve"> ACID </w:t>
+      </w:r>
+      <w:r>
+        <w:sym w:font="Wingdings" w:char="F0E0"/>
+      </w:r>
+      <w:r>
+        <w:t xml:space="preserve"> </w:t>
+      </w:r>
+      <w:proofErr w:type="spellStart"/>
+      <w:r>
+        <w:t>atomicity</w:t>
+      </w:r>
+      <w:proofErr w:type="spellEnd"/>
+      <w:r>
+        <w:t xml:space="preserve">, </w:t>
+      </w:r>
+      <w:proofErr w:type="spellStart"/>
+      <w:r>
+        <w:t>consistency</w:t>
+      </w:r>
+      <w:proofErr w:type="spellEnd"/>
+      <w:r>
+        <w:t xml:space="preserve">, </w:t>
+      </w:r>
+      <w:proofErr w:type="spellStart"/>
+      <w:r>
+        <w:t>isolation</w:t>
+      </w:r>
+      <w:proofErr w:type="spellEnd"/>
+      <w:r>
+        <w:t xml:space="preserve"> e </w:t>
+      </w:r>
+      <w:proofErr w:type="spellStart"/>
+      <w:r>
+        <w:t>dura</w:t>
+      </w:r>
+      <w:r>
+        <w:t>blity</w:t>
+      </w:r>
+      <w:proofErr w:type="spellEnd"/>
+      <w:r>
+        <w:t>.</w:t>
+      </w:r>
+    </w:p>
+    <w:p>
+      <w:r>
+        <w:t>Supporta i vincoli per mantenere l’</w:t>
+      </w:r>
+      <w:proofErr w:type="spellStart"/>
+      <w:r>
+        <w:t>integrita</w:t>
+      </w:r>
+      <w:proofErr w:type="spellEnd"/>
+      <w:r>
+        <w:t xml:space="preserve"> dei dati, si possono definire chiavi primarie </w:t>
+      </w:r>
+      <w:proofErr w:type="spellStart"/>
+      <w:r>
+        <w:t>ecc</w:t>
+      </w:r>
+      <w:proofErr w:type="spellEnd"/>
+      <w:r>
+        <w:t>…</w:t>
+      </w:r>
+    </w:p>
+    <w:p>
+      <w:r>
+        <w:t>Supporta SQL standard, più una estensione al linguaggio per creare funzioni avanzate sul linguaggio SQL.</w:t>
+      </w:r>
+    </w:p>
+    <w:p>
+      <w:proofErr w:type="spellStart"/>
+      <w:r>
+        <w:t>Postgres</w:t>
+      </w:r>
+      <w:proofErr w:type="spellEnd"/>
+      <w:r>
+        <w:t xml:space="preserve"> è in grado di gestire grandi volumi e scalare in modo efficiente. È sicuro sui dati con autenticazione e autorizzazione basata sui ruoli.</w:t>
+      </w:r>
+    </w:p>
+    <w:p>
+      <w:r>
+        <w:rPr>
+          <w:lang w:val="en-US"/>
+        </w:rPr>
+        <w:t xml:space="preserve">Sito del </w:t>
+      </w:r>
+      <w:proofErr w:type="spellStart"/>
+      <w:r>
+        <w:rPr>
+          <w:lang w:val="en-US"/>
+        </w:rPr>
+        <w:t>prodotto</w:t>
+      </w:r>
+      <w:proofErr w:type="spellEnd"/>
+      <w:r>
+        <w:rPr>
+          <w:lang w:val="en-US"/>
+        </w:rPr>
+        <w:t xml:space="preserve"> </w:t>
+      </w:r>
+      <w:r>
+        <w:sym w:font="Wingdings" w:char="F0E0"/>
+      </w:r>
+      <w:r>
+        <w:rPr>
+          <w:lang w:val="en-US"/>
+        </w:rPr>
+        <w:t xml:space="preserve"> </w:t>
+      </w:r>
+      <w:hyperlink r:id="rId14" w:history="1">
+        <w:r>
+          <w:rPr>
+            <w:rStyle w:val="Collegamentoipertestuale"/>
+            <w:lang w:val="en-US"/>
+          </w:rPr>
+          <w:t xml:space="preserve">PostgreSQL: The world's most advanced </w:t>
+        </w:r>
+        <w:proofErr w:type="gramStart"/>
+        <w:r>
+          <w:rPr>
+            <w:rStyle w:val="Collegamentoipertestuale"/>
+            <w:lang w:val="en-US"/>
+          </w:rPr>
+          <w:t>open source</w:t>
+        </w:r>
+        <w:proofErr w:type="gramEnd"/>
+        <w:r>
+          <w:rPr>
+            <w:rStyle w:val="Collegamentoipertestuale"/>
+            <w:lang w:val="en-US"/>
+          </w:rPr>
+          <w:t xml:space="preserve"> database</w:t>
+        </w:r>
+      </w:hyperlink>
+    </w:p>
+    <w:p>
+      <w:pPr>
+        <w:rPr>
+          <w:lang w:val="en-US"/>
+        </w:rPr>
+      </w:pPr>
+    </w:p>
+    <w:p>
+      <w:pPr>
+        <w:rPr>
+          <w:lang w:val="en-US"/>
+        </w:rPr>
+      </w:pPr>
+    </w:p>
+    <w:p>
+      <w:pPr>
+        <w:rPr>
+          <w:lang w:val="en-US"/>
+        </w:rPr>
+      </w:pPr>
+    </w:p>
+    <w:p>
+      <w:pPr>
+        <w:pStyle w:val="Titolo2"/>
+        <w:rPr>
+          <w:lang w:val="en-US"/>
+        </w:rPr>
+      </w:pPr>
+      <w:proofErr w:type="spellStart"/>
+      <w:r>
+        <w:rPr>
+          <w:lang w:val="en-US"/>
+        </w:rPr>
+        <w:lastRenderedPageBreak/>
+        <w:t>Installazione</w:t>
+      </w:r>
+      <w:proofErr w:type="spellEnd"/>
+      <w:r>
+        <w:rPr>
+          <w:lang w:val="en-US"/>
+        </w:rPr>
+        <w:t xml:space="preserve"> Postgres</w:t>
+      </w:r>
+      <w:r>
+        <w:rPr>
+          <w:lang w:val="en-US"/>
+        </w:rPr>
+        <w:t xml:space="preserve"> </w:t>
+      </w:r>
+      <w:proofErr w:type="spellStart"/>
+      <w:r>
+        <w:rPr>
+          <w:lang w:val="en-US"/>
+        </w:rPr>
+        <w:t>tramite</w:t>
+      </w:r>
+      <w:proofErr w:type="spellEnd"/>
+      <w:r>
+        <w:rPr>
+          <w:lang w:val="en-US"/>
+        </w:rPr>
+        <w:t xml:space="preserve"> Docker for Window</w:t>
+      </w:r>
+      <w:r>
+        <w:rPr>
+          <w:lang w:val="en-US"/>
+        </w:rPr>
+        <w:t>s</w:t>
+      </w:r>
+    </w:p>
+    <w:p>
+      <w:r>
+        <w:t>Passi da compiere</w:t>
+      </w:r>
+      <w:r>
+        <w:t>, prima di prelevare il container del Postgres</w:t>
+      </w:r>
+      <w:r>
+        <w:t>:</w:t>
+      </w:r>
+    </w:p>
+    <w:p>
+      <w:pPr>
+        <w:pStyle w:val="Paragrafoelenco"/>
+        <w:numPr>
+          <w:ilvl w:val="0"/>
+          <w:numId w:val="1"/>
+        </w:numPr>
+        <w:rPr>
+          <w:lang w:val="en-US"/>
+        </w:rPr>
+      </w:pPr>
+      <w:proofErr w:type="spellStart"/>
+      <w:r>
+        <w:rPr>
+          <w:lang w:val="en-US"/>
+        </w:rPr>
+        <w:t>installare</w:t>
+      </w:r>
+      <w:proofErr w:type="spellEnd"/>
+      <w:r>
+        <w:rPr>
+          <w:lang w:val="en-US"/>
+        </w:rPr>
+        <w:t xml:space="preserve"> Docker for Windows </w:t>
+      </w:r>
+      <w:r>
+        <w:rPr>
+          <w:lang w:val="en-US"/>
+        </w:rPr>
+        <w:sym w:font="Wingdings" w:char="F0E0"/>
+      </w:r>
+      <w:r>
+        <w:rPr>
+          <w:lang w:val="en-US"/>
+        </w:rPr>
+        <w:t xml:space="preserve"> </w:t>
+      </w:r>
+      <w:hyperlink r:id="rId15" w:history="1">
+        <w:r>
+          <w:rPr>
+            <w:rStyle w:val="Collegamentoipertestuale"/>
+            <w:lang w:val="en-US"/>
+          </w:rPr>
+          <w:t>Docker Desktop: The #1 Containerization Tool for Developers | Docker</w:t>
+        </w:r>
+      </w:hyperlink>
+    </w:p>
+    <w:p>
+      <w:pPr>
+        <w:pStyle w:val="Paragrafoelenco"/>
+        <w:numPr>
+          <w:ilvl w:val="0"/>
+          <w:numId w:val="1"/>
+        </w:numPr>
+      </w:pPr>
+      <w:r>
+        <w:t xml:space="preserve">configurare Docker desktop perché si esegue in modo WSL2 </w:t>
+      </w:r>
+      <w:r>
+        <w:sym w:font="Wingdings" w:char="F0E0"/>
+      </w:r>
+      <w:r>
+        <w:t xml:space="preserve"> </w:t>
+      </w:r>
+      <w:hyperlink r:id="rId16" w:history="1">
+        <w:r>
+          <w:rPr>
+            <w:rStyle w:val="Collegamentoipertestuale"/>
+          </w:rPr>
+          <w:t xml:space="preserve">Docker Desktop WSL 2 </w:t>
+        </w:r>
+        <w:proofErr w:type="spellStart"/>
+        <w:r>
+          <w:rPr>
+            <w:rStyle w:val="Collegamentoipertestuale"/>
+          </w:rPr>
+          <w:t>backend</w:t>
+        </w:r>
+        <w:proofErr w:type="spellEnd"/>
+        <w:r>
+          <w:rPr>
+            <w:rStyle w:val="Collegamentoipertestuale"/>
+          </w:rPr>
+          <w:t xml:space="preserve"> on Windows | Docker </w:t>
+        </w:r>
+        <w:proofErr w:type="spellStart"/>
+        <w:r>
+          <w:rPr>
+            <w:rStyle w:val="Collegamentoipertestuale"/>
+          </w:rPr>
+          <w:t>Docs</w:t>
+        </w:r>
+        <w:proofErr w:type="spellEnd"/>
+      </w:hyperlink>
+    </w:p>
+    <w:p>
+      <w:pPr>
+        <w:pStyle w:val="Paragrafoelenco"/>
+        <w:numPr>
+          <w:ilvl w:val="0"/>
+          <w:numId w:val="1"/>
+        </w:numPr>
+      </w:pPr>
+      <w:r>
+        <w:t xml:space="preserve">Verifica del funzionamento di </w:t>
+      </w:r>
+      <w:proofErr w:type="spellStart"/>
+      <w:r>
+        <w:t>docker</w:t>
+      </w:r>
+      <w:proofErr w:type="spellEnd"/>
+      <w:r>
+        <w:t xml:space="preserve"> </w:t>
+      </w:r>
+      <w:r>
+        <w:sym w:font="Wingdings" w:char="F0E0"/>
+      </w:r>
+      <w:r>
+        <w:t xml:space="preserve"> aprire la </w:t>
+      </w:r>
+      <w:proofErr w:type="spellStart"/>
+      <w:r>
+        <w:t>powershell</w:t>
+      </w:r>
+      <w:proofErr w:type="spellEnd"/>
+      <w:r>
+        <w:t xml:space="preserve"> e dare i seguenti comandi: </w:t>
+      </w:r>
+      <w:proofErr w:type="spellStart"/>
+      <w:r>
+        <w:t>docker</w:t>
+      </w:r>
+      <w:proofErr w:type="spellEnd"/>
+      <w:r>
+        <w:t xml:space="preserve"> –</w:t>
+      </w:r>
+      <w:proofErr w:type="spellStart"/>
+      <w:r>
+        <w:t>version</w:t>
+      </w:r>
+      <w:proofErr w:type="spellEnd"/>
+      <w:r>
+        <w:t xml:space="preserve"> e </w:t>
+      </w:r>
+      <w:proofErr w:type="spellStart"/>
+      <w:r>
+        <w:t>docker</w:t>
+      </w:r>
+      <w:proofErr w:type="spellEnd"/>
+      <w:r>
+        <w:t>-compose –</w:t>
+      </w:r>
+      <w:proofErr w:type="spellStart"/>
+      <w:r>
+        <w:t>version</w:t>
+      </w:r>
+      <w:proofErr w:type="spellEnd"/>
+    </w:p>
+    <w:p>
+      <w:r>
+        <w:t xml:space="preserve">Provare a fare la pull del container </w:t>
+      </w:r>
+      <w:proofErr w:type="spellStart"/>
+      <w:r>
+        <w:t>HelloWorld</w:t>
+      </w:r>
+      <w:proofErr w:type="spellEnd"/>
+      <w:r>
+        <w:t xml:space="preserve"> e vedere se funziona correttamente come proposto dalla documentazione ufficiale sul sito di Docker.</w:t>
       </w:r>
     </w:p>
     <w:p/>

</xml_diff>

<commit_message>
Aggiunta delle classi di entità senza le relazioni, più aggiornamento del PDF della teoria del corso
</commit_message>
<xml_diff>
--- a/teoria-del-corso/Appunti Spring.docx
+++ b/teoria-del-corso/Appunti Spring.docx
@@ -35242,12 +35242,2988 @@
       </w:r>
     </w:p>
     <w:p>
+      <w:pPr>
+        <w:pStyle w:val="Titolo2"/>
+      </w:pPr>
       <w:r>
         <w:t>Creazione delle classi entità</w:t>
+      </w:r>
+    </w:p>
+    <w:p>
+      <w:pPr>
+        <w:pStyle w:val="NormaleWeb"/>
+        <w:shd w:val="clear" w:color="auto" w:fill="1C1C1C"/>
+        <w:spacing w:before="0" w:beforeAutospacing="0" w:after="0" w:afterAutospacing="0"/>
+        <w:rPr>
+          <w:rFonts w:ascii="Courier New" w:hAnsi="Courier New" w:cs="Courier New"/>
+          <w:color w:val="CCCCCC"/>
+          <w:sz w:val="20"/>
+          <w:szCs w:val="20"/>
+          <w:lang w:val="en-US"/>
+        </w:rPr>
+      </w:pPr>
+      <w:r>
+        <w:rPr>
+          <w:rFonts w:ascii="Courier New" w:hAnsi="Courier New" w:cs="Courier New"/>
+          <w:color w:val="808080"/>
+          <w:sz w:val="20"/>
+          <w:szCs w:val="20"/>
+          <w:lang w:val="en-US"/>
+        </w:rPr>
+        <w:t>@Entity</w:t>
+      </w:r>
+    </w:p>
+    <w:p>
+      <w:pPr>
+        <w:pStyle w:val="NormaleWeb"/>
+        <w:shd w:val="clear" w:color="auto" w:fill="1C1C1C"/>
+        <w:spacing w:before="0" w:beforeAutospacing="0" w:after="0" w:afterAutospacing="0"/>
+        <w:rPr>
+          <w:rFonts w:ascii="Courier New" w:hAnsi="Courier New" w:cs="Courier New"/>
+          <w:color w:val="CCCCCC"/>
+          <w:sz w:val="20"/>
+          <w:szCs w:val="20"/>
+          <w:lang w:val="en-US"/>
+        </w:rPr>
+      </w:pPr>
+      <w:r>
+        <w:rPr>
+          <w:rFonts w:ascii="Courier New" w:hAnsi="Courier New" w:cs="Courier New"/>
+          <w:color w:val="808080"/>
+          <w:sz w:val="20"/>
+          <w:szCs w:val="20"/>
+          <w:lang w:val="en-US"/>
+        </w:rPr>
+        <w:t>@Table</w:t>
+      </w:r>
+      <w:r>
+        <w:rPr>
+          <w:rFonts w:ascii="Courier New" w:hAnsi="Courier New" w:cs="Courier New"/>
+          <w:color w:val="F3F6EE"/>
+          <w:sz w:val="20"/>
+          <w:szCs w:val="20"/>
+          <w:lang w:val="en-US"/>
+        </w:rPr>
+        <w:t>(</w:t>
+      </w:r>
+      <w:r>
+        <w:rPr>
+          <w:rFonts w:ascii="Courier New" w:hAnsi="Courier New" w:cs="Courier New"/>
+          <w:color w:val="EB4B64"/>
+          <w:sz w:val="20"/>
+          <w:szCs w:val="20"/>
+          <w:lang w:val="en-US"/>
+        </w:rPr>
+        <w:t>name</w:t>
+      </w:r>
+      <w:r>
+        <w:rPr>
+          <w:rFonts w:ascii="Courier New" w:hAnsi="Courier New" w:cs="Courier New"/>
+          <w:color w:val="F6F3E8"/>
+          <w:sz w:val="20"/>
+          <w:szCs w:val="20"/>
+          <w:lang w:val="en-US"/>
+        </w:rPr>
+        <w:t xml:space="preserve"> </w:t>
+      </w:r>
+      <w:r>
+        <w:rPr>
+          <w:rFonts w:ascii="Courier New" w:hAnsi="Courier New" w:cs="Courier New"/>
+          <w:color w:val="F3F6EE"/>
+          <w:sz w:val="20"/>
+          <w:szCs w:val="20"/>
+          <w:lang w:val="en-US"/>
+        </w:rPr>
+        <w:t>=</w:t>
+      </w:r>
+      <w:r>
+        <w:rPr>
+          <w:rFonts w:ascii="Courier New" w:hAnsi="Courier New" w:cs="Courier New"/>
+          <w:color w:val="F6F3E8"/>
+          <w:sz w:val="20"/>
+          <w:szCs w:val="20"/>
+          <w:lang w:val="en-US"/>
+        </w:rPr>
+        <w:t xml:space="preserve"> </w:t>
+      </w:r>
+      <w:r>
+        <w:rPr>
+          <w:rFonts w:ascii="Courier New" w:hAnsi="Courier New" w:cs="Courier New"/>
+          <w:color w:val="95E454"/>
+          <w:sz w:val="20"/>
+          <w:szCs w:val="20"/>
+          <w:lang w:val="en-US"/>
+        </w:rPr>
+        <w:t>"barcode"</w:t>
+      </w:r>
+      <w:r>
+        <w:rPr>
+          <w:rFonts w:ascii="Courier New" w:hAnsi="Courier New" w:cs="Courier New"/>
+          <w:color w:val="F3F6EE"/>
+          <w:sz w:val="20"/>
+          <w:szCs w:val="20"/>
+          <w:lang w:val="en-US"/>
+        </w:rPr>
+        <w:t>)</w:t>
+      </w:r>
+    </w:p>
+    <w:p>
+      <w:pPr>
+        <w:pStyle w:val="NormaleWeb"/>
+        <w:shd w:val="clear" w:color="auto" w:fill="1C1C1C"/>
+        <w:spacing w:before="0" w:beforeAutospacing="0" w:after="0" w:afterAutospacing="0"/>
+        <w:rPr>
+          <w:rFonts w:ascii="Courier New" w:hAnsi="Courier New" w:cs="Courier New"/>
+          <w:color w:val="CCCCCC"/>
+          <w:sz w:val="20"/>
+          <w:szCs w:val="20"/>
+          <w:lang w:val="en-US"/>
+        </w:rPr>
+      </w:pPr>
+      <w:r>
+        <w:rPr>
+          <w:rFonts w:ascii="Courier New" w:hAnsi="Courier New" w:cs="Courier New"/>
+          <w:color w:val="8AC6F2"/>
+          <w:sz w:val="20"/>
+          <w:szCs w:val="20"/>
+          <w:lang w:val="en-US"/>
+        </w:rPr>
+        <w:t>public</w:t>
+      </w:r>
+      <w:r>
+        <w:rPr>
+          <w:rFonts w:ascii="Courier New" w:hAnsi="Courier New" w:cs="Courier New"/>
+          <w:color w:val="F6F3E8"/>
+          <w:sz w:val="20"/>
+          <w:szCs w:val="20"/>
+          <w:lang w:val="en-US"/>
+        </w:rPr>
+        <w:t xml:space="preserve"> </w:t>
+      </w:r>
+      <w:r>
+        <w:rPr>
+          <w:rFonts w:ascii="Courier New" w:hAnsi="Courier New" w:cs="Courier New"/>
+          <w:color w:val="8AC6F2"/>
+          <w:sz w:val="20"/>
+          <w:szCs w:val="20"/>
+          <w:lang w:val="en-US"/>
+        </w:rPr>
+        <w:t>class</w:t>
+      </w:r>
+      <w:r>
+        <w:rPr>
+          <w:rFonts w:ascii="Courier New" w:hAnsi="Courier New" w:cs="Courier New"/>
+          <w:color w:val="F6F3E8"/>
+          <w:sz w:val="20"/>
+          <w:szCs w:val="20"/>
+          <w:lang w:val="en-US"/>
+        </w:rPr>
+        <w:t xml:space="preserve"> </w:t>
+      </w:r>
+      <w:r>
+        <w:rPr>
+          <w:rFonts w:ascii="Courier New" w:hAnsi="Courier New" w:cs="Courier New"/>
+          <w:color w:val="CAE682"/>
+          <w:sz w:val="20"/>
+          <w:szCs w:val="20"/>
+          <w:lang w:val="en-US"/>
+        </w:rPr>
+        <w:t>Barcode</w:t>
+      </w:r>
+      <w:r>
+        <w:rPr>
+          <w:rFonts w:ascii="Courier New" w:hAnsi="Courier New" w:cs="Courier New"/>
+          <w:color w:val="F6F3E8"/>
+          <w:sz w:val="20"/>
+          <w:szCs w:val="20"/>
+          <w:lang w:val="en-US"/>
+        </w:rPr>
+        <w:t xml:space="preserve"> </w:t>
+      </w:r>
+      <w:r>
+        <w:rPr>
+          <w:rFonts w:ascii="Courier New" w:hAnsi="Courier New" w:cs="Courier New"/>
+          <w:color w:val="F3F6EE"/>
+          <w:sz w:val="20"/>
+          <w:szCs w:val="20"/>
+          <w:lang w:val="en-US"/>
+        </w:rPr>
+        <w:t>{</w:t>
+      </w:r>
+    </w:p>
+    <w:p>
+      <w:pPr>
+        <w:pStyle w:val="NormaleWeb"/>
+        <w:shd w:val="clear" w:color="auto" w:fill="1C1C1C"/>
+        <w:spacing w:before="0" w:beforeAutospacing="0" w:after="0" w:afterAutospacing="0"/>
+        <w:rPr>
+          <w:rFonts w:ascii="Courier New" w:hAnsi="Courier New" w:cs="Courier New"/>
+          <w:color w:val="CCCCCC"/>
+          <w:sz w:val="20"/>
+          <w:szCs w:val="20"/>
+          <w:lang w:val="en-US"/>
+        </w:rPr>
+      </w:pPr>
+      <w:r>
+        <w:rPr>
+          <w:rFonts w:ascii="Courier New" w:hAnsi="Courier New" w:cs="Courier New"/>
+          <w:color w:val="F6F3E8"/>
+          <w:sz w:val="20"/>
+          <w:szCs w:val="20"/>
+          <w:lang w:val="en-US"/>
+        </w:rPr>
+        <w:tab/>
+      </w:r>
+    </w:p>
+    <w:p>
+      <w:pPr>
+        <w:pStyle w:val="NormaleWeb"/>
+        <w:shd w:val="clear" w:color="auto" w:fill="1C1C1C"/>
+        <w:spacing w:before="0" w:beforeAutospacing="0" w:after="0" w:afterAutospacing="0"/>
+        <w:rPr>
+          <w:rFonts w:ascii="Courier New" w:hAnsi="Courier New" w:cs="Courier New"/>
+          <w:color w:val="CCCCCC"/>
+          <w:sz w:val="20"/>
+          <w:szCs w:val="20"/>
+        </w:rPr>
+      </w:pPr>
+      <w:r>
+        <w:rPr>
+          <w:rFonts w:ascii="Courier New" w:hAnsi="Courier New" w:cs="Courier New"/>
+          <w:color w:val="F6F3E8"/>
+          <w:sz w:val="20"/>
+          <w:szCs w:val="20"/>
+          <w:lang w:val="en-US"/>
+        </w:rPr>
+        <w:tab/>
+      </w:r>
+      <w:r>
+        <w:rPr>
+          <w:rFonts w:ascii="Courier New" w:hAnsi="Courier New" w:cs="Courier New"/>
+          <w:color w:val="808080"/>
+          <w:sz w:val="20"/>
+          <w:szCs w:val="20"/>
+        </w:rPr>
+        <w:t>@</w:t>
+      </w:r>
+      <w:r>
+        <w:rPr>
+          <w:rFonts w:ascii="Courier New" w:hAnsi="Courier New" w:cs="Courier New"/>
+          <w:color w:val="808080"/>
+          <w:sz w:val="20"/>
+          <w:szCs w:val="20"/>
+          <w:shd w:val="clear" w:color="auto" w:fill="393904"/>
+        </w:rPr>
+        <w:t>Id</w:t>
+      </w:r>
+    </w:p>
+    <w:p>
+      <w:pPr>
+        <w:pStyle w:val="NormaleWeb"/>
+        <w:shd w:val="clear" w:color="auto" w:fill="1C1C1C"/>
+        <w:spacing w:before="0" w:beforeAutospacing="0" w:after="0" w:afterAutospacing="0"/>
+        <w:rPr>
+          <w:rFonts w:ascii="Courier New" w:hAnsi="Courier New" w:cs="Courier New"/>
+          <w:color w:val="CCCCCC"/>
+          <w:sz w:val="20"/>
+          <w:szCs w:val="20"/>
+        </w:rPr>
+      </w:pPr>
+      <w:r>
+        <w:rPr>
+          <w:rFonts w:ascii="Courier New" w:hAnsi="Courier New" w:cs="Courier New"/>
+          <w:color w:val="F6F3E8"/>
+          <w:sz w:val="20"/>
+          <w:szCs w:val="20"/>
+        </w:rPr>
+        <w:tab/>
+      </w:r>
+      <w:r>
+        <w:rPr>
+          <w:rFonts w:ascii="Courier New" w:hAnsi="Courier New" w:cs="Courier New"/>
+          <w:color w:val="808080"/>
+          <w:sz w:val="20"/>
+          <w:szCs w:val="20"/>
+        </w:rPr>
+        <w:t>@Column</w:t>
+      </w:r>
+      <w:r>
+        <w:rPr>
+          <w:rFonts w:ascii="Courier New" w:hAnsi="Courier New" w:cs="Courier New"/>
+          <w:color w:val="F3F6EE"/>
+          <w:sz w:val="20"/>
+          <w:szCs w:val="20"/>
+        </w:rPr>
+        <w:t>(</w:t>
+      </w:r>
+      <w:r>
+        <w:rPr>
+          <w:rFonts w:ascii="Courier New" w:hAnsi="Courier New" w:cs="Courier New"/>
+          <w:color w:val="EB4B64"/>
+          <w:sz w:val="20"/>
+          <w:szCs w:val="20"/>
+        </w:rPr>
+        <w:t>name</w:t>
+      </w:r>
+      <w:r>
+        <w:rPr>
+          <w:rFonts w:ascii="Courier New" w:hAnsi="Courier New" w:cs="Courier New"/>
+          <w:color w:val="F6F3E8"/>
+          <w:sz w:val="20"/>
+          <w:szCs w:val="20"/>
+        </w:rPr>
+        <w:t xml:space="preserve"> </w:t>
+      </w:r>
+      <w:r>
+        <w:rPr>
+          <w:rFonts w:ascii="Courier New" w:hAnsi="Courier New" w:cs="Courier New"/>
+          <w:color w:val="F3F6EE"/>
+          <w:sz w:val="20"/>
+          <w:szCs w:val="20"/>
+        </w:rPr>
+        <w:t>=</w:t>
+      </w:r>
+      <w:r>
+        <w:rPr>
+          <w:rFonts w:ascii="Courier New" w:hAnsi="Courier New" w:cs="Courier New"/>
+          <w:color w:val="F6F3E8"/>
+          <w:sz w:val="20"/>
+          <w:szCs w:val="20"/>
+        </w:rPr>
+        <w:t xml:space="preserve"> </w:t>
+      </w:r>
+      <w:r>
+        <w:rPr>
+          <w:rFonts w:ascii="Courier New" w:hAnsi="Courier New" w:cs="Courier New"/>
+          <w:color w:val="95E454"/>
+          <w:sz w:val="20"/>
+          <w:szCs w:val="20"/>
+        </w:rPr>
+        <w:t>"</w:t>
+      </w:r>
+      <w:proofErr w:type="spellStart"/>
+      <w:r>
+        <w:rPr>
+          <w:rFonts w:ascii="Courier New" w:hAnsi="Courier New" w:cs="Courier New"/>
+          <w:color w:val="95E454"/>
+          <w:sz w:val="20"/>
+          <w:szCs w:val="20"/>
+        </w:rPr>
+        <w:t>barcode</w:t>
+      </w:r>
+      <w:proofErr w:type="spellEnd"/>
+      <w:r>
+        <w:rPr>
+          <w:rFonts w:ascii="Courier New" w:hAnsi="Courier New" w:cs="Courier New"/>
+          <w:color w:val="95E454"/>
+          <w:sz w:val="20"/>
+          <w:szCs w:val="20"/>
+        </w:rPr>
+        <w:t>"</w:t>
+      </w:r>
+      <w:r>
+        <w:rPr>
+          <w:rFonts w:ascii="Courier New" w:hAnsi="Courier New" w:cs="Courier New"/>
+          <w:color w:val="F3F6EE"/>
+          <w:sz w:val="20"/>
+          <w:szCs w:val="20"/>
+        </w:rPr>
+        <w:t>)</w:t>
+      </w:r>
+    </w:p>
+    <w:p>
+      <w:pPr>
+        <w:pStyle w:val="NormaleWeb"/>
+        <w:shd w:val="clear" w:color="auto" w:fill="1C1C1C"/>
+        <w:spacing w:before="0" w:beforeAutospacing="0" w:after="0" w:afterAutospacing="0"/>
+        <w:rPr>
+          <w:rFonts w:ascii="Courier New" w:hAnsi="Courier New" w:cs="Courier New"/>
+          <w:color w:val="CCCCCC"/>
+          <w:sz w:val="20"/>
+          <w:szCs w:val="20"/>
+        </w:rPr>
+      </w:pPr>
+      <w:r>
+        <w:rPr>
+          <w:rFonts w:ascii="Courier New" w:hAnsi="Courier New" w:cs="Courier New"/>
+          <w:color w:val="F6F3E8"/>
+          <w:sz w:val="20"/>
+          <w:szCs w:val="20"/>
+        </w:rPr>
+        <w:tab/>
+      </w:r>
+      <w:r>
+        <w:rPr>
+          <w:rFonts w:ascii="Courier New" w:hAnsi="Courier New" w:cs="Courier New"/>
+          <w:color w:val="8AC6F2"/>
+          <w:sz w:val="20"/>
+          <w:szCs w:val="20"/>
+        </w:rPr>
+        <w:t>private</w:t>
+      </w:r>
+      <w:r>
+        <w:rPr>
+          <w:rFonts w:ascii="Courier New" w:hAnsi="Courier New" w:cs="Courier New"/>
+          <w:color w:val="F6F3E8"/>
+          <w:sz w:val="20"/>
+          <w:szCs w:val="20"/>
+        </w:rPr>
+        <w:t xml:space="preserve"> </w:t>
+      </w:r>
+      <w:proofErr w:type="spellStart"/>
+      <w:r>
+        <w:rPr>
+          <w:rFonts w:ascii="Courier New" w:hAnsi="Courier New" w:cs="Courier New"/>
+          <w:color w:val="CAE682"/>
+          <w:sz w:val="20"/>
+          <w:szCs w:val="20"/>
+        </w:rPr>
+        <w:t>String</w:t>
+      </w:r>
+      <w:proofErr w:type="spellEnd"/>
+      <w:r>
+        <w:rPr>
+          <w:rFonts w:ascii="Courier New" w:hAnsi="Courier New" w:cs="Courier New"/>
+          <w:color w:val="F6F3E8"/>
+          <w:sz w:val="20"/>
+          <w:szCs w:val="20"/>
+        </w:rPr>
+        <w:t xml:space="preserve"> </w:t>
+      </w:r>
+      <w:proofErr w:type="spellStart"/>
+      <w:r>
+        <w:rPr>
+          <w:rFonts w:ascii="Courier New" w:hAnsi="Courier New" w:cs="Courier New"/>
+          <w:color w:val="CAE682"/>
+          <w:sz w:val="20"/>
+          <w:szCs w:val="20"/>
+          <w:u w:val="single"/>
+        </w:rPr>
+        <w:t>barcode</w:t>
+      </w:r>
+      <w:proofErr w:type="spellEnd"/>
+      <w:r>
+        <w:rPr>
+          <w:rFonts w:ascii="Courier New" w:hAnsi="Courier New" w:cs="Courier New"/>
+          <w:color w:val="F3F6EE"/>
+          <w:sz w:val="20"/>
+          <w:szCs w:val="20"/>
+        </w:rPr>
+        <w:t>;</w:t>
+      </w:r>
+    </w:p>
+    <w:p>
+      <w:pPr>
+        <w:pStyle w:val="NormaleWeb"/>
+        <w:shd w:val="clear" w:color="auto" w:fill="1C1C1C"/>
+        <w:spacing w:before="0" w:beforeAutospacing="0" w:after="0" w:afterAutospacing="0"/>
+        <w:rPr>
+          <w:rFonts w:ascii="Courier New" w:hAnsi="Courier New" w:cs="Courier New"/>
+          <w:color w:val="CCCCCC"/>
+          <w:sz w:val="20"/>
+          <w:szCs w:val="20"/>
+        </w:rPr>
+      </w:pPr>
+      <w:r>
+        <w:rPr>
+          <w:rFonts w:ascii="Courier New" w:hAnsi="Courier New" w:cs="Courier New"/>
+          <w:color w:val="F6F3E8"/>
+          <w:sz w:val="20"/>
+          <w:szCs w:val="20"/>
+        </w:rPr>
+        <w:tab/>
+      </w:r>
+    </w:p>
+    <w:p>
+      <w:pPr>
+        <w:pStyle w:val="NormaleWeb"/>
+        <w:shd w:val="clear" w:color="auto" w:fill="1C1C1C"/>
+        <w:spacing w:before="0" w:beforeAutospacing="0" w:after="0" w:afterAutospacing="0"/>
+        <w:rPr>
+          <w:rFonts w:ascii="Courier New" w:hAnsi="Courier New" w:cs="Courier New"/>
+          <w:color w:val="CCCCCC"/>
+          <w:sz w:val="20"/>
+          <w:szCs w:val="20"/>
+          <w:lang w:val="en-US"/>
+        </w:rPr>
+      </w:pPr>
+      <w:r>
+        <w:rPr>
+          <w:rFonts w:ascii="Courier New" w:hAnsi="Courier New" w:cs="Courier New"/>
+          <w:color w:val="F6F3E8"/>
+          <w:sz w:val="20"/>
+          <w:szCs w:val="20"/>
+        </w:rPr>
+        <w:tab/>
+      </w:r>
+      <w:r>
+        <w:rPr>
+          <w:rFonts w:ascii="Courier New" w:hAnsi="Courier New" w:cs="Courier New"/>
+          <w:color w:val="808080"/>
+          <w:sz w:val="20"/>
+          <w:szCs w:val="20"/>
+          <w:lang w:val="en-US"/>
+        </w:rPr>
+        <w:t>@Column</w:t>
+      </w:r>
+      <w:r>
+        <w:rPr>
+          <w:rFonts w:ascii="Courier New" w:hAnsi="Courier New" w:cs="Courier New"/>
+          <w:color w:val="F3F6EE"/>
+          <w:sz w:val="20"/>
+          <w:szCs w:val="20"/>
+          <w:lang w:val="en-US"/>
+        </w:rPr>
+        <w:t>(</w:t>
+      </w:r>
+      <w:r>
+        <w:rPr>
+          <w:rFonts w:ascii="Courier New" w:hAnsi="Courier New" w:cs="Courier New"/>
+          <w:color w:val="EB4B64"/>
+          <w:sz w:val="20"/>
+          <w:szCs w:val="20"/>
+          <w:lang w:val="en-US"/>
+        </w:rPr>
+        <w:t>name</w:t>
+      </w:r>
+      <w:r>
+        <w:rPr>
+          <w:rFonts w:ascii="Courier New" w:hAnsi="Courier New" w:cs="Courier New"/>
+          <w:color w:val="F6F3E8"/>
+          <w:sz w:val="20"/>
+          <w:szCs w:val="20"/>
+          <w:lang w:val="en-US"/>
+        </w:rPr>
+        <w:t xml:space="preserve"> </w:t>
+      </w:r>
+      <w:r>
+        <w:rPr>
+          <w:rFonts w:ascii="Courier New" w:hAnsi="Courier New" w:cs="Courier New"/>
+          <w:color w:val="F3F6EE"/>
+          <w:sz w:val="20"/>
+          <w:szCs w:val="20"/>
+          <w:lang w:val="en-US"/>
+        </w:rPr>
+        <w:t>=</w:t>
+      </w:r>
+      <w:r>
+        <w:rPr>
+          <w:rFonts w:ascii="Courier New" w:hAnsi="Courier New" w:cs="Courier New"/>
+          <w:color w:val="F6F3E8"/>
+          <w:sz w:val="20"/>
+          <w:szCs w:val="20"/>
+          <w:lang w:val="en-US"/>
+        </w:rPr>
+        <w:t xml:space="preserve"> </w:t>
+      </w:r>
+      <w:r>
+        <w:rPr>
+          <w:rFonts w:ascii="Courier New" w:hAnsi="Courier New" w:cs="Courier New"/>
+          <w:color w:val="95E454"/>
+          <w:sz w:val="20"/>
+          <w:szCs w:val="20"/>
+          <w:lang w:val="en-US"/>
+        </w:rPr>
+        <w:t>"</w:t>
+      </w:r>
+      <w:proofErr w:type="spellStart"/>
+      <w:r>
+        <w:rPr>
+          <w:rFonts w:ascii="Courier New" w:hAnsi="Courier New" w:cs="Courier New"/>
+          <w:color w:val="95E454"/>
+          <w:sz w:val="20"/>
+          <w:szCs w:val="20"/>
+          <w:lang w:val="en-US"/>
+        </w:rPr>
+        <w:t>idtipoart</w:t>
+      </w:r>
+      <w:proofErr w:type="spellEnd"/>
+      <w:r>
+        <w:rPr>
+          <w:rFonts w:ascii="Courier New" w:hAnsi="Courier New" w:cs="Courier New"/>
+          <w:color w:val="95E454"/>
+          <w:sz w:val="20"/>
+          <w:szCs w:val="20"/>
+          <w:lang w:val="en-US"/>
+        </w:rPr>
+        <w:t>"</w:t>
+      </w:r>
+      <w:r>
+        <w:rPr>
+          <w:rFonts w:ascii="Courier New" w:hAnsi="Courier New" w:cs="Courier New"/>
+          <w:color w:val="F3F6EE"/>
+          <w:sz w:val="20"/>
+          <w:szCs w:val="20"/>
+          <w:lang w:val="en-US"/>
+        </w:rPr>
+        <w:t>)</w:t>
+      </w:r>
+    </w:p>
+    <w:p>
+      <w:pPr>
+        <w:pStyle w:val="NormaleWeb"/>
+        <w:shd w:val="clear" w:color="auto" w:fill="1C1C1C"/>
+        <w:spacing w:before="0" w:beforeAutospacing="0" w:after="0" w:afterAutospacing="0"/>
+        <w:rPr>
+          <w:rFonts w:ascii="Courier New" w:hAnsi="Courier New" w:cs="Courier New"/>
+          <w:color w:val="CCCCCC"/>
+          <w:sz w:val="20"/>
+          <w:szCs w:val="20"/>
+          <w:lang w:val="en-US"/>
+        </w:rPr>
+      </w:pPr>
+      <w:r>
+        <w:rPr>
+          <w:rFonts w:ascii="Courier New" w:hAnsi="Courier New" w:cs="Courier New"/>
+          <w:color w:val="F6F3E8"/>
+          <w:sz w:val="20"/>
+          <w:szCs w:val="20"/>
+          <w:lang w:val="en-US"/>
+        </w:rPr>
+        <w:tab/>
+      </w:r>
+      <w:r>
+        <w:rPr>
+          <w:rFonts w:ascii="Courier New" w:hAnsi="Courier New" w:cs="Courier New"/>
+          <w:color w:val="8AC6F2"/>
+          <w:sz w:val="20"/>
+          <w:szCs w:val="20"/>
+          <w:lang w:val="en-US"/>
+        </w:rPr>
+        <w:t>private</w:t>
+      </w:r>
+      <w:r>
+        <w:rPr>
+          <w:rFonts w:ascii="Courier New" w:hAnsi="Courier New" w:cs="Courier New"/>
+          <w:color w:val="F6F3E8"/>
+          <w:sz w:val="20"/>
+          <w:szCs w:val="20"/>
+          <w:lang w:val="en-US"/>
+        </w:rPr>
+        <w:t xml:space="preserve"> </w:t>
+      </w:r>
+      <w:r>
+        <w:rPr>
+          <w:rFonts w:ascii="Courier New" w:hAnsi="Courier New" w:cs="Courier New"/>
+          <w:color w:val="CAE682"/>
+          <w:sz w:val="20"/>
+          <w:szCs w:val="20"/>
+          <w:lang w:val="en-US"/>
+        </w:rPr>
+        <w:t>String</w:t>
+      </w:r>
+      <w:r>
+        <w:rPr>
+          <w:rFonts w:ascii="Courier New" w:hAnsi="Courier New" w:cs="Courier New"/>
+          <w:color w:val="F6F3E8"/>
+          <w:sz w:val="20"/>
+          <w:szCs w:val="20"/>
+          <w:lang w:val="en-US"/>
+        </w:rPr>
+        <w:t xml:space="preserve"> </w:t>
+      </w:r>
+      <w:proofErr w:type="spellStart"/>
+      <w:r>
+        <w:rPr>
+          <w:rFonts w:ascii="Courier New" w:hAnsi="Courier New" w:cs="Courier New"/>
+          <w:color w:val="CAE682"/>
+          <w:sz w:val="20"/>
+          <w:szCs w:val="20"/>
+          <w:lang w:val="en-US"/>
+        </w:rPr>
+        <w:t>idTipoArt</w:t>
+      </w:r>
+      <w:proofErr w:type="spellEnd"/>
+      <w:r>
+        <w:rPr>
+          <w:rFonts w:ascii="Courier New" w:hAnsi="Courier New" w:cs="Courier New"/>
+          <w:color w:val="F3F6EE"/>
+          <w:sz w:val="20"/>
+          <w:szCs w:val="20"/>
+          <w:lang w:val="en-US"/>
+        </w:rPr>
+        <w:t>;</w:t>
+      </w:r>
+    </w:p>
+    <w:p>
+      <w:pPr>
+        <w:pStyle w:val="NormaleWeb"/>
+        <w:shd w:val="clear" w:color="auto" w:fill="1C1C1C"/>
+        <w:spacing w:before="0" w:beforeAutospacing="0" w:after="0" w:afterAutospacing="0"/>
+        <w:rPr>
+          <w:rFonts w:ascii="Courier New" w:hAnsi="Courier New" w:cs="Courier New"/>
+          <w:color w:val="CCCCCC"/>
+          <w:sz w:val="20"/>
+          <w:szCs w:val="20"/>
+          <w:lang w:val="en-US"/>
+        </w:rPr>
+      </w:pPr>
+      <w:r>
+        <w:rPr>
+          <w:rFonts w:ascii="Courier New" w:hAnsi="Courier New" w:cs="Courier New"/>
+          <w:color w:val="F3F6EE"/>
+          <w:sz w:val="20"/>
+          <w:szCs w:val="20"/>
+          <w:lang w:val="en-US"/>
+        </w:rPr>
+        <w:t>}</w:t>
+      </w:r>
+    </w:p>
+    <w:p>
+      <w:pPr>
+        <w:rPr>
+          <w:lang w:val="en-US"/>
+        </w:rPr>
+      </w:pPr>
+    </w:p>
+    <w:p>
+      <w:pPr>
+        <w:pStyle w:val="NormaleWeb"/>
+        <w:shd w:val="clear" w:color="auto" w:fill="1C1C1C"/>
+        <w:spacing w:before="0" w:beforeAutospacing="0" w:after="0" w:afterAutospacing="0"/>
+        <w:rPr>
+          <w:rFonts w:ascii="Courier New" w:hAnsi="Courier New" w:cs="Courier New"/>
+          <w:color w:val="CCCCCC"/>
+          <w:sz w:val="20"/>
+          <w:szCs w:val="20"/>
+          <w:lang w:val="en-US"/>
+        </w:rPr>
+      </w:pPr>
+      <w:r>
+        <w:rPr>
+          <w:rFonts w:ascii="Courier New" w:hAnsi="Courier New" w:cs="Courier New"/>
+          <w:color w:val="808080"/>
+          <w:sz w:val="20"/>
+          <w:szCs w:val="20"/>
+          <w:lang w:val="en-US"/>
+        </w:rPr>
+        <w:t>@Entity</w:t>
+      </w:r>
+      <w:r>
+        <w:rPr>
+          <w:rFonts w:ascii="Courier New" w:hAnsi="Courier New" w:cs="Courier New"/>
+          <w:color w:val="F6F3E8"/>
+          <w:sz w:val="20"/>
+          <w:szCs w:val="20"/>
+          <w:lang w:val="en-US"/>
+        </w:rPr>
+        <w:tab/>
+      </w:r>
+    </w:p>
+    <w:p>
+      <w:pPr>
+        <w:pStyle w:val="NormaleWeb"/>
+        <w:shd w:val="clear" w:color="auto" w:fill="1C1C1C"/>
+        <w:spacing w:before="0" w:beforeAutospacing="0" w:after="0" w:afterAutospacing="0"/>
+        <w:rPr>
+          <w:rFonts w:ascii="Courier New" w:hAnsi="Courier New" w:cs="Courier New"/>
+          <w:color w:val="CCCCCC"/>
+          <w:sz w:val="20"/>
+          <w:szCs w:val="20"/>
+          <w:lang w:val="en-US"/>
+        </w:rPr>
+      </w:pPr>
+      <w:r>
+        <w:rPr>
+          <w:rFonts w:ascii="Courier New" w:hAnsi="Courier New" w:cs="Courier New"/>
+          <w:color w:val="808080"/>
+          <w:sz w:val="20"/>
+          <w:szCs w:val="20"/>
+          <w:lang w:val="en-US"/>
+        </w:rPr>
+        <w:t>@Table</w:t>
+      </w:r>
+      <w:r>
+        <w:rPr>
+          <w:rFonts w:ascii="Courier New" w:hAnsi="Courier New" w:cs="Courier New"/>
+          <w:color w:val="F3F6EE"/>
+          <w:sz w:val="20"/>
+          <w:szCs w:val="20"/>
+          <w:lang w:val="en-US"/>
+        </w:rPr>
+        <w:t>(</w:t>
+      </w:r>
+      <w:r>
+        <w:rPr>
+          <w:rFonts w:ascii="Courier New" w:hAnsi="Courier New" w:cs="Courier New"/>
+          <w:color w:val="EB4B64"/>
+          <w:sz w:val="20"/>
+          <w:szCs w:val="20"/>
+          <w:lang w:val="en-US"/>
+        </w:rPr>
+        <w:t>name</w:t>
+      </w:r>
+      <w:r>
+        <w:rPr>
+          <w:rFonts w:ascii="Courier New" w:hAnsi="Courier New" w:cs="Courier New"/>
+          <w:color w:val="F6F3E8"/>
+          <w:sz w:val="20"/>
+          <w:szCs w:val="20"/>
+          <w:lang w:val="en-US"/>
+        </w:rPr>
+        <w:t xml:space="preserve"> </w:t>
+      </w:r>
+      <w:r>
+        <w:rPr>
+          <w:rFonts w:ascii="Courier New" w:hAnsi="Courier New" w:cs="Courier New"/>
+          <w:color w:val="F3F6EE"/>
+          <w:sz w:val="20"/>
+          <w:szCs w:val="20"/>
+          <w:lang w:val="en-US"/>
+        </w:rPr>
+        <w:t>=</w:t>
+      </w:r>
+      <w:r>
+        <w:rPr>
+          <w:rFonts w:ascii="Courier New" w:hAnsi="Courier New" w:cs="Courier New"/>
+          <w:color w:val="F6F3E8"/>
+          <w:sz w:val="20"/>
+          <w:szCs w:val="20"/>
+          <w:lang w:val="en-US"/>
+        </w:rPr>
+        <w:t xml:space="preserve"> </w:t>
+      </w:r>
+      <w:r>
+        <w:rPr>
+          <w:rFonts w:ascii="Courier New" w:hAnsi="Courier New" w:cs="Courier New"/>
+          <w:color w:val="95E454"/>
+          <w:sz w:val="20"/>
+          <w:szCs w:val="20"/>
+          <w:lang w:val="en-US"/>
+        </w:rPr>
+        <w:t>"</w:t>
+      </w:r>
+      <w:proofErr w:type="spellStart"/>
+      <w:r>
+        <w:rPr>
+          <w:rFonts w:ascii="Courier New" w:hAnsi="Courier New" w:cs="Courier New"/>
+          <w:color w:val="95E454"/>
+          <w:sz w:val="20"/>
+          <w:szCs w:val="20"/>
+          <w:lang w:val="en-US"/>
+        </w:rPr>
+        <w:t>famassort</w:t>
+      </w:r>
+      <w:proofErr w:type="spellEnd"/>
+      <w:r>
+        <w:rPr>
+          <w:rFonts w:ascii="Courier New" w:hAnsi="Courier New" w:cs="Courier New"/>
+          <w:color w:val="95E454"/>
+          <w:sz w:val="20"/>
+          <w:szCs w:val="20"/>
+          <w:lang w:val="en-US"/>
+        </w:rPr>
+        <w:t>"</w:t>
+      </w:r>
+      <w:r>
+        <w:rPr>
+          <w:rFonts w:ascii="Courier New" w:hAnsi="Courier New" w:cs="Courier New"/>
+          <w:color w:val="F3F6EE"/>
+          <w:sz w:val="20"/>
+          <w:szCs w:val="20"/>
+          <w:lang w:val="en-US"/>
+        </w:rPr>
+        <w:t>)</w:t>
+      </w:r>
+    </w:p>
+    <w:p>
+      <w:pPr>
+        <w:pStyle w:val="NormaleWeb"/>
+        <w:shd w:val="clear" w:color="auto" w:fill="1C1C1C"/>
+        <w:spacing w:before="0" w:beforeAutospacing="0" w:after="0" w:afterAutospacing="0"/>
+        <w:rPr>
+          <w:rFonts w:ascii="Courier New" w:hAnsi="Courier New" w:cs="Courier New"/>
+          <w:color w:val="CCCCCC"/>
+          <w:sz w:val="20"/>
+          <w:szCs w:val="20"/>
+          <w:lang w:val="en-US"/>
+        </w:rPr>
+      </w:pPr>
+      <w:r>
+        <w:rPr>
+          <w:rFonts w:ascii="Courier New" w:hAnsi="Courier New" w:cs="Courier New"/>
+          <w:color w:val="8AC6F2"/>
+          <w:sz w:val="20"/>
+          <w:szCs w:val="20"/>
+          <w:lang w:val="en-US"/>
+        </w:rPr>
+        <w:t>public</w:t>
+      </w:r>
+      <w:r>
+        <w:rPr>
+          <w:rFonts w:ascii="Courier New" w:hAnsi="Courier New" w:cs="Courier New"/>
+          <w:color w:val="F6F3E8"/>
+          <w:sz w:val="20"/>
+          <w:szCs w:val="20"/>
+          <w:lang w:val="en-US"/>
+        </w:rPr>
+        <w:t xml:space="preserve"> </w:t>
+      </w:r>
+      <w:r>
+        <w:rPr>
+          <w:rFonts w:ascii="Courier New" w:hAnsi="Courier New" w:cs="Courier New"/>
+          <w:color w:val="8AC6F2"/>
+          <w:sz w:val="20"/>
+          <w:szCs w:val="20"/>
+          <w:lang w:val="en-US"/>
+        </w:rPr>
+        <w:t>class</w:t>
+      </w:r>
+      <w:r>
+        <w:rPr>
+          <w:rFonts w:ascii="Courier New" w:hAnsi="Courier New" w:cs="Courier New"/>
+          <w:color w:val="F6F3E8"/>
+          <w:sz w:val="20"/>
+          <w:szCs w:val="20"/>
+          <w:lang w:val="en-US"/>
+        </w:rPr>
+        <w:t xml:space="preserve"> </w:t>
+      </w:r>
+      <w:proofErr w:type="spellStart"/>
+      <w:r>
+        <w:rPr>
+          <w:rFonts w:ascii="Courier New" w:hAnsi="Courier New" w:cs="Courier New"/>
+          <w:color w:val="CAE682"/>
+          <w:sz w:val="20"/>
+          <w:szCs w:val="20"/>
+          <w:lang w:val="en-US"/>
+        </w:rPr>
+        <w:t>FamAssort</w:t>
+      </w:r>
+      <w:proofErr w:type="spellEnd"/>
+      <w:r>
+        <w:rPr>
+          <w:rFonts w:ascii="Courier New" w:hAnsi="Courier New" w:cs="Courier New"/>
+          <w:color w:val="F6F3E8"/>
+          <w:sz w:val="20"/>
+          <w:szCs w:val="20"/>
+          <w:lang w:val="en-US"/>
+        </w:rPr>
+        <w:t xml:space="preserve"> </w:t>
+      </w:r>
+      <w:r>
+        <w:rPr>
+          <w:rFonts w:ascii="Courier New" w:hAnsi="Courier New" w:cs="Courier New"/>
+          <w:color w:val="F3F6EE"/>
+          <w:sz w:val="20"/>
+          <w:szCs w:val="20"/>
+          <w:lang w:val="en-US"/>
+        </w:rPr>
+        <w:t>{</w:t>
+      </w:r>
+    </w:p>
+    <w:p>
+      <w:pPr>
+        <w:pStyle w:val="NormaleWeb"/>
+        <w:shd w:val="clear" w:color="auto" w:fill="1C1C1C"/>
+        <w:spacing w:before="0" w:beforeAutospacing="0" w:after="0" w:afterAutospacing="0"/>
+        <w:rPr>
+          <w:rFonts w:ascii="Courier New" w:hAnsi="Courier New" w:cs="Courier New"/>
+          <w:color w:val="CCCCCC"/>
+          <w:sz w:val="20"/>
+          <w:szCs w:val="20"/>
+          <w:lang w:val="en-US"/>
+        </w:rPr>
+      </w:pPr>
+      <w:r>
+        <w:rPr>
+          <w:rFonts w:ascii="Courier New" w:hAnsi="Courier New" w:cs="Courier New"/>
+          <w:color w:val="F6F3E8"/>
+          <w:sz w:val="20"/>
+          <w:szCs w:val="20"/>
+          <w:lang w:val="en-US"/>
+        </w:rPr>
+        <w:tab/>
+      </w:r>
+    </w:p>
+    <w:p>
+      <w:pPr>
+        <w:pStyle w:val="NormaleWeb"/>
+        <w:shd w:val="clear" w:color="auto" w:fill="1C1C1C"/>
+        <w:spacing w:before="0" w:beforeAutospacing="0" w:after="0" w:afterAutospacing="0"/>
+        <w:rPr>
+          <w:rFonts w:ascii="Courier New" w:hAnsi="Courier New" w:cs="Courier New"/>
+          <w:color w:val="CCCCCC"/>
+          <w:sz w:val="20"/>
+          <w:szCs w:val="20"/>
+        </w:rPr>
+      </w:pPr>
+      <w:r>
+        <w:rPr>
+          <w:rFonts w:ascii="Courier New" w:hAnsi="Courier New" w:cs="Courier New"/>
+          <w:color w:val="F6F3E8"/>
+          <w:sz w:val="20"/>
+          <w:szCs w:val="20"/>
+          <w:lang w:val="en-US"/>
+        </w:rPr>
+        <w:tab/>
+      </w:r>
+      <w:r>
+        <w:rPr>
+          <w:rFonts w:ascii="Courier New" w:hAnsi="Courier New" w:cs="Courier New"/>
+          <w:color w:val="808080"/>
+          <w:sz w:val="20"/>
+          <w:szCs w:val="20"/>
+        </w:rPr>
+        <w:t>@Id</w:t>
+      </w:r>
+    </w:p>
+    <w:p>
+      <w:pPr>
+        <w:pStyle w:val="NormaleWeb"/>
+        <w:shd w:val="clear" w:color="auto" w:fill="1C1C1C"/>
+        <w:spacing w:before="0" w:beforeAutospacing="0" w:after="0" w:afterAutospacing="0"/>
+        <w:rPr>
+          <w:rFonts w:ascii="Courier New" w:hAnsi="Courier New" w:cs="Courier New"/>
+          <w:color w:val="CCCCCC"/>
+          <w:sz w:val="20"/>
+          <w:szCs w:val="20"/>
+        </w:rPr>
+      </w:pPr>
+      <w:r>
+        <w:rPr>
+          <w:rFonts w:ascii="Courier New" w:hAnsi="Courier New" w:cs="Courier New"/>
+          <w:color w:val="F6F3E8"/>
+          <w:sz w:val="20"/>
+          <w:szCs w:val="20"/>
+        </w:rPr>
+        <w:tab/>
+      </w:r>
+      <w:r>
+        <w:rPr>
+          <w:rFonts w:ascii="Courier New" w:hAnsi="Courier New" w:cs="Courier New"/>
+          <w:color w:val="808080"/>
+          <w:sz w:val="20"/>
+          <w:szCs w:val="20"/>
+        </w:rPr>
+        <w:t>@Column</w:t>
+      </w:r>
+      <w:r>
+        <w:rPr>
+          <w:rFonts w:ascii="Courier New" w:hAnsi="Courier New" w:cs="Courier New"/>
+          <w:color w:val="F3F6EE"/>
+          <w:sz w:val="20"/>
+          <w:szCs w:val="20"/>
+        </w:rPr>
+        <w:t>(</w:t>
+      </w:r>
+      <w:r>
+        <w:rPr>
+          <w:rFonts w:ascii="Courier New" w:hAnsi="Courier New" w:cs="Courier New"/>
+          <w:color w:val="EB4B64"/>
+          <w:sz w:val="20"/>
+          <w:szCs w:val="20"/>
+        </w:rPr>
+        <w:t>name</w:t>
+      </w:r>
+      <w:r>
+        <w:rPr>
+          <w:rFonts w:ascii="Courier New" w:hAnsi="Courier New" w:cs="Courier New"/>
+          <w:color w:val="F6F3E8"/>
+          <w:sz w:val="20"/>
+          <w:szCs w:val="20"/>
+        </w:rPr>
+        <w:t xml:space="preserve"> </w:t>
+      </w:r>
+      <w:r>
+        <w:rPr>
+          <w:rFonts w:ascii="Courier New" w:hAnsi="Courier New" w:cs="Courier New"/>
+          <w:color w:val="F3F6EE"/>
+          <w:sz w:val="20"/>
+          <w:szCs w:val="20"/>
+        </w:rPr>
+        <w:t>=</w:t>
+      </w:r>
+      <w:r>
+        <w:rPr>
+          <w:rFonts w:ascii="Courier New" w:hAnsi="Courier New" w:cs="Courier New"/>
+          <w:color w:val="F6F3E8"/>
+          <w:sz w:val="20"/>
+          <w:szCs w:val="20"/>
+        </w:rPr>
+        <w:t xml:space="preserve"> </w:t>
+      </w:r>
+      <w:r>
+        <w:rPr>
+          <w:rFonts w:ascii="Courier New" w:hAnsi="Courier New" w:cs="Courier New"/>
+          <w:color w:val="95E454"/>
+          <w:sz w:val="20"/>
+          <w:szCs w:val="20"/>
+        </w:rPr>
+        <w:t>"id"</w:t>
+      </w:r>
+      <w:r>
+        <w:rPr>
+          <w:rFonts w:ascii="Courier New" w:hAnsi="Courier New" w:cs="Courier New"/>
+          <w:color w:val="F3F6EE"/>
+          <w:sz w:val="20"/>
+          <w:szCs w:val="20"/>
+        </w:rPr>
+        <w:t>)</w:t>
+      </w:r>
+    </w:p>
+    <w:p>
+      <w:pPr>
+        <w:pStyle w:val="NormaleWeb"/>
+        <w:shd w:val="clear" w:color="auto" w:fill="1C1C1C"/>
+        <w:spacing w:before="0" w:beforeAutospacing="0" w:after="0" w:afterAutospacing="0"/>
+        <w:rPr>
+          <w:rFonts w:ascii="Courier New" w:hAnsi="Courier New" w:cs="Courier New"/>
+          <w:color w:val="CCCCCC"/>
+          <w:sz w:val="20"/>
+          <w:szCs w:val="20"/>
+        </w:rPr>
+      </w:pPr>
+      <w:r>
+        <w:rPr>
+          <w:rFonts w:ascii="Courier New" w:hAnsi="Courier New" w:cs="Courier New"/>
+          <w:color w:val="F6F3E8"/>
+          <w:sz w:val="20"/>
+          <w:szCs w:val="20"/>
+        </w:rPr>
+        <w:tab/>
+      </w:r>
+      <w:r>
+        <w:rPr>
+          <w:rFonts w:ascii="Courier New" w:hAnsi="Courier New" w:cs="Courier New"/>
+          <w:color w:val="8AC6F2"/>
+          <w:sz w:val="20"/>
+          <w:szCs w:val="20"/>
+        </w:rPr>
+        <w:t>private</w:t>
+      </w:r>
+      <w:r>
+        <w:rPr>
+          <w:rFonts w:ascii="Courier New" w:hAnsi="Courier New" w:cs="Courier New"/>
+          <w:color w:val="F6F3E8"/>
+          <w:sz w:val="20"/>
+          <w:szCs w:val="20"/>
+        </w:rPr>
+        <w:t xml:space="preserve"> </w:t>
+      </w:r>
+      <w:proofErr w:type="spellStart"/>
+      <w:r>
+        <w:rPr>
+          <w:rFonts w:ascii="Courier New" w:hAnsi="Courier New" w:cs="Courier New"/>
+          <w:color w:val="CAE682"/>
+          <w:sz w:val="20"/>
+          <w:szCs w:val="20"/>
+        </w:rPr>
+        <w:t>Integer</w:t>
+      </w:r>
+      <w:proofErr w:type="spellEnd"/>
+      <w:r>
+        <w:rPr>
+          <w:rFonts w:ascii="Courier New" w:hAnsi="Courier New" w:cs="Courier New"/>
+          <w:color w:val="F6F3E8"/>
+          <w:sz w:val="20"/>
+          <w:szCs w:val="20"/>
+        </w:rPr>
+        <w:t xml:space="preserve"> </w:t>
+      </w:r>
+      <w:r>
+        <w:rPr>
+          <w:rFonts w:ascii="Courier New" w:hAnsi="Courier New" w:cs="Courier New"/>
+          <w:color w:val="CAE682"/>
+          <w:sz w:val="20"/>
+          <w:szCs w:val="20"/>
+        </w:rPr>
+        <w:t>id</w:t>
+      </w:r>
+      <w:r>
+        <w:rPr>
+          <w:rFonts w:ascii="Courier New" w:hAnsi="Courier New" w:cs="Courier New"/>
+          <w:color w:val="F3F6EE"/>
+          <w:sz w:val="20"/>
+          <w:szCs w:val="20"/>
+        </w:rPr>
+        <w:t>;</w:t>
+      </w:r>
+    </w:p>
+    <w:p>
+      <w:pPr>
+        <w:pStyle w:val="NormaleWeb"/>
+        <w:shd w:val="clear" w:color="auto" w:fill="1C1C1C"/>
+        <w:spacing w:before="0" w:beforeAutospacing="0" w:after="0" w:afterAutospacing="0"/>
+        <w:rPr>
+          <w:rFonts w:ascii="Courier New" w:hAnsi="Courier New" w:cs="Courier New"/>
+          <w:color w:val="CCCCCC"/>
+          <w:sz w:val="20"/>
+          <w:szCs w:val="20"/>
+        </w:rPr>
+      </w:pPr>
+      <w:r>
+        <w:rPr>
+          <w:rFonts w:ascii="Courier New" w:hAnsi="Courier New" w:cs="Courier New"/>
+          <w:color w:val="F6F3E8"/>
+          <w:sz w:val="20"/>
+          <w:szCs w:val="20"/>
+        </w:rPr>
+        <w:tab/>
+      </w:r>
+    </w:p>
+    <w:p>
+      <w:pPr>
+        <w:pStyle w:val="NormaleWeb"/>
+        <w:shd w:val="clear" w:color="auto" w:fill="1C1C1C"/>
+        <w:spacing w:before="0" w:beforeAutospacing="0" w:after="0" w:afterAutospacing="0"/>
+        <w:rPr>
+          <w:rFonts w:ascii="Courier New" w:hAnsi="Courier New" w:cs="Courier New"/>
+          <w:color w:val="CCCCCC"/>
+          <w:sz w:val="20"/>
+          <w:szCs w:val="20"/>
+        </w:rPr>
+      </w:pPr>
+      <w:r>
+        <w:rPr>
+          <w:rFonts w:ascii="Courier New" w:hAnsi="Courier New" w:cs="Courier New"/>
+          <w:color w:val="F6F3E8"/>
+          <w:sz w:val="20"/>
+          <w:szCs w:val="20"/>
+        </w:rPr>
+        <w:tab/>
+      </w:r>
+      <w:r>
+        <w:rPr>
+          <w:rFonts w:ascii="Courier New" w:hAnsi="Courier New" w:cs="Courier New"/>
+          <w:color w:val="808080"/>
+          <w:sz w:val="20"/>
+          <w:szCs w:val="20"/>
+        </w:rPr>
+        <w:t>@Column</w:t>
+      </w:r>
+      <w:r>
+        <w:rPr>
+          <w:rFonts w:ascii="Courier New" w:hAnsi="Courier New" w:cs="Courier New"/>
+          <w:color w:val="F3F6EE"/>
+          <w:sz w:val="20"/>
+          <w:szCs w:val="20"/>
+        </w:rPr>
+        <w:t>(</w:t>
+      </w:r>
+      <w:r>
+        <w:rPr>
+          <w:rFonts w:ascii="Courier New" w:hAnsi="Courier New" w:cs="Courier New"/>
+          <w:color w:val="EB4B64"/>
+          <w:sz w:val="20"/>
+          <w:szCs w:val="20"/>
+        </w:rPr>
+        <w:t>name</w:t>
+      </w:r>
+      <w:r>
+        <w:rPr>
+          <w:rFonts w:ascii="Courier New" w:hAnsi="Courier New" w:cs="Courier New"/>
+          <w:color w:val="F6F3E8"/>
+          <w:sz w:val="20"/>
+          <w:szCs w:val="20"/>
+        </w:rPr>
+        <w:t xml:space="preserve"> </w:t>
+      </w:r>
+      <w:r>
+        <w:rPr>
+          <w:rFonts w:ascii="Courier New" w:hAnsi="Courier New" w:cs="Courier New"/>
+          <w:color w:val="F3F6EE"/>
+          <w:sz w:val="20"/>
+          <w:szCs w:val="20"/>
+        </w:rPr>
+        <w:t>=</w:t>
+      </w:r>
+      <w:r>
+        <w:rPr>
+          <w:rFonts w:ascii="Courier New" w:hAnsi="Courier New" w:cs="Courier New"/>
+          <w:color w:val="F6F3E8"/>
+          <w:sz w:val="20"/>
+          <w:szCs w:val="20"/>
+        </w:rPr>
+        <w:t xml:space="preserve"> </w:t>
+      </w:r>
+      <w:r>
+        <w:rPr>
+          <w:rFonts w:ascii="Courier New" w:hAnsi="Courier New" w:cs="Courier New"/>
+          <w:color w:val="95E454"/>
+          <w:sz w:val="20"/>
+          <w:szCs w:val="20"/>
+        </w:rPr>
+        <w:t>"descrizione"</w:t>
+      </w:r>
+      <w:r>
+        <w:rPr>
+          <w:rFonts w:ascii="Courier New" w:hAnsi="Courier New" w:cs="Courier New"/>
+          <w:color w:val="F3F6EE"/>
+          <w:sz w:val="20"/>
+          <w:szCs w:val="20"/>
+        </w:rPr>
+        <w:t>)</w:t>
+      </w:r>
+    </w:p>
+    <w:p>
+      <w:pPr>
+        <w:pStyle w:val="NormaleWeb"/>
+        <w:shd w:val="clear" w:color="auto" w:fill="1C1C1C"/>
+        <w:spacing w:before="0" w:beforeAutospacing="0" w:after="0" w:afterAutospacing="0"/>
+        <w:rPr>
+          <w:rFonts w:ascii="Courier New" w:hAnsi="Courier New" w:cs="Courier New"/>
+          <w:color w:val="CCCCCC"/>
+          <w:sz w:val="20"/>
+          <w:szCs w:val="20"/>
+        </w:rPr>
+      </w:pPr>
+      <w:r>
+        <w:rPr>
+          <w:rFonts w:ascii="Courier New" w:hAnsi="Courier New" w:cs="Courier New"/>
+          <w:color w:val="F6F3E8"/>
+          <w:sz w:val="20"/>
+          <w:szCs w:val="20"/>
+        </w:rPr>
+        <w:tab/>
+      </w:r>
+      <w:r>
+        <w:rPr>
+          <w:rFonts w:ascii="Courier New" w:hAnsi="Courier New" w:cs="Courier New"/>
+          <w:color w:val="8AC6F2"/>
+          <w:sz w:val="20"/>
+          <w:szCs w:val="20"/>
+        </w:rPr>
+        <w:t>private</w:t>
+      </w:r>
+      <w:r>
+        <w:rPr>
+          <w:rFonts w:ascii="Courier New" w:hAnsi="Courier New" w:cs="Courier New"/>
+          <w:color w:val="F6F3E8"/>
+          <w:sz w:val="20"/>
+          <w:szCs w:val="20"/>
+        </w:rPr>
+        <w:t xml:space="preserve"> </w:t>
+      </w:r>
+      <w:proofErr w:type="spellStart"/>
+      <w:r>
+        <w:rPr>
+          <w:rFonts w:ascii="Courier New" w:hAnsi="Courier New" w:cs="Courier New"/>
+          <w:color w:val="CAE682"/>
+          <w:sz w:val="20"/>
+          <w:szCs w:val="20"/>
+        </w:rPr>
+        <w:t>String</w:t>
+      </w:r>
+      <w:proofErr w:type="spellEnd"/>
+      <w:r>
+        <w:rPr>
+          <w:rFonts w:ascii="Courier New" w:hAnsi="Courier New" w:cs="Courier New"/>
+          <w:color w:val="F6F3E8"/>
+          <w:sz w:val="20"/>
+          <w:szCs w:val="20"/>
+        </w:rPr>
+        <w:t xml:space="preserve"> </w:t>
+      </w:r>
+      <w:r>
+        <w:rPr>
+          <w:rFonts w:ascii="Courier New" w:hAnsi="Courier New" w:cs="Courier New"/>
+          <w:color w:val="CAE682"/>
+          <w:sz w:val="20"/>
+          <w:szCs w:val="20"/>
+        </w:rPr>
+        <w:t>descrizione</w:t>
+      </w:r>
+      <w:r>
+        <w:rPr>
+          <w:rFonts w:ascii="Courier New" w:hAnsi="Courier New" w:cs="Courier New"/>
+          <w:color w:val="F3F6EE"/>
+          <w:sz w:val="20"/>
+          <w:szCs w:val="20"/>
+        </w:rPr>
+        <w:t>;</w:t>
+      </w:r>
+    </w:p>
+    <w:p>
+      <w:pPr>
+        <w:pStyle w:val="NormaleWeb"/>
+        <w:shd w:val="clear" w:color="auto" w:fill="1C1C1C"/>
+        <w:spacing w:before="0" w:beforeAutospacing="0" w:after="0" w:afterAutospacing="0"/>
+        <w:rPr>
+          <w:rFonts w:ascii="Courier New" w:hAnsi="Courier New" w:cs="Courier New"/>
+          <w:color w:val="CCCCCC"/>
+          <w:sz w:val="20"/>
+          <w:szCs w:val="20"/>
+        </w:rPr>
+      </w:pPr>
+      <w:r>
+        <w:rPr>
+          <w:rFonts w:ascii="Courier New" w:hAnsi="Courier New" w:cs="Courier New"/>
+          <w:color w:val="F3F6EE"/>
+          <w:sz w:val="20"/>
+          <w:szCs w:val="20"/>
+        </w:rPr>
+        <w:t>}</w:t>
       </w:r>
     </w:p>
     <w:p/>
     <w:p/>
+    <w:p/>
+    <w:p>
+      <w:pPr>
+        <w:pStyle w:val="NormaleWeb"/>
+        <w:shd w:val="clear" w:color="auto" w:fill="1C1C1C"/>
+        <w:spacing w:before="0" w:beforeAutospacing="0" w:after="0" w:afterAutospacing="0"/>
+        <w:rPr>
+          <w:rFonts w:ascii="Courier New" w:hAnsi="Courier New" w:cs="Courier New"/>
+          <w:color w:val="CCCCCC"/>
+          <w:sz w:val="20"/>
+          <w:szCs w:val="20"/>
+        </w:rPr>
+      </w:pPr>
+      <w:r>
+        <w:rPr>
+          <w:rFonts w:ascii="Courier New" w:hAnsi="Courier New" w:cs="Courier New"/>
+          <w:color w:val="808080"/>
+          <w:sz w:val="20"/>
+          <w:szCs w:val="20"/>
+        </w:rPr>
+        <w:t>@Entity</w:t>
+      </w:r>
+      <w:r>
+        <w:rPr>
+          <w:rFonts w:ascii="Courier New" w:hAnsi="Courier New" w:cs="Courier New"/>
+          <w:color w:val="F6F3E8"/>
+          <w:sz w:val="20"/>
+          <w:szCs w:val="20"/>
+        </w:rPr>
+        <w:tab/>
+      </w:r>
+    </w:p>
+    <w:p>
+      <w:pPr>
+        <w:pStyle w:val="NormaleWeb"/>
+        <w:shd w:val="clear" w:color="auto" w:fill="1C1C1C"/>
+        <w:spacing w:before="0" w:beforeAutospacing="0" w:after="0" w:afterAutospacing="0"/>
+        <w:rPr>
+          <w:rFonts w:ascii="Courier New" w:hAnsi="Courier New" w:cs="Courier New"/>
+          <w:color w:val="CCCCCC"/>
+          <w:sz w:val="20"/>
+          <w:szCs w:val="20"/>
+        </w:rPr>
+      </w:pPr>
+      <w:r>
+        <w:rPr>
+          <w:rFonts w:ascii="Courier New" w:hAnsi="Courier New" w:cs="Courier New"/>
+          <w:color w:val="808080"/>
+          <w:sz w:val="20"/>
+          <w:szCs w:val="20"/>
+        </w:rPr>
+        <w:t>@Table</w:t>
+      </w:r>
+      <w:r>
+        <w:rPr>
+          <w:rFonts w:ascii="Courier New" w:hAnsi="Courier New" w:cs="Courier New"/>
+          <w:color w:val="F3F6EE"/>
+          <w:sz w:val="20"/>
+          <w:szCs w:val="20"/>
+        </w:rPr>
+        <w:t>(</w:t>
+      </w:r>
+      <w:r>
+        <w:rPr>
+          <w:rFonts w:ascii="Courier New" w:hAnsi="Courier New" w:cs="Courier New"/>
+          <w:color w:val="EB4B64"/>
+          <w:sz w:val="20"/>
+          <w:szCs w:val="20"/>
+        </w:rPr>
+        <w:t>name</w:t>
+      </w:r>
+      <w:r>
+        <w:rPr>
+          <w:rFonts w:ascii="Courier New" w:hAnsi="Courier New" w:cs="Courier New"/>
+          <w:color w:val="F6F3E8"/>
+          <w:sz w:val="20"/>
+          <w:szCs w:val="20"/>
+        </w:rPr>
+        <w:t xml:space="preserve"> </w:t>
+      </w:r>
+      <w:r>
+        <w:rPr>
+          <w:rFonts w:ascii="Courier New" w:hAnsi="Courier New" w:cs="Courier New"/>
+          <w:color w:val="F3F6EE"/>
+          <w:sz w:val="20"/>
+          <w:szCs w:val="20"/>
+        </w:rPr>
+        <w:t>=</w:t>
+      </w:r>
+      <w:r>
+        <w:rPr>
+          <w:rFonts w:ascii="Courier New" w:hAnsi="Courier New" w:cs="Courier New"/>
+          <w:color w:val="F6F3E8"/>
+          <w:sz w:val="20"/>
+          <w:szCs w:val="20"/>
+        </w:rPr>
+        <w:t xml:space="preserve"> </w:t>
+      </w:r>
+      <w:r>
+        <w:rPr>
+          <w:rFonts w:ascii="Courier New" w:hAnsi="Courier New" w:cs="Courier New"/>
+          <w:color w:val="95E454"/>
+          <w:sz w:val="20"/>
+          <w:szCs w:val="20"/>
+        </w:rPr>
+        <w:t>"ingredienti"</w:t>
+      </w:r>
+      <w:r>
+        <w:rPr>
+          <w:rFonts w:ascii="Courier New" w:hAnsi="Courier New" w:cs="Courier New"/>
+          <w:color w:val="F3F6EE"/>
+          <w:sz w:val="20"/>
+          <w:szCs w:val="20"/>
+        </w:rPr>
+        <w:t>)</w:t>
+      </w:r>
+    </w:p>
+    <w:p>
+      <w:pPr>
+        <w:pStyle w:val="NormaleWeb"/>
+        <w:shd w:val="clear" w:color="auto" w:fill="1C1C1C"/>
+        <w:spacing w:before="0" w:beforeAutospacing="0" w:after="0" w:afterAutospacing="0"/>
+        <w:rPr>
+          <w:rFonts w:ascii="Courier New" w:hAnsi="Courier New" w:cs="Courier New"/>
+          <w:color w:val="CCCCCC"/>
+          <w:sz w:val="20"/>
+          <w:szCs w:val="20"/>
+        </w:rPr>
+      </w:pPr>
+      <w:r>
+        <w:rPr>
+          <w:rFonts w:ascii="Courier New" w:hAnsi="Courier New" w:cs="Courier New"/>
+          <w:color w:val="8AC6F2"/>
+          <w:sz w:val="20"/>
+          <w:szCs w:val="20"/>
+        </w:rPr>
+        <w:t>public</w:t>
+      </w:r>
+      <w:r>
+        <w:rPr>
+          <w:rFonts w:ascii="Courier New" w:hAnsi="Courier New" w:cs="Courier New"/>
+          <w:color w:val="F6F3E8"/>
+          <w:sz w:val="20"/>
+          <w:szCs w:val="20"/>
+        </w:rPr>
+        <w:t xml:space="preserve"> </w:t>
+      </w:r>
+      <w:r>
+        <w:rPr>
+          <w:rFonts w:ascii="Courier New" w:hAnsi="Courier New" w:cs="Courier New"/>
+          <w:color w:val="8AC6F2"/>
+          <w:sz w:val="20"/>
+          <w:szCs w:val="20"/>
+        </w:rPr>
+        <w:t>class</w:t>
+      </w:r>
+      <w:r>
+        <w:rPr>
+          <w:rFonts w:ascii="Courier New" w:hAnsi="Courier New" w:cs="Courier New"/>
+          <w:color w:val="F6F3E8"/>
+          <w:sz w:val="20"/>
+          <w:szCs w:val="20"/>
+        </w:rPr>
+        <w:t xml:space="preserve"> </w:t>
+      </w:r>
+      <w:r>
+        <w:rPr>
+          <w:rFonts w:ascii="Courier New" w:hAnsi="Courier New" w:cs="Courier New"/>
+          <w:color w:val="CAE682"/>
+          <w:sz w:val="20"/>
+          <w:szCs w:val="20"/>
+        </w:rPr>
+        <w:t>Ingredienti</w:t>
+      </w:r>
+      <w:r>
+        <w:rPr>
+          <w:rFonts w:ascii="Courier New" w:hAnsi="Courier New" w:cs="Courier New"/>
+          <w:color w:val="F6F3E8"/>
+          <w:sz w:val="20"/>
+          <w:szCs w:val="20"/>
+        </w:rPr>
+        <w:t xml:space="preserve"> </w:t>
+      </w:r>
+      <w:r>
+        <w:rPr>
+          <w:rFonts w:ascii="Courier New" w:hAnsi="Courier New" w:cs="Courier New"/>
+          <w:color w:val="F3F6EE"/>
+          <w:sz w:val="20"/>
+          <w:szCs w:val="20"/>
+        </w:rPr>
+        <w:t>{</w:t>
+      </w:r>
+    </w:p>
+    <w:p>
+      <w:pPr>
+        <w:pStyle w:val="NormaleWeb"/>
+        <w:shd w:val="clear" w:color="auto" w:fill="1C1C1C"/>
+        <w:spacing w:before="0" w:beforeAutospacing="0" w:after="0" w:afterAutospacing="0"/>
+        <w:rPr>
+          <w:rFonts w:ascii="Courier New" w:hAnsi="Courier New" w:cs="Courier New"/>
+          <w:color w:val="CCCCCC"/>
+          <w:sz w:val="20"/>
+          <w:szCs w:val="20"/>
+        </w:rPr>
+      </w:pPr>
+      <w:r>
+        <w:rPr>
+          <w:rFonts w:ascii="Courier New" w:hAnsi="Courier New" w:cs="Courier New"/>
+          <w:color w:val="F6F3E8"/>
+          <w:sz w:val="20"/>
+          <w:szCs w:val="20"/>
+        </w:rPr>
+        <w:tab/>
+      </w:r>
+    </w:p>
+    <w:p>
+      <w:pPr>
+        <w:pStyle w:val="NormaleWeb"/>
+        <w:shd w:val="clear" w:color="auto" w:fill="1C1C1C"/>
+        <w:spacing w:before="0" w:beforeAutospacing="0" w:after="0" w:afterAutospacing="0"/>
+        <w:rPr>
+          <w:rFonts w:ascii="Courier New" w:hAnsi="Courier New" w:cs="Courier New"/>
+          <w:color w:val="CCCCCC"/>
+          <w:sz w:val="20"/>
+          <w:szCs w:val="20"/>
+          <w:lang w:val="en-US"/>
+        </w:rPr>
+      </w:pPr>
+      <w:r>
+        <w:rPr>
+          <w:rFonts w:ascii="Courier New" w:hAnsi="Courier New" w:cs="Courier New"/>
+          <w:color w:val="F6F3E8"/>
+          <w:sz w:val="20"/>
+          <w:szCs w:val="20"/>
+        </w:rPr>
+        <w:tab/>
+      </w:r>
+      <w:r>
+        <w:rPr>
+          <w:rFonts w:ascii="Courier New" w:hAnsi="Courier New" w:cs="Courier New"/>
+          <w:color w:val="808080"/>
+          <w:sz w:val="20"/>
+          <w:szCs w:val="20"/>
+          <w:lang w:val="en-US"/>
+        </w:rPr>
+        <w:t>@Id</w:t>
+      </w:r>
+    </w:p>
+    <w:p>
+      <w:pPr>
+        <w:pStyle w:val="NormaleWeb"/>
+        <w:shd w:val="clear" w:color="auto" w:fill="1C1C1C"/>
+        <w:spacing w:before="0" w:beforeAutospacing="0" w:after="0" w:afterAutospacing="0"/>
+        <w:rPr>
+          <w:rFonts w:ascii="Courier New" w:hAnsi="Courier New" w:cs="Courier New"/>
+          <w:color w:val="CCCCCC"/>
+          <w:sz w:val="20"/>
+          <w:szCs w:val="20"/>
+          <w:lang w:val="en-US"/>
+        </w:rPr>
+      </w:pPr>
+      <w:r>
+        <w:rPr>
+          <w:rFonts w:ascii="Courier New" w:hAnsi="Courier New" w:cs="Courier New"/>
+          <w:color w:val="F6F3E8"/>
+          <w:sz w:val="20"/>
+          <w:szCs w:val="20"/>
+          <w:lang w:val="en-US"/>
+        </w:rPr>
+        <w:tab/>
+      </w:r>
+      <w:r>
+        <w:rPr>
+          <w:rFonts w:ascii="Courier New" w:hAnsi="Courier New" w:cs="Courier New"/>
+          <w:color w:val="808080"/>
+          <w:sz w:val="20"/>
+          <w:szCs w:val="20"/>
+          <w:lang w:val="en-US"/>
+        </w:rPr>
+        <w:t>@Column</w:t>
+      </w:r>
+      <w:r>
+        <w:rPr>
+          <w:rFonts w:ascii="Courier New" w:hAnsi="Courier New" w:cs="Courier New"/>
+          <w:color w:val="F3F6EE"/>
+          <w:sz w:val="20"/>
+          <w:szCs w:val="20"/>
+          <w:lang w:val="en-US"/>
+        </w:rPr>
+        <w:t>(</w:t>
+      </w:r>
+      <w:r>
+        <w:rPr>
+          <w:rFonts w:ascii="Courier New" w:hAnsi="Courier New" w:cs="Courier New"/>
+          <w:color w:val="EB4B64"/>
+          <w:sz w:val="20"/>
+          <w:szCs w:val="20"/>
+          <w:lang w:val="en-US"/>
+        </w:rPr>
+        <w:t>name</w:t>
+      </w:r>
+      <w:r>
+        <w:rPr>
+          <w:rFonts w:ascii="Courier New" w:hAnsi="Courier New" w:cs="Courier New"/>
+          <w:color w:val="F6F3E8"/>
+          <w:sz w:val="20"/>
+          <w:szCs w:val="20"/>
+          <w:lang w:val="en-US"/>
+        </w:rPr>
+        <w:t xml:space="preserve"> </w:t>
+      </w:r>
+      <w:r>
+        <w:rPr>
+          <w:rFonts w:ascii="Courier New" w:hAnsi="Courier New" w:cs="Courier New"/>
+          <w:color w:val="F3F6EE"/>
+          <w:sz w:val="20"/>
+          <w:szCs w:val="20"/>
+          <w:lang w:val="en-US"/>
+        </w:rPr>
+        <w:t>=</w:t>
+      </w:r>
+      <w:r>
+        <w:rPr>
+          <w:rFonts w:ascii="Courier New" w:hAnsi="Courier New" w:cs="Courier New"/>
+          <w:color w:val="F6F3E8"/>
+          <w:sz w:val="20"/>
+          <w:szCs w:val="20"/>
+          <w:lang w:val="en-US"/>
+        </w:rPr>
+        <w:t xml:space="preserve"> </w:t>
+      </w:r>
+      <w:r>
+        <w:rPr>
+          <w:rFonts w:ascii="Courier New" w:hAnsi="Courier New" w:cs="Courier New"/>
+          <w:color w:val="95E454"/>
+          <w:sz w:val="20"/>
+          <w:szCs w:val="20"/>
+          <w:lang w:val="en-US"/>
+        </w:rPr>
+        <w:t>"</w:t>
+      </w:r>
+      <w:proofErr w:type="spellStart"/>
+      <w:r>
+        <w:rPr>
+          <w:rFonts w:ascii="Courier New" w:hAnsi="Courier New" w:cs="Courier New"/>
+          <w:color w:val="95E454"/>
+          <w:sz w:val="20"/>
+          <w:szCs w:val="20"/>
+          <w:lang w:val="en-US"/>
+        </w:rPr>
+        <w:t>codart</w:t>
+      </w:r>
+      <w:proofErr w:type="spellEnd"/>
+      <w:r>
+        <w:rPr>
+          <w:rFonts w:ascii="Courier New" w:hAnsi="Courier New" w:cs="Courier New"/>
+          <w:color w:val="95E454"/>
+          <w:sz w:val="20"/>
+          <w:szCs w:val="20"/>
+          <w:lang w:val="en-US"/>
+        </w:rPr>
+        <w:t>"</w:t>
+      </w:r>
+      <w:r>
+        <w:rPr>
+          <w:rFonts w:ascii="Courier New" w:hAnsi="Courier New" w:cs="Courier New"/>
+          <w:color w:val="F3F6EE"/>
+          <w:sz w:val="20"/>
+          <w:szCs w:val="20"/>
+          <w:lang w:val="en-US"/>
+        </w:rPr>
+        <w:t>)</w:t>
+      </w:r>
+    </w:p>
+    <w:p>
+      <w:pPr>
+        <w:pStyle w:val="NormaleWeb"/>
+        <w:shd w:val="clear" w:color="auto" w:fill="1C1C1C"/>
+        <w:spacing w:before="0" w:beforeAutospacing="0" w:after="0" w:afterAutospacing="0"/>
+        <w:rPr>
+          <w:rFonts w:ascii="Courier New" w:hAnsi="Courier New" w:cs="Courier New"/>
+          <w:color w:val="CCCCCC"/>
+          <w:sz w:val="20"/>
+          <w:szCs w:val="20"/>
+          <w:lang w:val="en-US"/>
+        </w:rPr>
+      </w:pPr>
+      <w:r>
+        <w:rPr>
+          <w:rFonts w:ascii="Courier New" w:hAnsi="Courier New" w:cs="Courier New"/>
+          <w:color w:val="F6F3E8"/>
+          <w:sz w:val="20"/>
+          <w:szCs w:val="20"/>
+          <w:lang w:val="en-US"/>
+        </w:rPr>
+        <w:tab/>
+      </w:r>
+      <w:r>
+        <w:rPr>
+          <w:rFonts w:ascii="Courier New" w:hAnsi="Courier New" w:cs="Courier New"/>
+          <w:color w:val="8AC6F2"/>
+          <w:sz w:val="20"/>
+          <w:szCs w:val="20"/>
+          <w:lang w:val="en-US"/>
+        </w:rPr>
+        <w:t>private</w:t>
+      </w:r>
+      <w:r>
+        <w:rPr>
+          <w:rFonts w:ascii="Courier New" w:hAnsi="Courier New" w:cs="Courier New"/>
+          <w:color w:val="F6F3E8"/>
+          <w:sz w:val="20"/>
+          <w:szCs w:val="20"/>
+          <w:lang w:val="en-US"/>
+        </w:rPr>
+        <w:t xml:space="preserve"> </w:t>
+      </w:r>
+      <w:r>
+        <w:rPr>
+          <w:rFonts w:ascii="Courier New" w:hAnsi="Courier New" w:cs="Courier New"/>
+          <w:color w:val="CAE682"/>
+          <w:sz w:val="20"/>
+          <w:szCs w:val="20"/>
+          <w:lang w:val="en-US"/>
+        </w:rPr>
+        <w:t>String</w:t>
+      </w:r>
+      <w:r>
+        <w:rPr>
+          <w:rFonts w:ascii="Courier New" w:hAnsi="Courier New" w:cs="Courier New"/>
+          <w:color w:val="F6F3E8"/>
+          <w:sz w:val="20"/>
+          <w:szCs w:val="20"/>
+          <w:lang w:val="en-US"/>
+        </w:rPr>
+        <w:t xml:space="preserve"> </w:t>
+      </w:r>
+      <w:proofErr w:type="spellStart"/>
+      <w:r>
+        <w:rPr>
+          <w:rFonts w:ascii="Courier New" w:hAnsi="Courier New" w:cs="Courier New"/>
+          <w:color w:val="CAE682"/>
+          <w:sz w:val="20"/>
+          <w:szCs w:val="20"/>
+          <w:lang w:val="en-US"/>
+        </w:rPr>
+        <w:t>codArt</w:t>
+      </w:r>
+      <w:proofErr w:type="spellEnd"/>
+      <w:r>
+        <w:rPr>
+          <w:rFonts w:ascii="Courier New" w:hAnsi="Courier New" w:cs="Courier New"/>
+          <w:color w:val="F3F6EE"/>
+          <w:sz w:val="20"/>
+          <w:szCs w:val="20"/>
+          <w:lang w:val="en-US"/>
+        </w:rPr>
+        <w:t>;</w:t>
+      </w:r>
+    </w:p>
+    <w:p>
+      <w:pPr>
+        <w:pStyle w:val="NormaleWeb"/>
+        <w:shd w:val="clear" w:color="auto" w:fill="1C1C1C"/>
+        <w:spacing w:before="0" w:beforeAutospacing="0" w:after="0" w:afterAutospacing="0"/>
+        <w:rPr>
+          <w:rFonts w:ascii="Courier New" w:hAnsi="Courier New" w:cs="Courier New"/>
+          <w:color w:val="CCCCCC"/>
+          <w:sz w:val="20"/>
+          <w:szCs w:val="20"/>
+          <w:lang w:val="en-US"/>
+        </w:rPr>
+      </w:pPr>
+      <w:r>
+        <w:rPr>
+          <w:rFonts w:ascii="Courier New" w:hAnsi="Courier New" w:cs="Courier New"/>
+          <w:color w:val="F6F3E8"/>
+          <w:sz w:val="20"/>
+          <w:szCs w:val="20"/>
+          <w:lang w:val="en-US"/>
+        </w:rPr>
+        <w:tab/>
+      </w:r>
+    </w:p>
+    <w:p>
+      <w:pPr>
+        <w:pStyle w:val="NormaleWeb"/>
+        <w:shd w:val="clear" w:color="auto" w:fill="1C1C1C"/>
+        <w:spacing w:before="0" w:beforeAutospacing="0" w:after="0" w:afterAutospacing="0"/>
+        <w:rPr>
+          <w:rFonts w:ascii="Courier New" w:hAnsi="Courier New" w:cs="Courier New"/>
+          <w:color w:val="CCCCCC"/>
+          <w:sz w:val="20"/>
+          <w:szCs w:val="20"/>
+        </w:rPr>
+      </w:pPr>
+      <w:r>
+        <w:rPr>
+          <w:rFonts w:ascii="Courier New" w:hAnsi="Courier New" w:cs="Courier New"/>
+          <w:color w:val="F6F3E8"/>
+          <w:sz w:val="20"/>
+          <w:szCs w:val="20"/>
+          <w:lang w:val="en-US"/>
+        </w:rPr>
+        <w:tab/>
+      </w:r>
+      <w:r>
+        <w:rPr>
+          <w:rFonts w:ascii="Courier New" w:hAnsi="Courier New" w:cs="Courier New"/>
+          <w:color w:val="808080"/>
+          <w:sz w:val="20"/>
+          <w:szCs w:val="20"/>
+        </w:rPr>
+        <w:t>@Column</w:t>
+      </w:r>
+      <w:r>
+        <w:rPr>
+          <w:rFonts w:ascii="Courier New" w:hAnsi="Courier New" w:cs="Courier New"/>
+          <w:color w:val="F3F6EE"/>
+          <w:sz w:val="20"/>
+          <w:szCs w:val="20"/>
+        </w:rPr>
+        <w:t>(</w:t>
+      </w:r>
+      <w:r>
+        <w:rPr>
+          <w:rFonts w:ascii="Courier New" w:hAnsi="Courier New" w:cs="Courier New"/>
+          <w:color w:val="EB4B64"/>
+          <w:sz w:val="20"/>
+          <w:szCs w:val="20"/>
+        </w:rPr>
+        <w:t>name</w:t>
+      </w:r>
+      <w:r>
+        <w:rPr>
+          <w:rFonts w:ascii="Courier New" w:hAnsi="Courier New" w:cs="Courier New"/>
+          <w:color w:val="F6F3E8"/>
+          <w:sz w:val="20"/>
+          <w:szCs w:val="20"/>
+        </w:rPr>
+        <w:t xml:space="preserve"> </w:t>
+      </w:r>
+      <w:r>
+        <w:rPr>
+          <w:rFonts w:ascii="Courier New" w:hAnsi="Courier New" w:cs="Courier New"/>
+          <w:color w:val="F3F6EE"/>
+          <w:sz w:val="20"/>
+          <w:szCs w:val="20"/>
+        </w:rPr>
+        <w:t>=</w:t>
+      </w:r>
+      <w:r>
+        <w:rPr>
+          <w:rFonts w:ascii="Courier New" w:hAnsi="Courier New" w:cs="Courier New"/>
+          <w:color w:val="F6F3E8"/>
+          <w:sz w:val="20"/>
+          <w:szCs w:val="20"/>
+        </w:rPr>
+        <w:t xml:space="preserve"> </w:t>
+      </w:r>
+      <w:r>
+        <w:rPr>
+          <w:rFonts w:ascii="Courier New" w:hAnsi="Courier New" w:cs="Courier New"/>
+          <w:color w:val="95E454"/>
+          <w:sz w:val="20"/>
+          <w:szCs w:val="20"/>
+        </w:rPr>
+        <w:t>"info"</w:t>
+      </w:r>
+      <w:r>
+        <w:rPr>
+          <w:rFonts w:ascii="Courier New" w:hAnsi="Courier New" w:cs="Courier New"/>
+          <w:color w:val="F3F6EE"/>
+          <w:sz w:val="20"/>
+          <w:szCs w:val="20"/>
+        </w:rPr>
+        <w:t>)</w:t>
+      </w:r>
+    </w:p>
+    <w:p>
+      <w:pPr>
+        <w:pStyle w:val="NormaleWeb"/>
+        <w:shd w:val="clear" w:color="auto" w:fill="1C1C1C"/>
+        <w:spacing w:before="0" w:beforeAutospacing="0" w:after="0" w:afterAutospacing="0"/>
+        <w:rPr>
+          <w:rFonts w:ascii="Courier New" w:hAnsi="Courier New" w:cs="Courier New"/>
+          <w:color w:val="CCCCCC"/>
+          <w:sz w:val="20"/>
+          <w:szCs w:val="20"/>
+        </w:rPr>
+      </w:pPr>
+      <w:r>
+        <w:rPr>
+          <w:rFonts w:ascii="Courier New" w:hAnsi="Courier New" w:cs="Courier New"/>
+          <w:color w:val="F6F3E8"/>
+          <w:sz w:val="20"/>
+          <w:szCs w:val="20"/>
+        </w:rPr>
+        <w:tab/>
+      </w:r>
+      <w:r>
+        <w:rPr>
+          <w:rFonts w:ascii="Courier New" w:hAnsi="Courier New" w:cs="Courier New"/>
+          <w:color w:val="8AC6F2"/>
+          <w:sz w:val="20"/>
+          <w:szCs w:val="20"/>
+        </w:rPr>
+        <w:t>private</w:t>
+      </w:r>
+      <w:r>
+        <w:rPr>
+          <w:rFonts w:ascii="Courier New" w:hAnsi="Courier New" w:cs="Courier New"/>
+          <w:color w:val="F6F3E8"/>
+          <w:sz w:val="20"/>
+          <w:szCs w:val="20"/>
+        </w:rPr>
+        <w:t xml:space="preserve"> </w:t>
+      </w:r>
+      <w:proofErr w:type="spellStart"/>
+      <w:r>
+        <w:rPr>
+          <w:rFonts w:ascii="Courier New" w:hAnsi="Courier New" w:cs="Courier New"/>
+          <w:color w:val="CAE682"/>
+          <w:sz w:val="20"/>
+          <w:szCs w:val="20"/>
+        </w:rPr>
+        <w:t>String</w:t>
+      </w:r>
+      <w:proofErr w:type="spellEnd"/>
+      <w:r>
+        <w:rPr>
+          <w:rFonts w:ascii="Courier New" w:hAnsi="Courier New" w:cs="Courier New"/>
+          <w:color w:val="F6F3E8"/>
+          <w:sz w:val="20"/>
+          <w:szCs w:val="20"/>
+        </w:rPr>
+        <w:t xml:space="preserve"> </w:t>
+      </w:r>
+      <w:r>
+        <w:rPr>
+          <w:rFonts w:ascii="Courier New" w:hAnsi="Courier New" w:cs="Courier New"/>
+          <w:color w:val="CAE682"/>
+          <w:sz w:val="20"/>
+          <w:szCs w:val="20"/>
+        </w:rPr>
+        <w:t>info</w:t>
+      </w:r>
+      <w:r>
+        <w:rPr>
+          <w:rFonts w:ascii="Courier New" w:hAnsi="Courier New" w:cs="Courier New"/>
+          <w:color w:val="F3F6EE"/>
+          <w:sz w:val="20"/>
+          <w:szCs w:val="20"/>
+        </w:rPr>
+        <w:t>;</w:t>
+      </w:r>
+    </w:p>
+    <w:p>
+      <w:pPr>
+        <w:pStyle w:val="NormaleWeb"/>
+        <w:shd w:val="clear" w:color="auto" w:fill="1C1C1C"/>
+        <w:spacing w:before="0" w:beforeAutospacing="0" w:after="0" w:afterAutospacing="0"/>
+        <w:rPr>
+          <w:rFonts w:ascii="Courier New" w:hAnsi="Courier New" w:cs="Courier New"/>
+          <w:color w:val="CCCCCC"/>
+          <w:sz w:val="20"/>
+          <w:szCs w:val="20"/>
+        </w:rPr>
+      </w:pPr>
+    </w:p>
+    <w:p>
+      <w:pPr>
+        <w:pStyle w:val="NormaleWeb"/>
+        <w:shd w:val="clear" w:color="auto" w:fill="1C1C1C"/>
+        <w:spacing w:before="0" w:beforeAutospacing="0" w:after="0" w:afterAutospacing="0"/>
+        <w:rPr>
+          <w:rFonts w:ascii="Courier New" w:hAnsi="Courier New" w:cs="Courier New"/>
+          <w:color w:val="CCCCCC"/>
+          <w:sz w:val="20"/>
+          <w:szCs w:val="20"/>
+        </w:rPr>
+      </w:pPr>
+      <w:r>
+        <w:rPr>
+          <w:rFonts w:ascii="Courier New" w:hAnsi="Courier New" w:cs="Courier New"/>
+          <w:color w:val="F3F6EE"/>
+          <w:sz w:val="20"/>
+          <w:szCs w:val="20"/>
+        </w:rPr>
+        <w:t>}</w:t>
+      </w:r>
+    </w:p>
+    <w:p/>
+    <w:p>
+      <w:pPr>
+        <w:pStyle w:val="NormaleWeb"/>
+        <w:shd w:val="clear" w:color="auto" w:fill="1C1C1C"/>
+        <w:spacing w:before="0" w:beforeAutospacing="0" w:after="0" w:afterAutospacing="0"/>
+        <w:rPr>
+          <w:rFonts w:ascii="Courier New" w:hAnsi="Courier New" w:cs="Courier New"/>
+          <w:color w:val="CCCCCC"/>
+          <w:sz w:val="20"/>
+          <w:szCs w:val="20"/>
+        </w:rPr>
+      </w:pPr>
+      <w:r>
+        <w:rPr>
+          <w:rFonts w:ascii="Courier New" w:hAnsi="Courier New" w:cs="Courier New"/>
+          <w:color w:val="808080"/>
+          <w:sz w:val="20"/>
+          <w:szCs w:val="20"/>
+        </w:rPr>
+        <w:t>@Entity</w:t>
+      </w:r>
+      <w:r>
+        <w:rPr>
+          <w:rFonts w:ascii="Courier New" w:hAnsi="Courier New" w:cs="Courier New"/>
+          <w:color w:val="F6F3E8"/>
+          <w:sz w:val="20"/>
+          <w:szCs w:val="20"/>
+        </w:rPr>
+        <w:tab/>
+      </w:r>
+    </w:p>
+    <w:p>
+      <w:pPr>
+        <w:pStyle w:val="NormaleWeb"/>
+        <w:shd w:val="clear" w:color="auto" w:fill="1C1C1C"/>
+        <w:spacing w:before="0" w:beforeAutospacing="0" w:after="0" w:afterAutospacing="0"/>
+        <w:rPr>
+          <w:rFonts w:ascii="Courier New" w:hAnsi="Courier New" w:cs="Courier New"/>
+          <w:color w:val="CCCCCC"/>
+          <w:sz w:val="20"/>
+          <w:szCs w:val="20"/>
+          <w:lang w:val="en-US"/>
+        </w:rPr>
+      </w:pPr>
+      <w:r>
+        <w:rPr>
+          <w:rFonts w:ascii="Courier New" w:hAnsi="Courier New" w:cs="Courier New"/>
+          <w:color w:val="808080"/>
+          <w:sz w:val="20"/>
+          <w:szCs w:val="20"/>
+          <w:lang w:val="en-US"/>
+        </w:rPr>
+        <w:t>@Table</w:t>
+      </w:r>
+      <w:r>
+        <w:rPr>
+          <w:rFonts w:ascii="Courier New" w:hAnsi="Courier New" w:cs="Courier New"/>
+          <w:color w:val="F3F6EE"/>
+          <w:sz w:val="20"/>
+          <w:szCs w:val="20"/>
+          <w:lang w:val="en-US"/>
+        </w:rPr>
+        <w:t>(</w:t>
+      </w:r>
+      <w:r>
+        <w:rPr>
+          <w:rFonts w:ascii="Courier New" w:hAnsi="Courier New" w:cs="Courier New"/>
+          <w:color w:val="EB4B64"/>
+          <w:sz w:val="20"/>
+          <w:szCs w:val="20"/>
+          <w:lang w:val="en-US"/>
+        </w:rPr>
+        <w:t>name</w:t>
+      </w:r>
+      <w:r>
+        <w:rPr>
+          <w:rFonts w:ascii="Courier New" w:hAnsi="Courier New" w:cs="Courier New"/>
+          <w:color w:val="F6F3E8"/>
+          <w:sz w:val="20"/>
+          <w:szCs w:val="20"/>
+          <w:lang w:val="en-US"/>
+        </w:rPr>
+        <w:t xml:space="preserve"> </w:t>
+      </w:r>
+      <w:r>
+        <w:rPr>
+          <w:rFonts w:ascii="Courier New" w:hAnsi="Courier New" w:cs="Courier New"/>
+          <w:color w:val="F3F6EE"/>
+          <w:sz w:val="20"/>
+          <w:szCs w:val="20"/>
+          <w:lang w:val="en-US"/>
+        </w:rPr>
+        <w:t>=</w:t>
+      </w:r>
+      <w:r>
+        <w:rPr>
+          <w:rFonts w:ascii="Courier New" w:hAnsi="Courier New" w:cs="Courier New"/>
+          <w:color w:val="F6F3E8"/>
+          <w:sz w:val="20"/>
+          <w:szCs w:val="20"/>
+          <w:lang w:val="en-US"/>
+        </w:rPr>
+        <w:t xml:space="preserve"> </w:t>
+      </w:r>
+      <w:r>
+        <w:rPr>
+          <w:rFonts w:ascii="Courier New" w:hAnsi="Courier New" w:cs="Courier New"/>
+          <w:color w:val="95E454"/>
+          <w:sz w:val="20"/>
+          <w:szCs w:val="20"/>
+          <w:lang w:val="en-US"/>
+        </w:rPr>
+        <w:t>"</w:t>
+      </w:r>
+      <w:proofErr w:type="spellStart"/>
+      <w:r>
+        <w:rPr>
+          <w:rFonts w:ascii="Courier New" w:hAnsi="Courier New" w:cs="Courier New"/>
+          <w:color w:val="95E454"/>
+          <w:sz w:val="20"/>
+          <w:szCs w:val="20"/>
+          <w:lang w:val="en-US"/>
+        </w:rPr>
+        <w:t>iva</w:t>
+      </w:r>
+      <w:proofErr w:type="spellEnd"/>
+      <w:r>
+        <w:rPr>
+          <w:rFonts w:ascii="Courier New" w:hAnsi="Courier New" w:cs="Courier New"/>
+          <w:color w:val="95E454"/>
+          <w:sz w:val="20"/>
+          <w:szCs w:val="20"/>
+          <w:lang w:val="en-US"/>
+        </w:rPr>
+        <w:t>"</w:t>
+      </w:r>
+      <w:r>
+        <w:rPr>
+          <w:rFonts w:ascii="Courier New" w:hAnsi="Courier New" w:cs="Courier New"/>
+          <w:color w:val="F3F6EE"/>
+          <w:sz w:val="20"/>
+          <w:szCs w:val="20"/>
+          <w:lang w:val="en-US"/>
+        </w:rPr>
+        <w:t>)</w:t>
+      </w:r>
+    </w:p>
+    <w:p>
+      <w:pPr>
+        <w:pStyle w:val="NormaleWeb"/>
+        <w:shd w:val="clear" w:color="auto" w:fill="1C1C1C"/>
+        <w:spacing w:before="0" w:beforeAutospacing="0" w:after="0" w:afterAutospacing="0"/>
+        <w:rPr>
+          <w:rFonts w:ascii="Courier New" w:hAnsi="Courier New" w:cs="Courier New"/>
+          <w:color w:val="CCCCCC"/>
+          <w:sz w:val="20"/>
+          <w:szCs w:val="20"/>
+          <w:lang w:val="en-US"/>
+        </w:rPr>
+      </w:pPr>
+      <w:r>
+        <w:rPr>
+          <w:rFonts w:ascii="Courier New" w:hAnsi="Courier New" w:cs="Courier New"/>
+          <w:color w:val="8AC6F2"/>
+          <w:sz w:val="20"/>
+          <w:szCs w:val="20"/>
+          <w:lang w:val="en-US"/>
+        </w:rPr>
+        <w:t>public</w:t>
+      </w:r>
+      <w:r>
+        <w:rPr>
+          <w:rFonts w:ascii="Courier New" w:hAnsi="Courier New" w:cs="Courier New"/>
+          <w:color w:val="F6F3E8"/>
+          <w:sz w:val="20"/>
+          <w:szCs w:val="20"/>
+          <w:lang w:val="en-US"/>
+        </w:rPr>
+        <w:t xml:space="preserve"> </w:t>
+      </w:r>
+      <w:r>
+        <w:rPr>
+          <w:rFonts w:ascii="Courier New" w:hAnsi="Courier New" w:cs="Courier New"/>
+          <w:color w:val="8AC6F2"/>
+          <w:sz w:val="20"/>
+          <w:szCs w:val="20"/>
+          <w:lang w:val="en-US"/>
+        </w:rPr>
+        <w:t>class</w:t>
+      </w:r>
+      <w:r>
+        <w:rPr>
+          <w:rFonts w:ascii="Courier New" w:hAnsi="Courier New" w:cs="Courier New"/>
+          <w:color w:val="F6F3E8"/>
+          <w:sz w:val="20"/>
+          <w:szCs w:val="20"/>
+          <w:lang w:val="en-US"/>
+        </w:rPr>
+        <w:t xml:space="preserve"> </w:t>
+      </w:r>
+      <w:r>
+        <w:rPr>
+          <w:rFonts w:ascii="Courier New" w:hAnsi="Courier New" w:cs="Courier New"/>
+          <w:color w:val="CAE682"/>
+          <w:sz w:val="20"/>
+          <w:szCs w:val="20"/>
+          <w:lang w:val="en-US"/>
+        </w:rPr>
+        <w:t>Iva</w:t>
+      </w:r>
+      <w:r>
+        <w:rPr>
+          <w:rFonts w:ascii="Courier New" w:hAnsi="Courier New" w:cs="Courier New"/>
+          <w:color w:val="F6F3E8"/>
+          <w:sz w:val="20"/>
+          <w:szCs w:val="20"/>
+          <w:lang w:val="en-US"/>
+        </w:rPr>
+        <w:t xml:space="preserve"> </w:t>
+      </w:r>
+      <w:r>
+        <w:rPr>
+          <w:rFonts w:ascii="Courier New" w:hAnsi="Courier New" w:cs="Courier New"/>
+          <w:color w:val="F3F6EE"/>
+          <w:sz w:val="20"/>
+          <w:szCs w:val="20"/>
+          <w:lang w:val="en-US"/>
+        </w:rPr>
+        <w:t>{</w:t>
+      </w:r>
+    </w:p>
+    <w:p>
+      <w:pPr>
+        <w:pStyle w:val="NormaleWeb"/>
+        <w:shd w:val="clear" w:color="auto" w:fill="1C1C1C"/>
+        <w:spacing w:before="0" w:beforeAutospacing="0" w:after="0" w:afterAutospacing="0"/>
+        <w:rPr>
+          <w:rFonts w:ascii="Courier New" w:hAnsi="Courier New" w:cs="Courier New"/>
+          <w:color w:val="CCCCCC"/>
+          <w:sz w:val="20"/>
+          <w:szCs w:val="20"/>
+        </w:rPr>
+      </w:pPr>
+      <w:r>
+        <w:rPr>
+          <w:rFonts w:ascii="Courier New" w:hAnsi="Courier New" w:cs="Courier New"/>
+          <w:color w:val="F6F3E8"/>
+          <w:sz w:val="20"/>
+          <w:szCs w:val="20"/>
+          <w:lang w:val="en-US"/>
+        </w:rPr>
+        <w:tab/>
+      </w:r>
+      <w:r>
+        <w:rPr>
+          <w:rFonts w:ascii="Courier New" w:hAnsi="Courier New" w:cs="Courier New"/>
+          <w:color w:val="808080"/>
+          <w:sz w:val="20"/>
+          <w:szCs w:val="20"/>
+        </w:rPr>
+        <w:t>@Id</w:t>
+      </w:r>
+    </w:p>
+    <w:p>
+      <w:pPr>
+        <w:pStyle w:val="NormaleWeb"/>
+        <w:shd w:val="clear" w:color="auto" w:fill="1C1C1C"/>
+        <w:spacing w:before="0" w:beforeAutospacing="0" w:after="0" w:afterAutospacing="0"/>
+        <w:rPr>
+          <w:rFonts w:ascii="Courier New" w:hAnsi="Courier New" w:cs="Courier New"/>
+          <w:color w:val="CCCCCC"/>
+          <w:sz w:val="20"/>
+          <w:szCs w:val="20"/>
+        </w:rPr>
+      </w:pPr>
+      <w:r>
+        <w:rPr>
+          <w:rFonts w:ascii="Courier New" w:hAnsi="Courier New" w:cs="Courier New"/>
+          <w:color w:val="F6F3E8"/>
+          <w:sz w:val="20"/>
+          <w:szCs w:val="20"/>
+        </w:rPr>
+        <w:tab/>
+      </w:r>
+      <w:r>
+        <w:rPr>
+          <w:rFonts w:ascii="Courier New" w:hAnsi="Courier New" w:cs="Courier New"/>
+          <w:color w:val="808080"/>
+          <w:sz w:val="20"/>
+          <w:szCs w:val="20"/>
+        </w:rPr>
+        <w:t>@Column</w:t>
+      </w:r>
+      <w:r>
+        <w:rPr>
+          <w:rFonts w:ascii="Courier New" w:hAnsi="Courier New" w:cs="Courier New"/>
+          <w:color w:val="F3F6EE"/>
+          <w:sz w:val="20"/>
+          <w:szCs w:val="20"/>
+        </w:rPr>
+        <w:t>(</w:t>
+      </w:r>
+      <w:r>
+        <w:rPr>
+          <w:rFonts w:ascii="Courier New" w:hAnsi="Courier New" w:cs="Courier New"/>
+          <w:color w:val="EB4B64"/>
+          <w:sz w:val="20"/>
+          <w:szCs w:val="20"/>
+        </w:rPr>
+        <w:t>name</w:t>
+      </w:r>
+      <w:r>
+        <w:rPr>
+          <w:rFonts w:ascii="Courier New" w:hAnsi="Courier New" w:cs="Courier New"/>
+          <w:color w:val="F6F3E8"/>
+          <w:sz w:val="20"/>
+          <w:szCs w:val="20"/>
+        </w:rPr>
+        <w:t xml:space="preserve"> </w:t>
+      </w:r>
+      <w:r>
+        <w:rPr>
+          <w:rFonts w:ascii="Courier New" w:hAnsi="Courier New" w:cs="Courier New"/>
+          <w:color w:val="F3F6EE"/>
+          <w:sz w:val="20"/>
+          <w:szCs w:val="20"/>
+        </w:rPr>
+        <w:t>=</w:t>
+      </w:r>
+      <w:r>
+        <w:rPr>
+          <w:rFonts w:ascii="Courier New" w:hAnsi="Courier New" w:cs="Courier New"/>
+          <w:color w:val="F6F3E8"/>
+          <w:sz w:val="20"/>
+          <w:szCs w:val="20"/>
+        </w:rPr>
+        <w:t xml:space="preserve"> </w:t>
+      </w:r>
+      <w:r>
+        <w:rPr>
+          <w:rFonts w:ascii="Courier New" w:hAnsi="Courier New" w:cs="Courier New"/>
+          <w:color w:val="95E454"/>
+          <w:sz w:val="20"/>
+          <w:szCs w:val="20"/>
+        </w:rPr>
+        <w:t>"</w:t>
+      </w:r>
+      <w:proofErr w:type="spellStart"/>
+      <w:r>
+        <w:rPr>
+          <w:rFonts w:ascii="Courier New" w:hAnsi="Courier New" w:cs="Courier New"/>
+          <w:color w:val="95E454"/>
+          <w:sz w:val="20"/>
+          <w:szCs w:val="20"/>
+        </w:rPr>
+        <w:t>idiva</w:t>
+      </w:r>
+      <w:proofErr w:type="spellEnd"/>
+      <w:r>
+        <w:rPr>
+          <w:rFonts w:ascii="Courier New" w:hAnsi="Courier New" w:cs="Courier New"/>
+          <w:color w:val="95E454"/>
+          <w:sz w:val="20"/>
+          <w:szCs w:val="20"/>
+        </w:rPr>
+        <w:t>"</w:t>
+      </w:r>
+      <w:r>
+        <w:rPr>
+          <w:rFonts w:ascii="Courier New" w:hAnsi="Courier New" w:cs="Courier New"/>
+          <w:color w:val="F3F6EE"/>
+          <w:sz w:val="20"/>
+          <w:szCs w:val="20"/>
+        </w:rPr>
+        <w:t>)</w:t>
+      </w:r>
+    </w:p>
+    <w:p>
+      <w:pPr>
+        <w:pStyle w:val="NormaleWeb"/>
+        <w:shd w:val="clear" w:color="auto" w:fill="1C1C1C"/>
+        <w:spacing w:before="0" w:beforeAutospacing="0" w:after="0" w:afterAutospacing="0"/>
+        <w:rPr>
+          <w:rFonts w:ascii="Courier New" w:hAnsi="Courier New" w:cs="Courier New"/>
+          <w:color w:val="CCCCCC"/>
+          <w:sz w:val="20"/>
+          <w:szCs w:val="20"/>
+        </w:rPr>
+      </w:pPr>
+      <w:r>
+        <w:rPr>
+          <w:rFonts w:ascii="Courier New" w:hAnsi="Courier New" w:cs="Courier New"/>
+          <w:color w:val="F6F3E8"/>
+          <w:sz w:val="20"/>
+          <w:szCs w:val="20"/>
+        </w:rPr>
+        <w:tab/>
+      </w:r>
+      <w:r>
+        <w:rPr>
+          <w:rFonts w:ascii="Courier New" w:hAnsi="Courier New" w:cs="Courier New"/>
+          <w:color w:val="8AC6F2"/>
+          <w:sz w:val="20"/>
+          <w:szCs w:val="20"/>
+        </w:rPr>
+        <w:t>private</w:t>
+      </w:r>
+      <w:r>
+        <w:rPr>
+          <w:rFonts w:ascii="Courier New" w:hAnsi="Courier New" w:cs="Courier New"/>
+          <w:color w:val="F6F3E8"/>
+          <w:sz w:val="20"/>
+          <w:szCs w:val="20"/>
+        </w:rPr>
+        <w:t xml:space="preserve"> </w:t>
+      </w:r>
+      <w:proofErr w:type="spellStart"/>
+      <w:r>
+        <w:rPr>
+          <w:rFonts w:ascii="Courier New" w:hAnsi="Courier New" w:cs="Courier New"/>
+          <w:color w:val="CAE682"/>
+          <w:sz w:val="20"/>
+          <w:szCs w:val="20"/>
+        </w:rPr>
+        <w:t>Integer</w:t>
+      </w:r>
+      <w:proofErr w:type="spellEnd"/>
+      <w:r>
+        <w:rPr>
+          <w:rFonts w:ascii="Courier New" w:hAnsi="Courier New" w:cs="Courier New"/>
+          <w:color w:val="F6F3E8"/>
+          <w:sz w:val="20"/>
+          <w:szCs w:val="20"/>
+        </w:rPr>
+        <w:t xml:space="preserve"> </w:t>
+      </w:r>
+      <w:proofErr w:type="spellStart"/>
+      <w:r>
+        <w:rPr>
+          <w:rFonts w:ascii="Courier New" w:hAnsi="Courier New" w:cs="Courier New"/>
+          <w:color w:val="CAE682"/>
+          <w:sz w:val="20"/>
+          <w:szCs w:val="20"/>
+        </w:rPr>
+        <w:t>idIva</w:t>
+      </w:r>
+      <w:proofErr w:type="spellEnd"/>
+      <w:r>
+        <w:rPr>
+          <w:rFonts w:ascii="Courier New" w:hAnsi="Courier New" w:cs="Courier New"/>
+          <w:color w:val="F3F6EE"/>
+          <w:sz w:val="20"/>
+          <w:szCs w:val="20"/>
+        </w:rPr>
+        <w:t>;</w:t>
+      </w:r>
+    </w:p>
+    <w:p>
+      <w:pPr>
+        <w:pStyle w:val="NormaleWeb"/>
+        <w:shd w:val="clear" w:color="auto" w:fill="1C1C1C"/>
+        <w:spacing w:before="0" w:beforeAutospacing="0" w:after="0" w:afterAutospacing="0"/>
+        <w:rPr>
+          <w:rFonts w:ascii="Courier New" w:hAnsi="Courier New" w:cs="Courier New"/>
+          <w:color w:val="CCCCCC"/>
+          <w:sz w:val="20"/>
+          <w:szCs w:val="20"/>
+        </w:rPr>
+      </w:pPr>
+      <w:r>
+        <w:rPr>
+          <w:rFonts w:ascii="Courier New" w:hAnsi="Courier New" w:cs="Courier New"/>
+          <w:color w:val="F6F3E8"/>
+          <w:sz w:val="20"/>
+          <w:szCs w:val="20"/>
+        </w:rPr>
+        <w:tab/>
+      </w:r>
+    </w:p>
+    <w:p>
+      <w:pPr>
+        <w:pStyle w:val="NormaleWeb"/>
+        <w:shd w:val="clear" w:color="auto" w:fill="1C1C1C"/>
+        <w:spacing w:before="0" w:beforeAutospacing="0" w:after="0" w:afterAutospacing="0"/>
+        <w:rPr>
+          <w:rFonts w:ascii="Courier New" w:hAnsi="Courier New" w:cs="Courier New"/>
+          <w:color w:val="CCCCCC"/>
+          <w:sz w:val="20"/>
+          <w:szCs w:val="20"/>
+        </w:rPr>
+      </w:pPr>
+      <w:r>
+        <w:rPr>
+          <w:rFonts w:ascii="Courier New" w:hAnsi="Courier New" w:cs="Courier New"/>
+          <w:color w:val="F6F3E8"/>
+          <w:sz w:val="20"/>
+          <w:szCs w:val="20"/>
+        </w:rPr>
+        <w:tab/>
+      </w:r>
+      <w:r>
+        <w:rPr>
+          <w:rFonts w:ascii="Courier New" w:hAnsi="Courier New" w:cs="Courier New"/>
+          <w:color w:val="808080"/>
+          <w:sz w:val="20"/>
+          <w:szCs w:val="20"/>
+        </w:rPr>
+        <w:t>@Column</w:t>
+      </w:r>
+      <w:r>
+        <w:rPr>
+          <w:rFonts w:ascii="Courier New" w:hAnsi="Courier New" w:cs="Courier New"/>
+          <w:color w:val="F3F6EE"/>
+          <w:sz w:val="20"/>
+          <w:szCs w:val="20"/>
+        </w:rPr>
+        <w:t>(</w:t>
+      </w:r>
+      <w:r>
+        <w:rPr>
+          <w:rFonts w:ascii="Courier New" w:hAnsi="Courier New" w:cs="Courier New"/>
+          <w:color w:val="EB4B64"/>
+          <w:sz w:val="20"/>
+          <w:szCs w:val="20"/>
+        </w:rPr>
+        <w:t>name</w:t>
+      </w:r>
+      <w:r>
+        <w:rPr>
+          <w:rFonts w:ascii="Courier New" w:hAnsi="Courier New" w:cs="Courier New"/>
+          <w:color w:val="F6F3E8"/>
+          <w:sz w:val="20"/>
+          <w:szCs w:val="20"/>
+        </w:rPr>
+        <w:t xml:space="preserve"> </w:t>
+      </w:r>
+      <w:r>
+        <w:rPr>
+          <w:rFonts w:ascii="Courier New" w:hAnsi="Courier New" w:cs="Courier New"/>
+          <w:color w:val="F3F6EE"/>
+          <w:sz w:val="20"/>
+          <w:szCs w:val="20"/>
+        </w:rPr>
+        <w:t>=</w:t>
+      </w:r>
+      <w:r>
+        <w:rPr>
+          <w:rFonts w:ascii="Courier New" w:hAnsi="Courier New" w:cs="Courier New"/>
+          <w:color w:val="F6F3E8"/>
+          <w:sz w:val="20"/>
+          <w:szCs w:val="20"/>
+        </w:rPr>
+        <w:t xml:space="preserve"> </w:t>
+      </w:r>
+      <w:r>
+        <w:rPr>
+          <w:rFonts w:ascii="Courier New" w:hAnsi="Courier New" w:cs="Courier New"/>
+          <w:color w:val="95E454"/>
+          <w:sz w:val="20"/>
+          <w:szCs w:val="20"/>
+        </w:rPr>
+        <w:t>"descrizione"</w:t>
+      </w:r>
+      <w:r>
+        <w:rPr>
+          <w:rFonts w:ascii="Courier New" w:hAnsi="Courier New" w:cs="Courier New"/>
+          <w:color w:val="F3F6EE"/>
+          <w:sz w:val="20"/>
+          <w:szCs w:val="20"/>
+        </w:rPr>
+        <w:t>)</w:t>
+      </w:r>
+    </w:p>
+    <w:p>
+      <w:pPr>
+        <w:pStyle w:val="NormaleWeb"/>
+        <w:shd w:val="clear" w:color="auto" w:fill="1C1C1C"/>
+        <w:spacing w:before="0" w:beforeAutospacing="0" w:after="0" w:afterAutospacing="0"/>
+        <w:rPr>
+          <w:rFonts w:ascii="Courier New" w:hAnsi="Courier New" w:cs="Courier New"/>
+          <w:color w:val="CCCCCC"/>
+          <w:sz w:val="20"/>
+          <w:szCs w:val="20"/>
+        </w:rPr>
+      </w:pPr>
+      <w:r>
+        <w:rPr>
+          <w:rFonts w:ascii="Courier New" w:hAnsi="Courier New" w:cs="Courier New"/>
+          <w:color w:val="F6F3E8"/>
+          <w:sz w:val="20"/>
+          <w:szCs w:val="20"/>
+        </w:rPr>
+        <w:tab/>
+      </w:r>
+      <w:r>
+        <w:rPr>
+          <w:rFonts w:ascii="Courier New" w:hAnsi="Courier New" w:cs="Courier New"/>
+          <w:color w:val="8AC6F2"/>
+          <w:sz w:val="20"/>
+          <w:szCs w:val="20"/>
+        </w:rPr>
+        <w:t>private</w:t>
+      </w:r>
+      <w:r>
+        <w:rPr>
+          <w:rFonts w:ascii="Courier New" w:hAnsi="Courier New" w:cs="Courier New"/>
+          <w:color w:val="F6F3E8"/>
+          <w:sz w:val="20"/>
+          <w:szCs w:val="20"/>
+        </w:rPr>
+        <w:t xml:space="preserve"> </w:t>
+      </w:r>
+      <w:proofErr w:type="spellStart"/>
+      <w:r>
+        <w:rPr>
+          <w:rFonts w:ascii="Courier New" w:hAnsi="Courier New" w:cs="Courier New"/>
+          <w:color w:val="CAE682"/>
+          <w:sz w:val="20"/>
+          <w:szCs w:val="20"/>
+        </w:rPr>
+        <w:t>String</w:t>
+      </w:r>
+      <w:proofErr w:type="spellEnd"/>
+      <w:r>
+        <w:rPr>
+          <w:rFonts w:ascii="Courier New" w:hAnsi="Courier New" w:cs="Courier New"/>
+          <w:color w:val="F6F3E8"/>
+          <w:sz w:val="20"/>
+          <w:szCs w:val="20"/>
+        </w:rPr>
+        <w:t xml:space="preserve"> </w:t>
+      </w:r>
+      <w:r>
+        <w:rPr>
+          <w:rFonts w:ascii="Courier New" w:hAnsi="Courier New" w:cs="Courier New"/>
+          <w:color w:val="CAE682"/>
+          <w:sz w:val="20"/>
+          <w:szCs w:val="20"/>
+        </w:rPr>
+        <w:t>descrizione</w:t>
+      </w:r>
+      <w:r>
+        <w:rPr>
+          <w:rFonts w:ascii="Courier New" w:hAnsi="Courier New" w:cs="Courier New"/>
+          <w:color w:val="F3F6EE"/>
+          <w:sz w:val="20"/>
+          <w:szCs w:val="20"/>
+        </w:rPr>
+        <w:t>;</w:t>
+      </w:r>
+    </w:p>
+    <w:p>
+      <w:pPr>
+        <w:pStyle w:val="NormaleWeb"/>
+        <w:shd w:val="clear" w:color="auto" w:fill="1C1C1C"/>
+        <w:spacing w:before="0" w:beforeAutospacing="0" w:after="0" w:afterAutospacing="0"/>
+        <w:rPr>
+          <w:rFonts w:ascii="Courier New" w:hAnsi="Courier New" w:cs="Courier New"/>
+          <w:color w:val="CCCCCC"/>
+          <w:sz w:val="20"/>
+          <w:szCs w:val="20"/>
+        </w:rPr>
+      </w:pPr>
+      <w:r>
+        <w:rPr>
+          <w:rFonts w:ascii="Courier New" w:hAnsi="Courier New" w:cs="Courier New"/>
+          <w:color w:val="F6F3E8"/>
+          <w:sz w:val="20"/>
+          <w:szCs w:val="20"/>
+        </w:rPr>
+        <w:tab/>
+      </w:r>
+    </w:p>
+    <w:p>
+      <w:pPr>
+        <w:pStyle w:val="NormaleWeb"/>
+        <w:shd w:val="clear" w:color="auto" w:fill="1C1C1C"/>
+        <w:spacing w:before="0" w:beforeAutospacing="0" w:after="0" w:afterAutospacing="0"/>
+        <w:rPr>
+          <w:rFonts w:ascii="Courier New" w:hAnsi="Courier New" w:cs="Courier New"/>
+          <w:color w:val="CCCCCC"/>
+          <w:sz w:val="20"/>
+          <w:szCs w:val="20"/>
+        </w:rPr>
+      </w:pPr>
+      <w:r>
+        <w:rPr>
+          <w:rFonts w:ascii="Courier New" w:hAnsi="Courier New" w:cs="Courier New"/>
+          <w:color w:val="F6F3E8"/>
+          <w:sz w:val="20"/>
+          <w:szCs w:val="20"/>
+        </w:rPr>
+        <w:tab/>
+      </w:r>
+      <w:r>
+        <w:rPr>
+          <w:rFonts w:ascii="Courier New" w:hAnsi="Courier New" w:cs="Courier New"/>
+          <w:color w:val="808080"/>
+          <w:sz w:val="20"/>
+          <w:szCs w:val="20"/>
+        </w:rPr>
+        <w:t>@Column</w:t>
+      </w:r>
+      <w:r>
+        <w:rPr>
+          <w:rFonts w:ascii="Courier New" w:hAnsi="Courier New" w:cs="Courier New"/>
+          <w:color w:val="F3F6EE"/>
+          <w:sz w:val="20"/>
+          <w:szCs w:val="20"/>
+        </w:rPr>
+        <w:t>(</w:t>
+      </w:r>
+      <w:r>
+        <w:rPr>
+          <w:rFonts w:ascii="Courier New" w:hAnsi="Courier New" w:cs="Courier New"/>
+          <w:color w:val="EB4B64"/>
+          <w:sz w:val="20"/>
+          <w:szCs w:val="20"/>
+        </w:rPr>
+        <w:t>name</w:t>
+      </w:r>
+      <w:r>
+        <w:rPr>
+          <w:rFonts w:ascii="Courier New" w:hAnsi="Courier New" w:cs="Courier New"/>
+          <w:color w:val="F6F3E8"/>
+          <w:sz w:val="20"/>
+          <w:szCs w:val="20"/>
+        </w:rPr>
+        <w:t xml:space="preserve"> </w:t>
+      </w:r>
+      <w:r>
+        <w:rPr>
+          <w:rFonts w:ascii="Courier New" w:hAnsi="Courier New" w:cs="Courier New"/>
+          <w:color w:val="F3F6EE"/>
+          <w:sz w:val="20"/>
+          <w:szCs w:val="20"/>
+        </w:rPr>
+        <w:t>=</w:t>
+      </w:r>
+      <w:r>
+        <w:rPr>
+          <w:rFonts w:ascii="Courier New" w:hAnsi="Courier New" w:cs="Courier New"/>
+          <w:color w:val="F6F3E8"/>
+          <w:sz w:val="20"/>
+          <w:szCs w:val="20"/>
+        </w:rPr>
+        <w:t xml:space="preserve"> </w:t>
+      </w:r>
+      <w:r>
+        <w:rPr>
+          <w:rFonts w:ascii="Courier New" w:hAnsi="Courier New" w:cs="Courier New"/>
+          <w:color w:val="95E454"/>
+          <w:sz w:val="20"/>
+          <w:szCs w:val="20"/>
+        </w:rPr>
+        <w:t>"aliquota"</w:t>
+      </w:r>
+      <w:r>
+        <w:rPr>
+          <w:rFonts w:ascii="Courier New" w:hAnsi="Courier New" w:cs="Courier New"/>
+          <w:color w:val="F3F6EE"/>
+          <w:sz w:val="20"/>
+          <w:szCs w:val="20"/>
+        </w:rPr>
+        <w:t>)</w:t>
+      </w:r>
+    </w:p>
+    <w:p>
+      <w:pPr>
+        <w:pStyle w:val="NormaleWeb"/>
+        <w:shd w:val="clear" w:color="auto" w:fill="1C1C1C"/>
+        <w:spacing w:before="0" w:beforeAutospacing="0" w:after="0" w:afterAutospacing="0"/>
+        <w:rPr>
+          <w:rFonts w:ascii="Courier New" w:hAnsi="Courier New" w:cs="Courier New"/>
+          <w:color w:val="CCCCCC"/>
+          <w:sz w:val="20"/>
+          <w:szCs w:val="20"/>
+        </w:rPr>
+      </w:pPr>
+      <w:r>
+        <w:rPr>
+          <w:rFonts w:ascii="Courier New" w:hAnsi="Courier New" w:cs="Courier New"/>
+          <w:color w:val="F6F3E8"/>
+          <w:sz w:val="20"/>
+          <w:szCs w:val="20"/>
+        </w:rPr>
+        <w:tab/>
+      </w:r>
+      <w:r>
+        <w:rPr>
+          <w:rFonts w:ascii="Courier New" w:hAnsi="Courier New" w:cs="Courier New"/>
+          <w:color w:val="8AC6F2"/>
+          <w:sz w:val="20"/>
+          <w:szCs w:val="20"/>
+        </w:rPr>
+        <w:t>private</w:t>
+      </w:r>
+      <w:r>
+        <w:rPr>
+          <w:rFonts w:ascii="Courier New" w:hAnsi="Courier New" w:cs="Courier New"/>
+          <w:color w:val="F6F3E8"/>
+          <w:sz w:val="20"/>
+          <w:szCs w:val="20"/>
+        </w:rPr>
+        <w:t xml:space="preserve"> </w:t>
+      </w:r>
+      <w:proofErr w:type="spellStart"/>
+      <w:r>
+        <w:rPr>
+          <w:rFonts w:ascii="Courier New" w:hAnsi="Courier New" w:cs="Courier New"/>
+          <w:color w:val="CAE682"/>
+          <w:sz w:val="20"/>
+          <w:szCs w:val="20"/>
+        </w:rPr>
+        <w:t>Integer</w:t>
+      </w:r>
+      <w:proofErr w:type="spellEnd"/>
+      <w:r>
+        <w:rPr>
+          <w:rFonts w:ascii="Courier New" w:hAnsi="Courier New" w:cs="Courier New"/>
+          <w:color w:val="F6F3E8"/>
+          <w:sz w:val="20"/>
+          <w:szCs w:val="20"/>
+        </w:rPr>
+        <w:t xml:space="preserve"> </w:t>
+      </w:r>
+      <w:r>
+        <w:rPr>
+          <w:rFonts w:ascii="Courier New" w:hAnsi="Courier New" w:cs="Courier New"/>
+          <w:color w:val="CAE682"/>
+          <w:sz w:val="20"/>
+          <w:szCs w:val="20"/>
+        </w:rPr>
+        <w:t>aliquota</w:t>
+      </w:r>
+      <w:r>
+        <w:rPr>
+          <w:rFonts w:ascii="Courier New" w:hAnsi="Courier New" w:cs="Courier New"/>
+          <w:color w:val="F3F6EE"/>
+          <w:sz w:val="20"/>
+          <w:szCs w:val="20"/>
+        </w:rPr>
+        <w:t>;</w:t>
+      </w:r>
+    </w:p>
+    <w:p>
+      <w:pPr>
+        <w:pStyle w:val="NormaleWeb"/>
+        <w:shd w:val="clear" w:color="auto" w:fill="1C1C1C"/>
+        <w:spacing w:before="0" w:beforeAutospacing="0" w:after="0" w:afterAutospacing="0"/>
+        <w:rPr>
+          <w:rFonts w:ascii="Courier New" w:hAnsi="Courier New" w:cs="Courier New"/>
+          <w:color w:val="CCCCCC"/>
+          <w:sz w:val="20"/>
+          <w:szCs w:val="20"/>
+        </w:rPr>
+      </w:pPr>
+      <w:r>
+        <w:rPr>
+          <w:rFonts w:ascii="Courier New" w:hAnsi="Courier New" w:cs="Courier New"/>
+          <w:color w:val="F3F6EE"/>
+          <w:sz w:val="20"/>
+          <w:szCs w:val="20"/>
+        </w:rPr>
+        <w:t>}</w:t>
+      </w:r>
+    </w:p>
+    <w:p/>
+    <w:p>
+      <w:r>
+        <w:t>Introduzione alle relazioni tra le classi di entità</w:t>
+      </w:r>
+    </w:p>
     <w:p/>
     <w:p/>
     <w:p/>

</xml_diff>

<commit_message>
associazione uno-a-uno e aggiornamento teoria del corso PDF
</commit_message>
<xml_diff>
--- a/teoria-del-corso/Appunti Spring.docx
+++ b/teoria-del-corso/Appunti Spring.docx
@@ -33589,7 +33589,6 @@
           <w:color w:val="CCCCCC"/>
           <w:sz w:val="20"/>
           <w:szCs w:val="20"/>
-          <w:lang w:val="en-US"/>
         </w:rPr>
       </w:pPr>
       <w:r>
@@ -33598,7 +33597,6 @@
           <w:color w:val="808080"/>
           <w:sz w:val="20"/>
           <w:szCs w:val="20"/>
-          <w:lang w:val="en-US"/>
         </w:rPr>
         <w:t>@OneToMany</w:t>
       </w:r>
@@ -33608,7 +33606,6 @@
           <w:color w:val="F3F6EE"/>
           <w:sz w:val="20"/>
           <w:szCs w:val="20"/>
-          <w:lang w:val="en-US"/>
         </w:rPr>
         <w:t>(</w:t>
       </w:r>
@@ -33618,7 +33615,6 @@
           <w:color w:val="EB4B64"/>
           <w:sz w:val="20"/>
           <w:szCs w:val="20"/>
-          <w:lang w:val="en-US"/>
         </w:rPr>
         <w:t>fetch</w:t>
       </w:r>
@@ -33628,7 +33624,6 @@
           <w:color w:val="F6F3E8"/>
           <w:sz w:val="20"/>
           <w:szCs w:val="20"/>
-          <w:lang w:val="en-US"/>
         </w:rPr>
         <w:t xml:space="preserve"> </w:t>
       </w:r>
@@ -33638,7 +33633,6 @@
           <w:color w:val="F3F6EE"/>
           <w:sz w:val="20"/>
           <w:szCs w:val="20"/>
-          <w:lang w:val="en-US"/>
         </w:rPr>
         <w:t>=</w:t>
       </w:r>
@@ -33648,7 +33642,6 @@
           <w:color w:val="F6F3E8"/>
           <w:sz w:val="20"/>
           <w:szCs w:val="20"/>
-          <w:lang w:val="en-US"/>
         </w:rPr>
         <w:t xml:space="preserve"> FetchType</w:t>
       </w:r>
@@ -33658,7 +33651,6 @@
           <w:color w:val="F3F6EE"/>
           <w:sz w:val="20"/>
           <w:szCs w:val="20"/>
-          <w:lang w:val="en-US"/>
         </w:rPr>
         <w:t>.</w:t>
       </w:r>
@@ -33668,7 +33660,6 @@
           <w:color w:val="53DCCD"/>
           <w:sz w:val="20"/>
           <w:szCs w:val="20"/>
-          <w:lang w:val="en-US"/>
         </w:rPr>
         <w:t>LAZY</w:t>
       </w:r>
@@ -33678,7 +33669,6 @@
           <w:color w:val="F3F6EE"/>
           <w:sz w:val="20"/>
           <w:szCs w:val="20"/>
-          <w:lang w:val="en-US"/>
         </w:rPr>
         <w:t>,</w:t>
       </w:r>
@@ -33688,7 +33678,6 @@
           <w:color w:val="F6F3E8"/>
           <w:sz w:val="20"/>
           <w:szCs w:val="20"/>
-          <w:lang w:val="en-US"/>
         </w:rPr>
         <w:t xml:space="preserve"> </w:t>
       </w:r>
@@ -33698,7 +33687,6 @@
           <w:color w:val="EB4B64"/>
           <w:sz w:val="20"/>
           <w:szCs w:val="20"/>
-          <w:lang w:val="en-US"/>
         </w:rPr>
         <w:t>cascade</w:t>
       </w:r>
@@ -33708,7 +33696,6 @@
           <w:color w:val="F6F3E8"/>
           <w:sz w:val="20"/>
           <w:szCs w:val="20"/>
-          <w:lang w:val="en-US"/>
         </w:rPr>
         <w:t xml:space="preserve"> </w:t>
       </w:r>
@@ -33718,7 +33705,6 @@
           <w:color w:val="F3F6EE"/>
           <w:sz w:val="20"/>
           <w:szCs w:val="20"/>
-          <w:lang w:val="en-US"/>
         </w:rPr>
         <w:t>=</w:t>
       </w:r>
@@ -33728,7 +33714,6 @@
           <w:color w:val="F6F3E8"/>
           <w:sz w:val="20"/>
           <w:szCs w:val="20"/>
-          <w:lang w:val="en-US"/>
         </w:rPr>
         <w:t xml:space="preserve"> CascadeType</w:t>
       </w:r>
@@ -33738,7 +33723,6 @@
           <w:color w:val="F3F6EE"/>
           <w:sz w:val="20"/>
           <w:szCs w:val="20"/>
-          <w:lang w:val="en-US"/>
         </w:rPr>
         <w:t>.</w:t>
       </w:r>
@@ -33748,7 +33732,6 @@
           <w:color w:val="53DCCD"/>
           <w:sz w:val="20"/>
           <w:szCs w:val="20"/>
-          <w:lang w:val="en-US"/>
         </w:rPr>
         <w:t>ALL</w:t>
       </w:r>
@@ -33758,7 +33741,6 @@
           <w:color w:val="F3F6EE"/>
           <w:sz w:val="20"/>
           <w:szCs w:val="20"/>
-          <w:lang w:val="en-US"/>
         </w:rPr>
         <w:t>,</w:t>
       </w:r>
@@ -33768,7 +33750,6 @@
           <w:color w:val="F6F3E8"/>
           <w:sz w:val="20"/>
           <w:szCs w:val="20"/>
-          <w:lang w:val="en-US"/>
         </w:rPr>
         <w:t xml:space="preserve"> </w:t>
       </w:r>
@@ -33778,7 +33759,6 @@
           <w:color w:val="EB4B64"/>
           <w:sz w:val="20"/>
           <w:szCs w:val="20"/>
-          <w:lang w:val="en-US"/>
         </w:rPr>
         <w:t>mappedBy</w:t>
       </w:r>
@@ -33788,7 +33768,6 @@
           <w:color w:val="F6F3E8"/>
           <w:sz w:val="20"/>
           <w:szCs w:val="20"/>
-          <w:lang w:val="en-US"/>
         </w:rPr>
         <w:t xml:space="preserve"> </w:t>
       </w:r>
@@ -33798,7 +33777,6 @@
           <w:color w:val="F3F6EE"/>
           <w:sz w:val="20"/>
           <w:szCs w:val="20"/>
-          <w:lang w:val="en-US"/>
         </w:rPr>
         <w:t>=</w:t>
       </w:r>
@@ -33808,7 +33786,6 @@
           <w:color w:val="F6F3E8"/>
           <w:sz w:val="20"/>
           <w:szCs w:val="20"/>
-          <w:lang w:val="en-US"/>
         </w:rPr>
         <w:t xml:space="preserve"> </w:t>
       </w:r>
@@ -33818,7 +33795,6 @@
           <w:color w:val="95E454"/>
           <w:sz w:val="20"/>
           <w:szCs w:val="20"/>
-          <w:lang w:val="en-US"/>
         </w:rPr>
         <w:t>"articolo"</w:t>
       </w:r>
@@ -33828,7 +33804,6 @@
           <w:color w:val="F3F6EE"/>
           <w:sz w:val="20"/>
           <w:szCs w:val="20"/>
-          <w:lang w:val="en-US"/>
         </w:rPr>
         <w:t>,</w:t>
       </w:r>
@@ -33838,7 +33813,6 @@
           <w:color w:val="F6F3E8"/>
           <w:sz w:val="20"/>
           <w:szCs w:val="20"/>
-          <w:lang w:val="en-US"/>
         </w:rPr>
         <w:t xml:space="preserve"> </w:t>
       </w:r>
@@ -33848,7 +33822,6 @@
           <w:color w:val="EB4B64"/>
           <w:sz w:val="20"/>
           <w:szCs w:val="20"/>
-          <w:lang w:val="en-US"/>
         </w:rPr>
         <w:t>orphanRemoval</w:t>
       </w:r>
@@ -33858,7 +33831,6 @@
           <w:color w:val="F6F3E8"/>
           <w:sz w:val="20"/>
           <w:szCs w:val="20"/>
-          <w:lang w:val="en-US"/>
         </w:rPr>
         <w:t xml:space="preserve"> </w:t>
       </w:r>
@@ -33868,7 +33840,6 @@
           <w:color w:val="F3F6EE"/>
           <w:sz w:val="20"/>
           <w:szCs w:val="20"/>
-          <w:lang w:val="en-US"/>
         </w:rPr>
         <w:t>=</w:t>
       </w:r>
@@ -33878,7 +33849,6 @@
           <w:color w:val="F6F3E8"/>
           <w:sz w:val="20"/>
           <w:szCs w:val="20"/>
-          <w:lang w:val="en-US"/>
         </w:rPr>
         <w:t xml:space="preserve"> </w:t>
       </w:r>
@@ -33888,7 +33858,6 @@
           <w:color w:val="8AC6F2"/>
           <w:sz w:val="20"/>
           <w:szCs w:val="20"/>
-          <w:lang w:val="en-US"/>
         </w:rPr>
         <w:t>true</w:t>
       </w:r>
@@ -33898,7 +33867,6 @@
           <w:color w:val="F3F6EE"/>
           <w:sz w:val="20"/>
           <w:szCs w:val="20"/>
-          <w:lang w:val="en-US"/>
         </w:rPr>
         <w:t>)</w:t>
       </w:r>
@@ -33922,7 +33890,6 @@
           <w:color w:val="F6F3E8"/>
           <w:sz w:val="20"/>
           <w:szCs w:val="20"/>
-          <w:lang w:val="en-US"/>
         </w:rPr>
         <w:tab/>
       </w:r>
@@ -34462,10 +34429,7 @@
         </w:numPr>
       </w:pPr>
       <w:r>
-        <w:t>CascadeType.</w:t>
-      </w:r>
-      <w:r>
-        <w:t>PERSIST</w:t>
+        <w:t>CascadeType.PERSIST</w:t>
       </w:r>
       <w:r>
         <w:t xml:space="preserve"> </w:t>
@@ -34492,10 +34456,7 @@
         </w:numPr>
       </w:pPr>
       <w:r>
-        <w:t>CascadeType.</w:t>
-      </w:r>
-      <w:r>
-        <w:t>MERGE</w:t>
+        <w:t>CascadeType.MERGE</w:t>
       </w:r>
       <w:r>
         <w:t xml:space="preserve"> </w:t>
@@ -34523,10 +34484,7 @@
       </w:pPr>
       <w:r>
         <w:lastRenderedPageBreak/>
-        <w:t>CascadeType.</w:t>
-      </w:r>
-      <w:r>
-        <w:t>REMOVE</w:t>
+        <w:t>CascadeType.REMOVE</w:t>
       </w:r>
       <w:r>
         <w:t xml:space="preserve"> </w:t>
@@ -34547,10 +34505,7 @@
         </w:numPr>
       </w:pPr>
       <w:r>
-        <w:t>CascadeType.</w:t>
-      </w:r>
-      <w:r>
-        <w:t>REFRESH</w:t>
+        <w:t>CascadeType.REFRESH</w:t>
       </w:r>
     </w:p>
     <w:p>
@@ -34562,10 +34517,7 @@
         </w:numPr>
       </w:pPr>
       <w:r>
-        <w:t>CascadeType.</w:t>
-      </w:r>
-      <w:r>
-        <w:t>DETACH</w:t>
+        <w:t>CascadeType.DETACH</w:t>
       </w:r>
     </w:p>
     <w:p>
@@ -34577,10 +34529,551 @@
         </w:numPr>
       </w:pPr>
       <w:r>
-        <w:t>CascadeType.</w:t>
-      </w:r>
-      <w:r>
-        <w:t>REPLICATE…</w:t>
+        <w:t>CascadeType.REPLICATE…</w:t>
+      </w:r>
+    </w:p>
+    <w:p>
+      <w:pPr>
+        <w:pStyle w:val="Titolo2"/>
+      </w:pPr>
+      <w:r>
+        <w:t>Introduzione alla annotazione @OneToOne</w:t>
+      </w:r>
+    </w:p>
+    <w:p>
+      <w:r>
+        <w:t xml:space="preserve">Esempio: relazione Articoli </w:t>
+      </w:r>
+      <w:r>
+        <w:sym w:font="Wingdings" w:char="F0E0"/>
+      </w:r>
+      <w:r>
+        <w:t xml:space="preserve"> Ingredienti è del tipo uno-a-uno. </w:t>
+      </w:r>
+      <w:r>
+        <w:t xml:space="preserve">Entrambi campi di join sono chiavi primarie. Per replicare lo stesso comportamento lato Entity, ci serve usare la notazione spring </w:t>
+      </w:r>
+      <w:r>
+        <w:rPr>
+          <w:b/>
+          <w:bCs/>
+        </w:rPr>
+        <w:t>@OneToOne</w:t>
+      </w:r>
+      <w:r>
+        <w:t xml:space="preserve"> </w:t>
+      </w:r>
+      <w:r>
+        <w:sym w:font="Wingdings" w:char="F0E0"/>
+      </w:r>
+      <w:r>
+        <w:t xml:space="preserve"> questa annotazione si usa in spring per stabilire una relazione uno-a-uno tra 2 entità. </w:t>
+      </w:r>
+      <w:r>
+        <w:t xml:space="preserve"> Si usa insieme alle altre notazioni JPA per definire il mappaggio del database. </w:t>
+      </w:r>
+      <w:r>
+        <w:t>L’annotazione viene applicata ad un campo o un metodo getter nella classe di entità che rappresenta il lato proprietario della relazione.</w:t>
+      </w:r>
+      <w:r>
+        <w:t xml:space="preserve"> L’annotazione di può usare con o senza l’annotazione @JoinColumn.</w:t>
+      </w:r>
+      <w:r>
+        <w:t xml:space="preserve"> </w:t>
+      </w:r>
+      <w:r>
+        <w:t xml:space="preserve">Quando invece si usa insieme Join Column allora si possono specificare i dettagli sulla colonna della chiave esterna. </w:t>
+      </w:r>
+      <w:r>
+        <w:t xml:space="preserve">@JoinColumn si usa quindi per specificare il nome della colonna della chiave esterna nella tabella dell’entità proprietaria. </w:t>
+      </w:r>
+    </w:p>
+    <w:p>
+      <w:r>
+        <w:t>Dentro Articoli.java scriveremo quindi:</w:t>
+      </w:r>
+    </w:p>
+    <w:p>
+      <w:pPr>
+        <w:pStyle w:val="NormaleWeb"/>
+        <w:shd w:val="clear" w:color="auto" w:fill="1C1C1C"/>
+        <w:spacing w:before="0" w:beforeAutospacing="0" w:after="0" w:afterAutospacing="0"/>
+        <w:rPr>
+          <w:rFonts w:ascii="Courier New" w:hAnsi="Courier New" w:cs="Courier New"/>
+          <w:color w:val="CCCCCC"/>
+          <w:sz w:val="20"/>
+          <w:szCs w:val="20"/>
+          <w:lang w:val="en-US"/>
+        </w:rPr>
+      </w:pPr>
+      <w:r>
+        <w:rPr>
+          <w:rFonts w:ascii="Courier New" w:hAnsi="Courier New" w:cs="Courier New"/>
+          <w:color w:val="808080"/>
+          <w:sz w:val="20"/>
+          <w:szCs w:val="20"/>
+          <w:lang w:val="en-US"/>
+        </w:rPr>
+        <w:t>@OneToOne</w:t>
+      </w:r>
+      <w:r>
+        <w:rPr>
+          <w:rFonts w:ascii="Courier New" w:hAnsi="Courier New" w:cs="Courier New"/>
+          <w:color w:val="F3F6EE"/>
+          <w:sz w:val="20"/>
+          <w:szCs w:val="20"/>
+          <w:lang w:val="en-US"/>
+        </w:rPr>
+        <w:t>(</w:t>
+      </w:r>
+      <w:r>
+        <w:rPr>
+          <w:rFonts w:ascii="Courier New" w:hAnsi="Courier New" w:cs="Courier New"/>
+          <w:color w:val="EB4B64"/>
+          <w:sz w:val="20"/>
+          <w:szCs w:val="20"/>
+          <w:lang w:val="en-US"/>
+        </w:rPr>
+        <w:t>cascade</w:t>
+      </w:r>
+      <w:r>
+        <w:rPr>
+          <w:rFonts w:ascii="Courier New" w:hAnsi="Courier New" w:cs="Courier New"/>
+          <w:color w:val="F6F3E8"/>
+          <w:sz w:val="20"/>
+          <w:szCs w:val="20"/>
+          <w:lang w:val="en-US"/>
+        </w:rPr>
+        <w:t xml:space="preserve"> </w:t>
+      </w:r>
+      <w:r>
+        <w:rPr>
+          <w:rFonts w:ascii="Courier New" w:hAnsi="Courier New" w:cs="Courier New"/>
+          <w:color w:val="F3F6EE"/>
+          <w:sz w:val="20"/>
+          <w:szCs w:val="20"/>
+          <w:lang w:val="en-US"/>
+        </w:rPr>
+        <w:t>=</w:t>
+      </w:r>
+      <w:r>
+        <w:rPr>
+          <w:rFonts w:ascii="Courier New" w:hAnsi="Courier New" w:cs="Courier New"/>
+          <w:color w:val="F6F3E8"/>
+          <w:sz w:val="20"/>
+          <w:szCs w:val="20"/>
+          <w:lang w:val="en-US"/>
+        </w:rPr>
+        <w:t xml:space="preserve"> CascadeType</w:t>
+      </w:r>
+      <w:r>
+        <w:rPr>
+          <w:rFonts w:ascii="Courier New" w:hAnsi="Courier New" w:cs="Courier New"/>
+          <w:color w:val="F3F6EE"/>
+          <w:sz w:val="20"/>
+          <w:szCs w:val="20"/>
+          <w:lang w:val="en-US"/>
+        </w:rPr>
+        <w:t>.</w:t>
+      </w:r>
+      <w:r>
+        <w:rPr>
+          <w:rFonts w:ascii="Courier New" w:hAnsi="Courier New" w:cs="Courier New"/>
+          <w:color w:val="53DCCD"/>
+          <w:sz w:val="20"/>
+          <w:szCs w:val="20"/>
+          <w:lang w:val="en-US"/>
+        </w:rPr>
+        <w:t>ALL</w:t>
+      </w:r>
+      <w:r>
+        <w:rPr>
+          <w:rFonts w:ascii="Courier New" w:hAnsi="Courier New" w:cs="Courier New"/>
+          <w:color w:val="F3F6EE"/>
+          <w:sz w:val="20"/>
+          <w:szCs w:val="20"/>
+          <w:lang w:val="en-US"/>
+        </w:rPr>
+        <w:t>,</w:t>
+      </w:r>
+      <w:r>
+        <w:rPr>
+          <w:rFonts w:ascii="Courier New" w:hAnsi="Courier New" w:cs="Courier New"/>
+          <w:color w:val="F6F3E8"/>
+          <w:sz w:val="20"/>
+          <w:szCs w:val="20"/>
+          <w:lang w:val="en-US"/>
+        </w:rPr>
+        <w:t xml:space="preserve"> </w:t>
+      </w:r>
+      <w:r>
+        <w:rPr>
+          <w:rFonts w:ascii="Courier New" w:hAnsi="Courier New" w:cs="Courier New"/>
+          <w:color w:val="EB4B64"/>
+          <w:sz w:val="20"/>
+          <w:szCs w:val="20"/>
+          <w:lang w:val="en-US"/>
+        </w:rPr>
+        <w:t>mappedBy</w:t>
+      </w:r>
+      <w:r>
+        <w:rPr>
+          <w:rFonts w:ascii="Courier New" w:hAnsi="Courier New" w:cs="Courier New"/>
+          <w:color w:val="F6F3E8"/>
+          <w:sz w:val="20"/>
+          <w:szCs w:val="20"/>
+          <w:lang w:val="en-US"/>
+        </w:rPr>
+        <w:t xml:space="preserve"> </w:t>
+      </w:r>
+      <w:r>
+        <w:rPr>
+          <w:rFonts w:ascii="Courier New" w:hAnsi="Courier New" w:cs="Courier New"/>
+          <w:color w:val="F3F6EE"/>
+          <w:sz w:val="20"/>
+          <w:szCs w:val="20"/>
+          <w:lang w:val="en-US"/>
+        </w:rPr>
+        <w:t>=</w:t>
+      </w:r>
+      <w:r>
+        <w:rPr>
+          <w:rFonts w:ascii="Courier New" w:hAnsi="Courier New" w:cs="Courier New"/>
+          <w:color w:val="F6F3E8"/>
+          <w:sz w:val="20"/>
+          <w:szCs w:val="20"/>
+          <w:lang w:val="en-US"/>
+        </w:rPr>
+        <w:t xml:space="preserve"> </w:t>
+      </w:r>
+      <w:r>
+        <w:rPr>
+          <w:rFonts w:ascii="Courier New" w:hAnsi="Courier New" w:cs="Courier New"/>
+          <w:color w:val="95E454"/>
+          <w:sz w:val="20"/>
+          <w:szCs w:val="20"/>
+          <w:lang w:val="en-US"/>
+        </w:rPr>
+        <w:t>"articolo"</w:t>
+      </w:r>
+      <w:r>
+        <w:rPr>
+          <w:rFonts w:ascii="Courier New" w:hAnsi="Courier New" w:cs="Courier New"/>
+          <w:color w:val="F3F6EE"/>
+          <w:sz w:val="20"/>
+          <w:szCs w:val="20"/>
+          <w:lang w:val="en-US"/>
+        </w:rPr>
+        <w:t>,</w:t>
+      </w:r>
+      <w:r>
+        <w:rPr>
+          <w:rFonts w:ascii="Courier New" w:hAnsi="Courier New" w:cs="Courier New"/>
+          <w:color w:val="F6F3E8"/>
+          <w:sz w:val="20"/>
+          <w:szCs w:val="20"/>
+          <w:lang w:val="en-US"/>
+        </w:rPr>
+        <w:t xml:space="preserve"> </w:t>
+      </w:r>
+      <w:r>
+        <w:rPr>
+          <w:rFonts w:ascii="Courier New" w:hAnsi="Courier New" w:cs="Courier New"/>
+          <w:color w:val="EB4B64"/>
+          <w:sz w:val="20"/>
+          <w:szCs w:val="20"/>
+          <w:lang w:val="en-US"/>
+        </w:rPr>
+        <w:t>orphanRemoval</w:t>
+      </w:r>
+      <w:r>
+        <w:rPr>
+          <w:rFonts w:ascii="Courier New" w:hAnsi="Courier New" w:cs="Courier New"/>
+          <w:color w:val="F6F3E8"/>
+          <w:sz w:val="20"/>
+          <w:szCs w:val="20"/>
+          <w:lang w:val="en-US"/>
+        </w:rPr>
+        <w:t xml:space="preserve"> </w:t>
+      </w:r>
+      <w:r>
+        <w:rPr>
+          <w:rFonts w:ascii="Courier New" w:hAnsi="Courier New" w:cs="Courier New"/>
+          <w:color w:val="F3F6EE"/>
+          <w:sz w:val="20"/>
+          <w:szCs w:val="20"/>
+          <w:lang w:val="en-US"/>
+        </w:rPr>
+        <w:t>=</w:t>
+      </w:r>
+      <w:r>
+        <w:rPr>
+          <w:rFonts w:ascii="Courier New" w:hAnsi="Courier New" w:cs="Courier New"/>
+          <w:color w:val="F6F3E8"/>
+          <w:sz w:val="20"/>
+          <w:szCs w:val="20"/>
+          <w:lang w:val="en-US"/>
+        </w:rPr>
+        <w:t xml:space="preserve"> </w:t>
+      </w:r>
+      <w:r>
+        <w:rPr>
+          <w:rFonts w:ascii="Courier New" w:hAnsi="Courier New" w:cs="Courier New"/>
+          <w:color w:val="8AC6F2"/>
+          <w:sz w:val="20"/>
+          <w:szCs w:val="20"/>
+          <w:lang w:val="en-US"/>
+        </w:rPr>
+        <w:t>true</w:t>
+      </w:r>
+      <w:r>
+        <w:rPr>
+          <w:rFonts w:ascii="Courier New" w:hAnsi="Courier New" w:cs="Courier New"/>
+          <w:color w:val="F3F6EE"/>
+          <w:sz w:val="20"/>
+          <w:szCs w:val="20"/>
+          <w:lang w:val="en-US"/>
+        </w:rPr>
+        <w:t>)</w:t>
+      </w:r>
+    </w:p>
+    <w:p>
+      <w:pPr>
+        <w:pStyle w:val="NormaleWeb"/>
+        <w:shd w:val="clear" w:color="auto" w:fill="1C1C1C"/>
+        <w:spacing w:before="0" w:beforeAutospacing="0" w:after="0" w:afterAutospacing="0"/>
+        <w:rPr>
+          <w:rFonts w:ascii="Courier New" w:hAnsi="Courier New" w:cs="Courier New"/>
+          <w:color w:val="CCCCCC"/>
+          <w:sz w:val="20"/>
+          <w:szCs w:val="20"/>
+        </w:rPr>
+      </w:pPr>
+      <w:r>
+        <w:rPr>
+          <w:rFonts w:ascii="Courier New" w:hAnsi="Courier New" w:cs="Courier New"/>
+          <w:color w:val="F6F3E8"/>
+          <w:sz w:val="20"/>
+          <w:szCs w:val="20"/>
+          <w:lang w:val="en-US"/>
+        </w:rPr>
+        <w:tab/>
+      </w:r>
+      <w:r>
+        <w:rPr>
+          <w:rFonts w:ascii="Courier New" w:hAnsi="Courier New" w:cs="Courier New"/>
+          <w:color w:val="8AC6F2"/>
+          <w:sz w:val="20"/>
+          <w:szCs w:val="20"/>
+        </w:rPr>
+        <w:t>private</w:t>
+      </w:r>
+      <w:r>
+        <w:rPr>
+          <w:rFonts w:ascii="Courier New" w:hAnsi="Courier New" w:cs="Courier New"/>
+          <w:color w:val="F6F3E8"/>
+          <w:sz w:val="20"/>
+          <w:szCs w:val="20"/>
+        </w:rPr>
+        <w:t xml:space="preserve"> </w:t>
+      </w:r>
+      <w:r>
+        <w:rPr>
+          <w:rFonts w:ascii="Courier New" w:hAnsi="Courier New" w:cs="Courier New"/>
+          <w:color w:val="CAE682"/>
+          <w:sz w:val="20"/>
+          <w:szCs w:val="20"/>
+        </w:rPr>
+        <w:t>Ingredienti</w:t>
+      </w:r>
+      <w:r>
+        <w:rPr>
+          <w:rFonts w:ascii="Courier New" w:hAnsi="Courier New" w:cs="Courier New"/>
+          <w:color w:val="F6F3E8"/>
+          <w:sz w:val="20"/>
+          <w:szCs w:val="20"/>
+        </w:rPr>
+        <w:t xml:space="preserve"> </w:t>
+      </w:r>
+      <w:r>
+        <w:rPr>
+          <w:rFonts w:ascii="Courier New" w:hAnsi="Courier New" w:cs="Courier New"/>
+          <w:color w:val="CAE682"/>
+          <w:sz w:val="20"/>
+          <w:szCs w:val="20"/>
+        </w:rPr>
+        <w:t>ingredienti</w:t>
+      </w:r>
+      <w:r>
+        <w:rPr>
+          <w:rFonts w:ascii="Courier New" w:hAnsi="Courier New" w:cs="Courier New"/>
+          <w:color w:val="F3F6EE"/>
+          <w:sz w:val="20"/>
+          <w:szCs w:val="20"/>
+        </w:rPr>
+        <w:t>;</w:t>
+      </w:r>
+    </w:p>
+    <w:p>
+      <w:r>
+        <w:t>Il fetch type nel caso del one-to-one non ha</w:t>
+      </w:r>
+      <w:r>
+        <w:t xml:space="preserve"> ragione di esistere.</w:t>
+      </w:r>
+    </w:p>
+    <w:p>
+      <w:r>
+        <w:t>Mentre dentro Ingredienti.java scriviamo questo:</w:t>
+      </w:r>
+    </w:p>
+    <w:p>
+      <w:pPr>
+        <w:pStyle w:val="NormaleWeb"/>
+        <w:shd w:val="clear" w:color="auto" w:fill="1C1C1C"/>
+        <w:spacing w:before="0" w:beforeAutospacing="0" w:after="0" w:afterAutospacing="0"/>
+        <w:rPr>
+          <w:rFonts w:ascii="Courier New" w:hAnsi="Courier New" w:cs="Courier New"/>
+          <w:color w:val="CCCCCC"/>
+          <w:sz w:val="20"/>
+          <w:szCs w:val="20"/>
+        </w:rPr>
+      </w:pPr>
+      <w:r>
+        <w:rPr>
+          <w:rFonts w:ascii="Courier New" w:hAnsi="Courier New" w:cs="Courier New"/>
+          <w:color w:val="808080"/>
+          <w:sz w:val="20"/>
+          <w:szCs w:val="20"/>
+        </w:rPr>
+        <w:t>@OneToOne</w:t>
+      </w:r>
+    </w:p>
+    <w:p>
+      <w:pPr>
+        <w:pStyle w:val="NormaleWeb"/>
+        <w:shd w:val="clear" w:color="auto" w:fill="1C1C1C"/>
+        <w:spacing w:before="0" w:beforeAutospacing="0" w:after="0" w:afterAutospacing="0"/>
+        <w:rPr>
+          <w:rFonts w:ascii="Courier New" w:hAnsi="Courier New" w:cs="Courier New"/>
+          <w:color w:val="CCCCCC"/>
+          <w:sz w:val="20"/>
+          <w:szCs w:val="20"/>
+        </w:rPr>
+      </w:pPr>
+      <w:r>
+        <w:rPr>
+          <w:rFonts w:ascii="Courier New" w:hAnsi="Courier New" w:cs="Courier New"/>
+          <w:color w:val="F6F3E8"/>
+          <w:sz w:val="20"/>
+          <w:szCs w:val="20"/>
+        </w:rPr>
+        <w:tab/>
+      </w:r>
+      <w:r>
+        <w:rPr>
+          <w:rFonts w:ascii="Courier New" w:hAnsi="Courier New" w:cs="Courier New"/>
+          <w:color w:val="808080"/>
+          <w:sz w:val="20"/>
+          <w:szCs w:val="20"/>
+        </w:rPr>
+        <w:t>@</w:t>
+      </w:r>
+      <w:r>
+        <w:rPr>
+          <w:rFonts w:ascii="Courier New" w:hAnsi="Courier New" w:cs="Courier New"/>
+          <w:color w:val="808080"/>
+          <w:sz w:val="20"/>
+          <w:szCs w:val="20"/>
+          <w:shd w:val="clear" w:color="auto" w:fill="393904"/>
+        </w:rPr>
+        <w:t>PrimaryKeyJoinColumn</w:t>
+      </w:r>
+    </w:p>
+    <w:p>
+      <w:pPr>
+        <w:pStyle w:val="NormaleWeb"/>
+        <w:shd w:val="clear" w:color="auto" w:fill="1C1C1C"/>
+        <w:spacing w:before="0" w:beforeAutospacing="0" w:after="0" w:afterAutospacing="0"/>
+        <w:rPr>
+          <w:rFonts w:ascii="Courier New" w:hAnsi="Courier New" w:cs="Courier New"/>
+          <w:color w:val="CCCCCC"/>
+          <w:sz w:val="20"/>
+          <w:szCs w:val="20"/>
+        </w:rPr>
+      </w:pPr>
+      <w:r>
+        <w:rPr>
+          <w:rFonts w:ascii="Courier New" w:hAnsi="Courier New" w:cs="Courier New"/>
+          <w:color w:val="F6F3E8"/>
+          <w:sz w:val="20"/>
+          <w:szCs w:val="20"/>
+        </w:rPr>
+        <w:tab/>
+      </w:r>
+      <w:r>
+        <w:rPr>
+          <w:rFonts w:ascii="Courier New" w:hAnsi="Courier New" w:cs="Courier New"/>
+          <w:color w:val="8AC6F2"/>
+          <w:sz w:val="20"/>
+          <w:szCs w:val="20"/>
+        </w:rPr>
+        <w:t>private</w:t>
+      </w:r>
+      <w:r>
+        <w:rPr>
+          <w:rFonts w:ascii="Courier New" w:hAnsi="Courier New" w:cs="Courier New"/>
+          <w:color w:val="F6F3E8"/>
+          <w:sz w:val="20"/>
+          <w:szCs w:val="20"/>
+        </w:rPr>
+        <w:t xml:space="preserve"> </w:t>
+      </w:r>
+      <w:r>
+        <w:rPr>
+          <w:rFonts w:ascii="Courier New" w:hAnsi="Courier New" w:cs="Courier New"/>
+          <w:color w:val="CAE682"/>
+          <w:sz w:val="20"/>
+          <w:szCs w:val="20"/>
+        </w:rPr>
+        <w:t>Articoli</w:t>
+      </w:r>
+      <w:r>
+        <w:rPr>
+          <w:rFonts w:ascii="Courier New" w:hAnsi="Courier New" w:cs="Courier New"/>
+          <w:color w:val="F6F3E8"/>
+          <w:sz w:val="20"/>
+          <w:szCs w:val="20"/>
+        </w:rPr>
+        <w:t xml:space="preserve"> </w:t>
+      </w:r>
+      <w:r>
+        <w:rPr>
+          <w:rFonts w:ascii="Courier New" w:hAnsi="Courier New" w:cs="Courier New"/>
+          <w:color w:val="CAE682"/>
+          <w:sz w:val="20"/>
+          <w:szCs w:val="20"/>
+        </w:rPr>
+        <w:t>articolo</w:t>
+      </w:r>
+      <w:r>
+        <w:rPr>
+          <w:rFonts w:ascii="Courier New" w:hAnsi="Courier New" w:cs="Courier New"/>
+          <w:color w:val="F3F6EE"/>
+          <w:sz w:val="20"/>
+          <w:szCs w:val="20"/>
+        </w:rPr>
+        <w:t>;</w:t>
+      </w:r>
+    </w:p>
+    <w:p>
+      <w:r>
+        <w:t>Con l’annotazione @PrimaryKeyJoinColumn stiamo dicendo che la relazione avviene attraverso una chiave primaria.</w:t>
+      </w:r>
+    </w:p>
+    <w:p>
+      <w:r>
+        <w:t>In questo modo la relazione one-to-one tra le 2 entity è di fatto completa.</w:t>
       </w:r>
     </w:p>
     <w:p/>

</xml_diff>

<commit_message>
Aggiunta delle notazioni Lombok che mancavano e aggiornamento del PDF della teoria del corso
</commit_message>
<xml_diff>
--- a/teoria-del-corso/Appunti Spring.docx
+++ b/teoria-del-corso/Appunti Spring.docx
@@ -41895,11 +41895,373 @@
       </w:r>
     </w:p>
     <w:p>
+      <w:pPr>
+        <w:pStyle w:val="Titolo2"/>
+      </w:pPr>
       <w:r>
         <w:t>Aggiunta della notazione di LOMBOK</w:t>
       </w:r>
     </w:p>
+    <w:p>
+      <w:r>
+        <w:t>Oltre ad implementare le configurazioni delle relazioni tra le varie tabelle, dobbiamo anche implementare</w:t>
+      </w:r>
+      <w:r>
+        <w:t xml:space="preserve"> </w:t>
+      </w:r>
+      <w:r>
+        <w:t>@Getter, @Setter, @NoArgsConstructor, @AllArgsConstructor…</w:t>
+      </w:r>
+    </w:p>
+    <w:p>
+      <w:r>
+        <w:t xml:space="preserve">Per le nostre classi di </w:t>
+      </w:r>
+      <w:proofErr w:type="spellStart"/>
+      <w:r>
+        <w:t>entity</w:t>
+      </w:r>
+      <w:proofErr w:type="spellEnd"/>
+      <w:r>
+        <w:t xml:space="preserve"> inseriamo tutte queste annotazioni:</w:t>
+      </w:r>
+    </w:p>
+    <w:p>
+      <w:pPr>
+        <w:pStyle w:val="NormaleWeb"/>
+        <w:shd w:val="clear" w:color="auto" w:fill="1C1C1C"/>
+        <w:spacing w:before="0" w:beforeAutospacing="0" w:after="0" w:afterAutospacing="0"/>
+        <w:rPr>
+          <w:rFonts w:ascii="Courier New" w:hAnsi="Courier New" w:cs="Courier New"/>
+          <w:color w:val="CCCCCC"/>
+          <w:lang w:val="en-US"/>
+        </w:rPr>
+      </w:pPr>
+      <w:r>
+        <w:rPr>
+          <w:rFonts w:ascii="Courier New" w:hAnsi="Courier New" w:cs="Courier New"/>
+          <w:color w:val="808080"/>
+          <w:lang w:val="en-US"/>
+        </w:rPr>
+        <w:t>@Getter</w:t>
+      </w:r>
+    </w:p>
+    <w:p>
+      <w:pPr>
+        <w:pStyle w:val="NormaleWeb"/>
+        <w:shd w:val="clear" w:color="auto" w:fill="1C1C1C"/>
+        <w:spacing w:before="0" w:beforeAutospacing="0" w:after="0" w:afterAutospacing="0"/>
+        <w:rPr>
+          <w:rFonts w:ascii="Courier New" w:hAnsi="Courier New" w:cs="Courier New"/>
+          <w:color w:val="CCCCCC"/>
+          <w:lang w:val="en-US"/>
+        </w:rPr>
+      </w:pPr>
+      <w:r>
+        <w:rPr>
+          <w:rFonts w:ascii="Courier New" w:hAnsi="Courier New" w:cs="Courier New"/>
+          <w:color w:val="808080"/>
+          <w:lang w:val="en-US"/>
+        </w:rPr>
+        <w:t>@Setter</w:t>
+      </w:r>
+    </w:p>
+    <w:p>
+      <w:pPr>
+        <w:pStyle w:val="NormaleWeb"/>
+        <w:shd w:val="clear" w:color="auto" w:fill="1C1C1C"/>
+        <w:spacing w:before="0" w:beforeAutospacing="0" w:after="0" w:afterAutospacing="0"/>
+        <w:rPr>
+          <w:rFonts w:ascii="Courier New" w:hAnsi="Courier New" w:cs="Courier New"/>
+          <w:color w:val="CCCCCC"/>
+          <w:lang w:val="en-US"/>
+        </w:rPr>
+      </w:pPr>
+      <w:r>
+        <w:rPr>
+          <w:rFonts w:ascii="Courier New" w:hAnsi="Courier New" w:cs="Courier New"/>
+          <w:color w:val="808080"/>
+          <w:lang w:val="en-US"/>
+        </w:rPr>
+        <w:t>@NoArgsConstructor</w:t>
+      </w:r>
+    </w:p>
+    <w:p>
+      <w:pPr>
+        <w:pStyle w:val="NormaleWeb"/>
+        <w:shd w:val="clear" w:color="auto" w:fill="1C1C1C"/>
+        <w:spacing w:before="0" w:beforeAutospacing="0" w:after="0" w:afterAutospacing="0"/>
+        <w:rPr>
+          <w:rFonts w:ascii="Courier New" w:hAnsi="Courier New" w:cs="Courier New"/>
+          <w:color w:val="CCCCCC"/>
+          <w:lang w:val="en-US"/>
+        </w:rPr>
+      </w:pPr>
+      <w:r>
+        <w:rPr>
+          <w:rFonts w:ascii="Courier New" w:hAnsi="Courier New" w:cs="Courier New"/>
+          <w:color w:val="808080"/>
+          <w:lang w:val="en-US"/>
+        </w:rPr>
+        <w:t>@AllArgsConstructor</w:t>
+      </w:r>
+    </w:p>
+    <w:p>
+      <w:pPr>
+        <w:pStyle w:val="NormaleWeb"/>
+        <w:shd w:val="clear" w:color="auto" w:fill="1C1C1C"/>
+        <w:spacing w:before="0" w:beforeAutospacing="0" w:after="0" w:afterAutospacing="0"/>
+        <w:rPr>
+          <w:rFonts w:ascii="Courier New" w:hAnsi="Courier New" w:cs="Courier New"/>
+          <w:color w:val="CCCCCC"/>
+          <w:lang w:val="en-US"/>
+        </w:rPr>
+      </w:pPr>
+      <w:r>
+        <w:rPr>
+          <w:rFonts w:ascii="Courier New" w:hAnsi="Courier New" w:cs="Courier New"/>
+          <w:color w:val="8AC6F2"/>
+          <w:lang w:val="en-US"/>
+        </w:rPr>
+        <w:t>public</w:t>
+      </w:r>
+      <w:r>
+        <w:rPr>
+          <w:rFonts w:ascii="Courier New" w:hAnsi="Courier New" w:cs="Courier New"/>
+          <w:color w:val="F6F3E8"/>
+          <w:lang w:val="en-US"/>
+        </w:rPr>
+        <w:t xml:space="preserve"> </w:t>
+      </w:r>
+      <w:r>
+        <w:rPr>
+          <w:rFonts w:ascii="Courier New" w:hAnsi="Courier New" w:cs="Courier New"/>
+          <w:color w:val="8AC6F2"/>
+          <w:lang w:val="en-US"/>
+        </w:rPr>
+        <w:t>class</w:t>
+      </w:r>
+      <w:r>
+        <w:rPr>
+          <w:rFonts w:ascii="Courier New" w:hAnsi="Courier New" w:cs="Courier New"/>
+          <w:color w:val="F6F3E8"/>
+          <w:lang w:val="en-US"/>
+        </w:rPr>
+        <w:t xml:space="preserve"> </w:t>
+      </w:r>
+      <w:r>
+        <w:rPr>
+          <w:rFonts w:ascii="Courier New" w:hAnsi="Courier New" w:cs="Courier New"/>
+          <w:color w:val="CAE682"/>
+          <w:lang w:val="en-US"/>
+        </w:rPr>
+        <w:t>Iva</w:t>
+      </w:r>
+      <w:r>
+        <w:rPr>
+          <w:rFonts w:ascii="Courier New" w:hAnsi="Courier New" w:cs="Courier New"/>
+          <w:color w:val="F6F3E8"/>
+          <w:lang w:val="en-US"/>
+        </w:rPr>
+        <w:t xml:space="preserve"> </w:t>
+      </w:r>
+      <w:r>
+        <w:rPr>
+          <w:rFonts w:ascii="Courier New" w:hAnsi="Courier New" w:cs="Courier New"/>
+          <w:color w:val="F3F6EE"/>
+          <w:lang w:val="en-US"/>
+        </w:rPr>
+        <w:t>{</w:t>
+      </w:r>
+    </w:p>
+    <w:p>
+      <w:pPr>
+        <w:pStyle w:val="NormaleWeb"/>
+        <w:shd w:val="clear" w:color="auto" w:fill="1C1C1C"/>
+        <w:spacing w:before="0" w:beforeAutospacing="0" w:after="0" w:afterAutospacing="0"/>
+        <w:rPr>
+          <w:rFonts w:ascii="Courier New" w:hAnsi="Courier New" w:cs="Courier New"/>
+          <w:color w:val="CCCCCC"/>
+        </w:rPr>
+      </w:pPr>
+      <w:r>
+        <w:rPr>
+          <w:rFonts w:ascii="Courier New" w:hAnsi="Courier New" w:cs="Courier New"/>
+          <w:color w:val="F6F3E8"/>
+          <w:lang w:val="en-US"/>
+        </w:rPr>
+        <w:tab/>
+      </w:r>
+      <w:r>
+        <w:rPr>
+          <w:rFonts w:ascii="Courier New" w:hAnsi="Courier New" w:cs="Courier New"/>
+          <w:color w:val="808080"/>
+        </w:rPr>
+        <w:t>@Id</w:t>
+      </w:r>
+    </w:p>
+    <w:p>
+      <w:pPr>
+        <w:pStyle w:val="NormaleWeb"/>
+        <w:shd w:val="clear" w:color="auto" w:fill="1C1C1C"/>
+        <w:spacing w:before="0" w:beforeAutospacing="0" w:after="0" w:afterAutospacing="0"/>
+        <w:rPr>
+          <w:rFonts w:ascii="Courier New" w:hAnsi="Courier New" w:cs="Courier New"/>
+          <w:color w:val="CCCCCC"/>
+        </w:rPr>
+      </w:pPr>
+      <w:r>
+        <w:rPr>
+          <w:rFonts w:ascii="Courier New" w:hAnsi="Courier New" w:cs="Courier New"/>
+          <w:color w:val="F6F3E8"/>
+        </w:rPr>
+        <w:tab/>
+      </w:r>
+      <w:r>
+        <w:rPr>
+          <w:rFonts w:ascii="Courier New" w:hAnsi="Courier New" w:cs="Courier New"/>
+          <w:color w:val="808080"/>
+        </w:rPr>
+        <w:t>@Column</w:t>
+      </w:r>
+      <w:r>
+        <w:rPr>
+          <w:rFonts w:ascii="Courier New" w:hAnsi="Courier New" w:cs="Courier New"/>
+          <w:color w:val="F3F6EE"/>
+        </w:rPr>
+        <w:t>(</w:t>
+      </w:r>
+      <w:r>
+        <w:rPr>
+          <w:rFonts w:ascii="Courier New" w:hAnsi="Courier New" w:cs="Courier New"/>
+          <w:color w:val="EB4B64"/>
+        </w:rPr>
+        <w:t>name</w:t>
+      </w:r>
+      <w:r>
+        <w:rPr>
+          <w:rFonts w:ascii="Courier New" w:hAnsi="Courier New" w:cs="Courier New"/>
+          <w:color w:val="F6F3E8"/>
+        </w:rPr>
+        <w:t xml:space="preserve"> </w:t>
+      </w:r>
+      <w:r>
+        <w:rPr>
+          <w:rFonts w:ascii="Courier New" w:hAnsi="Courier New" w:cs="Courier New"/>
+          <w:color w:val="F3F6EE"/>
+        </w:rPr>
+        <w:t>=</w:t>
+      </w:r>
+      <w:r>
+        <w:rPr>
+          <w:rFonts w:ascii="Courier New" w:hAnsi="Courier New" w:cs="Courier New"/>
+          <w:color w:val="F6F3E8"/>
+        </w:rPr>
+        <w:t xml:space="preserve"> </w:t>
+      </w:r>
+      <w:r>
+        <w:rPr>
+          <w:rFonts w:ascii="Courier New" w:hAnsi="Courier New" w:cs="Courier New"/>
+          <w:color w:val="95E454"/>
+        </w:rPr>
+        <w:t>"</w:t>
+      </w:r>
+      <w:proofErr w:type="spellStart"/>
+      <w:r>
+        <w:rPr>
+          <w:rFonts w:ascii="Courier New" w:hAnsi="Courier New" w:cs="Courier New"/>
+          <w:color w:val="95E454"/>
+        </w:rPr>
+        <w:t>idiva</w:t>
+      </w:r>
+      <w:proofErr w:type="spellEnd"/>
+      <w:r>
+        <w:rPr>
+          <w:rFonts w:ascii="Courier New" w:hAnsi="Courier New" w:cs="Courier New"/>
+          <w:color w:val="95E454"/>
+        </w:rPr>
+        <w:t>"</w:t>
+      </w:r>
+      <w:r>
+        <w:rPr>
+          <w:rFonts w:ascii="Courier New" w:hAnsi="Courier New" w:cs="Courier New"/>
+          <w:color w:val="F3F6EE"/>
+        </w:rPr>
+        <w:t>)</w:t>
+      </w:r>
+    </w:p>
+    <w:p>
+      <w:pPr>
+        <w:pStyle w:val="NormaleWeb"/>
+        <w:shd w:val="clear" w:color="auto" w:fill="1C1C1C"/>
+        <w:spacing w:before="0" w:beforeAutospacing="0" w:after="0" w:afterAutospacing="0"/>
+        <w:rPr>
+          <w:rFonts w:ascii="Courier New" w:hAnsi="Courier New" w:cs="Courier New"/>
+          <w:color w:val="CCCCCC"/>
+        </w:rPr>
+      </w:pPr>
+      <w:r>
+        <w:rPr>
+          <w:rFonts w:ascii="Courier New" w:hAnsi="Courier New" w:cs="Courier New"/>
+          <w:color w:val="F6F3E8"/>
+        </w:rPr>
+        <w:tab/>
+      </w:r>
+      <w:r>
+        <w:rPr>
+          <w:rFonts w:ascii="Courier New" w:hAnsi="Courier New" w:cs="Courier New"/>
+          <w:color w:val="8AC6F2"/>
+        </w:rPr>
+        <w:t>private</w:t>
+      </w:r>
+      <w:r>
+        <w:rPr>
+          <w:rFonts w:ascii="Courier New" w:hAnsi="Courier New" w:cs="Courier New"/>
+          <w:color w:val="F6F3E8"/>
+        </w:rPr>
+        <w:t xml:space="preserve"> </w:t>
+      </w:r>
+      <w:proofErr w:type="spellStart"/>
+      <w:r>
+        <w:rPr>
+          <w:rFonts w:ascii="Courier New" w:hAnsi="Courier New" w:cs="Courier New"/>
+          <w:color w:val="CAE682"/>
+        </w:rPr>
+        <w:t>Integer</w:t>
+      </w:r>
+      <w:proofErr w:type="spellEnd"/>
+      <w:r>
+        <w:rPr>
+          <w:rFonts w:ascii="Courier New" w:hAnsi="Courier New" w:cs="Courier New"/>
+          <w:color w:val="F6F3E8"/>
+        </w:rPr>
+        <w:t xml:space="preserve"> </w:t>
+      </w:r>
+      <w:proofErr w:type="spellStart"/>
+      <w:r>
+        <w:rPr>
+          <w:rFonts w:ascii="Courier New" w:hAnsi="Courier New" w:cs="Courier New"/>
+          <w:color w:val="CAE682"/>
+        </w:rPr>
+        <w:t>idIva</w:t>
+      </w:r>
+      <w:proofErr w:type="spellEnd"/>
+      <w:r>
+        <w:rPr>
+          <w:rFonts w:ascii="Courier New" w:hAnsi="Courier New" w:cs="Courier New"/>
+          <w:color w:val="F3F6EE"/>
+        </w:rPr>
+        <w:t>;</w:t>
+      </w:r>
+    </w:p>
     <w:p/>
+    <w:p/>
+    <w:p>
+      <w:r>
+        <w:lastRenderedPageBreak/>
+        <w:t>Introduzione allo strato della persistenza</w:t>
+      </w:r>
+    </w:p>
     <w:p/>
     <w:p/>
     <w:p/>

</xml_diff>

<commit_message>
aggiornamento della teoria con appunti JPA e modifiche
</commit_message>
<xml_diff>
--- a/teoria-del-corso/Appunti Spring.docx
+++ b/teoria-del-corso/Appunti Spring.docx
@@ -31,7 +31,15 @@
         <w:t xml:space="preserve"> framework</w:t>
       </w:r>
       <w:r>
-        <w:t xml:space="preserve"> è un insieme di librerie, strumenti e convenzioni pensate per facilitare lo sviluppo del software, quindi un framework è volto a facilitare l’attività dello sviluppatore. Il framework consente allo sviluppatore di concentrarsi soltanto sulla logica</w:t>
+        <w:t xml:space="preserve"> è un insieme di librerie, strumenti e convenzioni pensate per facilitare lo sviluppo del </w:t>
+      </w:r>
+      <w:proofErr w:type="gramStart"/>
+      <w:r>
+        <w:t>software, quindi</w:t>
+      </w:r>
+      <w:proofErr w:type="gramEnd"/>
+      <w:r>
+        <w:t xml:space="preserve"> un framework è volto a facilitare l’attività dello sviluppatore. Il framework consente allo sviluppatore di concentrarsi soltanto sulla logica</w:t>
       </w:r>
       <w:r>
         <w:t xml:space="preserve"> applicativa</w:t>
@@ -66,7 +74,15 @@
         <w:t xml:space="preserve"> Il codice sarà più ordinato e leggibile che è un vantaggio non da poco se più persone lavorano allo stesso progetto.</w:t>
       </w:r>
       <w:r>
-        <w:t xml:space="preserve"> Quindi il framework facilita quello che è lo sviluppo di lavoro in team, l’iterazione con i databases, la </w:t>
+        <w:t xml:space="preserve"> Quindi il framework facilita quello che è lo sviluppo di lavoro in </w:t>
+      </w:r>
+      <w:proofErr w:type="gramStart"/>
+      <w:r>
+        <w:t>team</w:t>
+      </w:r>
+      <w:proofErr w:type="gramEnd"/>
+      <w:r>
+        <w:t xml:space="preserve">, l’iterazione con i databases, la </w:t>
       </w:r>
       <w:proofErr w:type="spellStart"/>
       <w:r>
@@ -557,7 +573,15 @@
     </w:p>
     <w:p>
       <w:r>
-        <w:t xml:space="preserve">Si tratta di un complesso di elementi pronti all’uso per lo sviluppo di applicazioni con Java (vedremo che possiamo usare anche altri 2 tipi di linguaggi – </w:t>
+        <w:t xml:space="preserve">Si tratta di un complesso di elementi pronti all’uso per lo sviluppo di applicazioni con Java (vedremo che possiamo usare anche altri </w:t>
+      </w:r>
+      <w:proofErr w:type="gramStart"/>
+      <w:r>
+        <w:t>2</w:t>
+      </w:r>
+      <w:proofErr w:type="gramEnd"/>
+      <w:r>
+        <w:t xml:space="preserve"> tipi di linguaggi – </w:t>
       </w:r>
       <w:proofErr w:type="spellStart"/>
       <w:r>
@@ -774,7 +798,15 @@
         <w:t xml:space="preserve"> </w:t>
       </w:r>
       <w:r>
-        <w:t xml:space="preserve">Spring boot fornisce  un server web incorporato (Tomcat oppure </w:t>
+        <w:t xml:space="preserve">Spring boot </w:t>
+      </w:r>
+      <w:proofErr w:type="gramStart"/>
+      <w:r>
+        <w:t>fornisce  un</w:t>
+      </w:r>
+      <w:proofErr w:type="gramEnd"/>
+      <w:r>
+        <w:t xml:space="preserve"> server web incorporato (Tomcat oppure </w:t>
       </w:r>
       <w:proofErr w:type="spellStart"/>
       <w:r>
@@ -859,6 +891,7 @@
       </w:r>
     </w:p>
     <w:p>
+      <w:proofErr w:type="gramStart"/>
       <w:r>
         <w:rPr>
           <w:b/>
@@ -867,6 +900,7 @@
         <w:lastRenderedPageBreak/>
         <w:t>In sintesi</w:t>
       </w:r>
+      <w:proofErr w:type="gramEnd"/>
       <w:r>
         <w:t xml:space="preserve"> </w:t>
       </w:r>
@@ -879,8 +913,13 @@
       <w:r>
         <w:t xml:space="preserve">Spring boot è quindi un framework Java molto efficiente per la creazioni di applicazioni web altamente performanti e di qualità, che semplifica il processo di sviluppo ed evita del tutto la complessità delle configurazioni manuali iniziali. </w:t>
       </w:r>
-      <w:r>
-        <w:t>Inoltre la sua vasta community e la sua ampia documentazione lo rendono uno strumento altamente accessibile e viene considerato come uno dei migliori framework disponibili per lo sviluppo di applicazioni Java.</w:t>
+      <w:proofErr w:type="gramStart"/>
+      <w:r>
+        <w:t>Inoltre</w:t>
+      </w:r>
+      <w:proofErr w:type="gramEnd"/>
+      <w:r>
+        <w:t xml:space="preserve"> la sua vasta community e la sua ampia documentazione lo rendono uno strumento altamente accessibile e viene considerato come uno dei migliori framework disponibili per lo sviluppo di applicazioni Java.</w:t>
       </w:r>
     </w:p>
     <w:p>
@@ -1397,6 +1436,7 @@
         </w:numPr>
       </w:pPr>
       <w:proofErr w:type="spellStart"/>
+      <w:proofErr w:type="gramStart"/>
       <w:r>
         <w:rPr>
           <w:b/>
@@ -1405,6 +1445,7 @@
         <w:t>application.properties</w:t>
       </w:r>
       <w:proofErr w:type="spellEnd"/>
+      <w:proofErr w:type="gramEnd"/>
       <w:r>
         <w:t xml:space="preserve"> </w:t>
       </w:r>
@@ -1800,7 +1841,15 @@
         <w:t xml:space="preserve">, consentendo di definire la comunicazione tra il client e il server. </w:t>
       </w:r>
       <w:r>
-        <w:t>Nella pratica il compito del controller è quello di esporre una serie di endpoint REST http definendo la logica di business per esaudire al richiesta.</w:t>
+        <w:t xml:space="preserve">Nella pratica il compito del controller è quello di esporre una serie di endpoint REST http definendo la logica di business per esaudire </w:t>
+      </w:r>
+      <w:proofErr w:type="gramStart"/>
+      <w:r>
+        <w:t>al</w:t>
+      </w:r>
+      <w:proofErr w:type="gramEnd"/>
+      <w:r>
+        <w:t xml:space="preserve"> richiesta.</w:t>
       </w:r>
     </w:p>
     <w:p>
@@ -2300,7 +2349,17 @@
           <w:sz w:val="20"/>
           <w:szCs w:val="20"/>
         </w:rPr>
-        <w:t>@GetMapping</w:t>
+        <w:t>@</w:t>
+      </w:r>
+      <w:proofErr w:type="gramStart"/>
+      <w:r>
+        <w:rPr>
+          <w:rFonts w:ascii="Courier New" w:hAnsi="Courier New" w:cs="Courier New"/>
+          <w:color w:val="FFFFFF"/>
+          <w:sz w:val="20"/>
+          <w:szCs w:val="20"/>
+        </w:rPr>
+        <w:t>GetMapping</w:t>
       </w:r>
       <w:r>
         <w:rPr>
@@ -2311,6 +2370,7 @@
         </w:rPr>
         <w:t>(</w:t>
       </w:r>
+      <w:proofErr w:type="gramEnd"/>
       <w:r>
         <w:rPr>
           <w:rFonts w:ascii="Courier New" w:hAnsi="Courier New" w:cs="Courier New"/>
@@ -2416,6 +2476,7 @@
         <w:t xml:space="preserve"> </w:t>
       </w:r>
       <w:proofErr w:type="spellStart"/>
+      <w:proofErr w:type="gramStart"/>
       <w:r>
         <w:rPr>
           <w:rFonts w:ascii="Courier New" w:hAnsi="Courier New" w:cs="Courier New"/>
@@ -2437,6 +2498,7 @@
         </w:rPr>
         <w:t>(</w:t>
       </w:r>
+      <w:proofErr w:type="gramEnd"/>
       <w:r>
         <w:rPr>
           <w:rFonts w:ascii="Courier New" w:hAnsi="Courier New" w:cs="Courier New"/>
@@ -2515,6 +2577,7 @@
         <w:tab/>
       </w:r>
       <w:proofErr w:type="spellStart"/>
+      <w:proofErr w:type="gramStart"/>
       <w:r>
         <w:rPr>
           <w:rFonts w:ascii="Courier New" w:hAnsi="Courier New" w:cs="Courier New"/>
@@ -2543,6 +2606,7 @@
         <w:t>addAttribute</w:t>
       </w:r>
       <w:proofErr w:type="spellEnd"/>
+      <w:proofErr w:type="gramEnd"/>
       <w:r>
         <w:rPr>
           <w:rFonts w:ascii="Courier New" w:hAnsi="Courier New" w:cs="Courier New"/>
@@ -2664,6 +2728,7 @@
         <w:tab/>
       </w:r>
       <w:proofErr w:type="spellStart"/>
+      <w:proofErr w:type="gramStart"/>
       <w:r>
         <w:rPr>
           <w:rFonts w:ascii="Courier New" w:hAnsi="Courier New" w:cs="Courier New"/>
@@ -2692,6 +2757,7 @@
         <w:t>addAttribute</w:t>
       </w:r>
       <w:proofErr w:type="spellEnd"/>
+      <w:proofErr w:type="gramEnd"/>
       <w:r>
         <w:rPr>
           <w:rFonts w:ascii="Courier New" w:hAnsi="Courier New" w:cs="Courier New"/>
@@ -2982,6 +3048,7 @@
           <w:szCs w:val="20"/>
         </w:rPr>
       </w:pPr>
+      <w:proofErr w:type="gramStart"/>
       <w:r>
         <w:rPr>
           <w:rFonts w:ascii="Courier New" w:hAnsi="Courier New" w:cs="Courier New"/>
@@ -2989,7 +3056,17 @@
           <w:sz w:val="20"/>
           <w:szCs w:val="20"/>
         </w:rPr>
-        <w:t>&lt;!-- https://mvnrepository.com/artifact/org.apache.tomcat.embed/tomcat-embed-jasper --&gt;</w:t>
+        <w:t>&lt;!--</w:t>
+      </w:r>
+      <w:proofErr w:type="gramEnd"/>
+      <w:r>
+        <w:rPr>
+          <w:rFonts w:ascii="Courier New" w:hAnsi="Courier New" w:cs="Courier New"/>
+          <w:color w:val="608B4E"/>
+          <w:sz w:val="20"/>
+          <w:szCs w:val="20"/>
+        </w:rPr>
+        <w:t xml:space="preserve"> https://mvnrepository.com/artifact/org.apache.tomcat.embed/tomcat-embed-jasper --&gt;</w:t>
       </w:r>
     </w:p>
     <w:p>
@@ -3097,6 +3174,7 @@
         </w:rPr>
         <w:tab/>
       </w:r>
+      <w:proofErr w:type="gramStart"/>
       <w:r>
         <w:rPr>
           <w:rFonts w:ascii="Courier New" w:hAnsi="Courier New" w:cs="Courier New"/>
@@ -3138,7 +3216,18 @@
           <w:szCs w:val="20"/>
           <w:lang w:val="en-US"/>
         </w:rPr>
-        <w:t>org.apache.tomcat.embed</w:t>
+        <w:t>org.apache.tomcat</w:t>
+      </w:r>
+      <w:proofErr w:type="gramEnd"/>
+      <w:r>
+        <w:rPr>
+          <w:rFonts w:ascii="Courier New" w:hAnsi="Courier New" w:cs="Courier New"/>
+          <w:color w:val="C7CDD1"/>
+          <w:sz w:val="20"/>
+          <w:szCs w:val="20"/>
+          <w:lang w:val="en-US"/>
+        </w:rPr>
+        <w:t>.embed</w:t>
       </w:r>
       <w:proofErr w:type="spellEnd"/>
       <w:r>
@@ -3472,7 +3561,15 @@
     </w:p>
     <w:p>
       <w:r>
-        <w:t>Questa pagina contiene dello standard HTML, con in più le porzioni di codice che richiamano la parti dinamiche definite nel nostro Controller</w:t>
+        <w:t xml:space="preserve">Questa pagina contiene dello standard HTML, con in più le porzioni di codice che richiamano </w:t>
+      </w:r>
+      <w:proofErr w:type="gramStart"/>
+      <w:r>
+        <w:t>la parti</w:t>
+      </w:r>
+      <w:proofErr w:type="gramEnd"/>
+      <w:r>
+        <w:t xml:space="preserve"> dinamiche definite nel nostro Controller</w:t>
       </w:r>
       <w:r>
         <w:t>, ad esempio per richiamare le parti dinamiche scriviamo così:</w:t>
@@ -3560,7 +3657,18 @@
           <w:szCs w:val="20"/>
           <w:lang w:val="en-US"/>
         </w:rPr>
-        <w:t>text-align</w:t>
+        <w:t>text-</w:t>
+      </w:r>
+      <w:proofErr w:type="gramStart"/>
+      <w:r>
+        <w:rPr>
+          <w:rFonts w:ascii="Courier New" w:hAnsi="Courier New" w:cs="Courier New"/>
+          <w:color w:val="BED6FF"/>
+          <w:sz w:val="20"/>
+          <w:szCs w:val="20"/>
+          <w:lang w:val="en-US"/>
+        </w:rPr>
+        <w:t>align</w:t>
       </w:r>
       <w:r>
         <w:rPr>
@@ -3582,6 +3690,7 @@
         </w:rPr>
         <w:t>center</w:t>
       </w:r>
+      <w:proofErr w:type="gramEnd"/>
       <w:r>
         <w:rPr>
           <w:rFonts w:ascii="Courier New" w:hAnsi="Courier New" w:cs="Courier New"/>
@@ -3885,7 +3994,18 @@
           <w:szCs w:val="20"/>
           <w:lang w:val="en-US"/>
         </w:rPr>
-        <w:t>text-align</w:t>
+        <w:t>text-</w:t>
+      </w:r>
+      <w:proofErr w:type="gramStart"/>
+      <w:r>
+        <w:rPr>
+          <w:rFonts w:ascii="Courier New" w:hAnsi="Courier New" w:cs="Courier New"/>
+          <w:color w:val="BED6FF"/>
+          <w:sz w:val="20"/>
+          <w:szCs w:val="20"/>
+          <w:lang w:val="en-US"/>
+        </w:rPr>
+        <w:t>align</w:t>
       </w:r>
       <w:r>
         <w:rPr>
@@ -3907,6 +4027,7 @@
         </w:rPr>
         <w:t>center</w:t>
       </w:r>
+      <w:proofErr w:type="gramEnd"/>
       <w:r>
         <w:rPr>
           <w:rFonts w:ascii="Courier New" w:hAnsi="Courier New" w:cs="Courier New"/>
@@ -4178,10 +4299,12 @@
         <w:t xml:space="preserve">, quindi andiamo a configurarlo nel file </w:t>
       </w:r>
       <w:proofErr w:type="spellStart"/>
+      <w:proofErr w:type="gramStart"/>
       <w:r>
         <w:t>application.yaml</w:t>
       </w:r>
       <w:proofErr w:type="spellEnd"/>
+      <w:proofErr w:type="gramEnd"/>
       <w:r>
         <w:t xml:space="preserve"> in questo modo:</w:t>
       </w:r>
@@ -4850,7 +4973,18 @@
           <w:szCs w:val="20"/>
           <w:lang w:val="en-US"/>
         </w:rPr>
-        <w:t>@GetMapping</w:t>
+        <w:t>@</w:t>
+      </w:r>
+      <w:proofErr w:type="gramStart"/>
+      <w:r>
+        <w:rPr>
+          <w:rFonts w:ascii="Courier New" w:hAnsi="Courier New" w:cs="Courier New"/>
+          <w:color w:val="2B91AF"/>
+          <w:sz w:val="20"/>
+          <w:szCs w:val="20"/>
+          <w:lang w:val="en-US"/>
+        </w:rPr>
+        <w:t>GetMapping</w:t>
       </w:r>
       <w:r>
         <w:rPr>
@@ -4862,6 +4996,7 @@
         </w:rPr>
         <w:t>(</w:t>
       </w:r>
+      <w:proofErr w:type="gramEnd"/>
       <w:r>
         <w:rPr>
           <w:rFonts w:ascii="Courier New" w:hAnsi="Courier New" w:cs="Courier New"/>
@@ -5124,6 +5259,7 @@
         <w:tab/>
       </w:r>
       <w:proofErr w:type="spellStart"/>
+      <w:proofErr w:type="gramStart"/>
       <w:r>
         <w:rPr>
           <w:rFonts w:ascii="Courier New" w:hAnsi="Courier New" w:cs="Courier New"/>
@@ -5143,6 +5279,7 @@
         <w:t>.addAttribute</w:t>
       </w:r>
       <w:proofErr w:type="spellEnd"/>
+      <w:proofErr w:type="gramEnd"/>
       <w:r>
         <w:rPr>
           <w:rFonts w:ascii="Courier New" w:hAnsi="Courier New" w:cs="Courier New"/>
@@ -5307,6 +5444,7 @@
         <w:tab/>
       </w:r>
       <w:proofErr w:type="spellStart"/>
+      <w:proofErr w:type="gramStart"/>
       <w:r>
         <w:rPr>
           <w:rFonts w:ascii="Courier New" w:hAnsi="Courier New" w:cs="Courier New"/>
@@ -5326,6 +5464,7 @@
         <w:t>.addAttribute</w:t>
       </w:r>
       <w:proofErr w:type="spellEnd"/>
+      <w:proofErr w:type="gramEnd"/>
       <w:r>
         <w:rPr>
           <w:rFonts w:ascii="Courier New" w:hAnsi="Courier New" w:cs="Courier New"/>
@@ -5584,7 +5723,18 @@
           <w:szCs w:val="28"/>
           <w:lang w:val="en-US"/>
         </w:rPr>
-        <w:t>@PostMapping</w:t>
+        <w:t>@</w:t>
+      </w:r>
+      <w:proofErr w:type="gramStart"/>
+      <w:r>
+        <w:rPr>
+          <w:rFonts w:ascii="Courier New" w:hAnsi="Courier New" w:cs="Courier New"/>
+          <w:color w:val="FFFFFF"/>
+          <w:sz w:val="28"/>
+          <w:szCs w:val="28"/>
+          <w:lang w:val="en-US"/>
+        </w:rPr>
+        <w:t>PostMapping</w:t>
       </w:r>
       <w:r>
         <w:rPr>
@@ -5596,6 +5746,7 @@
         </w:rPr>
         <w:t>(</w:t>
       </w:r>
+      <w:proofErr w:type="gramEnd"/>
       <w:r>
         <w:rPr>
           <w:rFonts w:ascii="Courier New" w:hAnsi="Courier New" w:cs="Courier New"/>
@@ -5702,6 +5853,7 @@
         <w:t xml:space="preserve"> </w:t>
       </w:r>
       <w:proofErr w:type="spellStart"/>
+      <w:proofErr w:type="gramStart"/>
       <w:r>
         <w:rPr>
           <w:rFonts w:ascii="Courier New" w:hAnsi="Courier New" w:cs="Courier New"/>
@@ -5723,6 +5875,7 @@
         </w:rPr>
         <w:t>(</w:t>
       </w:r>
+      <w:proofErr w:type="gramEnd"/>
     </w:p>
     <w:p>
       <w:pPr>
@@ -6201,7 +6354,11 @@
       </w:r>
       <w:proofErr w:type="spellEnd"/>
       <w:r>
-        <w:t xml:space="preserve"> è una classe dell’ecosistema dello Spring Fr</w:t>
+        <w:t xml:space="preserve"> è una classe dell’ecosistema dello Spring </w:t>
+      </w:r>
+      <w:proofErr w:type="gramStart"/>
+      <w:r>
+        <w:t>Fr</w:t>
       </w:r>
       <w:r>
         <w:t xml:space="preserve">amework </w:t>
@@ -6210,7 +6367,11 @@
         <w:t xml:space="preserve"> </w:t>
       </w:r>
       <w:r>
-        <w:t>usata per condividere dati tra le componenti del Controller e la vista, quindi per noi è da considerarsi come un contenitore di dati.</w:t>
+        <w:t>usata</w:t>
+      </w:r>
+      <w:proofErr w:type="gramEnd"/>
+      <w:r>
+        <w:t xml:space="preserve"> per condividere dati tra le componenti del Controller e la vista, quindi per noi è da considerarsi come un contenitore di dati.</w:t>
       </w:r>
     </w:p>
     <w:p>
@@ -6293,7 +6454,18 @@
           <w:szCs w:val="28"/>
           <w:lang w:val="en-US"/>
         </w:rPr>
-        <w:t>@PostMapping</w:t>
+        <w:t>@</w:t>
+      </w:r>
+      <w:proofErr w:type="gramStart"/>
+      <w:r>
+        <w:rPr>
+          <w:rFonts w:ascii="Courier New" w:hAnsi="Courier New" w:cs="Courier New"/>
+          <w:color w:val="FFFFFF"/>
+          <w:sz w:val="28"/>
+          <w:szCs w:val="28"/>
+          <w:lang w:val="en-US"/>
+        </w:rPr>
+        <w:t>PostMapping</w:t>
       </w:r>
       <w:r>
         <w:rPr>
@@ -6305,6 +6477,7 @@
         </w:rPr>
         <w:t>(</w:t>
       </w:r>
+      <w:proofErr w:type="gramEnd"/>
       <w:r>
         <w:rPr>
           <w:rFonts w:ascii="Courier New" w:hAnsi="Courier New" w:cs="Courier New"/>
@@ -6410,6 +6583,7 @@
         <w:t xml:space="preserve"> </w:t>
       </w:r>
       <w:proofErr w:type="spellStart"/>
+      <w:proofErr w:type="gramStart"/>
       <w:r>
         <w:rPr>
           <w:rFonts w:ascii="Courier New" w:hAnsi="Courier New" w:cs="Courier New"/>
@@ -6431,6 +6605,7 @@
         </w:rPr>
         <w:t>(</w:t>
       </w:r>
+      <w:proofErr w:type="gramEnd"/>
     </w:p>
     <w:p>
       <w:pPr>
@@ -7006,6 +7181,7 @@
         <w:tab/>
       </w:r>
       <w:proofErr w:type="spellStart"/>
+      <w:proofErr w:type="gramStart"/>
       <w:r>
         <w:rPr>
           <w:rFonts w:ascii="Courier New" w:hAnsi="Courier New" w:cs="Courier New"/>
@@ -7047,6 +7223,7 @@
         </w:rPr>
         <w:t>(</w:t>
       </w:r>
+      <w:proofErr w:type="gramEnd"/>
       <w:r>
         <w:rPr>
           <w:rFonts w:ascii="Courier New" w:hAnsi="Courier New" w:cs="Courier New"/>
@@ -7159,7 +7336,18 @@
           <w:szCs w:val="28"/>
           <w:lang w:val="en-US"/>
         </w:rPr>
-        <w:t>"welcome"</w:t>
+        <w:t>"welcome</w:t>
+      </w:r>
+      <w:proofErr w:type="gramStart"/>
+      <w:r>
+        <w:rPr>
+          <w:rFonts w:ascii="Courier New" w:hAnsi="Courier New" w:cs="Courier New"/>
+          <w:color w:val="FFC600"/>
+          <w:sz w:val="28"/>
+          <w:szCs w:val="28"/>
+          <w:lang w:val="en-US"/>
+        </w:rPr>
+        <w:t>"</w:t>
       </w:r>
       <w:r>
         <w:rPr>
@@ -7171,6 +7359,7 @@
         </w:rPr>
         <w:t>;</w:t>
       </w:r>
+      <w:proofErr w:type="gramEnd"/>
     </w:p>
     <w:p>
       <w:pPr>
@@ -7523,6 +7712,7 @@
         </w:rPr>
         <w:t xml:space="preserve"> </w:t>
       </w:r>
+      <w:proofErr w:type="gramStart"/>
       <w:r>
         <w:rPr>
           <w:rFonts w:ascii="Courier New" w:hAnsi="Courier New" w:cs="Courier New"/>
@@ -7543,6 +7733,7 @@
         </w:rPr>
         <w:t>(</w:t>
       </w:r>
+      <w:proofErr w:type="gramEnd"/>
       <w:r>
         <w:rPr>
           <w:rFonts w:ascii="Courier New" w:hAnsi="Courier New" w:cs="Courier New"/>
@@ -7702,6 +7893,7 @@
         <w:t xml:space="preserve"> = </w:t>
       </w:r>
       <w:proofErr w:type="spellStart"/>
+      <w:proofErr w:type="gramStart"/>
       <w:r>
         <w:rPr>
           <w:rFonts w:ascii="Courier New" w:hAnsi="Courier New" w:cs="Courier New"/>
@@ -7733,6 +7925,7 @@
         <w:t>equalsIgnoreCase</w:t>
       </w:r>
       <w:proofErr w:type="spellEnd"/>
+      <w:proofErr w:type="gramEnd"/>
       <w:r>
         <w:rPr>
           <w:rFonts w:ascii="Courier New" w:hAnsi="Courier New" w:cs="Courier New"/>
@@ -7842,6 +8035,7 @@
         <w:t xml:space="preserve"> = </w:t>
       </w:r>
       <w:proofErr w:type="spellStart"/>
+      <w:proofErr w:type="gramStart"/>
       <w:r>
         <w:rPr>
           <w:rFonts w:ascii="Courier New" w:hAnsi="Courier New" w:cs="Courier New"/>
@@ -7873,6 +8067,7 @@
         <w:t>equalsIgnoreCase</w:t>
       </w:r>
       <w:proofErr w:type="spellEnd"/>
+      <w:proofErr w:type="gramEnd"/>
       <w:r>
         <w:rPr>
           <w:rFonts w:ascii="Courier New" w:hAnsi="Courier New" w:cs="Courier New"/>
@@ -8014,6 +8209,7 @@
         <w:t xml:space="preserve"> &amp;&amp; </w:t>
       </w:r>
       <w:proofErr w:type="spellStart"/>
+      <w:proofErr w:type="gramStart"/>
       <w:r>
         <w:rPr>
           <w:rFonts w:ascii="Courier New" w:hAnsi="Courier New" w:cs="Courier New"/>
@@ -8035,6 +8231,7 @@
         </w:rPr>
         <w:t>;</w:t>
       </w:r>
+      <w:proofErr w:type="gramEnd"/>
     </w:p>
     <w:p>
       <w:pPr>
@@ -8092,7 +8289,15 @@
     </w:p>
     <w:p>
       <w:r>
-        <w:t>e poi per usare questo componente nel controller ho 2 modi per usare l’injection del componente:</w:t>
+        <w:t xml:space="preserve">e poi per usare questo componente nel controller ho </w:t>
+      </w:r>
+      <w:proofErr w:type="gramStart"/>
+      <w:r>
+        <w:t>2</w:t>
+      </w:r>
+      <w:proofErr w:type="gramEnd"/>
+      <w:r>
+        <w:t xml:space="preserve"> modi per usare l’injection del componente:</w:t>
       </w:r>
     </w:p>
     <w:p>
@@ -8215,6 +8420,7 @@
         <w:t xml:space="preserve"> </w:t>
       </w:r>
       <w:proofErr w:type="spellStart"/>
+      <w:proofErr w:type="gramStart"/>
       <w:r>
         <w:rPr>
           <w:rFonts w:ascii="Courier New" w:hAnsi="Courier New" w:cs="Courier New"/>
@@ -8236,6 +8442,7 @@
         </w:rPr>
         <w:t>;</w:t>
       </w:r>
+      <w:proofErr w:type="gramEnd"/>
     </w:p>
     <w:p>
       <w:pPr>
@@ -8289,6 +8496,7 @@
         <w:t xml:space="preserve">public </w:t>
       </w:r>
       <w:proofErr w:type="spellStart"/>
+      <w:proofErr w:type="gramStart"/>
       <w:r>
         <w:rPr>
           <w:rFonts w:ascii="Courier New" w:hAnsi="Courier New" w:cs="Courier New"/>
@@ -8313,6 +8521,7 @@
         <w:t>(</w:t>
       </w:r>
       <w:proofErr w:type="spellStart"/>
+      <w:proofErr w:type="gramEnd"/>
       <w:r>
         <w:rPr>
           <w:rFonts w:ascii="Courier New" w:hAnsi="Courier New" w:cs="Courier New"/>
@@ -8395,6 +8604,7 @@
         <w:tab/>
       </w:r>
       <w:proofErr w:type="spellStart"/>
+      <w:proofErr w:type="gramStart"/>
       <w:r>
         <w:rPr>
           <w:rFonts w:ascii="Courier New" w:hAnsi="Courier New" w:cs="Courier New"/>
@@ -8406,6 +8616,7 @@
         <w:t>this.authenticationService</w:t>
       </w:r>
       <w:proofErr w:type="spellEnd"/>
+      <w:proofErr w:type="gramEnd"/>
       <w:r>
         <w:rPr>
           <w:rFonts w:ascii="Courier New" w:hAnsi="Courier New" w:cs="Courier New"/>
@@ -8696,11 +8907,16 @@
       </w:r>
     </w:p>
     <w:p>
+      <w:proofErr w:type="gramStart"/>
       <w:r>
         <w:t>Lo strato di servizio</w:t>
       </w:r>
       <w:r>
-        <w:t>, normalmente è lo strato intermedio, tra lo strato della base dati (di persistenza</w:t>
+        <w:t>,</w:t>
+      </w:r>
+      <w:proofErr w:type="gramEnd"/>
+      <w:r>
+        <w:t xml:space="preserve"> normalmente è lo strato intermedio, tra lo strato della base dati (di persistenza</w:t>
       </w:r>
       <w:r>
         <w:t xml:space="preserve"> dei dati, dove si salvano i dati sul database</w:t>
@@ -8759,8 +8975,13 @@
         </w:numPr>
       </w:pPr>
       <w:proofErr w:type="spellStart"/>
-      <w:r>
-        <w:t>com.demo.example.services</w:t>
+      <w:proofErr w:type="gramStart"/>
+      <w:r>
+        <w:t>com.demo</w:t>
+      </w:r>
+      <w:proofErr w:type="gramEnd"/>
+      <w:r>
+        <w:t>.example.services</w:t>
       </w:r>
       <w:proofErr w:type="spellEnd"/>
     </w:p>
@@ -8803,6 +9024,7 @@
         <w:t xml:space="preserve"> </w:t>
       </w:r>
       <w:proofErr w:type="spellStart"/>
+      <w:proofErr w:type="gramStart"/>
       <w:r>
         <w:rPr>
           <w:rFonts w:ascii="Courier New" w:hAnsi="Courier New" w:cs="Courier New"/>
@@ -8811,9 +9033,9 @@
           <w:szCs w:val="32"/>
           <w:lang w:val="en-US"/>
         </w:rPr>
-        <w:t>com.demo.example.services</w:t>
-      </w:r>
-      <w:proofErr w:type="spellEnd"/>
+        <w:t>com.demo</w:t>
+      </w:r>
+      <w:proofErr w:type="gramEnd"/>
       <w:r>
         <w:rPr>
           <w:rFonts w:ascii="Courier New" w:hAnsi="Courier New" w:cs="Courier New"/>
@@ -8822,6 +9044,17 @@
           <w:szCs w:val="32"/>
           <w:lang w:val="en-US"/>
         </w:rPr>
+        <w:t>.example.services</w:t>
+      </w:r>
+      <w:proofErr w:type="spellEnd"/>
+      <w:r>
+        <w:rPr>
+          <w:rFonts w:ascii="Courier New" w:hAnsi="Courier New" w:cs="Courier New"/>
+          <w:color w:val="D8D8D8"/>
+          <w:sz w:val="32"/>
+          <w:szCs w:val="32"/>
+          <w:lang w:val="en-US"/>
+        </w:rPr>
         <w:t>;</w:t>
       </w:r>
     </w:p>
@@ -8873,6 +9106,7 @@
         <w:t xml:space="preserve"> </w:t>
       </w:r>
       <w:proofErr w:type="spellStart"/>
+      <w:proofErr w:type="gramStart"/>
       <w:r>
         <w:rPr>
           <w:rFonts w:ascii="Courier New" w:hAnsi="Courier New" w:cs="Courier New"/>
@@ -8881,9 +9115,9 @@
           <w:szCs w:val="32"/>
           <w:lang w:val="en-US"/>
         </w:rPr>
-        <w:t>java.util.List</w:t>
-      </w:r>
-      <w:proofErr w:type="spellEnd"/>
+        <w:t>java.util</w:t>
+      </w:r>
+      <w:proofErr w:type="gramEnd"/>
       <w:r>
         <w:rPr>
           <w:rFonts w:ascii="Courier New" w:hAnsi="Courier New" w:cs="Courier New"/>
@@ -8892,6 +9126,17 @@
           <w:szCs w:val="32"/>
           <w:lang w:val="en-US"/>
         </w:rPr>
+        <w:t>.List</w:t>
+      </w:r>
+      <w:proofErr w:type="spellEnd"/>
+      <w:r>
+        <w:rPr>
+          <w:rFonts w:ascii="Courier New" w:hAnsi="Courier New" w:cs="Courier New"/>
+          <w:color w:val="D8D8D8"/>
+          <w:sz w:val="32"/>
+          <w:szCs w:val="32"/>
+          <w:lang w:val="en-US"/>
+        </w:rPr>
         <w:t>;</w:t>
       </w:r>
     </w:p>
@@ -8929,6 +9174,7 @@
         <w:t xml:space="preserve"> </w:t>
       </w:r>
       <w:proofErr w:type="spellStart"/>
+      <w:proofErr w:type="gramStart"/>
       <w:r>
         <w:rPr>
           <w:rFonts w:ascii="Courier New" w:hAnsi="Courier New" w:cs="Courier New"/>
@@ -8937,9 +9183,9 @@
           <w:szCs w:val="32"/>
           <w:lang w:val="en-US"/>
         </w:rPr>
-        <w:t>com.demo.example.entities.Articoli</w:t>
-      </w:r>
-      <w:proofErr w:type="spellEnd"/>
+        <w:t>com.demo</w:t>
+      </w:r>
+      <w:proofErr w:type="gramEnd"/>
       <w:r>
         <w:rPr>
           <w:rFonts w:ascii="Courier New" w:hAnsi="Courier New" w:cs="Courier New"/>
@@ -8948,6 +9194,17 @@
           <w:szCs w:val="32"/>
           <w:lang w:val="en-US"/>
         </w:rPr>
+        <w:t>.example.entities.Articoli</w:t>
+      </w:r>
+      <w:proofErr w:type="spellEnd"/>
+      <w:r>
+        <w:rPr>
+          <w:rFonts w:ascii="Courier New" w:hAnsi="Courier New" w:cs="Courier New"/>
+          <w:color w:val="D8D8D8"/>
+          <w:sz w:val="32"/>
+          <w:szCs w:val="32"/>
+          <w:lang w:val="en-US"/>
+        </w:rPr>
         <w:t>;</w:t>
       </w:r>
     </w:p>
@@ -9112,6 +9369,7 @@
         <w:t xml:space="preserve">&gt; </w:t>
       </w:r>
       <w:proofErr w:type="spellStart"/>
+      <w:proofErr w:type="gramStart"/>
       <w:r>
         <w:rPr>
           <w:rFonts w:ascii="Courier New" w:hAnsi="Courier New" w:cs="Courier New"/>
@@ -9129,7 +9387,17 @@
           <w:sz w:val="32"/>
           <w:szCs w:val="32"/>
         </w:rPr>
-        <w:t>();</w:t>
+        <w:t>(</w:t>
+      </w:r>
+      <w:proofErr w:type="gramEnd"/>
+      <w:r>
+        <w:rPr>
+          <w:rFonts w:ascii="Courier New" w:hAnsi="Courier New" w:cs="Courier New"/>
+          <w:color w:val="D8D8D8"/>
+          <w:sz w:val="32"/>
+          <w:szCs w:val="32"/>
+        </w:rPr>
+        <w:t>);</w:t>
       </w:r>
     </w:p>
     <w:p>
@@ -9169,8 +9437,13 @@
         </w:numPr>
       </w:pPr>
       <w:proofErr w:type="spellStart"/>
-      <w:r>
-        <w:t>com.demo.example.entities</w:t>
+      <w:proofErr w:type="gramStart"/>
+      <w:r>
+        <w:t>com.demo</w:t>
+      </w:r>
+      <w:proofErr w:type="gramEnd"/>
+      <w:r>
+        <w:t>.example.entities</w:t>
       </w:r>
       <w:proofErr w:type="spellEnd"/>
     </w:p>
@@ -9792,12 +10065,17 @@
         <w:t xml:space="preserve">, come i getter, i setter, costruttori, metodi </w:t>
       </w:r>
       <w:proofErr w:type="spellStart"/>
+      <w:proofErr w:type="gramStart"/>
       <w:r>
         <w:t>toString</w:t>
       </w:r>
       <w:proofErr w:type="spellEnd"/>
       <w:r>
-        <w:t xml:space="preserve">(), </w:t>
+        <w:t>(</w:t>
+      </w:r>
+      <w:proofErr w:type="gramEnd"/>
+      <w:r>
+        <w:t xml:space="preserve">), </w:t>
       </w:r>
       <w:proofErr w:type="spellStart"/>
       <w:r>
@@ -10291,6 +10569,7 @@
         <w:t>${</w:t>
       </w:r>
       <w:proofErr w:type="spellStart"/>
+      <w:proofErr w:type="gramStart"/>
       <w:r>
         <w:rPr>
           <w:rFonts w:ascii="Courier New" w:hAnsi="Courier New" w:cs="Courier New"/>
@@ -10302,6 +10581,7 @@
         <w:t>lombok.version</w:t>
       </w:r>
       <w:proofErr w:type="spellEnd"/>
+      <w:proofErr w:type="gramEnd"/>
       <w:r>
         <w:rPr>
           <w:rFonts w:ascii="Courier New" w:hAnsi="Courier New" w:cs="Courier New"/>
@@ -10566,8 +10846,13 @@
     </w:p>
     <w:p>
       <w:r>
-        <w:t>In Eclipse lo devo installare prima di poterlo usare )</w:t>
-      </w:r>
+        <w:t xml:space="preserve">In Eclipse lo devo installare prima di poterlo </w:t>
+      </w:r>
+      <w:proofErr w:type="gramStart"/>
+      <w:r>
+        <w:t>usare )</w:t>
+      </w:r>
+      <w:proofErr w:type="gramEnd"/>
       <w:r>
         <w:t xml:space="preserve"> </w:t>
       </w:r>
@@ -10646,7 +10931,15 @@
     </w:p>
     <w:p>
       <w:r>
-        <w:t>Adesso andiamo a creare la classe  di implementazione dello strato di servizio, la classe ArticoliServiceImpl.java.</w:t>
+        <w:t xml:space="preserve">Adesso andiamo a creare la </w:t>
+      </w:r>
+      <w:proofErr w:type="gramStart"/>
+      <w:r>
+        <w:t>classe  di</w:t>
+      </w:r>
+      <w:proofErr w:type="gramEnd"/>
+      <w:r>
+        <w:t xml:space="preserve"> implementazione dello strato di servizio, la classe ArticoliServiceImpl.java.</w:t>
       </w:r>
     </w:p>
     <w:p>
@@ -10890,7 +11183,15 @@
     </w:p>
     <w:p>
       <w:r>
-        <w:t>In più, per poter compilare correttamente questa classe, dobbiamo  fare l’</w:t>
+        <w:t xml:space="preserve">In più, per poter compilare correttamente questa classe, </w:t>
+      </w:r>
+      <w:proofErr w:type="gramStart"/>
+      <w:r>
+        <w:t>dobbiamo  fare</w:t>
+      </w:r>
+      <w:proofErr w:type="gramEnd"/>
+      <w:r>
+        <w:t xml:space="preserve"> l’</w:t>
       </w:r>
       <w:proofErr w:type="spellStart"/>
       <w:r>
@@ -11018,6 +11319,7 @@
         <w:t xml:space="preserve"> </w:t>
       </w:r>
       <w:proofErr w:type="spellStart"/>
+      <w:proofErr w:type="gramStart"/>
       <w:r>
         <w:rPr>
           <w:rFonts w:ascii="Courier New" w:hAnsi="Courier New" w:cs="Courier New"/>
@@ -11035,7 +11337,17 @@
           <w:sz w:val="28"/>
           <w:szCs w:val="28"/>
         </w:rPr>
-        <w:t>() {</w:t>
+        <w:t>(</w:t>
+      </w:r>
+      <w:proofErr w:type="gramEnd"/>
+      <w:r>
+        <w:rPr>
+          <w:rFonts w:ascii="Courier New" w:hAnsi="Courier New" w:cs="Courier New"/>
+          <w:color w:val="F8E1AA"/>
+          <w:sz w:val="28"/>
+          <w:szCs w:val="28"/>
+        </w:rPr>
+        <w:t>) {</w:t>
       </w:r>
     </w:p>
     <w:p>
@@ -11124,7 +11436,17 @@
           <w:sz w:val="28"/>
           <w:szCs w:val="28"/>
         </w:rPr>
-        <w:t>&lt;&gt;</w:t>
+        <w:t>&lt;</w:t>
+      </w:r>
+      <w:proofErr w:type="gramStart"/>
+      <w:r>
+        <w:rPr>
+          <w:rFonts w:ascii="Courier New" w:hAnsi="Courier New" w:cs="Courier New"/>
+          <w:color w:val="D6C248"/>
+          <w:sz w:val="28"/>
+          <w:szCs w:val="28"/>
+        </w:rPr>
+        <w:t>&gt;</w:t>
       </w:r>
       <w:r>
         <w:rPr>
@@ -11133,7 +11455,17 @@
           <w:sz w:val="28"/>
           <w:szCs w:val="28"/>
         </w:rPr>
-        <w:t>()</w:t>
+        <w:t>(</w:t>
+      </w:r>
+      <w:proofErr w:type="gramEnd"/>
+      <w:r>
+        <w:rPr>
+          <w:rFonts w:ascii="Courier New" w:hAnsi="Courier New" w:cs="Courier New"/>
+          <w:color w:val="F8E1AA"/>
+          <w:sz w:val="28"/>
+          <w:szCs w:val="28"/>
+        </w:rPr>
+        <w:t>)</w:t>
       </w:r>
       <w:r>
         <w:rPr>
@@ -11511,6 +11843,7 @@
         <w:t xml:space="preserve"> </w:t>
       </w:r>
       <w:proofErr w:type="spellStart"/>
+      <w:proofErr w:type="gramStart"/>
       <w:r>
         <w:rPr>
           <w:rFonts w:ascii="Courier New" w:hAnsi="Courier New" w:cs="Courier New"/>
@@ -11528,7 +11861,17 @@
           <w:sz w:val="20"/>
           <w:szCs w:val="20"/>
         </w:rPr>
-        <w:t>() {</w:t>
+        <w:t>(</w:t>
+      </w:r>
+      <w:proofErr w:type="gramEnd"/>
+      <w:r>
+        <w:rPr>
+          <w:rFonts w:ascii="Courier New" w:hAnsi="Courier New" w:cs="Courier New"/>
+          <w:color w:val="F8E1AA"/>
+          <w:sz w:val="20"/>
+          <w:szCs w:val="20"/>
+        </w:rPr>
+        <w:t>) {</w:t>
       </w:r>
     </w:p>
     <w:p>
@@ -11662,7 +12005,17 @@
           <w:sz w:val="20"/>
           <w:szCs w:val="20"/>
         </w:rPr>
-        <w:t>&lt;&gt;</w:t>
+        <w:t>&lt;</w:t>
+      </w:r>
+      <w:proofErr w:type="gramStart"/>
+      <w:r>
+        <w:rPr>
+          <w:rFonts w:ascii="Courier New" w:hAnsi="Courier New" w:cs="Courier New"/>
+          <w:color w:val="D6C248"/>
+          <w:sz w:val="20"/>
+          <w:szCs w:val="20"/>
+        </w:rPr>
+        <w:t>&gt;</w:t>
       </w:r>
       <w:r>
         <w:rPr>
@@ -11671,7 +12024,17 @@
           <w:sz w:val="20"/>
           <w:szCs w:val="20"/>
         </w:rPr>
-        <w:t>()</w:t>
+        <w:t>(</w:t>
+      </w:r>
+      <w:proofErr w:type="gramEnd"/>
+      <w:r>
+        <w:rPr>
+          <w:rFonts w:ascii="Courier New" w:hAnsi="Courier New" w:cs="Courier New"/>
+          <w:color w:val="F8E1AA"/>
+          <w:sz w:val="20"/>
+          <w:szCs w:val="20"/>
+        </w:rPr>
+        <w:t>)</w:t>
       </w:r>
       <w:r>
         <w:rPr>
@@ -11745,6 +12108,7 @@
         <w:tab/>
       </w:r>
       <w:proofErr w:type="spellStart"/>
+      <w:proofErr w:type="gramStart"/>
       <w:r>
         <w:rPr>
           <w:rFonts w:ascii="Courier New" w:hAnsi="Courier New" w:cs="Courier New"/>
@@ -11782,6 +12146,7 @@
         </w:rPr>
         <w:t>(</w:t>
       </w:r>
+      <w:proofErr w:type="gramEnd"/>
       <w:r>
         <w:rPr>
           <w:rFonts w:ascii="Courier New" w:hAnsi="Courier New" w:cs="Courier New"/>
@@ -11967,6 +12332,7 @@
         <w:tab/>
       </w:r>
       <w:proofErr w:type="spellStart"/>
+      <w:proofErr w:type="gramStart"/>
       <w:r>
         <w:rPr>
           <w:rFonts w:ascii="Courier New" w:hAnsi="Courier New" w:cs="Courier New"/>
@@ -12004,6 +12370,7 @@
         </w:rPr>
         <w:t>(</w:t>
       </w:r>
+      <w:proofErr w:type="gramEnd"/>
       <w:r>
         <w:rPr>
           <w:rFonts w:ascii="Courier New" w:hAnsi="Courier New" w:cs="Courier New"/>
@@ -12189,6 +12556,7 @@
         <w:tab/>
       </w:r>
       <w:proofErr w:type="spellStart"/>
+      <w:proofErr w:type="gramStart"/>
       <w:r>
         <w:rPr>
           <w:rFonts w:ascii="Courier New" w:hAnsi="Courier New" w:cs="Courier New"/>
@@ -12226,6 +12594,7 @@
         </w:rPr>
         <w:t>(</w:t>
       </w:r>
+      <w:proofErr w:type="gramEnd"/>
       <w:r>
         <w:rPr>
           <w:rFonts w:ascii="Courier New" w:hAnsi="Courier New" w:cs="Courier New"/>
@@ -12411,6 +12780,7 @@
         <w:tab/>
       </w:r>
       <w:proofErr w:type="spellStart"/>
+      <w:proofErr w:type="gramStart"/>
       <w:r>
         <w:rPr>
           <w:rFonts w:ascii="Courier New" w:hAnsi="Courier New" w:cs="Courier New"/>
@@ -12448,6 +12818,7 @@
         </w:rPr>
         <w:t>(</w:t>
       </w:r>
+      <w:proofErr w:type="gramEnd"/>
       <w:r>
         <w:rPr>
           <w:rFonts w:ascii="Courier New" w:hAnsi="Courier New" w:cs="Courier New"/>
@@ -12856,6 +13227,7 @@
         <w:t xml:space="preserve"> </w:t>
       </w:r>
       <w:proofErr w:type="spellStart"/>
+      <w:proofErr w:type="gramStart"/>
       <w:r>
         <w:rPr>
           <w:rFonts w:ascii="Courier New" w:hAnsi="Courier New" w:cs="Courier New"/>
@@ -12873,7 +13245,17 @@
           <w:sz w:val="20"/>
           <w:szCs w:val="20"/>
         </w:rPr>
-        <w:t>() {</w:t>
+        <w:t>(</w:t>
+      </w:r>
+      <w:proofErr w:type="gramEnd"/>
+      <w:r>
+        <w:rPr>
+          <w:rFonts w:ascii="Courier New" w:hAnsi="Courier New" w:cs="Courier New"/>
+          <w:color w:val="F8E1AA"/>
+          <w:sz w:val="20"/>
+          <w:szCs w:val="20"/>
+        </w:rPr>
+        <w:t>) {</w:t>
       </w:r>
     </w:p>
     <w:p>
@@ -12927,6 +13309,7 @@
         <w:t xml:space="preserve"> </w:t>
       </w:r>
       <w:proofErr w:type="spellStart"/>
+      <w:proofErr w:type="gramStart"/>
       <w:r>
         <w:rPr>
           <w:rFonts w:ascii="Courier New" w:hAnsi="Courier New" w:cs="Courier New"/>
@@ -12944,7 +13327,17 @@
           <w:sz w:val="20"/>
           <w:szCs w:val="20"/>
         </w:rPr>
-        <w:t>()</w:t>
+        <w:t>(</w:t>
+      </w:r>
+      <w:proofErr w:type="gramEnd"/>
+      <w:r>
+        <w:rPr>
+          <w:rFonts w:ascii="Courier New" w:hAnsi="Courier New" w:cs="Courier New"/>
+          <w:color w:val="F8E1AA"/>
+          <w:sz w:val="20"/>
+          <w:szCs w:val="20"/>
+        </w:rPr>
+        <w:t>)</w:t>
       </w:r>
       <w:r>
         <w:rPr>
@@ -13033,7 +13426,15 @@
       </w:r>
       <w:proofErr w:type="spellEnd"/>
       <w:r>
-        <w:t xml:space="preserve"> strato di Presentazione, quindi </w:t>
+        <w:t xml:space="preserve"> strato di </w:t>
+      </w:r>
+      <w:proofErr w:type="gramStart"/>
+      <w:r>
+        <w:t>Presentazione, quindi</w:t>
+      </w:r>
+      <w:proofErr w:type="gramEnd"/>
+      <w:r>
+        <w:t xml:space="preserve"> </w:t>
       </w:r>
       <w:r>
         <w:t>dobbiamo andare a modificare la classe ArticoliController.java</w:t>
@@ -13290,6 +13691,7 @@
         <w:t xml:space="preserve"> </w:t>
       </w:r>
       <w:proofErr w:type="spellStart"/>
+      <w:proofErr w:type="gramStart"/>
       <w:r>
         <w:rPr>
           <w:rFonts w:ascii="Courier New" w:hAnsi="Courier New" w:cs="Courier New"/>
@@ -13310,6 +13712,7 @@
         <w:t>(</w:t>
       </w:r>
       <w:proofErr w:type="spellStart"/>
+      <w:proofErr w:type="gramEnd"/>
       <w:r>
         <w:rPr>
           <w:rFonts w:ascii="Courier New" w:hAnsi="Courier New" w:cs="Courier New"/>
@@ -13384,6 +13787,7 @@
         <w:tab/>
       </w:r>
       <w:proofErr w:type="spellStart"/>
+      <w:proofErr w:type="gramStart"/>
       <w:r>
         <w:rPr>
           <w:rFonts w:ascii="Courier New" w:hAnsi="Courier New" w:cs="Courier New"/>
@@ -13415,6 +13819,7 @@
         <w:t>articoliService</w:t>
       </w:r>
       <w:proofErr w:type="spellEnd"/>
+      <w:proofErr w:type="gramEnd"/>
       <w:r>
         <w:rPr>
           <w:rFonts w:ascii="Courier New" w:hAnsi="Courier New" w:cs="Courier New"/>
@@ -13540,7 +13945,17 @@
           <w:sz w:val="20"/>
           <w:szCs w:val="20"/>
         </w:rPr>
-        <w:t>@GetMapping</w:t>
+        <w:t>@</w:t>
+      </w:r>
+      <w:proofErr w:type="gramStart"/>
+      <w:r>
+        <w:rPr>
+          <w:rFonts w:ascii="Courier New" w:hAnsi="Courier New" w:cs="Courier New"/>
+          <w:color w:val="FFFFFF"/>
+          <w:sz w:val="20"/>
+          <w:szCs w:val="20"/>
+        </w:rPr>
+        <w:t>GetMapping</w:t>
       </w:r>
       <w:r>
         <w:rPr>
@@ -13551,6 +13966,7 @@
         </w:rPr>
         <w:t>(</w:t>
       </w:r>
+      <w:proofErr w:type="gramEnd"/>
       <w:r>
         <w:rPr>
           <w:rFonts w:ascii="Courier New" w:hAnsi="Courier New" w:cs="Courier New"/>
@@ -13668,6 +14084,7 @@
         <w:t xml:space="preserve"> </w:t>
       </w:r>
       <w:proofErr w:type="spellStart"/>
+      <w:proofErr w:type="gramStart"/>
       <w:r>
         <w:rPr>
           <w:rFonts w:ascii="Courier New" w:hAnsi="Courier New" w:cs="Courier New"/>
@@ -13688,6 +14105,7 @@
         <w:t>(</w:t>
       </w:r>
       <w:proofErr w:type="spellStart"/>
+      <w:proofErr w:type="gramEnd"/>
       <w:r>
         <w:rPr>
           <w:rFonts w:ascii="Courier New" w:hAnsi="Courier New" w:cs="Courier New"/>
@@ -14150,12 +14568,17 @@
         <w:t xml:space="preserve">Però adesso dobbiamo visualizzare </w:t>
       </w:r>
       <w:proofErr w:type="spellStart"/>
+      <w:proofErr w:type="gramStart"/>
       <w:r>
         <w:t>nello</w:t>
       </w:r>
       <w:proofErr w:type="spellEnd"/>
       <w:r>
-        <w:t xml:space="preserve"> nostra vista una lista di articoli e in che modo possiamo farlo? Tramite il JSTL.</w:t>
+        <w:t xml:space="preserve"> nostra</w:t>
+      </w:r>
+      <w:proofErr w:type="gramEnd"/>
+      <w:r>
+        <w:t xml:space="preserve"> vista una lista di articoli e in che modo possiamo farlo? Tramite il JSTL.</w:t>
       </w:r>
     </w:p>
     <w:p>
@@ -14213,7 +14636,15 @@
     </w:p>
     <w:p>
       <w:r>
-        <w:t>Per poter usare JSTL dentro il nostro progetto dobbiamo prima di tutto aggiungere 2 nuove dipendenze al nostro progetto:</w:t>
+        <w:t xml:space="preserve">Per poter usare JSTL dentro il nostro progetto dobbiamo prima di tutto aggiungere </w:t>
+      </w:r>
+      <w:proofErr w:type="gramStart"/>
+      <w:r>
+        <w:t>2</w:t>
+      </w:r>
+      <w:proofErr w:type="gramEnd"/>
+      <w:r>
+        <w:t xml:space="preserve"> nuove dipendenze al nostro progetto:</w:t>
       </w:r>
     </w:p>
     <w:p>
@@ -14228,6 +14659,7 @@
           <w:szCs w:val="20"/>
         </w:rPr>
       </w:pPr>
+      <w:proofErr w:type="gramStart"/>
       <w:r>
         <w:rPr>
           <w:rFonts w:ascii="Courier New" w:hAnsi="Courier New" w:cs="Courier New"/>
@@ -14235,7 +14667,17 @@
           <w:sz w:val="20"/>
           <w:szCs w:val="20"/>
         </w:rPr>
-        <w:t>&lt;!-- https://mvnrepository.com/artifact/org.eclipse.jetty/glassfish-jstl --&gt;</w:t>
+        <w:t>&lt;!--</w:t>
+      </w:r>
+      <w:proofErr w:type="gramEnd"/>
+      <w:r>
+        <w:rPr>
+          <w:rFonts w:ascii="Courier New" w:hAnsi="Courier New" w:cs="Courier New"/>
+          <w:color w:val="608B4E"/>
+          <w:sz w:val="20"/>
+          <w:szCs w:val="20"/>
+        </w:rPr>
+        <w:t xml:space="preserve"> https://mvnrepository.com/artifact/org.eclipse.jetty/glassfish-jstl --&gt;</w:t>
       </w:r>
     </w:p>
     <w:p>
@@ -14343,6 +14785,7 @@
         </w:rPr>
         <w:tab/>
       </w:r>
+      <w:proofErr w:type="gramStart"/>
       <w:r>
         <w:rPr>
           <w:rFonts w:ascii="Courier New" w:hAnsi="Courier New" w:cs="Courier New"/>
@@ -14387,6 +14830,7 @@
         <w:t>org.eclipse.jetty</w:t>
       </w:r>
       <w:proofErr w:type="spellEnd"/>
+      <w:proofErr w:type="gramEnd"/>
       <w:r>
         <w:rPr>
           <w:rFonts w:ascii="Courier New" w:hAnsi="Courier New" w:cs="Courier New"/>
@@ -14681,6 +15125,7 @@
         </w:rPr>
         <w:tab/>
       </w:r>
+      <w:proofErr w:type="gramStart"/>
       <w:r>
         <w:rPr>
           <w:rFonts w:ascii="Courier New" w:hAnsi="Courier New" w:cs="Courier New"/>
@@ -14689,7 +15134,18 @@
           <w:szCs w:val="20"/>
           <w:lang w:val="en-US"/>
         </w:rPr>
-        <w:t>&lt;!-- https://mvnrepository.com/artifact/org.glassfish.web/javax.servlet.jsp.jstl --&gt;</w:t>
+        <w:t>&lt;!--</w:t>
+      </w:r>
+      <w:proofErr w:type="gramEnd"/>
+      <w:r>
+        <w:rPr>
+          <w:rFonts w:ascii="Courier New" w:hAnsi="Courier New" w:cs="Courier New"/>
+          <w:color w:val="608B4E"/>
+          <w:sz w:val="20"/>
+          <w:szCs w:val="20"/>
+          <w:lang w:val="en-US"/>
+        </w:rPr>
+        <w:t xml:space="preserve"> https://mvnrepository.com/artifact/org.glassfish.web/javax.servlet.jsp.jstl --&gt;</w:t>
       </w:r>
     </w:p>
     <w:p>
@@ -16489,6 +16945,7 @@
         <w:t>&lt;</w:t>
       </w:r>
       <w:proofErr w:type="spellStart"/>
+      <w:proofErr w:type="gramStart"/>
       <w:r>
         <w:rPr>
           <w:rFonts w:ascii="Courier New" w:hAnsi="Courier New" w:cs="Courier New"/>
@@ -16503,6 +16960,7 @@
         <w:t>c:forEach</w:t>
       </w:r>
       <w:proofErr w:type="spellEnd"/>
+      <w:proofErr w:type="gramEnd"/>
       <w:r>
         <w:rPr>
           <w:rFonts w:ascii="Courier New" w:hAnsi="Courier New" w:cs="Courier New"/>
@@ -16780,6 +17238,7 @@
         <w:t>&lt;td&gt;${</w:t>
       </w:r>
       <w:proofErr w:type="spellStart"/>
+      <w:proofErr w:type="gramStart"/>
       <w:r>
         <w:rPr>
           <w:rFonts w:ascii="Courier New" w:hAnsi="Courier New" w:cs="Courier New"/>
@@ -16791,6 +17250,7 @@
         <w:t>article.codArt</w:t>
       </w:r>
       <w:proofErr w:type="spellEnd"/>
+      <w:proofErr w:type="gramEnd"/>
       <w:r>
         <w:rPr>
           <w:rFonts w:ascii="Courier New" w:hAnsi="Courier New" w:cs="Courier New"/>
@@ -16877,6 +17337,7 @@
         <w:t>&lt;td&gt;${</w:t>
       </w:r>
       <w:proofErr w:type="spellStart"/>
+      <w:proofErr w:type="gramStart"/>
       <w:r>
         <w:rPr>
           <w:rFonts w:ascii="Courier New" w:hAnsi="Courier New" w:cs="Courier New"/>
@@ -16888,6 +17349,7 @@
         <w:t>article.descrizione</w:t>
       </w:r>
       <w:proofErr w:type="spellEnd"/>
+      <w:proofErr w:type="gramEnd"/>
       <w:r>
         <w:rPr>
           <w:rFonts w:ascii="Courier New" w:hAnsi="Courier New" w:cs="Courier New"/>
@@ -16971,7 +17433,29 @@
           <w:lang w:val="en-US"/>
         </w:rPr>
         <w:tab/>
-        <w:t>&lt;td&gt;${article.um}&lt;/td&gt;</w:t>
+        <w:t>&lt;td&gt;${</w:t>
+      </w:r>
+      <w:proofErr w:type="gramStart"/>
+      <w:r>
+        <w:rPr>
+          <w:rFonts w:ascii="Courier New" w:hAnsi="Courier New" w:cs="Courier New"/>
+          <w:color w:val="F8E1AA"/>
+          <w:sz w:val="20"/>
+          <w:szCs w:val="20"/>
+          <w:lang w:val="en-US"/>
+        </w:rPr>
+        <w:t>article.um}&lt;</w:t>
+      </w:r>
+      <w:proofErr w:type="gramEnd"/>
+      <w:r>
+        <w:rPr>
+          <w:rFonts w:ascii="Courier New" w:hAnsi="Courier New" w:cs="Courier New"/>
+          <w:color w:val="F8E1AA"/>
+          <w:sz w:val="20"/>
+          <w:szCs w:val="20"/>
+          <w:lang w:val="en-US"/>
+        </w:rPr>
+        <w:t>/td&gt;</w:t>
       </w:r>
     </w:p>
     <w:p>
@@ -17049,6 +17533,7 @@
         <w:t>&lt;td&gt;${</w:t>
       </w:r>
       <w:proofErr w:type="spellStart"/>
+      <w:proofErr w:type="gramStart"/>
       <w:r>
         <w:rPr>
           <w:rFonts w:ascii="Courier New" w:hAnsi="Courier New" w:cs="Courier New"/>
@@ -17060,6 +17545,7 @@
         <w:t>article.pzcart</w:t>
       </w:r>
       <w:proofErr w:type="spellEnd"/>
+      <w:proofErr w:type="gramEnd"/>
       <w:r>
         <w:rPr>
           <w:rFonts w:ascii="Courier New" w:hAnsi="Courier New" w:cs="Courier New"/>
@@ -17146,6 +17632,7 @@
         <w:t>&lt;td&gt;${</w:t>
       </w:r>
       <w:proofErr w:type="spellStart"/>
+      <w:proofErr w:type="gramStart"/>
       <w:r>
         <w:rPr>
           <w:rFonts w:ascii="Courier New" w:hAnsi="Courier New" w:cs="Courier New"/>
@@ -17157,6 +17644,7 @@
         <w:t>article.pesonetto</w:t>
       </w:r>
       <w:proofErr w:type="spellEnd"/>
+      <w:proofErr w:type="gramEnd"/>
       <w:r>
         <w:rPr>
           <w:rFonts w:ascii="Courier New" w:hAnsi="Courier New" w:cs="Courier New"/>
@@ -17243,6 +17731,7 @@
         <w:t>&lt;td&gt;${</w:t>
       </w:r>
       <w:proofErr w:type="spellStart"/>
+      <w:proofErr w:type="gramStart"/>
       <w:r>
         <w:rPr>
           <w:rFonts w:ascii="Courier New" w:hAnsi="Courier New" w:cs="Courier New"/>
@@ -17254,6 +17743,7 @@
         <w:t>article.prezzo</w:t>
       </w:r>
       <w:proofErr w:type="spellEnd"/>
+      <w:proofErr w:type="gramEnd"/>
       <w:r>
         <w:rPr>
           <w:rFonts w:ascii="Courier New" w:hAnsi="Courier New" w:cs="Courier New"/>
@@ -17392,6 +17882,7 @@
         <w:t>&lt;/</w:t>
       </w:r>
       <w:proofErr w:type="spellStart"/>
+      <w:proofErr w:type="gramStart"/>
       <w:r>
         <w:rPr>
           <w:rFonts w:ascii="Courier New" w:hAnsi="Courier New" w:cs="Courier New"/>
@@ -17404,6 +17895,7 @@
         <w:t>c:forEach</w:t>
       </w:r>
       <w:proofErr w:type="spellEnd"/>
+      <w:proofErr w:type="gramEnd"/>
       <w:r>
         <w:rPr>
           <w:rFonts w:ascii="Courier New" w:hAnsi="Courier New" w:cs="Courier New"/>
@@ -17569,10 +18061,12 @@
         <w:t>&lt;</w:t>
       </w:r>
       <w:proofErr w:type="spellStart"/>
+      <w:proofErr w:type="gramStart"/>
       <w:r>
         <w:t>c:forEach</w:t>
       </w:r>
       <w:proofErr w:type="spellEnd"/>
+      <w:proofErr w:type="gramEnd"/>
       <w:r>
         <w:t>&gt; iterazioni</w:t>
       </w:r>
@@ -17595,6 +18089,7 @@
         <w:t>&lt;</w:t>
       </w:r>
       <w:proofErr w:type="spellStart"/>
+      <w:proofErr w:type="gramStart"/>
       <w:r>
         <w:rPr>
           <w:lang w:val="en-US"/>
@@ -17602,6 +18097,7 @@
         <w:t>c:if</w:t>
       </w:r>
       <w:proofErr w:type="spellEnd"/>
+      <w:proofErr w:type="gramEnd"/>
       <w:r>
         <w:rPr>
           <w:lang w:val="en-US"/>
@@ -17663,10 +18159,12 @@
         <w:t>&lt;</w:t>
       </w:r>
       <w:proofErr w:type="spellStart"/>
+      <w:proofErr w:type="gramStart"/>
       <w:r>
         <w:t>c:set</w:t>
       </w:r>
       <w:proofErr w:type="spellEnd"/>
+      <w:proofErr w:type="gramEnd"/>
       <w:r>
         <w:t>&gt; &lt;</w:t>
       </w:r>
@@ -17737,10 +18235,12 @@
         <w:t>&lt;</w:t>
       </w:r>
       <w:proofErr w:type="spellStart"/>
+      <w:proofErr w:type="gramStart"/>
       <w:r>
         <w:t>fmt:formatDate</w:t>
       </w:r>
       <w:proofErr w:type="spellEnd"/>
+      <w:proofErr w:type="gramEnd"/>
       <w:r>
         <w:t>&gt;</w:t>
       </w:r>
@@ -17772,10 +18272,12 @@
         <w:t>&lt;</w:t>
       </w:r>
       <w:proofErr w:type="spellStart"/>
+      <w:proofErr w:type="gramStart"/>
       <w:r>
         <w:t>x:parse</w:t>
       </w:r>
       <w:proofErr w:type="spellEnd"/>
+      <w:proofErr w:type="gramEnd"/>
       <w:r>
         <w:t>&gt;</w:t>
       </w:r>
@@ -17792,17 +18294,24 @@
         <w:t>&lt;</w:t>
       </w:r>
       <w:proofErr w:type="spellStart"/>
+      <w:proofErr w:type="gramStart"/>
       <w:r>
         <w:t>x:transform</w:t>
       </w:r>
       <w:proofErr w:type="spellEnd"/>
+      <w:proofErr w:type="gramEnd"/>
       <w:r>
         <w:t>&gt;</w:t>
       </w:r>
     </w:p>
     <w:p>
-      <w:r>
-        <w:t xml:space="preserve">Inoltre prima di poter usare questi comandi bisogna dichiararne l’uso, come detto sopra importando il </w:t>
+      <w:proofErr w:type="gramStart"/>
+      <w:r>
+        <w:t>Inoltre</w:t>
+      </w:r>
+      <w:proofErr w:type="gramEnd"/>
+      <w:r>
+        <w:t xml:space="preserve"> prima di poter usare questi comandi bisogna dichiararne l’uso, come detto sopra importando il </w:t>
       </w:r>
       <w:proofErr w:type="spellStart"/>
       <w:r>
@@ -17909,6 +18418,7 @@
         <w:t>prefix</w:t>
       </w:r>
       <w:proofErr w:type="spellEnd"/>
+      <w:proofErr w:type="gramStart"/>
       <w:r>
         <w:rPr>
           <w:b/>
@@ -17925,6 +18435,7 @@
         <w:t>fmt</w:t>
       </w:r>
       <w:proofErr w:type="spellEnd"/>
+      <w:proofErr w:type="gramEnd"/>
       <w:r>
         <w:rPr>
           <w:b/>
@@ -18108,6 +18619,7 @@
           <w:szCs w:val="20"/>
         </w:rPr>
       </w:pPr>
+      <w:proofErr w:type="gramStart"/>
       <w:r>
         <w:rPr>
           <w:rFonts w:ascii="Courier New" w:hAnsi="Courier New" w:cs="Courier New"/>
@@ -18115,7 +18627,17 @@
           <w:sz w:val="20"/>
           <w:szCs w:val="20"/>
         </w:rPr>
-        <w:t>&lt;!-- https://mvnrepository.com/artifact/org.springframework.boot/spring-boot-devtools --&gt;</w:t>
+        <w:t>&lt;!--</w:t>
+      </w:r>
+      <w:proofErr w:type="gramEnd"/>
+      <w:r>
+        <w:rPr>
+          <w:rFonts w:ascii="Courier New" w:hAnsi="Courier New" w:cs="Courier New"/>
+          <w:color w:val="608B4E"/>
+          <w:sz w:val="20"/>
+          <w:szCs w:val="20"/>
+        </w:rPr>
+        <w:t xml:space="preserve"> https://mvnrepository.com/artifact/org.springframework.boot/spring-boot-devtools --&gt;</w:t>
       </w:r>
     </w:p>
     <w:p>
@@ -18223,6 +18745,7 @@
         </w:rPr>
         <w:tab/>
       </w:r>
+      <w:proofErr w:type="gramStart"/>
       <w:r>
         <w:rPr>
           <w:rFonts w:ascii="Courier New" w:hAnsi="Courier New" w:cs="Courier New"/>
@@ -18267,6 +18790,7 @@
         <w:t>org.springframework.boot</w:t>
       </w:r>
       <w:proofErr w:type="spellEnd"/>
+      <w:proofErr w:type="gramEnd"/>
       <w:r>
         <w:rPr>
           <w:rFonts w:ascii="Courier New" w:hAnsi="Courier New" w:cs="Courier New"/>
@@ -18518,6 +19042,7 @@
         <w:t>${</w:t>
       </w:r>
       <w:proofErr w:type="spellStart"/>
+      <w:proofErr w:type="gramStart"/>
       <w:r>
         <w:rPr>
           <w:rFonts w:ascii="Courier New" w:hAnsi="Courier New" w:cs="Courier New"/>
@@ -18530,6 +19055,7 @@
         <w:t>devtools.version</w:t>
       </w:r>
       <w:proofErr w:type="spellEnd"/>
+      <w:proofErr w:type="gramEnd"/>
       <w:r>
         <w:rPr>
           <w:rFonts w:ascii="Courier New" w:hAnsi="Courier New" w:cs="Courier New"/>
@@ -19227,10 +19753,12 @@
         <w:t xml:space="preserve"> </w:t>
       </w:r>
       <w:proofErr w:type="spellStart"/>
+      <w:proofErr w:type="gramStart"/>
       <w:r>
         <w:t>navbar.jspf</w:t>
       </w:r>
       <w:proofErr w:type="spellEnd"/>
+      <w:proofErr w:type="gramEnd"/>
     </w:p>
     <w:p>
       <w:r>
@@ -19514,6 +20042,7 @@
         </w:numPr>
       </w:pPr>
       <w:proofErr w:type="spellStart"/>
+      <w:proofErr w:type="gramStart"/>
       <w:r>
         <w:rPr>
           <w:b/>
@@ -19522,6 +20051,7 @@
         <w:t>jumbotron.jspf</w:t>
       </w:r>
       <w:proofErr w:type="spellEnd"/>
+      <w:proofErr w:type="gramEnd"/>
       <w:r>
         <w:t xml:space="preserve"> (è l’intestazione della pagina di login)</w:t>
       </w:r>
@@ -19535,6 +20065,7 @@
         </w:numPr>
       </w:pPr>
       <w:proofErr w:type="spellStart"/>
+      <w:proofErr w:type="gramStart"/>
       <w:r>
         <w:rPr>
           <w:b/>
@@ -19543,6 +20074,7 @@
         <w:t>navbar.jspf</w:t>
       </w:r>
       <w:proofErr w:type="spellEnd"/>
+      <w:proofErr w:type="gramEnd"/>
       <w:r>
         <w:t xml:space="preserve"> (la </w:t>
       </w:r>
@@ -20411,6 +20943,7 @@
         </w:rPr>
         <w:tab/>
       </w:r>
+      <w:proofErr w:type="gramStart"/>
       <w:r>
         <w:rPr>
           <w:rFonts w:ascii="Courier New" w:hAnsi="Courier New" w:cs="Courier New"/>
@@ -20419,7 +20952,18 @@
           <w:szCs w:val="20"/>
           <w:lang w:val="en-US"/>
         </w:rPr>
-        <w:t>&lt;!-- Form Login --&gt;</w:t>
+        <w:t>&lt;!--</w:t>
+      </w:r>
+      <w:proofErr w:type="gramEnd"/>
+      <w:r>
+        <w:rPr>
+          <w:rFonts w:ascii="Courier New" w:hAnsi="Courier New" w:cs="Courier New"/>
+          <w:color w:val="99968B"/>
+          <w:sz w:val="20"/>
+          <w:szCs w:val="20"/>
+          <w:lang w:val="en-US"/>
+        </w:rPr>
+        <w:t xml:space="preserve"> Form Login --&gt;</w:t>
       </w:r>
     </w:p>
     <w:p>
@@ -22200,6 +22744,7 @@
         <w:t xml:space="preserve">Password </w:t>
       </w:r>
       <w:proofErr w:type="spellStart"/>
+      <w:proofErr w:type="gramStart"/>
       <w:r>
         <w:rPr>
           <w:rFonts w:ascii="Courier New" w:hAnsi="Courier New" w:cs="Courier New"/>
@@ -22230,7 +22775,18 @@
           <w:szCs w:val="20"/>
           <w:lang w:val="en-US"/>
         </w:rPr>
-        <w:t>&lt;/a&gt;</w:t>
+        <w:t>&lt;</w:t>
+      </w:r>
+      <w:proofErr w:type="gramEnd"/>
+      <w:r>
+        <w:rPr>
+          <w:rFonts w:ascii="Courier New" w:hAnsi="Courier New" w:cs="Courier New"/>
+          <w:color w:val="D4C4A9"/>
+          <w:sz w:val="20"/>
+          <w:szCs w:val="20"/>
+          <w:lang w:val="en-US"/>
+        </w:rPr>
+        <w:t>/a&gt;</w:t>
       </w:r>
     </w:p>
     <w:p>
@@ -22323,6 +22879,7 @@
         <w:t>&lt;</w:t>
       </w:r>
       <w:proofErr w:type="spellStart"/>
+      <w:proofErr w:type="gramStart"/>
       <w:r>
         <w:rPr>
           <w:rFonts w:ascii="Courier New" w:hAnsi="Courier New" w:cs="Courier New"/>
@@ -22336,6 +22893,7 @@
         <w:t>c:if</w:t>
       </w:r>
       <w:proofErr w:type="spellEnd"/>
+      <w:proofErr w:type="gramEnd"/>
       <w:r>
         <w:rPr>
           <w:rFonts w:ascii="Courier New" w:hAnsi="Courier New" w:cs="Courier New"/>
@@ -22701,6 +23259,7 @@
         <w:t>&lt;/</w:t>
       </w:r>
       <w:proofErr w:type="spellStart"/>
+      <w:proofErr w:type="gramStart"/>
       <w:r>
         <w:rPr>
           <w:rFonts w:ascii="Courier New" w:hAnsi="Courier New" w:cs="Courier New"/>
@@ -22714,6 +23273,7 @@
         <w:t>c:if</w:t>
       </w:r>
       <w:proofErr w:type="spellEnd"/>
+      <w:proofErr w:type="gramEnd"/>
       <w:r>
         <w:rPr>
           <w:rFonts w:ascii="Courier New" w:hAnsi="Courier New" w:cs="Courier New"/>
@@ -23118,10 +23678,12 @@
         <w:t>particolarmente interessante l’introduzione del TAG &lt;</w:t>
       </w:r>
       <w:proofErr w:type="spellStart"/>
+      <w:proofErr w:type="gramStart"/>
       <w:r>
         <w:t>c:if</w:t>
       </w:r>
       <w:proofErr w:type="spellEnd"/>
+      <w:proofErr w:type="gramEnd"/>
       <w:r>
         <w:t xml:space="preserve"> …&gt; dove gestiamo la situazione in cui un utente possa inserire le credenziali errate, viene emesso un messaggio di errore, che valorizziamo nella classe LoginController.java</w:t>
       </w:r>
@@ -23152,7 +23714,18 @@
           <w:szCs w:val="16"/>
           <w:lang w:val="en-US"/>
         </w:rPr>
-        <w:t>@GetMapping</w:t>
+        <w:t>@</w:t>
+      </w:r>
+      <w:proofErr w:type="gramStart"/>
+      <w:r>
+        <w:rPr>
+          <w:rFonts w:ascii="Courier New" w:hAnsi="Courier New" w:cs="Courier New"/>
+          <w:color w:val="808080"/>
+          <w:sz w:val="16"/>
+          <w:szCs w:val="16"/>
+          <w:lang w:val="en-US"/>
+        </w:rPr>
+        <w:t>GetMapping</w:t>
       </w:r>
       <w:r>
         <w:rPr>
@@ -23164,6 +23737,7 @@
         </w:rPr>
         <w:t>(</w:t>
       </w:r>
+      <w:proofErr w:type="gramEnd"/>
       <w:r>
         <w:rPr>
           <w:rFonts w:ascii="Courier New" w:hAnsi="Courier New" w:cs="Courier New"/>
@@ -23289,6 +23863,7 @@
         <w:t xml:space="preserve"> </w:t>
       </w:r>
       <w:proofErr w:type="spellStart"/>
+      <w:proofErr w:type="gramStart"/>
       <w:r>
         <w:rPr>
           <w:rFonts w:ascii="Courier New" w:hAnsi="Courier New" w:cs="Courier New"/>
@@ -23310,6 +23885,7 @@
         </w:rPr>
         <w:t>(</w:t>
       </w:r>
+      <w:proofErr w:type="gramEnd"/>
       <w:r>
         <w:rPr>
           <w:rFonts w:ascii="Courier New" w:hAnsi="Courier New" w:cs="Courier New"/>
@@ -23404,6 +23980,7 @@
         <w:tab/>
       </w:r>
       <w:proofErr w:type="spellStart"/>
+      <w:proofErr w:type="gramStart"/>
       <w:r>
         <w:rPr>
           <w:rFonts w:ascii="Courier New" w:hAnsi="Courier New" w:cs="Courier New"/>
@@ -23423,6 +24000,7 @@
         <w:t>.addAttribute</w:t>
       </w:r>
       <w:proofErr w:type="spellEnd"/>
+      <w:proofErr w:type="gramEnd"/>
       <w:r>
         <w:rPr>
           <w:rFonts w:ascii="Courier New" w:hAnsi="Courier New" w:cs="Courier New"/>
@@ -23509,6 +24087,7 @@
         <w:tab/>
       </w:r>
       <w:proofErr w:type="spellStart"/>
+      <w:proofErr w:type="gramStart"/>
       <w:r>
         <w:rPr>
           <w:rFonts w:ascii="Courier New" w:hAnsi="Courier New" w:cs="Courier New"/>
@@ -23528,6 +24107,7 @@
         <w:t>.addAttribute</w:t>
       </w:r>
       <w:proofErr w:type="spellEnd"/>
+      <w:proofErr w:type="gramEnd"/>
       <w:r>
         <w:rPr>
           <w:rFonts w:ascii="Courier New" w:hAnsi="Courier New" w:cs="Courier New"/>
@@ -23614,6 +24194,7 @@
         <w:tab/>
       </w:r>
       <w:proofErr w:type="spellStart"/>
+      <w:proofErr w:type="gramStart"/>
       <w:r>
         <w:rPr>
           <w:rFonts w:ascii="Courier New" w:hAnsi="Courier New" w:cs="Courier New"/>
@@ -23633,6 +24214,7 @@
         <w:t>.addAttribute</w:t>
       </w:r>
       <w:proofErr w:type="spellEnd"/>
+      <w:proofErr w:type="gramEnd"/>
       <w:r>
         <w:rPr>
           <w:rFonts w:ascii="Courier New" w:hAnsi="Courier New" w:cs="Courier New"/>
@@ -23719,6 +24301,7 @@
         <w:tab/>
       </w:r>
       <w:proofErr w:type="spellStart"/>
+      <w:proofErr w:type="gramStart"/>
       <w:r>
         <w:rPr>
           <w:rFonts w:ascii="Courier New" w:hAnsi="Courier New" w:cs="Courier New"/>
@@ -23738,6 +24321,7 @@
         <w:t>.addAttribute</w:t>
       </w:r>
       <w:proofErr w:type="spellEnd"/>
+      <w:proofErr w:type="gramEnd"/>
       <w:r>
         <w:rPr>
           <w:rFonts w:ascii="Courier New" w:hAnsi="Courier New" w:cs="Courier New"/>
@@ -23825,6 +24409,7 @@
         <w:tab/>
       </w:r>
       <w:proofErr w:type="spellStart"/>
+      <w:proofErr w:type="gramStart"/>
       <w:r>
         <w:rPr>
           <w:rFonts w:ascii="Courier New" w:hAnsi="Courier New" w:cs="Courier New"/>
@@ -23846,6 +24431,7 @@
         <w:t>.addAttribute</w:t>
       </w:r>
       <w:proofErr w:type="spellEnd"/>
+      <w:proofErr w:type="gramEnd"/>
       <w:r>
         <w:rPr>
           <w:rFonts w:ascii="Courier New" w:hAnsi="Courier New" w:cs="Courier New"/>
@@ -24026,7 +24612,18 @@
           <w:szCs w:val="16"/>
           <w:lang w:val="en-US"/>
         </w:rPr>
-        <w:t>"login"</w:t>
+        <w:t>"login</w:t>
+      </w:r>
+      <w:proofErr w:type="gramStart"/>
+      <w:r>
+        <w:rPr>
+          <w:rFonts w:ascii="Courier New" w:hAnsi="Courier New" w:cs="Courier New"/>
+          <w:color w:val="95E454"/>
+          <w:sz w:val="16"/>
+          <w:szCs w:val="16"/>
+          <w:lang w:val="en-US"/>
+        </w:rPr>
+        <w:t>"</w:t>
       </w:r>
       <w:r>
         <w:rPr>
@@ -24038,6 +24635,7 @@
         </w:rPr>
         <w:t>;</w:t>
       </w:r>
+      <w:proofErr w:type="gramEnd"/>
     </w:p>
     <w:p>
       <w:pPr>
@@ -24152,7 +24750,18 @@
           <w:szCs w:val="16"/>
           <w:lang w:val="en-US"/>
         </w:rPr>
-        <w:t>@PostMapping</w:t>
+        <w:t>@</w:t>
+      </w:r>
+      <w:proofErr w:type="gramStart"/>
+      <w:r>
+        <w:rPr>
+          <w:rFonts w:ascii="Courier New" w:hAnsi="Courier New" w:cs="Courier New"/>
+          <w:color w:val="808080"/>
+          <w:sz w:val="16"/>
+          <w:szCs w:val="16"/>
+          <w:lang w:val="en-US"/>
+        </w:rPr>
+        <w:t>PostMapping</w:t>
       </w:r>
       <w:r>
         <w:rPr>
@@ -24164,6 +24773,7 @@
         </w:rPr>
         <w:t>(</w:t>
       </w:r>
+      <w:proofErr w:type="gramEnd"/>
       <w:r>
         <w:rPr>
           <w:rFonts w:ascii="Courier New" w:hAnsi="Courier New" w:cs="Courier New"/>
@@ -24289,6 +24899,7 @@
         <w:t xml:space="preserve"> </w:t>
       </w:r>
       <w:proofErr w:type="spellStart"/>
+      <w:proofErr w:type="gramStart"/>
       <w:r>
         <w:rPr>
           <w:rFonts w:ascii="Courier New" w:hAnsi="Courier New" w:cs="Courier New"/>
@@ -24310,6 +24921,7 @@
         </w:rPr>
         <w:t>(</w:t>
       </w:r>
+      <w:proofErr w:type="gramEnd"/>
     </w:p>
     <w:p>
       <w:pPr>
@@ -24983,6 +25595,7 @@
         <w:tab/>
       </w:r>
       <w:proofErr w:type="spellStart"/>
+      <w:proofErr w:type="gramStart"/>
       <w:r>
         <w:rPr>
           <w:rFonts w:ascii="Courier New" w:hAnsi="Courier New" w:cs="Courier New"/>
@@ -25014,6 +25627,7 @@
         </w:rPr>
         <w:t>(</w:t>
       </w:r>
+      <w:proofErr w:type="gramEnd"/>
       <w:r>
         <w:rPr>
           <w:rFonts w:ascii="Courier New" w:hAnsi="Courier New" w:cs="Courier New"/>
@@ -25136,7 +25750,18 @@
           <w:szCs w:val="16"/>
           <w:lang w:val="en-US"/>
         </w:rPr>
-        <w:t>"welcome"</w:t>
+        <w:t>"welcome</w:t>
+      </w:r>
+      <w:proofErr w:type="gramStart"/>
+      <w:r>
+        <w:rPr>
+          <w:rFonts w:ascii="Courier New" w:hAnsi="Courier New" w:cs="Courier New"/>
+          <w:color w:val="95E454"/>
+          <w:sz w:val="16"/>
+          <w:szCs w:val="16"/>
+          <w:lang w:val="en-US"/>
+        </w:rPr>
+        <w:t>"</w:t>
       </w:r>
       <w:r>
         <w:rPr>
@@ -25148,6 +25773,7 @@
         </w:rPr>
         <w:t>;</w:t>
       </w:r>
+      <w:proofErr w:type="gramEnd"/>
     </w:p>
     <w:p>
       <w:pPr>
@@ -25310,6 +25936,7 @@
         <w:t>nologged</w:t>
       </w:r>
       <w:proofErr w:type="spellEnd"/>
+      <w:proofErr w:type="gramStart"/>
       <w:r>
         <w:rPr>
           <w:rFonts w:ascii="Courier New" w:hAnsi="Courier New" w:cs="Courier New"/>
@@ -25330,6 +25957,7 @@
         </w:rPr>
         <w:t>;</w:t>
       </w:r>
+      <w:proofErr w:type="gramEnd"/>
     </w:p>
     <w:p>
       <w:pPr>
@@ -25991,7 +26619,15 @@
     </w:p>
     <w:p>
       <w:r>
-        <w:t>Abbiamo aggiunto 3 files nel percorso /</w:t>
+        <w:t xml:space="preserve">Abbiamo aggiunto </w:t>
+      </w:r>
+      <w:proofErr w:type="gramStart"/>
+      <w:r>
+        <w:t>3</w:t>
+      </w:r>
+      <w:proofErr w:type="gramEnd"/>
+      <w:r>
+        <w:t xml:space="preserve"> files nel percorso /</w:t>
       </w:r>
       <w:proofErr w:type="spellStart"/>
       <w:r>
@@ -26018,7 +26654,15 @@
         <w:t>.</w:t>
       </w:r>
       <w:r>
-        <w:t xml:space="preserve"> Inoltre abbiamo copiato e incollato dal progetto sotto il percorso /</w:t>
+        <w:t xml:space="preserve"> </w:t>
+      </w:r>
+      <w:proofErr w:type="gramStart"/>
+      <w:r>
+        <w:t>Inoltre</w:t>
+      </w:r>
+      <w:proofErr w:type="gramEnd"/>
+      <w:r>
+        <w:t xml:space="preserve"> abbiamo copiato e incollato dal progetto sotto il percorso /</w:t>
       </w:r>
       <w:proofErr w:type="spellStart"/>
       <w:r>
@@ -26130,6 +26774,7 @@
         </w:rPr>
         <w:tab/>
       </w:r>
+      <w:proofErr w:type="gramStart"/>
       <w:r>
         <w:rPr>
           <w:rFonts w:ascii="Courier New" w:hAnsi="Courier New" w:cs="Courier New"/>
@@ -26138,7 +26783,18 @@
           <w:szCs w:val="16"/>
           <w:lang w:val="en-US"/>
         </w:rPr>
-        <w:t>&lt;!-- Required meta tags --&gt;</w:t>
+        <w:t>&lt;!--</w:t>
+      </w:r>
+      <w:proofErr w:type="gramEnd"/>
+      <w:r>
+        <w:rPr>
+          <w:rFonts w:ascii="Courier New" w:hAnsi="Courier New" w:cs="Courier New"/>
+          <w:color w:val="99968B"/>
+          <w:sz w:val="16"/>
+          <w:szCs w:val="16"/>
+          <w:lang w:val="en-US"/>
+        </w:rPr>
+        <w:t xml:space="preserve"> Required meta tags --&gt;</w:t>
       </w:r>
     </w:p>
     <w:p>
@@ -26402,6 +27058,7 @@
         </w:rPr>
         <w:tab/>
       </w:r>
+      <w:proofErr w:type="gramStart"/>
       <w:r>
         <w:rPr>
           <w:rFonts w:ascii="Courier New" w:hAnsi="Courier New" w:cs="Courier New"/>
@@ -26410,7 +27067,18 @@
           <w:szCs w:val="16"/>
           <w:lang w:val="en-US"/>
         </w:rPr>
-        <w:t>&lt;!-- Bootstrap CSS --&gt;</w:t>
+        <w:t>&lt;!--</w:t>
+      </w:r>
+      <w:proofErr w:type="gramEnd"/>
+      <w:r>
+        <w:rPr>
+          <w:rFonts w:ascii="Courier New" w:hAnsi="Courier New" w:cs="Courier New"/>
+          <w:color w:val="99968B"/>
+          <w:sz w:val="16"/>
+          <w:szCs w:val="16"/>
+          <w:lang w:val="en-US"/>
+        </w:rPr>
+        <w:t xml:space="preserve"> Bootstrap CSS --&gt;</w:t>
       </w:r>
     </w:p>
     <w:p>
@@ -27953,6 +28621,7 @@
         <w:t>&lt;</w:t>
       </w:r>
       <w:proofErr w:type="spellStart"/>
+      <w:proofErr w:type="gramStart"/>
       <w:r>
         <w:rPr>
           <w:rFonts w:ascii="Courier New" w:hAnsi="Courier New" w:cs="Courier New"/>
@@ -27965,6 +28634,7 @@
         <w:t>fmt:formatNumber</w:t>
       </w:r>
       <w:proofErr w:type="spellEnd"/>
+      <w:proofErr w:type="gramEnd"/>
       <w:r>
         <w:rPr>
           <w:rFonts w:ascii="Courier New" w:hAnsi="Courier New" w:cs="Courier New"/>
@@ -28196,10 +28866,12 @@
         <w:t xml:space="preserve"> &lt;</w:t>
       </w:r>
       <w:proofErr w:type="spellStart"/>
+      <w:proofErr w:type="gramStart"/>
       <w:r>
         <w:t>fmt:formatNumber</w:t>
       </w:r>
       <w:proofErr w:type="spellEnd"/>
+      <w:proofErr w:type="gramEnd"/>
       <w:r>
         <w:t xml:space="preserve"> … &gt; è il tag JSTL che possiamo usare per la formattazione, in questo caso della valuta.</w:t>
       </w:r>
@@ -28312,7 +28984,15 @@
         <w:sym w:font="Wingdings" w:char="F0E0"/>
       </w:r>
       <w:r>
-        <w:t xml:space="preserve"> una volta deciso come organizzare i dati, e dopo averli inseriti nelle tabelle non c’è modo di avere una struttura dinamica, in quanto se volessi cambiare la definizione dei dati devo riadattarli da capo.</w:t>
+        <w:t xml:space="preserve"> una volta deciso come organizzare i dati, e dopo averli inseriti nelle tabelle non c’è modo di avere una struttura dinamica, in quanto se volessi cambiare la definizione dei dati </w:t>
+      </w:r>
+      <w:proofErr w:type="gramStart"/>
+      <w:r>
+        <w:t>devo riadattarli</w:t>
+      </w:r>
+      <w:proofErr w:type="gramEnd"/>
+      <w:r>
+        <w:t xml:space="preserve"> da capo.</w:t>
       </w:r>
     </w:p>
     <w:p>
@@ -28570,7 +29250,23 @@
             <w:rStyle w:val="Collegamentoipertestuale"/>
             <w:lang w:val="en-US"/>
           </w:rPr>
-          <w:t>PostgreSQL: The world's most advanced open source database</w:t>
+          <w:t xml:space="preserve">PostgreSQL: The world's most advanced </w:t>
+        </w:r>
+        <w:proofErr w:type="gramStart"/>
+        <w:r>
+          <w:rPr>
+            <w:rStyle w:val="Collegamentoipertestuale"/>
+            <w:lang w:val="en-US"/>
+          </w:rPr>
+          <w:t>open source</w:t>
+        </w:r>
+        <w:proofErr w:type="gramEnd"/>
+        <w:r>
+          <w:rPr>
+            <w:rStyle w:val="Collegamentoipertestuale"/>
+            <w:lang w:val="en-US"/>
+          </w:rPr>
+          <w:t xml:space="preserve"> database</w:t>
         </w:r>
       </w:hyperlink>
     </w:p>
@@ -28877,7 +29573,15 @@
         <w:t>-compose è un software che fa parte sempre dell’ecosistema di Docker e ci permette di creare delle strutture di reti di Container da usare per lo sviluppo.</w:t>
       </w:r>
       <w:r>
-        <w:t xml:space="preserve"> In particolare in questo file </w:t>
+        <w:t xml:space="preserve"> </w:t>
+      </w:r>
+      <w:proofErr w:type="gramStart"/>
+      <w:r>
+        <w:t>In particolare</w:t>
+      </w:r>
+      <w:proofErr w:type="gramEnd"/>
+      <w:r>
+        <w:t xml:space="preserve"> in questo file </w:t>
       </w:r>
       <w:proofErr w:type="spellStart"/>
       <w:r>
@@ -29527,6 +30231,7 @@
         <w:t xml:space="preserve">: </w:t>
       </w:r>
       <w:proofErr w:type="spellStart"/>
+      <w:proofErr w:type="gramStart"/>
       <w:r>
         <w:rPr>
           <w:rFonts w:ascii="Consolas" w:eastAsia="Times New Roman" w:hAnsi="Consolas" w:cs="Times New Roman"/>
@@ -29540,6 +30245,7 @@
         <w:t>postgres:latest</w:t>
       </w:r>
       <w:proofErr w:type="spellEnd"/>
+      <w:proofErr w:type="gramEnd"/>
     </w:p>
     <w:p>
       <w:pPr>
@@ -31727,7 +32433,15 @@
       </w:r>
       <w:proofErr w:type="spellEnd"/>
       <w:r>
-        <w:t xml:space="preserve"> sono classi Java che mappano il database. Mappano i record di una tabella di un database  in oggetti Java. </w:t>
+        <w:t xml:space="preserve"> sono classi Java che mappano il database. Mappano i record di una tabella di un </w:t>
+      </w:r>
+      <w:proofErr w:type="gramStart"/>
+      <w:r>
+        <w:t>database  in</w:t>
+      </w:r>
+      <w:proofErr w:type="gramEnd"/>
+      <w:r>
+        <w:t xml:space="preserve"> oggetti Java. </w:t>
       </w:r>
       <w:r>
         <w:t xml:space="preserve">Usiamo l’annotazione @Entity per dichiarare la classe come </w:t>
@@ -31799,7 +32513,15 @@
         <w:t>rappresentano le colonne della tabella nel database.</w:t>
       </w:r>
       <w:r>
-        <w:t xml:space="preserve"> Ogni attributo deve essere annotato con l’annotazione appropriata per indicare il suo mapping nel database. Ad esempio l’annotazione </w:t>
+        <w:t xml:space="preserve"> Ogni attributo deve essere annotato con l’annotazione appropriata per indicare il suo mapping nel database. </w:t>
+      </w:r>
+      <w:proofErr w:type="gramStart"/>
+      <w:r>
+        <w:t>Ad esempio</w:t>
+      </w:r>
+      <w:proofErr w:type="gramEnd"/>
+      <w:r>
+        <w:t xml:space="preserve"> l’annotazione </w:t>
       </w:r>
       <w:r>
         <w:rPr>
@@ -31943,8 +32665,13 @@
       </w:r>
     </w:p>
     <w:p>
-      <w:r>
-        <w:t xml:space="preserve">Inoltre nelle nostre classi </w:t>
+      <w:proofErr w:type="gramStart"/>
+      <w:r>
+        <w:t>Inoltre</w:t>
+      </w:r>
+      <w:proofErr w:type="gramEnd"/>
+      <w:r>
+        <w:t xml:space="preserve"> nelle nostre classi </w:t>
       </w:r>
       <w:proofErr w:type="spellStart"/>
       <w:r>
@@ -32026,8 +32753,13 @@
       <w:r>
         <w:t xml:space="preserve">Per prima cosa introdurre </w:t>
       </w:r>
-      <w:r>
-        <w:t xml:space="preserve">2 </w:t>
+      <w:proofErr w:type="gramStart"/>
+      <w:r>
+        <w:t>2</w:t>
+      </w:r>
+      <w:proofErr w:type="gramEnd"/>
+      <w:r>
+        <w:t xml:space="preserve"> </w:t>
       </w:r>
       <w:r>
         <w:t>nuov</w:t>
@@ -32132,6 +32864,7 @@
         </w:rPr>
         <w:tab/>
       </w:r>
+      <w:proofErr w:type="gramStart"/>
       <w:r>
         <w:rPr>
           <w:rFonts w:ascii="Courier New" w:hAnsi="Courier New" w:cs="Courier New"/>
@@ -32176,6 +32909,7 @@
         <w:t>org.springframework.boot</w:t>
       </w:r>
       <w:proofErr w:type="spellEnd"/>
+      <w:proofErr w:type="gramEnd"/>
       <w:r>
         <w:rPr>
           <w:rFonts w:ascii="Courier New" w:hAnsi="Courier New" w:cs="Courier New"/>
@@ -32424,6 +33158,7 @@
         <w:t>${spring-</w:t>
       </w:r>
       <w:proofErr w:type="spellStart"/>
+      <w:proofErr w:type="gramStart"/>
       <w:r>
         <w:rPr>
           <w:rFonts w:ascii="Courier New" w:hAnsi="Courier New" w:cs="Courier New"/>
@@ -32436,6 +33171,7 @@
         <w:t>jpa.version</w:t>
       </w:r>
       <w:proofErr w:type="spellEnd"/>
+      <w:proofErr w:type="gramEnd"/>
       <w:r>
         <w:rPr>
           <w:rFonts w:ascii="Courier New" w:hAnsi="Courier New" w:cs="Courier New"/>
@@ -33022,6 +33758,7 @@
         <w:t>${</w:t>
       </w:r>
       <w:proofErr w:type="spellStart"/>
+      <w:proofErr w:type="gramStart"/>
       <w:r>
         <w:rPr>
           <w:rFonts w:ascii="Courier New" w:hAnsi="Courier New" w:cs="Courier New"/>
@@ -33033,6 +33770,7 @@
         <w:t>postgresql.version</w:t>
       </w:r>
       <w:proofErr w:type="spellEnd"/>
+      <w:proofErr w:type="gramEnd"/>
       <w:r>
         <w:rPr>
           <w:rFonts w:ascii="Courier New" w:hAnsi="Courier New" w:cs="Courier New"/>
@@ -33195,7 +33933,17 @@
           <w:sz w:val="16"/>
           <w:szCs w:val="16"/>
         </w:rPr>
-        <w:t>@Table</w:t>
+        <w:t>@</w:t>
+      </w:r>
+      <w:proofErr w:type="gramStart"/>
+      <w:r>
+        <w:rPr>
+          <w:rFonts w:ascii="Courier New" w:hAnsi="Courier New" w:cs="Courier New"/>
+          <w:color w:val="808080"/>
+          <w:sz w:val="16"/>
+          <w:szCs w:val="16"/>
+        </w:rPr>
+        <w:t>Table</w:t>
       </w:r>
       <w:r>
         <w:rPr>
@@ -33206,6 +33954,7 @@
         </w:rPr>
         <w:t>(</w:t>
       </w:r>
+      <w:proofErr w:type="gramEnd"/>
       <w:r>
         <w:rPr>
           <w:rFonts w:ascii="Courier New" w:hAnsi="Courier New" w:cs="Courier New"/>
@@ -33401,7 +34150,18 @@
           <w:szCs w:val="16"/>
           <w:lang w:val="en-US"/>
         </w:rPr>
-        <w:t>@Column</w:t>
+        <w:t>@</w:t>
+      </w:r>
+      <w:proofErr w:type="gramStart"/>
+      <w:r>
+        <w:rPr>
+          <w:rFonts w:ascii="Courier New" w:hAnsi="Courier New" w:cs="Courier New"/>
+          <w:color w:val="808080"/>
+          <w:sz w:val="16"/>
+          <w:szCs w:val="16"/>
+          <w:lang w:val="en-US"/>
+        </w:rPr>
+        <w:t>Column</w:t>
       </w:r>
       <w:r>
         <w:rPr>
@@ -33413,6 +34173,7 @@
         </w:rPr>
         <w:t>(</w:t>
       </w:r>
+      <w:proofErr w:type="gramEnd"/>
       <w:r>
         <w:rPr>
           <w:rFonts w:ascii="Courier New" w:hAnsi="Courier New" w:cs="Courier New"/>
@@ -33560,6 +34321,7 @@
         <w:t xml:space="preserve"> </w:t>
       </w:r>
       <w:proofErr w:type="spellStart"/>
+      <w:proofErr w:type="gramStart"/>
       <w:r>
         <w:rPr>
           <w:rFonts w:ascii="Courier New" w:hAnsi="Courier New" w:cs="Courier New"/>
@@ -33581,6 +34343,7 @@
         </w:rPr>
         <w:t>;</w:t>
       </w:r>
+      <w:proofErr w:type="gramEnd"/>
     </w:p>
     <w:p>
       <w:pPr>
@@ -33635,7 +34398,17 @@
           <w:sz w:val="16"/>
           <w:szCs w:val="16"/>
         </w:rPr>
-        <w:t>@Column</w:t>
+        <w:t>@</w:t>
+      </w:r>
+      <w:proofErr w:type="gramStart"/>
+      <w:r>
+        <w:rPr>
+          <w:rFonts w:ascii="Courier New" w:hAnsi="Courier New" w:cs="Courier New"/>
+          <w:color w:val="808080"/>
+          <w:sz w:val="16"/>
+          <w:szCs w:val="16"/>
+        </w:rPr>
+        <w:t>Column</w:t>
       </w:r>
       <w:r>
         <w:rPr>
@@ -33646,6 +34419,7 @@
         </w:rPr>
         <w:t>(</w:t>
       </w:r>
+      <w:proofErr w:type="gramEnd"/>
       <w:r>
         <w:rPr>
           <w:rFonts w:ascii="Courier New" w:hAnsi="Courier New" w:cs="Courier New"/>
@@ -33822,7 +34596,18 @@
           <w:szCs w:val="16"/>
           <w:lang w:val="en-US"/>
         </w:rPr>
-        <w:t>@Column</w:t>
+        <w:t>@</w:t>
+      </w:r>
+      <w:proofErr w:type="gramStart"/>
+      <w:r>
+        <w:rPr>
+          <w:rFonts w:ascii="Courier New" w:hAnsi="Courier New" w:cs="Courier New"/>
+          <w:color w:val="808080"/>
+          <w:sz w:val="16"/>
+          <w:szCs w:val="16"/>
+          <w:lang w:val="en-US"/>
+        </w:rPr>
+        <w:t>Column</w:t>
       </w:r>
       <w:r>
         <w:rPr>
@@ -33834,6 +34619,7 @@
         </w:rPr>
         <w:t>(</w:t>
       </w:r>
+      <w:proofErr w:type="gramEnd"/>
       <w:r>
         <w:rPr>
           <w:rFonts w:ascii="Courier New" w:hAnsi="Courier New" w:cs="Courier New"/>
@@ -33958,6 +34744,7 @@
         </w:rPr>
         <w:t xml:space="preserve"> </w:t>
       </w:r>
+      <w:proofErr w:type="gramStart"/>
       <w:r>
         <w:rPr>
           <w:rFonts w:ascii="Courier New" w:hAnsi="Courier New" w:cs="Courier New"/>
@@ -33978,6 +34765,7 @@
         </w:rPr>
         <w:t>;</w:t>
       </w:r>
+      <w:proofErr w:type="gramEnd"/>
     </w:p>
     <w:p>
       <w:pPr>
@@ -34034,7 +34822,18 @@
           <w:szCs w:val="16"/>
           <w:lang w:val="en-US"/>
         </w:rPr>
-        <w:t>@Column</w:t>
+        <w:t>@</w:t>
+      </w:r>
+      <w:proofErr w:type="gramStart"/>
+      <w:r>
+        <w:rPr>
+          <w:rFonts w:ascii="Courier New" w:hAnsi="Courier New" w:cs="Courier New"/>
+          <w:color w:val="808080"/>
+          <w:sz w:val="16"/>
+          <w:szCs w:val="16"/>
+          <w:lang w:val="en-US"/>
+        </w:rPr>
+        <w:t>Column</w:t>
       </w:r>
       <w:r>
         <w:rPr>
@@ -34046,6 +34845,7 @@
         </w:rPr>
         <w:t>(</w:t>
       </w:r>
+      <w:proofErr w:type="gramEnd"/>
       <w:r>
         <w:rPr>
           <w:rFonts w:ascii="Courier New" w:hAnsi="Courier New" w:cs="Courier New"/>
@@ -34193,6 +34993,7 @@
         <w:t xml:space="preserve"> </w:t>
       </w:r>
       <w:proofErr w:type="spellStart"/>
+      <w:proofErr w:type="gramStart"/>
       <w:r>
         <w:rPr>
           <w:rFonts w:ascii="Courier New" w:hAnsi="Courier New" w:cs="Courier New"/>
@@ -34214,6 +35015,7 @@
         </w:rPr>
         <w:t>;</w:t>
       </w:r>
+      <w:proofErr w:type="gramEnd"/>
     </w:p>
     <w:p>
       <w:pPr>
@@ -34268,7 +35070,17 @@
           <w:sz w:val="16"/>
           <w:szCs w:val="16"/>
         </w:rPr>
-        <w:t>@Column</w:t>
+        <w:t>@</w:t>
+      </w:r>
+      <w:proofErr w:type="gramStart"/>
+      <w:r>
+        <w:rPr>
+          <w:rFonts w:ascii="Courier New" w:hAnsi="Courier New" w:cs="Courier New"/>
+          <w:color w:val="808080"/>
+          <w:sz w:val="16"/>
+          <w:szCs w:val="16"/>
+        </w:rPr>
+        <w:t>Column</w:t>
       </w:r>
       <w:r>
         <w:rPr>
@@ -34279,6 +35091,7 @@
         </w:rPr>
         <w:t>(</w:t>
       </w:r>
+      <w:proofErr w:type="gramEnd"/>
       <w:r>
         <w:rPr>
           <w:rFonts w:ascii="Courier New" w:hAnsi="Courier New" w:cs="Courier New"/>
@@ -34484,7 +35297,17 @@
           <w:sz w:val="16"/>
           <w:szCs w:val="16"/>
         </w:rPr>
-        <w:t>@Column</w:t>
+        <w:t>@</w:t>
+      </w:r>
+      <w:proofErr w:type="gramStart"/>
+      <w:r>
+        <w:rPr>
+          <w:rFonts w:ascii="Courier New" w:hAnsi="Courier New" w:cs="Courier New"/>
+          <w:color w:val="808080"/>
+          <w:sz w:val="16"/>
+          <w:szCs w:val="16"/>
+        </w:rPr>
+        <w:t>Column</w:t>
       </w:r>
       <w:r>
         <w:rPr>
@@ -34495,6 +35318,7 @@
         </w:rPr>
         <w:t>(</w:t>
       </w:r>
+      <w:proofErr w:type="gramEnd"/>
       <w:r>
         <w:rPr>
           <w:rFonts w:ascii="Courier New" w:hAnsi="Courier New" w:cs="Courier New"/>
@@ -34633,6 +35457,7 @@
         <w:t xml:space="preserve"> </w:t>
       </w:r>
       <w:proofErr w:type="spellStart"/>
+      <w:proofErr w:type="gramStart"/>
       <w:r>
         <w:rPr>
           <w:rFonts w:ascii="Courier New" w:hAnsi="Courier New" w:cs="Courier New"/>
@@ -34654,6 +35479,7 @@
         </w:rPr>
         <w:t>;</w:t>
       </w:r>
+      <w:proofErr w:type="gramEnd"/>
     </w:p>
     <w:p>
       <w:pPr>
@@ -34710,7 +35536,18 @@
           <w:szCs w:val="16"/>
           <w:lang w:val="en-US"/>
         </w:rPr>
-        <w:t>@Column</w:t>
+        <w:t>@</w:t>
+      </w:r>
+      <w:proofErr w:type="gramStart"/>
+      <w:r>
+        <w:rPr>
+          <w:rFonts w:ascii="Courier New" w:hAnsi="Courier New" w:cs="Courier New"/>
+          <w:color w:val="808080"/>
+          <w:sz w:val="16"/>
+          <w:szCs w:val="16"/>
+          <w:lang w:val="en-US"/>
+        </w:rPr>
+        <w:t>Column</w:t>
       </w:r>
       <w:r>
         <w:rPr>
@@ -34722,6 +35559,7 @@
         </w:rPr>
         <w:t>(</w:t>
       </w:r>
+      <w:proofErr w:type="gramEnd"/>
       <w:r>
         <w:rPr>
           <w:rFonts w:ascii="Courier New" w:hAnsi="Courier New" w:cs="Courier New"/>
@@ -34869,6 +35707,7 @@
         <w:t xml:space="preserve"> </w:t>
       </w:r>
       <w:proofErr w:type="spellStart"/>
+      <w:proofErr w:type="gramStart"/>
       <w:r>
         <w:rPr>
           <w:rFonts w:ascii="Courier New" w:hAnsi="Courier New" w:cs="Courier New"/>
@@ -34890,6 +35729,7 @@
         </w:rPr>
         <w:t>;</w:t>
       </w:r>
+      <w:proofErr w:type="gramEnd"/>
     </w:p>
     <w:p>
       <w:pPr>
@@ -34946,7 +35786,18 @@
           <w:szCs w:val="16"/>
           <w:lang w:val="en-US"/>
         </w:rPr>
-        <w:t>@Temporal</w:t>
+        <w:t>@</w:t>
+      </w:r>
+      <w:proofErr w:type="gramStart"/>
+      <w:r>
+        <w:rPr>
+          <w:rFonts w:ascii="Courier New" w:hAnsi="Courier New" w:cs="Courier New"/>
+          <w:color w:val="808080"/>
+          <w:sz w:val="16"/>
+          <w:szCs w:val="16"/>
+          <w:lang w:val="en-US"/>
+        </w:rPr>
+        <w:t>Temporal</w:t>
       </w:r>
       <w:r>
         <w:rPr>
@@ -34958,6 +35809,7 @@
         </w:rPr>
         <w:t>(</w:t>
       </w:r>
+      <w:proofErr w:type="gramEnd"/>
       <w:r>
         <w:rPr>
           <w:rFonts w:ascii="Courier New" w:hAnsi="Courier New" w:cs="Courier New"/>
@@ -35028,7 +35880,17 @@
           <w:sz w:val="16"/>
           <w:szCs w:val="16"/>
         </w:rPr>
-        <w:t>@Column</w:t>
+        <w:t>@</w:t>
+      </w:r>
+      <w:proofErr w:type="gramStart"/>
+      <w:r>
+        <w:rPr>
+          <w:rFonts w:ascii="Courier New" w:hAnsi="Courier New" w:cs="Courier New"/>
+          <w:color w:val="808080"/>
+          <w:sz w:val="16"/>
+          <w:szCs w:val="16"/>
+        </w:rPr>
+        <w:t>Column</w:t>
       </w:r>
       <w:r>
         <w:rPr>
@@ -35039,6 +35901,7 @@
         </w:rPr>
         <w:t>(</w:t>
       </w:r>
+      <w:proofErr w:type="gramEnd"/>
       <w:r>
         <w:rPr>
           <w:rFonts w:ascii="Courier New" w:hAnsi="Courier New" w:cs="Courier New"/>
@@ -35295,7 +36158,17 @@
           <w:sz w:val="20"/>
           <w:szCs w:val="20"/>
         </w:rPr>
-        <w:t>@Table</w:t>
+        <w:t>@</w:t>
+      </w:r>
+      <w:proofErr w:type="gramStart"/>
+      <w:r>
+        <w:rPr>
+          <w:rFonts w:ascii="Courier New" w:hAnsi="Courier New" w:cs="Courier New"/>
+          <w:color w:val="808080"/>
+          <w:sz w:val="20"/>
+          <w:szCs w:val="20"/>
+        </w:rPr>
+        <w:t>Table</w:t>
       </w:r>
       <w:r>
         <w:rPr>
@@ -35306,6 +36179,7 @@
         </w:rPr>
         <w:t>(</w:t>
       </w:r>
+      <w:proofErr w:type="gramEnd"/>
       <w:r>
         <w:rPr>
           <w:rFonts w:ascii="Courier New" w:hAnsi="Courier New" w:cs="Courier New"/>
@@ -35565,7 +36439,18 @@
           <w:szCs w:val="20"/>
           <w:lang w:val="en-US"/>
         </w:rPr>
-        <w:t>@Column</w:t>
+        <w:t>@</w:t>
+      </w:r>
+      <w:proofErr w:type="gramStart"/>
+      <w:r>
+        <w:rPr>
+          <w:rFonts w:ascii="Courier New" w:hAnsi="Courier New" w:cs="Courier New"/>
+          <w:color w:val="808080"/>
+          <w:sz w:val="20"/>
+          <w:szCs w:val="20"/>
+          <w:lang w:val="en-US"/>
+        </w:rPr>
+        <w:t>Column</w:t>
       </w:r>
       <w:r>
         <w:rPr>
@@ -35577,6 +36462,7 @@
         </w:rPr>
         <w:t>(</w:t>
       </w:r>
+      <w:proofErr w:type="gramEnd"/>
       <w:r>
         <w:rPr>
           <w:rFonts w:ascii="Courier New" w:hAnsi="Courier New" w:cs="Courier New"/>
@@ -35701,6 +36587,7 @@
         </w:rPr>
         <w:t xml:space="preserve"> </w:t>
       </w:r>
+      <w:proofErr w:type="gramStart"/>
       <w:r>
         <w:rPr>
           <w:rFonts w:ascii="Courier New" w:hAnsi="Courier New" w:cs="Courier New"/>
@@ -35722,6 +36609,7 @@
         </w:rPr>
         <w:t>;</w:t>
       </w:r>
+      <w:proofErr w:type="gramEnd"/>
     </w:p>
     <w:p>
       <w:pPr>
@@ -35778,7 +36666,18 @@
           <w:szCs w:val="20"/>
           <w:lang w:val="en-US"/>
         </w:rPr>
-        <w:t>@Column</w:t>
+        <w:t>@</w:t>
+      </w:r>
+      <w:proofErr w:type="gramStart"/>
+      <w:r>
+        <w:rPr>
+          <w:rFonts w:ascii="Courier New" w:hAnsi="Courier New" w:cs="Courier New"/>
+          <w:color w:val="808080"/>
+          <w:sz w:val="20"/>
+          <w:szCs w:val="20"/>
+          <w:lang w:val="en-US"/>
+        </w:rPr>
+        <w:t>Column</w:t>
       </w:r>
       <w:r>
         <w:rPr>
@@ -35790,6 +36689,7 @@
         </w:rPr>
         <w:t>(</w:t>
       </w:r>
+      <w:proofErr w:type="gramEnd"/>
       <w:r>
         <w:rPr>
           <w:rFonts w:ascii="Courier New" w:hAnsi="Courier New" w:cs="Courier New"/>
@@ -35937,6 +36837,7 @@
         <w:t xml:space="preserve"> </w:t>
       </w:r>
       <w:proofErr w:type="spellStart"/>
+      <w:proofErr w:type="gramStart"/>
       <w:r>
         <w:rPr>
           <w:rFonts w:ascii="Courier New" w:hAnsi="Courier New" w:cs="Courier New"/>
@@ -35958,6 +36859,7 @@
         </w:rPr>
         <w:t>;</w:t>
       </w:r>
+      <w:proofErr w:type="gramEnd"/>
     </w:p>
     <w:p>
       <w:pPr>
@@ -36045,7 +36947,18 @@
           <w:szCs w:val="20"/>
           <w:lang w:val="en-US"/>
         </w:rPr>
-        <w:t>@Table</w:t>
+        <w:t>@</w:t>
+      </w:r>
+      <w:proofErr w:type="gramStart"/>
+      <w:r>
+        <w:rPr>
+          <w:rFonts w:ascii="Courier New" w:hAnsi="Courier New" w:cs="Courier New"/>
+          <w:color w:val="808080"/>
+          <w:sz w:val="20"/>
+          <w:szCs w:val="20"/>
+          <w:lang w:val="en-US"/>
+        </w:rPr>
+        <w:t>Table</w:t>
       </w:r>
       <w:r>
         <w:rPr>
@@ -36057,6 +36970,7 @@
         </w:rPr>
         <w:t>(</w:t>
       </w:r>
+      <w:proofErr w:type="gramEnd"/>
       <w:r>
         <w:rPr>
           <w:rFonts w:ascii="Courier New" w:hAnsi="Courier New" w:cs="Courier New"/>
@@ -36310,7 +37224,17 @@
           <w:sz w:val="20"/>
           <w:szCs w:val="20"/>
         </w:rPr>
-        <w:t>@Column</w:t>
+        <w:t>@</w:t>
+      </w:r>
+      <w:proofErr w:type="gramStart"/>
+      <w:r>
+        <w:rPr>
+          <w:rFonts w:ascii="Courier New" w:hAnsi="Courier New" w:cs="Courier New"/>
+          <w:color w:val="808080"/>
+          <w:sz w:val="20"/>
+          <w:szCs w:val="20"/>
+        </w:rPr>
+        <w:t>Column</w:t>
       </w:r>
       <w:r>
         <w:rPr>
@@ -36321,6 +37245,7 @@
         </w:rPr>
         <w:t>(</w:t>
       </w:r>
+      <w:proofErr w:type="gramEnd"/>
       <w:r>
         <w:rPr>
           <w:rFonts w:ascii="Courier New" w:hAnsi="Courier New" w:cs="Courier New"/>
@@ -36504,7 +37429,17 @@
           <w:sz w:val="20"/>
           <w:szCs w:val="20"/>
         </w:rPr>
-        <w:t>@Column</w:t>
+        <w:t>@</w:t>
+      </w:r>
+      <w:proofErr w:type="gramStart"/>
+      <w:r>
+        <w:rPr>
+          <w:rFonts w:ascii="Courier New" w:hAnsi="Courier New" w:cs="Courier New"/>
+          <w:color w:val="808080"/>
+          <w:sz w:val="20"/>
+          <w:szCs w:val="20"/>
+        </w:rPr>
+        <w:t>Column</w:t>
       </w:r>
       <w:r>
         <w:rPr>
@@ -36515,6 +37450,7 @@
         </w:rPr>
         <w:t>(</w:t>
       </w:r>
+      <w:proofErr w:type="gramEnd"/>
       <w:r>
         <w:rPr>
           <w:rFonts w:ascii="Courier New" w:hAnsi="Courier New" w:cs="Courier New"/>
@@ -36723,7 +37659,17 @@
           <w:sz w:val="20"/>
           <w:szCs w:val="20"/>
         </w:rPr>
-        <w:t>@Table</w:t>
+        <w:t>@</w:t>
+      </w:r>
+      <w:proofErr w:type="gramStart"/>
+      <w:r>
+        <w:rPr>
+          <w:rFonts w:ascii="Courier New" w:hAnsi="Courier New" w:cs="Courier New"/>
+          <w:color w:val="808080"/>
+          <w:sz w:val="20"/>
+          <w:szCs w:val="20"/>
+        </w:rPr>
+        <w:t>Table</w:t>
       </w:r>
       <w:r>
         <w:rPr>
@@ -36734,6 +37680,7 @@
         </w:rPr>
         <w:t>(</w:t>
       </w:r>
+      <w:proofErr w:type="gramEnd"/>
       <w:r>
         <w:rPr>
           <w:rFonts w:ascii="Courier New" w:hAnsi="Courier New" w:cs="Courier New"/>
@@ -36964,7 +37911,18 @@
           <w:szCs w:val="20"/>
           <w:lang w:val="en-US"/>
         </w:rPr>
-        <w:t>@Column</w:t>
+        <w:t>@</w:t>
+      </w:r>
+      <w:proofErr w:type="gramStart"/>
+      <w:r>
+        <w:rPr>
+          <w:rFonts w:ascii="Courier New" w:hAnsi="Courier New" w:cs="Courier New"/>
+          <w:color w:val="808080"/>
+          <w:sz w:val="20"/>
+          <w:szCs w:val="20"/>
+          <w:lang w:val="en-US"/>
+        </w:rPr>
+        <w:t>Column</w:t>
       </w:r>
       <w:r>
         <w:rPr>
@@ -36976,6 +37934,7 @@
         </w:rPr>
         <w:t>(</w:t>
       </w:r>
+      <w:proofErr w:type="gramEnd"/>
       <w:r>
         <w:rPr>
           <w:rFonts w:ascii="Courier New" w:hAnsi="Courier New" w:cs="Courier New"/>
@@ -37123,6 +38082,7 @@
         <w:t xml:space="preserve"> </w:t>
       </w:r>
       <w:proofErr w:type="spellStart"/>
+      <w:proofErr w:type="gramStart"/>
       <w:r>
         <w:rPr>
           <w:rFonts w:ascii="Courier New" w:hAnsi="Courier New" w:cs="Courier New"/>
@@ -37144,6 +38104,7 @@
         </w:rPr>
         <w:t>;</w:t>
       </w:r>
+      <w:proofErr w:type="gramEnd"/>
     </w:p>
     <w:p>
       <w:pPr>
@@ -37198,7 +38159,17 @@
           <w:sz w:val="20"/>
           <w:szCs w:val="20"/>
         </w:rPr>
-        <w:t>@Column</w:t>
+        <w:t>@</w:t>
+      </w:r>
+      <w:proofErr w:type="gramStart"/>
+      <w:r>
+        <w:rPr>
+          <w:rFonts w:ascii="Courier New" w:hAnsi="Courier New" w:cs="Courier New"/>
+          <w:color w:val="808080"/>
+          <w:sz w:val="20"/>
+          <w:szCs w:val="20"/>
+        </w:rPr>
+        <w:t>Column</w:t>
       </w:r>
       <w:r>
         <w:rPr>
@@ -37209,6 +38180,7 @@
         </w:rPr>
         <w:t>(</w:t>
       </w:r>
+      <w:proofErr w:type="gramEnd"/>
       <w:r>
         <w:rPr>
           <w:rFonts w:ascii="Courier New" w:hAnsi="Courier New" w:cs="Courier New"/>
@@ -37430,7 +38402,18 @@
           <w:szCs w:val="20"/>
           <w:lang w:val="en-US"/>
         </w:rPr>
-        <w:t>@Table</w:t>
+        <w:t>@</w:t>
+      </w:r>
+      <w:proofErr w:type="gramStart"/>
+      <w:r>
+        <w:rPr>
+          <w:rFonts w:ascii="Courier New" w:hAnsi="Courier New" w:cs="Courier New"/>
+          <w:color w:val="808080"/>
+          <w:sz w:val="20"/>
+          <w:szCs w:val="20"/>
+          <w:lang w:val="en-US"/>
+        </w:rPr>
+        <w:t>Table</w:t>
       </w:r>
       <w:r>
         <w:rPr>
@@ -37442,6 +38425,7 @@
         </w:rPr>
         <w:t>(</w:t>
       </w:r>
+      <w:proofErr w:type="gramEnd"/>
       <w:r>
         <w:rPr>
           <w:rFonts w:ascii="Courier New" w:hAnsi="Courier New" w:cs="Courier New"/>
@@ -37669,7 +38653,17 @@
           <w:sz w:val="20"/>
           <w:szCs w:val="20"/>
         </w:rPr>
-        <w:t>@Column</w:t>
+        <w:t>@</w:t>
+      </w:r>
+      <w:proofErr w:type="gramStart"/>
+      <w:r>
+        <w:rPr>
+          <w:rFonts w:ascii="Courier New" w:hAnsi="Courier New" w:cs="Courier New"/>
+          <w:color w:val="808080"/>
+          <w:sz w:val="20"/>
+          <w:szCs w:val="20"/>
+        </w:rPr>
+        <w:t>Column</w:t>
       </w:r>
       <w:r>
         <w:rPr>
@@ -37680,6 +38674,7 @@
         </w:rPr>
         <w:t>(</w:t>
       </w:r>
+      <w:proofErr w:type="gramEnd"/>
       <w:r>
         <w:rPr>
           <w:rFonts w:ascii="Courier New" w:hAnsi="Courier New" w:cs="Courier New"/>
@@ -37885,7 +38880,17 @@
           <w:sz w:val="20"/>
           <w:szCs w:val="20"/>
         </w:rPr>
-        <w:t>@Column</w:t>
+        <w:t>@</w:t>
+      </w:r>
+      <w:proofErr w:type="gramStart"/>
+      <w:r>
+        <w:rPr>
+          <w:rFonts w:ascii="Courier New" w:hAnsi="Courier New" w:cs="Courier New"/>
+          <w:color w:val="808080"/>
+          <w:sz w:val="20"/>
+          <w:szCs w:val="20"/>
+        </w:rPr>
+        <w:t>Column</w:t>
       </w:r>
       <w:r>
         <w:rPr>
@@ -37896,6 +38901,7 @@
         </w:rPr>
         <w:t>(</w:t>
       </w:r>
+      <w:proofErr w:type="gramEnd"/>
       <w:r>
         <w:rPr>
           <w:rFonts w:ascii="Courier New" w:hAnsi="Courier New" w:cs="Courier New"/>
@@ -38079,7 +39085,17 @@
           <w:sz w:val="20"/>
           <w:szCs w:val="20"/>
         </w:rPr>
-        <w:t>@Column</w:t>
+        <w:t>@</w:t>
+      </w:r>
+      <w:proofErr w:type="gramStart"/>
+      <w:r>
+        <w:rPr>
+          <w:rFonts w:ascii="Courier New" w:hAnsi="Courier New" w:cs="Courier New"/>
+          <w:color w:val="808080"/>
+          <w:sz w:val="20"/>
+          <w:szCs w:val="20"/>
+        </w:rPr>
+        <w:t>Column</w:t>
       </w:r>
       <w:r>
         <w:rPr>
@@ -38090,6 +39106,7 @@
         </w:rPr>
         <w:t>(</w:t>
       </w:r>
+      <w:proofErr w:type="gramEnd"/>
       <w:r>
         <w:rPr>
           <w:rFonts w:ascii="Courier New" w:hAnsi="Courier New" w:cs="Courier New"/>
@@ -38334,7 +39351,15 @@
       </w:r>
       <w:proofErr w:type="spellEnd"/>
       <w:r>
-        <w:t xml:space="preserve"> Api), le relazioni possono essere di diversi tipologie, come visto in precedenza, uno a uno, uno a molti e molti a molti.</w:t>
+        <w:t xml:space="preserve"> Api), le relazioni possono essere di </w:t>
+      </w:r>
+      <w:proofErr w:type="gramStart"/>
+      <w:r>
+        <w:t>diversi tipologie</w:t>
+      </w:r>
+      <w:proofErr w:type="gramEnd"/>
+      <w:r>
+        <w:t>, come visto in precedenza, uno a uno, uno a molti e molti a molti.</w:t>
       </w:r>
     </w:p>
     <w:p>
@@ -38609,7 +39634,17 @@
           <w:sz w:val="20"/>
           <w:szCs w:val="20"/>
         </w:rPr>
-        <w:t>@OneToMany</w:t>
+        <w:t>@</w:t>
+      </w:r>
+      <w:proofErr w:type="gramStart"/>
+      <w:r>
+        <w:rPr>
+          <w:rFonts w:ascii="Courier New" w:hAnsi="Courier New" w:cs="Courier New"/>
+          <w:color w:val="808080"/>
+          <w:sz w:val="20"/>
+          <w:szCs w:val="20"/>
+        </w:rPr>
+        <w:t>OneToMany</w:t>
       </w:r>
       <w:r>
         <w:rPr>
@@ -38620,6 +39655,7 @@
         </w:rPr>
         <w:t>(</w:t>
       </w:r>
+      <w:proofErr w:type="gramEnd"/>
       <w:r>
         <w:rPr>
           <w:rFonts w:ascii="Courier New" w:hAnsi="Courier New" w:cs="Courier New"/>
@@ -39072,7 +40108,29 @@
           <w:szCs w:val="20"/>
           <w:lang w:val="en-US"/>
         </w:rPr>
-        <w:t>HashSet&lt;&gt;();</w:t>
+        <w:t>HashSet&lt;</w:t>
+      </w:r>
+      <w:proofErr w:type="gramStart"/>
+      <w:r>
+        <w:rPr>
+          <w:rFonts w:ascii="Courier New" w:hAnsi="Courier New" w:cs="Courier New"/>
+          <w:color w:val="F3F6EE"/>
+          <w:sz w:val="20"/>
+          <w:szCs w:val="20"/>
+          <w:lang w:val="en-US"/>
+        </w:rPr>
+        <w:t>&gt;(</w:t>
+      </w:r>
+      <w:proofErr w:type="gramEnd"/>
+      <w:r>
+        <w:rPr>
+          <w:rFonts w:ascii="Courier New" w:hAnsi="Courier New" w:cs="Courier New"/>
+          <w:color w:val="F3F6EE"/>
+          <w:sz w:val="20"/>
+          <w:szCs w:val="20"/>
+          <w:lang w:val="en-US"/>
+        </w:rPr>
+        <w:t>);</w:t>
       </w:r>
     </w:p>
     <w:p>
@@ -39138,7 +40196,18 @@
           <w:szCs w:val="20"/>
           <w:lang w:val="en-US"/>
         </w:rPr>
-        <w:t>@JoinColumn</w:t>
+        <w:t>@</w:t>
+      </w:r>
+      <w:proofErr w:type="gramStart"/>
+      <w:r>
+        <w:rPr>
+          <w:rFonts w:ascii="Courier New" w:hAnsi="Courier New" w:cs="Courier New"/>
+          <w:color w:val="808080"/>
+          <w:sz w:val="20"/>
+          <w:szCs w:val="20"/>
+          <w:lang w:val="en-US"/>
+        </w:rPr>
+        <w:t>JoinColumn</w:t>
       </w:r>
       <w:r>
         <w:rPr>
@@ -39150,6 +40219,7 @@
         </w:rPr>
         <w:t>(</w:t>
       </w:r>
+      <w:proofErr w:type="gramEnd"/>
       <w:r>
         <w:rPr>
           <w:rFonts w:ascii="Courier New" w:hAnsi="Courier New" w:cs="Courier New"/>
@@ -39767,7 +40837,15 @@
         <w:sym w:font="Wingdings" w:char="F0E0"/>
       </w:r>
       <w:r>
-        <w:t xml:space="preserve"> questa annotazione si usa in spring per stabilire una relazione uno-a-uno tra 2 entità. </w:t>
+        <w:t xml:space="preserve"> questa annotazione si usa in spring per stabilire una relazione uno-a-uno tra </w:t>
+      </w:r>
+      <w:proofErr w:type="gramStart"/>
+      <w:r>
+        <w:t>2</w:t>
+      </w:r>
+      <w:proofErr w:type="gramEnd"/>
+      <w:r>
+        <w:t xml:space="preserve"> entità. </w:t>
       </w:r>
       <w:r>
         <w:t xml:space="preserve"> Si usa insieme alle altre notazioni JPA per definire il mappaggio del database. </w:t>
@@ -39822,7 +40900,18 @@
           <w:szCs w:val="20"/>
           <w:lang w:val="en-US"/>
         </w:rPr>
-        <w:t>@OneToOne</w:t>
+        <w:t>@</w:t>
+      </w:r>
+      <w:proofErr w:type="gramStart"/>
+      <w:r>
+        <w:rPr>
+          <w:rFonts w:ascii="Courier New" w:hAnsi="Courier New" w:cs="Courier New"/>
+          <w:color w:val="808080"/>
+          <w:sz w:val="20"/>
+          <w:szCs w:val="20"/>
+          <w:lang w:val="en-US"/>
+        </w:rPr>
+        <w:t>OneToOne</w:t>
       </w:r>
       <w:r>
         <w:rPr>
@@ -39834,6 +40923,7 @@
         </w:rPr>
         <w:t>(</w:t>
       </w:r>
+      <w:proofErr w:type="gramEnd"/>
       <w:r>
         <w:rPr>
           <w:rFonts w:ascii="Courier New" w:hAnsi="Courier New" w:cs="Courier New"/>
@@ -40502,7 +41592,18 @@
           <w:szCs w:val="32"/>
           <w:lang w:val="en-US"/>
         </w:rPr>
-        <w:t>@OneToMany</w:t>
+        <w:t>@</w:t>
+      </w:r>
+      <w:proofErr w:type="gramStart"/>
+      <w:r>
+        <w:rPr>
+          <w:rFonts w:ascii="Courier New" w:hAnsi="Courier New" w:cs="Courier New"/>
+          <w:color w:val="808080"/>
+          <w:sz w:val="32"/>
+          <w:szCs w:val="32"/>
+          <w:lang w:val="en-US"/>
+        </w:rPr>
+        <w:t>OneToMany</w:t>
       </w:r>
       <w:r>
         <w:rPr>
@@ -40514,6 +41615,7 @@
         </w:rPr>
         <w:t>(</w:t>
       </w:r>
+      <w:proofErr w:type="gramEnd"/>
       <w:r>
         <w:rPr>
           <w:rFonts w:ascii="Courier New" w:hAnsi="Courier New" w:cs="Courier New"/>
@@ -40838,7 +41940,27 @@
           <w:sz w:val="32"/>
           <w:szCs w:val="32"/>
         </w:rPr>
-        <w:t>&lt;&gt;();</w:t>
+        <w:t>&lt;</w:t>
+      </w:r>
+      <w:proofErr w:type="gramStart"/>
+      <w:r>
+        <w:rPr>
+          <w:rFonts w:ascii="Courier New" w:hAnsi="Courier New" w:cs="Courier New"/>
+          <w:color w:val="F3F6EE"/>
+          <w:sz w:val="32"/>
+          <w:szCs w:val="32"/>
+        </w:rPr>
+        <w:t>&gt;(</w:t>
+      </w:r>
+      <w:proofErr w:type="gramEnd"/>
+      <w:r>
+        <w:rPr>
+          <w:rFonts w:ascii="Courier New" w:hAnsi="Courier New" w:cs="Courier New"/>
+          <w:color w:val="F3F6EE"/>
+          <w:sz w:val="32"/>
+          <w:szCs w:val="32"/>
+        </w:rPr>
+        <w:t>);</w:t>
       </w:r>
       <w:r>
         <w:rPr>
@@ -40876,7 +41998,18 @@
           <w:szCs w:val="32"/>
           <w:lang w:val="en-US"/>
         </w:rPr>
-        <w:t>@OneToMany</w:t>
+        <w:t>@</w:t>
+      </w:r>
+      <w:proofErr w:type="gramStart"/>
+      <w:r>
+        <w:rPr>
+          <w:rFonts w:ascii="Courier New" w:hAnsi="Courier New" w:cs="Courier New"/>
+          <w:color w:val="808080"/>
+          <w:sz w:val="32"/>
+          <w:szCs w:val="32"/>
+          <w:lang w:val="en-US"/>
+        </w:rPr>
+        <w:t>OneToMany</w:t>
       </w:r>
       <w:r>
         <w:rPr>
@@ -40888,6 +42021,7 @@
         </w:rPr>
         <w:t>(</w:t>
       </w:r>
+      <w:proofErr w:type="gramEnd"/>
       <w:r>
         <w:rPr>
           <w:rFonts w:ascii="Courier New" w:hAnsi="Courier New" w:cs="Courier New"/>
@@ -41222,7 +42356,27 @@
           <w:sz w:val="32"/>
           <w:szCs w:val="32"/>
         </w:rPr>
-        <w:t>&lt;&gt;();</w:t>
+        <w:t>&lt;</w:t>
+      </w:r>
+      <w:proofErr w:type="gramStart"/>
+      <w:r>
+        <w:rPr>
+          <w:rFonts w:ascii="Courier New" w:hAnsi="Courier New" w:cs="Courier New"/>
+          <w:color w:val="F3F6EE"/>
+          <w:sz w:val="32"/>
+          <w:szCs w:val="32"/>
+        </w:rPr>
+        <w:t>&gt;(</w:t>
+      </w:r>
+      <w:proofErr w:type="gramEnd"/>
+      <w:r>
+        <w:rPr>
+          <w:rFonts w:ascii="Courier New" w:hAnsi="Courier New" w:cs="Courier New"/>
+          <w:color w:val="F3F6EE"/>
+          <w:sz w:val="32"/>
+          <w:szCs w:val="32"/>
+        </w:rPr>
+        <w:t>);</w:t>
       </w:r>
       <w:r>
         <w:rPr>
@@ -41297,7 +42451,17 @@
           <w:sz w:val="32"/>
           <w:szCs w:val="32"/>
         </w:rPr>
-        <w:t>@JoinColumn</w:t>
+        <w:t>@</w:t>
+      </w:r>
+      <w:proofErr w:type="gramStart"/>
+      <w:r>
+        <w:rPr>
+          <w:rFonts w:ascii="Courier New" w:hAnsi="Courier New" w:cs="Courier New"/>
+          <w:color w:val="808080"/>
+          <w:sz w:val="32"/>
+          <w:szCs w:val="32"/>
+        </w:rPr>
+        <w:t>JoinColumn</w:t>
       </w:r>
       <w:r>
         <w:rPr>
@@ -41308,6 +42472,7 @@
         </w:rPr>
         <w:t>(</w:t>
       </w:r>
+      <w:proofErr w:type="gramEnd"/>
       <w:r>
         <w:rPr>
           <w:rFonts w:ascii="Courier New" w:hAnsi="Courier New" w:cs="Courier New"/>
@@ -41632,7 +42797,18 @@
           <w:szCs w:val="32"/>
           <w:lang w:val="en-US"/>
         </w:rPr>
-        <w:t>@JoinColumn</w:t>
+        <w:t>@</w:t>
+      </w:r>
+      <w:proofErr w:type="gramStart"/>
+      <w:r>
+        <w:rPr>
+          <w:rFonts w:ascii="Courier New" w:hAnsi="Courier New" w:cs="Courier New"/>
+          <w:color w:val="808080"/>
+          <w:sz w:val="32"/>
+          <w:szCs w:val="32"/>
+          <w:lang w:val="en-US"/>
+        </w:rPr>
+        <w:t>JoinColumn</w:t>
       </w:r>
       <w:r>
         <w:rPr>
@@ -41644,6 +42820,7 @@
         </w:rPr>
         <w:t>(</w:t>
       </w:r>
+      <w:proofErr w:type="gramEnd"/>
       <w:r>
         <w:rPr>
           <w:rFonts w:ascii="Courier New" w:hAnsi="Courier New" w:cs="Courier New"/>
@@ -41907,10 +43084,7 @@
         <w:t>Oltre ad implementare le configurazioni delle relazioni tra le varie tabelle, dobbiamo anche implementare</w:t>
       </w:r>
       <w:r>
-        <w:t xml:space="preserve"> </w:t>
-      </w:r>
-      <w:r>
-        <w:t>@Getter, @Setter, @NoArgsConstructor, @AllArgsConstructor…</w:t>
+        <w:t xml:space="preserve"> @Getter, @Setter, @NoArgsConstructor, @AllArgsConstructor…</w:t>
       </w:r>
     </w:p>
     <w:p>
@@ -42122,7 +43296,15 @@
           <w:rFonts w:ascii="Courier New" w:hAnsi="Courier New" w:cs="Courier New"/>
           <w:color w:val="808080"/>
         </w:rPr>
-        <w:t>@Column</w:t>
+        <w:t>@</w:t>
+      </w:r>
+      <w:proofErr w:type="gramStart"/>
+      <w:r>
+        <w:rPr>
+          <w:rFonts w:ascii="Courier New" w:hAnsi="Courier New" w:cs="Courier New"/>
+          <w:color w:val="808080"/>
+        </w:rPr>
+        <w:t>Column</w:t>
       </w:r>
       <w:r>
         <w:rPr>
@@ -42131,6 +43313,7 @@
         </w:rPr>
         <w:t>(</w:t>
       </w:r>
+      <w:proofErr w:type="gramEnd"/>
       <w:r>
         <w:rPr>
           <w:rFonts w:ascii="Courier New" w:hAnsi="Courier New" w:cs="Courier New"/>
@@ -42257,11 +43440,577 @@
     <w:p/>
     <w:p/>
     <w:p>
+      <w:pPr>
+        <w:pStyle w:val="Titolo2"/>
+      </w:pPr>
       <w:r>
         <w:lastRenderedPageBreak/>
         <w:t>Introduzione allo strato della persistenza</w:t>
       </w:r>
     </w:p>
+    <w:p>
+      <w:r>
+        <w:rPr>
+          <w:b/>
+          <w:bCs/>
+        </w:rPr>
+        <w:t>Strato di persistenza</w:t>
+      </w:r>
+      <w:r>
+        <w:t xml:space="preserve"> </w:t>
+      </w:r>
+      <w:r>
+        <w:sym w:font="Wingdings" w:char="F0E0"/>
+      </w:r>
+      <w:r>
+        <w:t xml:space="preserve"> </w:t>
+      </w:r>
+      <w:r>
+        <w:t>è lo strato di accesso ai dati che si occupa di interagire con il database, in un progetto Spring Boot di norma viene implementato usando un ORM</w:t>
+      </w:r>
+      <w:r>
+        <w:t xml:space="preserve"> (</w:t>
+      </w:r>
+      <w:proofErr w:type="spellStart"/>
+      <w:r>
+        <w:t>object</w:t>
+      </w:r>
+      <w:proofErr w:type="spellEnd"/>
+      <w:r>
+        <w:t xml:space="preserve"> </w:t>
+      </w:r>
+      <w:proofErr w:type="spellStart"/>
+      <w:r>
+        <w:t>relational</w:t>
+      </w:r>
+      <w:proofErr w:type="spellEnd"/>
+      <w:r>
+        <w:t xml:space="preserve"> mapping)</w:t>
+      </w:r>
+      <w:r>
+        <w:t xml:space="preserve">, in cui le classi Java vengono mappate su tabelle relazionali (le nostre </w:t>
+      </w:r>
+      <w:proofErr w:type="spellStart"/>
+      <w:r>
+        <w:t>entity</w:t>
+      </w:r>
+      <w:proofErr w:type="spellEnd"/>
+      <w:r>
+        <w:t xml:space="preserve">). </w:t>
+      </w:r>
+      <w:r>
+        <w:t>Spring Boot fornisce diverse opzioni:</w:t>
+      </w:r>
+    </w:p>
+    <w:p>
+      <w:pPr>
+        <w:pStyle w:val="Paragrafoelenco"/>
+        <w:numPr>
+          <w:ilvl w:val="0"/>
+          <w:numId w:val="1"/>
+        </w:numPr>
+      </w:pPr>
+      <w:r>
+        <w:t>Spring Data JPA</w:t>
+      </w:r>
+    </w:p>
+    <w:p>
+      <w:pPr>
+        <w:pStyle w:val="Paragrafoelenco"/>
+        <w:numPr>
+          <w:ilvl w:val="0"/>
+          <w:numId w:val="1"/>
+        </w:numPr>
+      </w:pPr>
+      <w:proofErr w:type="spellStart"/>
+      <w:r>
+        <w:t>Hibernate</w:t>
+      </w:r>
+      <w:proofErr w:type="spellEnd"/>
+    </w:p>
+    <w:p>
+      <w:pPr>
+        <w:pStyle w:val="Paragrafoelenco"/>
+        <w:numPr>
+          <w:ilvl w:val="0"/>
+          <w:numId w:val="1"/>
+        </w:numPr>
+      </w:pPr>
+      <w:r>
+        <w:t>JPA</w:t>
+      </w:r>
+      <w:r>
+        <w:t xml:space="preserve"> (java </w:t>
+      </w:r>
+      <w:proofErr w:type="spellStart"/>
+      <w:r>
+        <w:t>persistence</w:t>
+      </w:r>
+      <w:proofErr w:type="spellEnd"/>
+      <w:r>
+        <w:t xml:space="preserve"> api)</w:t>
+      </w:r>
+    </w:p>
+    <w:p>
+      <w:r>
+        <w:rPr>
+          <w:u w:val="single"/>
+        </w:rPr>
+        <w:t>Componenti principali che costituiscono lo strato di persistenza di un progetto Spring Boot</w:t>
+      </w:r>
+      <w:r>
+        <w:t xml:space="preserve"> sono:</w:t>
+      </w:r>
+    </w:p>
+    <w:p>
+      <w:pPr>
+        <w:pStyle w:val="Paragrafoelenco"/>
+        <w:numPr>
+          <w:ilvl w:val="0"/>
+          <w:numId w:val="1"/>
+        </w:numPr>
+      </w:pPr>
+      <w:r>
+        <w:rPr>
+          <w:b/>
+          <w:bCs/>
+        </w:rPr>
+        <w:t xml:space="preserve">Le classi </w:t>
+      </w:r>
+      <w:proofErr w:type="spellStart"/>
+      <w:r>
+        <w:rPr>
+          <w:b/>
+          <w:bCs/>
+        </w:rPr>
+        <w:t>entity</w:t>
+      </w:r>
+      <w:proofErr w:type="spellEnd"/>
+      <w:r>
+        <w:t xml:space="preserve"> (entità)</w:t>
+      </w:r>
+    </w:p>
+    <w:p>
+      <w:pPr>
+        <w:pStyle w:val="Paragrafoelenco"/>
+        <w:numPr>
+          <w:ilvl w:val="0"/>
+          <w:numId w:val="1"/>
+        </w:numPr>
+      </w:pPr>
+      <w:r>
+        <w:rPr>
+          <w:b/>
+          <w:bCs/>
+        </w:rPr>
+        <w:t>I repository</w:t>
+      </w:r>
+      <w:r>
+        <w:t xml:space="preserve"> </w:t>
+      </w:r>
+      <w:r>
+        <w:sym w:font="Wingdings" w:char="F0E0"/>
+      </w:r>
+      <w:r>
+        <w:t xml:space="preserve"> interfacce che gestiscono metodi per l’accesso e la gestione dei dati, vengono annotati con l’</w:t>
+      </w:r>
+      <w:proofErr w:type="spellStart"/>
+      <w:r>
+        <w:t>annotation</w:t>
+      </w:r>
+      <w:proofErr w:type="spellEnd"/>
+      <w:r>
+        <w:t xml:space="preserve"> @Repository, queste classi speciali hanno metodi di basi propri come </w:t>
+      </w:r>
+      <w:proofErr w:type="spellStart"/>
+      <w:proofErr w:type="gramStart"/>
+      <w:r>
+        <w:t>save</w:t>
+      </w:r>
+      <w:proofErr w:type="spellEnd"/>
+      <w:r>
+        <w:t>(</w:t>
+      </w:r>
+      <w:proofErr w:type="gramEnd"/>
+      <w:r>
+        <w:t xml:space="preserve">), delete() o </w:t>
+      </w:r>
+      <w:proofErr w:type="spellStart"/>
+      <w:r>
+        <w:t>findById</w:t>
+      </w:r>
+      <w:proofErr w:type="spellEnd"/>
+      <w:r>
+        <w:t>(), oppure possono ospitare metodi custom definiti dall’utente.</w:t>
+      </w:r>
+    </w:p>
+    <w:p>
+      <w:pPr>
+        <w:pStyle w:val="Paragrafoelenco"/>
+        <w:numPr>
+          <w:ilvl w:val="0"/>
+          <w:numId w:val="1"/>
+        </w:numPr>
+      </w:pPr>
+      <w:r>
+        <w:rPr>
+          <w:b/>
+          <w:bCs/>
+        </w:rPr>
+        <w:t xml:space="preserve">JPA </w:t>
+      </w:r>
+      <w:r>
+        <w:sym w:font="Wingdings" w:char="F0E0"/>
+      </w:r>
+      <w:r>
+        <w:t xml:space="preserve"> è una specifica standard per la gestione della persistenza dei dati in JAVA. </w:t>
+      </w:r>
+      <w:r>
+        <w:t xml:space="preserve">Spring Boot integra JPA e fornisce </w:t>
+      </w:r>
+      <w:proofErr w:type="spellStart"/>
+      <w:r>
+        <w:t>Hibernate</w:t>
+      </w:r>
+      <w:proofErr w:type="spellEnd"/>
+      <w:r>
+        <w:t xml:space="preserve"> per l’</w:t>
+      </w:r>
+      <w:proofErr w:type="spellStart"/>
+      <w:r>
+        <w:t>inplementazione</w:t>
+      </w:r>
+      <w:proofErr w:type="spellEnd"/>
+      <w:r>
+        <w:t xml:space="preserve"> del mapping ORM.</w:t>
+      </w:r>
+      <w:r>
+        <w:t xml:space="preserve"> JPA </w:t>
+      </w:r>
+      <w:proofErr w:type="spellStart"/>
+      <w:r>
+        <w:t>definsice</w:t>
+      </w:r>
+      <w:proofErr w:type="spellEnd"/>
+      <w:r>
+        <w:t xml:space="preserve"> un set di annotazioni importanti come: @Entity, @Id, @GeneratedValue …</w:t>
+      </w:r>
+    </w:p>
+    <w:p>
+      <w:pPr>
+        <w:pStyle w:val="Paragrafoelenco"/>
+        <w:numPr>
+          <w:ilvl w:val="0"/>
+          <w:numId w:val="1"/>
+        </w:numPr>
+      </w:pPr>
+      <w:r>
+        <w:rPr>
+          <w:b/>
+          <w:bCs/>
+        </w:rPr>
+        <w:t>Configurazione del database</w:t>
+      </w:r>
+      <w:r>
+        <w:t xml:space="preserve"> </w:t>
+      </w:r>
+      <w:r>
+        <w:sym w:font="Wingdings" w:char="F0E0"/>
+      </w:r>
+      <w:r>
+        <w:t xml:space="preserve"> spring boot semplifica la configurazione del database attraverso file di </w:t>
+      </w:r>
+      <w:proofErr w:type="spellStart"/>
+      <w:r>
+        <w:t>properties</w:t>
+      </w:r>
+      <w:proofErr w:type="spellEnd"/>
+      <w:r>
+        <w:t xml:space="preserve"> come </w:t>
+      </w:r>
+      <w:proofErr w:type="spellStart"/>
+      <w:proofErr w:type="gramStart"/>
+      <w:r>
+        <w:t>application.properties</w:t>
+      </w:r>
+      <w:proofErr w:type="spellEnd"/>
+      <w:proofErr w:type="gramEnd"/>
+      <w:r>
+        <w:t xml:space="preserve"> o </w:t>
+      </w:r>
+      <w:proofErr w:type="spellStart"/>
+      <w:r>
+        <w:t>application.yml</w:t>
+      </w:r>
+      <w:proofErr w:type="spellEnd"/>
+      <w:r>
+        <w:t>, qui posso definire il driver, gli accessi ecc..</w:t>
+      </w:r>
+    </w:p>
+    <w:p>
+      <w:pPr>
+        <w:pStyle w:val="Paragrafoelenco"/>
+        <w:numPr>
+          <w:ilvl w:val="0"/>
+          <w:numId w:val="1"/>
+        </w:numPr>
+      </w:pPr>
+      <w:r>
+        <w:rPr>
+          <w:b/>
+          <w:bCs/>
+        </w:rPr>
+        <w:t>Spring Data JPA</w:t>
+      </w:r>
+      <w:r>
+        <w:t xml:space="preserve"> </w:t>
+      </w:r>
+      <w:r>
+        <w:sym w:font="Wingdings" w:char="F0E0"/>
+      </w:r>
+      <w:r>
+        <w:t xml:space="preserve"> </w:t>
+      </w:r>
+      <w:r>
+        <w:t xml:space="preserve">è un modulo di spring framework che semplifica lo sviluppo di applicazioni basate su JPA per l’accesso ai dati. Offre una astrazione aggiuntiva sopra il JPA cercando di ridurre il codice </w:t>
+      </w:r>
+      <w:proofErr w:type="spellStart"/>
+      <w:r>
+        <w:t>boilerplate</w:t>
+      </w:r>
+      <w:proofErr w:type="spellEnd"/>
+      <w:r>
+        <w:t xml:space="preserve"> necessario per interagire con il database e ne semplifica le operazioni di persistenza con i dati. </w:t>
+      </w:r>
+      <w:r>
+        <w:t>Principali caratteristiche sono una interfaccia repository generale che offre operazioni CRUD di base e operazioni di query, questa interfaccia può essere estesa per creare repository specifici.</w:t>
+      </w:r>
+      <w:r>
+        <w:t xml:space="preserve"> Ci sono poi Query Methods, cioè una convenzione basata sul nome (es. </w:t>
+      </w:r>
+      <w:proofErr w:type="spellStart"/>
+      <w:proofErr w:type="gramStart"/>
+      <w:r>
+        <w:t>findByUsername</w:t>
+      </w:r>
+      <w:proofErr w:type="spellEnd"/>
+      <w:r>
+        <w:t>(</w:t>
+      </w:r>
+      <w:proofErr w:type="spellStart"/>
+      <w:proofErr w:type="gramEnd"/>
+      <w:r>
+        <w:t>String</w:t>
+      </w:r>
+      <w:proofErr w:type="spellEnd"/>
+      <w:r>
+        <w:t xml:space="preserve"> username)), e anche Query </w:t>
+      </w:r>
+      <w:proofErr w:type="spellStart"/>
+      <w:r>
+        <w:t>annotation</w:t>
+      </w:r>
+      <w:proofErr w:type="spellEnd"/>
+      <w:r>
+        <w:t xml:space="preserve"> attraverso @Query per definire query con il linguaggio JPQL, supporto alla paginazione</w:t>
+      </w:r>
+      <w:r>
+        <w:t xml:space="preserve">, supporto alla transazione con la annotazione @Transactional </w:t>
+      </w:r>
+      <w:r>
+        <w:sym w:font="Wingdings" w:char="F0E0"/>
+      </w:r>
+      <w:r>
+        <w:t xml:space="preserve"> questa annotazione che posso usare a livello di classe o metodo mi permette di </w:t>
+      </w:r>
+      <w:proofErr w:type="spellStart"/>
+      <w:r>
+        <w:t>definrie</w:t>
+      </w:r>
+      <w:proofErr w:type="spellEnd"/>
+      <w:r>
+        <w:t xml:space="preserve"> il comportamento delle operazioni di repository. </w:t>
+      </w:r>
+      <w:r>
+        <w:t>Grazie a questa annotazione possiamo attivare la gestione delle transazioni a livello dello strato di persistenza.</w:t>
+      </w:r>
+    </w:p>
+    <w:p>
+      <w:pPr>
+        <w:pStyle w:val="Titolo3"/>
+      </w:pPr>
+      <w:r>
+        <w:t>Le interfacce di Spring Data JPA</w:t>
+      </w:r>
+      <w:r>
+        <w:t>:</w:t>
+      </w:r>
+    </w:p>
+    <w:p>
+      <w:pPr>
+        <w:pStyle w:val="Paragrafoelenco"/>
+        <w:numPr>
+          <w:ilvl w:val="0"/>
+          <w:numId w:val="1"/>
+        </w:numPr>
+      </w:pPr>
+      <w:r>
+        <w:t>Repository&lt;T, ID&gt; è l’interfaccia di base</w:t>
+      </w:r>
+    </w:p>
+    <w:p>
+      <w:pPr>
+        <w:pStyle w:val="Paragrafoelenco"/>
+        <w:numPr>
+          <w:ilvl w:val="0"/>
+          <w:numId w:val="1"/>
+        </w:numPr>
+      </w:pPr>
+      <w:proofErr w:type="spellStart"/>
+      <w:r>
+        <w:t>CrudRepository</w:t>
+      </w:r>
+      <w:proofErr w:type="spellEnd"/>
+      <w:r>
+        <w:t>&lt;T, ID&gt;</w:t>
+      </w:r>
+      <w:r>
+        <w:t xml:space="preserve"> </w:t>
+      </w:r>
+      <w:r>
+        <w:sym w:font="Wingdings" w:char="F0E0"/>
+      </w:r>
+      <w:r>
+        <w:t xml:space="preserve"> implementa operazioni di base CRUD ed estende l’interfaccia base</w:t>
+      </w:r>
+    </w:p>
+    <w:p>
+      <w:pPr>
+        <w:pStyle w:val="Paragrafoelenco"/>
+        <w:numPr>
+          <w:ilvl w:val="0"/>
+          <w:numId w:val="1"/>
+        </w:numPr>
+      </w:pPr>
+      <w:proofErr w:type="spellStart"/>
+      <w:r>
+        <w:t>PagingAndSortingRepository</w:t>
+      </w:r>
+      <w:proofErr w:type="spellEnd"/>
+      <w:r>
+        <w:t>&lt;T, ID&gt;</w:t>
+      </w:r>
+      <w:r>
+        <w:t xml:space="preserve"> </w:t>
+      </w:r>
+      <w:r>
+        <w:sym w:font="Wingdings" w:char="F0E0"/>
+      </w:r>
+      <w:r>
+        <w:t xml:space="preserve"> estende la </w:t>
+      </w:r>
+      <w:proofErr w:type="spellStart"/>
+      <w:r>
+        <w:t>crud</w:t>
+      </w:r>
+      <w:proofErr w:type="spellEnd"/>
+      <w:r>
+        <w:t xml:space="preserve"> interfaccia e aggiunge operazioni di persistenza avanzate e soprattutto il supporto alla paginazione e all’ordinamento sui dati ritornati</w:t>
+      </w:r>
+    </w:p>
+    <w:p>
+      <w:pPr>
+        <w:pStyle w:val="Paragrafoelenco"/>
+        <w:numPr>
+          <w:ilvl w:val="0"/>
+          <w:numId w:val="1"/>
+        </w:numPr>
+      </w:pPr>
+      <w:proofErr w:type="spellStart"/>
+      <w:r>
+        <w:t>JPARepository</w:t>
+      </w:r>
+      <w:proofErr w:type="spellEnd"/>
+      <w:r>
+        <w:t>&lt;T, ID&gt;</w:t>
+      </w:r>
+      <w:r>
+        <w:t xml:space="preserve"> </w:t>
+      </w:r>
+      <w:r>
+        <w:sym w:font="Wingdings" w:char="F0E0"/>
+      </w:r>
+      <w:r>
+        <w:t xml:space="preserve"> aggiunge funzionalità specifiche di JPA</w:t>
+      </w:r>
+    </w:p>
+    <w:p>
+      <w:pPr>
+        <w:pStyle w:val="Paragrafoelenco"/>
+        <w:numPr>
+          <w:ilvl w:val="0"/>
+          <w:numId w:val="1"/>
+        </w:numPr>
+      </w:pPr>
+      <w:proofErr w:type="spellStart"/>
+      <w:r>
+        <w:t>JpaSpecificationExecutor</w:t>
+      </w:r>
+      <w:proofErr w:type="spellEnd"/>
+      <w:r>
+        <w:t>&lt;T&gt;</w:t>
+      </w:r>
+    </w:p>
+    <w:p>
+      <w:pPr>
+        <w:pStyle w:val="Paragrafoelenco"/>
+        <w:numPr>
+          <w:ilvl w:val="0"/>
+          <w:numId w:val="1"/>
+        </w:numPr>
+      </w:pPr>
+      <w:proofErr w:type="spellStart"/>
+      <w:r>
+        <w:t>QueryByExampleExecutor</w:t>
+      </w:r>
+      <w:proofErr w:type="spellEnd"/>
+      <w:r>
+        <w:t>&lt;T&gt;</w:t>
+      </w:r>
+    </w:p>
+    <w:p>
+      <w:pPr>
+        <w:pStyle w:val="Paragrafoelenco"/>
+        <w:numPr>
+          <w:ilvl w:val="0"/>
+          <w:numId w:val="1"/>
+        </w:numPr>
+      </w:pPr>
+      <w:proofErr w:type="spellStart"/>
+      <w:r>
+        <w:t>JpaRepositoryImplementation</w:t>
+      </w:r>
+      <w:proofErr w:type="spellEnd"/>
+      <w:r>
+        <w:t>&lt;T, ID&gt;</w:t>
+      </w:r>
+    </w:p>
+    <w:p>
+      <w:r>
+        <w:t>Queste si possono estendere o combinare per creare repository personalizzati.</w:t>
+      </w:r>
+    </w:p>
+    <w:p/>
+    <w:p/>
+    <w:p>
+      <w:r>
+        <w:lastRenderedPageBreak/>
+        <w:t>Esempio di creazione dello strato di persistenza di una applicazione Spring Boot</w:t>
+      </w:r>
+    </w:p>
+    <w:p/>
+    <w:p/>
+    <w:p/>
     <w:p/>
     <w:p/>
     <w:p/>
@@ -42854,7 +44603,6 @@
     <w:next w:val="Normale"/>
     <w:link w:val="Titolo3Carattere"/>
     <w:uiPriority w:val="9"/>
-    <w:semiHidden/>
     <w:unhideWhenUsed/>
     <w:qFormat/>
     <w:rsid w:val="00DA0779"/>
@@ -43061,7 +44809,6 @@
     <w:basedOn w:val="Carpredefinitoparagrafo"/>
     <w:link w:val="Titolo3"/>
     <w:uiPriority w:val="9"/>
-    <w:semiHidden/>
     <w:rsid w:val="00DA0779"/>
     <w:rPr>
       <w:rFonts w:eastAsiaTheme="majorEastAsia" w:cstheme="majorBidi"/>

</xml_diff>

<commit_message>
Creazione dello strato di persistenza del database
</commit_message>
<xml_diff>
--- a/teoria-del-corso/Appunti Spring.docx
+++ b/teoria-del-corso/Appunti Spring.docx
@@ -43872,10 +43872,7 @@
       </w:r>
       <w:proofErr w:type="spellEnd"/>
       <w:r>
-        <w:t>&lt;T, ID&gt;</w:t>
-      </w:r>
-      <w:r>
-        <w:t xml:space="preserve"> </w:t>
+        <w:t xml:space="preserve">&lt;T, ID&gt; </w:t>
       </w:r>
       <w:r>
         <w:sym w:font="Wingdings" w:char="F0E0"/>
@@ -43898,10 +43895,7 @@
       </w:r>
       <w:proofErr w:type="spellEnd"/>
       <w:r>
-        <w:t>&lt;T, ID&gt;</w:t>
-      </w:r>
-      <w:r>
-        <w:t xml:space="preserve"> </w:t>
+        <w:t xml:space="preserve">&lt;T, ID&gt; </w:t>
       </w:r>
       <w:r>
         <w:sym w:font="Wingdings" w:char="F0E0"/>
@@ -43932,10 +43926,7 @@
       </w:r>
       <w:proofErr w:type="spellEnd"/>
       <w:r>
-        <w:t>&lt;T, ID&gt;</w:t>
-      </w:r>
-      <w:r>
-        <w:t xml:space="preserve"> </w:t>
+        <w:t xml:space="preserve">&lt;T, ID&gt; </w:t>
       </w:r>
       <w:r>
         <w:sym w:font="Wingdings" w:char="F0E0"/>
@@ -44003,11 +43994,2105 @@
     <w:p/>
     <w:p/>
     <w:p>
+      <w:pPr>
+        <w:pStyle w:val="Titolo2"/>
+      </w:pPr>
       <w:r>
         <w:lastRenderedPageBreak/>
         <w:t>Esempio di creazione dello strato di persistenza di una applicazione Spring Boot</w:t>
       </w:r>
     </w:p>
+    <w:p>
+      <w:pPr>
+        <w:pStyle w:val="Paragrafoelenco"/>
+        <w:numPr>
+          <w:ilvl w:val="0"/>
+          <w:numId w:val="2"/>
+        </w:numPr>
+      </w:pPr>
+      <w:r>
+        <w:t xml:space="preserve">Creazione di un nuovo package </w:t>
+      </w:r>
+      <w:r>
+        <w:sym w:font="Wingdings" w:char="F0E0"/>
+      </w:r>
+      <w:r>
+        <w:t xml:space="preserve"> </w:t>
+      </w:r>
+      <w:proofErr w:type="spellStart"/>
+      <w:proofErr w:type="gramStart"/>
+      <w:r>
+        <w:t>com.demo</w:t>
+      </w:r>
+      <w:proofErr w:type="gramEnd"/>
+      <w:r>
+        <w:t>.example.repositories</w:t>
+      </w:r>
+      <w:proofErr w:type="spellEnd"/>
+      <w:r>
+        <w:t xml:space="preserve"> questo conterrà tutte le classi/interfacce dello strato di persistenza. Adesso creiamo una nuova interfaccia</w:t>
+      </w:r>
+    </w:p>
+    <w:p>
+      <w:pPr>
+        <w:pStyle w:val="Paragrafoelenco"/>
+        <w:numPr>
+          <w:ilvl w:val="0"/>
+          <w:numId w:val="2"/>
+        </w:numPr>
+      </w:pPr>
+      <w:r>
+        <w:t xml:space="preserve">Creiamo l’interfaccia </w:t>
+      </w:r>
+      <w:proofErr w:type="spellStart"/>
+      <w:r>
+        <w:t>ArticoliRepository</w:t>
+      </w:r>
+      <w:proofErr w:type="spellEnd"/>
+      <w:r>
+        <w:t xml:space="preserve"> che estendiamo a </w:t>
+      </w:r>
+      <w:proofErr w:type="spellStart"/>
+      <w:r>
+        <w:t>jpa</w:t>
+      </w:r>
+      <w:proofErr w:type="spellEnd"/>
+      <w:r>
+        <w:t xml:space="preserve"> repository</w:t>
+      </w:r>
+    </w:p>
+    <w:p>
+      <w:pPr>
+        <w:pStyle w:val="NormaleWeb"/>
+        <w:numPr>
+          <w:ilvl w:val="0"/>
+          <w:numId w:val="2"/>
+        </w:numPr>
+        <w:shd w:val="clear" w:color="auto" w:fill="2F2F2F"/>
+        <w:spacing w:before="0" w:beforeAutospacing="0" w:after="0" w:afterAutospacing="0"/>
+        <w:rPr>
+          <w:rFonts w:ascii="Consolas" w:hAnsi="Consolas"/>
+          <w:color w:val="CCCCCC"/>
+          <w:sz w:val="28"/>
+          <w:szCs w:val="28"/>
+        </w:rPr>
+      </w:pPr>
+      <w:r>
+        <w:rPr>
+          <w:rFonts w:ascii="Consolas" w:hAnsi="Consolas"/>
+          <w:color w:val="CC6C1D"/>
+          <w:sz w:val="28"/>
+          <w:szCs w:val="28"/>
+        </w:rPr>
+        <w:t>package</w:t>
+      </w:r>
+      <w:r>
+        <w:rPr>
+          <w:rFonts w:ascii="Consolas" w:hAnsi="Consolas"/>
+          <w:color w:val="D9E8F7"/>
+          <w:sz w:val="28"/>
+          <w:szCs w:val="28"/>
+        </w:rPr>
+        <w:t xml:space="preserve"> </w:t>
+      </w:r>
+      <w:proofErr w:type="spellStart"/>
+      <w:proofErr w:type="gramStart"/>
+      <w:r>
+        <w:rPr>
+          <w:rFonts w:ascii="Consolas" w:hAnsi="Consolas"/>
+          <w:color w:val="D9E8F7"/>
+          <w:sz w:val="28"/>
+          <w:szCs w:val="28"/>
+        </w:rPr>
+        <w:t>com</w:t>
+      </w:r>
+      <w:r>
+        <w:rPr>
+          <w:rFonts w:ascii="Consolas" w:hAnsi="Consolas"/>
+          <w:color w:val="E6E6FA"/>
+          <w:sz w:val="28"/>
+          <w:szCs w:val="28"/>
+        </w:rPr>
+        <w:t>.</w:t>
+      </w:r>
+      <w:r>
+        <w:rPr>
+          <w:rFonts w:ascii="Consolas" w:hAnsi="Consolas"/>
+          <w:color w:val="D9E8F7"/>
+          <w:sz w:val="28"/>
+          <w:szCs w:val="28"/>
+        </w:rPr>
+        <w:t>demo</w:t>
+      </w:r>
+      <w:proofErr w:type="gramEnd"/>
+      <w:r>
+        <w:rPr>
+          <w:rFonts w:ascii="Consolas" w:hAnsi="Consolas"/>
+          <w:color w:val="E6E6FA"/>
+          <w:sz w:val="28"/>
+          <w:szCs w:val="28"/>
+        </w:rPr>
+        <w:t>.</w:t>
+      </w:r>
+      <w:r>
+        <w:rPr>
+          <w:rFonts w:ascii="Consolas" w:hAnsi="Consolas"/>
+          <w:color w:val="D9E8F7"/>
+          <w:sz w:val="28"/>
+          <w:szCs w:val="28"/>
+        </w:rPr>
+        <w:t>example</w:t>
+      </w:r>
+      <w:r>
+        <w:rPr>
+          <w:rFonts w:ascii="Consolas" w:hAnsi="Consolas"/>
+          <w:color w:val="E6E6FA"/>
+          <w:sz w:val="28"/>
+          <w:szCs w:val="28"/>
+        </w:rPr>
+        <w:t>.</w:t>
+      </w:r>
+      <w:r>
+        <w:rPr>
+          <w:rFonts w:ascii="Consolas" w:hAnsi="Consolas"/>
+          <w:color w:val="D9E8F7"/>
+          <w:sz w:val="28"/>
+          <w:szCs w:val="28"/>
+        </w:rPr>
+        <w:t>repositories</w:t>
+      </w:r>
+      <w:proofErr w:type="spellEnd"/>
+      <w:r>
+        <w:rPr>
+          <w:rFonts w:ascii="Consolas" w:hAnsi="Consolas"/>
+          <w:color w:val="E6E6FA"/>
+          <w:sz w:val="28"/>
+          <w:szCs w:val="28"/>
+        </w:rPr>
+        <w:t>;</w:t>
+      </w:r>
+    </w:p>
+    <w:p>
+      <w:pPr>
+        <w:pStyle w:val="NormaleWeb"/>
+        <w:numPr>
+          <w:ilvl w:val="0"/>
+          <w:numId w:val="2"/>
+        </w:numPr>
+        <w:shd w:val="clear" w:color="auto" w:fill="2F2F2F"/>
+        <w:spacing w:before="0" w:beforeAutospacing="0" w:after="0" w:afterAutospacing="0"/>
+        <w:rPr>
+          <w:rFonts w:ascii="Consolas" w:hAnsi="Consolas"/>
+          <w:color w:val="CCCCCC"/>
+          <w:sz w:val="28"/>
+          <w:szCs w:val="28"/>
+        </w:rPr>
+      </w:pPr>
+    </w:p>
+    <w:p>
+      <w:pPr>
+        <w:pStyle w:val="NormaleWeb"/>
+        <w:numPr>
+          <w:ilvl w:val="0"/>
+          <w:numId w:val="2"/>
+        </w:numPr>
+        <w:shd w:val="clear" w:color="auto" w:fill="2F2F2F"/>
+        <w:spacing w:before="0" w:beforeAutospacing="0" w:after="0" w:afterAutospacing="0"/>
+        <w:rPr>
+          <w:rFonts w:ascii="Consolas" w:hAnsi="Consolas"/>
+          <w:color w:val="CCCCCC"/>
+          <w:sz w:val="28"/>
+          <w:szCs w:val="28"/>
+        </w:rPr>
+      </w:pPr>
+      <w:r>
+        <w:rPr>
+          <w:rFonts w:ascii="Consolas" w:hAnsi="Consolas"/>
+          <w:color w:val="CC6C1D"/>
+          <w:sz w:val="28"/>
+          <w:szCs w:val="28"/>
+        </w:rPr>
+        <w:t>import</w:t>
+      </w:r>
+      <w:r>
+        <w:rPr>
+          <w:rFonts w:ascii="Consolas" w:hAnsi="Consolas"/>
+          <w:color w:val="D9E8F7"/>
+          <w:sz w:val="28"/>
+          <w:szCs w:val="28"/>
+        </w:rPr>
+        <w:t xml:space="preserve"> </w:t>
+      </w:r>
+      <w:proofErr w:type="spellStart"/>
+      <w:proofErr w:type="gramStart"/>
+      <w:r>
+        <w:rPr>
+          <w:rFonts w:ascii="Consolas" w:hAnsi="Consolas"/>
+          <w:color w:val="D9E8F7"/>
+          <w:sz w:val="28"/>
+          <w:szCs w:val="28"/>
+        </w:rPr>
+        <w:t>org</w:t>
+      </w:r>
+      <w:r>
+        <w:rPr>
+          <w:rFonts w:ascii="Consolas" w:hAnsi="Consolas"/>
+          <w:color w:val="E6E6FA"/>
+          <w:sz w:val="28"/>
+          <w:szCs w:val="28"/>
+        </w:rPr>
+        <w:t>.</w:t>
+      </w:r>
+      <w:r>
+        <w:rPr>
+          <w:rFonts w:ascii="Consolas" w:hAnsi="Consolas"/>
+          <w:color w:val="D9E8F7"/>
+          <w:sz w:val="28"/>
+          <w:szCs w:val="28"/>
+        </w:rPr>
+        <w:t>springframework</w:t>
+      </w:r>
+      <w:r>
+        <w:rPr>
+          <w:rFonts w:ascii="Consolas" w:hAnsi="Consolas"/>
+          <w:color w:val="E6E6FA"/>
+          <w:sz w:val="28"/>
+          <w:szCs w:val="28"/>
+        </w:rPr>
+        <w:t>.</w:t>
+      </w:r>
+      <w:r>
+        <w:rPr>
+          <w:rFonts w:ascii="Consolas" w:hAnsi="Consolas"/>
+          <w:color w:val="D9E8F7"/>
+          <w:sz w:val="28"/>
+          <w:szCs w:val="28"/>
+        </w:rPr>
+        <w:t>data</w:t>
+      </w:r>
+      <w:r>
+        <w:rPr>
+          <w:rFonts w:ascii="Consolas" w:hAnsi="Consolas"/>
+          <w:color w:val="E6E6FA"/>
+          <w:sz w:val="28"/>
+          <w:szCs w:val="28"/>
+        </w:rPr>
+        <w:t>.</w:t>
+      </w:r>
+      <w:r>
+        <w:rPr>
+          <w:rFonts w:ascii="Consolas" w:hAnsi="Consolas"/>
+          <w:color w:val="D9E8F7"/>
+          <w:sz w:val="28"/>
+          <w:szCs w:val="28"/>
+        </w:rPr>
+        <w:t>jpa</w:t>
+      </w:r>
+      <w:r>
+        <w:rPr>
+          <w:rFonts w:ascii="Consolas" w:hAnsi="Consolas"/>
+          <w:color w:val="E6E6FA"/>
+          <w:sz w:val="28"/>
+          <w:szCs w:val="28"/>
+        </w:rPr>
+        <w:t>.</w:t>
+      </w:r>
+      <w:r>
+        <w:rPr>
+          <w:rFonts w:ascii="Consolas" w:hAnsi="Consolas"/>
+          <w:color w:val="D9E8F7"/>
+          <w:sz w:val="28"/>
+          <w:szCs w:val="28"/>
+        </w:rPr>
+        <w:t>repository</w:t>
+      </w:r>
+      <w:proofErr w:type="gramEnd"/>
+      <w:r>
+        <w:rPr>
+          <w:rFonts w:ascii="Consolas" w:hAnsi="Consolas"/>
+          <w:color w:val="E6E6FA"/>
+          <w:sz w:val="28"/>
+          <w:szCs w:val="28"/>
+        </w:rPr>
+        <w:t>.</w:t>
+      </w:r>
+      <w:r>
+        <w:rPr>
+          <w:rFonts w:ascii="Consolas" w:hAnsi="Consolas"/>
+          <w:color w:val="D9E8F7"/>
+          <w:sz w:val="28"/>
+          <w:szCs w:val="28"/>
+        </w:rPr>
+        <w:t>JpaRepository</w:t>
+      </w:r>
+      <w:proofErr w:type="spellEnd"/>
+      <w:r>
+        <w:rPr>
+          <w:rFonts w:ascii="Consolas" w:hAnsi="Consolas"/>
+          <w:color w:val="E6E6FA"/>
+          <w:sz w:val="28"/>
+          <w:szCs w:val="28"/>
+        </w:rPr>
+        <w:t>;</w:t>
+      </w:r>
+    </w:p>
+    <w:p>
+      <w:pPr>
+        <w:pStyle w:val="NormaleWeb"/>
+        <w:numPr>
+          <w:ilvl w:val="0"/>
+          <w:numId w:val="2"/>
+        </w:numPr>
+        <w:shd w:val="clear" w:color="auto" w:fill="2F2F2F"/>
+        <w:spacing w:before="0" w:beforeAutospacing="0" w:after="0" w:afterAutospacing="0"/>
+        <w:rPr>
+          <w:rFonts w:ascii="Consolas" w:hAnsi="Consolas"/>
+          <w:color w:val="CCCCCC"/>
+          <w:sz w:val="28"/>
+          <w:szCs w:val="28"/>
+        </w:rPr>
+      </w:pPr>
+      <w:r>
+        <w:rPr>
+          <w:rFonts w:ascii="Consolas" w:hAnsi="Consolas"/>
+          <w:color w:val="CC6C1D"/>
+          <w:sz w:val="28"/>
+          <w:szCs w:val="28"/>
+        </w:rPr>
+        <w:t>import</w:t>
+      </w:r>
+      <w:r>
+        <w:rPr>
+          <w:rFonts w:ascii="Consolas" w:hAnsi="Consolas"/>
+          <w:color w:val="D9E8F7"/>
+          <w:sz w:val="28"/>
+          <w:szCs w:val="28"/>
+        </w:rPr>
+        <w:t xml:space="preserve"> </w:t>
+      </w:r>
+      <w:proofErr w:type="spellStart"/>
+      <w:proofErr w:type="gramStart"/>
+      <w:r>
+        <w:rPr>
+          <w:rFonts w:ascii="Consolas" w:hAnsi="Consolas"/>
+          <w:color w:val="D9E8F7"/>
+          <w:sz w:val="28"/>
+          <w:szCs w:val="28"/>
+        </w:rPr>
+        <w:t>org</w:t>
+      </w:r>
+      <w:r>
+        <w:rPr>
+          <w:rFonts w:ascii="Consolas" w:hAnsi="Consolas"/>
+          <w:color w:val="E6E6FA"/>
+          <w:sz w:val="28"/>
+          <w:szCs w:val="28"/>
+        </w:rPr>
+        <w:t>.</w:t>
+      </w:r>
+      <w:r>
+        <w:rPr>
+          <w:rFonts w:ascii="Consolas" w:hAnsi="Consolas"/>
+          <w:color w:val="D9E8F7"/>
+          <w:sz w:val="28"/>
+          <w:szCs w:val="28"/>
+        </w:rPr>
+        <w:t>springframework</w:t>
+      </w:r>
+      <w:proofErr w:type="gramEnd"/>
+      <w:r>
+        <w:rPr>
+          <w:rFonts w:ascii="Consolas" w:hAnsi="Consolas"/>
+          <w:color w:val="E6E6FA"/>
+          <w:sz w:val="28"/>
+          <w:szCs w:val="28"/>
+        </w:rPr>
+        <w:t>.</w:t>
+      </w:r>
+      <w:r>
+        <w:rPr>
+          <w:rFonts w:ascii="Consolas" w:hAnsi="Consolas"/>
+          <w:color w:val="D9E8F7"/>
+          <w:sz w:val="28"/>
+          <w:szCs w:val="28"/>
+        </w:rPr>
+        <w:t>stereotype</w:t>
+      </w:r>
+      <w:r>
+        <w:rPr>
+          <w:rFonts w:ascii="Consolas" w:hAnsi="Consolas"/>
+          <w:color w:val="E6E6FA"/>
+          <w:sz w:val="28"/>
+          <w:szCs w:val="28"/>
+        </w:rPr>
+        <w:t>.</w:t>
+      </w:r>
+      <w:r>
+        <w:rPr>
+          <w:rFonts w:ascii="Consolas" w:hAnsi="Consolas"/>
+          <w:color w:val="D9E8F7"/>
+          <w:sz w:val="28"/>
+          <w:szCs w:val="28"/>
+        </w:rPr>
+        <w:t>Repository</w:t>
+      </w:r>
+      <w:proofErr w:type="spellEnd"/>
+      <w:r>
+        <w:rPr>
+          <w:rFonts w:ascii="Consolas" w:hAnsi="Consolas"/>
+          <w:color w:val="E6E6FA"/>
+          <w:sz w:val="28"/>
+          <w:szCs w:val="28"/>
+        </w:rPr>
+        <w:t>;</w:t>
+      </w:r>
+    </w:p>
+    <w:p>
+      <w:pPr>
+        <w:pStyle w:val="NormaleWeb"/>
+        <w:numPr>
+          <w:ilvl w:val="0"/>
+          <w:numId w:val="2"/>
+        </w:numPr>
+        <w:shd w:val="clear" w:color="auto" w:fill="2F2F2F"/>
+        <w:spacing w:before="0" w:beforeAutospacing="0" w:after="0" w:afterAutospacing="0"/>
+        <w:rPr>
+          <w:rFonts w:ascii="Consolas" w:hAnsi="Consolas"/>
+          <w:color w:val="CCCCCC"/>
+          <w:sz w:val="28"/>
+          <w:szCs w:val="28"/>
+        </w:rPr>
+      </w:pPr>
+      <w:r>
+        <w:rPr>
+          <w:rFonts w:ascii="Consolas" w:hAnsi="Consolas"/>
+          <w:color w:val="CC6C1D"/>
+          <w:sz w:val="28"/>
+          <w:szCs w:val="28"/>
+        </w:rPr>
+        <w:t>import</w:t>
+      </w:r>
+      <w:r>
+        <w:rPr>
+          <w:rFonts w:ascii="Consolas" w:hAnsi="Consolas"/>
+          <w:color w:val="D9E8F7"/>
+          <w:sz w:val="28"/>
+          <w:szCs w:val="28"/>
+        </w:rPr>
+        <w:t xml:space="preserve"> </w:t>
+      </w:r>
+      <w:proofErr w:type="spellStart"/>
+      <w:proofErr w:type="gramStart"/>
+      <w:r>
+        <w:rPr>
+          <w:rFonts w:ascii="Consolas" w:hAnsi="Consolas"/>
+          <w:color w:val="D9E8F7"/>
+          <w:sz w:val="28"/>
+          <w:szCs w:val="28"/>
+        </w:rPr>
+        <w:t>com</w:t>
+      </w:r>
+      <w:r>
+        <w:rPr>
+          <w:rFonts w:ascii="Consolas" w:hAnsi="Consolas"/>
+          <w:color w:val="E6E6FA"/>
+          <w:sz w:val="28"/>
+          <w:szCs w:val="28"/>
+        </w:rPr>
+        <w:t>.</w:t>
+      </w:r>
+      <w:r>
+        <w:rPr>
+          <w:rFonts w:ascii="Consolas" w:hAnsi="Consolas"/>
+          <w:color w:val="D9E8F7"/>
+          <w:sz w:val="28"/>
+          <w:szCs w:val="28"/>
+        </w:rPr>
+        <w:t>demo</w:t>
+      </w:r>
+      <w:proofErr w:type="gramEnd"/>
+      <w:r>
+        <w:rPr>
+          <w:rFonts w:ascii="Consolas" w:hAnsi="Consolas"/>
+          <w:color w:val="E6E6FA"/>
+          <w:sz w:val="28"/>
+          <w:szCs w:val="28"/>
+        </w:rPr>
+        <w:t>.</w:t>
+      </w:r>
+      <w:r>
+        <w:rPr>
+          <w:rFonts w:ascii="Consolas" w:hAnsi="Consolas"/>
+          <w:color w:val="D9E8F7"/>
+          <w:sz w:val="28"/>
+          <w:szCs w:val="28"/>
+        </w:rPr>
+        <w:t>example</w:t>
+      </w:r>
+      <w:r>
+        <w:rPr>
+          <w:rFonts w:ascii="Consolas" w:hAnsi="Consolas"/>
+          <w:color w:val="E6E6FA"/>
+          <w:sz w:val="28"/>
+          <w:szCs w:val="28"/>
+        </w:rPr>
+        <w:t>.</w:t>
+      </w:r>
+      <w:r>
+        <w:rPr>
+          <w:rFonts w:ascii="Consolas" w:hAnsi="Consolas"/>
+          <w:color w:val="D9E8F7"/>
+          <w:sz w:val="28"/>
+          <w:szCs w:val="28"/>
+        </w:rPr>
+        <w:t>entities</w:t>
+      </w:r>
+      <w:r>
+        <w:rPr>
+          <w:rFonts w:ascii="Consolas" w:hAnsi="Consolas"/>
+          <w:color w:val="E6E6FA"/>
+          <w:sz w:val="28"/>
+          <w:szCs w:val="28"/>
+        </w:rPr>
+        <w:t>.</w:t>
+      </w:r>
+      <w:r>
+        <w:rPr>
+          <w:rFonts w:ascii="Consolas" w:hAnsi="Consolas"/>
+          <w:color w:val="D9E8F7"/>
+          <w:sz w:val="28"/>
+          <w:szCs w:val="28"/>
+        </w:rPr>
+        <w:t>Articoli</w:t>
+      </w:r>
+      <w:proofErr w:type="spellEnd"/>
+      <w:r>
+        <w:rPr>
+          <w:rFonts w:ascii="Consolas" w:hAnsi="Consolas"/>
+          <w:color w:val="E6E6FA"/>
+          <w:sz w:val="28"/>
+          <w:szCs w:val="28"/>
+        </w:rPr>
+        <w:t>;</w:t>
+      </w:r>
+    </w:p>
+    <w:p>
+      <w:pPr>
+        <w:pStyle w:val="NormaleWeb"/>
+        <w:numPr>
+          <w:ilvl w:val="0"/>
+          <w:numId w:val="2"/>
+        </w:numPr>
+        <w:shd w:val="clear" w:color="auto" w:fill="2F2F2F"/>
+        <w:spacing w:before="0" w:beforeAutospacing="0" w:after="0" w:afterAutospacing="0"/>
+        <w:rPr>
+          <w:rFonts w:ascii="Consolas" w:hAnsi="Consolas"/>
+          <w:color w:val="CCCCCC"/>
+          <w:sz w:val="28"/>
+          <w:szCs w:val="28"/>
+        </w:rPr>
+      </w:pPr>
+    </w:p>
+    <w:p>
+      <w:pPr>
+        <w:pStyle w:val="NormaleWeb"/>
+        <w:numPr>
+          <w:ilvl w:val="0"/>
+          <w:numId w:val="2"/>
+        </w:numPr>
+        <w:shd w:val="clear" w:color="auto" w:fill="2F2F2F"/>
+        <w:spacing w:before="0" w:beforeAutospacing="0" w:after="0" w:afterAutospacing="0"/>
+        <w:rPr>
+          <w:rFonts w:ascii="Consolas" w:hAnsi="Consolas"/>
+          <w:color w:val="CCCCCC"/>
+          <w:sz w:val="28"/>
+          <w:szCs w:val="28"/>
+        </w:rPr>
+      </w:pPr>
+      <w:r>
+        <w:rPr>
+          <w:rFonts w:ascii="Consolas" w:hAnsi="Consolas"/>
+          <w:i/>
+          <w:iCs/>
+          <w:color w:val="A0A0A0"/>
+          <w:sz w:val="28"/>
+          <w:szCs w:val="28"/>
+        </w:rPr>
+        <w:t>@Repository</w:t>
+      </w:r>
+    </w:p>
+    <w:p>
+      <w:pPr>
+        <w:pStyle w:val="NormaleWeb"/>
+        <w:numPr>
+          <w:ilvl w:val="0"/>
+          <w:numId w:val="2"/>
+        </w:numPr>
+        <w:shd w:val="clear" w:color="auto" w:fill="2F2F2F"/>
+        <w:spacing w:before="0" w:beforeAutospacing="0" w:after="0" w:afterAutospacing="0"/>
+        <w:rPr>
+          <w:rFonts w:ascii="Consolas" w:hAnsi="Consolas"/>
+          <w:color w:val="CCCCCC"/>
+          <w:sz w:val="28"/>
+          <w:szCs w:val="28"/>
+        </w:rPr>
+      </w:pPr>
+      <w:r>
+        <w:rPr>
+          <w:rFonts w:ascii="Consolas" w:hAnsi="Consolas"/>
+          <w:color w:val="CC6C1D"/>
+          <w:sz w:val="28"/>
+          <w:szCs w:val="28"/>
+        </w:rPr>
+        <w:t>public</w:t>
+      </w:r>
+      <w:r>
+        <w:rPr>
+          <w:rFonts w:ascii="Consolas" w:hAnsi="Consolas"/>
+          <w:color w:val="D9E8F7"/>
+          <w:sz w:val="28"/>
+          <w:szCs w:val="28"/>
+        </w:rPr>
+        <w:t xml:space="preserve"> </w:t>
+      </w:r>
+      <w:proofErr w:type="spellStart"/>
+      <w:r>
+        <w:rPr>
+          <w:rFonts w:ascii="Consolas" w:hAnsi="Consolas"/>
+          <w:color w:val="CC6C1D"/>
+          <w:sz w:val="28"/>
+          <w:szCs w:val="28"/>
+        </w:rPr>
+        <w:t>interface</w:t>
+      </w:r>
+      <w:proofErr w:type="spellEnd"/>
+      <w:r>
+        <w:rPr>
+          <w:rFonts w:ascii="Consolas" w:hAnsi="Consolas"/>
+          <w:color w:val="D9E8F7"/>
+          <w:sz w:val="28"/>
+          <w:szCs w:val="28"/>
+        </w:rPr>
+        <w:t xml:space="preserve"> </w:t>
+      </w:r>
+      <w:proofErr w:type="spellStart"/>
+      <w:r>
+        <w:rPr>
+          <w:rFonts w:ascii="Consolas" w:hAnsi="Consolas"/>
+          <w:color w:val="80F2F6"/>
+          <w:sz w:val="28"/>
+          <w:szCs w:val="28"/>
+        </w:rPr>
+        <w:t>ArticoliRepository</w:t>
+      </w:r>
+      <w:proofErr w:type="spellEnd"/>
+      <w:r>
+        <w:rPr>
+          <w:rFonts w:ascii="Consolas" w:hAnsi="Consolas"/>
+          <w:color w:val="D9E8F7"/>
+          <w:sz w:val="28"/>
+          <w:szCs w:val="28"/>
+        </w:rPr>
+        <w:t xml:space="preserve"> </w:t>
+      </w:r>
+      <w:proofErr w:type="spellStart"/>
+      <w:r>
+        <w:rPr>
+          <w:rFonts w:ascii="Consolas" w:hAnsi="Consolas"/>
+          <w:color w:val="CC6C1D"/>
+          <w:sz w:val="28"/>
+          <w:szCs w:val="28"/>
+        </w:rPr>
+        <w:t>extends</w:t>
+      </w:r>
+      <w:proofErr w:type="spellEnd"/>
+      <w:r>
+        <w:rPr>
+          <w:rFonts w:ascii="Consolas" w:hAnsi="Consolas"/>
+          <w:color w:val="D9E8F7"/>
+          <w:sz w:val="28"/>
+          <w:szCs w:val="28"/>
+        </w:rPr>
+        <w:t xml:space="preserve"> </w:t>
+      </w:r>
+      <w:proofErr w:type="spellStart"/>
+      <w:r>
+        <w:rPr>
+          <w:rFonts w:ascii="Consolas" w:hAnsi="Consolas"/>
+          <w:color w:val="80F2F6"/>
+          <w:sz w:val="28"/>
+          <w:szCs w:val="28"/>
+        </w:rPr>
+        <w:t>JpaRepository</w:t>
+      </w:r>
+      <w:proofErr w:type="spellEnd"/>
+      <w:r>
+        <w:rPr>
+          <w:rFonts w:ascii="Consolas" w:hAnsi="Consolas"/>
+          <w:color w:val="E6E6FA"/>
+          <w:sz w:val="28"/>
+          <w:szCs w:val="28"/>
+        </w:rPr>
+        <w:t>&lt;</w:t>
+      </w:r>
+      <w:r>
+        <w:rPr>
+          <w:rFonts w:ascii="Consolas" w:hAnsi="Consolas"/>
+          <w:color w:val="B166DA"/>
+          <w:sz w:val="28"/>
+          <w:szCs w:val="28"/>
+        </w:rPr>
+        <w:t>Articoli</w:t>
+      </w:r>
+      <w:r>
+        <w:rPr>
+          <w:rFonts w:ascii="Consolas" w:hAnsi="Consolas"/>
+          <w:color w:val="E6E6FA"/>
+          <w:sz w:val="28"/>
+          <w:szCs w:val="28"/>
+        </w:rPr>
+        <w:t>,</w:t>
+      </w:r>
+      <w:r>
+        <w:rPr>
+          <w:rFonts w:ascii="Consolas" w:hAnsi="Consolas"/>
+          <w:color w:val="D9E8F7"/>
+          <w:sz w:val="28"/>
+          <w:szCs w:val="28"/>
+        </w:rPr>
+        <w:t xml:space="preserve"> </w:t>
+      </w:r>
+      <w:proofErr w:type="spellStart"/>
+      <w:r>
+        <w:rPr>
+          <w:rFonts w:ascii="Consolas" w:hAnsi="Consolas"/>
+          <w:color w:val="B166DA"/>
+          <w:sz w:val="28"/>
+          <w:szCs w:val="28"/>
+        </w:rPr>
+        <w:t>String</w:t>
+      </w:r>
+      <w:proofErr w:type="spellEnd"/>
+      <w:r>
+        <w:rPr>
+          <w:rFonts w:ascii="Consolas" w:hAnsi="Consolas"/>
+          <w:color w:val="E6E6FA"/>
+          <w:sz w:val="28"/>
+          <w:szCs w:val="28"/>
+        </w:rPr>
+        <w:t>&gt;</w:t>
+      </w:r>
+      <w:r>
+        <w:rPr>
+          <w:rFonts w:ascii="Consolas" w:hAnsi="Consolas"/>
+          <w:color w:val="D9E8F7"/>
+          <w:sz w:val="28"/>
+          <w:szCs w:val="28"/>
+        </w:rPr>
+        <w:t xml:space="preserve"> </w:t>
+      </w:r>
+      <w:r>
+        <w:rPr>
+          <w:rFonts w:ascii="Consolas" w:hAnsi="Consolas"/>
+          <w:color w:val="F9FAF4"/>
+          <w:sz w:val="28"/>
+          <w:szCs w:val="28"/>
+        </w:rPr>
+        <w:t>{</w:t>
+      </w:r>
+    </w:p>
+    <w:p>
+      <w:pPr>
+        <w:pStyle w:val="NormaleWeb"/>
+        <w:numPr>
+          <w:ilvl w:val="0"/>
+          <w:numId w:val="2"/>
+        </w:numPr>
+        <w:shd w:val="clear" w:color="auto" w:fill="2F2F2F"/>
+        <w:spacing w:before="0" w:beforeAutospacing="0" w:after="0" w:afterAutospacing="0"/>
+        <w:rPr>
+          <w:rFonts w:ascii="Consolas" w:hAnsi="Consolas"/>
+          <w:color w:val="CCCCCC"/>
+          <w:sz w:val="28"/>
+          <w:szCs w:val="28"/>
+        </w:rPr>
+      </w:pPr>
+      <w:r>
+        <w:rPr>
+          <w:rFonts w:ascii="Consolas" w:hAnsi="Consolas"/>
+          <w:color w:val="D9E8F7"/>
+          <w:sz w:val="28"/>
+          <w:szCs w:val="28"/>
+        </w:rPr>
+        <w:tab/>
+      </w:r>
+    </w:p>
+    <w:p>
+      <w:pPr>
+        <w:pStyle w:val="NormaleWeb"/>
+        <w:numPr>
+          <w:ilvl w:val="0"/>
+          <w:numId w:val="2"/>
+        </w:numPr>
+        <w:shd w:val="clear" w:color="auto" w:fill="2F2F2F"/>
+        <w:spacing w:before="0" w:beforeAutospacing="0" w:after="0" w:afterAutospacing="0"/>
+        <w:rPr>
+          <w:rFonts w:ascii="Consolas" w:hAnsi="Consolas"/>
+          <w:color w:val="CCCCCC"/>
+          <w:sz w:val="28"/>
+          <w:szCs w:val="28"/>
+        </w:rPr>
+      </w:pPr>
+      <w:r>
+        <w:rPr>
+          <w:rFonts w:ascii="Consolas" w:hAnsi="Consolas"/>
+          <w:color w:val="D9E8F7"/>
+          <w:sz w:val="28"/>
+          <w:szCs w:val="28"/>
+        </w:rPr>
+        <w:tab/>
+      </w:r>
+      <w:r>
+        <w:rPr>
+          <w:rFonts w:ascii="Consolas" w:hAnsi="Consolas"/>
+          <w:color w:val="1290C3"/>
+          <w:sz w:val="28"/>
+          <w:szCs w:val="28"/>
+        </w:rPr>
+        <w:t>Articoli</w:t>
+      </w:r>
+      <w:r>
+        <w:rPr>
+          <w:rFonts w:ascii="Consolas" w:hAnsi="Consolas"/>
+          <w:color w:val="D9E8F7"/>
+          <w:sz w:val="28"/>
+          <w:szCs w:val="28"/>
+        </w:rPr>
+        <w:t xml:space="preserve"> </w:t>
+      </w:r>
+      <w:proofErr w:type="spellStart"/>
+      <w:proofErr w:type="gramStart"/>
+      <w:r>
+        <w:rPr>
+          <w:rFonts w:ascii="Consolas" w:hAnsi="Consolas"/>
+          <w:color w:val="1EB540"/>
+          <w:sz w:val="28"/>
+          <w:szCs w:val="28"/>
+        </w:rPr>
+        <w:t>findByCodArt</w:t>
+      </w:r>
+      <w:proofErr w:type="spellEnd"/>
+      <w:r>
+        <w:rPr>
+          <w:rFonts w:ascii="Consolas" w:hAnsi="Consolas"/>
+          <w:color w:val="F9FAF4"/>
+          <w:sz w:val="28"/>
+          <w:szCs w:val="28"/>
+        </w:rPr>
+        <w:t>(</w:t>
+      </w:r>
+      <w:proofErr w:type="spellStart"/>
+      <w:proofErr w:type="gramEnd"/>
+      <w:r>
+        <w:rPr>
+          <w:rFonts w:ascii="Consolas" w:hAnsi="Consolas"/>
+          <w:color w:val="1290C3"/>
+          <w:sz w:val="28"/>
+          <w:szCs w:val="28"/>
+        </w:rPr>
+        <w:t>String</w:t>
+      </w:r>
+      <w:proofErr w:type="spellEnd"/>
+      <w:r>
+        <w:rPr>
+          <w:rFonts w:ascii="Consolas" w:hAnsi="Consolas"/>
+          <w:color w:val="D9E8F7"/>
+          <w:sz w:val="28"/>
+          <w:szCs w:val="28"/>
+        </w:rPr>
+        <w:t xml:space="preserve"> </w:t>
+      </w:r>
+      <w:proofErr w:type="spellStart"/>
+      <w:r>
+        <w:rPr>
+          <w:rFonts w:ascii="Consolas" w:hAnsi="Consolas"/>
+          <w:color w:val="79ABFF"/>
+          <w:sz w:val="28"/>
+          <w:szCs w:val="28"/>
+        </w:rPr>
+        <w:t>codArt</w:t>
+      </w:r>
+      <w:proofErr w:type="spellEnd"/>
+      <w:r>
+        <w:rPr>
+          <w:rFonts w:ascii="Consolas" w:hAnsi="Consolas"/>
+          <w:color w:val="F9FAF4"/>
+          <w:sz w:val="28"/>
+          <w:szCs w:val="28"/>
+        </w:rPr>
+        <w:t>)</w:t>
+      </w:r>
+      <w:r>
+        <w:rPr>
+          <w:rFonts w:ascii="Consolas" w:hAnsi="Consolas"/>
+          <w:color w:val="E6E6FA"/>
+          <w:sz w:val="28"/>
+          <w:szCs w:val="28"/>
+        </w:rPr>
+        <w:t>;</w:t>
+      </w:r>
+    </w:p>
+    <w:p>
+      <w:pPr>
+        <w:pStyle w:val="NormaleWeb"/>
+        <w:numPr>
+          <w:ilvl w:val="0"/>
+          <w:numId w:val="2"/>
+        </w:numPr>
+        <w:shd w:val="clear" w:color="auto" w:fill="2F2F2F"/>
+        <w:spacing w:before="0" w:beforeAutospacing="0" w:after="0" w:afterAutospacing="0"/>
+        <w:rPr>
+          <w:rFonts w:ascii="Consolas" w:hAnsi="Consolas"/>
+          <w:color w:val="CCCCCC"/>
+          <w:sz w:val="28"/>
+          <w:szCs w:val="28"/>
+        </w:rPr>
+      </w:pPr>
+      <w:r>
+        <w:rPr>
+          <w:rFonts w:ascii="Consolas" w:hAnsi="Consolas"/>
+          <w:color w:val="F9FAF4"/>
+          <w:sz w:val="28"/>
+          <w:szCs w:val="28"/>
+        </w:rPr>
+        <w:t>}</w:t>
+      </w:r>
+    </w:p>
+    <w:p/>
+    <w:p>
+      <w:r>
+        <w:t xml:space="preserve">La nostra interfaccia repository ha un query </w:t>
+      </w:r>
+      <w:proofErr w:type="spellStart"/>
+      <w:r>
+        <w:t>method</w:t>
+      </w:r>
+      <w:proofErr w:type="spellEnd"/>
+      <w:r>
+        <w:t xml:space="preserve"> e per la documentazione guardare qui </w:t>
+      </w:r>
+      <w:r>
+        <w:sym w:font="Wingdings" w:char="F0E0"/>
+      </w:r>
+      <w:r>
+        <w:t xml:space="preserve"> </w:t>
+      </w:r>
+      <w:hyperlink r:id="rId20" w:history="1">
+        <w:r>
+          <w:rPr>
+            <w:rStyle w:val="Collegamentoipertestuale"/>
+          </w:rPr>
+          <w:t xml:space="preserve">JPA Query </w:t>
+        </w:r>
+        <w:proofErr w:type="gramStart"/>
+        <w:r>
+          <w:rPr>
+            <w:rStyle w:val="Collegamentoipertestuale"/>
+          </w:rPr>
+          <w:t>Methods :</w:t>
+        </w:r>
+        <w:proofErr w:type="gramEnd"/>
+        <w:r>
+          <w:rPr>
+            <w:rStyle w:val="Collegamentoipertestuale"/>
+          </w:rPr>
+          <w:t>: Spring Data JPA</w:t>
+        </w:r>
+      </w:hyperlink>
+    </w:p>
+    <w:p>
+      <w:r>
+        <w:t>Ecco qui sotto la nostra interfaccia repository completa di tutti i metodi per filtrare i dati dal database dove abbiamo utilizzato svariate modalità offerte dal framework per interrogare i dati:</w:t>
+      </w:r>
+    </w:p>
+    <w:p>
+      <w:pPr>
+        <w:rPr>
+          <w:sz w:val="18"/>
+          <w:szCs w:val="18"/>
+        </w:rPr>
+      </w:pPr>
+      <w:r>
+        <w:rPr>
+          <w:i/>
+          <w:iCs/>
+          <w:sz w:val="18"/>
+          <w:szCs w:val="18"/>
+        </w:rPr>
+        <w:t>@Repository</w:t>
+      </w:r>
+    </w:p>
+    <w:p>
+      <w:pPr>
+        <w:rPr>
+          <w:sz w:val="18"/>
+          <w:szCs w:val="18"/>
+        </w:rPr>
+      </w:pPr>
+      <w:r>
+        <w:rPr>
+          <w:sz w:val="18"/>
+          <w:szCs w:val="18"/>
+        </w:rPr>
+        <w:t xml:space="preserve">public </w:t>
+      </w:r>
+      <w:proofErr w:type="spellStart"/>
+      <w:r>
+        <w:rPr>
+          <w:sz w:val="18"/>
+          <w:szCs w:val="18"/>
+        </w:rPr>
+        <w:t>interface</w:t>
+      </w:r>
+      <w:proofErr w:type="spellEnd"/>
+      <w:r>
+        <w:rPr>
+          <w:sz w:val="18"/>
+          <w:szCs w:val="18"/>
+        </w:rPr>
+        <w:t xml:space="preserve"> </w:t>
+      </w:r>
+      <w:proofErr w:type="spellStart"/>
+      <w:r>
+        <w:rPr>
+          <w:sz w:val="18"/>
+          <w:szCs w:val="18"/>
+        </w:rPr>
+        <w:t>ArticoliRepository</w:t>
+      </w:r>
+      <w:proofErr w:type="spellEnd"/>
+      <w:r>
+        <w:rPr>
+          <w:sz w:val="18"/>
+          <w:szCs w:val="18"/>
+        </w:rPr>
+        <w:t xml:space="preserve"> </w:t>
+      </w:r>
+      <w:proofErr w:type="spellStart"/>
+      <w:r>
+        <w:rPr>
+          <w:sz w:val="18"/>
+          <w:szCs w:val="18"/>
+        </w:rPr>
+        <w:t>extends</w:t>
+      </w:r>
+      <w:proofErr w:type="spellEnd"/>
+      <w:r>
+        <w:rPr>
+          <w:sz w:val="18"/>
+          <w:szCs w:val="18"/>
+        </w:rPr>
+        <w:t xml:space="preserve"> </w:t>
+      </w:r>
+      <w:proofErr w:type="spellStart"/>
+      <w:r>
+        <w:rPr>
+          <w:sz w:val="18"/>
+          <w:szCs w:val="18"/>
+        </w:rPr>
+        <w:t>JpaRepository</w:t>
+      </w:r>
+      <w:proofErr w:type="spellEnd"/>
+      <w:r>
+        <w:rPr>
+          <w:sz w:val="18"/>
+          <w:szCs w:val="18"/>
+        </w:rPr>
+        <w:t xml:space="preserve">&lt;Articoli, </w:t>
+      </w:r>
+      <w:proofErr w:type="spellStart"/>
+      <w:r>
+        <w:rPr>
+          <w:sz w:val="18"/>
+          <w:szCs w:val="18"/>
+        </w:rPr>
+        <w:t>String</w:t>
+      </w:r>
+      <w:proofErr w:type="spellEnd"/>
+      <w:r>
+        <w:rPr>
+          <w:sz w:val="18"/>
+          <w:szCs w:val="18"/>
+        </w:rPr>
+        <w:t>&gt; {</w:t>
+      </w:r>
+    </w:p>
+    <w:p>
+      <w:pPr>
+        <w:rPr>
+          <w:sz w:val="18"/>
+          <w:szCs w:val="18"/>
+        </w:rPr>
+      </w:pPr>
+      <w:r>
+        <w:rPr>
+          <w:sz w:val="18"/>
+          <w:szCs w:val="18"/>
+        </w:rPr>
+        <w:tab/>
+        <w:t xml:space="preserve">// query </w:t>
+      </w:r>
+      <w:proofErr w:type="spellStart"/>
+      <w:r>
+        <w:rPr>
+          <w:sz w:val="18"/>
+          <w:szCs w:val="18"/>
+        </w:rPr>
+        <w:t>method</w:t>
+      </w:r>
+      <w:proofErr w:type="spellEnd"/>
+      <w:r>
+        <w:rPr>
+          <w:sz w:val="18"/>
+          <w:szCs w:val="18"/>
+        </w:rPr>
+        <w:t xml:space="preserve"> </w:t>
+      </w:r>
+      <w:proofErr w:type="spellStart"/>
+      <w:r>
+        <w:rPr>
+          <w:sz w:val="18"/>
+          <w:szCs w:val="18"/>
+        </w:rPr>
+        <w:t>example</w:t>
+      </w:r>
+      <w:proofErr w:type="spellEnd"/>
+    </w:p>
+    <w:p>
+      <w:pPr>
+        <w:rPr>
+          <w:b/>
+          <w:bCs/>
+          <w:sz w:val="18"/>
+          <w:szCs w:val="18"/>
+        </w:rPr>
+      </w:pPr>
+      <w:r>
+        <w:rPr>
+          <w:sz w:val="18"/>
+          <w:szCs w:val="18"/>
+        </w:rPr>
+        <w:tab/>
+      </w:r>
+      <w:r>
+        <w:rPr>
+          <w:b/>
+          <w:bCs/>
+          <w:sz w:val="18"/>
+          <w:szCs w:val="18"/>
+        </w:rPr>
+        <w:t xml:space="preserve">Articoli </w:t>
+      </w:r>
+      <w:proofErr w:type="spellStart"/>
+      <w:proofErr w:type="gramStart"/>
+      <w:r>
+        <w:rPr>
+          <w:b/>
+          <w:bCs/>
+          <w:sz w:val="18"/>
+          <w:szCs w:val="18"/>
+        </w:rPr>
+        <w:t>findByCodArt</w:t>
+      </w:r>
+      <w:proofErr w:type="spellEnd"/>
+      <w:r>
+        <w:rPr>
+          <w:b/>
+          <w:bCs/>
+          <w:sz w:val="18"/>
+          <w:szCs w:val="18"/>
+        </w:rPr>
+        <w:t>(</w:t>
+      </w:r>
+      <w:proofErr w:type="spellStart"/>
+      <w:proofErr w:type="gramEnd"/>
+      <w:r>
+        <w:rPr>
+          <w:b/>
+          <w:bCs/>
+          <w:sz w:val="18"/>
+          <w:szCs w:val="18"/>
+        </w:rPr>
+        <w:t>String</w:t>
+      </w:r>
+      <w:proofErr w:type="spellEnd"/>
+      <w:r>
+        <w:rPr>
+          <w:b/>
+          <w:bCs/>
+          <w:sz w:val="18"/>
+          <w:szCs w:val="18"/>
+        </w:rPr>
+        <w:t xml:space="preserve"> </w:t>
+      </w:r>
+      <w:proofErr w:type="spellStart"/>
+      <w:r>
+        <w:rPr>
+          <w:b/>
+          <w:bCs/>
+          <w:sz w:val="18"/>
+          <w:szCs w:val="18"/>
+        </w:rPr>
+        <w:t>codArt</w:t>
+      </w:r>
+      <w:proofErr w:type="spellEnd"/>
+      <w:r>
+        <w:rPr>
+          <w:b/>
+          <w:bCs/>
+          <w:sz w:val="18"/>
+          <w:szCs w:val="18"/>
+        </w:rPr>
+        <w:t>);</w:t>
+      </w:r>
+    </w:p>
+    <w:p>
+      <w:pPr>
+        <w:rPr>
+          <w:sz w:val="18"/>
+          <w:szCs w:val="18"/>
+        </w:rPr>
+      </w:pPr>
+      <w:r>
+        <w:rPr>
+          <w:sz w:val="18"/>
+          <w:szCs w:val="18"/>
+        </w:rPr>
+        <w:tab/>
+        <w:t xml:space="preserve">// query </w:t>
+      </w:r>
+      <w:proofErr w:type="spellStart"/>
+      <w:r>
+        <w:rPr>
+          <w:sz w:val="18"/>
+          <w:szCs w:val="18"/>
+        </w:rPr>
+        <w:t>method</w:t>
+      </w:r>
+      <w:proofErr w:type="spellEnd"/>
+      <w:r>
+        <w:rPr>
+          <w:sz w:val="18"/>
+          <w:szCs w:val="18"/>
+        </w:rPr>
+        <w:t xml:space="preserve"> </w:t>
+      </w:r>
+      <w:proofErr w:type="spellStart"/>
+      <w:r>
+        <w:rPr>
+          <w:sz w:val="18"/>
+          <w:szCs w:val="18"/>
+        </w:rPr>
+        <w:t>example</w:t>
+      </w:r>
+      <w:proofErr w:type="spellEnd"/>
+    </w:p>
+    <w:p>
+      <w:pPr>
+        <w:rPr>
+          <w:b/>
+          <w:bCs/>
+          <w:sz w:val="18"/>
+          <w:szCs w:val="18"/>
+        </w:rPr>
+      </w:pPr>
+      <w:r>
+        <w:rPr>
+          <w:sz w:val="18"/>
+          <w:szCs w:val="18"/>
+        </w:rPr>
+        <w:tab/>
+      </w:r>
+      <w:r>
+        <w:rPr>
+          <w:b/>
+          <w:bCs/>
+          <w:sz w:val="18"/>
+          <w:szCs w:val="18"/>
+        </w:rPr>
+        <w:t xml:space="preserve">List&lt;Articoli&gt; </w:t>
+      </w:r>
+      <w:proofErr w:type="spellStart"/>
+      <w:proofErr w:type="gramStart"/>
+      <w:r>
+        <w:rPr>
+          <w:b/>
+          <w:bCs/>
+          <w:sz w:val="18"/>
+          <w:szCs w:val="18"/>
+        </w:rPr>
+        <w:t>findByDescrizioneLike</w:t>
+      </w:r>
+      <w:proofErr w:type="spellEnd"/>
+      <w:r>
+        <w:rPr>
+          <w:b/>
+          <w:bCs/>
+          <w:sz w:val="18"/>
+          <w:szCs w:val="18"/>
+        </w:rPr>
+        <w:t>(</w:t>
+      </w:r>
+      <w:proofErr w:type="spellStart"/>
+      <w:proofErr w:type="gramEnd"/>
+      <w:r>
+        <w:rPr>
+          <w:b/>
+          <w:bCs/>
+          <w:sz w:val="18"/>
+          <w:szCs w:val="18"/>
+        </w:rPr>
+        <w:t>String</w:t>
+      </w:r>
+      <w:proofErr w:type="spellEnd"/>
+      <w:r>
+        <w:rPr>
+          <w:b/>
+          <w:bCs/>
+          <w:sz w:val="18"/>
+          <w:szCs w:val="18"/>
+        </w:rPr>
+        <w:t xml:space="preserve"> descrizione, </w:t>
+      </w:r>
+      <w:proofErr w:type="spellStart"/>
+      <w:r>
+        <w:rPr>
+          <w:b/>
+          <w:bCs/>
+          <w:sz w:val="18"/>
+          <w:szCs w:val="18"/>
+        </w:rPr>
+        <w:t>Pageable</w:t>
+      </w:r>
+      <w:proofErr w:type="spellEnd"/>
+      <w:r>
+        <w:rPr>
+          <w:b/>
+          <w:bCs/>
+          <w:sz w:val="18"/>
+          <w:szCs w:val="18"/>
+        </w:rPr>
+        <w:t xml:space="preserve"> </w:t>
+      </w:r>
+      <w:proofErr w:type="spellStart"/>
+      <w:r>
+        <w:rPr>
+          <w:b/>
+          <w:bCs/>
+          <w:sz w:val="18"/>
+          <w:szCs w:val="18"/>
+        </w:rPr>
+        <w:t>pageable</w:t>
+      </w:r>
+      <w:proofErr w:type="spellEnd"/>
+      <w:r>
+        <w:rPr>
+          <w:b/>
+          <w:bCs/>
+          <w:sz w:val="18"/>
+          <w:szCs w:val="18"/>
+        </w:rPr>
+        <w:t>);</w:t>
+      </w:r>
+    </w:p>
+    <w:p>
+      <w:pPr>
+        <w:rPr>
+          <w:sz w:val="18"/>
+          <w:szCs w:val="18"/>
+        </w:rPr>
+      </w:pPr>
+      <w:r>
+        <w:rPr>
+          <w:sz w:val="18"/>
+          <w:szCs w:val="18"/>
+        </w:rPr>
+        <w:tab/>
+        <w:t xml:space="preserve">// query </w:t>
+      </w:r>
+      <w:proofErr w:type="spellStart"/>
+      <w:r>
+        <w:rPr>
+          <w:sz w:val="18"/>
+          <w:szCs w:val="18"/>
+        </w:rPr>
+        <w:t>method</w:t>
+      </w:r>
+      <w:proofErr w:type="spellEnd"/>
+      <w:r>
+        <w:rPr>
+          <w:sz w:val="18"/>
+          <w:szCs w:val="18"/>
+        </w:rPr>
+        <w:t xml:space="preserve"> </w:t>
+      </w:r>
+      <w:proofErr w:type="spellStart"/>
+      <w:r>
+        <w:rPr>
+          <w:sz w:val="18"/>
+          <w:szCs w:val="18"/>
+        </w:rPr>
+        <w:t>example</w:t>
+      </w:r>
+      <w:proofErr w:type="spellEnd"/>
+    </w:p>
+    <w:p>
+      <w:pPr>
+        <w:rPr>
+          <w:b/>
+          <w:bCs/>
+          <w:sz w:val="18"/>
+          <w:szCs w:val="18"/>
+        </w:rPr>
+      </w:pPr>
+      <w:r>
+        <w:rPr>
+          <w:sz w:val="18"/>
+          <w:szCs w:val="18"/>
+        </w:rPr>
+        <w:tab/>
+      </w:r>
+      <w:r>
+        <w:rPr>
+          <w:b/>
+          <w:bCs/>
+          <w:sz w:val="18"/>
+          <w:szCs w:val="18"/>
+        </w:rPr>
+        <w:t xml:space="preserve">List&lt;Articoli&gt; </w:t>
+      </w:r>
+      <w:proofErr w:type="spellStart"/>
+      <w:proofErr w:type="gramStart"/>
+      <w:r>
+        <w:rPr>
+          <w:b/>
+          <w:bCs/>
+          <w:sz w:val="18"/>
+          <w:szCs w:val="18"/>
+        </w:rPr>
+        <w:t>findByCodStatOrderByDescrizione</w:t>
+      </w:r>
+      <w:proofErr w:type="spellEnd"/>
+      <w:r>
+        <w:rPr>
+          <w:b/>
+          <w:bCs/>
+          <w:sz w:val="18"/>
+          <w:szCs w:val="18"/>
+        </w:rPr>
+        <w:t>(</w:t>
+      </w:r>
+      <w:proofErr w:type="spellStart"/>
+      <w:proofErr w:type="gramEnd"/>
+      <w:r>
+        <w:rPr>
+          <w:b/>
+          <w:bCs/>
+          <w:sz w:val="18"/>
+          <w:szCs w:val="18"/>
+        </w:rPr>
+        <w:t>String</w:t>
+      </w:r>
+      <w:proofErr w:type="spellEnd"/>
+      <w:r>
+        <w:rPr>
+          <w:b/>
+          <w:bCs/>
+          <w:sz w:val="18"/>
+          <w:szCs w:val="18"/>
+        </w:rPr>
+        <w:t xml:space="preserve"> </w:t>
+      </w:r>
+      <w:proofErr w:type="spellStart"/>
+      <w:r>
+        <w:rPr>
+          <w:b/>
+          <w:bCs/>
+          <w:sz w:val="18"/>
+          <w:szCs w:val="18"/>
+        </w:rPr>
+        <w:t>codStat</w:t>
+      </w:r>
+      <w:proofErr w:type="spellEnd"/>
+      <w:r>
+        <w:rPr>
+          <w:b/>
+          <w:bCs/>
+          <w:sz w:val="18"/>
+          <w:szCs w:val="18"/>
+        </w:rPr>
+        <w:t>);</w:t>
+      </w:r>
+    </w:p>
+    <w:p>
+      <w:pPr>
+        <w:rPr>
+          <w:sz w:val="18"/>
+          <w:szCs w:val="18"/>
+        </w:rPr>
+      </w:pPr>
+      <w:r>
+        <w:rPr>
+          <w:sz w:val="18"/>
+          <w:szCs w:val="18"/>
+        </w:rPr>
+        <w:tab/>
+        <w:t xml:space="preserve">// JPQL </w:t>
+      </w:r>
+      <w:proofErr w:type="spellStart"/>
+      <w:r>
+        <w:rPr>
+          <w:sz w:val="18"/>
+          <w:szCs w:val="18"/>
+        </w:rPr>
+        <w:t>method</w:t>
+      </w:r>
+      <w:proofErr w:type="spellEnd"/>
+      <w:r>
+        <w:rPr>
+          <w:sz w:val="18"/>
+          <w:szCs w:val="18"/>
+        </w:rPr>
+        <w:t xml:space="preserve"> </w:t>
+      </w:r>
+      <w:proofErr w:type="spellStart"/>
+      <w:r>
+        <w:rPr>
+          <w:sz w:val="18"/>
+          <w:szCs w:val="18"/>
+        </w:rPr>
+        <w:t>example</w:t>
+      </w:r>
+      <w:proofErr w:type="spellEnd"/>
+    </w:p>
+    <w:p>
+      <w:pPr>
+        <w:rPr>
+          <w:b/>
+          <w:bCs/>
+          <w:sz w:val="18"/>
+          <w:szCs w:val="18"/>
+        </w:rPr>
+      </w:pPr>
+      <w:r>
+        <w:rPr>
+          <w:sz w:val="18"/>
+          <w:szCs w:val="18"/>
+        </w:rPr>
+        <w:tab/>
+      </w:r>
+      <w:r>
+        <w:rPr>
+          <w:b/>
+          <w:bCs/>
+          <w:i/>
+          <w:iCs/>
+          <w:sz w:val="18"/>
+          <w:szCs w:val="18"/>
+        </w:rPr>
+        <w:t>@</w:t>
+      </w:r>
+      <w:proofErr w:type="gramStart"/>
+      <w:r>
+        <w:rPr>
+          <w:b/>
+          <w:bCs/>
+          <w:i/>
+          <w:iCs/>
+          <w:sz w:val="18"/>
+          <w:szCs w:val="18"/>
+        </w:rPr>
+        <w:t>Query</w:t>
+      </w:r>
+      <w:r>
+        <w:rPr>
+          <w:b/>
+          <w:bCs/>
+          <w:sz w:val="18"/>
+          <w:szCs w:val="18"/>
+        </w:rPr>
+        <w:t>(</w:t>
+      </w:r>
+      <w:proofErr w:type="gramEnd"/>
+      <w:r>
+        <w:rPr>
+          <w:b/>
+          <w:bCs/>
+          <w:sz w:val="18"/>
+          <w:szCs w:val="18"/>
+        </w:rPr>
+        <w:t xml:space="preserve">value = "SELECT a FROM Articoli a JOIN </w:t>
+      </w:r>
+      <w:proofErr w:type="spellStart"/>
+      <w:r>
+        <w:rPr>
+          <w:b/>
+          <w:bCs/>
+          <w:sz w:val="18"/>
+          <w:szCs w:val="18"/>
+        </w:rPr>
+        <w:t>a.barcode</w:t>
+      </w:r>
+      <w:proofErr w:type="spellEnd"/>
+      <w:r>
+        <w:rPr>
+          <w:b/>
+          <w:bCs/>
+          <w:sz w:val="18"/>
+          <w:szCs w:val="18"/>
+        </w:rPr>
+        <w:t xml:space="preserve"> b WHERE </w:t>
+      </w:r>
+      <w:proofErr w:type="spellStart"/>
+      <w:r>
+        <w:rPr>
+          <w:b/>
+          <w:bCs/>
+          <w:sz w:val="18"/>
+          <w:szCs w:val="18"/>
+        </w:rPr>
+        <w:t>b.barcode</w:t>
+      </w:r>
+      <w:proofErr w:type="spellEnd"/>
+      <w:r>
+        <w:rPr>
+          <w:b/>
+          <w:bCs/>
+          <w:sz w:val="18"/>
+          <w:szCs w:val="18"/>
+        </w:rPr>
+        <w:t xml:space="preserve"> IN (:</w:t>
+      </w:r>
+      <w:proofErr w:type="spellStart"/>
+      <w:r>
+        <w:rPr>
+          <w:b/>
+          <w:bCs/>
+          <w:sz w:val="18"/>
+          <w:szCs w:val="18"/>
+        </w:rPr>
+        <w:t>ean</w:t>
+      </w:r>
+      <w:proofErr w:type="spellEnd"/>
+      <w:r>
+        <w:rPr>
+          <w:b/>
+          <w:bCs/>
+          <w:sz w:val="18"/>
+          <w:szCs w:val="18"/>
+        </w:rPr>
+        <w:t>)")</w:t>
+      </w:r>
+    </w:p>
+    <w:p>
+      <w:pPr>
+        <w:rPr>
+          <w:b/>
+          <w:bCs/>
+          <w:sz w:val="18"/>
+          <w:szCs w:val="18"/>
+        </w:rPr>
+      </w:pPr>
+      <w:r>
+        <w:rPr>
+          <w:b/>
+          <w:bCs/>
+          <w:sz w:val="18"/>
+          <w:szCs w:val="18"/>
+        </w:rPr>
+        <w:tab/>
+        <w:t xml:space="preserve">Articoli </w:t>
+      </w:r>
+      <w:proofErr w:type="spellStart"/>
+      <w:r>
+        <w:rPr>
+          <w:b/>
+          <w:bCs/>
+          <w:sz w:val="18"/>
+          <w:szCs w:val="18"/>
+        </w:rPr>
+        <w:t>selByEan</w:t>
+      </w:r>
+      <w:proofErr w:type="spellEnd"/>
+      <w:r>
+        <w:rPr>
+          <w:b/>
+          <w:bCs/>
+          <w:sz w:val="18"/>
+          <w:szCs w:val="18"/>
+        </w:rPr>
+        <w:t>(</w:t>
+      </w:r>
+      <w:r>
+        <w:rPr>
+          <w:b/>
+          <w:bCs/>
+          <w:i/>
+          <w:iCs/>
+          <w:sz w:val="18"/>
+          <w:szCs w:val="18"/>
+        </w:rPr>
+        <w:t>@Param</w:t>
+      </w:r>
+      <w:r>
+        <w:rPr>
+          <w:b/>
+          <w:bCs/>
+          <w:sz w:val="18"/>
+          <w:szCs w:val="18"/>
+        </w:rPr>
+        <w:t xml:space="preserve">("ean") </w:t>
+      </w:r>
+      <w:proofErr w:type="spellStart"/>
+      <w:r>
+        <w:rPr>
+          <w:b/>
+          <w:bCs/>
+          <w:sz w:val="18"/>
+          <w:szCs w:val="18"/>
+        </w:rPr>
+        <w:t>String</w:t>
+      </w:r>
+      <w:proofErr w:type="spellEnd"/>
+      <w:r>
+        <w:rPr>
+          <w:b/>
+          <w:bCs/>
+          <w:sz w:val="18"/>
+          <w:szCs w:val="18"/>
+        </w:rPr>
+        <w:t xml:space="preserve"> </w:t>
+      </w:r>
+      <w:proofErr w:type="spellStart"/>
+      <w:r>
+        <w:rPr>
+          <w:b/>
+          <w:bCs/>
+          <w:sz w:val="18"/>
+          <w:szCs w:val="18"/>
+        </w:rPr>
+        <w:t>ean</w:t>
+      </w:r>
+      <w:proofErr w:type="spellEnd"/>
+      <w:r>
+        <w:rPr>
+          <w:b/>
+          <w:bCs/>
+          <w:sz w:val="18"/>
+          <w:szCs w:val="18"/>
+        </w:rPr>
+        <w:t>);</w:t>
+      </w:r>
+    </w:p>
+    <w:p>
+      <w:pPr>
+        <w:rPr>
+          <w:sz w:val="18"/>
+          <w:szCs w:val="18"/>
+        </w:rPr>
+      </w:pPr>
+      <w:r>
+        <w:rPr>
+          <w:sz w:val="18"/>
+          <w:szCs w:val="18"/>
+        </w:rPr>
+        <w:tab/>
+        <w:t xml:space="preserve">// native query </w:t>
+      </w:r>
+      <w:proofErr w:type="spellStart"/>
+      <w:r>
+        <w:rPr>
+          <w:sz w:val="18"/>
+          <w:szCs w:val="18"/>
+        </w:rPr>
+        <w:t>method</w:t>
+      </w:r>
+      <w:proofErr w:type="spellEnd"/>
+      <w:r>
+        <w:rPr>
+          <w:sz w:val="18"/>
+          <w:szCs w:val="18"/>
+        </w:rPr>
+        <w:t xml:space="preserve"> </w:t>
+      </w:r>
+      <w:proofErr w:type="spellStart"/>
+      <w:r>
+        <w:rPr>
+          <w:sz w:val="18"/>
+          <w:szCs w:val="18"/>
+        </w:rPr>
+        <w:t>example</w:t>
+      </w:r>
+      <w:proofErr w:type="spellEnd"/>
+    </w:p>
+    <w:p>
+      <w:pPr>
+        <w:rPr>
+          <w:b/>
+          <w:bCs/>
+          <w:sz w:val="18"/>
+          <w:szCs w:val="18"/>
+        </w:rPr>
+      </w:pPr>
+      <w:r>
+        <w:rPr>
+          <w:sz w:val="18"/>
+          <w:szCs w:val="18"/>
+        </w:rPr>
+        <w:tab/>
+      </w:r>
+      <w:r>
+        <w:rPr>
+          <w:b/>
+          <w:bCs/>
+          <w:i/>
+          <w:iCs/>
+          <w:sz w:val="18"/>
+          <w:szCs w:val="18"/>
+        </w:rPr>
+        <w:t>@</w:t>
+      </w:r>
+      <w:proofErr w:type="gramStart"/>
+      <w:r>
+        <w:rPr>
+          <w:b/>
+          <w:bCs/>
+          <w:i/>
+          <w:iCs/>
+          <w:sz w:val="18"/>
+          <w:szCs w:val="18"/>
+        </w:rPr>
+        <w:t>Query</w:t>
+      </w:r>
+      <w:r>
+        <w:rPr>
+          <w:b/>
+          <w:bCs/>
+          <w:sz w:val="18"/>
+          <w:szCs w:val="18"/>
+        </w:rPr>
+        <w:t>(</w:t>
+      </w:r>
+      <w:proofErr w:type="gramEnd"/>
+      <w:r>
+        <w:rPr>
+          <w:b/>
+          <w:bCs/>
+          <w:sz w:val="18"/>
+          <w:szCs w:val="18"/>
+        </w:rPr>
+        <w:t>value = "SELECT COUNT(*) FROM ARTICOLI WHERE DESCRIZIONE LIKE :</w:t>
+      </w:r>
+      <w:proofErr w:type="spellStart"/>
+      <w:r>
+        <w:rPr>
+          <w:b/>
+          <w:bCs/>
+          <w:sz w:val="18"/>
+          <w:szCs w:val="18"/>
+        </w:rPr>
+        <w:t>desArt</w:t>
+      </w:r>
+      <w:proofErr w:type="spellEnd"/>
+      <w:r>
+        <w:rPr>
+          <w:b/>
+          <w:bCs/>
+          <w:sz w:val="18"/>
+          <w:szCs w:val="18"/>
+        </w:rPr>
+        <w:t xml:space="preserve">", </w:t>
+      </w:r>
+      <w:proofErr w:type="spellStart"/>
+      <w:r>
+        <w:rPr>
+          <w:b/>
+          <w:bCs/>
+          <w:sz w:val="18"/>
+          <w:szCs w:val="18"/>
+        </w:rPr>
+        <w:t>nativeQuery</w:t>
+      </w:r>
+      <w:proofErr w:type="spellEnd"/>
+      <w:r>
+        <w:rPr>
+          <w:b/>
+          <w:bCs/>
+          <w:sz w:val="18"/>
+          <w:szCs w:val="18"/>
+        </w:rPr>
+        <w:t xml:space="preserve"> = </w:t>
+      </w:r>
+      <w:proofErr w:type="spellStart"/>
+      <w:r>
+        <w:rPr>
+          <w:b/>
+          <w:bCs/>
+          <w:sz w:val="18"/>
+          <w:szCs w:val="18"/>
+        </w:rPr>
+        <w:t>true</w:t>
+      </w:r>
+      <w:proofErr w:type="spellEnd"/>
+      <w:r>
+        <w:rPr>
+          <w:b/>
+          <w:bCs/>
+          <w:sz w:val="18"/>
+          <w:szCs w:val="18"/>
+        </w:rPr>
+        <w:t>)</w:t>
+      </w:r>
+    </w:p>
+    <w:p>
+      <w:pPr>
+        <w:rPr>
+          <w:b/>
+          <w:bCs/>
+          <w:sz w:val="18"/>
+          <w:szCs w:val="18"/>
+        </w:rPr>
+      </w:pPr>
+      <w:r>
+        <w:rPr>
+          <w:b/>
+          <w:bCs/>
+          <w:sz w:val="18"/>
+          <w:szCs w:val="18"/>
+        </w:rPr>
+        <w:tab/>
+      </w:r>
+      <w:proofErr w:type="spellStart"/>
+      <w:r>
+        <w:rPr>
+          <w:b/>
+          <w:bCs/>
+          <w:sz w:val="18"/>
+          <w:szCs w:val="18"/>
+        </w:rPr>
+        <w:t>int</w:t>
+      </w:r>
+      <w:proofErr w:type="spellEnd"/>
+      <w:r>
+        <w:rPr>
+          <w:b/>
+          <w:bCs/>
+          <w:sz w:val="18"/>
+          <w:szCs w:val="18"/>
+        </w:rPr>
+        <w:t xml:space="preserve"> </w:t>
+      </w:r>
+      <w:proofErr w:type="spellStart"/>
+      <w:r>
+        <w:rPr>
+          <w:b/>
+          <w:bCs/>
+          <w:sz w:val="18"/>
+          <w:szCs w:val="18"/>
+        </w:rPr>
+        <w:t>countRecords</w:t>
+      </w:r>
+      <w:proofErr w:type="spellEnd"/>
+      <w:r>
+        <w:rPr>
+          <w:b/>
+          <w:bCs/>
+          <w:sz w:val="18"/>
+          <w:szCs w:val="18"/>
+        </w:rPr>
+        <w:t>(</w:t>
+      </w:r>
+      <w:r>
+        <w:rPr>
+          <w:b/>
+          <w:bCs/>
+          <w:i/>
+          <w:iCs/>
+          <w:sz w:val="18"/>
+          <w:szCs w:val="18"/>
+        </w:rPr>
+        <w:t>@Param</w:t>
+      </w:r>
+      <w:r>
+        <w:rPr>
+          <w:b/>
+          <w:bCs/>
+          <w:sz w:val="18"/>
+          <w:szCs w:val="18"/>
+        </w:rPr>
+        <w:t xml:space="preserve">("desArt") </w:t>
+      </w:r>
+      <w:proofErr w:type="spellStart"/>
+      <w:r>
+        <w:rPr>
+          <w:b/>
+          <w:bCs/>
+          <w:sz w:val="18"/>
+          <w:szCs w:val="18"/>
+        </w:rPr>
+        <w:t>String</w:t>
+      </w:r>
+      <w:proofErr w:type="spellEnd"/>
+      <w:r>
+        <w:rPr>
+          <w:b/>
+          <w:bCs/>
+          <w:sz w:val="18"/>
+          <w:szCs w:val="18"/>
+        </w:rPr>
+        <w:t xml:space="preserve"> descrizione);</w:t>
+      </w:r>
+    </w:p>
+    <w:p>
+      <w:pPr>
+        <w:rPr>
+          <w:sz w:val="18"/>
+          <w:szCs w:val="18"/>
+        </w:rPr>
+      </w:pPr>
+      <w:r>
+        <w:rPr>
+          <w:sz w:val="18"/>
+          <w:szCs w:val="18"/>
+        </w:rPr>
+        <w:t>}</w:t>
+      </w:r>
+    </w:p>
+    <w:p>
+      <w:pPr>
+        <w:pStyle w:val="Titolo2"/>
+        <w:rPr>
+          <w:sz w:val="18"/>
+          <w:szCs w:val="18"/>
+        </w:rPr>
+      </w:pPr>
+      <w:r>
+        <w:lastRenderedPageBreak/>
+        <w:t>Creazione dello strato di servizio</w:t>
+      </w:r>
+    </w:p>
+    <w:p>
+      <w:r>
+        <w:t xml:space="preserve">Lo strato di servizio di una applicazione Spring </w:t>
+      </w:r>
+      <w:r>
+        <w:sym w:font="Wingdings" w:char="F0E0"/>
+      </w:r>
+      <w:r>
+        <w:t xml:space="preserve"> </w:t>
+      </w:r>
+    </w:p>
+    <w:p/>
     <w:p/>
     <w:p/>
     <w:p/>
@@ -44147,8 +46232,100 @@
       </w:rPr>
     </w:lvl>
   </w:abstractNum>
+  <w:abstractNum w:abstractNumId="1" w15:restartNumberingAfterBreak="0">
+    <w:nsid w:val="60E50ED5"/>
+    <w:multiLevelType w:val="hybridMultilevel"/>
+    <w:tmpl w:val="F9D29198"/>
+    <w:lvl w:ilvl="0" w:tplc="04100011">
+      <w:start w:val="1"/>
+      <w:numFmt w:val="decimal"/>
+      <w:lvlText w:val="%1)"/>
+      <w:lvlJc w:val="left"/>
+      <w:pPr>
+        <w:ind w:left="720" w:hanging="360"/>
+      </w:pPr>
+      <w:rPr>
+        <w:rFonts w:hint="default"/>
+      </w:rPr>
+    </w:lvl>
+    <w:lvl w:ilvl="1" w:tplc="04100019" w:tentative="1">
+      <w:start w:val="1"/>
+      <w:numFmt w:val="lowerLetter"/>
+      <w:lvlText w:val="%2."/>
+      <w:lvlJc w:val="left"/>
+      <w:pPr>
+        <w:ind w:left="1440" w:hanging="360"/>
+      </w:pPr>
+    </w:lvl>
+    <w:lvl w:ilvl="2" w:tplc="0410001B" w:tentative="1">
+      <w:start w:val="1"/>
+      <w:numFmt w:val="lowerRoman"/>
+      <w:lvlText w:val="%3."/>
+      <w:lvlJc w:val="right"/>
+      <w:pPr>
+        <w:ind w:left="2160" w:hanging="180"/>
+      </w:pPr>
+    </w:lvl>
+    <w:lvl w:ilvl="3" w:tplc="0410000F" w:tentative="1">
+      <w:start w:val="1"/>
+      <w:numFmt w:val="decimal"/>
+      <w:lvlText w:val="%4."/>
+      <w:lvlJc w:val="left"/>
+      <w:pPr>
+        <w:ind w:left="2880" w:hanging="360"/>
+      </w:pPr>
+    </w:lvl>
+    <w:lvl w:ilvl="4" w:tplc="04100019" w:tentative="1">
+      <w:start w:val="1"/>
+      <w:numFmt w:val="lowerLetter"/>
+      <w:lvlText w:val="%5."/>
+      <w:lvlJc w:val="left"/>
+      <w:pPr>
+        <w:ind w:left="3600" w:hanging="360"/>
+      </w:pPr>
+    </w:lvl>
+    <w:lvl w:ilvl="5" w:tplc="0410001B" w:tentative="1">
+      <w:start w:val="1"/>
+      <w:numFmt w:val="lowerRoman"/>
+      <w:lvlText w:val="%6."/>
+      <w:lvlJc w:val="right"/>
+      <w:pPr>
+        <w:ind w:left="4320" w:hanging="180"/>
+      </w:pPr>
+    </w:lvl>
+    <w:lvl w:ilvl="6" w:tplc="0410000F" w:tentative="1">
+      <w:start w:val="1"/>
+      <w:numFmt w:val="decimal"/>
+      <w:lvlText w:val="%7."/>
+      <w:lvlJc w:val="left"/>
+      <w:pPr>
+        <w:ind w:left="5040" w:hanging="360"/>
+      </w:pPr>
+    </w:lvl>
+    <w:lvl w:ilvl="7" w:tplc="04100019" w:tentative="1">
+      <w:start w:val="1"/>
+      <w:numFmt w:val="lowerLetter"/>
+      <w:lvlText w:val="%8."/>
+      <w:lvlJc w:val="left"/>
+      <w:pPr>
+        <w:ind w:left="5760" w:hanging="360"/>
+      </w:pPr>
+    </w:lvl>
+    <w:lvl w:ilvl="8" w:tplc="0410001B" w:tentative="1">
+      <w:start w:val="1"/>
+      <w:numFmt w:val="lowerRoman"/>
+      <w:lvlText w:val="%9."/>
+      <w:lvlJc w:val="right"/>
+      <w:pPr>
+        <w:ind w:left="6480" w:hanging="180"/>
+      </w:pPr>
+    </w:lvl>
+  </w:abstractNum>
   <w:num w:numId="1" w16cid:durableId="531109197">
     <w:abstractNumId w:val="0"/>
+  </w:num>
+  <w:num w:numId="2" w16cid:durableId="442920179">
+    <w:abstractNumId w:val="1"/>
   </w:num>
 </w:numbering>
 </file>
@@ -44754,7 +46931,6 @@
   <w:style w:type="character" w:default="1" w:styleId="Carpredefinitoparagrafo">
     <w:name w:val="Default Paragraph Font"/>
     <w:uiPriority w:val="1"/>
-    <w:semiHidden/>
     <w:unhideWhenUsed/>
   </w:style>
   <w:style w:type="table" w:default="1" w:styleId="Tabellanormale">

</xml_diff>